<commit_message>
A minor change + exmaples
</commit_message>
<xml_diff>
--- a/mobility_science_perspectives.docx
+++ b/mobility_science_perspectives.docx
@@ -1,6 +1,6 @@
 
 <file path=word/document.xml><?xml version="1.0" encoding="utf-8"?>
-<w:document xmlns:wpc="http://schemas.microsoft.com/office/word/2010/wordprocessingCanvas" xmlns:mc="http://schemas.openxmlformats.org/markup-compatibility/2006" xmlns:o="urn:schemas-microsoft-com:office:office" xmlns:r="http://schemas.openxmlformats.org/officeDocument/2006/relationships" xmlns:m="http://schemas.openxmlformats.org/officeDocument/2006/math" xmlns:v="urn:schemas-microsoft-com:vml" xmlns:wp14="http://schemas.microsoft.com/office/word/2010/wordprocessingDrawing" xmlns:wp="http://schemas.openxmlformats.org/drawingml/2006/wordprocessingDrawing" xmlns:w10="urn:schemas-microsoft-com:office:word" xmlns:w="http://schemas.openxmlformats.org/wordprocessingml/2006/main" xmlns:w14="http://schemas.microsoft.com/office/word/2010/wordml" xmlns:w15="http://schemas.microsoft.com/office/word/2012/wordml" xmlns:wpg="http://schemas.microsoft.com/office/word/2010/wordprocessingGroup" xmlns:wpi="http://schemas.microsoft.com/office/word/2010/wordprocessingInk" xmlns:wne="http://schemas.microsoft.com/office/word/2006/wordml" xmlns:wps="http://schemas.microsoft.com/office/word/2010/wordprocessingShape" mc:Ignorable="w14 w15 wp14">
+<w:document xmlns:wpc="http://schemas.microsoft.com/office/word/2010/wordprocessingCanvas" xmlns:mc="http://schemas.openxmlformats.org/markup-compatibility/2006" xmlns:o="urn:schemas-microsoft-com:office:office" xmlns:r="http://schemas.openxmlformats.org/officeDocument/2006/relationships" xmlns:m="http://schemas.openxmlformats.org/officeDocument/2006/math" xmlns:v="urn:schemas-microsoft-com:vml" xmlns:wp14="http://schemas.microsoft.com/office/word/2010/wordprocessingDrawing" xmlns:wp="http://schemas.openxmlformats.org/drawingml/2006/wordprocessingDrawing" xmlns:w10="urn:schemas-microsoft-com:office:word" xmlns:w="http://schemas.openxmlformats.org/wordprocessingml/2006/main" xmlns:w14="http://schemas.microsoft.com/office/word/2010/wordml" xmlns:wpg="http://schemas.microsoft.com/office/word/2010/wordprocessingGroup" xmlns:wpi="http://schemas.microsoft.com/office/word/2010/wordprocessingInk" xmlns:wne="http://schemas.microsoft.com/office/word/2006/wordml" xmlns:wps="http://schemas.microsoft.com/office/word/2010/wordprocessingShape" mc:Ignorable="w14 wp14">
   <w:body>
     <w:p>
       <w:pPr>
@@ -40,6 +40,15 @@
       </w:r>
       <w:r>
         <w:t>*</w:t>
+      </w:r>
+      <w:r>
+        <w:t>, Alexander Adamou</w:t>
+      </w:r>
+      <w:r>
+        <w:rPr>
+          <w:vertAlign w:val="superscript"/>
+        </w:rPr>
+        <w:t>2</w:t>
       </w:r>
     </w:p>
     <w:p>
@@ -90,33 +99,31 @@
         <w:ind w:firstLine="0"/>
       </w:pPr>
       <w:r>
-        <w:t xml:space="preserve">*Correspondence to: </w:t>
-      </w:r>
-      <w:r>
-        <w:t>yonatanb@post.tau.ac.il</w:t>
+        <w:rPr>
+          <w:vertAlign w:val="superscript"/>
+        </w:rPr>
+        <w:t>2</w:t>
+      </w:r>
+      <w:r>
+        <w:t>London Mathematical Laboratory, London</w:t>
+      </w:r>
+      <w:r>
+        <w:t xml:space="preserve">, </w:t>
+      </w:r>
+      <w:r>
+        <w:t>WC2N 6DF, UK</w:t>
       </w:r>
     </w:p>
     <w:p>
       <w:pPr>
-        <w:pStyle w:val="Teaser"/>
-        <w:rPr>
-          <w:b/>
-        </w:rPr>
+        <w:pStyle w:val="Paragraph"/>
+        <w:ind w:firstLine="0"/>
       </w:pPr>
       <w:r>
-        <w:rPr>
-          <w:b/>
-        </w:rPr>
-        <w:t>Abstract</w:t>
-      </w:r>
-      <w:r>
-        <w:t>/</w:t>
-      </w:r>
-      <w:r>
-        <w:rPr>
-          <w:b/>
-        </w:rPr>
-        <w:t>One Sentence Summary:</w:t>
+        <w:t xml:space="preserve">*Correspondence to: </w:t>
+      </w:r>
+      <w:r>
+        <w:t>yonatanb@post.tau.ac.il</w:t>
       </w:r>
     </w:p>
     <w:p>
@@ -124,6 +131,27 @@
         <w:pStyle w:val="Teaser"/>
       </w:pPr>
       <w:r>
+        <w:rPr>
+          <w:b/>
+        </w:rPr>
+        <w:t>Abstract</w:t>
+      </w:r>
+      <w:r>
+        <w:t>/</w:t>
+      </w:r>
+      <w:r>
+        <w:rPr>
+          <w:b/>
+        </w:rPr>
+        <w:t>One Sentence Summary:</w:t>
+      </w:r>
+      <w:r>
+        <w:rPr>
+          <w:bCs/>
+        </w:rPr>
+        <w:t xml:space="preserve"> </w:t>
+      </w:r>
+      <w:r>
         <w:t>C</w:t>
       </w:r>
       <w:r>
@@ -143,26 +171,24 @@
       </w:r>
       <w:r>
         <w:t>.</w:t>
-      </w:r>
-    </w:p>
-    <w:p>
-      <w:pPr>
-        <w:pStyle w:val="Teaser"/>
-        <w:rPr>
-          <w:b/>
-        </w:rPr>
-      </w:pPr>
-      <w:r>
-        <w:rPr>
-          <w:b/>
-        </w:rPr>
-        <w:t>Main Text:</w:t>
       </w:r>
     </w:p>
     <w:p>
       <w:pPr>
         <w:pStyle w:val="Teaser"/>
       </w:pPr>
+      <w:r>
+        <w:rPr>
+          <w:b/>
+        </w:rPr>
+        <w:t>Main Text:</w:t>
+      </w:r>
+      <w:r>
+        <w:rPr>
+          <w:bCs/>
+        </w:rPr>
+        <w:t xml:space="preserve"> </w:t>
+      </w:r>
       <w:r>
         <w:t>The “growing public perception that intergenerational income mobility […] is</w:t>
       </w:r>
@@ -395,15 +421,7 @@
         <w:t>Science</w:t>
       </w:r>
       <w:r>
-        <w:t xml:space="preserve">, </w:t>
-      </w:r>
-      <w:proofErr w:type="spellStart"/>
-      <w:r>
-        <w:t>Chetty</w:t>
-      </w:r>
-      <w:proofErr w:type="spellEnd"/>
-      <w:r>
-        <w:t xml:space="preserve"> </w:t>
+        <w:t xml:space="preserve">, Chetty </w:t>
       </w:r>
       <w:r>
         <w:rPr>
@@ -637,165 +655,140 @@
           <w:i/>
           <w:iCs/>
         </w:rPr>
-        <w:t>(3</w:t>
-      </w:r>
-      <w:proofErr w:type="gramStart"/>
+        <w:t>(3,4)</w:t>
+      </w:r>
+      <w:r>
+        <w:t>.</w:t>
+      </w:r>
+      <w:r>
+        <w:t xml:space="preserve"> </w:t>
+      </w:r>
+      <w:r>
+        <w:t xml:space="preserve">IGE is </w:t>
+      </w:r>
+      <w:r>
+        <w:t>a measure of immo</w:t>
+      </w:r>
+      <w:r>
+        <w:t>bility rather than of mobility</w:t>
+      </w:r>
+      <w:r>
+        <w:t>:</w:t>
+      </w:r>
+      <w:r>
+        <w:t xml:space="preserve"> the larger it is,</w:t>
+      </w:r>
+      <w:r>
+        <w:t xml:space="preserve"> </w:t>
+      </w:r>
+      <w:r>
+        <w:t xml:space="preserve">the </w:t>
+      </w:r>
+      <w:r>
+        <w:t>stronger</w:t>
+      </w:r>
+      <w:r>
+        <w:t xml:space="preserve"> the relationship between the </w:t>
+      </w:r>
+      <w:r>
+        <w:t>parent</w:t>
+      </w:r>
+      <w:r>
+        <w:t xml:space="preserve"> and child income</w:t>
+      </w:r>
+      <w:r>
+        <w:t xml:space="preserve">. Therefore, </w:t>
+      </w:r>
       <w:r>
         <w:rPr>
           <w:i/>
           <w:iCs/>
         </w:rPr>
-        <w:t>,4</w:t>
-      </w:r>
-      <w:proofErr w:type="gramEnd"/>
+        <w:t>1-β</w:t>
+      </w:r>
+      <w:r>
+        <w:t xml:space="preserve"> is </w:t>
+      </w:r>
+      <w:r>
+        <w:t>often</w:t>
+      </w:r>
+      <w:r>
+        <w:t xml:space="preserve"> used as a measure of mobility.</w:t>
+      </w:r>
+      <w:r>
+        <w:t xml:space="preserve"> </w:t>
+      </w:r>
+      <w:r>
+        <w:rPr>
+          <w:rFonts w:cstheme="minorBidi"/>
+        </w:rPr>
+        <w:t xml:space="preserve">Unlike the </w:t>
+      </w:r>
+      <w:r>
+        <w:rPr>
+          <w:rFonts w:cstheme="minorBidi"/>
+        </w:rPr>
+        <w:t xml:space="preserve">trend </w:t>
+      </w:r>
+      <w:r>
+        <w:rPr>
+          <w:rFonts w:cstheme="minorBidi"/>
+        </w:rPr>
+        <w:t>in</w:t>
+      </w:r>
+      <w:r>
+        <w:rPr>
+          <w:rFonts w:cstheme="minorBidi"/>
+        </w:rPr>
+        <w:t xml:space="preserve"> absolute mobility, </w:t>
+      </w:r>
+      <w:r>
+        <w:t xml:space="preserve">empirical studies of IGE and </w:t>
+      </w:r>
+      <w:r>
+        <w:t>other</w:t>
+      </w:r>
+      <w:r>
+        <w:t xml:space="preserve"> relative mobility </w:t>
+      </w:r>
+      <w:r>
+        <w:t>measures</w:t>
+      </w:r>
+      <w:r>
+        <w:t xml:space="preserve"> in the United States </w:t>
+      </w:r>
+      <w:r>
+        <w:t xml:space="preserve">show it </w:t>
+      </w:r>
+      <w:r>
+        <w:t>holding</w:t>
+      </w:r>
+      <w:r>
+        <w:t xml:space="preserve"> stable</w:t>
+      </w:r>
+      <w:r>
+        <w:t xml:space="preserve"> </w:t>
+      </w:r>
+      <w:r>
+        <w:t>over</w:t>
+      </w:r>
+      <w:r>
+        <w:t xml:space="preserve"> the past several decades </w:t>
+      </w:r>
       <w:r>
         <w:rPr>
           <w:i/>
           <w:iCs/>
         </w:rPr>
-        <w:t>)</w:t>
-      </w:r>
-      <w:r>
-        <w:t>.</w:t>
-      </w:r>
-      <w:r>
-        <w:t xml:space="preserve"> </w:t>
-      </w:r>
-      <w:r>
-        <w:t xml:space="preserve">IGE is </w:t>
-      </w:r>
-      <w:r>
-        <w:t>a measure of immo</w:t>
-      </w:r>
-      <w:r>
-        <w:t>bility rather than of mobility</w:t>
-      </w:r>
-      <w:r>
-        <w:t>:</w:t>
-      </w:r>
-      <w:r>
-        <w:t xml:space="preserve"> the larger it is,</w:t>
-      </w:r>
-      <w:r>
-        <w:t xml:space="preserve"> </w:t>
-      </w:r>
-      <w:r>
-        <w:t xml:space="preserve">the </w:t>
-      </w:r>
-      <w:r>
-        <w:t>stronger</w:t>
-      </w:r>
-      <w:r>
-        <w:t xml:space="preserve"> the relationship between the </w:t>
-      </w:r>
-      <w:r>
-        <w:t>parent</w:t>
-      </w:r>
-      <w:r>
-        <w:t xml:space="preserve"> and child income</w:t>
-      </w:r>
-      <w:r>
-        <w:t xml:space="preserve">. Therefore, </w:t>
+        <w:t>(</w:t>
       </w:r>
       <w:r>
         <w:rPr>
           <w:i/>
           <w:iCs/>
         </w:rPr>
-        <w:t>1-β</w:t>
-      </w:r>
-      <w:r>
-        <w:t xml:space="preserve"> is </w:t>
-      </w:r>
-      <w:r>
-        <w:t>often</w:t>
-      </w:r>
-      <w:r>
-        <w:t xml:space="preserve"> used as a measure of mobility.</w:t>
-      </w:r>
-      <w:r>
-        <w:t xml:space="preserve"> </w:t>
-      </w:r>
-      <w:r>
-        <w:rPr>
-          <w:rFonts w:cstheme="minorBidi"/>
-        </w:rPr>
-        <w:t xml:space="preserve">Unlike the </w:t>
-      </w:r>
-      <w:r>
-        <w:rPr>
-          <w:rFonts w:cstheme="minorBidi"/>
-        </w:rPr>
-        <w:t xml:space="preserve">trend </w:t>
-      </w:r>
-      <w:r>
-        <w:rPr>
-          <w:rFonts w:cstheme="minorBidi"/>
-        </w:rPr>
-        <w:t>in</w:t>
-      </w:r>
-      <w:r>
-        <w:rPr>
-          <w:rFonts w:cstheme="minorBidi"/>
-        </w:rPr>
-        <w:t xml:space="preserve"> absolute mobility, </w:t>
-      </w:r>
-      <w:r>
-        <w:t xml:space="preserve">empirical studies of IGE and </w:t>
-      </w:r>
-      <w:r>
-        <w:t>other</w:t>
-      </w:r>
-      <w:r>
-        <w:t xml:space="preserve"> relative mobility </w:t>
-      </w:r>
-      <w:r>
-        <w:t>measures</w:t>
-      </w:r>
-      <w:r>
-        <w:t xml:space="preserve"> in the United States </w:t>
-      </w:r>
-      <w:r>
-        <w:t xml:space="preserve">show it </w:t>
-      </w:r>
-      <w:r>
-        <w:t>holding</w:t>
-      </w:r>
-      <w:r>
-        <w:t xml:space="preserve"> stable</w:t>
-      </w:r>
-      <w:r>
-        <w:t xml:space="preserve"> </w:t>
-      </w:r>
-      <w:r>
-        <w:t>over</w:t>
-      </w:r>
-      <w:r>
-        <w:t xml:space="preserve"> the past several decades </w:t>
-      </w:r>
-      <w:r>
-        <w:rPr>
-          <w:i/>
-          <w:iCs/>
-        </w:rPr>
-        <w:t>(</w:t>
-      </w:r>
-      <w:r>
-        <w:rPr>
-          <w:i/>
-          <w:iCs/>
-        </w:rPr>
-        <w:t>1</w:t>
-      </w:r>
-      <w:proofErr w:type="gramStart"/>
-      <w:r>
-        <w:rPr>
-          <w:i/>
-          <w:iCs/>
-        </w:rPr>
-        <w:t>,2,4,5</w:t>
-      </w:r>
-      <w:proofErr w:type="gramEnd"/>
+        <w:t>1,2,4,5</w:t>
+      </w:r>
       <w:r>
         <w:rPr>
           <w:i/>
@@ -855,7 +848,12 @@
         <w:t xml:space="preserve">, </w:t>
       </w:r>
       <w:r>
-        <w:t xml:space="preserve">hitherto overlooked, </w:t>
+        <w:t>often</w:t>
+      </w:r>
+      <w:bookmarkStart w:id="0" w:name="_GoBack"/>
+      <w:bookmarkEnd w:id="0"/>
+      <w:r>
+        <w:t xml:space="preserve"> overlooked, </w:t>
       </w:r>
       <w:r>
         <w:t xml:space="preserve">which is </w:t>
@@ -942,64 +940,64 @@
         <w:t xml:space="preserve">distributions </w:t>
       </w:r>
       <w:r>
-        <w:t xml:space="preserve">for </w:t>
+        <w:t xml:space="preserve">for parents and children </w:t>
+      </w:r>
+      <w:r>
+        <w:t xml:space="preserve">are </w:t>
+      </w:r>
+      <w:r>
+        <w:t>log-</w:t>
+      </w:r>
+      <w:r>
+        <w:t xml:space="preserve">normal. </w:t>
+      </w:r>
+      <w:r>
+        <w:t>The correlation between parent and child</w:t>
+      </w:r>
+      <w:r>
+        <w:t xml:space="preserve"> incomes</w:t>
+      </w:r>
+      <w:r>
+        <w:t xml:space="preserve"> </w:t>
+      </w:r>
+      <w:r>
+        <w:t xml:space="preserve">is </w:t>
       </w:r>
       <w:r>
         <w:lastRenderedPageBreak/>
-        <w:t xml:space="preserve">parents and children </w:t>
-      </w:r>
-      <w:r>
-        <w:t xml:space="preserve">are </w:t>
-      </w:r>
-      <w:r>
-        <w:t>log-</w:t>
-      </w:r>
-      <w:r>
-        <w:t xml:space="preserve">normal. </w:t>
-      </w:r>
-      <w:r>
-        <w:t>The correlation between parent and child</w:t>
-      </w:r>
-      <w:r>
-        <w:t xml:space="preserve"> incomes</w:t>
+        <w:t>characterized by</w:t>
+      </w:r>
+      <w:r>
+        <w:t xml:space="preserve"> a single parameter.</w:t>
       </w:r>
       <w:r>
         <w:t xml:space="preserve"> </w:t>
       </w:r>
       <w:r>
-        <w:t>is characterized by</w:t>
-      </w:r>
-      <w:r>
-        <w:t xml:space="preserve"> a single parameter.</w:t>
+        <w:t>Fig</w:t>
+      </w:r>
+      <w:r>
+        <w:t>.</w:t>
+      </w:r>
+      <w:r>
+        <w:t xml:space="preserve"> 1A</w:t>
       </w:r>
       <w:r>
         <w:t xml:space="preserve"> </w:t>
       </w:r>
       <w:r>
-        <w:t>Fig</w:t>
-      </w:r>
-      <w:r>
-        <w:t>.</w:t>
-      </w:r>
-      <w:r>
-        <w:t xml:space="preserve"> 1A</w:t>
+        <w:t>shows</w:t>
+      </w:r>
+      <w:r>
+        <w:t xml:space="preserve"> that </w:t>
+      </w:r>
+      <w:r>
+        <w:t>approximating</w:t>
       </w:r>
       <w:r>
         <w:t xml:space="preserve"> </w:t>
       </w:r>
       <w:r>
-        <w:t>shows</w:t>
-      </w:r>
-      <w:r>
-        <w:t xml:space="preserve"> that </w:t>
-      </w:r>
-      <w:r>
-        <w:t>approximating</w:t>
-      </w:r>
-      <w:r>
-        <w:t xml:space="preserve"> </w:t>
-      </w:r>
-      <w:r>
         <w:t xml:space="preserve">the </w:t>
       </w:r>
       <w:r>
@@ -1036,15 +1034,7 @@
         <w:t xml:space="preserve">y </w:t>
       </w:r>
       <w:r>
-        <w:t xml:space="preserve">reported by </w:t>
-      </w:r>
-      <w:proofErr w:type="spellStart"/>
-      <w:r>
-        <w:t>Chetty</w:t>
-      </w:r>
-      <w:proofErr w:type="spellEnd"/>
-      <w:r>
-        <w:t xml:space="preserve"> </w:t>
+        <w:t xml:space="preserve">reported by Chetty </w:t>
       </w:r>
       <w:r>
         <w:rPr>
@@ -1082,15 +1072,7 @@
         <w:ind w:firstLine="720"/>
       </w:pPr>
       <w:r>
-        <w:t xml:space="preserve">Having established its empirical soundness, this simple </w:t>
-      </w:r>
-      <w:proofErr w:type="spellStart"/>
-      <w:r>
-        <w:t>model’s</w:t>
-      </w:r>
-      <w:proofErr w:type="spellEnd"/>
-      <w:r>
-        <w:t xml:space="preserve"> properties </w:t>
+        <w:t xml:space="preserve">Having established its empirical soundness, this simple model’s properties </w:t>
       </w:r>
       <w:r>
         <w:t xml:space="preserve">can be </w:t>
@@ -1143,10 +1125,7 @@
         <w:t xml:space="preserve">derived </w:t>
       </w:r>
       <w:r>
-        <w:t>directly</w:t>
-      </w:r>
-      <w:r>
-        <w:t xml:space="preserve"> </w:t>
+        <w:t xml:space="preserve">directly </w:t>
       </w:r>
       <w:r>
         <w:t xml:space="preserve">from </w:t>
@@ -1247,12 +1226,7 @@
         <w:t xml:space="preserve"> mobility </w:t>
       </w:r>
       <w:r>
-        <w:t>s</w:t>
-      </w:r>
-      <w:bookmarkStart w:id="0" w:name="_GoBack"/>
-      <w:bookmarkEnd w:id="0"/>
-      <w:r>
-        <w:t>hould in</w:t>
+        <w:t>should in</w:t>
       </w:r>
       <w:r>
         <w:t>crease</w:t>
@@ -1418,7 +1392,6 @@
         </w:rPr>
         <w:t>7</w:t>
       </w:r>
-      <w:proofErr w:type="gramStart"/>
       <w:r>
         <w:rPr>
           <w:i/>
@@ -1433,7 +1406,6 @@
         </w:rPr>
         <w:t>8</w:t>
       </w:r>
-      <w:proofErr w:type="gramEnd"/>
       <w:r>
         <w:rPr>
           <w:i/>
@@ -1553,14 +1525,16 @@
     <w:p>
       <w:pPr>
         <w:pStyle w:val="Teaser"/>
-        <w:ind w:firstLine="720"/>
+        <w:rPr>
+          <w:b/>
+          <w:bCs/>
+        </w:rPr>
       </w:pPr>
-    </w:p>
-    <w:p>
-      <w:pPr>
-        <w:pStyle w:val="Refhead"/>
-      </w:pPr>
-      <w:r>
+      <w:r>
+        <w:rPr>
+          <w:b/>
+          <w:bCs/>
+        </w:rPr>
         <w:t>References and Notes:</w:t>
       </w:r>
     </w:p>
@@ -1573,31 +1547,7 @@
         </w:numPr>
       </w:pPr>
       <w:r>
-        <w:t xml:space="preserve">R. </w:t>
-      </w:r>
-      <w:proofErr w:type="spellStart"/>
-      <w:r>
-        <w:t>Chetty</w:t>
-      </w:r>
-      <w:proofErr w:type="spellEnd"/>
-      <w:r>
-        <w:t xml:space="preserve">, N. </w:t>
-      </w:r>
-      <w:proofErr w:type="spellStart"/>
-      <w:r>
-        <w:t>Hendren</w:t>
-      </w:r>
-      <w:proofErr w:type="spellEnd"/>
-      <w:r>
-        <w:t xml:space="preserve">, P. Kline, E. </w:t>
-      </w:r>
-      <w:proofErr w:type="spellStart"/>
-      <w:r>
-        <w:t>Saez</w:t>
-      </w:r>
-      <w:proofErr w:type="spellEnd"/>
-      <w:r>
-        <w:t xml:space="preserve">, N. Turner, </w:t>
+        <w:t xml:space="preserve">R. Chetty, N. Hendren, P. Kline, E. Saez, N. Turner, </w:t>
       </w:r>
       <w:r>
         <w:rPr>
@@ -1632,47 +1582,7 @@
         </w:rPr>
       </w:pPr>
       <w:r>
-        <w:t xml:space="preserve">R. </w:t>
-      </w:r>
-      <w:proofErr w:type="spellStart"/>
-      <w:r>
-        <w:t>Chetty</w:t>
-      </w:r>
-      <w:proofErr w:type="spellEnd"/>
-      <w:r>
-        <w:t xml:space="preserve">, D. </w:t>
-      </w:r>
-      <w:proofErr w:type="spellStart"/>
-      <w:r>
-        <w:t>Grusky</w:t>
-      </w:r>
-      <w:proofErr w:type="spellEnd"/>
-      <w:r>
-        <w:t xml:space="preserve">, M. Hell, N. </w:t>
-      </w:r>
-      <w:proofErr w:type="spellStart"/>
-      <w:r>
-        <w:t>Hendren</w:t>
-      </w:r>
-      <w:proofErr w:type="spellEnd"/>
-      <w:r>
-        <w:t xml:space="preserve">, R. </w:t>
-      </w:r>
-      <w:proofErr w:type="spellStart"/>
-      <w:r>
-        <w:t>Manduca</w:t>
-      </w:r>
-      <w:proofErr w:type="spellEnd"/>
-      <w:r>
-        <w:t xml:space="preserve">, J. </w:t>
-      </w:r>
-      <w:proofErr w:type="spellStart"/>
-      <w:r>
-        <w:t>Narang</w:t>
-      </w:r>
-      <w:proofErr w:type="spellEnd"/>
-      <w:r>
-        <w:t xml:space="preserve">, </w:t>
+        <w:t xml:space="preserve">R. Chetty, D. Grusky, M. Hell, N. Hendren, R. Manduca, J. Narang, </w:t>
       </w:r>
       <w:r>
         <w:rPr>
@@ -1697,31 +1607,7 @@
         </w:rPr>
       </w:pPr>
       <w:r>
-        <w:t xml:space="preserve">R. </w:t>
-      </w:r>
-      <w:proofErr w:type="spellStart"/>
-      <w:r>
-        <w:t>Chetty</w:t>
-      </w:r>
-      <w:proofErr w:type="spellEnd"/>
-      <w:r>
-        <w:t xml:space="preserve">, N. </w:t>
-      </w:r>
-      <w:proofErr w:type="spellStart"/>
-      <w:r>
-        <w:t>Hendren</w:t>
-      </w:r>
-      <w:proofErr w:type="spellEnd"/>
-      <w:r>
-        <w:t xml:space="preserve">, P. Kline, E. </w:t>
-      </w:r>
-      <w:proofErr w:type="spellStart"/>
-      <w:r>
-        <w:t>Saez</w:t>
-      </w:r>
-      <w:proofErr w:type="spellEnd"/>
-      <w:r>
-        <w:t xml:space="preserve">, </w:t>
+        <w:t xml:space="preserve">R. Chetty, N. Hendren, P. Kline, E. Saez, </w:t>
       </w:r>
       <w:r>
         <w:rPr>
@@ -1845,43 +1731,7 @@
           <w:color w:val="000000"/>
           <w:lang w:bidi="he-IL"/>
         </w:rPr>
-        <w:t xml:space="preserve">M. </w:t>
-      </w:r>
-      <w:proofErr w:type="spellStart"/>
-      <w:r>
-        <w:rPr>
-          <w:rFonts w:asciiTheme="majorBidi" w:hAnsiTheme="majorBidi" w:cstheme="majorBidi"/>
-          <w:color w:val="000000"/>
-          <w:lang w:bidi="he-IL"/>
-        </w:rPr>
-        <w:t>Pinkovskiy</w:t>
-      </w:r>
-      <w:proofErr w:type="spellEnd"/>
-      <w:r>
-        <w:rPr>
-          <w:rFonts w:asciiTheme="majorBidi" w:hAnsiTheme="majorBidi" w:cstheme="majorBidi"/>
-          <w:color w:val="000000"/>
-          <w:lang w:bidi="he-IL"/>
-        </w:rPr>
-        <w:t>, X. Sala-</w:t>
-      </w:r>
-      <w:proofErr w:type="spellStart"/>
-      <w:r>
-        <w:rPr>
-          <w:rFonts w:asciiTheme="majorBidi" w:hAnsiTheme="majorBidi" w:cstheme="majorBidi"/>
-          <w:color w:val="000000"/>
-          <w:lang w:bidi="he-IL"/>
-        </w:rPr>
-        <w:t>i</w:t>
-      </w:r>
-      <w:proofErr w:type="spellEnd"/>
-      <w:r>
-        <w:rPr>
-          <w:rFonts w:asciiTheme="majorBidi" w:hAnsiTheme="majorBidi" w:cstheme="majorBidi"/>
-          <w:color w:val="000000"/>
-          <w:lang w:bidi="he-IL"/>
-        </w:rPr>
-        <w:t xml:space="preserve">-Martin, </w:t>
+        <w:t xml:space="preserve">M. Pinkovskiy, X. Sala-i-Martin, </w:t>
       </w:r>
       <w:r>
         <w:t>National Bureau of Economic Research (NBER) working paper 15433 (NBER, Cambridge, MA, 2009).</w:t>
@@ -1914,29 +1764,7 @@
           <w:color w:val="000000"/>
           <w:lang w:bidi="he-IL"/>
         </w:rPr>
-        <w:t xml:space="preserve">The </w:t>
-      </w:r>
-      <w:proofErr w:type="spellStart"/>
-      <w:r>
-        <w:rPr>
-          <w:rFonts w:asciiTheme="majorBidi" w:hAnsiTheme="majorBidi" w:cstheme="majorBidi"/>
-          <w:i/>
-          <w:iCs/>
-          <w:color w:val="000000"/>
-          <w:lang w:bidi="he-IL"/>
-        </w:rPr>
-        <w:t>Son</w:t>
-      </w:r>
-      <w:proofErr w:type="spellEnd"/>
-      <w:r>
-        <w:rPr>
-          <w:rFonts w:asciiTheme="majorBidi" w:hAnsiTheme="majorBidi" w:cstheme="majorBidi"/>
-          <w:i/>
-          <w:iCs/>
-          <w:color w:val="000000"/>
-          <w:lang w:bidi="he-IL"/>
-        </w:rPr>
-        <w:t xml:space="preserve"> Also Rises: Names and the History of Social Mobility</w:t>
+        <w:t>The Son Also Rises: Names and the History of Social Mobility</w:t>
       </w:r>
       <w:r>
         <w:rPr>
@@ -1964,25 +1792,7 @@
           <w:color w:val="000000"/>
           <w:lang w:bidi="he-IL"/>
         </w:rPr>
-        <w:t xml:space="preserve">J. H. </w:t>
-      </w:r>
-      <w:proofErr w:type="spellStart"/>
-      <w:r>
-        <w:rPr>
-          <w:rFonts w:asciiTheme="majorBidi" w:hAnsiTheme="majorBidi" w:cstheme="majorBidi"/>
-          <w:color w:val="000000"/>
-          <w:lang w:bidi="he-IL"/>
-        </w:rPr>
-        <w:t>Goldthorpe</w:t>
-      </w:r>
-      <w:proofErr w:type="spellEnd"/>
-      <w:r>
-        <w:rPr>
-          <w:rFonts w:asciiTheme="majorBidi" w:hAnsiTheme="majorBidi" w:cstheme="majorBidi"/>
-          <w:color w:val="000000"/>
-          <w:lang w:bidi="he-IL"/>
-        </w:rPr>
-        <w:t xml:space="preserve">, </w:t>
+        <w:t xml:space="preserve">J. H. Goldthorpe, </w:t>
       </w:r>
       <w:r>
         <w:rPr>
@@ -2038,25 +1848,7 @@
           <w:color w:val="000000"/>
           <w:lang w:bidi="he-IL"/>
         </w:rPr>
-        <w:t xml:space="preserve">T. Piketty, E. </w:t>
-      </w:r>
-      <w:proofErr w:type="spellStart"/>
-      <w:r>
-        <w:rPr>
-          <w:rFonts w:asciiTheme="majorBidi" w:hAnsiTheme="majorBidi" w:cstheme="majorBidi"/>
-          <w:color w:val="000000"/>
-          <w:lang w:bidi="he-IL"/>
-        </w:rPr>
-        <w:t>Saez</w:t>
-      </w:r>
-      <w:proofErr w:type="spellEnd"/>
-      <w:r>
-        <w:rPr>
-          <w:rFonts w:asciiTheme="majorBidi" w:hAnsiTheme="majorBidi" w:cstheme="majorBidi"/>
-          <w:color w:val="000000"/>
-          <w:lang w:bidi="he-IL"/>
-        </w:rPr>
-        <w:t xml:space="preserve">, </w:t>
+        <w:t xml:space="preserve">T. Piketty, E. Saez, </w:t>
       </w:r>
       <w:r>
         <w:rPr>
@@ -2112,25 +1904,7 @@
           <w:color w:val="000000"/>
           <w:lang w:bidi="he-IL"/>
         </w:rPr>
-        <w:t xml:space="preserve">T. Piketty, G. </w:t>
-      </w:r>
-      <w:proofErr w:type="spellStart"/>
-      <w:r>
-        <w:rPr>
-          <w:rFonts w:asciiTheme="majorBidi" w:hAnsiTheme="majorBidi" w:cstheme="majorBidi"/>
-          <w:color w:val="000000"/>
-          <w:lang w:bidi="he-IL"/>
-        </w:rPr>
-        <w:t>Zucman</w:t>
-      </w:r>
-      <w:proofErr w:type="spellEnd"/>
-      <w:r>
-        <w:rPr>
-          <w:rFonts w:asciiTheme="majorBidi" w:hAnsiTheme="majorBidi" w:cstheme="majorBidi"/>
-          <w:color w:val="000000"/>
-          <w:lang w:bidi="he-IL"/>
-        </w:rPr>
-        <w:t xml:space="preserve">, </w:t>
+        <w:t xml:space="preserve">T. Piketty, G. Zucman, </w:t>
       </w:r>
       <w:r>
         <w:rPr>
@@ -2189,22 +1963,19 @@
         <w:rPr>
           <w:b/>
         </w:rPr>
-        <w:lastRenderedPageBreak/>
         <w:t>Acknowledgments:</w:t>
       </w:r>
       <w:r>
-        <w:t xml:space="preserve"> I am grateful to A. Adamou, O. Peters </w:t>
-      </w:r>
-      <w:r>
-        <w:t xml:space="preserve">and Y. </w:t>
-      </w:r>
-      <w:proofErr w:type="spellStart"/>
-      <w:r>
-        <w:t>Shapira</w:t>
-      </w:r>
-      <w:proofErr w:type="spellEnd"/>
-      <w:r>
-        <w:t xml:space="preserve"> for </w:t>
+        <w:t xml:space="preserve"> </w:t>
+      </w:r>
+      <w:r>
+        <w:t>We are</w:t>
+      </w:r>
+      <w:r>
+        <w:t xml:space="preserve"> grateful to O. Peters </w:t>
+      </w:r>
+      <w:r>
+        <w:t xml:space="preserve">and Y. Shapira for </w:t>
       </w:r>
       <w:r>
         <w:t>fruitful discussions</w:t>
@@ -2226,8 +1997,9 @@
         <w:rPr>
           <w:b/>
           <w:noProof/>
-          <w:lang w:val="en-GB" w:eastAsia="en-GB"/>
-        </w:rPr>
+          <w:lang w:bidi="he-IL"/>
+        </w:rPr>
+        <w:lastRenderedPageBreak/>
         <w:drawing>
           <wp:inline distT="0" distB="0" distL="0" distR="0" wp14:anchorId="414916F0" wp14:editId="2C01C104">
             <wp:extent cx="5943600" cy="3239135"/>
@@ -2244,7 +2016,7 @@
                     <pic:cNvPicPr/>
                   </pic:nvPicPr>
                   <pic:blipFill>
-                    <a:blip r:embed="rId7">
+                    <a:blip r:embed="rId8">
                       <a:extLst>
                         <a:ext uri="{28A0092B-C50C-407E-A947-70E740481C1C}">
                           <a14:useLocalDpi xmlns:a14="http://schemas.microsoft.com/office/drawing/2010/main" val="0"/>
@@ -2346,7 +2118,6 @@
         </w:rPr>
         <w:t>9</w:t>
       </w:r>
-      <w:proofErr w:type="gramStart"/>
       <w:r>
         <w:rPr>
           <w:i/>
@@ -2361,7 +2132,6 @@
         </w:rPr>
         <w:t>10</w:t>
       </w:r>
-      <w:proofErr w:type="gramEnd"/>
       <w:r>
         <w:rPr>
           <w:i/>
@@ -2420,7 +2190,7 @@
       </w:r>
     </w:p>
     <w:sectPr>
-      <w:headerReference w:type="first" r:id="rId8"/>
+      <w:headerReference w:type="first" r:id="rId9"/>
       <w:pgSz w:w="12240" w:h="15840"/>
       <w:pgMar w:top="1440" w:right="1440" w:bottom="1440" w:left="1440" w:header="432" w:footer="720" w:gutter="0"/>
       <w:cols w:space="720"/>
@@ -2432,7 +2202,7 @@
 </file>
 
 <file path=word/endnotes.xml><?xml version="1.0" encoding="utf-8"?>
-<w:endnotes xmlns:wpc="http://schemas.microsoft.com/office/word/2010/wordprocessingCanvas" xmlns:mc="http://schemas.openxmlformats.org/markup-compatibility/2006" xmlns:o="urn:schemas-microsoft-com:office:office" xmlns:r="http://schemas.openxmlformats.org/officeDocument/2006/relationships" xmlns:m="http://schemas.openxmlformats.org/officeDocument/2006/math" xmlns:v="urn:schemas-microsoft-com:vml" xmlns:wp14="http://schemas.microsoft.com/office/word/2010/wordprocessingDrawing" xmlns:wp="http://schemas.openxmlformats.org/drawingml/2006/wordprocessingDrawing" xmlns:w10="urn:schemas-microsoft-com:office:word" xmlns:w="http://schemas.openxmlformats.org/wordprocessingml/2006/main" xmlns:w14="http://schemas.microsoft.com/office/word/2010/wordml" xmlns:w15="http://schemas.microsoft.com/office/word/2012/wordml" xmlns:wpg="http://schemas.microsoft.com/office/word/2010/wordprocessingGroup" xmlns:wpi="http://schemas.microsoft.com/office/word/2010/wordprocessingInk" xmlns:wne="http://schemas.microsoft.com/office/word/2006/wordml" xmlns:wps="http://schemas.microsoft.com/office/word/2010/wordprocessingShape" mc:Ignorable="w14 w15 wp14">
+<w:endnotes xmlns:wpc="http://schemas.microsoft.com/office/word/2010/wordprocessingCanvas" xmlns:mc="http://schemas.openxmlformats.org/markup-compatibility/2006" xmlns:o="urn:schemas-microsoft-com:office:office" xmlns:r="http://schemas.openxmlformats.org/officeDocument/2006/relationships" xmlns:m="http://schemas.openxmlformats.org/officeDocument/2006/math" xmlns:v="urn:schemas-microsoft-com:vml" xmlns:wp14="http://schemas.microsoft.com/office/word/2010/wordprocessingDrawing" xmlns:wp="http://schemas.openxmlformats.org/drawingml/2006/wordprocessingDrawing" xmlns:w10="urn:schemas-microsoft-com:office:word" xmlns:w="http://schemas.openxmlformats.org/wordprocessingml/2006/main" xmlns:w14="http://schemas.microsoft.com/office/word/2010/wordml" xmlns:wpg="http://schemas.microsoft.com/office/word/2010/wordprocessingGroup" xmlns:wpi="http://schemas.microsoft.com/office/word/2010/wordprocessingInk" xmlns:wne="http://schemas.microsoft.com/office/word/2006/wordml" xmlns:wps="http://schemas.microsoft.com/office/word/2010/wordprocessingShape" mc:Ignorable="w14 wp14">
   <w:endnote w:type="separator" w:id="-1">
     <w:p>
       <w:r>
@@ -2451,7 +2221,7 @@
 </file>
 
 <file path=word/footnotes.xml><?xml version="1.0" encoding="utf-8"?>
-<w:footnotes xmlns:wpc="http://schemas.microsoft.com/office/word/2010/wordprocessingCanvas" xmlns:mc="http://schemas.openxmlformats.org/markup-compatibility/2006" xmlns:o="urn:schemas-microsoft-com:office:office" xmlns:r="http://schemas.openxmlformats.org/officeDocument/2006/relationships" xmlns:m="http://schemas.openxmlformats.org/officeDocument/2006/math" xmlns:v="urn:schemas-microsoft-com:vml" xmlns:wp14="http://schemas.microsoft.com/office/word/2010/wordprocessingDrawing" xmlns:wp="http://schemas.openxmlformats.org/drawingml/2006/wordprocessingDrawing" xmlns:w10="urn:schemas-microsoft-com:office:word" xmlns:w="http://schemas.openxmlformats.org/wordprocessingml/2006/main" xmlns:w14="http://schemas.microsoft.com/office/word/2010/wordml" xmlns:w15="http://schemas.microsoft.com/office/word/2012/wordml" xmlns:wpg="http://schemas.microsoft.com/office/word/2010/wordprocessingGroup" xmlns:wpi="http://schemas.microsoft.com/office/word/2010/wordprocessingInk" xmlns:wne="http://schemas.microsoft.com/office/word/2006/wordml" xmlns:wps="http://schemas.microsoft.com/office/word/2010/wordprocessingShape" mc:Ignorable="w14 w15 wp14">
+<w:footnotes xmlns:wpc="http://schemas.microsoft.com/office/word/2010/wordprocessingCanvas" xmlns:mc="http://schemas.openxmlformats.org/markup-compatibility/2006" xmlns:o="urn:schemas-microsoft-com:office:office" xmlns:r="http://schemas.openxmlformats.org/officeDocument/2006/relationships" xmlns:m="http://schemas.openxmlformats.org/officeDocument/2006/math" xmlns:v="urn:schemas-microsoft-com:vml" xmlns:wp14="http://schemas.microsoft.com/office/word/2010/wordprocessingDrawing" xmlns:wp="http://schemas.openxmlformats.org/drawingml/2006/wordprocessingDrawing" xmlns:w10="urn:schemas-microsoft-com:office:word" xmlns:w="http://schemas.openxmlformats.org/wordprocessingml/2006/main" xmlns:w14="http://schemas.microsoft.com/office/word/2010/wordml" xmlns:wpg="http://schemas.microsoft.com/office/word/2010/wordprocessingGroup" xmlns:wpi="http://schemas.microsoft.com/office/word/2010/wordprocessingInk" xmlns:wne="http://schemas.microsoft.com/office/word/2006/wordml" xmlns:wps="http://schemas.microsoft.com/office/word/2010/wordprocessingShape" mc:Ignorable="w14 wp14">
   <w:footnote w:type="separator" w:id="-1">
     <w:p>
       <w:r>
@@ -2470,7 +2240,7 @@
 </file>
 
 <file path=word/header1.xml><?xml version="1.0" encoding="utf-8"?>
-<w:hdr xmlns:wpc="http://schemas.microsoft.com/office/word/2010/wordprocessingCanvas" xmlns:mc="http://schemas.openxmlformats.org/markup-compatibility/2006" xmlns:o="urn:schemas-microsoft-com:office:office" xmlns:r="http://schemas.openxmlformats.org/officeDocument/2006/relationships" xmlns:m="http://schemas.openxmlformats.org/officeDocument/2006/math" xmlns:v="urn:schemas-microsoft-com:vml" xmlns:wp14="http://schemas.microsoft.com/office/word/2010/wordprocessingDrawing" xmlns:wp="http://schemas.openxmlformats.org/drawingml/2006/wordprocessingDrawing" xmlns:w10="urn:schemas-microsoft-com:office:word" xmlns:w="http://schemas.openxmlformats.org/wordprocessingml/2006/main" xmlns:w14="http://schemas.microsoft.com/office/word/2010/wordml" xmlns:w15="http://schemas.microsoft.com/office/word/2012/wordml" xmlns:wpg="http://schemas.microsoft.com/office/word/2010/wordprocessingGroup" xmlns:wpi="http://schemas.microsoft.com/office/word/2010/wordprocessingInk" xmlns:wne="http://schemas.microsoft.com/office/word/2006/wordml" xmlns:wps="http://schemas.microsoft.com/office/word/2010/wordprocessingShape" mc:Ignorable="w14 w15 wp14">
+<w:hdr xmlns:wpc="http://schemas.microsoft.com/office/word/2010/wordprocessingCanvas" xmlns:mc="http://schemas.openxmlformats.org/markup-compatibility/2006" xmlns:o="urn:schemas-microsoft-com:office:office" xmlns:r="http://schemas.openxmlformats.org/officeDocument/2006/relationships" xmlns:m="http://schemas.openxmlformats.org/officeDocument/2006/math" xmlns:v="urn:schemas-microsoft-com:vml" xmlns:wp14="http://schemas.microsoft.com/office/word/2010/wordprocessingDrawing" xmlns:wp="http://schemas.openxmlformats.org/drawingml/2006/wordprocessingDrawing" xmlns:w10="urn:schemas-microsoft-com:office:word" xmlns:w="http://schemas.openxmlformats.org/wordprocessingml/2006/main" xmlns:w14="http://schemas.microsoft.com/office/word/2010/wordml" xmlns:wpg="http://schemas.microsoft.com/office/word/2010/wordprocessingGroup" xmlns:wpi="http://schemas.microsoft.com/office/word/2010/wordprocessingInk" xmlns:wne="http://schemas.microsoft.com/office/word/2006/wordml" xmlns:wps="http://schemas.microsoft.com/office/word/2010/wordprocessingShape" mc:Ignorable="w14 wp14">
   <w:p>
     <w:pPr>
       <w:pStyle w:val="Header"/>
@@ -2478,7 +2248,7 @@
     <w:r>
       <w:rPr>
         <w:noProof/>
-        <w:lang w:val="en-GB" w:eastAsia="en-GB"/>
+        <w:lang w:bidi="he-IL"/>
       </w:rPr>
       <w:drawing>
         <wp:anchor distT="0" distB="0" distL="114300" distR="114300" simplePos="0" relativeHeight="251657728" behindDoc="0" locked="0" layoutInCell="1" allowOverlap="1" wp14:anchorId="23630533" wp14:editId="28CB41BB">
@@ -2559,8 +2329,8 @@
 </file>
 
 <file path=word/numbering.xml><?xml version="1.0" encoding="utf-8"?>
-<w:numbering xmlns:wpc="http://schemas.microsoft.com/office/word/2010/wordprocessingCanvas" xmlns:mc="http://schemas.openxmlformats.org/markup-compatibility/2006" xmlns:o="urn:schemas-microsoft-com:office:office" xmlns:r="http://schemas.openxmlformats.org/officeDocument/2006/relationships" xmlns:m="http://schemas.openxmlformats.org/officeDocument/2006/math" xmlns:v="urn:schemas-microsoft-com:vml" xmlns:wp14="http://schemas.microsoft.com/office/word/2010/wordprocessingDrawing" xmlns:wp="http://schemas.openxmlformats.org/drawingml/2006/wordprocessingDrawing" xmlns:w10="urn:schemas-microsoft-com:office:word" xmlns:w="http://schemas.openxmlformats.org/wordprocessingml/2006/main" xmlns:w14="http://schemas.microsoft.com/office/word/2010/wordml" xmlns:w15="http://schemas.microsoft.com/office/word/2012/wordml" xmlns:wpg="http://schemas.microsoft.com/office/word/2010/wordprocessingGroup" xmlns:wpi="http://schemas.microsoft.com/office/word/2010/wordprocessingInk" xmlns:wne="http://schemas.microsoft.com/office/word/2006/wordml" xmlns:wps="http://schemas.microsoft.com/office/word/2010/wordprocessingShape" mc:Ignorable="w14 w15 wp14">
-  <w:abstractNum w:abstractNumId="0" w15:restartNumberingAfterBreak="0">
+<w:numbering xmlns:wpc="http://schemas.microsoft.com/office/word/2010/wordprocessingCanvas" xmlns:mc="http://schemas.openxmlformats.org/markup-compatibility/2006" xmlns:o="urn:schemas-microsoft-com:office:office" xmlns:r="http://schemas.openxmlformats.org/officeDocument/2006/relationships" xmlns:m="http://schemas.openxmlformats.org/officeDocument/2006/math" xmlns:v="urn:schemas-microsoft-com:vml" xmlns:wp14="http://schemas.microsoft.com/office/word/2010/wordprocessingDrawing" xmlns:wp="http://schemas.openxmlformats.org/drawingml/2006/wordprocessingDrawing" xmlns:w10="urn:schemas-microsoft-com:office:word" xmlns:w="http://schemas.openxmlformats.org/wordprocessingml/2006/main" xmlns:w14="http://schemas.microsoft.com/office/word/2010/wordml" xmlns:wpg="http://schemas.microsoft.com/office/word/2010/wordprocessingGroup" xmlns:wpi="http://schemas.microsoft.com/office/word/2010/wordprocessingInk" xmlns:wne="http://schemas.microsoft.com/office/word/2006/wordml" xmlns:wps="http://schemas.microsoft.com/office/word/2010/wordprocessingShape" mc:Ignorable="w14 wp14">
+  <w:abstractNum w:abstractNumId="0">
     <w:nsid w:val="FFFFFF7C"/>
     <w:multiLevelType w:val="singleLevel"/>
     <w:tmpl w:val="C8306B60"/>
@@ -2577,7 +2347,7 @@
       </w:pPr>
     </w:lvl>
   </w:abstractNum>
-  <w:abstractNum w:abstractNumId="1" w15:restartNumberingAfterBreak="0">
+  <w:abstractNum w:abstractNumId="1">
     <w:nsid w:val="FFFFFF7D"/>
     <w:multiLevelType w:val="singleLevel"/>
     <w:tmpl w:val="12C0A9CE"/>
@@ -2594,7 +2364,7 @@
       </w:pPr>
     </w:lvl>
   </w:abstractNum>
-  <w:abstractNum w:abstractNumId="2" w15:restartNumberingAfterBreak="0">
+  <w:abstractNum w:abstractNumId="2">
     <w:nsid w:val="FFFFFF7E"/>
     <w:multiLevelType w:val="singleLevel"/>
     <w:tmpl w:val="FFF87976"/>
@@ -2611,7 +2381,7 @@
       </w:pPr>
     </w:lvl>
   </w:abstractNum>
-  <w:abstractNum w:abstractNumId="3" w15:restartNumberingAfterBreak="0">
+  <w:abstractNum w:abstractNumId="3">
     <w:nsid w:val="FFFFFF7F"/>
     <w:multiLevelType w:val="singleLevel"/>
     <w:tmpl w:val="57B8ABE4"/>
@@ -2628,7 +2398,7 @@
       </w:pPr>
     </w:lvl>
   </w:abstractNum>
-  <w:abstractNum w:abstractNumId="4" w15:restartNumberingAfterBreak="0">
+  <w:abstractNum w:abstractNumId="4">
     <w:nsid w:val="FFFFFF80"/>
     <w:multiLevelType w:val="singleLevel"/>
     <w:tmpl w:val="98FC9550"/>
@@ -2648,7 +2418,7 @@
       </w:rPr>
     </w:lvl>
   </w:abstractNum>
-  <w:abstractNum w:abstractNumId="5" w15:restartNumberingAfterBreak="0">
+  <w:abstractNum w:abstractNumId="5">
     <w:nsid w:val="FFFFFF81"/>
     <w:multiLevelType w:val="singleLevel"/>
     <w:tmpl w:val="3C76FFC4"/>
@@ -2668,7 +2438,7 @@
       </w:rPr>
     </w:lvl>
   </w:abstractNum>
-  <w:abstractNum w:abstractNumId="6" w15:restartNumberingAfterBreak="0">
+  <w:abstractNum w:abstractNumId="6">
     <w:nsid w:val="FFFFFF82"/>
     <w:multiLevelType w:val="singleLevel"/>
     <w:tmpl w:val="4C34C55E"/>
@@ -2688,7 +2458,7 @@
       </w:rPr>
     </w:lvl>
   </w:abstractNum>
-  <w:abstractNum w:abstractNumId="7" w15:restartNumberingAfterBreak="0">
+  <w:abstractNum w:abstractNumId="7">
     <w:nsid w:val="FFFFFF83"/>
     <w:multiLevelType w:val="singleLevel"/>
     <w:tmpl w:val="0C068088"/>
@@ -2708,7 +2478,7 @@
       </w:rPr>
     </w:lvl>
   </w:abstractNum>
-  <w:abstractNum w:abstractNumId="8" w15:restartNumberingAfterBreak="0">
+  <w:abstractNum w:abstractNumId="8">
     <w:nsid w:val="FFFFFF88"/>
     <w:multiLevelType w:val="singleLevel"/>
     <w:tmpl w:val="A50088B0"/>
@@ -2725,7 +2495,7 @@
       </w:pPr>
     </w:lvl>
   </w:abstractNum>
-  <w:abstractNum w:abstractNumId="9" w15:restartNumberingAfterBreak="0">
+  <w:abstractNum w:abstractNumId="9">
     <w:nsid w:val="FFFFFF89"/>
     <w:multiLevelType w:val="singleLevel"/>
     <w:tmpl w:val="2C8A39C0"/>
@@ -2745,7 +2515,7 @@
       </w:rPr>
     </w:lvl>
   </w:abstractNum>
-  <w:abstractNum w:abstractNumId="10" w15:restartNumberingAfterBreak="0">
+  <w:abstractNum w:abstractNumId="10">
     <w:nsid w:val="1478067D"/>
     <w:multiLevelType w:val="hybridMultilevel"/>
     <w:tmpl w:val="9FB67F76"/>
@@ -2871,7 +2641,7 @@
 </file>
 
 <file path=word/styles.xml><?xml version="1.0" encoding="utf-8"?>
-<w:styles xmlns:mc="http://schemas.openxmlformats.org/markup-compatibility/2006" xmlns:r="http://schemas.openxmlformats.org/officeDocument/2006/relationships" xmlns:w="http://schemas.openxmlformats.org/wordprocessingml/2006/main" xmlns:w14="http://schemas.microsoft.com/office/word/2010/wordml" xmlns:w15="http://schemas.microsoft.com/office/word/2012/wordml" mc:Ignorable="w14 w15">
+<w:styles xmlns:mc="http://schemas.openxmlformats.org/markup-compatibility/2006" xmlns:r="http://schemas.openxmlformats.org/officeDocument/2006/relationships" xmlns:w="http://schemas.openxmlformats.org/wordprocessingml/2006/main" xmlns:w14="http://schemas.microsoft.com/office/word/2010/wordml" mc:Ignorable="w14">
   <w:docDefaults>
     <w:rPrDefault>
       <w:rPr>
@@ -2881,378 +2651,2028 @@
     </w:rPrDefault>
     <w:pPrDefault/>
   </w:docDefaults>
-  <w:latentStyles w:defLockedState="0" w:defUIPriority="99" w:defSemiHidden="0" w:defUnhideWhenUsed="0" w:defQFormat="0" w:count="371">
-    <w:lsdException w:name="Normal" w:uiPriority="0" w:qFormat="1"/>
-    <w:lsdException w:name="heading 1" w:uiPriority="9" w:qFormat="1"/>
-    <w:lsdException w:name="heading 2" w:semiHidden="1" w:uiPriority="9" w:unhideWhenUsed="1" w:qFormat="1"/>
-    <w:lsdException w:name="heading 3" w:semiHidden="1" w:uiPriority="9" w:unhideWhenUsed="1" w:qFormat="1"/>
-    <w:lsdException w:name="heading 4" w:semiHidden="1" w:uiPriority="9" w:unhideWhenUsed="1" w:qFormat="1"/>
-    <w:lsdException w:name="heading 5" w:semiHidden="1" w:uiPriority="9" w:unhideWhenUsed="1" w:qFormat="1"/>
-    <w:lsdException w:name="heading 6" w:semiHidden="1" w:uiPriority="9" w:unhideWhenUsed="1" w:qFormat="1"/>
-    <w:lsdException w:name="heading 7" w:semiHidden="1" w:uiPriority="9" w:unhideWhenUsed="1" w:qFormat="1"/>
-    <w:lsdException w:name="heading 8" w:semiHidden="1" w:uiPriority="9" w:unhideWhenUsed="1" w:qFormat="1"/>
-    <w:lsdException w:name="heading 9" w:semiHidden="1" w:uiPriority="9" w:unhideWhenUsed="1" w:qFormat="1"/>
-    <w:lsdException w:name="index 1" w:semiHidden="1" w:unhideWhenUsed="1"/>
-    <w:lsdException w:name="index 2" w:semiHidden="1" w:unhideWhenUsed="1"/>
-    <w:lsdException w:name="index 3" w:semiHidden="1" w:unhideWhenUsed="1"/>
-    <w:lsdException w:name="index 4" w:semiHidden="1" w:unhideWhenUsed="1"/>
-    <w:lsdException w:name="index 5" w:semiHidden="1" w:unhideWhenUsed="1"/>
-    <w:lsdException w:name="index 6" w:semiHidden="1" w:unhideWhenUsed="1"/>
-    <w:lsdException w:name="index 7" w:semiHidden="1" w:unhideWhenUsed="1"/>
-    <w:lsdException w:name="index 8" w:semiHidden="1" w:unhideWhenUsed="1"/>
-    <w:lsdException w:name="index 9" w:semiHidden="1" w:unhideWhenUsed="1"/>
-    <w:lsdException w:name="toc 1" w:semiHidden="1" w:uiPriority="39" w:unhideWhenUsed="1"/>
-    <w:lsdException w:name="toc 2" w:semiHidden="1" w:uiPriority="39" w:unhideWhenUsed="1"/>
-    <w:lsdException w:name="toc 3" w:semiHidden="1" w:uiPriority="39" w:unhideWhenUsed="1"/>
-    <w:lsdException w:name="toc 4" w:semiHidden="1" w:uiPriority="39" w:unhideWhenUsed="1"/>
-    <w:lsdException w:name="toc 5" w:semiHidden="1" w:uiPriority="39" w:unhideWhenUsed="1"/>
-    <w:lsdException w:name="toc 6" w:semiHidden="1" w:uiPriority="39" w:unhideWhenUsed="1"/>
-    <w:lsdException w:name="toc 7" w:semiHidden="1" w:uiPriority="39" w:unhideWhenUsed="1"/>
-    <w:lsdException w:name="toc 8" w:semiHidden="1" w:uiPriority="39" w:unhideWhenUsed="1"/>
-    <w:lsdException w:name="toc 9" w:semiHidden="1" w:uiPriority="39" w:unhideWhenUsed="1"/>
-    <w:lsdException w:name="Normal Indent" w:semiHidden="1" w:unhideWhenUsed="1"/>
-    <w:lsdException w:name="footnote text" w:semiHidden="1" w:unhideWhenUsed="1"/>
-    <w:lsdException w:name="annotation text" w:semiHidden="1" w:uiPriority="0" w:unhideWhenUsed="1"/>
-    <w:lsdException w:name="header" w:semiHidden="1" w:uiPriority="0" w:unhideWhenUsed="1"/>
-    <w:lsdException w:name="footer" w:semiHidden="1" w:uiPriority="0" w:unhideWhenUsed="1"/>
-    <w:lsdException w:name="index heading" w:semiHidden="1" w:unhideWhenUsed="1"/>
-    <w:lsdException w:name="caption" w:semiHidden="1" w:uiPriority="35" w:unhideWhenUsed="1" w:qFormat="1"/>
-    <w:lsdException w:name="table of figures" w:semiHidden="1" w:unhideWhenUsed="1"/>
-    <w:lsdException w:name="envelope address" w:semiHidden="1" w:unhideWhenUsed="1"/>
-    <w:lsdException w:name="envelope return" w:semiHidden="1" w:unhideWhenUsed="1"/>
-    <w:lsdException w:name="footnote reference" w:semiHidden="1" w:uiPriority="0" w:unhideWhenUsed="1"/>
-    <w:lsdException w:name="annotation reference" w:semiHidden="1" w:uiPriority="0" w:unhideWhenUsed="1"/>
-    <w:lsdException w:name="line number" w:semiHidden="1" w:uiPriority="0" w:unhideWhenUsed="1"/>
-    <w:lsdException w:name="page number" w:semiHidden="1" w:uiPriority="0" w:unhideWhenUsed="1"/>
-    <w:lsdException w:name="endnote reference" w:semiHidden="1" w:uiPriority="0" w:unhideWhenUsed="1"/>
-    <w:lsdException w:name="endnote text" w:semiHidden="1" w:uiPriority="0" w:unhideWhenUsed="1"/>
-    <w:lsdException w:name="table of authorities" w:semiHidden="1" w:unhideWhenUsed="1"/>
-    <w:lsdException w:name="macro" w:semiHidden="1" w:unhideWhenUsed="1"/>
-    <w:lsdException w:name="toa heading" w:semiHidden="1" w:unhideWhenUsed="1"/>
-    <w:lsdException w:name="List" w:semiHidden="1" w:unhideWhenUsed="1"/>
-    <w:lsdException w:name="List Bullet" w:semiHidden="1" w:unhideWhenUsed="1"/>
-    <w:lsdException w:name="List Number" w:semiHidden="1" w:unhideWhenUsed="1"/>
-    <w:lsdException w:name="List 2" w:semiHidden="1" w:unhideWhenUsed="1"/>
-    <w:lsdException w:name="List 3" w:semiHidden="1" w:unhideWhenUsed="1"/>
-    <w:lsdException w:name="List 4" w:semiHidden="1" w:unhideWhenUsed="1"/>
-    <w:lsdException w:name="List 5" w:semiHidden="1" w:unhideWhenUsed="1"/>
-    <w:lsdException w:name="List Bullet 2" w:semiHidden="1" w:unhideWhenUsed="1"/>
-    <w:lsdException w:name="List Bullet 3" w:semiHidden="1" w:unhideWhenUsed="1"/>
-    <w:lsdException w:name="List Bullet 4" w:semiHidden="1" w:unhideWhenUsed="1"/>
-    <w:lsdException w:name="List Bullet 5" w:semiHidden="1" w:unhideWhenUsed="1"/>
-    <w:lsdException w:name="List Number 2" w:semiHidden="1" w:unhideWhenUsed="1"/>
-    <w:lsdException w:name="List Number 3" w:semiHidden="1" w:unhideWhenUsed="1"/>
-    <w:lsdException w:name="List Number 4" w:semiHidden="1" w:unhideWhenUsed="1"/>
-    <w:lsdException w:name="List Number 5" w:semiHidden="1" w:unhideWhenUsed="1"/>
-    <w:lsdException w:name="Title" w:uiPriority="10" w:qFormat="1"/>
-    <w:lsdException w:name="Closing" w:semiHidden="1" w:unhideWhenUsed="1"/>
-    <w:lsdException w:name="Signature" w:semiHidden="1" w:unhideWhenUsed="1"/>
-    <w:lsdException w:name="Default Paragraph Font" w:semiHidden="1" w:uiPriority="1" w:unhideWhenUsed="1"/>
-    <w:lsdException w:name="Body Text" w:semiHidden="1" w:unhideWhenUsed="1"/>
-    <w:lsdException w:name="Body Text Indent" w:semiHidden="1" w:unhideWhenUsed="1"/>
-    <w:lsdException w:name="List Continue" w:semiHidden="1" w:unhideWhenUsed="1"/>
-    <w:lsdException w:name="List Continue 2" w:semiHidden="1" w:unhideWhenUsed="1"/>
-    <w:lsdException w:name="List Continue 3" w:semiHidden="1" w:unhideWhenUsed="1"/>
-    <w:lsdException w:name="List Continue 4" w:semiHidden="1" w:unhideWhenUsed="1"/>
-    <w:lsdException w:name="List Continue 5" w:semiHidden="1" w:unhideWhenUsed="1"/>
-    <w:lsdException w:name="Message Header" w:semiHidden="1" w:unhideWhenUsed="1"/>
-    <w:lsdException w:name="Subtitle" w:uiPriority="11" w:qFormat="1"/>
-    <w:lsdException w:name="Salutation" w:semiHidden="1" w:unhideWhenUsed="1"/>
-    <w:lsdException w:name="Date" w:semiHidden="1" w:unhideWhenUsed="1"/>
-    <w:lsdException w:name="Body Text First Indent" w:semiHidden="1" w:unhideWhenUsed="1"/>
-    <w:lsdException w:name="Body Text First Indent 2" w:semiHidden="1" w:unhideWhenUsed="1"/>
-    <w:lsdException w:name="Note Heading" w:semiHidden="1" w:unhideWhenUsed="1"/>
-    <w:lsdException w:name="Body Text 2" w:semiHidden="1" w:unhideWhenUsed="1"/>
-    <w:lsdException w:name="Body Text 3" w:semiHidden="1" w:unhideWhenUsed="1"/>
-    <w:lsdException w:name="Body Text Indent 2" w:semiHidden="1" w:unhideWhenUsed="1"/>
-    <w:lsdException w:name="Body Text Indent 3" w:semiHidden="1" w:unhideWhenUsed="1"/>
-    <w:lsdException w:name="Block Text" w:semiHidden="1" w:unhideWhenUsed="1"/>
-    <w:lsdException w:name="Hyperlink" w:semiHidden="1" w:uiPriority="0" w:unhideWhenUsed="1"/>
-    <w:lsdException w:name="FollowedHyperlink" w:semiHidden="1" w:uiPriority="0" w:unhideWhenUsed="1"/>
-    <w:lsdException w:name="Strong" w:uiPriority="22" w:qFormat="1"/>
-    <w:lsdException w:name="Emphasis" w:uiPriority="20" w:qFormat="1"/>
-    <w:lsdException w:name="Document Map" w:semiHidden="1" w:unhideWhenUsed="1"/>
-    <w:lsdException w:name="Plain Text" w:semiHidden="1" w:unhideWhenUsed="1"/>
-    <w:lsdException w:name="E-mail Signature" w:semiHidden="1" w:unhideWhenUsed="1"/>
-    <w:lsdException w:name="HTML Top of Form" w:semiHidden="1" w:unhideWhenUsed="1"/>
-    <w:lsdException w:name="HTML Bottom of Form" w:semiHidden="1" w:unhideWhenUsed="1"/>
-    <w:lsdException w:name="Normal (Web)" w:semiHidden="1" w:unhideWhenUsed="1"/>
-    <w:lsdException w:name="HTML Acronym" w:semiHidden="1" w:uiPriority="0" w:unhideWhenUsed="1"/>
-    <w:lsdException w:name="HTML Address" w:semiHidden="1" w:unhideWhenUsed="1"/>
-    <w:lsdException w:name="HTML Cite" w:semiHidden="1" w:uiPriority="0" w:unhideWhenUsed="1"/>
-    <w:lsdException w:name="HTML Code" w:semiHidden="1" w:uiPriority="0" w:unhideWhenUsed="1"/>
-    <w:lsdException w:name="HTML Definition" w:semiHidden="1" w:uiPriority="0" w:unhideWhenUsed="1"/>
-    <w:lsdException w:name="HTML Keyboard" w:semiHidden="1" w:uiPriority="0" w:unhideWhenUsed="1"/>
-    <w:lsdException w:name="HTML Preformatted" w:semiHidden="1" w:uiPriority="0" w:unhideWhenUsed="1"/>
-    <w:lsdException w:name="HTML Sample" w:semiHidden="1" w:uiPriority="0" w:unhideWhenUsed="1"/>
-    <w:lsdException w:name="HTML Typewriter" w:semiHidden="1" w:uiPriority="0" w:unhideWhenUsed="1"/>
-    <w:lsdException w:name="HTML Variable" w:semiHidden="1" w:uiPriority="0" w:unhideWhenUsed="1"/>
-    <w:lsdException w:name="Normal Table" w:semiHidden="1" w:unhideWhenUsed="1"/>
-    <w:lsdException w:name="annotation subject" w:semiHidden="1" w:unhideWhenUsed="1"/>
-    <w:lsdException w:name="No List" w:semiHidden="1" w:unhideWhenUsed="1"/>
-    <w:lsdException w:name="Outline List 1" w:semiHidden="1" w:unhideWhenUsed="1"/>
-    <w:lsdException w:name="Outline List 2" w:semiHidden="1" w:unhideWhenUsed="1"/>
-    <w:lsdException w:name="Outline List 3" w:semiHidden="1" w:unhideWhenUsed="1"/>
-    <w:lsdException w:name="Table Simple 1" w:semiHidden="1" w:unhideWhenUsed="1"/>
-    <w:lsdException w:name="Table Simple 2" w:semiHidden="1" w:unhideWhenUsed="1"/>
-    <w:lsdException w:name="Table Simple 3" w:semiHidden="1" w:unhideWhenUsed="1"/>
-    <w:lsdException w:name="Table Classic 1" w:semiHidden="1" w:unhideWhenUsed="1"/>
-    <w:lsdException w:name="Table Classic 2" w:semiHidden="1" w:unhideWhenUsed="1"/>
-    <w:lsdException w:name="Table Classic 3" w:semiHidden="1" w:unhideWhenUsed="1"/>
-    <w:lsdException w:name="Table Classic 4" w:semiHidden="1" w:unhideWhenUsed="1"/>
-    <w:lsdException w:name="Table Colorful 1" w:semiHidden="1" w:unhideWhenUsed="1"/>
-    <w:lsdException w:name="Table Colorful 2" w:semiHidden="1" w:unhideWhenUsed="1"/>
-    <w:lsdException w:name="Table Colorful 3" w:semiHidden="1" w:unhideWhenUsed="1"/>
-    <w:lsdException w:name="Table Columns 1" w:semiHidden="1" w:unhideWhenUsed="1"/>
-    <w:lsdException w:name="Table Columns 2" w:semiHidden="1" w:unhideWhenUsed="1"/>
-    <w:lsdException w:name="Table Columns 3" w:semiHidden="1" w:unhideWhenUsed="1"/>
-    <w:lsdException w:name="Table Columns 4" w:semiHidden="1" w:unhideWhenUsed="1"/>
-    <w:lsdException w:name="Table Columns 5" w:semiHidden="1" w:unhideWhenUsed="1"/>
-    <w:lsdException w:name="Table Grid 1" w:semiHidden="1" w:unhideWhenUsed="1"/>
-    <w:lsdException w:name="Table Grid 2" w:semiHidden="1" w:unhideWhenUsed="1"/>
-    <w:lsdException w:name="Table Grid 3" w:semiHidden="1" w:unhideWhenUsed="1"/>
-    <w:lsdException w:name="Table Grid 4" w:semiHidden="1" w:unhideWhenUsed="1"/>
-    <w:lsdException w:name="Table Grid 5" w:semiHidden="1" w:unhideWhenUsed="1"/>
-    <w:lsdException w:name="Table Grid 6" w:semiHidden="1" w:unhideWhenUsed="1"/>
-    <w:lsdException w:name="Table Grid 7" w:semiHidden="1" w:unhideWhenUsed="1"/>
-    <w:lsdException w:name="Table Grid 8" w:semiHidden="1" w:unhideWhenUsed="1"/>
-    <w:lsdException w:name="Table List 1" w:semiHidden="1" w:unhideWhenUsed="1"/>
-    <w:lsdException w:name="Table List 2" w:semiHidden="1" w:unhideWhenUsed="1"/>
-    <w:lsdException w:name="Table List 3" w:semiHidden="1" w:unhideWhenUsed="1"/>
-    <w:lsdException w:name="Table List 4" w:semiHidden="1" w:unhideWhenUsed="1"/>
-    <w:lsdException w:name="Table List 5" w:semiHidden="1" w:unhideWhenUsed="1"/>
-    <w:lsdException w:name="Table List 6" w:semiHidden="1" w:unhideWhenUsed="1"/>
-    <w:lsdException w:name="Table List 7" w:semiHidden="1" w:unhideWhenUsed="1"/>
-    <w:lsdException w:name="Table List 8" w:semiHidden="1" w:unhideWhenUsed="1"/>
-    <w:lsdException w:name="Table 3D effects 1" w:semiHidden="1" w:unhideWhenUsed="1"/>
-    <w:lsdException w:name="Table 3D effects 2" w:semiHidden="1" w:unhideWhenUsed="1"/>
-    <w:lsdException w:name="Table 3D effects 3" w:semiHidden="1" w:unhideWhenUsed="1"/>
-    <w:lsdException w:name="Table Contemporary" w:semiHidden="1" w:unhideWhenUsed="1"/>
-    <w:lsdException w:name="Table Elegant" w:semiHidden="1" w:unhideWhenUsed="1"/>
-    <w:lsdException w:name="Table Professional" w:semiHidden="1" w:unhideWhenUsed="1"/>
-    <w:lsdException w:name="Table Subtle 1" w:semiHidden="1" w:unhideWhenUsed="1"/>
-    <w:lsdException w:name="Table Subtle 2" w:semiHidden="1" w:unhideWhenUsed="1"/>
-    <w:lsdException w:name="Table Web 1" w:semiHidden="1" w:unhideWhenUsed="1"/>
-    <w:lsdException w:name="Table Web 2" w:semiHidden="1" w:unhideWhenUsed="1"/>
-    <w:lsdException w:name="Table Web 3" w:semiHidden="1" w:unhideWhenUsed="1"/>
-    <w:lsdException w:name="Balloon Text" w:semiHidden="1" w:uiPriority="0" w:unhideWhenUsed="1"/>
-    <w:lsdException w:name="Table Grid" w:uiPriority="59"/>
-    <w:lsdException w:name="Table Theme" w:semiHidden="1" w:unhideWhenUsed="1"/>
-    <w:lsdException w:name="Placeholder Text" w:semiHidden="1" w:unhideWhenUsed="1"/>
-    <w:lsdException w:name="No Spacing" w:qFormat="1"/>
-    <w:lsdException w:name="Light Shading"/>
-    <w:lsdException w:name="Light List"/>
-    <w:lsdException w:name="Light Grid"/>
-    <w:lsdException w:name="Medium Shading 1"/>
-    <w:lsdException w:name="Medium Shading 2"/>
-    <w:lsdException w:name="Medium List 1"/>
-    <w:lsdException w:name="Medium List 2"/>
-    <w:lsdException w:name="Medium Grid 1"/>
-    <w:lsdException w:name="Medium Grid 2" w:uiPriority="1" w:qFormat="1"/>
-    <w:lsdException w:name="Medium Grid 3" w:uiPriority="60"/>
-    <w:lsdException w:name="Dark List" w:uiPriority="61"/>
-    <w:lsdException w:name="Colorful Shading" w:uiPriority="62"/>
-    <w:lsdException w:name="Colorful List" w:uiPriority="63"/>
-    <w:lsdException w:name="Colorful Grid" w:uiPriority="64"/>
-    <w:lsdException w:name="Light Shading Accent 1" w:uiPriority="65"/>
-    <w:lsdException w:name="Light List Accent 1" w:uiPriority="66"/>
-    <w:lsdException w:name="Light Grid Accent 1" w:uiPriority="67"/>
-    <w:lsdException w:name="Medium Shading 1 Accent 1" w:uiPriority="68"/>
-    <w:lsdException w:name="Medium Shading 2 Accent 1" w:uiPriority="69"/>
-    <w:lsdException w:name="Medium List 1 Accent 1" w:uiPriority="70"/>
-    <w:lsdException w:name="Revision" w:uiPriority="71"/>
-    <w:lsdException w:name="List Paragraph" w:uiPriority="72" w:qFormat="1"/>
-    <w:lsdException w:name="Quote" w:uiPriority="73" w:qFormat="1"/>
-    <w:lsdException w:name="Intense Quote" w:uiPriority="60" w:qFormat="1"/>
-    <w:lsdException w:name="Medium List 2 Accent 1" w:uiPriority="61"/>
-    <w:lsdException w:name="Medium Grid 1 Accent 1" w:uiPriority="62"/>
-    <w:lsdException w:name="Medium Grid 2 Accent 1" w:uiPriority="63"/>
-    <w:lsdException w:name="Medium Grid 3 Accent 1" w:uiPriority="64"/>
-    <w:lsdException w:name="Dark List Accent 1" w:uiPriority="65"/>
-    <w:lsdException w:name="Colorful Shading Accent 1"/>
-    <w:lsdException w:name="Colorful List Accent 1" w:uiPriority="34" w:qFormat="1"/>
-    <w:lsdException w:name="Colorful Grid Accent 1" w:uiPriority="29" w:qFormat="1"/>
-    <w:lsdException w:name="Light Shading Accent 2" w:uiPriority="30" w:qFormat="1"/>
-    <w:lsdException w:name="Light List Accent 2" w:uiPriority="66"/>
-    <w:lsdException w:name="Light Grid Accent 2" w:uiPriority="67"/>
-    <w:lsdException w:name="Medium Shading 1 Accent 2" w:uiPriority="68"/>
-    <w:lsdException w:name="Medium Shading 2 Accent 2" w:uiPriority="69"/>
-    <w:lsdException w:name="Medium List 1 Accent 2" w:uiPriority="70"/>
-    <w:lsdException w:name="Medium List 2 Accent 2" w:uiPriority="71"/>
-    <w:lsdException w:name="Medium Grid 1 Accent 2" w:uiPriority="72"/>
-    <w:lsdException w:name="Medium Grid 2 Accent 2" w:uiPriority="73"/>
-    <w:lsdException w:name="Medium Grid 3 Accent 2" w:uiPriority="60"/>
-    <w:lsdException w:name="Dark List Accent 2" w:uiPriority="61"/>
-    <w:lsdException w:name="Colorful Shading Accent 2" w:uiPriority="62"/>
-    <w:lsdException w:name="Colorful List Accent 2" w:uiPriority="63"/>
-    <w:lsdException w:name="Colorful Grid Accent 2" w:uiPriority="64"/>
-    <w:lsdException w:name="Light Shading Accent 3" w:uiPriority="65"/>
-    <w:lsdException w:name="Light List Accent 3" w:uiPriority="66"/>
-    <w:lsdException w:name="Light Grid Accent 3" w:uiPriority="67"/>
-    <w:lsdException w:name="Medium Shading 1 Accent 3" w:uiPriority="68"/>
-    <w:lsdException w:name="Medium Shading 2 Accent 3" w:uiPriority="69"/>
-    <w:lsdException w:name="Medium List 1 Accent 3" w:uiPriority="70"/>
-    <w:lsdException w:name="Medium List 2 Accent 3" w:uiPriority="71"/>
-    <w:lsdException w:name="Medium Grid 1 Accent 3" w:uiPriority="72"/>
-    <w:lsdException w:name="Medium Grid 2 Accent 3" w:uiPriority="73"/>
-    <w:lsdException w:name="Medium Grid 3 Accent 3" w:uiPriority="60"/>
-    <w:lsdException w:name="Dark List Accent 3" w:uiPriority="61"/>
-    <w:lsdException w:name="Colorful Shading Accent 3" w:uiPriority="62"/>
-    <w:lsdException w:name="Colorful List Accent 3" w:uiPriority="63"/>
-    <w:lsdException w:name="Colorful Grid Accent 3" w:uiPriority="64"/>
-    <w:lsdException w:name="Light Shading Accent 4" w:uiPriority="65"/>
-    <w:lsdException w:name="Light List Accent 4" w:uiPriority="66"/>
-    <w:lsdException w:name="Light Grid Accent 4" w:uiPriority="67"/>
-    <w:lsdException w:name="Medium Shading 1 Accent 4" w:uiPriority="68"/>
-    <w:lsdException w:name="Medium Shading 2 Accent 4" w:uiPriority="69"/>
-    <w:lsdException w:name="Medium List 1 Accent 4" w:uiPriority="70"/>
-    <w:lsdException w:name="Medium List 2 Accent 4" w:uiPriority="71"/>
-    <w:lsdException w:name="Medium Grid 1 Accent 4" w:uiPriority="72"/>
-    <w:lsdException w:name="Medium Grid 2 Accent 4" w:uiPriority="73"/>
-    <w:lsdException w:name="Medium Grid 3 Accent 4" w:uiPriority="60"/>
-    <w:lsdException w:name="Dark List Accent 4" w:uiPriority="61"/>
-    <w:lsdException w:name="Colorful Shading Accent 4" w:uiPriority="62"/>
-    <w:lsdException w:name="Colorful List Accent 4" w:uiPriority="63"/>
-    <w:lsdException w:name="Colorful Grid Accent 4" w:uiPriority="64"/>
-    <w:lsdException w:name="Light Shading Accent 5" w:uiPriority="65"/>
-    <w:lsdException w:name="Light List Accent 5" w:uiPriority="66"/>
-    <w:lsdException w:name="Light Grid Accent 5" w:uiPriority="67"/>
-    <w:lsdException w:name="Medium Shading 1 Accent 5" w:uiPriority="68"/>
-    <w:lsdException w:name="Medium Shading 2 Accent 5" w:uiPriority="69"/>
-    <w:lsdException w:name="Medium List 1 Accent 5" w:uiPriority="70"/>
-    <w:lsdException w:name="Medium List 2 Accent 5" w:uiPriority="71"/>
-    <w:lsdException w:name="Medium Grid 1 Accent 5" w:uiPriority="72"/>
-    <w:lsdException w:name="Medium Grid 2 Accent 5" w:uiPriority="73"/>
-    <w:lsdException w:name="Medium Grid 3 Accent 5" w:uiPriority="60"/>
-    <w:lsdException w:name="Dark List Accent 5" w:uiPriority="61"/>
-    <w:lsdException w:name="Colorful Shading Accent 5" w:uiPriority="62"/>
-    <w:lsdException w:name="Colorful List Accent 5" w:uiPriority="63"/>
-    <w:lsdException w:name="Colorful Grid Accent 5" w:uiPriority="64"/>
-    <w:lsdException w:name="Light Shading Accent 6" w:uiPriority="65"/>
-    <w:lsdException w:name="Light List Accent 6" w:uiPriority="66"/>
-    <w:lsdException w:name="Light Grid Accent 6" w:uiPriority="67"/>
-    <w:lsdException w:name="Medium Shading 1 Accent 6" w:uiPriority="68"/>
-    <w:lsdException w:name="Medium Shading 2 Accent 6" w:uiPriority="69"/>
-    <w:lsdException w:name="Medium List 1 Accent 6" w:uiPriority="70"/>
-    <w:lsdException w:name="Medium List 2 Accent 6" w:uiPriority="71"/>
-    <w:lsdException w:name="Medium Grid 1 Accent 6" w:uiPriority="72"/>
-    <w:lsdException w:name="Medium Grid 2 Accent 6" w:uiPriority="73"/>
-    <w:lsdException w:name="Medium Grid 3 Accent 6" w:uiPriority="60"/>
-    <w:lsdException w:name="Dark List Accent 6" w:uiPriority="61"/>
-    <w:lsdException w:name="Colorful Shading Accent 6" w:uiPriority="62"/>
-    <w:lsdException w:name="Colorful List Accent 6" w:uiPriority="63"/>
-    <w:lsdException w:name="Colorful Grid Accent 6" w:uiPriority="64"/>
-    <w:lsdException w:name="Subtle Emphasis" w:uiPriority="65" w:qFormat="1"/>
-    <w:lsdException w:name="Intense Emphasis" w:uiPriority="66" w:qFormat="1"/>
-    <w:lsdException w:name="Subtle Reference" w:uiPriority="67" w:qFormat="1"/>
-    <w:lsdException w:name="Intense Reference" w:uiPriority="68" w:qFormat="1"/>
-    <w:lsdException w:name="Book Title" w:uiPriority="69" w:qFormat="1"/>
-    <w:lsdException w:name="Bibliography" w:uiPriority="70"/>
-    <w:lsdException w:name="TOC Heading" w:semiHidden="1" w:uiPriority="71" w:unhideWhenUsed="1" w:qFormat="1"/>
-    <w:lsdException w:name="Plain Table 1" w:uiPriority="41"/>
-    <w:lsdException w:name="Plain Table 2" w:uiPriority="42"/>
-    <w:lsdException w:name="Plain Table 3" w:uiPriority="43"/>
-    <w:lsdException w:name="Plain Table 4" w:uiPriority="44"/>
-    <w:lsdException w:name="Plain Table 5" w:uiPriority="45"/>
-    <w:lsdException w:name="Grid Table Light" w:uiPriority="40"/>
-    <w:lsdException w:name="Grid Table 1 Light" w:uiPriority="46"/>
-    <w:lsdException w:name="Grid Table 2" w:uiPriority="47"/>
-    <w:lsdException w:name="Grid Table 3" w:uiPriority="48"/>
-    <w:lsdException w:name="Grid Table 4" w:uiPriority="49"/>
-    <w:lsdException w:name="Grid Table 5 Dark" w:uiPriority="50"/>
-    <w:lsdException w:name="Grid Table 6 Colorful" w:uiPriority="51"/>
-    <w:lsdException w:name="Grid Table 7 Colorful" w:uiPriority="52"/>
-    <w:lsdException w:name="Grid Table 1 Light Accent 1" w:uiPriority="46"/>
-    <w:lsdException w:name="Grid Table 2 Accent 1" w:uiPriority="47"/>
-    <w:lsdException w:name="Grid Table 3 Accent 1" w:uiPriority="48"/>
-    <w:lsdException w:name="Grid Table 4 Accent 1" w:uiPriority="49"/>
-    <w:lsdException w:name="Grid Table 5 Dark Accent 1" w:uiPriority="50"/>
-    <w:lsdException w:name="Grid Table 6 Colorful Accent 1" w:uiPriority="51"/>
-    <w:lsdException w:name="Grid Table 7 Colorful Accent 1" w:uiPriority="52"/>
-    <w:lsdException w:name="Grid Table 1 Light Accent 2" w:uiPriority="46"/>
-    <w:lsdException w:name="Grid Table 2 Accent 2" w:uiPriority="47"/>
-    <w:lsdException w:name="Grid Table 3 Accent 2" w:uiPriority="48"/>
-    <w:lsdException w:name="Grid Table 4 Accent 2" w:uiPriority="49"/>
-    <w:lsdException w:name="Grid Table 5 Dark Accent 2" w:uiPriority="50"/>
-    <w:lsdException w:name="Grid Table 6 Colorful Accent 2" w:uiPriority="51"/>
-    <w:lsdException w:name="Grid Table 7 Colorful Accent 2" w:uiPriority="52"/>
-    <w:lsdException w:name="Grid Table 1 Light Accent 3" w:uiPriority="46"/>
-    <w:lsdException w:name="Grid Table 2 Accent 3" w:uiPriority="47"/>
-    <w:lsdException w:name="Grid Table 3 Accent 3" w:uiPriority="48"/>
-    <w:lsdException w:name="Grid Table 4 Accent 3" w:uiPriority="49"/>
-    <w:lsdException w:name="Grid Table 5 Dark Accent 3" w:uiPriority="50"/>
-    <w:lsdException w:name="Grid Table 6 Colorful Accent 3" w:uiPriority="51"/>
-    <w:lsdException w:name="Grid Table 7 Colorful Accent 3" w:uiPriority="52"/>
-    <w:lsdException w:name="Grid Table 1 Light Accent 4" w:uiPriority="46"/>
-    <w:lsdException w:name="Grid Table 2 Accent 4" w:uiPriority="47"/>
-    <w:lsdException w:name="Grid Table 3 Accent 4" w:uiPriority="48"/>
-    <w:lsdException w:name="Grid Table 4 Accent 4" w:uiPriority="49"/>
-    <w:lsdException w:name="Grid Table 5 Dark Accent 4" w:uiPriority="50"/>
-    <w:lsdException w:name="Grid Table 6 Colorful Accent 4" w:uiPriority="51"/>
-    <w:lsdException w:name="Grid Table 7 Colorful Accent 4" w:uiPriority="52"/>
-    <w:lsdException w:name="Grid Table 1 Light Accent 5" w:uiPriority="46"/>
-    <w:lsdException w:name="Grid Table 2 Accent 5" w:uiPriority="47"/>
-    <w:lsdException w:name="Grid Table 3 Accent 5" w:uiPriority="48"/>
-    <w:lsdException w:name="Grid Table 4 Accent 5" w:uiPriority="49"/>
-    <w:lsdException w:name="Grid Table 5 Dark Accent 5" w:uiPriority="50"/>
-    <w:lsdException w:name="Grid Table 6 Colorful Accent 5" w:uiPriority="51"/>
-    <w:lsdException w:name="Grid Table 7 Colorful Accent 5" w:uiPriority="52"/>
-    <w:lsdException w:name="Grid Table 1 Light Accent 6" w:uiPriority="46"/>
-    <w:lsdException w:name="Grid Table 2 Accent 6" w:uiPriority="47"/>
-    <w:lsdException w:name="Grid Table 3 Accent 6" w:uiPriority="48"/>
-    <w:lsdException w:name="Grid Table 4 Accent 6" w:uiPriority="49"/>
-    <w:lsdException w:name="Grid Table 5 Dark Accent 6" w:uiPriority="50"/>
-    <w:lsdException w:name="Grid Table 6 Colorful Accent 6" w:uiPriority="51"/>
-    <w:lsdException w:name="Grid Table 7 Colorful Accent 6" w:uiPriority="52"/>
-    <w:lsdException w:name="List Table 1 Light" w:uiPriority="46"/>
-    <w:lsdException w:name="List Table 2" w:uiPriority="47"/>
-    <w:lsdException w:name="List Table 3" w:uiPriority="48"/>
-    <w:lsdException w:name="List Table 4" w:uiPriority="49"/>
-    <w:lsdException w:name="List Table 5 Dark" w:uiPriority="50"/>
-    <w:lsdException w:name="List Table 6 Colorful" w:uiPriority="51"/>
-    <w:lsdException w:name="List Table 7 Colorful" w:uiPriority="52"/>
-    <w:lsdException w:name="List Table 1 Light Accent 1" w:uiPriority="46"/>
-    <w:lsdException w:name="List Table 2 Accent 1" w:uiPriority="47"/>
-    <w:lsdException w:name="List Table 3 Accent 1" w:uiPriority="48"/>
-    <w:lsdException w:name="List Table 4 Accent 1" w:uiPriority="49"/>
-    <w:lsdException w:name="List Table 5 Dark Accent 1" w:uiPriority="50"/>
-    <w:lsdException w:name="List Table 6 Colorful Accent 1" w:uiPriority="51"/>
-    <w:lsdException w:name="List Table 7 Colorful Accent 1" w:uiPriority="52"/>
-    <w:lsdException w:name="List Table 1 Light Accent 2" w:uiPriority="46"/>
-    <w:lsdException w:name="List Table 2 Accent 2" w:uiPriority="47"/>
-    <w:lsdException w:name="List Table 3 Accent 2" w:uiPriority="48"/>
-    <w:lsdException w:name="List Table 4 Accent 2" w:uiPriority="49"/>
-    <w:lsdException w:name="List Table 5 Dark Accent 2" w:uiPriority="50"/>
-    <w:lsdException w:name="List Table 6 Colorful Accent 2" w:uiPriority="51"/>
-    <w:lsdException w:name="List Table 7 Colorful Accent 2" w:uiPriority="52"/>
-    <w:lsdException w:name="List Table 1 Light Accent 3" w:uiPriority="46"/>
-    <w:lsdException w:name="List Table 2 Accent 3" w:uiPriority="47"/>
-    <w:lsdException w:name="List Table 3 Accent 3" w:uiPriority="48"/>
-    <w:lsdException w:name="List Table 4 Accent 3" w:uiPriority="49"/>
-    <w:lsdException w:name="List Table 5 Dark Accent 3" w:uiPriority="50"/>
-    <w:lsdException w:name="List Table 6 Colorful Accent 3" w:uiPriority="51"/>
-    <w:lsdException w:name="List Table 7 Colorful Accent 3" w:uiPriority="52"/>
-    <w:lsdException w:name="List Table 1 Light Accent 4" w:uiPriority="46"/>
-    <w:lsdException w:name="List Table 2 Accent 4" w:uiPriority="47"/>
-    <w:lsdException w:name="List Table 3 Accent 4" w:uiPriority="48"/>
-    <w:lsdException w:name="List Table 4 Accent 4" w:uiPriority="49"/>
-    <w:lsdException w:name="List Table 5 Dark Accent 4" w:uiPriority="50"/>
-    <w:lsdException w:name="List Table 6 Colorful Accent 4" w:uiPriority="51"/>
-    <w:lsdException w:name="List Table 7 Colorful Accent 4" w:uiPriority="52"/>
-    <w:lsdException w:name="List Table 1 Light Accent 5" w:uiPriority="46"/>
-    <w:lsdException w:name="List Table 2 Accent 5" w:uiPriority="47"/>
-    <w:lsdException w:name="List Table 3 Accent 5" w:uiPriority="48"/>
-    <w:lsdException w:name="List Table 4 Accent 5" w:uiPriority="49"/>
-    <w:lsdException w:name="List Table 5 Dark Accent 5" w:uiPriority="50"/>
-    <w:lsdException w:name="List Table 6 Colorful Accent 5" w:uiPriority="51"/>
-    <w:lsdException w:name="List Table 7 Colorful Accent 5" w:uiPriority="52"/>
-    <w:lsdException w:name="List Table 1 Light Accent 6" w:uiPriority="46"/>
-    <w:lsdException w:name="List Table 2 Accent 6" w:uiPriority="47"/>
-    <w:lsdException w:name="List Table 3 Accent 6" w:uiPriority="48"/>
-    <w:lsdException w:name="List Table 4 Accent 6" w:uiPriority="49"/>
-    <w:lsdException w:name="List Table 5 Dark Accent 6" w:uiPriority="50"/>
-    <w:lsdException w:name="List Table 6 Colorful Accent 6" w:uiPriority="51"/>
-    <w:lsdException w:name="List Table 7 Colorful Accent 6" w:uiPriority="52"/>
+  <w:latentStyles w:defLockedState="0" w:defUIPriority="99" w:defSemiHidden="1" w:defUnhideWhenUsed="1" w:defQFormat="0" w:count="267">
+    <w:lsdException w:name="Normal" w:semiHidden="0" w:uiPriority="0" w:unhideWhenUsed="0" w:qFormat="1"/>
+    <w:lsdException w:name="heading 1" w:semiHidden="0" w:uiPriority="9" w:unhideWhenUsed="0" w:qFormat="1"/>
+    <w:lsdException w:name="heading 2" w:uiPriority="9" w:qFormat="1"/>
+    <w:lsdException w:name="heading 3" w:uiPriority="9" w:qFormat="1"/>
+    <w:lsdException w:name="heading 4" w:uiPriority="9" w:qFormat="1"/>
+    <w:lsdException w:name="heading 5" w:uiPriority="9" w:qFormat="1"/>
+    <w:lsdException w:name="heading 6" w:uiPriority="9" w:qFormat="1"/>
+    <w:lsdException w:name="heading 7" w:uiPriority="9" w:qFormat="1"/>
+    <w:lsdException w:name="heading 8" w:uiPriority="9" w:qFormat="1"/>
+    <w:lsdException w:name="heading 9" w:uiPriority="9" w:qFormat="1"/>
+    <w:lsdException w:name="toc 1" w:uiPriority="39"/>
+    <w:lsdException w:name="toc 2" w:uiPriority="39"/>
+    <w:lsdException w:name="toc 3" w:uiPriority="39"/>
+    <w:lsdException w:name="toc 4" w:uiPriority="39"/>
+    <w:lsdException w:name="toc 5" w:uiPriority="39"/>
+    <w:lsdException w:name="toc 6" w:uiPriority="39"/>
+    <w:lsdException w:name="toc 7" w:uiPriority="39"/>
+    <w:lsdException w:name="toc 8" w:uiPriority="39"/>
+    <w:lsdException w:name="toc 9" w:uiPriority="39"/>
+    <w:lsdException w:name="annotation text" w:uiPriority="0"/>
+    <w:lsdException w:name="header" w:uiPriority="0"/>
+    <w:lsdException w:name="footer" w:uiPriority="0"/>
+    <w:lsdException w:name="caption" w:uiPriority="35" w:qFormat="1"/>
+    <w:lsdException w:name="footnote reference" w:uiPriority="0"/>
+    <w:lsdException w:name="annotation reference" w:uiPriority="0"/>
+    <w:lsdException w:name="line number" w:uiPriority="0"/>
+    <w:lsdException w:name="page number" w:uiPriority="0"/>
+    <w:lsdException w:name="endnote reference" w:uiPriority="0"/>
+    <w:lsdException w:name="endnote text" w:uiPriority="0"/>
+    <w:lsdException w:name="Title" w:semiHidden="0" w:uiPriority="10" w:unhideWhenUsed="0" w:qFormat="1"/>
+    <w:lsdException w:name="Default Paragraph Font" w:uiPriority="1"/>
+    <w:lsdException w:name="Subtitle" w:semiHidden="0" w:uiPriority="11" w:unhideWhenUsed="0" w:qFormat="1"/>
+    <w:lsdException w:name="Hyperlink" w:uiPriority="0"/>
+    <w:lsdException w:name="FollowedHyperlink" w:uiPriority="0"/>
+    <w:lsdException w:name="Strong" w:semiHidden="0" w:uiPriority="22" w:unhideWhenUsed="0" w:qFormat="1"/>
+    <w:lsdException w:name="Emphasis" w:semiHidden="0" w:uiPriority="20" w:unhideWhenUsed="0" w:qFormat="1"/>
+    <w:lsdException w:name="HTML Acronym" w:uiPriority="0"/>
+    <w:lsdException w:name="HTML Cite" w:uiPriority="0"/>
+    <w:lsdException w:name="HTML Code" w:uiPriority="0"/>
+    <w:lsdException w:name="HTML Definition" w:uiPriority="0"/>
+    <w:lsdException w:name="HTML Keyboard" w:uiPriority="0"/>
+    <w:lsdException w:name="HTML Preformatted" w:uiPriority="0"/>
+    <w:lsdException w:name="HTML Sample" w:uiPriority="0"/>
+    <w:lsdException w:name="HTML Typewriter" w:uiPriority="0"/>
+    <w:lsdException w:name="HTML Variable" w:uiPriority="0"/>
+    <w:lsdException w:name="Balloon Text" w:uiPriority="0"/>
+    <w:lsdException w:name="Table Grid" w:semiHidden="0" w:uiPriority="59" w:unhideWhenUsed="0"/>
+    <w:lsdException w:name="No Spacing" w:semiHidden="0" w:unhideWhenUsed="0" w:qFormat="1"/>
+    <w:lsdException w:name="Light Shading" w:semiHidden="0" w:unhideWhenUsed="0"/>
+    <w:lsdException w:name="Light List" w:semiHidden="0" w:unhideWhenUsed="0"/>
+    <w:lsdException w:name="Light Grid" w:semiHidden="0" w:unhideWhenUsed="0"/>
+    <w:lsdException w:name="Medium Shading 1" w:semiHidden="0" w:unhideWhenUsed="0"/>
+    <w:lsdException w:name="Medium Shading 2" w:semiHidden="0" w:unhideWhenUsed="0"/>
+    <w:lsdException w:name="Medium List 1" w:semiHidden="0" w:unhideWhenUsed="0"/>
+    <w:lsdException w:name="Medium List 2" w:semiHidden="0" w:unhideWhenUsed="0"/>
+    <w:lsdException w:name="Medium Grid 1" w:semiHidden="0" w:unhideWhenUsed="0"/>
+    <w:lsdException w:name="Medium Grid 2" w:semiHidden="0" w:uiPriority="1" w:unhideWhenUsed="0" w:qFormat="1"/>
+    <w:lsdException w:name="Medium Grid 3" w:semiHidden="0" w:uiPriority="60" w:unhideWhenUsed="0"/>
+    <w:lsdException w:name="Dark List" w:semiHidden="0" w:uiPriority="61" w:unhideWhenUsed="0"/>
+    <w:lsdException w:name="Colorful Shading" w:semiHidden="0" w:uiPriority="62" w:unhideWhenUsed="0"/>
+    <w:lsdException w:name="Colorful List" w:semiHidden="0" w:uiPriority="63" w:unhideWhenUsed="0"/>
+    <w:lsdException w:name="Colorful Grid" w:semiHidden="0" w:uiPriority="64" w:unhideWhenUsed="0"/>
+    <w:lsdException w:name="Light Shading Accent 1" w:semiHidden="0" w:uiPriority="65" w:unhideWhenUsed="0"/>
+    <w:lsdException w:name="Light List Accent 1" w:semiHidden="0" w:uiPriority="66" w:unhideWhenUsed="0"/>
+    <w:lsdException w:name="Light Grid Accent 1" w:semiHidden="0" w:uiPriority="67" w:unhideWhenUsed="0"/>
+    <w:lsdException w:name="Medium Shading 1 Accent 1" w:semiHidden="0" w:uiPriority="68" w:unhideWhenUsed="0"/>
+    <w:lsdException w:name="Medium Shading 2 Accent 1" w:semiHidden="0" w:uiPriority="69" w:unhideWhenUsed="0"/>
+    <w:lsdException w:name="Medium List 1 Accent 1" w:semiHidden="0" w:uiPriority="70" w:unhideWhenUsed="0"/>
+    <w:lsdException w:name="Revision" w:semiHidden="0" w:uiPriority="71" w:unhideWhenUsed="0"/>
+    <w:lsdException w:name="List Paragraph" w:semiHidden="0" w:uiPriority="72" w:unhideWhenUsed="0" w:qFormat="1"/>
+    <w:lsdException w:name="Quote" w:semiHidden="0" w:uiPriority="73" w:unhideWhenUsed="0" w:qFormat="1"/>
+    <w:lsdException w:name="Intense Quote" w:semiHidden="0" w:uiPriority="60" w:unhideWhenUsed="0" w:qFormat="1"/>
+    <w:lsdException w:name="Medium List 2 Accent 1" w:semiHidden="0" w:uiPriority="61" w:unhideWhenUsed="0"/>
+    <w:lsdException w:name="Medium Grid 1 Accent 1" w:semiHidden="0" w:uiPriority="62" w:unhideWhenUsed="0"/>
+    <w:lsdException w:name="Medium Grid 2 Accent 1" w:semiHidden="0" w:uiPriority="63" w:unhideWhenUsed="0"/>
+    <w:lsdException w:name="Medium Grid 3 Accent 1" w:semiHidden="0" w:uiPriority="64" w:unhideWhenUsed="0"/>
+    <w:lsdException w:name="Dark List Accent 1" w:semiHidden="0" w:uiPriority="65" w:unhideWhenUsed="0"/>
+    <w:lsdException w:name="Colorful Shading Accent 1" w:semiHidden="0" w:unhideWhenUsed="0"/>
+    <w:lsdException w:name="Colorful List Accent 1" w:semiHidden="0" w:uiPriority="34" w:unhideWhenUsed="0" w:qFormat="1"/>
+    <w:lsdException w:name="Colorful Grid Accent 1" w:semiHidden="0" w:uiPriority="29" w:unhideWhenUsed="0" w:qFormat="1"/>
+    <w:lsdException w:name="Light Shading Accent 2" w:semiHidden="0" w:uiPriority="30" w:unhideWhenUsed="0" w:qFormat="1"/>
+    <w:lsdException w:name="Light List Accent 2" w:semiHidden="0" w:uiPriority="66" w:unhideWhenUsed="0"/>
+    <w:lsdException w:name="Light Grid Accent 2" w:semiHidden="0" w:uiPriority="67" w:unhideWhenUsed="0"/>
+    <w:lsdException w:name="Medium Shading 1 Accent 2" w:semiHidden="0" w:uiPriority="68" w:unhideWhenUsed="0"/>
+    <w:lsdException w:name="Medium Shading 2 Accent 2" w:semiHidden="0" w:uiPriority="69" w:unhideWhenUsed="0"/>
+    <w:lsdException w:name="Medium List 1 Accent 2" w:semiHidden="0" w:uiPriority="70" w:unhideWhenUsed="0"/>
+    <w:lsdException w:name="Medium List 2 Accent 2" w:semiHidden="0" w:uiPriority="71" w:unhideWhenUsed="0"/>
+    <w:lsdException w:name="Medium Grid 1 Accent 2" w:semiHidden="0" w:uiPriority="72" w:unhideWhenUsed="0"/>
+    <w:lsdException w:name="Medium Grid 2 Accent 2" w:semiHidden="0" w:uiPriority="73" w:unhideWhenUsed="0"/>
+    <w:lsdException w:name="Medium Grid 3 Accent 2" w:semiHidden="0" w:uiPriority="60" w:unhideWhenUsed="0"/>
+    <w:lsdException w:name="Dark List Accent 2" w:semiHidden="0" w:uiPriority="61" w:unhideWhenUsed="0"/>
+    <w:lsdException w:name="Colorful Shading Accent 2" w:semiHidden="0" w:uiPriority="62" w:unhideWhenUsed="0"/>
+    <w:lsdException w:name="Colorful List Accent 2" w:semiHidden="0" w:uiPriority="63" w:unhideWhenUsed="0"/>
+    <w:lsdException w:name="Colorful Grid Accent 2" w:semiHidden="0" w:uiPriority="64" w:unhideWhenUsed="0"/>
+    <w:lsdException w:name="Light Shading Accent 3" w:semiHidden="0" w:uiPriority="65" w:unhideWhenUsed="0"/>
+    <w:lsdException w:name="Light List Accent 3" w:semiHidden="0" w:uiPriority="66" w:unhideWhenUsed="0"/>
+    <w:lsdException w:name="Light Grid Accent 3" w:semiHidden="0" w:uiPriority="67" w:unhideWhenUsed="0"/>
+    <w:lsdException w:name="Medium Shading 1 Accent 3" w:semiHidden="0" w:uiPriority="68" w:unhideWhenUsed="0"/>
+    <w:lsdException w:name="Medium Shading 2 Accent 3" w:semiHidden="0" w:uiPriority="69" w:unhideWhenUsed="0"/>
+    <w:lsdException w:name="Medium List 1 Accent 3" w:semiHidden="0" w:uiPriority="70" w:unhideWhenUsed="0"/>
+    <w:lsdException w:name="Medium List 2 Accent 3" w:semiHidden="0" w:uiPriority="71" w:unhideWhenUsed="0"/>
+    <w:lsdException w:name="Medium Grid 1 Accent 3" w:semiHidden="0" w:uiPriority="72" w:unhideWhenUsed="0"/>
+    <w:lsdException w:name="Medium Grid 2 Accent 3" w:semiHidden="0" w:uiPriority="73" w:unhideWhenUsed="0"/>
+    <w:lsdException w:name="Medium Grid 3 Accent 3" w:semiHidden="0" w:uiPriority="60" w:unhideWhenUsed="0"/>
+    <w:lsdException w:name="Dark List Accent 3" w:semiHidden="0" w:uiPriority="61" w:unhideWhenUsed="0"/>
+    <w:lsdException w:name="Colorful Shading Accent 3" w:semiHidden="0" w:uiPriority="62" w:unhideWhenUsed="0"/>
+    <w:lsdException w:name="Colorful List Accent 3" w:semiHidden="0" w:uiPriority="63" w:unhideWhenUsed="0"/>
+    <w:lsdException w:name="Colorful Grid Accent 3" w:semiHidden="0" w:uiPriority="64" w:unhideWhenUsed="0"/>
+    <w:lsdException w:name="Light Shading Accent 4" w:semiHidden="0" w:uiPriority="65" w:unhideWhenUsed="0"/>
+    <w:lsdException w:name="Light List Accent 4" w:semiHidden="0" w:uiPriority="66" w:unhideWhenUsed="0"/>
+    <w:lsdException w:name="Light Grid Accent 4" w:semiHidden="0" w:uiPriority="67" w:unhideWhenUsed="0"/>
+    <w:lsdException w:name="Medium Shading 1 Accent 4" w:semiHidden="0" w:uiPriority="68" w:unhideWhenUsed="0"/>
+    <w:lsdException w:name="Medium Shading 2 Accent 4" w:semiHidden="0" w:uiPriority="69" w:unhideWhenUsed="0"/>
+    <w:lsdException w:name="Medium List 1 Accent 4" w:semiHidden="0" w:uiPriority="70" w:unhideWhenUsed="0"/>
+    <w:lsdException w:name="Medium List 2 Accent 4" w:semiHidden="0" w:uiPriority="71" w:unhideWhenUsed="0"/>
+    <w:lsdException w:name="Medium Grid 1 Accent 4" w:semiHidden="0" w:uiPriority="72" w:unhideWhenUsed="0"/>
+    <w:lsdException w:name="Medium Grid 2 Accent 4" w:semiHidden="0" w:uiPriority="73" w:unhideWhenUsed="0"/>
+    <w:lsdException w:name="Medium Grid 3 Accent 4" w:semiHidden="0" w:uiPriority="60" w:unhideWhenUsed="0"/>
+    <w:lsdException w:name="Dark List Accent 4" w:semiHidden="0" w:uiPriority="61" w:unhideWhenUsed="0"/>
+    <w:lsdException w:name="Colorful Shading Accent 4" w:semiHidden="0" w:uiPriority="62" w:unhideWhenUsed="0"/>
+    <w:lsdException w:name="Colorful List Accent 4" w:semiHidden="0" w:uiPriority="63" w:unhideWhenUsed="0"/>
+    <w:lsdException w:name="Colorful Grid Accent 4" w:semiHidden="0" w:uiPriority="64" w:unhideWhenUsed="0"/>
+    <w:lsdException w:name="Light Shading Accent 5" w:semiHidden="0" w:uiPriority="65" w:unhideWhenUsed="0"/>
+    <w:lsdException w:name="Light List Accent 5" w:semiHidden="0" w:uiPriority="66" w:unhideWhenUsed="0"/>
+    <w:lsdException w:name="Light Grid Accent 5" w:semiHidden="0" w:uiPriority="67" w:unhideWhenUsed="0"/>
+    <w:lsdException w:name="Medium Shading 1 Accent 5" w:semiHidden="0" w:uiPriority="68" w:unhideWhenUsed="0"/>
+    <w:lsdException w:name="Medium Shading 2 Accent 5" w:semiHidden="0" w:uiPriority="69" w:unhideWhenUsed="0"/>
+    <w:lsdException w:name="Medium List 1 Accent 5" w:semiHidden="0" w:uiPriority="70" w:unhideWhenUsed="0"/>
+    <w:lsdException w:name="Medium List 2 Accent 5" w:semiHidden="0" w:uiPriority="71" w:unhideWhenUsed="0"/>
+    <w:lsdException w:name="Medium Grid 1 Accent 5" w:semiHidden="0" w:uiPriority="72" w:unhideWhenUsed="0"/>
+    <w:lsdException w:name="Medium Grid 2 Accent 5" w:semiHidden="0" w:uiPriority="73" w:unhideWhenUsed="0"/>
+    <w:lsdException w:name="Medium Grid 3 Accent 5" w:semiHidden="0" w:uiPriority="60" w:unhideWhenUsed="0"/>
+    <w:lsdException w:name="Dark List Accent 5" w:semiHidden="0" w:uiPriority="61" w:unhideWhenUsed="0"/>
+    <w:lsdException w:name="Colorful Shading Accent 5" w:semiHidden="0" w:uiPriority="62" w:unhideWhenUsed="0"/>
+    <w:lsdException w:name="Colorful List Accent 5" w:semiHidden="0" w:uiPriority="63" w:unhideWhenUsed="0"/>
+    <w:lsdException w:name="Colorful Grid Accent 5" w:semiHidden="0" w:uiPriority="64" w:unhideWhenUsed="0"/>
+    <w:lsdException w:name="Light Shading Accent 6" w:semiHidden="0" w:uiPriority="65" w:unhideWhenUsed="0"/>
+    <w:lsdException w:name="Light List Accent 6" w:semiHidden="0" w:uiPriority="66" w:unhideWhenUsed="0"/>
+    <w:lsdException w:name="Light Grid Accent 6" w:semiHidden="0" w:uiPriority="67" w:unhideWhenUsed="0"/>
+    <w:lsdException w:name="Medium Shading 1 Accent 6" w:semiHidden="0" w:uiPriority="68" w:unhideWhenUsed="0"/>
+    <w:lsdException w:name="Medium Shading 2 Accent 6" w:semiHidden="0" w:uiPriority="69" w:unhideWhenUsed="0"/>
+    <w:lsdException w:name="Medium List 1 Accent 6" w:semiHidden="0" w:uiPriority="70" w:unhideWhenUsed="0"/>
+    <w:lsdException w:name="Medium List 2 Accent 6" w:semiHidden="0" w:uiPriority="71" w:unhideWhenUsed="0"/>
+    <w:lsdException w:name="Medium Grid 1 Accent 6" w:semiHidden="0" w:uiPriority="72" w:unhideWhenUsed="0"/>
+    <w:lsdException w:name="Medium Grid 2 Accent 6" w:semiHidden="0" w:uiPriority="73" w:unhideWhenUsed="0"/>
+    <w:lsdException w:name="Medium Grid 3 Accent 6" w:semiHidden="0" w:uiPriority="60" w:unhideWhenUsed="0"/>
+    <w:lsdException w:name="Dark List Accent 6" w:semiHidden="0" w:uiPriority="61" w:unhideWhenUsed="0"/>
+    <w:lsdException w:name="Colorful Shading Accent 6" w:semiHidden="0" w:uiPriority="62" w:unhideWhenUsed="0"/>
+    <w:lsdException w:name="Colorful List Accent 6" w:semiHidden="0" w:uiPriority="63" w:unhideWhenUsed="0"/>
+    <w:lsdException w:name="Colorful Grid Accent 6" w:semiHidden="0" w:uiPriority="64" w:unhideWhenUsed="0"/>
+    <w:lsdException w:name="Subtle Emphasis" w:semiHidden="0" w:uiPriority="65" w:unhideWhenUsed="0" w:qFormat="1"/>
+    <w:lsdException w:name="Intense Emphasis" w:semiHidden="0" w:uiPriority="66" w:unhideWhenUsed="0" w:qFormat="1"/>
+    <w:lsdException w:name="Subtle Reference" w:semiHidden="0" w:uiPriority="67" w:unhideWhenUsed="0" w:qFormat="1"/>
+    <w:lsdException w:name="Intense Reference" w:semiHidden="0" w:uiPriority="68" w:unhideWhenUsed="0" w:qFormat="1"/>
+    <w:lsdException w:name="Book Title" w:semiHidden="0" w:uiPriority="69" w:unhideWhenUsed="0" w:qFormat="1"/>
+    <w:lsdException w:name="Bibliography" w:semiHidden="0" w:uiPriority="70" w:unhideWhenUsed="0"/>
+    <w:lsdException w:name="TOC Heading" w:uiPriority="71" w:qFormat="1"/>
+  </w:latentStyles>
+  <w:style w:type="paragraph" w:default="1" w:styleId="Normal">
+    <w:name w:val="Normal"/>
+    <w:qFormat/>
+    <w:rsid w:val="009A7F20"/>
+  </w:style>
+  <w:style w:type="character" w:default="1" w:styleId="DefaultParagraphFont">
+    <w:name w:val="Default Paragraph Font"/>
+    <w:uiPriority w:val="1"/>
+    <w:semiHidden/>
+    <w:unhideWhenUsed/>
+  </w:style>
+  <w:style w:type="table" w:default="1" w:styleId="TableNormal">
+    <w:name w:val="Normal Table"/>
+    <w:uiPriority w:val="99"/>
+    <w:semiHidden/>
+    <w:unhideWhenUsed/>
+    <w:tblPr>
+      <w:tblInd w:w="0" w:type="dxa"/>
+      <w:tblCellMar>
+        <w:top w:w="0" w:type="dxa"/>
+        <w:left w:w="108" w:type="dxa"/>
+        <w:bottom w:w="0" w:type="dxa"/>
+        <w:right w:w="108" w:type="dxa"/>
+      </w:tblCellMar>
+    </w:tblPr>
+  </w:style>
+  <w:style w:type="numbering" w:default="1" w:styleId="NoList">
+    <w:name w:val="No List"/>
+    <w:uiPriority w:val="99"/>
+    <w:semiHidden/>
+    <w:unhideWhenUsed/>
+  </w:style>
+  <w:style w:type="paragraph" w:customStyle="1" w:styleId="BaseText">
+    <w:name w:val="Base_Text"/>
+    <w:rsid w:val="009A3899"/>
+    <w:pPr>
+      <w:spacing w:before="120"/>
+    </w:pPr>
+    <w:rPr>
+      <w:rFonts w:eastAsia="Times New Roman"/>
+      <w:sz w:val="24"/>
+      <w:szCs w:val="24"/>
+    </w:rPr>
+  </w:style>
+  <w:style w:type="paragraph" w:customStyle="1" w:styleId="1stparatext">
+    <w:name w:val="1st para text"/>
+    <w:basedOn w:val="BaseText"/>
+    <w:rsid w:val="009A3899"/>
+  </w:style>
+  <w:style w:type="paragraph" w:customStyle="1" w:styleId="BaseHeading">
+    <w:name w:val="Base_Heading"/>
+    <w:rsid w:val="009A3899"/>
+    <w:pPr>
+      <w:keepNext/>
+      <w:spacing w:before="240"/>
+      <w:outlineLvl w:val="0"/>
+    </w:pPr>
+    <w:rPr>
+      <w:rFonts w:eastAsia="Times New Roman"/>
+      <w:kern w:val="28"/>
+      <w:sz w:val="28"/>
+      <w:szCs w:val="28"/>
+    </w:rPr>
+  </w:style>
+  <w:style w:type="paragraph" w:customStyle="1" w:styleId="AbstractHead">
+    <w:name w:val="Abstract Head"/>
+    <w:basedOn w:val="BaseHeading"/>
+    <w:rsid w:val="009A3899"/>
+  </w:style>
+  <w:style w:type="paragraph" w:customStyle="1" w:styleId="AbstractSummary">
+    <w:name w:val="Abstract/Summary"/>
+    <w:basedOn w:val="BaseText"/>
+    <w:rsid w:val="009A3899"/>
+  </w:style>
+  <w:style w:type="paragraph" w:customStyle="1" w:styleId="Referencesandnotes">
+    <w:name w:val="References and notes"/>
+    <w:basedOn w:val="BaseText"/>
+    <w:rsid w:val="009A3899"/>
+    <w:pPr>
+      <w:ind w:left="720" w:hanging="720"/>
+    </w:pPr>
+  </w:style>
+  <w:style w:type="paragraph" w:customStyle="1" w:styleId="Acknowledgement">
+    <w:name w:val="Acknowledgement"/>
+    <w:basedOn w:val="Referencesandnotes"/>
+    <w:rsid w:val="009A3899"/>
+  </w:style>
+  <w:style w:type="paragraph" w:customStyle="1" w:styleId="Subhead">
+    <w:name w:val="Subhead"/>
+    <w:basedOn w:val="BaseHeading"/>
+    <w:rsid w:val="009A3899"/>
+    <w:rPr>
+      <w:b/>
+      <w:bCs/>
+      <w:sz w:val="24"/>
+      <w:szCs w:val="24"/>
+    </w:rPr>
+  </w:style>
+  <w:style w:type="paragraph" w:customStyle="1" w:styleId="AppendixHead">
+    <w:name w:val="AppendixHead"/>
+    <w:basedOn w:val="Subhead"/>
+    <w:rsid w:val="009A3899"/>
+  </w:style>
+  <w:style w:type="paragraph" w:customStyle="1" w:styleId="AppendixSubhead">
+    <w:name w:val="AppendixSubhead"/>
+    <w:basedOn w:val="Subhead"/>
+    <w:rsid w:val="009A3899"/>
+  </w:style>
+  <w:style w:type="paragraph" w:customStyle="1" w:styleId="Articletype">
+    <w:name w:val="Article type"/>
+    <w:basedOn w:val="BaseText"/>
+    <w:rsid w:val="009A3899"/>
+  </w:style>
+  <w:style w:type="character" w:customStyle="1" w:styleId="aubase">
+    <w:name w:val="au_base"/>
+    <w:rsid w:val="009A3899"/>
+    <w:rPr>
+      <w:sz w:val="24"/>
+    </w:rPr>
+  </w:style>
+  <w:style w:type="character" w:customStyle="1" w:styleId="aucollab">
+    <w:name w:val="au_collab"/>
+    <w:basedOn w:val="aubase"/>
+    <w:rsid w:val="009A3899"/>
+    <w:rPr>
+      <w:sz w:val="24"/>
+      <w:bdr w:val="none" w:sz="0" w:space="0" w:color="auto"/>
+      <w:shd w:val="clear" w:color="auto" w:fill="C0C0C0"/>
+    </w:rPr>
+  </w:style>
+  <w:style w:type="character" w:customStyle="1" w:styleId="audeg">
+    <w:name w:val="au_deg"/>
+    <w:basedOn w:val="DefaultParagraphFont"/>
+    <w:rsid w:val="009A3899"/>
+    <w:rPr>
+      <w:sz w:val="24"/>
+      <w:bdr w:val="none" w:sz="0" w:space="0" w:color="auto"/>
+      <w:shd w:val="clear" w:color="auto" w:fill="FFFF00"/>
+    </w:rPr>
+  </w:style>
+  <w:style w:type="character" w:customStyle="1" w:styleId="aufname">
+    <w:name w:val="au_fname"/>
+    <w:basedOn w:val="aubase"/>
+    <w:rsid w:val="009A3899"/>
+    <w:rPr>
+      <w:sz w:val="24"/>
+      <w:bdr w:val="none" w:sz="0" w:space="0" w:color="auto"/>
+      <w:shd w:val="clear" w:color="auto" w:fill="00FFFF"/>
+    </w:rPr>
+  </w:style>
+  <w:style w:type="character" w:customStyle="1" w:styleId="aurole">
+    <w:name w:val="au_role"/>
+    <w:basedOn w:val="aubase"/>
+    <w:rsid w:val="009A3899"/>
+    <w:rPr>
+      <w:sz w:val="24"/>
+      <w:bdr w:val="none" w:sz="0" w:space="0" w:color="auto"/>
+      <w:shd w:val="clear" w:color="auto" w:fill="808000"/>
+    </w:rPr>
+  </w:style>
+  <w:style w:type="character" w:customStyle="1" w:styleId="ausuffix">
+    <w:name w:val="au_suffix"/>
+    <w:basedOn w:val="aubase"/>
+    <w:rsid w:val="009A3899"/>
+    <w:rPr>
+      <w:sz w:val="24"/>
+      <w:bdr w:val="none" w:sz="0" w:space="0" w:color="auto"/>
+      <w:shd w:val="clear" w:color="auto" w:fill="FF00FF"/>
+    </w:rPr>
+  </w:style>
+  <w:style w:type="character" w:customStyle="1" w:styleId="ausurname">
+    <w:name w:val="au_surname"/>
+    <w:basedOn w:val="aubase"/>
+    <w:rsid w:val="009A3899"/>
+    <w:rPr>
+      <w:sz w:val="24"/>
+      <w:bdr w:val="none" w:sz="0" w:space="0" w:color="auto"/>
+      <w:shd w:val="clear" w:color="auto" w:fill="00FF00"/>
+    </w:rPr>
+  </w:style>
+  <w:style w:type="paragraph" w:customStyle="1" w:styleId="AuthorAttribute">
+    <w:name w:val="Author Attribute"/>
+    <w:basedOn w:val="BaseText"/>
+    <w:rsid w:val="009A3899"/>
+    <w:pPr>
+      <w:spacing w:before="480"/>
+    </w:pPr>
+  </w:style>
+  <w:style w:type="paragraph" w:customStyle="1" w:styleId="Footnote">
+    <w:name w:val="Footnote"/>
+    <w:basedOn w:val="BaseText"/>
+    <w:rsid w:val="009A3899"/>
+  </w:style>
+  <w:style w:type="paragraph" w:customStyle="1" w:styleId="AuthorFootnote">
+    <w:name w:val="AuthorFootnote"/>
+    <w:basedOn w:val="Footnote"/>
+    <w:rsid w:val="009A3899"/>
+    <w:pPr>
+      <w:autoSpaceDE w:val="0"/>
+      <w:autoSpaceDN w:val="0"/>
+      <w:adjustRightInd w:val="0"/>
+    </w:pPr>
+    <w:rPr>
+      <w:lang w:bidi="he-IL"/>
+    </w:rPr>
+  </w:style>
+  <w:style w:type="paragraph" w:customStyle="1" w:styleId="Authors">
+    <w:name w:val="Authors"/>
+    <w:basedOn w:val="BaseText"/>
+    <w:rsid w:val="009A3899"/>
+    <w:pPr>
+      <w:spacing w:after="360"/>
+      <w:jc w:val="center"/>
+    </w:pPr>
+  </w:style>
+  <w:style w:type="paragraph" w:styleId="BalloonText">
+    <w:name w:val="Balloon Text"/>
+    <w:basedOn w:val="Normal"/>
+    <w:link w:val="BalloonTextChar"/>
+    <w:semiHidden/>
+    <w:rsid w:val="009A3899"/>
+    <w:rPr>
+      <w:rFonts w:ascii="Lucida Grande" w:eastAsia="Times New Roman" w:hAnsi="Lucida Grande"/>
+      <w:sz w:val="18"/>
+      <w:szCs w:val="18"/>
+    </w:rPr>
+  </w:style>
+  <w:style w:type="character" w:customStyle="1" w:styleId="BalloonTextChar">
+    <w:name w:val="Balloon Text Char"/>
+    <w:basedOn w:val="DefaultParagraphFont"/>
+    <w:link w:val="BalloonText"/>
+    <w:semiHidden/>
+    <w:rsid w:val="009A3899"/>
+    <w:rPr>
+      <w:rFonts w:ascii="Lucida Grande" w:eastAsia="Times New Roman" w:hAnsi="Lucida Grande"/>
+      <w:sz w:val="18"/>
+      <w:szCs w:val="18"/>
+    </w:rPr>
+  </w:style>
+  <w:style w:type="character" w:customStyle="1" w:styleId="bibarticle">
+    <w:name w:val="bib_article"/>
+    <w:basedOn w:val="DefaultParagraphFont"/>
+    <w:rsid w:val="009A3899"/>
+    <w:rPr>
+      <w:sz w:val="24"/>
+      <w:bdr w:val="none" w:sz="0" w:space="0" w:color="auto"/>
+      <w:shd w:val="clear" w:color="auto" w:fill="00FFFF"/>
+    </w:rPr>
+  </w:style>
+  <w:style w:type="character" w:customStyle="1" w:styleId="bibbase">
+    <w:name w:val="bib_base"/>
+    <w:rsid w:val="009A3899"/>
+    <w:rPr>
+      <w:sz w:val="24"/>
+    </w:rPr>
+  </w:style>
+  <w:style w:type="character" w:customStyle="1" w:styleId="bibcomment">
+    <w:name w:val="bib_comment"/>
+    <w:basedOn w:val="bibbase"/>
+    <w:rsid w:val="009A3899"/>
+    <w:rPr>
+      <w:sz w:val="24"/>
+    </w:rPr>
+  </w:style>
+  <w:style w:type="character" w:customStyle="1" w:styleId="bibdeg">
+    <w:name w:val="bib_deg"/>
+    <w:basedOn w:val="bibbase"/>
+    <w:rsid w:val="009A3899"/>
+    <w:rPr>
+      <w:sz w:val="24"/>
+    </w:rPr>
+  </w:style>
+  <w:style w:type="character" w:customStyle="1" w:styleId="bibdoi">
+    <w:name w:val="bib_doi"/>
+    <w:basedOn w:val="bibbase"/>
+    <w:rsid w:val="009A3899"/>
+    <w:rPr>
+      <w:sz w:val="24"/>
+      <w:bdr w:val="none" w:sz="0" w:space="0" w:color="auto"/>
+      <w:shd w:val="clear" w:color="auto" w:fill="00FF00"/>
+    </w:rPr>
+  </w:style>
+  <w:style w:type="character" w:customStyle="1" w:styleId="bibetal">
+    <w:name w:val="bib_etal"/>
+    <w:basedOn w:val="bibbase"/>
+    <w:rsid w:val="009A3899"/>
+    <w:rPr>
+      <w:sz w:val="24"/>
+      <w:bdr w:val="none" w:sz="0" w:space="0" w:color="auto"/>
+      <w:shd w:val="clear" w:color="auto" w:fill="008080"/>
+    </w:rPr>
+  </w:style>
+  <w:style w:type="character" w:customStyle="1" w:styleId="bibfname">
+    <w:name w:val="bib_fname"/>
+    <w:basedOn w:val="bibbase"/>
+    <w:rsid w:val="009A3899"/>
+    <w:rPr>
+      <w:sz w:val="24"/>
+      <w:bdr w:val="none" w:sz="0" w:space="0" w:color="auto"/>
+      <w:shd w:val="clear" w:color="auto" w:fill="FFFF00"/>
+    </w:rPr>
+  </w:style>
+  <w:style w:type="character" w:customStyle="1" w:styleId="bibfpage">
+    <w:name w:val="bib_fpage"/>
+    <w:basedOn w:val="bibbase"/>
+    <w:rsid w:val="009A3899"/>
+    <w:rPr>
+      <w:sz w:val="24"/>
+      <w:bdr w:val="none" w:sz="0" w:space="0" w:color="auto"/>
+      <w:shd w:val="clear" w:color="auto" w:fill="808080"/>
+    </w:rPr>
+  </w:style>
+  <w:style w:type="character" w:customStyle="1" w:styleId="bibissue">
+    <w:name w:val="bib_issue"/>
+    <w:basedOn w:val="bibbase"/>
+    <w:rsid w:val="009A3899"/>
+    <w:rPr>
+      <w:sz w:val="24"/>
+      <w:bdr w:val="none" w:sz="0" w:space="0" w:color="auto"/>
+      <w:shd w:val="clear" w:color="auto" w:fill="FFFF00"/>
+    </w:rPr>
+  </w:style>
+  <w:style w:type="character" w:customStyle="1" w:styleId="bibjournal">
+    <w:name w:val="bib_journal"/>
+    <w:basedOn w:val="bibbase"/>
+    <w:rsid w:val="009A3899"/>
+    <w:rPr>
+      <w:sz w:val="24"/>
+      <w:bdr w:val="none" w:sz="0" w:space="0" w:color="auto"/>
+      <w:shd w:val="clear" w:color="auto" w:fill="808000"/>
+    </w:rPr>
+  </w:style>
+  <w:style w:type="character" w:customStyle="1" w:styleId="biblpage">
+    <w:name w:val="bib_lpage"/>
+    <w:basedOn w:val="bibbase"/>
+    <w:rsid w:val="009A3899"/>
+    <w:rPr>
+      <w:sz w:val="24"/>
+      <w:bdr w:val="none" w:sz="0" w:space="0" w:color="auto"/>
+      <w:shd w:val="clear" w:color="auto" w:fill="808080"/>
+    </w:rPr>
+  </w:style>
+  <w:style w:type="character" w:customStyle="1" w:styleId="bibmedline">
+    <w:name w:val="bib_medline"/>
+    <w:basedOn w:val="bibbase"/>
+    <w:rsid w:val="009A3899"/>
+    <w:rPr>
+      <w:sz w:val="24"/>
+    </w:rPr>
+  </w:style>
+  <w:style w:type="character" w:customStyle="1" w:styleId="bibnumber">
+    <w:name w:val="bib_number"/>
+    <w:basedOn w:val="bibbase"/>
+    <w:rsid w:val="009A3899"/>
+    <w:rPr>
+      <w:sz w:val="24"/>
+    </w:rPr>
+  </w:style>
+  <w:style w:type="character" w:customStyle="1" w:styleId="biborganization">
+    <w:name w:val="bib_organization"/>
+    <w:basedOn w:val="bibbase"/>
+    <w:rsid w:val="009A3899"/>
+    <w:rPr>
+      <w:sz w:val="24"/>
+      <w:bdr w:val="none" w:sz="0" w:space="0" w:color="auto"/>
+      <w:shd w:val="clear" w:color="auto" w:fill="808000"/>
+    </w:rPr>
+  </w:style>
+  <w:style w:type="character" w:customStyle="1" w:styleId="bibsuffix">
+    <w:name w:val="bib_suffix"/>
+    <w:basedOn w:val="bibbase"/>
+    <w:rsid w:val="009A3899"/>
+    <w:rPr>
+      <w:sz w:val="24"/>
+    </w:rPr>
+  </w:style>
+  <w:style w:type="character" w:customStyle="1" w:styleId="bibsuppl">
+    <w:name w:val="bib_suppl"/>
+    <w:basedOn w:val="bibbase"/>
+    <w:rsid w:val="009A3899"/>
+    <w:rPr>
+      <w:sz w:val="24"/>
+      <w:bdr w:val="none" w:sz="0" w:space="0" w:color="auto"/>
+      <w:shd w:val="clear" w:color="auto" w:fill="FFFF00"/>
+    </w:rPr>
+  </w:style>
+  <w:style w:type="character" w:customStyle="1" w:styleId="bibsurname">
+    <w:name w:val="bib_surname"/>
+    <w:basedOn w:val="bibbase"/>
+    <w:rsid w:val="009A3899"/>
+    <w:rPr>
+      <w:sz w:val="24"/>
+      <w:bdr w:val="none" w:sz="0" w:space="0" w:color="auto"/>
+      <w:shd w:val="clear" w:color="auto" w:fill="FFFF00"/>
+    </w:rPr>
+  </w:style>
+  <w:style w:type="character" w:customStyle="1" w:styleId="bibunpubl">
+    <w:name w:val="bib_unpubl"/>
+    <w:basedOn w:val="bibbase"/>
+    <w:rsid w:val="009A3899"/>
+    <w:rPr>
+      <w:sz w:val="24"/>
+    </w:rPr>
+  </w:style>
+  <w:style w:type="character" w:customStyle="1" w:styleId="biburl">
+    <w:name w:val="bib_url"/>
+    <w:basedOn w:val="bibbase"/>
+    <w:rsid w:val="009A3899"/>
+    <w:rPr>
+      <w:sz w:val="24"/>
+      <w:bdr w:val="none" w:sz="0" w:space="0" w:color="auto"/>
+      <w:shd w:val="clear" w:color="auto" w:fill="00FF00"/>
+    </w:rPr>
+  </w:style>
+  <w:style w:type="character" w:customStyle="1" w:styleId="bibvolume">
+    <w:name w:val="bib_volume"/>
+    <w:basedOn w:val="bibbase"/>
+    <w:rsid w:val="009A3899"/>
+    <w:rPr>
+      <w:sz w:val="24"/>
+      <w:bdr w:val="none" w:sz="0" w:space="0" w:color="auto"/>
+      <w:shd w:val="clear" w:color="auto" w:fill="00FF00"/>
+    </w:rPr>
+  </w:style>
+  <w:style w:type="character" w:customStyle="1" w:styleId="bibyear">
+    <w:name w:val="bib_year"/>
+    <w:basedOn w:val="bibbase"/>
+    <w:rsid w:val="009A3899"/>
+    <w:rPr>
+      <w:sz w:val="24"/>
+      <w:bdr w:val="none" w:sz="0" w:space="0" w:color="auto"/>
+      <w:shd w:val="clear" w:color="auto" w:fill="FF00FF"/>
+    </w:rPr>
+  </w:style>
+  <w:style w:type="paragraph" w:customStyle="1" w:styleId="BookorMeetingInformation">
+    <w:name w:val="Book or Meeting Information"/>
+    <w:basedOn w:val="BaseText"/>
+    <w:rsid w:val="009A3899"/>
+  </w:style>
+  <w:style w:type="paragraph" w:customStyle="1" w:styleId="BookInformation">
+    <w:name w:val="BookInformation"/>
+    <w:basedOn w:val="BaseText"/>
+    <w:rsid w:val="009A3899"/>
+  </w:style>
+  <w:style w:type="paragraph" w:customStyle="1" w:styleId="Level2Head">
+    <w:name w:val="Level 2 Head"/>
+    <w:basedOn w:val="BaseHeading"/>
+    <w:rsid w:val="009A3899"/>
+    <w:pPr>
+      <w:outlineLvl w:val="1"/>
+    </w:pPr>
+    <w:rPr>
+      <w:i/>
+      <w:iCs/>
+      <w:sz w:val="24"/>
+      <w:szCs w:val="24"/>
+    </w:rPr>
+  </w:style>
+  <w:style w:type="paragraph" w:customStyle="1" w:styleId="BoxLevel2Head">
+    <w:name w:val="BoxLevel 2 Head"/>
+    <w:basedOn w:val="Level2Head"/>
+    <w:rsid w:val="009A3899"/>
+    <w:pPr>
+      <w:shd w:val="clear" w:color="auto" w:fill="E6E6E6"/>
+    </w:pPr>
+  </w:style>
+  <w:style w:type="paragraph" w:customStyle="1" w:styleId="BoxListUnnumbered">
+    <w:name w:val="BoxListUnnumbered"/>
+    <w:basedOn w:val="BaseText"/>
+    <w:rsid w:val="009A3899"/>
+    <w:pPr>
+      <w:shd w:val="clear" w:color="auto" w:fill="E6E6E6"/>
+      <w:ind w:left="1080" w:hanging="360"/>
+    </w:pPr>
+  </w:style>
+  <w:style w:type="paragraph" w:customStyle="1" w:styleId="BoxList">
+    <w:name w:val="BoxList"/>
+    <w:basedOn w:val="BoxListUnnumbered"/>
+    <w:rsid w:val="009A3899"/>
+  </w:style>
+  <w:style w:type="paragraph" w:customStyle="1" w:styleId="BoxSubhead">
+    <w:name w:val="BoxSubhead"/>
+    <w:basedOn w:val="Subhead"/>
+    <w:rsid w:val="009A3899"/>
+    <w:pPr>
+      <w:shd w:val="clear" w:color="auto" w:fill="E6E6E6"/>
+    </w:pPr>
+  </w:style>
+  <w:style w:type="paragraph" w:customStyle="1" w:styleId="Paragraph">
+    <w:name w:val="Paragraph"/>
+    <w:basedOn w:val="BaseText"/>
+    <w:rsid w:val="009A3899"/>
+    <w:pPr>
+      <w:ind w:firstLine="720"/>
+    </w:pPr>
+  </w:style>
+  <w:style w:type="paragraph" w:customStyle="1" w:styleId="BoxText">
+    <w:name w:val="BoxText"/>
+    <w:basedOn w:val="Paragraph"/>
+    <w:rsid w:val="009A3899"/>
+    <w:pPr>
+      <w:shd w:val="clear" w:color="auto" w:fill="E6E6E6"/>
+    </w:pPr>
+  </w:style>
+  <w:style w:type="paragraph" w:customStyle="1" w:styleId="BoxTitle">
+    <w:name w:val="BoxTitle"/>
+    <w:basedOn w:val="BaseHeading"/>
+    <w:rsid w:val="009A3899"/>
+    <w:pPr>
+      <w:shd w:val="clear" w:color="auto" w:fill="E6E6E6"/>
+    </w:pPr>
+    <w:rPr>
+      <w:b/>
+      <w:sz w:val="24"/>
+      <w:szCs w:val="24"/>
+    </w:rPr>
+  </w:style>
+  <w:style w:type="paragraph" w:customStyle="1" w:styleId="BulletedText">
+    <w:name w:val="Bulleted Text"/>
+    <w:basedOn w:val="BaseText"/>
+    <w:rsid w:val="009A3899"/>
+    <w:pPr>
+      <w:ind w:left="720" w:hanging="720"/>
+    </w:pPr>
+  </w:style>
+  <w:style w:type="paragraph" w:customStyle="1" w:styleId="career-magazine">
+    <w:name w:val="career-magazine"/>
+    <w:basedOn w:val="BaseText"/>
+    <w:rsid w:val="009A3899"/>
+    <w:pPr>
+      <w:jc w:val="right"/>
+    </w:pPr>
+    <w:rPr>
+      <w:color w:val="FF0000"/>
+    </w:rPr>
+  </w:style>
+  <w:style w:type="paragraph" w:customStyle="1" w:styleId="career-stage">
+    <w:name w:val="career-stage"/>
+    <w:basedOn w:val="BaseText"/>
+    <w:rsid w:val="009A3899"/>
+    <w:pPr>
+      <w:jc w:val="right"/>
+    </w:pPr>
+    <w:rPr>
+      <w:color w:val="339966"/>
+    </w:rPr>
+  </w:style>
+  <w:style w:type="character" w:customStyle="1" w:styleId="citebase">
+    <w:name w:val="cite_base"/>
+    <w:rsid w:val="009A3899"/>
+    <w:rPr>
+      <w:sz w:val="24"/>
+    </w:rPr>
+  </w:style>
+  <w:style w:type="character" w:customStyle="1" w:styleId="citebib">
+    <w:name w:val="cite_bib"/>
+    <w:basedOn w:val="DefaultParagraphFont"/>
+    <w:rsid w:val="009A3899"/>
+    <w:rPr>
+      <w:sz w:val="24"/>
+      <w:bdr w:val="none" w:sz="0" w:space="0" w:color="auto"/>
+      <w:shd w:val="clear" w:color="auto" w:fill="00FFFF"/>
+    </w:rPr>
+  </w:style>
+  <w:style w:type="character" w:customStyle="1" w:styleId="citebox">
+    <w:name w:val="cite_box"/>
+    <w:basedOn w:val="citebase"/>
+    <w:rsid w:val="009A3899"/>
+    <w:rPr>
+      <w:sz w:val="24"/>
+    </w:rPr>
+  </w:style>
+  <w:style w:type="character" w:customStyle="1" w:styleId="citeen">
+    <w:name w:val="cite_en"/>
+    <w:basedOn w:val="citebase"/>
+    <w:rsid w:val="009A3899"/>
+    <w:rPr>
+      <w:sz w:val="24"/>
+      <w:shd w:val="clear" w:color="auto" w:fill="FFFF00"/>
+      <w:vertAlign w:val="superscript"/>
+    </w:rPr>
+  </w:style>
+  <w:style w:type="character" w:customStyle="1" w:styleId="citeeq">
+    <w:name w:val="cite_eq"/>
+    <w:basedOn w:val="citebase"/>
+    <w:rsid w:val="009A3899"/>
+    <w:rPr>
+      <w:sz w:val="24"/>
+      <w:bdr w:val="none" w:sz="0" w:space="0" w:color="auto"/>
+      <w:shd w:val="clear" w:color="auto" w:fill="FF99CC"/>
+    </w:rPr>
+  </w:style>
+  <w:style w:type="character" w:customStyle="1" w:styleId="citefig">
+    <w:name w:val="cite_fig"/>
+    <w:basedOn w:val="citebase"/>
+    <w:rsid w:val="009A3899"/>
+    <w:rPr>
+      <w:color w:val="000000"/>
+      <w:sz w:val="24"/>
+      <w:bdr w:val="none" w:sz="0" w:space="0" w:color="auto"/>
+      <w:shd w:val="clear" w:color="auto" w:fill="00FF00"/>
+    </w:rPr>
+  </w:style>
+  <w:style w:type="character" w:customStyle="1" w:styleId="citefn">
+    <w:name w:val="cite_fn"/>
+    <w:basedOn w:val="citebase"/>
+    <w:rsid w:val="009A3899"/>
+    <w:rPr>
+      <w:sz w:val="24"/>
+      <w:bdr w:val="none" w:sz="0" w:space="0" w:color="auto"/>
+      <w:shd w:val="clear" w:color="auto" w:fill="FF0000"/>
+    </w:rPr>
+  </w:style>
+  <w:style w:type="character" w:customStyle="1" w:styleId="citetbl">
+    <w:name w:val="cite_tbl"/>
+    <w:basedOn w:val="citebase"/>
+    <w:rsid w:val="009A3899"/>
+    <w:rPr>
+      <w:color w:val="000000"/>
+      <w:sz w:val="24"/>
+      <w:bdr w:val="none" w:sz="0" w:space="0" w:color="auto"/>
+      <w:shd w:val="clear" w:color="auto" w:fill="FF00FF"/>
+    </w:rPr>
+  </w:style>
+  <w:style w:type="character" w:styleId="CommentReference">
+    <w:name w:val="annotation reference"/>
+    <w:basedOn w:val="DefaultParagraphFont"/>
+    <w:rsid w:val="009A3899"/>
+    <w:rPr>
+      <w:sz w:val="18"/>
+      <w:szCs w:val="18"/>
+    </w:rPr>
+  </w:style>
+  <w:style w:type="paragraph" w:styleId="CommentText">
+    <w:name w:val="annotation text"/>
+    <w:basedOn w:val="Normal"/>
+    <w:link w:val="CommentTextChar"/>
+    <w:semiHidden/>
+    <w:rsid w:val="009A3899"/>
+    <w:rPr>
+      <w:rFonts w:eastAsia="Times New Roman"/>
+    </w:rPr>
+  </w:style>
+  <w:style w:type="character" w:customStyle="1" w:styleId="CommentTextChar">
+    <w:name w:val="Comment Text Char"/>
+    <w:basedOn w:val="DefaultParagraphFont"/>
+    <w:link w:val="CommentText"/>
+    <w:semiHidden/>
+    <w:rsid w:val="009A3899"/>
+    <w:rPr>
+      <w:rFonts w:ascii="Times New Roman" w:eastAsia="Times New Roman" w:hAnsi="Times New Roman"/>
+      <w:sz w:val="20"/>
+      <w:szCs w:val="20"/>
+    </w:rPr>
+  </w:style>
+  <w:style w:type="paragraph" w:styleId="CommentSubject">
+    <w:name w:val="annotation subject"/>
+    <w:basedOn w:val="CommentText"/>
+    <w:next w:val="CommentText"/>
+    <w:link w:val="CommentSubjectChar"/>
+    <w:uiPriority w:val="99"/>
+    <w:semiHidden/>
+    <w:unhideWhenUsed/>
+    <w:rsid w:val="009A3899"/>
+    <w:rPr>
+      <w:b/>
+      <w:bCs/>
+    </w:rPr>
+  </w:style>
+  <w:style w:type="character" w:customStyle="1" w:styleId="CommentSubjectChar">
+    <w:name w:val="Comment Subject Char"/>
+    <w:basedOn w:val="CommentTextChar"/>
+    <w:link w:val="CommentSubject"/>
+    <w:uiPriority w:val="99"/>
+    <w:semiHidden/>
+    <w:rsid w:val="009A3899"/>
+    <w:rPr>
+      <w:rFonts w:ascii="Times New Roman" w:eastAsia="Times New Roman" w:hAnsi="Times New Roman"/>
+      <w:b/>
+      <w:bCs/>
+      <w:sz w:val="20"/>
+      <w:szCs w:val="20"/>
+    </w:rPr>
+  </w:style>
+  <w:style w:type="paragraph" w:customStyle="1" w:styleId="ContinuedParagraph">
+    <w:name w:val="ContinuedParagraph"/>
+    <w:basedOn w:val="Paragraph"/>
+    <w:rsid w:val="009A3899"/>
+    <w:pPr>
+      <w:ind w:firstLine="0"/>
+    </w:pPr>
+  </w:style>
+  <w:style w:type="character" w:customStyle="1" w:styleId="ContractNumber">
+    <w:name w:val="Contract Number"/>
+    <w:basedOn w:val="DefaultParagraphFont"/>
+    <w:rsid w:val="009A3899"/>
+    <w:rPr>
+      <w:sz w:val="24"/>
+      <w:szCs w:val="24"/>
+      <w:bdr w:val="none" w:sz="0" w:space="0" w:color="auto"/>
+      <w:shd w:val="clear" w:color="auto" w:fill="CCFFCC"/>
+    </w:rPr>
+  </w:style>
+  <w:style w:type="character" w:customStyle="1" w:styleId="ContractSponsor">
+    <w:name w:val="Contract Sponsor"/>
+    <w:basedOn w:val="DefaultParagraphFont"/>
+    <w:rsid w:val="009A3899"/>
+    <w:rPr>
+      <w:sz w:val="24"/>
+      <w:szCs w:val="24"/>
+      <w:bdr w:val="none" w:sz="0" w:space="0" w:color="auto"/>
+      <w:shd w:val="clear" w:color="auto" w:fill="FFCC99"/>
+    </w:rPr>
+  </w:style>
+  <w:style w:type="paragraph" w:customStyle="1" w:styleId="Correspondence">
+    <w:name w:val="Correspondence"/>
+    <w:basedOn w:val="BaseText"/>
+    <w:rsid w:val="009A3899"/>
+    <w:pPr>
+      <w:spacing w:before="0" w:after="240"/>
+    </w:pPr>
+  </w:style>
+  <w:style w:type="paragraph" w:customStyle="1" w:styleId="DateAccepted">
+    <w:name w:val="Date Accepted"/>
+    <w:basedOn w:val="BaseText"/>
+    <w:rsid w:val="009A3899"/>
+    <w:pPr>
+      <w:spacing w:before="360"/>
+    </w:pPr>
+  </w:style>
+  <w:style w:type="paragraph" w:customStyle="1" w:styleId="Deck">
+    <w:name w:val="Deck"/>
+    <w:basedOn w:val="BaseHeading"/>
+    <w:rsid w:val="009A3899"/>
+    <w:pPr>
+      <w:outlineLvl w:val="1"/>
+    </w:pPr>
+  </w:style>
+  <w:style w:type="paragraph" w:customStyle="1" w:styleId="DefTerm">
+    <w:name w:val="DefTerm"/>
+    <w:basedOn w:val="BaseText"/>
+    <w:rsid w:val="009A3899"/>
+    <w:pPr>
+      <w:ind w:left="720"/>
+    </w:pPr>
+  </w:style>
+  <w:style w:type="paragraph" w:customStyle="1" w:styleId="Definition">
+    <w:name w:val="Definition"/>
+    <w:basedOn w:val="DefTerm"/>
+    <w:rsid w:val="009A3899"/>
+    <w:pPr>
+      <w:ind w:left="1080" w:hanging="360"/>
+    </w:pPr>
+  </w:style>
+  <w:style w:type="paragraph" w:customStyle="1" w:styleId="DefListTitle">
+    <w:name w:val="DefListTitle"/>
+    <w:basedOn w:val="BaseHeading"/>
+    <w:rsid w:val="009A3899"/>
+  </w:style>
+  <w:style w:type="paragraph" w:customStyle="1" w:styleId="discipline">
+    <w:name w:val="discipline"/>
+    <w:basedOn w:val="BaseText"/>
+    <w:rsid w:val="009A3899"/>
+    <w:pPr>
+      <w:jc w:val="right"/>
+    </w:pPr>
+    <w:rPr>
+      <w:color w:val="993366"/>
+    </w:rPr>
+  </w:style>
+  <w:style w:type="paragraph" w:customStyle="1" w:styleId="Editors">
+    <w:name w:val="Editors"/>
+    <w:basedOn w:val="Authors"/>
+    <w:rsid w:val="009A3899"/>
+  </w:style>
+  <w:style w:type="character" w:styleId="Emphasis">
+    <w:name w:val="Emphasis"/>
+    <w:basedOn w:val="DefaultParagraphFont"/>
+    <w:uiPriority w:val="20"/>
+    <w:qFormat/>
+    <w:rsid w:val="009A3899"/>
+    <w:rPr>
+      <w:i/>
+      <w:iCs/>
+    </w:rPr>
+  </w:style>
+  <w:style w:type="character" w:styleId="EndnoteReference">
+    <w:name w:val="endnote reference"/>
+    <w:basedOn w:val="DefaultParagraphFont"/>
+    <w:semiHidden/>
+    <w:rsid w:val="009A3899"/>
+    <w:rPr>
+      <w:vertAlign w:val="superscript"/>
+    </w:rPr>
+  </w:style>
+  <w:style w:type="paragraph" w:styleId="EndnoteText">
+    <w:name w:val="endnote text"/>
+    <w:basedOn w:val="Normal"/>
+    <w:link w:val="EndnoteTextChar"/>
+    <w:semiHidden/>
+    <w:rsid w:val="009A3899"/>
+    <w:rPr>
+      <w:rFonts w:ascii="Cambria" w:eastAsia="Cambria" w:hAnsi="Cambria"/>
+    </w:rPr>
+  </w:style>
+  <w:style w:type="character" w:customStyle="1" w:styleId="EndnoteTextChar">
+    <w:name w:val="Endnote Text Char"/>
+    <w:basedOn w:val="DefaultParagraphFont"/>
+    <w:link w:val="EndnoteText"/>
+    <w:semiHidden/>
+    <w:rsid w:val="009A3899"/>
+    <w:rPr>
+      <w:rFonts w:ascii="Cambria" w:eastAsia="Cambria" w:hAnsi="Cambria"/>
+      <w:sz w:val="20"/>
+      <w:szCs w:val="20"/>
+    </w:rPr>
+  </w:style>
+  <w:style w:type="character" w:customStyle="1" w:styleId="eqno">
+    <w:name w:val="eq_no"/>
+    <w:basedOn w:val="citebase"/>
+    <w:rsid w:val="009A3899"/>
+    <w:rPr>
+      <w:sz w:val="24"/>
+    </w:rPr>
+  </w:style>
+  <w:style w:type="paragraph" w:customStyle="1" w:styleId="Equation">
+    <w:name w:val="Equation"/>
+    <w:basedOn w:val="BaseText"/>
+    <w:rsid w:val="009A3899"/>
+    <w:pPr>
+      <w:jc w:val="center"/>
+    </w:pPr>
+  </w:style>
+  <w:style w:type="paragraph" w:customStyle="1" w:styleId="FieldCodes">
+    <w:name w:val="FieldCodes"/>
+    <w:basedOn w:val="BaseText"/>
+    <w:rsid w:val="009A3899"/>
+  </w:style>
+  <w:style w:type="paragraph" w:customStyle="1" w:styleId="Legend">
+    <w:name w:val="Legend"/>
+    <w:basedOn w:val="BaseHeading"/>
+    <w:rsid w:val="009A3899"/>
+    <w:rPr>
+      <w:sz w:val="24"/>
+      <w:szCs w:val="24"/>
+    </w:rPr>
+  </w:style>
+  <w:style w:type="paragraph" w:customStyle="1" w:styleId="FigureCopyright">
+    <w:name w:val="FigureCopyright"/>
+    <w:basedOn w:val="Legend"/>
+    <w:rsid w:val="009A3899"/>
+    <w:pPr>
+      <w:autoSpaceDE w:val="0"/>
+      <w:autoSpaceDN w:val="0"/>
+      <w:adjustRightInd w:val="0"/>
+      <w:spacing w:before="80"/>
+    </w:pPr>
+    <w:rPr>
+      <w:lang w:bidi="he-IL"/>
+    </w:rPr>
+  </w:style>
+  <w:style w:type="paragraph" w:customStyle="1" w:styleId="FigureCredit">
+    <w:name w:val="FigureCredit"/>
+    <w:basedOn w:val="FigureCopyright"/>
+    <w:rsid w:val="009A3899"/>
+  </w:style>
+  <w:style w:type="character" w:styleId="FollowedHyperlink">
+    <w:name w:val="FollowedHyperlink"/>
+    <w:basedOn w:val="DefaultParagraphFont"/>
+    <w:rsid w:val="009A3899"/>
+    <w:rPr>
+      <w:color w:val="800080"/>
+      <w:u w:val="single"/>
+    </w:rPr>
+  </w:style>
+  <w:style w:type="paragraph" w:styleId="Footer">
+    <w:name w:val="footer"/>
+    <w:basedOn w:val="Normal"/>
+    <w:link w:val="FooterChar"/>
+    <w:rsid w:val="009A3899"/>
+    <w:pPr>
+      <w:tabs>
+        <w:tab w:val="center" w:pos="4320"/>
+        <w:tab w:val="right" w:pos="8640"/>
+      </w:tabs>
+    </w:pPr>
+    <w:rPr>
+      <w:rFonts w:eastAsia="Times New Roman"/>
+    </w:rPr>
+  </w:style>
+  <w:style w:type="character" w:customStyle="1" w:styleId="FooterChar">
+    <w:name w:val="Footer Char"/>
+    <w:basedOn w:val="DefaultParagraphFont"/>
+    <w:link w:val="Footer"/>
+    <w:rsid w:val="009A3899"/>
+    <w:rPr>
+      <w:rFonts w:ascii="Times New Roman" w:eastAsia="Times New Roman" w:hAnsi="Times New Roman"/>
+      <w:sz w:val="20"/>
+      <w:szCs w:val="20"/>
+    </w:rPr>
+  </w:style>
+  <w:style w:type="character" w:styleId="FootnoteReference">
+    <w:name w:val="footnote reference"/>
+    <w:basedOn w:val="DefaultParagraphFont"/>
+    <w:semiHidden/>
+    <w:rsid w:val="009A3899"/>
+    <w:rPr>
+      <w:vertAlign w:val="superscript"/>
+    </w:rPr>
+  </w:style>
+  <w:style w:type="paragraph" w:customStyle="1" w:styleId="Gloss">
+    <w:name w:val="Gloss"/>
+    <w:basedOn w:val="AbstractSummary"/>
+    <w:rsid w:val="009A3899"/>
+  </w:style>
+  <w:style w:type="paragraph" w:customStyle="1" w:styleId="Glossary">
+    <w:name w:val="Glossary"/>
+    <w:basedOn w:val="BaseText"/>
+    <w:rsid w:val="009A3899"/>
+  </w:style>
+  <w:style w:type="paragraph" w:customStyle="1" w:styleId="GlossHead">
+    <w:name w:val="GlossHead"/>
+    <w:basedOn w:val="AbstractHead"/>
+    <w:rsid w:val="009A3899"/>
+  </w:style>
+  <w:style w:type="paragraph" w:customStyle="1" w:styleId="GraphicAltText">
+    <w:name w:val="GraphicAltText"/>
+    <w:basedOn w:val="Legend"/>
+    <w:rsid w:val="009A3899"/>
+    <w:pPr>
+      <w:autoSpaceDE w:val="0"/>
+      <w:autoSpaceDN w:val="0"/>
+      <w:adjustRightInd w:val="0"/>
+    </w:pPr>
+  </w:style>
+  <w:style w:type="paragraph" w:customStyle="1" w:styleId="GraphicCredit">
+    <w:name w:val="GraphicCredit"/>
+    <w:basedOn w:val="FigureCredit"/>
+    <w:rsid w:val="009A3899"/>
+  </w:style>
+  <w:style w:type="paragraph" w:customStyle="1" w:styleId="Head">
+    <w:name w:val="Head"/>
+    <w:basedOn w:val="BaseHeading"/>
+    <w:rsid w:val="009A3899"/>
+    <w:pPr>
+      <w:spacing w:before="120" w:after="120"/>
+      <w:jc w:val="center"/>
+    </w:pPr>
+    <w:rPr>
+      <w:b/>
+      <w:bCs/>
+    </w:rPr>
+  </w:style>
+  <w:style w:type="paragraph" w:styleId="Header">
+    <w:name w:val="header"/>
+    <w:basedOn w:val="Normal"/>
+    <w:link w:val="HeaderChar"/>
+    <w:rsid w:val="009A3899"/>
+    <w:pPr>
+      <w:tabs>
+        <w:tab w:val="center" w:pos="4320"/>
+        <w:tab w:val="right" w:pos="8640"/>
+      </w:tabs>
+    </w:pPr>
+    <w:rPr>
+      <w:rFonts w:eastAsia="Times New Roman"/>
+    </w:rPr>
+  </w:style>
+  <w:style w:type="character" w:customStyle="1" w:styleId="HeaderChar">
+    <w:name w:val="Header Char"/>
+    <w:basedOn w:val="DefaultParagraphFont"/>
+    <w:link w:val="Header"/>
+    <w:rsid w:val="009A3899"/>
+    <w:rPr>
+      <w:rFonts w:ascii="Times New Roman" w:eastAsia="Times New Roman" w:hAnsi="Times New Roman"/>
+      <w:sz w:val="20"/>
+      <w:szCs w:val="20"/>
+    </w:rPr>
+  </w:style>
+  <w:style w:type="character" w:styleId="HTMLAcronym">
+    <w:name w:val="HTML Acronym"/>
+    <w:basedOn w:val="DefaultParagraphFont"/>
+    <w:rsid w:val="009A3899"/>
+  </w:style>
+  <w:style w:type="character" w:styleId="HTMLCite">
+    <w:name w:val="HTML Cite"/>
+    <w:basedOn w:val="DefaultParagraphFont"/>
+    <w:rsid w:val="009A3899"/>
+    <w:rPr>
+      <w:i/>
+      <w:iCs/>
+    </w:rPr>
+  </w:style>
+  <w:style w:type="character" w:styleId="HTMLCode">
+    <w:name w:val="HTML Code"/>
+    <w:basedOn w:val="DefaultParagraphFont"/>
+    <w:rsid w:val="009A3899"/>
+    <w:rPr>
+      <w:rFonts w:ascii="Courier New" w:hAnsi="Courier New" w:cs="Courier New"/>
+      <w:sz w:val="20"/>
+      <w:szCs w:val="20"/>
+    </w:rPr>
+  </w:style>
+  <w:style w:type="character" w:styleId="HTMLDefinition">
+    <w:name w:val="HTML Definition"/>
+    <w:basedOn w:val="DefaultParagraphFont"/>
+    <w:rsid w:val="009A3899"/>
+    <w:rPr>
+      <w:i/>
+      <w:iCs/>
+    </w:rPr>
+  </w:style>
+  <w:style w:type="character" w:styleId="HTMLKeyboard">
+    <w:name w:val="HTML Keyboard"/>
+    <w:basedOn w:val="DefaultParagraphFont"/>
+    <w:rsid w:val="009A3899"/>
+    <w:rPr>
+      <w:rFonts w:ascii="Courier New" w:hAnsi="Courier New" w:cs="Courier New"/>
+      <w:sz w:val="20"/>
+      <w:szCs w:val="20"/>
+    </w:rPr>
+  </w:style>
+  <w:style w:type="paragraph" w:styleId="HTMLPreformatted">
+    <w:name w:val="HTML Preformatted"/>
+    <w:basedOn w:val="Normal"/>
+    <w:link w:val="HTMLPreformattedChar"/>
+    <w:rsid w:val="009A3899"/>
+    <w:rPr>
+      <w:rFonts w:ascii="Consolas" w:eastAsia="Times New Roman" w:hAnsi="Consolas"/>
+    </w:rPr>
+  </w:style>
+  <w:style w:type="character" w:customStyle="1" w:styleId="HTMLPreformattedChar">
+    <w:name w:val="HTML Preformatted Char"/>
+    <w:basedOn w:val="DefaultParagraphFont"/>
+    <w:link w:val="HTMLPreformatted"/>
+    <w:rsid w:val="009A3899"/>
+    <w:rPr>
+      <w:rFonts w:ascii="Consolas" w:eastAsia="Times New Roman" w:hAnsi="Consolas"/>
+      <w:sz w:val="20"/>
+      <w:szCs w:val="20"/>
+    </w:rPr>
+  </w:style>
+  <w:style w:type="character" w:styleId="HTMLSample">
+    <w:name w:val="HTML Sample"/>
+    <w:basedOn w:val="DefaultParagraphFont"/>
+    <w:rsid w:val="009A3899"/>
+    <w:rPr>
+      <w:rFonts w:ascii="Courier New" w:hAnsi="Courier New" w:cs="Courier New"/>
+    </w:rPr>
+  </w:style>
+  <w:style w:type="character" w:styleId="HTMLTypewriter">
+    <w:name w:val="HTML Typewriter"/>
+    <w:basedOn w:val="DefaultParagraphFont"/>
+    <w:rsid w:val="009A3899"/>
+    <w:rPr>
+      <w:rFonts w:ascii="Courier New" w:hAnsi="Courier New" w:cs="Courier New"/>
+      <w:sz w:val="20"/>
+      <w:szCs w:val="20"/>
+    </w:rPr>
+  </w:style>
+  <w:style w:type="character" w:styleId="HTMLVariable">
+    <w:name w:val="HTML Variable"/>
+    <w:basedOn w:val="DefaultParagraphFont"/>
+    <w:rsid w:val="009A3899"/>
+    <w:rPr>
+      <w:i/>
+      <w:iCs/>
+    </w:rPr>
+  </w:style>
+  <w:style w:type="character" w:styleId="Hyperlink">
+    <w:name w:val="Hyperlink"/>
+    <w:basedOn w:val="DefaultParagraphFont"/>
+    <w:rsid w:val="009A3899"/>
+    <w:rPr>
+      <w:color w:val="0000FF"/>
+      <w:u w:val="single"/>
+    </w:rPr>
+  </w:style>
+  <w:style w:type="paragraph" w:customStyle="1" w:styleId="InstructionsText">
+    <w:name w:val="Instructions Text"/>
+    <w:basedOn w:val="BaseText"/>
+    <w:rsid w:val="009A3899"/>
+  </w:style>
+  <w:style w:type="paragraph" w:customStyle="1" w:styleId="Overline">
+    <w:name w:val="Overline"/>
+    <w:basedOn w:val="BaseText"/>
+    <w:rsid w:val="009A3899"/>
+  </w:style>
+  <w:style w:type="paragraph" w:customStyle="1" w:styleId="IssueName">
+    <w:name w:val="IssueName"/>
+    <w:basedOn w:val="Overline"/>
+    <w:rsid w:val="009A3899"/>
+  </w:style>
+  <w:style w:type="paragraph" w:customStyle="1" w:styleId="Keywords">
+    <w:name w:val="Keywords"/>
+    <w:basedOn w:val="BaseText"/>
+    <w:rsid w:val="009A3899"/>
+  </w:style>
+  <w:style w:type="paragraph" w:customStyle="1" w:styleId="Level3Head">
+    <w:name w:val="Level 3 Head"/>
+    <w:basedOn w:val="BaseHeading"/>
+    <w:rsid w:val="009A3899"/>
+    <w:pPr>
+      <w:outlineLvl w:val="2"/>
+    </w:pPr>
+    <w:rPr>
+      <w:sz w:val="24"/>
+      <w:szCs w:val="24"/>
+      <w:u w:val="single"/>
+    </w:rPr>
+  </w:style>
+  <w:style w:type="paragraph" w:customStyle="1" w:styleId="Level4Head">
+    <w:name w:val="Level 4 Head"/>
+    <w:basedOn w:val="BaseHeading"/>
+    <w:rsid w:val="009A3899"/>
+    <w:pPr>
+      <w:ind w:left="346"/>
+    </w:pPr>
+    <w:rPr>
+      <w:sz w:val="24"/>
+      <w:szCs w:val="24"/>
+    </w:rPr>
+  </w:style>
+  <w:style w:type="character" w:styleId="LineNumber">
+    <w:name w:val="line number"/>
+    <w:basedOn w:val="DefaultParagraphFont"/>
+    <w:rsid w:val="009A3899"/>
+  </w:style>
+  <w:style w:type="paragraph" w:customStyle="1" w:styleId="Literaryquote">
+    <w:name w:val="Literary quote"/>
+    <w:basedOn w:val="BaseText"/>
+    <w:rsid w:val="009A3899"/>
+    <w:pPr>
+      <w:ind w:left="1440" w:right="1440"/>
+    </w:pPr>
+  </w:style>
+  <w:style w:type="paragraph" w:customStyle="1" w:styleId="MaterialsText">
+    <w:name w:val="Materials Text"/>
+    <w:basedOn w:val="BaseText"/>
+    <w:rsid w:val="009A3899"/>
+  </w:style>
+  <w:style w:type="paragraph" w:customStyle="1" w:styleId="NoteInProof">
+    <w:name w:val="NoteInProof"/>
+    <w:basedOn w:val="BaseText"/>
+    <w:rsid w:val="009A3899"/>
+  </w:style>
+  <w:style w:type="paragraph" w:customStyle="1" w:styleId="Notes">
+    <w:name w:val="Notes"/>
+    <w:basedOn w:val="BaseText"/>
+    <w:rsid w:val="009A3899"/>
+    <w:rPr>
+      <w:i/>
+    </w:rPr>
+  </w:style>
+  <w:style w:type="paragraph" w:customStyle="1" w:styleId="Notes-Helvetica">
+    <w:name w:val="Notes-Helvetica"/>
+    <w:basedOn w:val="BaseText"/>
+    <w:rsid w:val="009A3899"/>
+    <w:rPr>
+      <w:i/>
+    </w:rPr>
+  </w:style>
+  <w:style w:type="paragraph" w:customStyle="1" w:styleId="NumberedInstructions">
+    <w:name w:val="Numbered Instructions"/>
+    <w:basedOn w:val="BaseText"/>
+    <w:rsid w:val="009A3899"/>
+  </w:style>
+  <w:style w:type="paragraph" w:customStyle="1" w:styleId="OutlineLevel1">
+    <w:name w:val="OutlineLevel1"/>
+    <w:basedOn w:val="BaseHeading"/>
+    <w:rsid w:val="009A3899"/>
+    <w:rPr>
+      <w:b/>
+      <w:bCs/>
+    </w:rPr>
+  </w:style>
+  <w:style w:type="paragraph" w:customStyle="1" w:styleId="OutlineLevel2">
+    <w:name w:val="OutlineLevel2"/>
+    <w:basedOn w:val="BaseHeading"/>
+    <w:rsid w:val="009A3899"/>
+    <w:pPr>
+      <w:ind w:left="360"/>
+      <w:outlineLvl w:val="1"/>
+    </w:pPr>
+    <w:rPr>
+      <w:b/>
+      <w:bCs/>
+      <w:sz w:val="24"/>
+      <w:szCs w:val="24"/>
+    </w:rPr>
+  </w:style>
+  <w:style w:type="paragraph" w:customStyle="1" w:styleId="OutlineLevel3">
+    <w:name w:val="OutlineLevel3"/>
+    <w:basedOn w:val="BaseHeading"/>
+    <w:rsid w:val="009A3899"/>
+    <w:pPr>
+      <w:ind w:left="720"/>
+      <w:outlineLvl w:val="2"/>
+    </w:pPr>
+    <w:rPr>
+      <w:b/>
+      <w:bCs/>
+      <w:sz w:val="24"/>
+      <w:szCs w:val="24"/>
+    </w:rPr>
+  </w:style>
+  <w:style w:type="character" w:styleId="PageNumber">
+    <w:name w:val="page number"/>
+    <w:basedOn w:val="DefaultParagraphFont"/>
+    <w:rsid w:val="009A3899"/>
+  </w:style>
+  <w:style w:type="paragraph" w:customStyle="1" w:styleId="Preformat">
+    <w:name w:val="Preformat"/>
+    <w:basedOn w:val="BaseText"/>
+    <w:rsid w:val="009A3899"/>
+    <w:pPr>
+      <w:tabs>
+        <w:tab w:val="left" w:pos="360"/>
+        <w:tab w:val="left" w:pos="720"/>
+        <w:tab w:val="left" w:pos="1080"/>
+        <w:tab w:val="left" w:pos="1440"/>
+        <w:tab w:val="left" w:pos="1800"/>
+        <w:tab w:val="left" w:pos="2160"/>
+        <w:tab w:val="left" w:pos="2520"/>
+        <w:tab w:val="left" w:pos="2880"/>
+      </w:tabs>
+    </w:pPr>
+    <w:rPr>
+      <w:rFonts w:ascii="Courier New" w:hAnsi="Courier New" w:cs="Courier New"/>
+    </w:rPr>
+  </w:style>
+  <w:style w:type="paragraph" w:customStyle="1" w:styleId="ProductAuthors">
+    <w:name w:val="ProductAuthors"/>
+    <w:basedOn w:val="BaseText"/>
+    <w:rsid w:val="009A3899"/>
+  </w:style>
+  <w:style w:type="paragraph" w:customStyle="1" w:styleId="ProductInformation">
+    <w:name w:val="ProductInformation"/>
+    <w:basedOn w:val="BaseText"/>
+    <w:rsid w:val="009A3899"/>
+  </w:style>
+  <w:style w:type="paragraph" w:customStyle="1" w:styleId="ProductTitle">
+    <w:name w:val="ProductTitle"/>
+    <w:basedOn w:val="BaseText"/>
+    <w:rsid w:val="009A3899"/>
+    <w:rPr>
+      <w:b/>
+      <w:bCs/>
+    </w:rPr>
+  </w:style>
+  <w:style w:type="paragraph" w:customStyle="1" w:styleId="PublishedOnline">
+    <w:name w:val="Published Online"/>
+    <w:basedOn w:val="DateAccepted"/>
+    <w:rsid w:val="009A3899"/>
+  </w:style>
+  <w:style w:type="paragraph" w:customStyle="1" w:styleId="RecipeMaterials">
+    <w:name w:val="Recipe Materials"/>
+    <w:basedOn w:val="BaseText"/>
+    <w:rsid w:val="009A3899"/>
+  </w:style>
+  <w:style w:type="paragraph" w:customStyle="1" w:styleId="Refhead">
+    <w:name w:val="Ref head"/>
+    <w:basedOn w:val="BaseHeading"/>
+    <w:rsid w:val="009A3899"/>
+    <w:pPr>
+      <w:spacing w:before="120" w:after="120"/>
+    </w:pPr>
+    <w:rPr>
+      <w:b/>
+      <w:bCs/>
+      <w:sz w:val="24"/>
+      <w:szCs w:val="24"/>
+    </w:rPr>
+  </w:style>
+  <w:style w:type="paragraph" w:customStyle="1" w:styleId="ReferenceNote">
+    <w:name w:val="Reference Note"/>
+    <w:basedOn w:val="Referencesandnotes"/>
+    <w:rsid w:val="009A3899"/>
+  </w:style>
+  <w:style w:type="paragraph" w:customStyle="1" w:styleId="ReferencesandnotesLong">
+    <w:name w:val="References and notes Long"/>
+    <w:basedOn w:val="BaseText"/>
+    <w:rsid w:val="009A3899"/>
+    <w:pPr>
+      <w:ind w:left="720" w:hanging="720"/>
+    </w:pPr>
+  </w:style>
+  <w:style w:type="paragraph" w:customStyle="1" w:styleId="region">
+    <w:name w:val="region"/>
+    <w:basedOn w:val="BaseText"/>
+    <w:rsid w:val="009A3899"/>
+    <w:pPr>
+      <w:jc w:val="right"/>
+    </w:pPr>
+    <w:rPr>
+      <w:color w:val="0000FF"/>
+    </w:rPr>
+  </w:style>
+  <w:style w:type="paragraph" w:customStyle="1" w:styleId="RelatedArticle">
+    <w:name w:val="RelatedArticle"/>
+    <w:basedOn w:val="Referencesandnotes"/>
+    <w:rsid w:val="009A3899"/>
+  </w:style>
+  <w:style w:type="paragraph" w:customStyle="1" w:styleId="RunHead">
+    <w:name w:val="RunHead"/>
+    <w:basedOn w:val="BaseText"/>
+    <w:rsid w:val="009A3899"/>
+  </w:style>
+  <w:style w:type="paragraph" w:customStyle="1" w:styleId="SOMContent">
+    <w:name w:val="SOMContent"/>
+    <w:basedOn w:val="1stparatext"/>
+    <w:rsid w:val="009A3899"/>
+  </w:style>
+  <w:style w:type="paragraph" w:customStyle="1" w:styleId="SOMHead">
+    <w:name w:val="SOMHead"/>
+    <w:basedOn w:val="BaseHeading"/>
+    <w:rsid w:val="009A3899"/>
+    <w:rPr>
+      <w:b/>
+      <w:sz w:val="24"/>
+      <w:szCs w:val="24"/>
+    </w:rPr>
+  </w:style>
+  <w:style w:type="paragraph" w:customStyle="1" w:styleId="Speaker">
+    <w:name w:val="Speaker"/>
+    <w:basedOn w:val="Paragraph"/>
+    <w:rsid w:val="009A3899"/>
+    <w:pPr>
+      <w:autoSpaceDE w:val="0"/>
+      <w:autoSpaceDN w:val="0"/>
+      <w:adjustRightInd w:val="0"/>
+    </w:pPr>
+    <w:rPr>
+      <w:b/>
+      <w:lang w:bidi="he-IL"/>
+    </w:rPr>
+  </w:style>
+  <w:style w:type="paragraph" w:customStyle="1" w:styleId="Speech">
+    <w:name w:val="Speech"/>
+    <w:basedOn w:val="Paragraph"/>
+    <w:rsid w:val="009A3899"/>
+    <w:pPr>
+      <w:autoSpaceDE w:val="0"/>
+      <w:autoSpaceDN w:val="0"/>
+      <w:adjustRightInd w:val="0"/>
+    </w:pPr>
+    <w:rPr>
+      <w:lang w:bidi="he-IL"/>
+    </w:rPr>
+  </w:style>
+  <w:style w:type="character" w:styleId="Strong">
+    <w:name w:val="Strong"/>
+    <w:basedOn w:val="DefaultParagraphFont"/>
+    <w:uiPriority w:val="22"/>
+    <w:qFormat/>
+    <w:rsid w:val="009A3899"/>
+    <w:rPr>
+      <w:b/>
+      <w:bCs/>
+    </w:rPr>
+  </w:style>
+  <w:style w:type="paragraph" w:customStyle="1" w:styleId="SX-Abstract">
+    <w:name w:val="SX-Abstract"/>
+    <w:basedOn w:val="Normal"/>
+    <w:qFormat/>
+    <w:rsid w:val="009A3899"/>
+    <w:pPr>
+      <w:widowControl w:val="0"/>
+      <w:spacing w:before="120" w:after="240" w:line="210" w:lineRule="exact"/>
+      <w:ind w:left="700" w:right="700"/>
+      <w:jc w:val="both"/>
+    </w:pPr>
+    <w:rPr>
+      <w:rFonts w:ascii="BlissRegular" w:eastAsia="Times New Roman" w:hAnsi="BlissRegular"/>
+      <w:b/>
+    </w:rPr>
+  </w:style>
+  <w:style w:type="paragraph" w:customStyle="1" w:styleId="SX-Affiliation">
+    <w:name w:val="SX-Affiliation"/>
+    <w:basedOn w:val="Normal"/>
+    <w:next w:val="Normal"/>
+    <w:qFormat/>
+    <w:rsid w:val="009A3899"/>
+    <w:pPr>
+      <w:spacing w:after="160" w:line="190" w:lineRule="exact"/>
+    </w:pPr>
+    <w:rPr>
+      <w:rFonts w:ascii="BlissRegular" w:eastAsia="Times New Roman" w:hAnsi="BlissRegular"/>
+      <w:sz w:val="16"/>
+    </w:rPr>
+  </w:style>
+  <w:style w:type="paragraph" w:customStyle="1" w:styleId="SX-Articlehead">
+    <w:name w:val="SX-Article head"/>
+    <w:basedOn w:val="Normal"/>
+    <w:qFormat/>
+    <w:rsid w:val="009A3899"/>
+    <w:pPr>
+      <w:spacing w:before="210" w:line="210" w:lineRule="exact"/>
+      <w:ind w:firstLine="288"/>
+      <w:jc w:val="both"/>
+    </w:pPr>
+    <w:rPr>
+      <w:rFonts w:eastAsia="Times New Roman"/>
+      <w:b/>
+      <w:sz w:val="18"/>
+    </w:rPr>
+  </w:style>
+  <w:style w:type="paragraph" w:customStyle="1" w:styleId="SX-Authornames">
+    <w:name w:val="SX-Author names"/>
+    <w:basedOn w:val="Normal"/>
+    <w:rsid w:val="009A3899"/>
+    <w:pPr>
+      <w:spacing w:after="120" w:line="210" w:lineRule="exact"/>
+    </w:pPr>
+    <w:rPr>
+      <w:rFonts w:ascii="BlissMedium" w:eastAsia="Times New Roman" w:hAnsi="BlissMedium"/>
+    </w:rPr>
+  </w:style>
+  <w:style w:type="paragraph" w:customStyle="1" w:styleId="SX-Bodytext">
+    <w:name w:val="SX-Body text"/>
+    <w:basedOn w:val="Normal"/>
+    <w:next w:val="Normal"/>
+    <w:rsid w:val="009A3899"/>
+    <w:pPr>
+      <w:spacing w:line="210" w:lineRule="exact"/>
+      <w:ind w:firstLine="288"/>
+      <w:jc w:val="both"/>
+    </w:pPr>
+    <w:rPr>
+      <w:rFonts w:eastAsia="Times New Roman"/>
+      <w:sz w:val="18"/>
+    </w:rPr>
+  </w:style>
+  <w:style w:type="paragraph" w:customStyle="1" w:styleId="SX-Bodytextflush">
+    <w:name w:val="SX-Body text flush"/>
+    <w:basedOn w:val="SX-Bodytext"/>
+    <w:next w:val="SX-Bodytext"/>
+    <w:rsid w:val="009A3899"/>
+    <w:pPr>
+      <w:ind w:firstLine="0"/>
+    </w:pPr>
+  </w:style>
+  <w:style w:type="paragraph" w:customStyle="1" w:styleId="SX-Correspondence">
+    <w:name w:val="SX-Correspondence"/>
+    <w:basedOn w:val="SX-Affiliation"/>
+    <w:qFormat/>
+    <w:rsid w:val="009A3899"/>
+    <w:pPr>
+      <w:spacing w:after="80"/>
+    </w:pPr>
+  </w:style>
+  <w:style w:type="paragraph" w:customStyle="1" w:styleId="SX-Date">
+    <w:name w:val="SX-Date"/>
+    <w:basedOn w:val="Normal"/>
+    <w:qFormat/>
+    <w:rsid w:val="009A3899"/>
+    <w:pPr>
+      <w:spacing w:before="180" w:line="190" w:lineRule="exact"/>
+      <w:ind w:left="245" w:hanging="245"/>
+      <w:jc w:val="both"/>
+    </w:pPr>
+    <w:rPr>
+      <w:rFonts w:eastAsia="Times New Roman"/>
+      <w:sz w:val="16"/>
+    </w:rPr>
+  </w:style>
+  <w:style w:type="paragraph" w:customStyle="1" w:styleId="SX-Equation">
+    <w:name w:val="SX-Equation"/>
+    <w:basedOn w:val="SX-Bodytextflush"/>
+    <w:next w:val="SX-Bodytext"/>
+    <w:rsid w:val="009A3899"/>
+    <w:pPr>
+      <w:autoSpaceDE w:val="0"/>
+      <w:autoSpaceDN w:val="0"/>
+      <w:adjustRightInd w:val="0"/>
+      <w:spacing w:line="240" w:lineRule="auto"/>
+      <w:jc w:val="center"/>
+    </w:pPr>
+  </w:style>
+  <w:style w:type="paragraph" w:customStyle="1" w:styleId="SX-Legend">
+    <w:name w:val="SX-Legend"/>
+    <w:basedOn w:val="SX-Authornames"/>
+    <w:rsid w:val="009A3899"/>
+    <w:pPr>
+      <w:jc w:val="both"/>
+    </w:pPr>
+    <w:rPr>
+      <w:sz w:val="18"/>
+    </w:rPr>
+  </w:style>
+  <w:style w:type="paragraph" w:customStyle="1" w:styleId="SX-References">
+    <w:name w:val="SX-References"/>
+    <w:basedOn w:val="Normal"/>
+    <w:rsid w:val="009A3899"/>
+    <w:pPr>
+      <w:spacing w:line="190" w:lineRule="exact"/>
+      <w:ind w:left="245" w:hanging="245"/>
+      <w:jc w:val="both"/>
+    </w:pPr>
+    <w:rPr>
+      <w:rFonts w:eastAsia="Times New Roman"/>
+      <w:sz w:val="16"/>
+    </w:rPr>
+  </w:style>
+  <w:style w:type="paragraph" w:customStyle="1" w:styleId="SX-RefHead">
+    <w:name w:val="SX-RefHead"/>
+    <w:basedOn w:val="Normal"/>
+    <w:rsid w:val="009A3899"/>
+    <w:pPr>
+      <w:spacing w:before="200" w:line="190" w:lineRule="exact"/>
+    </w:pPr>
+    <w:rPr>
+      <w:rFonts w:eastAsia="Times New Roman"/>
+      <w:b/>
+      <w:sz w:val="16"/>
+    </w:rPr>
+  </w:style>
+  <w:style w:type="character" w:customStyle="1" w:styleId="SX-reflink">
+    <w:name w:val="SX-reflink"/>
+    <w:basedOn w:val="DefaultParagraphFont"/>
+    <w:uiPriority w:val="1"/>
+    <w:qFormat/>
+    <w:rsid w:val="009A3899"/>
+    <w:rPr>
+      <w:color w:val="0000FF"/>
+      <w:sz w:val="16"/>
+      <w:u w:val="words"/>
+      <w:bdr w:val="none" w:sz="0" w:space="0" w:color="auto"/>
+      <w:shd w:val="clear" w:color="auto" w:fill="FFFFFF"/>
+    </w:rPr>
+  </w:style>
+  <w:style w:type="paragraph" w:customStyle="1" w:styleId="SX-SOMHead">
+    <w:name w:val="SX-SOMHead"/>
+    <w:basedOn w:val="SX-RefHead"/>
+    <w:rsid w:val="009A3899"/>
+  </w:style>
+  <w:style w:type="paragraph" w:customStyle="1" w:styleId="SX-Tablehead">
+    <w:name w:val="SX-Tablehead"/>
+    <w:basedOn w:val="Normal"/>
+    <w:qFormat/>
+    <w:rsid w:val="009A3899"/>
+    <w:rPr>
+      <w:rFonts w:eastAsia="Times New Roman"/>
+      <w:szCs w:val="24"/>
+    </w:rPr>
+  </w:style>
+  <w:style w:type="paragraph" w:customStyle="1" w:styleId="SX-Tablelegend">
+    <w:name w:val="SX-Tablelegend"/>
+    <w:basedOn w:val="Normal"/>
+    <w:qFormat/>
+    <w:rsid w:val="009A3899"/>
+    <w:pPr>
+      <w:spacing w:line="190" w:lineRule="exact"/>
+      <w:ind w:left="245" w:hanging="245"/>
+      <w:jc w:val="both"/>
+    </w:pPr>
+    <w:rPr>
+      <w:rFonts w:eastAsia="Times New Roman"/>
+      <w:sz w:val="16"/>
+    </w:rPr>
+  </w:style>
+  <w:style w:type="paragraph" w:customStyle="1" w:styleId="SX-Tabletext">
+    <w:name w:val="SX-Tabletext"/>
+    <w:basedOn w:val="Normal"/>
+    <w:qFormat/>
+    <w:rsid w:val="009A3899"/>
+    <w:pPr>
+      <w:spacing w:line="210" w:lineRule="exact"/>
+      <w:jc w:val="center"/>
+    </w:pPr>
+    <w:rPr>
+      <w:rFonts w:eastAsia="Times New Roman"/>
+      <w:sz w:val="18"/>
+    </w:rPr>
+  </w:style>
+  <w:style w:type="paragraph" w:customStyle="1" w:styleId="SX-Tabletitle">
+    <w:name w:val="SX-Tabletitle"/>
+    <w:basedOn w:val="Normal"/>
+    <w:qFormat/>
+    <w:rsid w:val="009A3899"/>
+    <w:pPr>
+      <w:spacing w:after="120" w:line="210" w:lineRule="exact"/>
+      <w:jc w:val="both"/>
+    </w:pPr>
+    <w:rPr>
+      <w:rFonts w:ascii="BlissMedium" w:eastAsia="Times New Roman" w:hAnsi="BlissMedium"/>
+      <w:sz w:val="18"/>
+    </w:rPr>
+  </w:style>
+  <w:style w:type="paragraph" w:customStyle="1" w:styleId="SX-Title">
+    <w:name w:val="SX-Title"/>
+    <w:basedOn w:val="Normal"/>
+    <w:rsid w:val="009A3899"/>
+    <w:pPr>
+      <w:spacing w:after="240" w:line="500" w:lineRule="exact"/>
+    </w:pPr>
+    <w:rPr>
+      <w:rFonts w:ascii="BlissBold" w:eastAsia="Times New Roman" w:hAnsi="BlissBold"/>
+      <w:b/>
+      <w:sz w:val="44"/>
+    </w:rPr>
+  </w:style>
+  <w:style w:type="paragraph" w:customStyle="1" w:styleId="Tablecolumnhead">
+    <w:name w:val="Table column head"/>
+    <w:basedOn w:val="BaseText"/>
+    <w:rsid w:val="009A3899"/>
+    <w:pPr>
+      <w:spacing w:before="0"/>
+    </w:pPr>
+  </w:style>
+  <w:style w:type="paragraph" w:customStyle="1" w:styleId="Tabletext">
+    <w:name w:val="Table text"/>
+    <w:basedOn w:val="BaseText"/>
+    <w:rsid w:val="009A3899"/>
+    <w:pPr>
+      <w:spacing w:before="0"/>
+    </w:pPr>
+  </w:style>
+  <w:style w:type="paragraph" w:customStyle="1" w:styleId="TableLegend">
+    <w:name w:val="TableLegend"/>
+    <w:basedOn w:val="BaseText"/>
+    <w:rsid w:val="009A3899"/>
+    <w:pPr>
+      <w:spacing w:before="0"/>
+    </w:pPr>
+  </w:style>
+  <w:style w:type="paragraph" w:customStyle="1" w:styleId="TableTitle">
+    <w:name w:val="TableTitle"/>
+    <w:basedOn w:val="BaseHeading"/>
+    <w:rsid w:val="009A3899"/>
+  </w:style>
+  <w:style w:type="paragraph" w:customStyle="1" w:styleId="Teaser">
+    <w:name w:val="Teaser"/>
+    <w:basedOn w:val="BaseText"/>
+    <w:rsid w:val="009A3899"/>
+  </w:style>
+  <w:style w:type="paragraph" w:customStyle="1" w:styleId="TWIS">
+    <w:name w:val="TWIS"/>
+    <w:basedOn w:val="AbstractSummary"/>
+    <w:rsid w:val="009A3899"/>
+    <w:pPr>
+      <w:autoSpaceDE w:val="0"/>
+      <w:autoSpaceDN w:val="0"/>
+      <w:adjustRightInd w:val="0"/>
+    </w:pPr>
+  </w:style>
+  <w:style w:type="paragraph" w:customStyle="1" w:styleId="TWISorEC">
+    <w:name w:val="TWIS or EC"/>
+    <w:basedOn w:val="Normal"/>
+    <w:rsid w:val="009A3899"/>
+    <w:pPr>
+      <w:spacing w:line="210" w:lineRule="exact"/>
+    </w:pPr>
+    <w:rPr>
+      <w:rFonts w:ascii="BlissRegular" w:eastAsia="Times New Roman" w:hAnsi="BlissRegular"/>
+      <w:sz w:val="19"/>
+    </w:rPr>
+  </w:style>
+  <w:style w:type="paragraph" w:customStyle="1" w:styleId="work-sector">
+    <w:name w:val="work-sector"/>
+    <w:basedOn w:val="BaseText"/>
+    <w:rsid w:val="009A3899"/>
+    <w:pPr>
+      <w:jc w:val="right"/>
+    </w:pPr>
+    <w:rPr>
+      <w:color w:val="003300"/>
+    </w:rPr>
+  </w:style>
+  <w:style w:type="paragraph" w:customStyle="1" w:styleId="DOI">
+    <w:name w:val="DOI"/>
+    <w:basedOn w:val="DateAccepted"/>
+    <w:qFormat/>
+    <w:rsid w:val="009A7F20"/>
+  </w:style>
+  <w:style w:type="paragraph" w:customStyle="1" w:styleId="Default">
+    <w:name w:val="Default"/>
+    <w:rsid w:val="002F1567"/>
+    <w:pPr>
+      <w:autoSpaceDE w:val="0"/>
+      <w:autoSpaceDN w:val="0"/>
+      <w:adjustRightInd w:val="0"/>
+    </w:pPr>
+    <w:rPr>
+      <w:rFonts w:ascii="MillerDaily" w:hAnsi="MillerDaily" w:cs="MillerDaily"/>
+      <w:color w:val="000000"/>
+      <w:sz w:val="24"/>
+      <w:szCs w:val="24"/>
+      <w:lang w:bidi="he-IL"/>
+    </w:rPr>
+  </w:style>
+</w:styles>
+</file>
+
+<file path=word/stylesWithEffects.xml><?xml version="1.0" encoding="utf-8"?>
+<w:styles xmlns:wpc="http://schemas.microsoft.com/office/word/2010/wordprocessingCanvas" xmlns:mc="http://schemas.openxmlformats.org/markup-compatibility/2006" xmlns:o="urn:schemas-microsoft-com:office:office" xmlns:r="http://schemas.openxmlformats.org/officeDocument/2006/relationships" xmlns:m="http://schemas.openxmlformats.org/officeDocument/2006/math" xmlns:v="urn:schemas-microsoft-com:vml" xmlns:wp14="http://schemas.microsoft.com/office/word/2010/wordprocessingDrawing" xmlns:wp="http://schemas.openxmlformats.org/drawingml/2006/wordprocessingDrawing" xmlns:w10="urn:schemas-microsoft-com:office:word" xmlns:w="http://schemas.openxmlformats.org/wordprocessingml/2006/main" xmlns:w14="http://schemas.microsoft.com/office/word/2010/wordml" xmlns:wpg="http://schemas.microsoft.com/office/word/2010/wordprocessingGroup" xmlns:wpi="http://schemas.microsoft.com/office/word/2010/wordprocessingInk" xmlns:wne="http://schemas.microsoft.com/office/word/2006/wordml" xmlns:wps="http://schemas.microsoft.com/office/word/2010/wordprocessingShape" mc:Ignorable="w14 wp14">
+  <w:docDefaults>
+    <w:rPrDefault>
+      <w:rPr>
+        <w:rFonts w:ascii="Times New Roman" w:eastAsia="Calibri" w:hAnsi="Times New Roman" w:cs="Times New Roman"/>
+        <w:lang w:val="en-US" w:eastAsia="en-US" w:bidi="ar-SA"/>
+      </w:rPr>
+    </w:rPrDefault>
+    <w:pPrDefault/>
+  </w:docDefaults>
+  <w:latentStyles w:defLockedState="0" w:defUIPriority="99" w:defSemiHidden="1" w:defUnhideWhenUsed="1" w:defQFormat="0" w:count="267">
+    <w:lsdException w:name="Normal" w:semiHidden="0" w:uiPriority="0" w:unhideWhenUsed="0" w:qFormat="1"/>
+    <w:lsdException w:name="heading 1" w:semiHidden="0" w:uiPriority="9" w:unhideWhenUsed="0" w:qFormat="1"/>
+    <w:lsdException w:name="heading 2" w:uiPriority="9" w:qFormat="1"/>
+    <w:lsdException w:name="heading 3" w:uiPriority="9" w:qFormat="1"/>
+    <w:lsdException w:name="heading 4" w:uiPriority="9" w:qFormat="1"/>
+    <w:lsdException w:name="heading 5" w:uiPriority="9" w:qFormat="1"/>
+    <w:lsdException w:name="heading 6" w:uiPriority="9" w:qFormat="1"/>
+    <w:lsdException w:name="heading 7" w:uiPriority="9" w:qFormat="1"/>
+    <w:lsdException w:name="heading 8" w:uiPriority="9" w:qFormat="1"/>
+    <w:lsdException w:name="heading 9" w:uiPriority="9" w:qFormat="1"/>
+    <w:lsdException w:name="toc 1" w:uiPriority="39"/>
+    <w:lsdException w:name="toc 2" w:uiPriority="39"/>
+    <w:lsdException w:name="toc 3" w:uiPriority="39"/>
+    <w:lsdException w:name="toc 4" w:uiPriority="39"/>
+    <w:lsdException w:name="toc 5" w:uiPriority="39"/>
+    <w:lsdException w:name="toc 6" w:uiPriority="39"/>
+    <w:lsdException w:name="toc 7" w:uiPriority="39"/>
+    <w:lsdException w:name="toc 8" w:uiPriority="39"/>
+    <w:lsdException w:name="toc 9" w:uiPriority="39"/>
+    <w:lsdException w:name="annotation text" w:uiPriority="0"/>
+    <w:lsdException w:name="header" w:uiPriority="0"/>
+    <w:lsdException w:name="footer" w:uiPriority="0"/>
+    <w:lsdException w:name="caption" w:uiPriority="35" w:qFormat="1"/>
+    <w:lsdException w:name="footnote reference" w:uiPriority="0"/>
+    <w:lsdException w:name="annotation reference" w:uiPriority="0"/>
+    <w:lsdException w:name="line number" w:uiPriority="0"/>
+    <w:lsdException w:name="page number" w:uiPriority="0"/>
+    <w:lsdException w:name="endnote reference" w:uiPriority="0"/>
+    <w:lsdException w:name="endnote text" w:uiPriority="0"/>
+    <w:lsdException w:name="Title" w:semiHidden="0" w:uiPriority="10" w:unhideWhenUsed="0" w:qFormat="1"/>
+    <w:lsdException w:name="Default Paragraph Font" w:uiPriority="1"/>
+    <w:lsdException w:name="Subtitle" w:semiHidden="0" w:uiPriority="11" w:unhideWhenUsed="0" w:qFormat="1"/>
+    <w:lsdException w:name="Hyperlink" w:uiPriority="0"/>
+    <w:lsdException w:name="FollowedHyperlink" w:uiPriority="0"/>
+    <w:lsdException w:name="Strong" w:semiHidden="0" w:uiPriority="22" w:unhideWhenUsed="0" w:qFormat="1"/>
+    <w:lsdException w:name="Emphasis" w:semiHidden="0" w:uiPriority="20" w:unhideWhenUsed="0" w:qFormat="1"/>
+    <w:lsdException w:name="HTML Acronym" w:uiPriority="0"/>
+    <w:lsdException w:name="HTML Cite" w:uiPriority="0"/>
+    <w:lsdException w:name="HTML Code" w:uiPriority="0"/>
+    <w:lsdException w:name="HTML Definition" w:uiPriority="0"/>
+    <w:lsdException w:name="HTML Keyboard" w:uiPriority="0"/>
+    <w:lsdException w:name="HTML Preformatted" w:uiPriority="0"/>
+    <w:lsdException w:name="HTML Sample" w:uiPriority="0"/>
+    <w:lsdException w:name="HTML Typewriter" w:uiPriority="0"/>
+    <w:lsdException w:name="HTML Variable" w:uiPriority="0"/>
+    <w:lsdException w:name="Balloon Text" w:uiPriority="0"/>
+    <w:lsdException w:name="Table Grid" w:semiHidden="0" w:uiPriority="59" w:unhideWhenUsed="0"/>
+    <w:lsdException w:name="No Spacing" w:semiHidden="0" w:unhideWhenUsed="0" w:qFormat="1"/>
+    <w:lsdException w:name="Light Shading" w:semiHidden="0" w:unhideWhenUsed="0"/>
+    <w:lsdException w:name="Light List" w:semiHidden="0" w:unhideWhenUsed="0"/>
+    <w:lsdException w:name="Light Grid" w:semiHidden="0" w:unhideWhenUsed="0"/>
+    <w:lsdException w:name="Medium Shading 1" w:semiHidden="0" w:unhideWhenUsed="0"/>
+    <w:lsdException w:name="Medium Shading 2" w:semiHidden="0" w:unhideWhenUsed="0"/>
+    <w:lsdException w:name="Medium List 1" w:semiHidden="0" w:unhideWhenUsed="0"/>
+    <w:lsdException w:name="Medium List 2" w:semiHidden="0" w:unhideWhenUsed="0"/>
+    <w:lsdException w:name="Medium Grid 1" w:semiHidden="0" w:unhideWhenUsed="0"/>
+    <w:lsdException w:name="Medium Grid 2" w:semiHidden="0" w:uiPriority="1" w:unhideWhenUsed="0" w:qFormat="1"/>
+    <w:lsdException w:name="Medium Grid 3" w:semiHidden="0" w:uiPriority="60" w:unhideWhenUsed="0"/>
+    <w:lsdException w:name="Dark List" w:semiHidden="0" w:uiPriority="61" w:unhideWhenUsed="0"/>
+    <w:lsdException w:name="Colorful Shading" w:semiHidden="0" w:uiPriority="62" w:unhideWhenUsed="0"/>
+    <w:lsdException w:name="Colorful List" w:semiHidden="0" w:uiPriority="63" w:unhideWhenUsed="0"/>
+    <w:lsdException w:name="Colorful Grid" w:semiHidden="0" w:uiPriority="64" w:unhideWhenUsed="0"/>
+    <w:lsdException w:name="Light Shading Accent 1" w:semiHidden="0" w:uiPriority="65" w:unhideWhenUsed="0"/>
+    <w:lsdException w:name="Light List Accent 1" w:semiHidden="0" w:uiPriority="66" w:unhideWhenUsed="0"/>
+    <w:lsdException w:name="Light Grid Accent 1" w:semiHidden="0" w:uiPriority="67" w:unhideWhenUsed="0"/>
+    <w:lsdException w:name="Medium Shading 1 Accent 1" w:semiHidden="0" w:uiPriority="68" w:unhideWhenUsed="0"/>
+    <w:lsdException w:name="Medium Shading 2 Accent 1" w:semiHidden="0" w:uiPriority="69" w:unhideWhenUsed="0"/>
+    <w:lsdException w:name="Medium List 1 Accent 1" w:semiHidden="0" w:uiPriority="70" w:unhideWhenUsed="0"/>
+    <w:lsdException w:name="Revision" w:semiHidden="0" w:uiPriority="71" w:unhideWhenUsed="0"/>
+    <w:lsdException w:name="List Paragraph" w:semiHidden="0" w:uiPriority="72" w:unhideWhenUsed="0" w:qFormat="1"/>
+    <w:lsdException w:name="Quote" w:semiHidden="0" w:uiPriority="73" w:unhideWhenUsed="0" w:qFormat="1"/>
+    <w:lsdException w:name="Intense Quote" w:semiHidden="0" w:uiPriority="60" w:unhideWhenUsed="0" w:qFormat="1"/>
+    <w:lsdException w:name="Medium List 2 Accent 1" w:semiHidden="0" w:uiPriority="61" w:unhideWhenUsed="0"/>
+    <w:lsdException w:name="Medium Grid 1 Accent 1" w:semiHidden="0" w:uiPriority="62" w:unhideWhenUsed="0"/>
+    <w:lsdException w:name="Medium Grid 2 Accent 1" w:semiHidden="0" w:uiPriority="63" w:unhideWhenUsed="0"/>
+    <w:lsdException w:name="Medium Grid 3 Accent 1" w:semiHidden="0" w:uiPriority="64" w:unhideWhenUsed="0"/>
+    <w:lsdException w:name="Dark List Accent 1" w:semiHidden="0" w:uiPriority="65" w:unhideWhenUsed="0"/>
+    <w:lsdException w:name="Colorful Shading Accent 1" w:semiHidden="0" w:unhideWhenUsed="0"/>
+    <w:lsdException w:name="Colorful List Accent 1" w:semiHidden="0" w:uiPriority="34" w:unhideWhenUsed="0" w:qFormat="1"/>
+    <w:lsdException w:name="Colorful Grid Accent 1" w:semiHidden="0" w:uiPriority="29" w:unhideWhenUsed="0" w:qFormat="1"/>
+    <w:lsdException w:name="Light Shading Accent 2" w:semiHidden="0" w:uiPriority="30" w:unhideWhenUsed="0" w:qFormat="1"/>
+    <w:lsdException w:name="Light List Accent 2" w:semiHidden="0" w:uiPriority="66" w:unhideWhenUsed="0"/>
+    <w:lsdException w:name="Light Grid Accent 2" w:semiHidden="0" w:uiPriority="67" w:unhideWhenUsed="0"/>
+    <w:lsdException w:name="Medium Shading 1 Accent 2" w:semiHidden="0" w:uiPriority="68" w:unhideWhenUsed="0"/>
+    <w:lsdException w:name="Medium Shading 2 Accent 2" w:semiHidden="0" w:uiPriority="69" w:unhideWhenUsed="0"/>
+    <w:lsdException w:name="Medium List 1 Accent 2" w:semiHidden="0" w:uiPriority="70" w:unhideWhenUsed="0"/>
+    <w:lsdException w:name="Medium List 2 Accent 2" w:semiHidden="0" w:uiPriority="71" w:unhideWhenUsed="0"/>
+    <w:lsdException w:name="Medium Grid 1 Accent 2" w:semiHidden="0" w:uiPriority="72" w:unhideWhenUsed="0"/>
+    <w:lsdException w:name="Medium Grid 2 Accent 2" w:semiHidden="0" w:uiPriority="73" w:unhideWhenUsed="0"/>
+    <w:lsdException w:name="Medium Grid 3 Accent 2" w:semiHidden="0" w:uiPriority="60" w:unhideWhenUsed="0"/>
+    <w:lsdException w:name="Dark List Accent 2" w:semiHidden="0" w:uiPriority="61" w:unhideWhenUsed="0"/>
+    <w:lsdException w:name="Colorful Shading Accent 2" w:semiHidden="0" w:uiPriority="62" w:unhideWhenUsed="0"/>
+    <w:lsdException w:name="Colorful List Accent 2" w:semiHidden="0" w:uiPriority="63" w:unhideWhenUsed="0"/>
+    <w:lsdException w:name="Colorful Grid Accent 2" w:semiHidden="0" w:uiPriority="64" w:unhideWhenUsed="0"/>
+    <w:lsdException w:name="Light Shading Accent 3" w:semiHidden="0" w:uiPriority="65" w:unhideWhenUsed="0"/>
+    <w:lsdException w:name="Light List Accent 3" w:semiHidden="0" w:uiPriority="66" w:unhideWhenUsed="0"/>
+    <w:lsdException w:name="Light Grid Accent 3" w:semiHidden="0" w:uiPriority="67" w:unhideWhenUsed="0"/>
+    <w:lsdException w:name="Medium Shading 1 Accent 3" w:semiHidden="0" w:uiPriority="68" w:unhideWhenUsed="0"/>
+    <w:lsdException w:name="Medium Shading 2 Accent 3" w:semiHidden="0" w:uiPriority="69" w:unhideWhenUsed="0"/>
+    <w:lsdException w:name="Medium List 1 Accent 3" w:semiHidden="0" w:uiPriority="70" w:unhideWhenUsed="0"/>
+    <w:lsdException w:name="Medium List 2 Accent 3" w:semiHidden="0" w:uiPriority="71" w:unhideWhenUsed="0"/>
+    <w:lsdException w:name="Medium Grid 1 Accent 3" w:semiHidden="0" w:uiPriority="72" w:unhideWhenUsed="0"/>
+    <w:lsdException w:name="Medium Grid 2 Accent 3" w:semiHidden="0" w:uiPriority="73" w:unhideWhenUsed="0"/>
+    <w:lsdException w:name="Medium Grid 3 Accent 3" w:semiHidden="0" w:uiPriority="60" w:unhideWhenUsed="0"/>
+    <w:lsdException w:name="Dark List Accent 3" w:semiHidden="0" w:uiPriority="61" w:unhideWhenUsed="0"/>
+    <w:lsdException w:name="Colorful Shading Accent 3" w:semiHidden="0" w:uiPriority="62" w:unhideWhenUsed="0"/>
+    <w:lsdException w:name="Colorful List Accent 3" w:semiHidden="0" w:uiPriority="63" w:unhideWhenUsed="0"/>
+    <w:lsdException w:name="Colorful Grid Accent 3" w:semiHidden="0" w:uiPriority="64" w:unhideWhenUsed="0"/>
+    <w:lsdException w:name="Light Shading Accent 4" w:semiHidden="0" w:uiPriority="65" w:unhideWhenUsed="0"/>
+    <w:lsdException w:name="Light List Accent 4" w:semiHidden="0" w:uiPriority="66" w:unhideWhenUsed="0"/>
+    <w:lsdException w:name="Light Grid Accent 4" w:semiHidden="0" w:uiPriority="67" w:unhideWhenUsed="0"/>
+    <w:lsdException w:name="Medium Shading 1 Accent 4" w:semiHidden="0" w:uiPriority="68" w:unhideWhenUsed="0"/>
+    <w:lsdException w:name="Medium Shading 2 Accent 4" w:semiHidden="0" w:uiPriority="69" w:unhideWhenUsed="0"/>
+    <w:lsdException w:name="Medium List 1 Accent 4" w:semiHidden="0" w:uiPriority="70" w:unhideWhenUsed="0"/>
+    <w:lsdException w:name="Medium List 2 Accent 4" w:semiHidden="0" w:uiPriority="71" w:unhideWhenUsed="0"/>
+    <w:lsdException w:name="Medium Grid 1 Accent 4" w:semiHidden="0" w:uiPriority="72" w:unhideWhenUsed="0"/>
+    <w:lsdException w:name="Medium Grid 2 Accent 4" w:semiHidden="0" w:uiPriority="73" w:unhideWhenUsed="0"/>
+    <w:lsdException w:name="Medium Grid 3 Accent 4" w:semiHidden="0" w:uiPriority="60" w:unhideWhenUsed="0"/>
+    <w:lsdException w:name="Dark List Accent 4" w:semiHidden="0" w:uiPriority="61" w:unhideWhenUsed="0"/>
+    <w:lsdException w:name="Colorful Shading Accent 4" w:semiHidden="0" w:uiPriority="62" w:unhideWhenUsed="0"/>
+    <w:lsdException w:name="Colorful List Accent 4" w:semiHidden="0" w:uiPriority="63" w:unhideWhenUsed="0"/>
+    <w:lsdException w:name="Colorful Grid Accent 4" w:semiHidden="0" w:uiPriority="64" w:unhideWhenUsed="0"/>
+    <w:lsdException w:name="Light Shading Accent 5" w:semiHidden="0" w:uiPriority="65" w:unhideWhenUsed="0"/>
+    <w:lsdException w:name="Light List Accent 5" w:semiHidden="0" w:uiPriority="66" w:unhideWhenUsed="0"/>
+    <w:lsdException w:name="Light Grid Accent 5" w:semiHidden="0" w:uiPriority="67" w:unhideWhenUsed="0"/>
+    <w:lsdException w:name="Medium Shading 1 Accent 5" w:semiHidden="0" w:uiPriority="68" w:unhideWhenUsed="0"/>
+    <w:lsdException w:name="Medium Shading 2 Accent 5" w:semiHidden="0" w:uiPriority="69" w:unhideWhenUsed="0"/>
+    <w:lsdException w:name="Medium List 1 Accent 5" w:semiHidden="0" w:uiPriority="70" w:unhideWhenUsed="0"/>
+    <w:lsdException w:name="Medium List 2 Accent 5" w:semiHidden="0" w:uiPriority="71" w:unhideWhenUsed="0"/>
+    <w:lsdException w:name="Medium Grid 1 Accent 5" w:semiHidden="0" w:uiPriority="72" w:unhideWhenUsed="0"/>
+    <w:lsdException w:name="Medium Grid 2 Accent 5" w:semiHidden="0" w:uiPriority="73" w:unhideWhenUsed="0"/>
+    <w:lsdException w:name="Medium Grid 3 Accent 5" w:semiHidden="0" w:uiPriority="60" w:unhideWhenUsed="0"/>
+    <w:lsdException w:name="Dark List Accent 5" w:semiHidden="0" w:uiPriority="61" w:unhideWhenUsed="0"/>
+    <w:lsdException w:name="Colorful Shading Accent 5" w:semiHidden="0" w:uiPriority="62" w:unhideWhenUsed="0"/>
+    <w:lsdException w:name="Colorful List Accent 5" w:semiHidden="0" w:uiPriority="63" w:unhideWhenUsed="0"/>
+    <w:lsdException w:name="Colorful Grid Accent 5" w:semiHidden="0" w:uiPriority="64" w:unhideWhenUsed="0"/>
+    <w:lsdException w:name="Light Shading Accent 6" w:semiHidden="0" w:uiPriority="65" w:unhideWhenUsed="0"/>
+    <w:lsdException w:name="Light List Accent 6" w:semiHidden="0" w:uiPriority="66" w:unhideWhenUsed="0"/>
+    <w:lsdException w:name="Light Grid Accent 6" w:semiHidden="0" w:uiPriority="67" w:unhideWhenUsed="0"/>
+    <w:lsdException w:name="Medium Shading 1 Accent 6" w:semiHidden="0" w:uiPriority="68" w:unhideWhenUsed="0"/>
+    <w:lsdException w:name="Medium Shading 2 Accent 6" w:semiHidden="0" w:uiPriority="69" w:unhideWhenUsed="0"/>
+    <w:lsdException w:name="Medium List 1 Accent 6" w:semiHidden="0" w:uiPriority="70" w:unhideWhenUsed="0"/>
+    <w:lsdException w:name="Medium List 2 Accent 6" w:semiHidden="0" w:uiPriority="71" w:unhideWhenUsed="0"/>
+    <w:lsdException w:name="Medium Grid 1 Accent 6" w:semiHidden="0" w:uiPriority="72" w:unhideWhenUsed="0"/>
+    <w:lsdException w:name="Medium Grid 2 Accent 6" w:semiHidden="0" w:uiPriority="73" w:unhideWhenUsed="0"/>
+    <w:lsdException w:name="Medium Grid 3 Accent 6" w:semiHidden="0" w:uiPriority="60" w:unhideWhenUsed="0"/>
+    <w:lsdException w:name="Dark List Accent 6" w:semiHidden="0" w:uiPriority="61" w:unhideWhenUsed="0"/>
+    <w:lsdException w:name="Colorful Shading Accent 6" w:semiHidden="0" w:uiPriority="62" w:unhideWhenUsed="0"/>
+    <w:lsdException w:name="Colorful List Accent 6" w:semiHidden="0" w:uiPriority="63" w:unhideWhenUsed="0"/>
+    <w:lsdException w:name="Colorful Grid Accent 6" w:semiHidden="0" w:uiPriority="64" w:unhideWhenUsed="0"/>
+    <w:lsdException w:name="Subtle Emphasis" w:semiHidden="0" w:uiPriority="65" w:unhideWhenUsed="0" w:qFormat="1"/>
+    <w:lsdException w:name="Intense Emphasis" w:semiHidden="0" w:uiPriority="66" w:unhideWhenUsed="0" w:qFormat="1"/>
+    <w:lsdException w:name="Subtle Reference" w:semiHidden="0" w:uiPriority="67" w:unhideWhenUsed="0" w:qFormat="1"/>
+    <w:lsdException w:name="Intense Reference" w:semiHidden="0" w:uiPriority="68" w:unhideWhenUsed="0" w:qFormat="1"/>
+    <w:lsdException w:name="Book Title" w:semiHidden="0" w:uiPriority="69" w:unhideWhenUsed="0" w:qFormat="1"/>
+    <w:lsdException w:name="Bibliography" w:semiHidden="0" w:uiPriority="70" w:unhideWhenUsed="0"/>
+    <w:lsdException w:name="TOC Heading" w:uiPriority="71" w:qFormat="1"/>
   </w:latentStyles>
   <w:style w:type="paragraph" w:default="1" w:styleId="Normal">
     <w:name w:val="Normal"/>

</xml_diff>

<commit_message>
One more minor change where the AAA comment was
</commit_message>
<xml_diff>
--- a/mobility_science_perspectives.docx
+++ b/mobility_science_perspectives.docx
@@ -105,13 +105,7 @@
         <w:t>2</w:t>
       </w:r>
       <w:r>
-        <w:t>London Mathematical Laboratory, London</w:t>
-      </w:r>
-      <w:r>
-        <w:t xml:space="preserve">, </w:t>
-      </w:r>
-      <w:r>
-        <w:t>WC2N 6DF, UK</w:t>
+        <w:t>London Mathematical Laboratory, London, WC2N 6DF, UK</w:t>
       </w:r>
     </w:p>
     <w:p>
@@ -290,7 +284,15 @@
         <w:t xml:space="preserve">real </w:t>
       </w:r>
       <w:r>
-        <w:t>incomes of their parents would exhibit minimal relative mobility and maximal absolute mobility.</w:t>
+        <w:t xml:space="preserve">incomes of their parents would exhibit minimal relative mobility and maximal absolute </w:t>
+      </w:r>
+      <w:proofErr w:type="gramStart"/>
+      <w:r>
+        <w:t>mobility</w:t>
+      </w:r>
+      <w:proofErr w:type="gramEnd"/>
+      <w:r>
+        <w:t>.</w:t>
       </w:r>
       <w:r>
         <w:t xml:space="preserve"> </w:t>
@@ -421,7 +423,15 @@
         <w:t>Science</w:t>
       </w:r>
       <w:r>
-        <w:t xml:space="preserve">, Chetty </w:t>
+        <w:t xml:space="preserve">, </w:t>
+      </w:r>
+      <w:proofErr w:type="spellStart"/>
+      <w:r>
+        <w:t>Chetty</w:t>
+      </w:r>
+      <w:proofErr w:type="spellEnd"/>
+      <w:r>
+        <w:t xml:space="preserve"> </w:t>
       </w:r>
       <w:r>
         <w:rPr>
@@ -655,140 +665,170 @@
           <w:i/>
           <w:iCs/>
         </w:rPr>
-        <w:t>(3,4)</w:t>
-      </w:r>
-      <w:r>
-        <w:t>.</w:t>
-      </w:r>
-      <w:r>
-        <w:t xml:space="preserve"> </w:t>
-      </w:r>
-      <w:r>
-        <w:t xml:space="preserve">IGE is </w:t>
-      </w:r>
-      <w:r>
-        <w:t>a measure of immo</w:t>
-      </w:r>
-      <w:r>
-        <w:t>bility rather than of mobility</w:t>
-      </w:r>
-      <w:r>
-        <w:t>:</w:t>
-      </w:r>
-      <w:r>
-        <w:t xml:space="preserve"> the larger it is,</w:t>
-      </w:r>
-      <w:r>
-        <w:t xml:space="preserve"> </w:t>
-      </w:r>
-      <w:r>
-        <w:t xml:space="preserve">the </w:t>
-      </w:r>
-      <w:r>
-        <w:t>stronger</w:t>
-      </w:r>
-      <w:r>
-        <w:t xml:space="preserve"> the relationship between the </w:t>
-      </w:r>
-      <w:r>
-        <w:t>parent</w:t>
-      </w:r>
-      <w:r>
-        <w:t xml:space="preserve"> and child income</w:t>
-      </w:r>
-      <w:r>
-        <w:t xml:space="preserve">. Therefore, </w:t>
-      </w:r>
+        <w:t>(3</w:t>
+      </w:r>
+      <w:proofErr w:type="gramStart"/>
       <w:r>
         <w:rPr>
           <w:i/>
           <w:iCs/>
         </w:rPr>
-        <w:t>1-β</w:t>
-      </w:r>
-      <w:r>
-        <w:t xml:space="preserve"> is </w:t>
-      </w:r>
-      <w:r>
-        <w:t>often</w:t>
-      </w:r>
-      <w:r>
-        <w:t xml:space="preserve"> used as a measure of mobility.</w:t>
-      </w:r>
-      <w:r>
-        <w:t xml:space="preserve"> </w:t>
-      </w:r>
-      <w:r>
-        <w:rPr>
-          <w:rFonts w:cstheme="minorBidi"/>
-        </w:rPr>
-        <w:t xml:space="preserve">Unlike the </w:t>
-      </w:r>
-      <w:r>
-        <w:rPr>
-          <w:rFonts w:cstheme="minorBidi"/>
-        </w:rPr>
-        <w:t xml:space="preserve">trend </w:t>
-      </w:r>
-      <w:r>
-        <w:rPr>
-          <w:rFonts w:cstheme="minorBidi"/>
-        </w:rPr>
-        <w:t>in</w:t>
-      </w:r>
-      <w:r>
-        <w:rPr>
-          <w:rFonts w:cstheme="minorBidi"/>
-        </w:rPr>
-        <w:t xml:space="preserve"> absolute mobility, </w:t>
-      </w:r>
-      <w:r>
-        <w:t xml:space="preserve">empirical studies of IGE and </w:t>
-      </w:r>
-      <w:r>
-        <w:t>other</w:t>
-      </w:r>
-      <w:r>
-        <w:t xml:space="preserve"> relative mobility </w:t>
-      </w:r>
-      <w:r>
-        <w:t>measures</w:t>
-      </w:r>
-      <w:r>
-        <w:t xml:space="preserve"> in the United States </w:t>
-      </w:r>
-      <w:r>
-        <w:t xml:space="preserve">show it </w:t>
-      </w:r>
-      <w:r>
-        <w:t>holding</w:t>
-      </w:r>
-      <w:r>
-        <w:t xml:space="preserve"> stable</w:t>
-      </w:r>
-      <w:r>
-        <w:t xml:space="preserve"> </w:t>
-      </w:r>
-      <w:r>
-        <w:t>over</w:t>
-      </w:r>
-      <w:r>
-        <w:t xml:space="preserve"> the past several decades </w:t>
-      </w:r>
+        <w:t>,4</w:t>
+      </w:r>
+      <w:proofErr w:type="gramEnd"/>
       <w:r>
         <w:rPr>
           <w:i/>
           <w:iCs/>
         </w:rPr>
-        <w:t>(</w:t>
+        <w:t>)</w:t>
+      </w:r>
+      <w:r>
+        <w:t>.</w:t>
+      </w:r>
+      <w:r>
+        <w:t xml:space="preserve"> </w:t>
+      </w:r>
+      <w:r>
+        <w:t xml:space="preserve">IGE is </w:t>
+      </w:r>
+      <w:r>
+        <w:t>a measure of immo</w:t>
+      </w:r>
+      <w:r>
+        <w:t>bility rather than of mobility</w:t>
+      </w:r>
+      <w:r>
+        <w:t>:</w:t>
+      </w:r>
+      <w:r>
+        <w:t xml:space="preserve"> the larger it </w:t>
+      </w:r>
+      <w:proofErr w:type="gramStart"/>
+      <w:r>
+        <w:t>is,</w:t>
+      </w:r>
+      <w:proofErr w:type="gramEnd"/>
+      <w:r>
+        <w:t xml:space="preserve"> </w:t>
+      </w:r>
+      <w:r>
+        <w:t xml:space="preserve">the </w:t>
+      </w:r>
+      <w:r>
+        <w:t>stronger</w:t>
+      </w:r>
+      <w:r>
+        <w:t xml:space="preserve"> the relationship between the </w:t>
+      </w:r>
+      <w:r>
+        <w:t>parent</w:t>
+      </w:r>
+      <w:r>
+        <w:t xml:space="preserve"> and child income</w:t>
+      </w:r>
+      <w:r>
+        <w:t xml:space="preserve">. Therefore, </w:t>
       </w:r>
       <w:r>
         <w:rPr>
           <w:i/>
           <w:iCs/>
         </w:rPr>
-        <w:t>1,2,4,5</w:t>
-      </w:r>
+        <w:t>1-β</w:t>
+      </w:r>
+      <w:r>
+        <w:t xml:space="preserve"> is </w:t>
+      </w:r>
+      <w:r>
+        <w:t>often</w:t>
+      </w:r>
+      <w:r>
+        <w:t xml:space="preserve"> used as a measure of mobility.</w:t>
+      </w:r>
+      <w:r>
+        <w:t xml:space="preserve"> </w:t>
+      </w:r>
+      <w:r>
+        <w:rPr>
+          <w:rFonts w:cstheme="minorBidi"/>
+        </w:rPr>
+        <w:t xml:space="preserve">Unlike the </w:t>
+      </w:r>
+      <w:r>
+        <w:rPr>
+          <w:rFonts w:cstheme="minorBidi"/>
+        </w:rPr>
+        <w:t xml:space="preserve">trend </w:t>
+      </w:r>
+      <w:r>
+        <w:rPr>
+          <w:rFonts w:cstheme="minorBidi"/>
+        </w:rPr>
+        <w:t>in</w:t>
+      </w:r>
+      <w:r>
+        <w:rPr>
+          <w:rFonts w:cstheme="minorBidi"/>
+        </w:rPr>
+        <w:t xml:space="preserve"> absolute mobility, </w:t>
+      </w:r>
+      <w:r>
+        <w:t xml:space="preserve">empirical studies of IGE and </w:t>
+      </w:r>
+      <w:r>
+        <w:t>other</w:t>
+      </w:r>
+      <w:r>
+        <w:t xml:space="preserve"> relative mobility </w:t>
+      </w:r>
+      <w:r>
+        <w:t>measures</w:t>
+      </w:r>
+      <w:r>
+        <w:t xml:space="preserve"> in the United States </w:t>
+      </w:r>
+      <w:r>
+        <w:t xml:space="preserve">show it </w:t>
+      </w:r>
+      <w:r>
+        <w:t>holding</w:t>
+      </w:r>
+      <w:r>
+        <w:t xml:space="preserve"> stable</w:t>
+      </w:r>
+      <w:r>
+        <w:t xml:space="preserve"> </w:t>
+      </w:r>
+      <w:r>
+        <w:t>over</w:t>
+      </w:r>
+      <w:r>
+        <w:t xml:space="preserve"> the past several decades </w:t>
+      </w:r>
+      <w:r>
+        <w:rPr>
+          <w:i/>
+          <w:iCs/>
+        </w:rPr>
+        <w:t>(</w:t>
+      </w:r>
+      <w:r>
+        <w:rPr>
+          <w:i/>
+          <w:iCs/>
+        </w:rPr>
+        <w:t>1</w:t>
+      </w:r>
+      <w:proofErr w:type="gramStart"/>
+      <w:r>
+        <w:rPr>
+          <w:i/>
+          <w:iCs/>
+        </w:rPr>
+        <w:t>,2,4,5</w:t>
+      </w:r>
+      <w:proofErr w:type="gramEnd"/>
       <w:r>
         <w:rPr>
           <w:i/>
@@ -850,8 +890,6 @@
       <w:r>
         <w:t>often</w:t>
       </w:r>
-      <w:bookmarkStart w:id="0" w:name="_GoBack"/>
-      <w:bookmarkEnd w:id="0"/>
       <w:r>
         <w:t xml:space="preserve"> overlooked, </w:t>
       </w:r>
@@ -1034,7 +1072,15 @@
         <w:t xml:space="preserve">y </w:t>
       </w:r>
       <w:r>
-        <w:t xml:space="preserve">reported by Chetty </w:t>
+        <w:t xml:space="preserve">reported by </w:t>
+      </w:r>
+      <w:proofErr w:type="spellStart"/>
+      <w:r>
+        <w:t>Chetty</w:t>
+      </w:r>
+      <w:proofErr w:type="spellEnd"/>
+      <w:r>
+        <w:t xml:space="preserve"> </w:t>
       </w:r>
       <w:r>
         <w:rPr>
@@ -1190,94 +1236,12 @@
         <w:t xml:space="preserve">. </w:t>
       </w:r>
       <w:r>
-        <w:t>It shows that</w:t>
-      </w:r>
-      <w:r>
-        <w:t>,</w:t>
-      </w:r>
-      <w:r>
-        <w:t xml:space="preserve"> as </w:t>
-      </w:r>
-      <w:r>
-        <w:t xml:space="preserve">absolute </w:t>
-      </w:r>
-      <w:r>
-        <w:t xml:space="preserve">mobility </w:t>
-      </w:r>
-      <w:r>
-        <w:t>de</w:t>
-      </w:r>
-      <w:r>
-        <w:t>creases,</w:t>
-      </w:r>
-      <w:r>
-        <w:t xml:space="preserve"> as found empirically,</w:t>
-      </w:r>
-      <w:r>
-        <w:t xml:space="preserve"> </w:t>
-      </w:r>
-      <w:r>
-        <w:t xml:space="preserve">the </w:t>
-      </w:r>
-      <w:r>
-        <w:t>model predicts that relative</w:t>
-      </w:r>
-      <w:r>
-        <w:t xml:space="preserve"> mobility </w:t>
-      </w:r>
-      <w:r>
-        <w:t>should in</w:t>
-      </w:r>
-      <w:r>
-        <w:t>crease</w:t>
-      </w:r>
-      <w:r>
-        <w:t>.</w:t>
-      </w:r>
-    </w:p>
-    <w:p>
-      <w:pPr>
-        <w:pStyle w:val="Teaser"/>
-        <w:ind w:firstLine="720"/>
-        <w:rPr>
-          <w:b/>
-        </w:rPr>
-      </w:pPr>
-      <w:r>
-        <w:rPr>
-          <w:b/>
-        </w:rPr>
-        <w:t xml:space="preserve">AAA </w:t>
-      </w:r>
-      <w:r>
-        <w:rPr>
-          <w:b/>
-        </w:rPr>
-        <w:t>Here</w:t>
-      </w:r>
-      <w:r>
-        <w:rPr>
-          <w:b/>
-        </w:rPr>
-        <w:t xml:space="preserve"> </w:t>
-      </w:r>
-      <w:r>
-        <w:rPr>
-          <w:b/>
-        </w:rPr>
-        <w:t>lies</w:t>
-      </w:r>
-      <w:r>
-        <w:rPr>
-          <w:b/>
-        </w:rPr>
-        <w:t xml:space="preserve"> the biggest problem with the paper. The studies cited show </w:t>
-      </w:r>
-      <w:r>
-        <w:rPr>
-          <w:b/>
-        </w:rPr>
-        <w:t>relative mobility static, not increasing. AAA</w:t>
+        <w:t>It shows that ceteris par</w:t>
+      </w:r>
+      <w:bookmarkStart w:id="0" w:name="_GoBack"/>
+      <w:bookmarkEnd w:id="0"/>
+      <w:r>
+        <w:t>ibus, as the relative mobility increases, the rate of absolute mobility decreases.</w:t>
       </w:r>
     </w:p>
     <w:p>
@@ -1392,6 +1356,7 @@
         </w:rPr>
         <w:t>7</w:t>
       </w:r>
+      <w:proofErr w:type="gramStart"/>
       <w:r>
         <w:rPr>
           <w:i/>
@@ -1406,6 +1371,7 @@
         </w:rPr>
         <w:t>8</w:t>
       </w:r>
+      <w:proofErr w:type="gramEnd"/>
       <w:r>
         <w:rPr>
           <w:i/>
@@ -1547,7 +1513,31 @@
         </w:numPr>
       </w:pPr>
       <w:r>
-        <w:t xml:space="preserve">R. Chetty, N. Hendren, P. Kline, E. Saez, N. Turner, </w:t>
+        <w:t xml:space="preserve">R. </w:t>
+      </w:r>
+      <w:proofErr w:type="spellStart"/>
+      <w:r>
+        <w:t>Chetty</w:t>
+      </w:r>
+      <w:proofErr w:type="spellEnd"/>
+      <w:r>
+        <w:t xml:space="preserve">, N. </w:t>
+      </w:r>
+      <w:proofErr w:type="spellStart"/>
+      <w:r>
+        <w:t>Hendren</w:t>
+      </w:r>
+      <w:proofErr w:type="spellEnd"/>
+      <w:r>
+        <w:t xml:space="preserve">, P. Kline, E. </w:t>
+      </w:r>
+      <w:proofErr w:type="spellStart"/>
+      <w:r>
+        <w:t>Saez</w:t>
+      </w:r>
+      <w:proofErr w:type="spellEnd"/>
+      <w:r>
+        <w:t xml:space="preserve">, N. Turner, </w:t>
       </w:r>
       <w:r>
         <w:rPr>
@@ -1582,7 +1572,47 @@
         </w:rPr>
       </w:pPr>
       <w:r>
-        <w:t xml:space="preserve">R. Chetty, D. Grusky, M. Hell, N. Hendren, R. Manduca, J. Narang, </w:t>
+        <w:t xml:space="preserve">R. </w:t>
+      </w:r>
+      <w:proofErr w:type="spellStart"/>
+      <w:r>
+        <w:t>Chetty</w:t>
+      </w:r>
+      <w:proofErr w:type="spellEnd"/>
+      <w:r>
+        <w:t xml:space="preserve">, D. </w:t>
+      </w:r>
+      <w:proofErr w:type="spellStart"/>
+      <w:r>
+        <w:t>Grusky</w:t>
+      </w:r>
+      <w:proofErr w:type="spellEnd"/>
+      <w:r>
+        <w:t xml:space="preserve">, M. Hell, N. </w:t>
+      </w:r>
+      <w:proofErr w:type="spellStart"/>
+      <w:r>
+        <w:t>Hendren</w:t>
+      </w:r>
+      <w:proofErr w:type="spellEnd"/>
+      <w:r>
+        <w:t xml:space="preserve">, R. </w:t>
+      </w:r>
+      <w:proofErr w:type="spellStart"/>
+      <w:r>
+        <w:t>Manduca</w:t>
+      </w:r>
+      <w:proofErr w:type="spellEnd"/>
+      <w:r>
+        <w:t xml:space="preserve">, J. </w:t>
+      </w:r>
+      <w:proofErr w:type="spellStart"/>
+      <w:r>
+        <w:t>Narang</w:t>
+      </w:r>
+      <w:proofErr w:type="spellEnd"/>
+      <w:r>
+        <w:t xml:space="preserve">, </w:t>
       </w:r>
       <w:r>
         <w:rPr>
@@ -1607,7 +1637,31 @@
         </w:rPr>
       </w:pPr>
       <w:r>
-        <w:t xml:space="preserve">R. Chetty, N. Hendren, P. Kline, E. Saez, </w:t>
+        <w:t xml:space="preserve">R. </w:t>
+      </w:r>
+      <w:proofErr w:type="spellStart"/>
+      <w:r>
+        <w:t>Chetty</w:t>
+      </w:r>
+      <w:proofErr w:type="spellEnd"/>
+      <w:r>
+        <w:t xml:space="preserve">, N. </w:t>
+      </w:r>
+      <w:proofErr w:type="spellStart"/>
+      <w:r>
+        <w:t>Hendren</w:t>
+      </w:r>
+      <w:proofErr w:type="spellEnd"/>
+      <w:r>
+        <w:t xml:space="preserve">, P. Kline, E. </w:t>
+      </w:r>
+      <w:proofErr w:type="spellStart"/>
+      <w:r>
+        <w:t>Saez</w:t>
+      </w:r>
+      <w:proofErr w:type="spellEnd"/>
+      <w:r>
+        <w:t xml:space="preserve">, </w:t>
       </w:r>
       <w:r>
         <w:rPr>
@@ -1731,7 +1785,43 @@
           <w:color w:val="000000"/>
           <w:lang w:bidi="he-IL"/>
         </w:rPr>
-        <w:t xml:space="preserve">M. Pinkovskiy, X. Sala-i-Martin, </w:t>
+        <w:t xml:space="preserve">M. </w:t>
+      </w:r>
+      <w:proofErr w:type="spellStart"/>
+      <w:r>
+        <w:rPr>
+          <w:rFonts w:asciiTheme="majorBidi" w:hAnsiTheme="majorBidi" w:cstheme="majorBidi"/>
+          <w:color w:val="000000"/>
+          <w:lang w:bidi="he-IL"/>
+        </w:rPr>
+        <w:t>Pinkovskiy</w:t>
+      </w:r>
+      <w:proofErr w:type="spellEnd"/>
+      <w:r>
+        <w:rPr>
+          <w:rFonts w:asciiTheme="majorBidi" w:hAnsiTheme="majorBidi" w:cstheme="majorBidi"/>
+          <w:color w:val="000000"/>
+          <w:lang w:bidi="he-IL"/>
+        </w:rPr>
+        <w:t>, X. Sala-</w:t>
+      </w:r>
+      <w:proofErr w:type="spellStart"/>
+      <w:r>
+        <w:rPr>
+          <w:rFonts w:asciiTheme="majorBidi" w:hAnsiTheme="majorBidi" w:cstheme="majorBidi"/>
+          <w:color w:val="000000"/>
+          <w:lang w:bidi="he-IL"/>
+        </w:rPr>
+        <w:t>i</w:t>
+      </w:r>
+      <w:proofErr w:type="spellEnd"/>
+      <w:r>
+        <w:rPr>
+          <w:rFonts w:asciiTheme="majorBidi" w:hAnsiTheme="majorBidi" w:cstheme="majorBidi"/>
+          <w:color w:val="000000"/>
+          <w:lang w:bidi="he-IL"/>
+        </w:rPr>
+        <w:t xml:space="preserve">-Martin, </w:t>
       </w:r>
       <w:r>
         <w:t>National Bureau of Economic Research (NBER) working paper 15433 (NBER, Cambridge, MA, 2009).</w:t>
@@ -1764,7 +1854,29 @@
           <w:color w:val="000000"/>
           <w:lang w:bidi="he-IL"/>
         </w:rPr>
-        <w:t>The Son Also Rises: Names and the History of Social Mobility</w:t>
+        <w:t xml:space="preserve">The </w:t>
+      </w:r>
+      <w:proofErr w:type="spellStart"/>
+      <w:r>
+        <w:rPr>
+          <w:rFonts w:asciiTheme="majorBidi" w:hAnsiTheme="majorBidi" w:cstheme="majorBidi"/>
+          <w:i/>
+          <w:iCs/>
+          <w:color w:val="000000"/>
+          <w:lang w:bidi="he-IL"/>
+        </w:rPr>
+        <w:t>Son</w:t>
+      </w:r>
+      <w:proofErr w:type="spellEnd"/>
+      <w:r>
+        <w:rPr>
+          <w:rFonts w:asciiTheme="majorBidi" w:hAnsiTheme="majorBidi" w:cstheme="majorBidi"/>
+          <w:i/>
+          <w:iCs/>
+          <w:color w:val="000000"/>
+          <w:lang w:bidi="he-IL"/>
+        </w:rPr>
+        <w:t xml:space="preserve"> Also Rises: Names and the History of Social Mobility</w:t>
       </w:r>
       <w:r>
         <w:rPr>
@@ -1792,7 +1904,25 @@
           <w:color w:val="000000"/>
           <w:lang w:bidi="he-IL"/>
         </w:rPr>
-        <w:t xml:space="preserve">J. H. Goldthorpe, </w:t>
+        <w:t xml:space="preserve">J. H. </w:t>
+      </w:r>
+      <w:proofErr w:type="spellStart"/>
+      <w:r>
+        <w:rPr>
+          <w:rFonts w:asciiTheme="majorBidi" w:hAnsiTheme="majorBidi" w:cstheme="majorBidi"/>
+          <w:color w:val="000000"/>
+          <w:lang w:bidi="he-IL"/>
+        </w:rPr>
+        <w:t>Goldthorpe</w:t>
+      </w:r>
+      <w:proofErr w:type="spellEnd"/>
+      <w:r>
+        <w:rPr>
+          <w:rFonts w:asciiTheme="majorBidi" w:hAnsiTheme="majorBidi" w:cstheme="majorBidi"/>
+          <w:color w:val="000000"/>
+          <w:lang w:bidi="he-IL"/>
+        </w:rPr>
+        <w:t xml:space="preserve">, </w:t>
       </w:r>
       <w:r>
         <w:rPr>
@@ -1848,7 +1978,43 @@
           <w:color w:val="000000"/>
           <w:lang w:bidi="he-IL"/>
         </w:rPr>
-        <w:t xml:space="preserve">T. Piketty, E. Saez, </w:t>
+        <w:t xml:space="preserve">T. </w:t>
+      </w:r>
+      <w:proofErr w:type="spellStart"/>
+      <w:r>
+        <w:rPr>
+          <w:rFonts w:asciiTheme="majorBidi" w:hAnsiTheme="majorBidi" w:cstheme="majorBidi"/>
+          <w:color w:val="000000"/>
+          <w:lang w:bidi="he-IL"/>
+        </w:rPr>
+        <w:t>Piketty</w:t>
+      </w:r>
+      <w:proofErr w:type="spellEnd"/>
+      <w:r>
+        <w:rPr>
+          <w:rFonts w:asciiTheme="majorBidi" w:hAnsiTheme="majorBidi" w:cstheme="majorBidi"/>
+          <w:color w:val="000000"/>
+          <w:lang w:bidi="he-IL"/>
+        </w:rPr>
+        <w:t xml:space="preserve">, E. </w:t>
+      </w:r>
+      <w:proofErr w:type="spellStart"/>
+      <w:r>
+        <w:rPr>
+          <w:rFonts w:asciiTheme="majorBidi" w:hAnsiTheme="majorBidi" w:cstheme="majorBidi"/>
+          <w:color w:val="000000"/>
+          <w:lang w:bidi="he-IL"/>
+        </w:rPr>
+        <w:t>Saez</w:t>
+      </w:r>
+      <w:proofErr w:type="spellEnd"/>
+      <w:r>
+        <w:rPr>
+          <w:rFonts w:asciiTheme="majorBidi" w:hAnsiTheme="majorBidi" w:cstheme="majorBidi"/>
+          <w:color w:val="000000"/>
+          <w:lang w:bidi="he-IL"/>
+        </w:rPr>
+        <w:t xml:space="preserve">, </w:t>
       </w:r>
       <w:r>
         <w:rPr>
@@ -1904,7 +2070,43 @@
           <w:color w:val="000000"/>
           <w:lang w:bidi="he-IL"/>
         </w:rPr>
-        <w:t xml:space="preserve">T. Piketty, G. Zucman, </w:t>
+        <w:t xml:space="preserve">T. </w:t>
+      </w:r>
+      <w:proofErr w:type="spellStart"/>
+      <w:r>
+        <w:rPr>
+          <w:rFonts w:asciiTheme="majorBidi" w:hAnsiTheme="majorBidi" w:cstheme="majorBidi"/>
+          <w:color w:val="000000"/>
+          <w:lang w:bidi="he-IL"/>
+        </w:rPr>
+        <w:t>Piketty</w:t>
+      </w:r>
+      <w:proofErr w:type="spellEnd"/>
+      <w:r>
+        <w:rPr>
+          <w:rFonts w:asciiTheme="majorBidi" w:hAnsiTheme="majorBidi" w:cstheme="majorBidi"/>
+          <w:color w:val="000000"/>
+          <w:lang w:bidi="he-IL"/>
+        </w:rPr>
+        <w:t xml:space="preserve">, G. </w:t>
+      </w:r>
+      <w:proofErr w:type="spellStart"/>
+      <w:r>
+        <w:rPr>
+          <w:rFonts w:asciiTheme="majorBidi" w:hAnsiTheme="majorBidi" w:cstheme="majorBidi"/>
+          <w:color w:val="000000"/>
+          <w:lang w:bidi="he-IL"/>
+        </w:rPr>
+        <w:t>Zucman</w:t>
+      </w:r>
+      <w:proofErr w:type="spellEnd"/>
+      <w:r>
+        <w:rPr>
+          <w:rFonts w:asciiTheme="majorBidi" w:hAnsiTheme="majorBidi" w:cstheme="majorBidi"/>
+          <w:color w:val="000000"/>
+          <w:lang w:bidi="he-IL"/>
+        </w:rPr>
+        <w:t xml:space="preserve">, </w:t>
       </w:r>
       <w:r>
         <w:rPr>
@@ -1975,7 +2177,15 @@
         <w:t xml:space="preserve"> grateful to O. Peters </w:t>
       </w:r>
       <w:r>
-        <w:t xml:space="preserve">and Y. Shapira for </w:t>
+        <w:t xml:space="preserve">and Y. </w:t>
+      </w:r>
+      <w:proofErr w:type="spellStart"/>
+      <w:r>
+        <w:t>Shapira</w:t>
+      </w:r>
+      <w:proofErr w:type="spellEnd"/>
+      <w:r>
+        <w:t xml:space="preserve"> for </w:t>
       </w:r>
       <w:r>
         <w:t>fruitful discussions</w:t>
@@ -2052,6 +2262,7 @@
           <w:b/>
         </w:rPr>
       </w:pPr>
+      <w:proofErr w:type="gramStart"/>
       <w:r>
         <w:rPr>
           <w:b/>
@@ -2065,7 +2276,11 @@
         <w:t>. 1</w:t>
       </w:r>
       <w:r>
-        <w:t xml:space="preserve">. </w:t>
+        <w:t>.</w:t>
+      </w:r>
+      <w:proofErr w:type="gramEnd"/>
+      <w:r>
+        <w:t xml:space="preserve"> </w:t>
       </w:r>
       <w:r>
         <w:t xml:space="preserve">Absolute mobility declines as relative mobility increases. </w:t>
@@ -2118,6 +2333,7 @@
         </w:rPr>
         <w:t>9</w:t>
       </w:r>
+      <w:proofErr w:type="gramStart"/>
       <w:r>
         <w:rPr>
           <w:i/>
@@ -2132,6 +2348,7 @@
         </w:rPr>
         <w:t>10</w:t>
       </w:r>
+      <w:proofErr w:type="gramEnd"/>
       <w:r>
         <w:rPr>
           <w:i/>

</xml_diff>

<commit_message>
More simplification / clarification
</commit_message>
<xml_diff>
--- a/mobility_science_perspectives.docx
+++ b/mobility_science_perspectives.docx
@@ -1,6 +1,6 @@
 
 <file path=word/document.xml><?xml version="1.0" encoding="utf-8"?>
-<w:document xmlns:wpc="http://schemas.microsoft.com/office/word/2010/wordprocessingCanvas" xmlns:mc="http://schemas.openxmlformats.org/markup-compatibility/2006" xmlns:o="urn:schemas-microsoft-com:office:office" xmlns:r="http://schemas.openxmlformats.org/officeDocument/2006/relationships" xmlns:m="http://schemas.openxmlformats.org/officeDocument/2006/math" xmlns:v="urn:schemas-microsoft-com:vml" xmlns:wp14="http://schemas.microsoft.com/office/word/2010/wordprocessingDrawing" xmlns:wp="http://schemas.openxmlformats.org/drawingml/2006/wordprocessingDrawing" xmlns:w10="urn:schemas-microsoft-com:office:word" xmlns:w="http://schemas.openxmlformats.org/wordprocessingml/2006/main" xmlns:w14="http://schemas.microsoft.com/office/word/2010/wordml" xmlns:wpg="http://schemas.microsoft.com/office/word/2010/wordprocessingGroup" xmlns:wpi="http://schemas.microsoft.com/office/word/2010/wordprocessingInk" xmlns:wne="http://schemas.microsoft.com/office/word/2006/wordml" xmlns:wps="http://schemas.microsoft.com/office/word/2010/wordprocessingShape" mc:Ignorable="w14 wp14">
+<w:document xmlns:wpc="http://schemas.microsoft.com/office/word/2010/wordprocessingCanvas" xmlns:mc="http://schemas.openxmlformats.org/markup-compatibility/2006" xmlns:o="urn:schemas-microsoft-com:office:office" xmlns:r="http://schemas.openxmlformats.org/officeDocument/2006/relationships" xmlns:m="http://schemas.openxmlformats.org/officeDocument/2006/math" xmlns:v="urn:schemas-microsoft-com:vml" xmlns:wp14="http://schemas.microsoft.com/office/word/2010/wordprocessingDrawing" xmlns:wp="http://schemas.openxmlformats.org/drawingml/2006/wordprocessingDrawing" xmlns:w10="urn:schemas-microsoft-com:office:word" xmlns:w="http://schemas.openxmlformats.org/wordprocessingml/2006/main" xmlns:w14="http://schemas.microsoft.com/office/word/2010/wordml" xmlns:w15="http://schemas.microsoft.com/office/word/2012/wordml" xmlns:wpg="http://schemas.microsoft.com/office/word/2010/wordprocessingGroup" xmlns:wpi="http://schemas.microsoft.com/office/word/2010/wordprocessingInk" xmlns:wne="http://schemas.microsoft.com/office/word/2006/wordml" xmlns:wps="http://schemas.microsoft.com/office/word/2010/wordprocessingShape" mc:Ignorable="w14 w15 wp14">
   <w:body>
     <w:p>
       <w:pPr>
@@ -203,13 +203,16 @@
         <w:t xml:space="preserve"> has</w:t>
       </w:r>
       <w:r>
-        <w:t xml:space="preserve"> led scholars to look for quantifiable measures of </w:t>
-      </w:r>
-      <w:r>
-        <w:t xml:space="preserve">economic </w:t>
-      </w:r>
-      <w:r>
-        <w:t>mobility</w:t>
+        <w:t xml:space="preserve"> led scholars to </w:t>
+      </w:r>
+      <w:r>
+        <w:t>seek</w:t>
+      </w:r>
+      <w:r>
+        <w:t xml:space="preserve"> quantifiable measures of </w:t>
+      </w:r>
+      <w:r>
+        <w:t>it</w:t>
       </w:r>
       <w:r>
         <w:t xml:space="preserve">. </w:t>
@@ -221,7 +224,10 @@
         <w:t xml:space="preserve">uch measures </w:t>
       </w:r>
       <w:r>
-        <w:t>are divided into two categories:</w:t>
+        <w:t>are divided into two categories</w:t>
+      </w:r>
+      <w:r>
+        <w:t>,</w:t>
       </w:r>
       <w:r>
         <w:t xml:space="preserve"> </w:t>
@@ -230,46 +236,72 @@
         <w:t>relative and absolute</w:t>
       </w:r>
       <w:r>
-        <w:t>.</w:t>
-      </w:r>
-      <w:r>
-        <w:t xml:space="preserve"> </w:t>
-      </w:r>
-      <w:r>
-        <w:t>Taking the example of income</w:t>
-      </w:r>
-      <w:r>
-        <w:t>, relative measures gauge</w:t>
-      </w:r>
-      <w:r>
-        <w:t xml:space="preserve"> the </w:t>
-      </w:r>
-      <w:r>
-        <w:t xml:space="preserve">propensity of </w:t>
-      </w:r>
-      <w:r>
-        <w:t xml:space="preserve">individuals </w:t>
-      </w:r>
-      <w:r>
-        <w:t xml:space="preserve">to change </w:t>
-      </w:r>
-      <w:r>
-        <w:t xml:space="preserve">their </w:t>
+        <w:t>:</w:t>
+      </w:r>
+      <w:r>
+        <w:t xml:space="preserve"> </w:t>
+      </w:r>
+      <w:r>
+        <w:t>r</w:t>
+      </w:r>
+      <w:r>
+        <w:t>elative measures gauge</w:t>
+      </w:r>
+      <w:r>
+        <w:t xml:space="preserve"> </w:t>
+      </w:r>
+      <w:r>
+        <w:t>children’s</w:t>
+      </w:r>
+      <w:r>
+        <w:t xml:space="preserve"> </w:t>
+      </w:r>
+      <w:r>
+        <w:t xml:space="preserve">propensity </w:t>
+      </w:r>
+      <w:r>
+        <w:t>to occupy a higher</w:t>
+      </w:r>
+      <w:r>
+        <w:t xml:space="preserve"> </w:t>
       </w:r>
       <w:r>
         <w:t xml:space="preserve">position in the income </w:t>
       </w:r>
       <w:r>
-        <w:t xml:space="preserve">distribution, while absolute measures gauge </w:t>
-      </w:r>
-      <w:r>
-        <w:t xml:space="preserve">their propensity to change </w:t>
-      </w:r>
-      <w:r>
-        <w:t xml:space="preserve">their </w:t>
-      </w:r>
-      <w:r>
-        <w:t>income in money terms.</w:t>
+        <w:t>distribution</w:t>
+      </w:r>
+      <w:r>
+        <w:t xml:space="preserve"> than </w:t>
+      </w:r>
+      <w:proofErr w:type="spellStart"/>
+      <w:r>
+        <w:t>their</w:t>
+      </w:r>
+      <w:proofErr w:type="spellEnd"/>
+      <w:r>
+        <w:t xml:space="preserve"> parents;</w:t>
+      </w:r>
+      <w:r>
+        <w:t xml:space="preserve"> absolute measures gauge </w:t>
+      </w:r>
+      <w:r>
+        <w:t xml:space="preserve">their propensity to </w:t>
+      </w:r>
+      <w:r>
+        <w:t>have a higher</w:t>
+      </w:r>
+      <w:r>
+        <w:t xml:space="preserve"> </w:t>
+      </w:r>
+      <w:r>
+        <w:t xml:space="preserve">income </w:t>
+      </w:r>
+      <w:r>
+        <w:t xml:space="preserve">than their parents </w:t>
+      </w:r>
+      <w:r>
+        <w:t>in money terms.</w:t>
       </w:r>
       <w:r>
         <w:t xml:space="preserve"> A hypothetical economy in which all children ha</w:t>
@@ -284,15 +316,7 @@
         <w:t xml:space="preserve">real </w:t>
       </w:r>
       <w:r>
-        <w:t xml:space="preserve">incomes of their parents would exhibit minimal relative mobility and maximal absolute </w:t>
-      </w:r>
-      <w:proofErr w:type="gramStart"/>
-      <w:r>
-        <w:t>mobility</w:t>
-      </w:r>
-      <w:proofErr w:type="gramEnd"/>
-      <w:r>
-        <w:t>.</w:t>
+        <w:t>incomes of their parents would exhibit minimal relative mobility and maximal absolute mobility.</w:t>
       </w:r>
       <w:r>
         <w:t xml:space="preserve"> </w:t>
@@ -352,7 +376,16 @@
         <w:t>ostensibly the same</w:t>
       </w:r>
       <w:r>
-        <w:t xml:space="preserve"> concept, which may mislead the unaware.</w:t>
+        <w:t xml:space="preserve"> concept.</w:t>
+      </w:r>
+      <w:r>
+        <w:t xml:space="preserve"> </w:t>
+      </w:r>
+      <w:r>
+        <w:t>This</w:t>
+      </w:r>
+      <w:r>
+        <w:t xml:space="preserve"> may mislead the unaware.</w:t>
       </w:r>
     </w:p>
     <w:p>
@@ -367,16 +400,19 @@
         <w:t xml:space="preserve">relative </w:t>
       </w:r>
       <w:r>
-        <w:t xml:space="preserve">mobility measures </w:t>
-      </w:r>
-      <w:r>
-        <w:t>have been</w:t>
-      </w:r>
-      <w:r>
-        <w:t xml:space="preserve"> </w:t>
-      </w:r>
-      <w:r>
-        <w:t xml:space="preserve">well </w:t>
+        <w:t xml:space="preserve">intergenerational </w:t>
+      </w:r>
+      <w:r>
+        <w:t xml:space="preserve">mobility </w:t>
+      </w:r>
+      <w:r>
+        <w:t>has</w:t>
+      </w:r>
+      <w:r>
+        <w:t xml:space="preserve"> been</w:t>
+      </w:r>
+      <w:r>
+        <w:t xml:space="preserve"> </w:t>
       </w:r>
       <w:r>
         <w:t xml:space="preserve">studied for decades, </w:t>
@@ -385,7 +421,13 @@
         <w:t>investigations</w:t>
       </w:r>
       <w:r>
-        <w:t xml:space="preserve"> of absolute mobility </w:t>
+        <w:t xml:space="preserve"> of absolute </w:t>
+      </w:r>
+      <w:r>
+        <w:t xml:space="preserve">intergenerational </w:t>
+      </w:r>
+      <w:r>
+        <w:t xml:space="preserve">mobility </w:t>
       </w:r>
       <w:r>
         <w:t>remain “scarce, mainly because of the lack of large, high</w:t>
@@ -464,6 +506,9 @@
         <w:t>consider</w:t>
       </w:r>
       <w:r>
+        <w:t>ed</w:t>
+      </w:r>
+      <w:r>
         <w:t xml:space="preserve"> trends</w:t>
       </w:r>
       <w:r>
@@ -473,10 +518,13 @@
         <w:t xml:space="preserve"> </w:t>
       </w:r>
       <w:r>
-        <w:t>absolute income mobility</w:t>
-      </w:r>
-      <w:r>
-        <w:t xml:space="preserve"> </w:t>
+        <w:t>absolute mobility</w:t>
+      </w:r>
+      <w:r>
+        <w:t xml:space="preserve"> </w:t>
+      </w:r>
+      <w:r>
+        <w:t xml:space="preserve">in income </w:t>
       </w:r>
       <w:r>
         <w:t>in the U</w:t>
@@ -615,7 +663,13 @@
         <w:ind w:firstLine="720"/>
       </w:pPr>
       <w:r>
-        <w:t>The canonical measure of relative mobility is the elasticity of</w:t>
+        <w:t xml:space="preserve">The canonical measure of relative </w:t>
+      </w:r>
+      <w:r>
+        <w:t xml:space="preserve">intergenerational </w:t>
+      </w:r>
+      <w:r>
+        <w:t>mobility is the elasticity of</w:t>
       </w:r>
       <w:r>
         <w:t xml:space="preserve"> </w:t>
@@ -642,7 +696,7 @@
         <w:t xml:space="preserve"> and</w:t>
       </w:r>
       <w:r>
-        <w:t xml:space="preserve"> usually denoted </w:t>
+        <w:t xml:space="preserve"> denoted </w:t>
       </w:r>
       <w:r>
         <w:t>by</w:t>
@@ -702,13 +756,8 @@
         <w:t>:</w:t>
       </w:r>
       <w:r>
-        <w:t xml:space="preserve"> the larger it </w:t>
-      </w:r>
-      <w:proofErr w:type="gramStart"/>
-      <w:r>
-        <w:t>is,</w:t>
-      </w:r>
-      <w:proofErr w:type="gramEnd"/>
+        <w:t xml:space="preserve"> the larger it is,</w:t>
+      </w:r>
       <w:r>
         <w:t xml:space="preserve"> </w:t>
       </w:r>
@@ -719,7 +768,7 @@
         <w:t>stronger</w:t>
       </w:r>
       <w:r>
-        <w:t xml:space="preserve"> the relationship between the </w:t>
+        <w:t xml:space="preserve"> the relationship between </w:t>
       </w:r>
       <w:r>
         <w:t>parent</w:t>
@@ -789,7 +838,13 @@
         <w:t xml:space="preserve"> in the United States </w:t>
       </w:r>
       <w:r>
-        <w:t xml:space="preserve">show it </w:t>
+        <w:t xml:space="preserve">show </w:t>
+      </w:r>
+      <w:r>
+        <w:t>them</w:t>
+      </w:r>
+      <w:r>
+        <w:t xml:space="preserve"> </w:t>
       </w:r>
       <w:r>
         <w:t>holding</w:t>
@@ -939,10 +994,13 @@
         <w:t>)</w:t>
       </w:r>
       <w:r>
-        <w:t xml:space="preserve">. Therefore, the </w:t>
-      </w:r>
-      <w:r>
-        <w:t xml:space="preserve">minimal </w:t>
+        <w:t xml:space="preserve">. Therefore, </w:t>
+      </w:r>
+      <w:r>
+        <w:t>a simple</w:t>
+      </w:r>
+      <w:r>
+        <w:t xml:space="preserve"> </w:t>
       </w:r>
       <w:r>
         <w:t>plausible</w:t>
@@ -999,14 +1057,14 @@
         <w:t xml:space="preserve"> </w:t>
       </w:r>
       <w:r>
-        <w:t xml:space="preserve">is </w:t>
+        <w:t>is characterized by</w:t>
+      </w:r>
+      <w:r>
+        <w:t xml:space="preserve"> a </w:t>
       </w:r>
       <w:r>
         <w:lastRenderedPageBreak/>
-        <w:t>characterized by</w:t>
-      </w:r>
-      <w:r>
-        <w:t xml:space="preserve"> a single parameter.</w:t>
+        <w:t>single parameter.</w:t>
       </w:r>
       <w:r>
         <w:t xml:space="preserve"> </w:t>
@@ -1141,6 +1199,7 @@
       <w:r>
         <w:t xml:space="preserve"> </w:t>
       </w:r>
+      <w:proofErr w:type="gramStart"/>
       <w:r>
         <w:rPr>
           <w:i/>
@@ -1149,7 +1208,11 @@
         <w:t>A</w:t>
       </w:r>
       <w:r>
-        <w:t xml:space="preserve"> and </w:t>
+        <w:t xml:space="preserve"> and</w:t>
+      </w:r>
+      <w:proofErr w:type="gramEnd"/>
+      <w:r>
+        <w:t xml:space="preserve"> </w:t>
       </w:r>
       <w:r>
         <w:rPr>
@@ -1168,16 +1231,10 @@
         <w:t xml:space="preserve">, can be </w:t>
       </w:r>
       <w:r>
-        <w:t xml:space="preserve">derived </w:t>
-      </w:r>
-      <w:r>
-        <w:t xml:space="preserve">directly </w:t>
-      </w:r>
-      <w:r>
-        <w:t xml:space="preserve">from </w:t>
-      </w:r>
-      <w:r>
-        <w:t>the model and, notably, can be expressed analytically as functions of the other</w:t>
+        <w:t xml:space="preserve">derived from </w:t>
+      </w:r>
+      <w:r>
+        <w:t>the model and, notably, expressed analytically as functions of the other</w:t>
       </w:r>
       <w:r>
         <w:t>.</w:t>
@@ -1236,12 +1293,28 @@
         <w:t xml:space="preserve">. </w:t>
       </w:r>
       <w:r>
-        <w:t>It shows that ceteris par</w:t>
-      </w:r>
-      <w:bookmarkStart w:id="0" w:name="_GoBack"/>
-      <w:bookmarkEnd w:id="0"/>
-      <w:r>
-        <w:t>ibus, as the relative mobility increases, the rate of absolute mobility decreases.</w:t>
+        <w:t>It shows that</w:t>
+      </w:r>
+      <w:r>
+        <w:t>,</w:t>
+      </w:r>
+      <w:r>
+        <w:t xml:space="preserve"> </w:t>
+      </w:r>
+      <w:r>
+        <w:rPr>
+          <w:i/>
+        </w:rPr>
+        <w:t>ceteris paribus</w:t>
+      </w:r>
+      <w:r>
+        <w:t>, relative mobility increases</w:t>
+      </w:r>
+      <w:r>
+        <w:t xml:space="preserve"> as</w:t>
+      </w:r>
+      <w:r>
+        <w:t xml:space="preserve"> absolute mobility decreases.</w:t>
       </w:r>
     </w:p>
     <w:p>
@@ -1259,7 +1332,7 @@
         <w:t xml:space="preserve"> </w:t>
       </w:r>
       <w:r>
-        <w:t>results simply from</w:t>
+        <w:t>results from</w:t>
       </w:r>
       <w:r>
         <w:t xml:space="preserve"> a fundamental </w:t>
@@ -1301,7 +1374,13 @@
         <w:t xml:space="preserve">. </w:t>
       </w:r>
       <w:r>
-        <w:t xml:space="preserve">In particular, trends in absolute mobility can be confounded by general economic growth. </w:t>
+        <w:t xml:space="preserve">In particular, trends in absolute mobility can be confounded by </w:t>
+      </w:r>
+      <w:r>
+        <w:t>across-the-board</w:t>
+      </w:r>
+      <w:r>
+        <w:t xml:space="preserve"> economic growth. </w:t>
       </w:r>
       <w:r>
         <w:t>For example, during the middle ages</w:t>
@@ -1389,7 +1468,13 @@
         <w:t xml:space="preserve"> </w:t>
       </w:r>
       <w:r>
-        <w:t>the slightest income growth</w:t>
+        <w:t>the slightest</w:t>
+      </w:r>
+      <w:r>
+        <w:t xml:space="preserve"> positive or negative </w:t>
+      </w:r>
+      <w:r>
+        <w:t>income growth</w:t>
       </w:r>
       <w:r>
         <w:t xml:space="preserve"> w</w:t>
@@ -1398,10 +1483,16 @@
         <w:t xml:space="preserve">ould </w:t>
       </w:r>
       <w:r>
-        <w:t>produce a</w:t>
-      </w:r>
-      <w:r>
-        <w:t xml:space="preserve"> very high rate of absolute mobility</w:t>
+        <w:t xml:space="preserve">result in </w:t>
+      </w:r>
+      <w:r>
+        <w:t xml:space="preserve">very high </w:t>
+      </w:r>
+      <w:r>
+        <w:t xml:space="preserve">or low </w:t>
+      </w:r>
+      <w:r>
+        <w:t>absolute mobility</w:t>
       </w:r>
       <w:r>
         <w:t xml:space="preserve">. </w:t>
@@ -1455,37 +1546,25 @@
         <w:t xml:space="preserve"> </w:t>
       </w:r>
       <w:r>
-        <w:t>subtleties presented above</w:t>
-      </w:r>
-      <w:r>
-        <w:t>,</w:t>
-      </w:r>
-      <w:r>
-        <w:t xml:space="preserve"> </w:t>
-      </w:r>
-      <w:r>
-        <w:t>to avoid</w:t>
-      </w:r>
-      <w:r>
-        <w:t xml:space="preserve"> misinterpretation</w:t>
-      </w:r>
-      <w:r>
-        <w:t xml:space="preserve">, </w:t>
-      </w:r>
-      <w:r>
-        <w:t>inconsisten</w:t>
-      </w:r>
-      <w:r>
-        <w:t>t analysis,</w:t>
-      </w:r>
-      <w:r>
-        <w:t xml:space="preserve"> a</w:t>
-      </w:r>
-      <w:r>
-        <w:t>nd flawed policy recommendation</w:t>
-      </w:r>
-      <w:r>
-        <w:t>.</w:t>
+        <w:t xml:space="preserve">subtleties </w:t>
+      </w:r>
+      <w:r>
+        <w:t xml:space="preserve">noted </w:t>
+      </w:r>
+      <w:r>
+        <w:t>above</w:t>
+      </w:r>
+      <w:r>
+        <w:t xml:space="preserve"> </w:t>
+      </w:r>
+      <w:r>
+        <w:t xml:space="preserve">to </w:t>
+      </w:r>
+      <w:r>
+        <w:t>prevent</w:t>
+      </w:r>
+      <w:r>
+        <w:t xml:space="preserve"> misinterpretation.</w:t>
       </w:r>
     </w:p>
     <w:p>
@@ -1826,6 +1905,8 @@
       <w:r>
         <w:t>National Bureau of Economic Research (NBER) working paper 15433 (NBER, Cambridge, MA, 2009).</w:t>
       </w:r>
+      <w:bookmarkStart w:id="0" w:name="_GoBack"/>
+      <w:bookmarkEnd w:id="0"/>
     </w:p>
     <w:p>
       <w:pPr>
@@ -1978,25 +2059,7 @@
           <w:color w:val="000000"/>
           <w:lang w:bidi="he-IL"/>
         </w:rPr>
-        <w:t xml:space="preserve">T. </w:t>
-      </w:r>
-      <w:proofErr w:type="spellStart"/>
-      <w:r>
-        <w:rPr>
-          <w:rFonts w:asciiTheme="majorBidi" w:hAnsiTheme="majorBidi" w:cstheme="majorBidi"/>
-          <w:color w:val="000000"/>
-          <w:lang w:bidi="he-IL"/>
-        </w:rPr>
-        <w:t>Piketty</w:t>
-      </w:r>
-      <w:proofErr w:type="spellEnd"/>
-      <w:r>
-        <w:rPr>
-          <w:rFonts w:asciiTheme="majorBidi" w:hAnsiTheme="majorBidi" w:cstheme="majorBidi"/>
-          <w:color w:val="000000"/>
-          <w:lang w:bidi="he-IL"/>
-        </w:rPr>
-        <w:t xml:space="preserve">, E. </w:t>
+        <w:t xml:space="preserve">T. Piketty, E. </w:t>
       </w:r>
       <w:proofErr w:type="spellStart"/>
       <w:r>
@@ -2070,25 +2133,7 @@
           <w:color w:val="000000"/>
           <w:lang w:bidi="he-IL"/>
         </w:rPr>
-        <w:t xml:space="preserve">T. </w:t>
-      </w:r>
-      <w:proofErr w:type="spellStart"/>
-      <w:r>
-        <w:rPr>
-          <w:rFonts w:asciiTheme="majorBidi" w:hAnsiTheme="majorBidi" w:cstheme="majorBidi"/>
-          <w:color w:val="000000"/>
-          <w:lang w:bidi="he-IL"/>
-        </w:rPr>
-        <w:t>Piketty</w:t>
-      </w:r>
-      <w:proofErr w:type="spellEnd"/>
-      <w:r>
-        <w:rPr>
-          <w:rFonts w:asciiTheme="majorBidi" w:hAnsiTheme="majorBidi" w:cstheme="majorBidi"/>
-          <w:color w:val="000000"/>
-          <w:lang w:bidi="he-IL"/>
-        </w:rPr>
-        <w:t xml:space="preserve">, G. </w:t>
+        <w:t xml:space="preserve">T. Piketty, G. </w:t>
       </w:r>
       <w:proofErr w:type="spellStart"/>
       <w:r>
@@ -2207,7 +2252,7 @@
         <w:rPr>
           <w:b/>
           <w:noProof/>
-          <w:lang w:bidi="he-IL"/>
+          <w:lang w:val="en-GB" w:eastAsia="en-GB"/>
         </w:rPr>
         <w:lastRenderedPageBreak/>
         <w:drawing>
@@ -2226,7 +2271,7 @@
                     <pic:cNvPicPr/>
                   </pic:nvPicPr>
                   <pic:blipFill>
-                    <a:blip r:embed="rId8">
+                    <a:blip r:embed="rId7">
                       <a:extLst>
                         <a:ext uri="{28A0092B-C50C-407E-A947-70E740481C1C}">
                           <a14:useLocalDpi xmlns:a14="http://schemas.microsoft.com/office/drawing/2010/main" val="0"/>
@@ -2262,7 +2307,6 @@
           <w:b/>
         </w:rPr>
       </w:pPr>
-      <w:proofErr w:type="gramStart"/>
       <w:r>
         <w:rPr>
           <w:b/>
@@ -2276,11 +2320,7 @@
         <w:t>. 1</w:t>
       </w:r>
       <w:r>
-        <w:t>.</w:t>
-      </w:r>
-      <w:proofErr w:type="gramEnd"/>
-      <w:r>
-        <w:t xml:space="preserve"> </w:t>
+        <w:t xml:space="preserve">. </w:t>
       </w:r>
       <w:r>
         <w:t xml:space="preserve">Absolute mobility declines as relative mobility increases. </w:t>
@@ -2407,7 +2447,7 @@
       </w:r>
     </w:p>
     <w:sectPr>
-      <w:headerReference w:type="first" r:id="rId9"/>
+      <w:headerReference w:type="first" r:id="rId8"/>
       <w:pgSz w:w="12240" w:h="15840"/>
       <w:pgMar w:top="1440" w:right="1440" w:bottom="1440" w:left="1440" w:header="432" w:footer="720" w:gutter="0"/>
       <w:cols w:space="720"/>
@@ -2419,7 +2459,7 @@
 </file>
 
 <file path=word/endnotes.xml><?xml version="1.0" encoding="utf-8"?>
-<w:endnotes xmlns:wpc="http://schemas.microsoft.com/office/word/2010/wordprocessingCanvas" xmlns:mc="http://schemas.openxmlformats.org/markup-compatibility/2006" xmlns:o="urn:schemas-microsoft-com:office:office" xmlns:r="http://schemas.openxmlformats.org/officeDocument/2006/relationships" xmlns:m="http://schemas.openxmlformats.org/officeDocument/2006/math" xmlns:v="urn:schemas-microsoft-com:vml" xmlns:wp14="http://schemas.microsoft.com/office/word/2010/wordprocessingDrawing" xmlns:wp="http://schemas.openxmlformats.org/drawingml/2006/wordprocessingDrawing" xmlns:w10="urn:schemas-microsoft-com:office:word" xmlns:w="http://schemas.openxmlformats.org/wordprocessingml/2006/main" xmlns:w14="http://schemas.microsoft.com/office/word/2010/wordml" xmlns:wpg="http://schemas.microsoft.com/office/word/2010/wordprocessingGroup" xmlns:wpi="http://schemas.microsoft.com/office/word/2010/wordprocessingInk" xmlns:wne="http://schemas.microsoft.com/office/word/2006/wordml" xmlns:wps="http://schemas.microsoft.com/office/word/2010/wordprocessingShape" mc:Ignorable="w14 wp14">
+<w:endnotes xmlns:wpc="http://schemas.microsoft.com/office/word/2010/wordprocessingCanvas" xmlns:mc="http://schemas.openxmlformats.org/markup-compatibility/2006" xmlns:o="urn:schemas-microsoft-com:office:office" xmlns:r="http://schemas.openxmlformats.org/officeDocument/2006/relationships" xmlns:m="http://schemas.openxmlformats.org/officeDocument/2006/math" xmlns:v="urn:schemas-microsoft-com:vml" xmlns:wp14="http://schemas.microsoft.com/office/word/2010/wordprocessingDrawing" xmlns:wp="http://schemas.openxmlformats.org/drawingml/2006/wordprocessingDrawing" xmlns:w10="urn:schemas-microsoft-com:office:word" xmlns:w="http://schemas.openxmlformats.org/wordprocessingml/2006/main" xmlns:w14="http://schemas.microsoft.com/office/word/2010/wordml" xmlns:w15="http://schemas.microsoft.com/office/word/2012/wordml" xmlns:wpg="http://schemas.microsoft.com/office/word/2010/wordprocessingGroup" xmlns:wpi="http://schemas.microsoft.com/office/word/2010/wordprocessingInk" xmlns:wne="http://schemas.microsoft.com/office/word/2006/wordml" xmlns:wps="http://schemas.microsoft.com/office/word/2010/wordprocessingShape" mc:Ignorable="w14 w15 wp14">
   <w:endnote w:type="separator" w:id="-1">
     <w:p>
       <w:r>
@@ -2438,7 +2478,7 @@
 </file>
 
 <file path=word/footnotes.xml><?xml version="1.0" encoding="utf-8"?>
-<w:footnotes xmlns:wpc="http://schemas.microsoft.com/office/word/2010/wordprocessingCanvas" xmlns:mc="http://schemas.openxmlformats.org/markup-compatibility/2006" xmlns:o="urn:schemas-microsoft-com:office:office" xmlns:r="http://schemas.openxmlformats.org/officeDocument/2006/relationships" xmlns:m="http://schemas.openxmlformats.org/officeDocument/2006/math" xmlns:v="urn:schemas-microsoft-com:vml" xmlns:wp14="http://schemas.microsoft.com/office/word/2010/wordprocessingDrawing" xmlns:wp="http://schemas.openxmlformats.org/drawingml/2006/wordprocessingDrawing" xmlns:w10="urn:schemas-microsoft-com:office:word" xmlns:w="http://schemas.openxmlformats.org/wordprocessingml/2006/main" xmlns:w14="http://schemas.microsoft.com/office/word/2010/wordml" xmlns:wpg="http://schemas.microsoft.com/office/word/2010/wordprocessingGroup" xmlns:wpi="http://schemas.microsoft.com/office/word/2010/wordprocessingInk" xmlns:wne="http://schemas.microsoft.com/office/word/2006/wordml" xmlns:wps="http://schemas.microsoft.com/office/word/2010/wordprocessingShape" mc:Ignorable="w14 wp14">
+<w:footnotes xmlns:wpc="http://schemas.microsoft.com/office/word/2010/wordprocessingCanvas" xmlns:mc="http://schemas.openxmlformats.org/markup-compatibility/2006" xmlns:o="urn:schemas-microsoft-com:office:office" xmlns:r="http://schemas.openxmlformats.org/officeDocument/2006/relationships" xmlns:m="http://schemas.openxmlformats.org/officeDocument/2006/math" xmlns:v="urn:schemas-microsoft-com:vml" xmlns:wp14="http://schemas.microsoft.com/office/word/2010/wordprocessingDrawing" xmlns:wp="http://schemas.openxmlformats.org/drawingml/2006/wordprocessingDrawing" xmlns:w10="urn:schemas-microsoft-com:office:word" xmlns:w="http://schemas.openxmlformats.org/wordprocessingml/2006/main" xmlns:w14="http://schemas.microsoft.com/office/word/2010/wordml" xmlns:w15="http://schemas.microsoft.com/office/word/2012/wordml" xmlns:wpg="http://schemas.microsoft.com/office/word/2010/wordprocessingGroup" xmlns:wpi="http://schemas.microsoft.com/office/word/2010/wordprocessingInk" xmlns:wne="http://schemas.microsoft.com/office/word/2006/wordml" xmlns:wps="http://schemas.microsoft.com/office/word/2010/wordprocessingShape" mc:Ignorable="w14 w15 wp14">
   <w:footnote w:type="separator" w:id="-1">
     <w:p>
       <w:r>
@@ -2457,7 +2497,7 @@
 </file>
 
 <file path=word/header1.xml><?xml version="1.0" encoding="utf-8"?>
-<w:hdr xmlns:wpc="http://schemas.microsoft.com/office/word/2010/wordprocessingCanvas" xmlns:mc="http://schemas.openxmlformats.org/markup-compatibility/2006" xmlns:o="urn:schemas-microsoft-com:office:office" xmlns:r="http://schemas.openxmlformats.org/officeDocument/2006/relationships" xmlns:m="http://schemas.openxmlformats.org/officeDocument/2006/math" xmlns:v="urn:schemas-microsoft-com:vml" xmlns:wp14="http://schemas.microsoft.com/office/word/2010/wordprocessingDrawing" xmlns:wp="http://schemas.openxmlformats.org/drawingml/2006/wordprocessingDrawing" xmlns:w10="urn:schemas-microsoft-com:office:word" xmlns:w="http://schemas.openxmlformats.org/wordprocessingml/2006/main" xmlns:w14="http://schemas.microsoft.com/office/word/2010/wordml" xmlns:wpg="http://schemas.microsoft.com/office/word/2010/wordprocessingGroup" xmlns:wpi="http://schemas.microsoft.com/office/word/2010/wordprocessingInk" xmlns:wne="http://schemas.microsoft.com/office/word/2006/wordml" xmlns:wps="http://schemas.microsoft.com/office/word/2010/wordprocessingShape" mc:Ignorable="w14 wp14">
+<w:hdr xmlns:wpc="http://schemas.microsoft.com/office/word/2010/wordprocessingCanvas" xmlns:mc="http://schemas.openxmlformats.org/markup-compatibility/2006" xmlns:o="urn:schemas-microsoft-com:office:office" xmlns:r="http://schemas.openxmlformats.org/officeDocument/2006/relationships" xmlns:m="http://schemas.openxmlformats.org/officeDocument/2006/math" xmlns:v="urn:schemas-microsoft-com:vml" xmlns:wp14="http://schemas.microsoft.com/office/word/2010/wordprocessingDrawing" xmlns:wp="http://schemas.openxmlformats.org/drawingml/2006/wordprocessingDrawing" xmlns:w10="urn:schemas-microsoft-com:office:word" xmlns:w="http://schemas.openxmlformats.org/wordprocessingml/2006/main" xmlns:w14="http://schemas.microsoft.com/office/word/2010/wordml" xmlns:w15="http://schemas.microsoft.com/office/word/2012/wordml" xmlns:wpg="http://schemas.microsoft.com/office/word/2010/wordprocessingGroup" xmlns:wpi="http://schemas.microsoft.com/office/word/2010/wordprocessingInk" xmlns:wne="http://schemas.microsoft.com/office/word/2006/wordml" xmlns:wps="http://schemas.microsoft.com/office/word/2010/wordprocessingShape" mc:Ignorable="w14 w15 wp14">
   <w:p>
     <w:pPr>
       <w:pStyle w:val="Header"/>
@@ -2465,7 +2505,7 @@
     <w:r>
       <w:rPr>
         <w:noProof/>
-        <w:lang w:bidi="he-IL"/>
+        <w:lang w:val="en-GB" w:eastAsia="en-GB"/>
       </w:rPr>
       <w:drawing>
         <wp:anchor distT="0" distB="0" distL="114300" distR="114300" simplePos="0" relativeHeight="251657728" behindDoc="0" locked="0" layoutInCell="1" allowOverlap="1" wp14:anchorId="23630533" wp14:editId="28CB41BB">
@@ -2546,8 +2586,8 @@
 </file>
 
 <file path=word/numbering.xml><?xml version="1.0" encoding="utf-8"?>
-<w:numbering xmlns:wpc="http://schemas.microsoft.com/office/word/2010/wordprocessingCanvas" xmlns:mc="http://schemas.openxmlformats.org/markup-compatibility/2006" xmlns:o="urn:schemas-microsoft-com:office:office" xmlns:r="http://schemas.openxmlformats.org/officeDocument/2006/relationships" xmlns:m="http://schemas.openxmlformats.org/officeDocument/2006/math" xmlns:v="urn:schemas-microsoft-com:vml" xmlns:wp14="http://schemas.microsoft.com/office/word/2010/wordprocessingDrawing" xmlns:wp="http://schemas.openxmlformats.org/drawingml/2006/wordprocessingDrawing" xmlns:w10="urn:schemas-microsoft-com:office:word" xmlns:w="http://schemas.openxmlformats.org/wordprocessingml/2006/main" xmlns:w14="http://schemas.microsoft.com/office/word/2010/wordml" xmlns:wpg="http://schemas.microsoft.com/office/word/2010/wordprocessingGroup" xmlns:wpi="http://schemas.microsoft.com/office/word/2010/wordprocessingInk" xmlns:wne="http://schemas.microsoft.com/office/word/2006/wordml" xmlns:wps="http://schemas.microsoft.com/office/word/2010/wordprocessingShape" mc:Ignorable="w14 wp14">
-  <w:abstractNum w:abstractNumId="0">
+<w:numbering xmlns:wpc="http://schemas.microsoft.com/office/word/2010/wordprocessingCanvas" xmlns:mc="http://schemas.openxmlformats.org/markup-compatibility/2006" xmlns:o="urn:schemas-microsoft-com:office:office" xmlns:r="http://schemas.openxmlformats.org/officeDocument/2006/relationships" xmlns:m="http://schemas.openxmlformats.org/officeDocument/2006/math" xmlns:v="urn:schemas-microsoft-com:vml" xmlns:wp14="http://schemas.microsoft.com/office/word/2010/wordprocessingDrawing" xmlns:wp="http://schemas.openxmlformats.org/drawingml/2006/wordprocessingDrawing" xmlns:w10="urn:schemas-microsoft-com:office:word" xmlns:w="http://schemas.openxmlformats.org/wordprocessingml/2006/main" xmlns:w14="http://schemas.microsoft.com/office/word/2010/wordml" xmlns:w15="http://schemas.microsoft.com/office/word/2012/wordml" xmlns:wpg="http://schemas.microsoft.com/office/word/2010/wordprocessingGroup" xmlns:wpi="http://schemas.microsoft.com/office/word/2010/wordprocessingInk" xmlns:wne="http://schemas.microsoft.com/office/word/2006/wordml" xmlns:wps="http://schemas.microsoft.com/office/word/2010/wordprocessingShape" mc:Ignorable="w14 w15 wp14">
+  <w:abstractNum w:abstractNumId="0" w15:restartNumberingAfterBreak="0">
     <w:nsid w:val="FFFFFF7C"/>
     <w:multiLevelType w:val="singleLevel"/>
     <w:tmpl w:val="C8306B60"/>
@@ -2564,7 +2604,7 @@
       </w:pPr>
     </w:lvl>
   </w:abstractNum>
-  <w:abstractNum w:abstractNumId="1">
+  <w:abstractNum w:abstractNumId="1" w15:restartNumberingAfterBreak="0">
     <w:nsid w:val="FFFFFF7D"/>
     <w:multiLevelType w:val="singleLevel"/>
     <w:tmpl w:val="12C0A9CE"/>
@@ -2581,7 +2621,7 @@
       </w:pPr>
     </w:lvl>
   </w:abstractNum>
-  <w:abstractNum w:abstractNumId="2">
+  <w:abstractNum w:abstractNumId="2" w15:restartNumberingAfterBreak="0">
     <w:nsid w:val="FFFFFF7E"/>
     <w:multiLevelType w:val="singleLevel"/>
     <w:tmpl w:val="FFF87976"/>
@@ -2598,7 +2638,7 @@
       </w:pPr>
     </w:lvl>
   </w:abstractNum>
-  <w:abstractNum w:abstractNumId="3">
+  <w:abstractNum w:abstractNumId="3" w15:restartNumberingAfterBreak="0">
     <w:nsid w:val="FFFFFF7F"/>
     <w:multiLevelType w:val="singleLevel"/>
     <w:tmpl w:val="57B8ABE4"/>
@@ -2615,7 +2655,7 @@
       </w:pPr>
     </w:lvl>
   </w:abstractNum>
-  <w:abstractNum w:abstractNumId="4">
+  <w:abstractNum w:abstractNumId="4" w15:restartNumberingAfterBreak="0">
     <w:nsid w:val="FFFFFF80"/>
     <w:multiLevelType w:val="singleLevel"/>
     <w:tmpl w:val="98FC9550"/>
@@ -2635,7 +2675,7 @@
       </w:rPr>
     </w:lvl>
   </w:abstractNum>
-  <w:abstractNum w:abstractNumId="5">
+  <w:abstractNum w:abstractNumId="5" w15:restartNumberingAfterBreak="0">
     <w:nsid w:val="FFFFFF81"/>
     <w:multiLevelType w:val="singleLevel"/>
     <w:tmpl w:val="3C76FFC4"/>
@@ -2655,7 +2695,7 @@
       </w:rPr>
     </w:lvl>
   </w:abstractNum>
-  <w:abstractNum w:abstractNumId="6">
+  <w:abstractNum w:abstractNumId="6" w15:restartNumberingAfterBreak="0">
     <w:nsid w:val="FFFFFF82"/>
     <w:multiLevelType w:val="singleLevel"/>
     <w:tmpl w:val="4C34C55E"/>
@@ -2675,7 +2715,7 @@
       </w:rPr>
     </w:lvl>
   </w:abstractNum>
-  <w:abstractNum w:abstractNumId="7">
+  <w:abstractNum w:abstractNumId="7" w15:restartNumberingAfterBreak="0">
     <w:nsid w:val="FFFFFF83"/>
     <w:multiLevelType w:val="singleLevel"/>
     <w:tmpl w:val="0C068088"/>
@@ -2695,7 +2735,7 @@
       </w:rPr>
     </w:lvl>
   </w:abstractNum>
-  <w:abstractNum w:abstractNumId="8">
+  <w:abstractNum w:abstractNumId="8" w15:restartNumberingAfterBreak="0">
     <w:nsid w:val="FFFFFF88"/>
     <w:multiLevelType w:val="singleLevel"/>
     <w:tmpl w:val="A50088B0"/>
@@ -2712,7 +2752,7 @@
       </w:pPr>
     </w:lvl>
   </w:abstractNum>
-  <w:abstractNum w:abstractNumId="9">
+  <w:abstractNum w:abstractNumId="9" w15:restartNumberingAfterBreak="0">
     <w:nsid w:val="FFFFFF89"/>
     <w:multiLevelType w:val="singleLevel"/>
     <w:tmpl w:val="2C8A39C0"/>
@@ -2732,7 +2772,7 @@
       </w:rPr>
     </w:lvl>
   </w:abstractNum>
-  <w:abstractNum w:abstractNumId="10">
+  <w:abstractNum w:abstractNumId="10" w15:restartNumberingAfterBreak="0">
     <w:nsid w:val="1478067D"/>
     <w:multiLevelType w:val="hybridMultilevel"/>
     <w:tmpl w:val="9FB67F76"/>
@@ -2858,7 +2898,7 @@
 </file>
 
 <file path=word/styles.xml><?xml version="1.0" encoding="utf-8"?>
-<w:styles xmlns:mc="http://schemas.openxmlformats.org/markup-compatibility/2006" xmlns:r="http://schemas.openxmlformats.org/officeDocument/2006/relationships" xmlns:w="http://schemas.openxmlformats.org/wordprocessingml/2006/main" xmlns:w14="http://schemas.microsoft.com/office/word/2010/wordml" mc:Ignorable="w14">
+<w:styles xmlns:mc="http://schemas.openxmlformats.org/markup-compatibility/2006" xmlns:r="http://schemas.openxmlformats.org/officeDocument/2006/relationships" xmlns:w="http://schemas.openxmlformats.org/wordprocessingml/2006/main" xmlns:w14="http://schemas.microsoft.com/office/word/2010/wordml" xmlns:w15="http://schemas.microsoft.com/office/word/2012/wordml" mc:Ignorable="w14 w15">
   <w:docDefaults>
     <w:rPrDefault>
       <w:rPr>
@@ -2868,2028 +2908,378 @@
     </w:rPrDefault>
     <w:pPrDefault/>
   </w:docDefaults>
-  <w:latentStyles w:defLockedState="0" w:defUIPriority="99" w:defSemiHidden="1" w:defUnhideWhenUsed="1" w:defQFormat="0" w:count="267">
-    <w:lsdException w:name="Normal" w:semiHidden="0" w:uiPriority="0" w:unhideWhenUsed="0" w:qFormat="1"/>
-    <w:lsdException w:name="heading 1" w:semiHidden="0" w:uiPriority="9" w:unhideWhenUsed="0" w:qFormat="1"/>
-    <w:lsdException w:name="heading 2" w:uiPriority="9" w:qFormat="1"/>
-    <w:lsdException w:name="heading 3" w:uiPriority="9" w:qFormat="1"/>
-    <w:lsdException w:name="heading 4" w:uiPriority="9" w:qFormat="1"/>
-    <w:lsdException w:name="heading 5" w:uiPriority="9" w:qFormat="1"/>
-    <w:lsdException w:name="heading 6" w:uiPriority="9" w:qFormat="1"/>
-    <w:lsdException w:name="heading 7" w:uiPriority="9" w:qFormat="1"/>
-    <w:lsdException w:name="heading 8" w:uiPriority="9" w:qFormat="1"/>
-    <w:lsdException w:name="heading 9" w:uiPriority="9" w:qFormat="1"/>
-    <w:lsdException w:name="toc 1" w:uiPriority="39"/>
-    <w:lsdException w:name="toc 2" w:uiPriority="39"/>
-    <w:lsdException w:name="toc 3" w:uiPriority="39"/>
-    <w:lsdException w:name="toc 4" w:uiPriority="39"/>
-    <w:lsdException w:name="toc 5" w:uiPriority="39"/>
-    <w:lsdException w:name="toc 6" w:uiPriority="39"/>
-    <w:lsdException w:name="toc 7" w:uiPriority="39"/>
-    <w:lsdException w:name="toc 8" w:uiPriority="39"/>
-    <w:lsdException w:name="toc 9" w:uiPriority="39"/>
-    <w:lsdException w:name="annotation text" w:uiPriority="0"/>
-    <w:lsdException w:name="header" w:uiPriority="0"/>
-    <w:lsdException w:name="footer" w:uiPriority="0"/>
-    <w:lsdException w:name="caption" w:uiPriority="35" w:qFormat="1"/>
-    <w:lsdException w:name="footnote reference" w:uiPriority="0"/>
-    <w:lsdException w:name="annotation reference" w:uiPriority="0"/>
-    <w:lsdException w:name="line number" w:uiPriority="0"/>
-    <w:lsdException w:name="page number" w:uiPriority="0"/>
-    <w:lsdException w:name="endnote reference" w:uiPriority="0"/>
-    <w:lsdException w:name="endnote text" w:uiPriority="0"/>
-    <w:lsdException w:name="Title" w:semiHidden="0" w:uiPriority="10" w:unhideWhenUsed="0" w:qFormat="1"/>
-    <w:lsdException w:name="Default Paragraph Font" w:uiPriority="1"/>
-    <w:lsdException w:name="Subtitle" w:semiHidden="0" w:uiPriority="11" w:unhideWhenUsed="0" w:qFormat="1"/>
-    <w:lsdException w:name="Hyperlink" w:uiPriority="0"/>
-    <w:lsdException w:name="FollowedHyperlink" w:uiPriority="0"/>
-    <w:lsdException w:name="Strong" w:semiHidden="0" w:uiPriority="22" w:unhideWhenUsed="0" w:qFormat="1"/>
-    <w:lsdException w:name="Emphasis" w:semiHidden="0" w:uiPriority="20" w:unhideWhenUsed="0" w:qFormat="1"/>
-    <w:lsdException w:name="HTML Acronym" w:uiPriority="0"/>
-    <w:lsdException w:name="HTML Cite" w:uiPriority="0"/>
-    <w:lsdException w:name="HTML Code" w:uiPriority="0"/>
-    <w:lsdException w:name="HTML Definition" w:uiPriority="0"/>
-    <w:lsdException w:name="HTML Keyboard" w:uiPriority="0"/>
-    <w:lsdException w:name="HTML Preformatted" w:uiPriority="0"/>
-    <w:lsdException w:name="HTML Sample" w:uiPriority="0"/>
-    <w:lsdException w:name="HTML Typewriter" w:uiPriority="0"/>
-    <w:lsdException w:name="HTML Variable" w:uiPriority="0"/>
-    <w:lsdException w:name="Balloon Text" w:uiPriority="0"/>
-    <w:lsdException w:name="Table Grid" w:semiHidden="0" w:uiPriority="59" w:unhideWhenUsed="0"/>
-    <w:lsdException w:name="No Spacing" w:semiHidden="0" w:unhideWhenUsed="0" w:qFormat="1"/>
-    <w:lsdException w:name="Light Shading" w:semiHidden="0" w:unhideWhenUsed="0"/>
-    <w:lsdException w:name="Light List" w:semiHidden="0" w:unhideWhenUsed="0"/>
-    <w:lsdException w:name="Light Grid" w:semiHidden="0" w:unhideWhenUsed="0"/>
-    <w:lsdException w:name="Medium Shading 1" w:semiHidden="0" w:unhideWhenUsed="0"/>
-    <w:lsdException w:name="Medium Shading 2" w:semiHidden="0" w:unhideWhenUsed="0"/>
-    <w:lsdException w:name="Medium List 1" w:semiHidden="0" w:unhideWhenUsed="0"/>
-    <w:lsdException w:name="Medium List 2" w:semiHidden="0" w:unhideWhenUsed="0"/>
-    <w:lsdException w:name="Medium Grid 1" w:semiHidden="0" w:unhideWhenUsed="0"/>
-    <w:lsdException w:name="Medium Grid 2" w:semiHidden="0" w:uiPriority="1" w:unhideWhenUsed="0" w:qFormat="1"/>
-    <w:lsdException w:name="Medium Grid 3" w:semiHidden="0" w:uiPriority="60" w:unhideWhenUsed="0"/>
-    <w:lsdException w:name="Dark List" w:semiHidden="0" w:uiPriority="61" w:unhideWhenUsed="0"/>
-    <w:lsdException w:name="Colorful Shading" w:semiHidden="0" w:uiPriority="62" w:unhideWhenUsed="0"/>
-    <w:lsdException w:name="Colorful List" w:semiHidden="0" w:uiPriority="63" w:unhideWhenUsed="0"/>
-    <w:lsdException w:name="Colorful Grid" w:semiHidden="0" w:uiPriority="64" w:unhideWhenUsed="0"/>
-    <w:lsdException w:name="Light Shading Accent 1" w:semiHidden="0" w:uiPriority="65" w:unhideWhenUsed="0"/>
-    <w:lsdException w:name="Light List Accent 1" w:semiHidden="0" w:uiPriority="66" w:unhideWhenUsed="0"/>
-    <w:lsdException w:name="Light Grid Accent 1" w:semiHidden="0" w:uiPriority="67" w:unhideWhenUsed="0"/>
-    <w:lsdException w:name="Medium Shading 1 Accent 1" w:semiHidden="0" w:uiPriority="68" w:unhideWhenUsed="0"/>
-    <w:lsdException w:name="Medium Shading 2 Accent 1" w:semiHidden="0" w:uiPriority="69" w:unhideWhenUsed="0"/>
-    <w:lsdException w:name="Medium List 1 Accent 1" w:semiHidden="0" w:uiPriority="70" w:unhideWhenUsed="0"/>
-    <w:lsdException w:name="Revision" w:semiHidden="0" w:uiPriority="71" w:unhideWhenUsed="0"/>
-    <w:lsdException w:name="List Paragraph" w:semiHidden="0" w:uiPriority="72" w:unhideWhenUsed="0" w:qFormat="1"/>
-    <w:lsdException w:name="Quote" w:semiHidden="0" w:uiPriority="73" w:unhideWhenUsed="0" w:qFormat="1"/>
-    <w:lsdException w:name="Intense Quote" w:semiHidden="0" w:uiPriority="60" w:unhideWhenUsed="0" w:qFormat="1"/>
-    <w:lsdException w:name="Medium List 2 Accent 1" w:semiHidden="0" w:uiPriority="61" w:unhideWhenUsed="0"/>
-    <w:lsdException w:name="Medium Grid 1 Accent 1" w:semiHidden="0" w:uiPriority="62" w:unhideWhenUsed="0"/>
-    <w:lsdException w:name="Medium Grid 2 Accent 1" w:semiHidden="0" w:uiPriority="63" w:unhideWhenUsed="0"/>
-    <w:lsdException w:name="Medium Grid 3 Accent 1" w:semiHidden="0" w:uiPriority="64" w:unhideWhenUsed="0"/>
-    <w:lsdException w:name="Dark List Accent 1" w:semiHidden="0" w:uiPriority="65" w:unhideWhenUsed="0"/>
-    <w:lsdException w:name="Colorful Shading Accent 1" w:semiHidden="0" w:unhideWhenUsed="0"/>
-    <w:lsdException w:name="Colorful List Accent 1" w:semiHidden="0" w:uiPriority="34" w:unhideWhenUsed="0" w:qFormat="1"/>
-    <w:lsdException w:name="Colorful Grid Accent 1" w:semiHidden="0" w:uiPriority="29" w:unhideWhenUsed="0" w:qFormat="1"/>
-    <w:lsdException w:name="Light Shading Accent 2" w:semiHidden="0" w:uiPriority="30" w:unhideWhenUsed="0" w:qFormat="1"/>
-    <w:lsdException w:name="Light List Accent 2" w:semiHidden="0" w:uiPriority="66" w:unhideWhenUsed="0"/>
-    <w:lsdException w:name="Light Grid Accent 2" w:semiHidden="0" w:uiPriority="67" w:unhideWhenUsed="0"/>
-    <w:lsdException w:name="Medium Shading 1 Accent 2" w:semiHidden="0" w:uiPriority="68" w:unhideWhenUsed="0"/>
-    <w:lsdException w:name="Medium Shading 2 Accent 2" w:semiHidden="0" w:uiPriority="69" w:unhideWhenUsed="0"/>
-    <w:lsdException w:name="Medium List 1 Accent 2" w:semiHidden="0" w:uiPriority="70" w:unhideWhenUsed="0"/>
-    <w:lsdException w:name="Medium List 2 Accent 2" w:semiHidden="0" w:uiPriority="71" w:unhideWhenUsed="0"/>
-    <w:lsdException w:name="Medium Grid 1 Accent 2" w:semiHidden="0" w:uiPriority="72" w:unhideWhenUsed="0"/>
-    <w:lsdException w:name="Medium Grid 2 Accent 2" w:semiHidden="0" w:uiPriority="73" w:unhideWhenUsed="0"/>
-    <w:lsdException w:name="Medium Grid 3 Accent 2" w:semiHidden="0" w:uiPriority="60" w:unhideWhenUsed="0"/>
-    <w:lsdException w:name="Dark List Accent 2" w:semiHidden="0" w:uiPriority="61" w:unhideWhenUsed="0"/>
-    <w:lsdException w:name="Colorful Shading Accent 2" w:semiHidden="0" w:uiPriority="62" w:unhideWhenUsed="0"/>
-    <w:lsdException w:name="Colorful List Accent 2" w:semiHidden="0" w:uiPriority="63" w:unhideWhenUsed="0"/>
-    <w:lsdException w:name="Colorful Grid Accent 2" w:semiHidden="0" w:uiPriority="64" w:unhideWhenUsed="0"/>
-    <w:lsdException w:name="Light Shading Accent 3" w:semiHidden="0" w:uiPriority="65" w:unhideWhenUsed="0"/>
-    <w:lsdException w:name="Light List Accent 3" w:semiHidden="0" w:uiPriority="66" w:unhideWhenUsed="0"/>
-    <w:lsdException w:name="Light Grid Accent 3" w:semiHidden="0" w:uiPriority="67" w:unhideWhenUsed="0"/>
-    <w:lsdException w:name="Medium Shading 1 Accent 3" w:semiHidden="0" w:uiPriority="68" w:unhideWhenUsed="0"/>
-    <w:lsdException w:name="Medium Shading 2 Accent 3" w:semiHidden="0" w:uiPriority="69" w:unhideWhenUsed="0"/>
-    <w:lsdException w:name="Medium List 1 Accent 3" w:semiHidden="0" w:uiPriority="70" w:unhideWhenUsed="0"/>
-    <w:lsdException w:name="Medium List 2 Accent 3" w:semiHidden="0" w:uiPriority="71" w:unhideWhenUsed="0"/>
-    <w:lsdException w:name="Medium Grid 1 Accent 3" w:semiHidden="0" w:uiPriority="72" w:unhideWhenUsed="0"/>
-    <w:lsdException w:name="Medium Grid 2 Accent 3" w:semiHidden="0" w:uiPriority="73" w:unhideWhenUsed="0"/>
-    <w:lsdException w:name="Medium Grid 3 Accent 3" w:semiHidden="0" w:uiPriority="60" w:unhideWhenUsed="0"/>
-    <w:lsdException w:name="Dark List Accent 3" w:semiHidden="0" w:uiPriority="61" w:unhideWhenUsed="0"/>
-    <w:lsdException w:name="Colorful Shading Accent 3" w:semiHidden="0" w:uiPriority="62" w:unhideWhenUsed="0"/>
-    <w:lsdException w:name="Colorful List Accent 3" w:semiHidden="0" w:uiPriority="63" w:unhideWhenUsed="0"/>
-    <w:lsdException w:name="Colorful Grid Accent 3" w:semiHidden="0" w:uiPriority="64" w:unhideWhenUsed="0"/>
-    <w:lsdException w:name="Light Shading Accent 4" w:semiHidden="0" w:uiPriority="65" w:unhideWhenUsed="0"/>
-    <w:lsdException w:name="Light List Accent 4" w:semiHidden="0" w:uiPriority="66" w:unhideWhenUsed="0"/>
-    <w:lsdException w:name="Light Grid Accent 4" w:semiHidden="0" w:uiPriority="67" w:unhideWhenUsed="0"/>
-    <w:lsdException w:name="Medium Shading 1 Accent 4" w:semiHidden="0" w:uiPriority="68" w:unhideWhenUsed="0"/>
-    <w:lsdException w:name="Medium Shading 2 Accent 4" w:semiHidden="0" w:uiPriority="69" w:unhideWhenUsed="0"/>
-    <w:lsdException w:name="Medium List 1 Accent 4" w:semiHidden="0" w:uiPriority="70" w:unhideWhenUsed="0"/>
-    <w:lsdException w:name="Medium List 2 Accent 4" w:semiHidden="0" w:uiPriority="71" w:unhideWhenUsed="0"/>
-    <w:lsdException w:name="Medium Grid 1 Accent 4" w:semiHidden="0" w:uiPriority="72" w:unhideWhenUsed="0"/>
-    <w:lsdException w:name="Medium Grid 2 Accent 4" w:semiHidden="0" w:uiPriority="73" w:unhideWhenUsed="0"/>
-    <w:lsdException w:name="Medium Grid 3 Accent 4" w:semiHidden="0" w:uiPriority="60" w:unhideWhenUsed="0"/>
-    <w:lsdException w:name="Dark List Accent 4" w:semiHidden="0" w:uiPriority="61" w:unhideWhenUsed="0"/>
-    <w:lsdException w:name="Colorful Shading Accent 4" w:semiHidden="0" w:uiPriority="62" w:unhideWhenUsed="0"/>
-    <w:lsdException w:name="Colorful List Accent 4" w:semiHidden="0" w:uiPriority="63" w:unhideWhenUsed="0"/>
-    <w:lsdException w:name="Colorful Grid Accent 4" w:semiHidden="0" w:uiPriority="64" w:unhideWhenUsed="0"/>
-    <w:lsdException w:name="Light Shading Accent 5" w:semiHidden="0" w:uiPriority="65" w:unhideWhenUsed="0"/>
-    <w:lsdException w:name="Light List Accent 5" w:semiHidden="0" w:uiPriority="66" w:unhideWhenUsed="0"/>
-    <w:lsdException w:name="Light Grid Accent 5" w:semiHidden="0" w:uiPriority="67" w:unhideWhenUsed="0"/>
-    <w:lsdException w:name="Medium Shading 1 Accent 5" w:semiHidden="0" w:uiPriority="68" w:unhideWhenUsed="0"/>
-    <w:lsdException w:name="Medium Shading 2 Accent 5" w:semiHidden="0" w:uiPriority="69" w:unhideWhenUsed="0"/>
-    <w:lsdException w:name="Medium List 1 Accent 5" w:semiHidden="0" w:uiPriority="70" w:unhideWhenUsed="0"/>
-    <w:lsdException w:name="Medium List 2 Accent 5" w:semiHidden="0" w:uiPriority="71" w:unhideWhenUsed="0"/>
-    <w:lsdException w:name="Medium Grid 1 Accent 5" w:semiHidden="0" w:uiPriority="72" w:unhideWhenUsed="0"/>
-    <w:lsdException w:name="Medium Grid 2 Accent 5" w:semiHidden="0" w:uiPriority="73" w:unhideWhenUsed="0"/>
-    <w:lsdException w:name="Medium Grid 3 Accent 5" w:semiHidden="0" w:uiPriority="60" w:unhideWhenUsed="0"/>
-    <w:lsdException w:name="Dark List Accent 5" w:semiHidden="0" w:uiPriority="61" w:unhideWhenUsed="0"/>
-    <w:lsdException w:name="Colorful Shading Accent 5" w:semiHidden="0" w:uiPriority="62" w:unhideWhenUsed="0"/>
-    <w:lsdException w:name="Colorful List Accent 5" w:semiHidden="0" w:uiPriority="63" w:unhideWhenUsed="0"/>
-    <w:lsdException w:name="Colorful Grid Accent 5" w:semiHidden="0" w:uiPriority="64" w:unhideWhenUsed="0"/>
-    <w:lsdException w:name="Light Shading Accent 6" w:semiHidden="0" w:uiPriority="65" w:unhideWhenUsed="0"/>
-    <w:lsdException w:name="Light List Accent 6" w:semiHidden="0" w:uiPriority="66" w:unhideWhenUsed="0"/>
-    <w:lsdException w:name="Light Grid Accent 6" w:semiHidden="0" w:uiPriority="67" w:unhideWhenUsed="0"/>
-    <w:lsdException w:name="Medium Shading 1 Accent 6" w:semiHidden="0" w:uiPriority="68" w:unhideWhenUsed="0"/>
-    <w:lsdException w:name="Medium Shading 2 Accent 6" w:semiHidden="0" w:uiPriority="69" w:unhideWhenUsed="0"/>
-    <w:lsdException w:name="Medium List 1 Accent 6" w:semiHidden="0" w:uiPriority="70" w:unhideWhenUsed="0"/>
-    <w:lsdException w:name="Medium List 2 Accent 6" w:semiHidden="0" w:uiPriority="71" w:unhideWhenUsed="0"/>
-    <w:lsdException w:name="Medium Grid 1 Accent 6" w:semiHidden="0" w:uiPriority="72" w:unhideWhenUsed="0"/>
-    <w:lsdException w:name="Medium Grid 2 Accent 6" w:semiHidden="0" w:uiPriority="73" w:unhideWhenUsed="0"/>
-    <w:lsdException w:name="Medium Grid 3 Accent 6" w:semiHidden="0" w:uiPriority="60" w:unhideWhenUsed="0"/>
-    <w:lsdException w:name="Dark List Accent 6" w:semiHidden="0" w:uiPriority="61" w:unhideWhenUsed="0"/>
-    <w:lsdException w:name="Colorful Shading Accent 6" w:semiHidden="0" w:uiPriority="62" w:unhideWhenUsed="0"/>
-    <w:lsdException w:name="Colorful List Accent 6" w:semiHidden="0" w:uiPriority="63" w:unhideWhenUsed="0"/>
-    <w:lsdException w:name="Colorful Grid Accent 6" w:semiHidden="0" w:uiPriority="64" w:unhideWhenUsed="0"/>
-    <w:lsdException w:name="Subtle Emphasis" w:semiHidden="0" w:uiPriority="65" w:unhideWhenUsed="0" w:qFormat="1"/>
-    <w:lsdException w:name="Intense Emphasis" w:semiHidden="0" w:uiPriority="66" w:unhideWhenUsed="0" w:qFormat="1"/>
-    <w:lsdException w:name="Subtle Reference" w:semiHidden="0" w:uiPriority="67" w:unhideWhenUsed="0" w:qFormat="1"/>
-    <w:lsdException w:name="Intense Reference" w:semiHidden="0" w:uiPriority="68" w:unhideWhenUsed="0" w:qFormat="1"/>
-    <w:lsdException w:name="Book Title" w:semiHidden="0" w:uiPriority="69" w:unhideWhenUsed="0" w:qFormat="1"/>
-    <w:lsdException w:name="Bibliography" w:semiHidden="0" w:uiPriority="70" w:unhideWhenUsed="0"/>
-    <w:lsdException w:name="TOC Heading" w:uiPriority="71" w:qFormat="1"/>
-  </w:latentStyles>
-  <w:style w:type="paragraph" w:default="1" w:styleId="Normal">
-    <w:name w:val="Normal"/>
-    <w:qFormat/>
-    <w:rsid w:val="009A7F20"/>
-  </w:style>
-  <w:style w:type="character" w:default="1" w:styleId="DefaultParagraphFont">
-    <w:name w:val="Default Paragraph Font"/>
-    <w:uiPriority w:val="1"/>
-    <w:semiHidden/>
-    <w:unhideWhenUsed/>
-  </w:style>
-  <w:style w:type="table" w:default="1" w:styleId="TableNormal">
-    <w:name w:val="Normal Table"/>
-    <w:uiPriority w:val="99"/>
-    <w:semiHidden/>
-    <w:unhideWhenUsed/>
-    <w:tblPr>
-      <w:tblInd w:w="0" w:type="dxa"/>
-      <w:tblCellMar>
-        <w:top w:w="0" w:type="dxa"/>
-        <w:left w:w="108" w:type="dxa"/>
-        <w:bottom w:w="0" w:type="dxa"/>
-        <w:right w:w="108" w:type="dxa"/>
-      </w:tblCellMar>
-    </w:tblPr>
-  </w:style>
-  <w:style w:type="numbering" w:default="1" w:styleId="NoList">
-    <w:name w:val="No List"/>
-    <w:uiPriority w:val="99"/>
-    <w:semiHidden/>
-    <w:unhideWhenUsed/>
-  </w:style>
-  <w:style w:type="paragraph" w:customStyle="1" w:styleId="BaseText">
-    <w:name w:val="Base_Text"/>
-    <w:rsid w:val="009A3899"/>
-    <w:pPr>
-      <w:spacing w:before="120"/>
-    </w:pPr>
-    <w:rPr>
-      <w:rFonts w:eastAsia="Times New Roman"/>
-      <w:sz w:val="24"/>
-      <w:szCs w:val="24"/>
-    </w:rPr>
-  </w:style>
-  <w:style w:type="paragraph" w:customStyle="1" w:styleId="1stparatext">
-    <w:name w:val="1st para text"/>
-    <w:basedOn w:val="BaseText"/>
-    <w:rsid w:val="009A3899"/>
-  </w:style>
-  <w:style w:type="paragraph" w:customStyle="1" w:styleId="BaseHeading">
-    <w:name w:val="Base_Heading"/>
-    <w:rsid w:val="009A3899"/>
-    <w:pPr>
-      <w:keepNext/>
-      <w:spacing w:before="240"/>
-      <w:outlineLvl w:val="0"/>
-    </w:pPr>
-    <w:rPr>
-      <w:rFonts w:eastAsia="Times New Roman"/>
-      <w:kern w:val="28"/>
-      <w:sz w:val="28"/>
-      <w:szCs w:val="28"/>
-    </w:rPr>
-  </w:style>
-  <w:style w:type="paragraph" w:customStyle="1" w:styleId="AbstractHead">
-    <w:name w:val="Abstract Head"/>
-    <w:basedOn w:val="BaseHeading"/>
-    <w:rsid w:val="009A3899"/>
-  </w:style>
-  <w:style w:type="paragraph" w:customStyle="1" w:styleId="AbstractSummary">
-    <w:name w:val="Abstract/Summary"/>
-    <w:basedOn w:val="BaseText"/>
-    <w:rsid w:val="009A3899"/>
-  </w:style>
-  <w:style w:type="paragraph" w:customStyle="1" w:styleId="Referencesandnotes">
-    <w:name w:val="References and notes"/>
-    <w:basedOn w:val="BaseText"/>
-    <w:rsid w:val="009A3899"/>
-    <w:pPr>
-      <w:ind w:left="720" w:hanging="720"/>
-    </w:pPr>
-  </w:style>
-  <w:style w:type="paragraph" w:customStyle="1" w:styleId="Acknowledgement">
-    <w:name w:val="Acknowledgement"/>
-    <w:basedOn w:val="Referencesandnotes"/>
-    <w:rsid w:val="009A3899"/>
-  </w:style>
-  <w:style w:type="paragraph" w:customStyle="1" w:styleId="Subhead">
-    <w:name w:val="Subhead"/>
-    <w:basedOn w:val="BaseHeading"/>
-    <w:rsid w:val="009A3899"/>
-    <w:rPr>
-      <w:b/>
-      <w:bCs/>
-      <w:sz w:val="24"/>
-      <w:szCs w:val="24"/>
-    </w:rPr>
-  </w:style>
-  <w:style w:type="paragraph" w:customStyle="1" w:styleId="AppendixHead">
-    <w:name w:val="AppendixHead"/>
-    <w:basedOn w:val="Subhead"/>
-    <w:rsid w:val="009A3899"/>
-  </w:style>
-  <w:style w:type="paragraph" w:customStyle="1" w:styleId="AppendixSubhead">
-    <w:name w:val="AppendixSubhead"/>
-    <w:basedOn w:val="Subhead"/>
-    <w:rsid w:val="009A3899"/>
-  </w:style>
-  <w:style w:type="paragraph" w:customStyle="1" w:styleId="Articletype">
-    <w:name w:val="Article type"/>
-    <w:basedOn w:val="BaseText"/>
-    <w:rsid w:val="009A3899"/>
-  </w:style>
-  <w:style w:type="character" w:customStyle="1" w:styleId="aubase">
-    <w:name w:val="au_base"/>
-    <w:rsid w:val="009A3899"/>
-    <w:rPr>
-      <w:sz w:val="24"/>
-    </w:rPr>
-  </w:style>
-  <w:style w:type="character" w:customStyle="1" w:styleId="aucollab">
-    <w:name w:val="au_collab"/>
-    <w:basedOn w:val="aubase"/>
-    <w:rsid w:val="009A3899"/>
-    <w:rPr>
-      <w:sz w:val="24"/>
-      <w:bdr w:val="none" w:sz="0" w:space="0" w:color="auto"/>
-      <w:shd w:val="clear" w:color="auto" w:fill="C0C0C0"/>
-    </w:rPr>
-  </w:style>
-  <w:style w:type="character" w:customStyle="1" w:styleId="audeg">
-    <w:name w:val="au_deg"/>
-    <w:basedOn w:val="DefaultParagraphFont"/>
-    <w:rsid w:val="009A3899"/>
-    <w:rPr>
-      <w:sz w:val="24"/>
-      <w:bdr w:val="none" w:sz="0" w:space="0" w:color="auto"/>
-      <w:shd w:val="clear" w:color="auto" w:fill="FFFF00"/>
-    </w:rPr>
-  </w:style>
-  <w:style w:type="character" w:customStyle="1" w:styleId="aufname">
-    <w:name w:val="au_fname"/>
-    <w:basedOn w:val="aubase"/>
-    <w:rsid w:val="009A3899"/>
-    <w:rPr>
-      <w:sz w:val="24"/>
-      <w:bdr w:val="none" w:sz="0" w:space="0" w:color="auto"/>
-      <w:shd w:val="clear" w:color="auto" w:fill="00FFFF"/>
-    </w:rPr>
-  </w:style>
-  <w:style w:type="character" w:customStyle="1" w:styleId="aurole">
-    <w:name w:val="au_role"/>
-    <w:basedOn w:val="aubase"/>
-    <w:rsid w:val="009A3899"/>
-    <w:rPr>
-      <w:sz w:val="24"/>
-      <w:bdr w:val="none" w:sz="0" w:space="0" w:color="auto"/>
-      <w:shd w:val="clear" w:color="auto" w:fill="808000"/>
-    </w:rPr>
-  </w:style>
-  <w:style w:type="character" w:customStyle="1" w:styleId="ausuffix">
-    <w:name w:val="au_suffix"/>
-    <w:basedOn w:val="aubase"/>
-    <w:rsid w:val="009A3899"/>
-    <w:rPr>
-      <w:sz w:val="24"/>
-      <w:bdr w:val="none" w:sz="0" w:space="0" w:color="auto"/>
-      <w:shd w:val="clear" w:color="auto" w:fill="FF00FF"/>
-    </w:rPr>
-  </w:style>
-  <w:style w:type="character" w:customStyle="1" w:styleId="ausurname">
-    <w:name w:val="au_surname"/>
-    <w:basedOn w:val="aubase"/>
-    <w:rsid w:val="009A3899"/>
-    <w:rPr>
-      <w:sz w:val="24"/>
-      <w:bdr w:val="none" w:sz="0" w:space="0" w:color="auto"/>
-      <w:shd w:val="clear" w:color="auto" w:fill="00FF00"/>
-    </w:rPr>
-  </w:style>
-  <w:style w:type="paragraph" w:customStyle="1" w:styleId="AuthorAttribute">
-    <w:name w:val="Author Attribute"/>
-    <w:basedOn w:val="BaseText"/>
-    <w:rsid w:val="009A3899"/>
-    <w:pPr>
-      <w:spacing w:before="480"/>
-    </w:pPr>
-  </w:style>
-  <w:style w:type="paragraph" w:customStyle="1" w:styleId="Footnote">
-    <w:name w:val="Footnote"/>
-    <w:basedOn w:val="BaseText"/>
-    <w:rsid w:val="009A3899"/>
-  </w:style>
-  <w:style w:type="paragraph" w:customStyle="1" w:styleId="AuthorFootnote">
-    <w:name w:val="AuthorFootnote"/>
-    <w:basedOn w:val="Footnote"/>
-    <w:rsid w:val="009A3899"/>
-    <w:pPr>
-      <w:autoSpaceDE w:val="0"/>
-      <w:autoSpaceDN w:val="0"/>
-      <w:adjustRightInd w:val="0"/>
-    </w:pPr>
-    <w:rPr>
-      <w:lang w:bidi="he-IL"/>
-    </w:rPr>
-  </w:style>
-  <w:style w:type="paragraph" w:customStyle="1" w:styleId="Authors">
-    <w:name w:val="Authors"/>
-    <w:basedOn w:val="BaseText"/>
-    <w:rsid w:val="009A3899"/>
-    <w:pPr>
-      <w:spacing w:after="360"/>
-      <w:jc w:val="center"/>
-    </w:pPr>
-  </w:style>
-  <w:style w:type="paragraph" w:styleId="BalloonText">
-    <w:name w:val="Balloon Text"/>
-    <w:basedOn w:val="Normal"/>
-    <w:link w:val="BalloonTextChar"/>
-    <w:semiHidden/>
-    <w:rsid w:val="009A3899"/>
-    <w:rPr>
-      <w:rFonts w:ascii="Lucida Grande" w:eastAsia="Times New Roman" w:hAnsi="Lucida Grande"/>
-      <w:sz w:val="18"/>
-      <w:szCs w:val="18"/>
-    </w:rPr>
-  </w:style>
-  <w:style w:type="character" w:customStyle="1" w:styleId="BalloonTextChar">
-    <w:name w:val="Balloon Text Char"/>
-    <w:basedOn w:val="DefaultParagraphFont"/>
-    <w:link w:val="BalloonText"/>
-    <w:semiHidden/>
-    <w:rsid w:val="009A3899"/>
-    <w:rPr>
-      <w:rFonts w:ascii="Lucida Grande" w:eastAsia="Times New Roman" w:hAnsi="Lucida Grande"/>
-      <w:sz w:val="18"/>
-      <w:szCs w:val="18"/>
-    </w:rPr>
-  </w:style>
-  <w:style w:type="character" w:customStyle="1" w:styleId="bibarticle">
-    <w:name w:val="bib_article"/>
-    <w:basedOn w:val="DefaultParagraphFont"/>
-    <w:rsid w:val="009A3899"/>
-    <w:rPr>
-      <w:sz w:val="24"/>
-      <w:bdr w:val="none" w:sz="0" w:space="0" w:color="auto"/>
-      <w:shd w:val="clear" w:color="auto" w:fill="00FFFF"/>
-    </w:rPr>
-  </w:style>
-  <w:style w:type="character" w:customStyle="1" w:styleId="bibbase">
-    <w:name w:val="bib_base"/>
-    <w:rsid w:val="009A3899"/>
-    <w:rPr>
-      <w:sz w:val="24"/>
-    </w:rPr>
-  </w:style>
-  <w:style w:type="character" w:customStyle="1" w:styleId="bibcomment">
-    <w:name w:val="bib_comment"/>
-    <w:basedOn w:val="bibbase"/>
-    <w:rsid w:val="009A3899"/>
-    <w:rPr>
-      <w:sz w:val="24"/>
-    </w:rPr>
-  </w:style>
-  <w:style w:type="character" w:customStyle="1" w:styleId="bibdeg">
-    <w:name w:val="bib_deg"/>
-    <w:basedOn w:val="bibbase"/>
-    <w:rsid w:val="009A3899"/>
-    <w:rPr>
-      <w:sz w:val="24"/>
-    </w:rPr>
-  </w:style>
-  <w:style w:type="character" w:customStyle="1" w:styleId="bibdoi">
-    <w:name w:val="bib_doi"/>
-    <w:basedOn w:val="bibbase"/>
-    <w:rsid w:val="009A3899"/>
-    <w:rPr>
-      <w:sz w:val="24"/>
-      <w:bdr w:val="none" w:sz="0" w:space="0" w:color="auto"/>
-      <w:shd w:val="clear" w:color="auto" w:fill="00FF00"/>
-    </w:rPr>
-  </w:style>
-  <w:style w:type="character" w:customStyle="1" w:styleId="bibetal">
-    <w:name w:val="bib_etal"/>
-    <w:basedOn w:val="bibbase"/>
-    <w:rsid w:val="009A3899"/>
-    <w:rPr>
-      <w:sz w:val="24"/>
-      <w:bdr w:val="none" w:sz="0" w:space="0" w:color="auto"/>
-      <w:shd w:val="clear" w:color="auto" w:fill="008080"/>
-    </w:rPr>
-  </w:style>
-  <w:style w:type="character" w:customStyle="1" w:styleId="bibfname">
-    <w:name w:val="bib_fname"/>
-    <w:basedOn w:val="bibbase"/>
-    <w:rsid w:val="009A3899"/>
-    <w:rPr>
-      <w:sz w:val="24"/>
-      <w:bdr w:val="none" w:sz="0" w:space="0" w:color="auto"/>
-      <w:shd w:val="clear" w:color="auto" w:fill="FFFF00"/>
-    </w:rPr>
-  </w:style>
-  <w:style w:type="character" w:customStyle="1" w:styleId="bibfpage">
-    <w:name w:val="bib_fpage"/>
-    <w:basedOn w:val="bibbase"/>
-    <w:rsid w:val="009A3899"/>
-    <w:rPr>
-      <w:sz w:val="24"/>
-      <w:bdr w:val="none" w:sz="0" w:space="0" w:color="auto"/>
-      <w:shd w:val="clear" w:color="auto" w:fill="808080"/>
-    </w:rPr>
-  </w:style>
-  <w:style w:type="character" w:customStyle="1" w:styleId="bibissue">
-    <w:name w:val="bib_issue"/>
-    <w:basedOn w:val="bibbase"/>
-    <w:rsid w:val="009A3899"/>
-    <w:rPr>
-      <w:sz w:val="24"/>
-      <w:bdr w:val="none" w:sz="0" w:space="0" w:color="auto"/>
-      <w:shd w:val="clear" w:color="auto" w:fill="FFFF00"/>
-    </w:rPr>
-  </w:style>
-  <w:style w:type="character" w:customStyle="1" w:styleId="bibjournal">
-    <w:name w:val="bib_journal"/>
-    <w:basedOn w:val="bibbase"/>
-    <w:rsid w:val="009A3899"/>
-    <w:rPr>
-      <w:sz w:val="24"/>
-      <w:bdr w:val="none" w:sz="0" w:space="0" w:color="auto"/>
-      <w:shd w:val="clear" w:color="auto" w:fill="808000"/>
-    </w:rPr>
-  </w:style>
-  <w:style w:type="character" w:customStyle="1" w:styleId="biblpage">
-    <w:name w:val="bib_lpage"/>
-    <w:basedOn w:val="bibbase"/>
-    <w:rsid w:val="009A3899"/>
-    <w:rPr>
-      <w:sz w:val="24"/>
-      <w:bdr w:val="none" w:sz="0" w:space="0" w:color="auto"/>
-      <w:shd w:val="clear" w:color="auto" w:fill="808080"/>
-    </w:rPr>
-  </w:style>
-  <w:style w:type="character" w:customStyle="1" w:styleId="bibmedline">
-    <w:name w:val="bib_medline"/>
-    <w:basedOn w:val="bibbase"/>
-    <w:rsid w:val="009A3899"/>
-    <w:rPr>
-      <w:sz w:val="24"/>
-    </w:rPr>
-  </w:style>
-  <w:style w:type="character" w:customStyle="1" w:styleId="bibnumber">
-    <w:name w:val="bib_number"/>
-    <w:basedOn w:val="bibbase"/>
-    <w:rsid w:val="009A3899"/>
-    <w:rPr>
-      <w:sz w:val="24"/>
-    </w:rPr>
-  </w:style>
-  <w:style w:type="character" w:customStyle="1" w:styleId="biborganization">
-    <w:name w:val="bib_organization"/>
-    <w:basedOn w:val="bibbase"/>
-    <w:rsid w:val="009A3899"/>
-    <w:rPr>
-      <w:sz w:val="24"/>
-      <w:bdr w:val="none" w:sz="0" w:space="0" w:color="auto"/>
-      <w:shd w:val="clear" w:color="auto" w:fill="808000"/>
-    </w:rPr>
-  </w:style>
-  <w:style w:type="character" w:customStyle="1" w:styleId="bibsuffix">
-    <w:name w:val="bib_suffix"/>
-    <w:basedOn w:val="bibbase"/>
-    <w:rsid w:val="009A3899"/>
-    <w:rPr>
-      <w:sz w:val="24"/>
-    </w:rPr>
-  </w:style>
-  <w:style w:type="character" w:customStyle="1" w:styleId="bibsuppl">
-    <w:name w:val="bib_suppl"/>
-    <w:basedOn w:val="bibbase"/>
-    <w:rsid w:val="009A3899"/>
-    <w:rPr>
-      <w:sz w:val="24"/>
-      <w:bdr w:val="none" w:sz="0" w:space="0" w:color="auto"/>
-      <w:shd w:val="clear" w:color="auto" w:fill="FFFF00"/>
-    </w:rPr>
-  </w:style>
-  <w:style w:type="character" w:customStyle="1" w:styleId="bibsurname">
-    <w:name w:val="bib_surname"/>
-    <w:basedOn w:val="bibbase"/>
-    <w:rsid w:val="009A3899"/>
-    <w:rPr>
-      <w:sz w:val="24"/>
-      <w:bdr w:val="none" w:sz="0" w:space="0" w:color="auto"/>
-      <w:shd w:val="clear" w:color="auto" w:fill="FFFF00"/>
-    </w:rPr>
-  </w:style>
-  <w:style w:type="character" w:customStyle="1" w:styleId="bibunpubl">
-    <w:name w:val="bib_unpubl"/>
-    <w:basedOn w:val="bibbase"/>
-    <w:rsid w:val="009A3899"/>
-    <w:rPr>
-      <w:sz w:val="24"/>
-    </w:rPr>
-  </w:style>
-  <w:style w:type="character" w:customStyle="1" w:styleId="biburl">
-    <w:name w:val="bib_url"/>
-    <w:basedOn w:val="bibbase"/>
-    <w:rsid w:val="009A3899"/>
-    <w:rPr>
-      <w:sz w:val="24"/>
-      <w:bdr w:val="none" w:sz="0" w:space="0" w:color="auto"/>
-      <w:shd w:val="clear" w:color="auto" w:fill="00FF00"/>
-    </w:rPr>
-  </w:style>
-  <w:style w:type="character" w:customStyle="1" w:styleId="bibvolume">
-    <w:name w:val="bib_volume"/>
-    <w:basedOn w:val="bibbase"/>
-    <w:rsid w:val="009A3899"/>
-    <w:rPr>
-      <w:sz w:val="24"/>
-      <w:bdr w:val="none" w:sz="0" w:space="0" w:color="auto"/>
-      <w:shd w:val="clear" w:color="auto" w:fill="00FF00"/>
-    </w:rPr>
-  </w:style>
-  <w:style w:type="character" w:customStyle="1" w:styleId="bibyear">
-    <w:name w:val="bib_year"/>
-    <w:basedOn w:val="bibbase"/>
-    <w:rsid w:val="009A3899"/>
-    <w:rPr>
-      <w:sz w:val="24"/>
-      <w:bdr w:val="none" w:sz="0" w:space="0" w:color="auto"/>
-      <w:shd w:val="clear" w:color="auto" w:fill="FF00FF"/>
-    </w:rPr>
-  </w:style>
-  <w:style w:type="paragraph" w:customStyle="1" w:styleId="BookorMeetingInformation">
-    <w:name w:val="Book or Meeting Information"/>
-    <w:basedOn w:val="BaseText"/>
-    <w:rsid w:val="009A3899"/>
-  </w:style>
-  <w:style w:type="paragraph" w:customStyle="1" w:styleId="BookInformation">
-    <w:name w:val="BookInformation"/>
-    <w:basedOn w:val="BaseText"/>
-    <w:rsid w:val="009A3899"/>
-  </w:style>
-  <w:style w:type="paragraph" w:customStyle="1" w:styleId="Level2Head">
-    <w:name w:val="Level 2 Head"/>
-    <w:basedOn w:val="BaseHeading"/>
-    <w:rsid w:val="009A3899"/>
-    <w:pPr>
-      <w:outlineLvl w:val="1"/>
-    </w:pPr>
-    <w:rPr>
-      <w:i/>
-      <w:iCs/>
-      <w:sz w:val="24"/>
-      <w:szCs w:val="24"/>
-    </w:rPr>
-  </w:style>
-  <w:style w:type="paragraph" w:customStyle="1" w:styleId="BoxLevel2Head">
-    <w:name w:val="BoxLevel 2 Head"/>
-    <w:basedOn w:val="Level2Head"/>
-    <w:rsid w:val="009A3899"/>
-    <w:pPr>
-      <w:shd w:val="clear" w:color="auto" w:fill="E6E6E6"/>
-    </w:pPr>
-  </w:style>
-  <w:style w:type="paragraph" w:customStyle="1" w:styleId="BoxListUnnumbered">
-    <w:name w:val="BoxListUnnumbered"/>
-    <w:basedOn w:val="BaseText"/>
-    <w:rsid w:val="009A3899"/>
-    <w:pPr>
-      <w:shd w:val="clear" w:color="auto" w:fill="E6E6E6"/>
-      <w:ind w:left="1080" w:hanging="360"/>
-    </w:pPr>
-  </w:style>
-  <w:style w:type="paragraph" w:customStyle="1" w:styleId="BoxList">
-    <w:name w:val="BoxList"/>
-    <w:basedOn w:val="BoxListUnnumbered"/>
-    <w:rsid w:val="009A3899"/>
-  </w:style>
-  <w:style w:type="paragraph" w:customStyle="1" w:styleId="BoxSubhead">
-    <w:name w:val="BoxSubhead"/>
-    <w:basedOn w:val="Subhead"/>
-    <w:rsid w:val="009A3899"/>
-    <w:pPr>
-      <w:shd w:val="clear" w:color="auto" w:fill="E6E6E6"/>
-    </w:pPr>
-  </w:style>
-  <w:style w:type="paragraph" w:customStyle="1" w:styleId="Paragraph">
-    <w:name w:val="Paragraph"/>
-    <w:basedOn w:val="BaseText"/>
-    <w:rsid w:val="009A3899"/>
-    <w:pPr>
-      <w:ind w:firstLine="720"/>
-    </w:pPr>
-  </w:style>
-  <w:style w:type="paragraph" w:customStyle="1" w:styleId="BoxText">
-    <w:name w:val="BoxText"/>
-    <w:basedOn w:val="Paragraph"/>
-    <w:rsid w:val="009A3899"/>
-    <w:pPr>
-      <w:shd w:val="clear" w:color="auto" w:fill="E6E6E6"/>
-    </w:pPr>
-  </w:style>
-  <w:style w:type="paragraph" w:customStyle="1" w:styleId="BoxTitle">
-    <w:name w:val="BoxTitle"/>
-    <w:basedOn w:val="BaseHeading"/>
-    <w:rsid w:val="009A3899"/>
-    <w:pPr>
-      <w:shd w:val="clear" w:color="auto" w:fill="E6E6E6"/>
-    </w:pPr>
-    <w:rPr>
-      <w:b/>
-      <w:sz w:val="24"/>
-      <w:szCs w:val="24"/>
-    </w:rPr>
-  </w:style>
-  <w:style w:type="paragraph" w:customStyle="1" w:styleId="BulletedText">
-    <w:name w:val="Bulleted Text"/>
-    <w:basedOn w:val="BaseText"/>
-    <w:rsid w:val="009A3899"/>
-    <w:pPr>
-      <w:ind w:left="720" w:hanging="720"/>
-    </w:pPr>
-  </w:style>
-  <w:style w:type="paragraph" w:customStyle="1" w:styleId="career-magazine">
-    <w:name w:val="career-magazine"/>
-    <w:basedOn w:val="BaseText"/>
-    <w:rsid w:val="009A3899"/>
-    <w:pPr>
-      <w:jc w:val="right"/>
-    </w:pPr>
-    <w:rPr>
-      <w:color w:val="FF0000"/>
-    </w:rPr>
-  </w:style>
-  <w:style w:type="paragraph" w:customStyle="1" w:styleId="career-stage">
-    <w:name w:val="career-stage"/>
-    <w:basedOn w:val="BaseText"/>
-    <w:rsid w:val="009A3899"/>
-    <w:pPr>
-      <w:jc w:val="right"/>
-    </w:pPr>
-    <w:rPr>
-      <w:color w:val="339966"/>
-    </w:rPr>
-  </w:style>
-  <w:style w:type="character" w:customStyle="1" w:styleId="citebase">
-    <w:name w:val="cite_base"/>
-    <w:rsid w:val="009A3899"/>
-    <w:rPr>
-      <w:sz w:val="24"/>
-    </w:rPr>
-  </w:style>
-  <w:style w:type="character" w:customStyle="1" w:styleId="citebib">
-    <w:name w:val="cite_bib"/>
-    <w:basedOn w:val="DefaultParagraphFont"/>
-    <w:rsid w:val="009A3899"/>
-    <w:rPr>
-      <w:sz w:val="24"/>
-      <w:bdr w:val="none" w:sz="0" w:space="0" w:color="auto"/>
-      <w:shd w:val="clear" w:color="auto" w:fill="00FFFF"/>
-    </w:rPr>
-  </w:style>
-  <w:style w:type="character" w:customStyle="1" w:styleId="citebox">
-    <w:name w:val="cite_box"/>
-    <w:basedOn w:val="citebase"/>
-    <w:rsid w:val="009A3899"/>
-    <w:rPr>
-      <w:sz w:val="24"/>
-    </w:rPr>
-  </w:style>
-  <w:style w:type="character" w:customStyle="1" w:styleId="citeen">
-    <w:name w:val="cite_en"/>
-    <w:basedOn w:val="citebase"/>
-    <w:rsid w:val="009A3899"/>
-    <w:rPr>
-      <w:sz w:val="24"/>
-      <w:shd w:val="clear" w:color="auto" w:fill="FFFF00"/>
-      <w:vertAlign w:val="superscript"/>
-    </w:rPr>
-  </w:style>
-  <w:style w:type="character" w:customStyle="1" w:styleId="citeeq">
-    <w:name w:val="cite_eq"/>
-    <w:basedOn w:val="citebase"/>
-    <w:rsid w:val="009A3899"/>
-    <w:rPr>
-      <w:sz w:val="24"/>
-      <w:bdr w:val="none" w:sz="0" w:space="0" w:color="auto"/>
-      <w:shd w:val="clear" w:color="auto" w:fill="FF99CC"/>
-    </w:rPr>
-  </w:style>
-  <w:style w:type="character" w:customStyle="1" w:styleId="citefig">
-    <w:name w:val="cite_fig"/>
-    <w:basedOn w:val="citebase"/>
-    <w:rsid w:val="009A3899"/>
-    <w:rPr>
-      <w:color w:val="000000"/>
-      <w:sz w:val="24"/>
-      <w:bdr w:val="none" w:sz="0" w:space="0" w:color="auto"/>
-      <w:shd w:val="clear" w:color="auto" w:fill="00FF00"/>
-    </w:rPr>
-  </w:style>
-  <w:style w:type="character" w:customStyle="1" w:styleId="citefn">
-    <w:name w:val="cite_fn"/>
-    <w:basedOn w:val="citebase"/>
-    <w:rsid w:val="009A3899"/>
-    <w:rPr>
-      <w:sz w:val="24"/>
-      <w:bdr w:val="none" w:sz="0" w:space="0" w:color="auto"/>
-      <w:shd w:val="clear" w:color="auto" w:fill="FF0000"/>
-    </w:rPr>
-  </w:style>
-  <w:style w:type="character" w:customStyle="1" w:styleId="citetbl">
-    <w:name w:val="cite_tbl"/>
-    <w:basedOn w:val="citebase"/>
-    <w:rsid w:val="009A3899"/>
-    <w:rPr>
-      <w:color w:val="000000"/>
-      <w:sz w:val="24"/>
-      <w:bdr w:val="none" w:sz="0" w:space="0" w:color="auto"/>
-      <w:shd w:val="clear" w:color="auto" w:fill="FF00FF"/>
-    </w:rPr>
-  </w:style>
-  <w:style w:type="character" w:styleId="CommentReference">
-    <w:name w:val="annotation reference"/>
-    <w:basedOn w:val="DefaultParagraphFont"/>
-    <w:rsid w:val="009A3899"/>
-    <w:rPr>
-      <w:sz w:val="18"/>
-      <w:szCs w:val="18"/>
-    </w:rPr>
-  </w:style>
-  <w:style w:type="paragraph" w:styleId="CommentText">
-    <w:name w:val="annotation text"/>
-    <w:basedOn w:val="Normal"/>
-    <w:link w:val="CommentTextChar"/>
-    <w:semiHidden/>
-    <w:rsid w:val="009A3899"/>
-    <w:rPr>
-      <w:rFonts w:eastAsia="Times New Roman"/>
-    </w:rPr>
-  </w:style>
-  <w:style w:type="character" w:customStyle="1" w:styleId="CommentTextChar">
-    <w:name w:val="Comment Text Char"/>
-    <w:basedOn w:val="DefaultParagraphFont"/>
-    <w:link w:val="CommentText"/>
-    <w:semiHidden/>
-    <w:rsid w:val="009A3899"/>
-    <w:rPr>
-      <w:rFonts w:ascii="Times New Roman" w:eastAsia="Times New Roman" w:hAnsi="Times New Roman"/>
-      <w:sz w:val="20"/>
-      <w:szCs w:val="20"/>
-    </w:rPr>
-  </w:style>
-  <w:style w:type="paragraph" w:styleId="CommentSubject">
-    <w:name w:val="annotation subject"/>
-    <w:basedOn w:val="CommentText"/>
-    <w:next w:val="CommentText"/>
-    <w:link w:val="CommentSubjectChar"/>
-    <w:uiPriority w:val="99"/>
-    <w:semiHidden/>
-    <w:unhideWhenUsed/>
-    <w:rsid w:val="009A3899"/>
-    <w:rPr>
-      <w:b/>
-      <w:bCs/>
-    </w:rPr>
-  </w:style>
-  <w:style w:type="character" w:customStyle="1" w:styleId="CommentSubjectChar">
-    <w:name w:val="Comment Subject Char"/>
-    <w:basedOn w:val="CommentTextChar"/>
-    <w:link w:val="CommentSubject"/>
-    <w:uiPriority w:val="99"/>
-    <w:semiHidden/>
-    <w:rsid w:val="009A3899"/>
-    <w:rPr>
-      <w:rFonts w:ascii="Times New Roman" w:eastAsia="Times New Roman" w:hAnsi="Times New Roman"/>
-      <w:b/>
-      <w:bCs/>
-      <w:sz w:val="20"/>
-      <w:szCs w:val="20"/>
-    </w:rPr>
-  </w:style>
-  <w:style w:type="paragraph" w:customStyle="1" w:styleId="ContinuedParagraph">
-    <w:name w:val="ContinuedParagraph"/>
-    <w:basedOn w:val="Paragraph"/>
-    <w:rsid w:val="009A3899"/>
-    <w:pPr>
-      <w:ind w:firstLine="0"/>
-    </w:pPr>
-  </w:style>
-  <w:style w:type="character" w:customStyle="1" w:styleId="ContractNumber">
-    <w:name w:val="Contract Number"/>
-    <w:basedOn w:val="DefaultParagraphFont"/>
-    <w:rsid w:val="009A3899"/>
-    <w:rPr>
-      <w:sz w:val="24"/>
-      <w:szCs w:val="24"/>
-      <w:bdr w:val="none" w:sz="0" w:space="0" w:color="auto"/>
-      <w:shd w:val="clear" w:color="auto" w:fill="CCFFCC"/>
-    </w:rPr>
-  </w:style>
-  <w:style w:type="character" w:customStyle="1" w:styleId="ContractSponsor">
-    <w:name w:val="Contract Sponsor"/>
-    <w:basedOn w:val="DefaultParagraphFont"/>
-    <w:rsid w:val="009A3899"/>
-    <w:rPr>
-      <w:sz w:val="24"/>
-      <w:szCs w:val="24"/>
-      <w:bdr w:val="none" w:sz="0" w:space="0" w:color="auto"/>
-      <w:shd w:val="clear" w:color="auto" w:fill="FFCC99"/>
-    </w:rPr>
-  </w:style>
-  <w:style w:type="paragraph" w:customStyle="1" w:styleId="Correspondence">
-    <w:name w:val="Correspondence"/>
-    <w:basedOn w:val="BaseText"/>
-    <w:rsid w:val="009A3899"/>
-    <w:pPr>
-      <w:spacing w:before="0" w:after="240"/>
-    </w:pPr>
-  </w:style>
-  <w:style w:type="paragraph" w:customStyle="1" w:styleId="DateAccepted">
-    <w:name w:val="Date Accepted"/>
-    <w:basedOn w:val="BaseText"/>
-    <w:rsid w:val="009A3899"/>
-    <w:pPr>
-      <w:spacing w:before="360"/>
-    </w:pPr>
-  </w:style>
-  <w:style w:type="paragraph" w:customStyle="1" w:styleId="Deck">
-    <w:name w:val="Deck"/>
-    <w:basedOn w:val="BaseHeading"/>
-    <w:rsid w:val="009A3899"/>
-    <w:pPr>
-      <w:outlineLvl w:val="1"/>
-    </w:pPr>
-  </w:style>
-  <w:style w:type="paragraph" w:customStyle="1" w:styleId="DefTerm">
-    <w:name w:val="DefTerm"/>
-    <w:basedOn w:val="BaseText"/>
-    <w:rsid w:val="009A3899"/>
-    <w:pPr>
-      <w:ind w:left="720"/>
-    </w:pPr>
-  </w:style>
-  <w:style w:type="paragraph" w:customStyle="1" w:styleId="Definition">
-    <w:name w:val="Definition"/>
-    <w:basedOn w:val="DefTerm"/>
-    <w:rsid w:val="009A3899"/>
-    <w:pPr>
-      <w:ind w:left="1080" w:hanging="360"/>
-    </w:pPr>
-  </w:style>
-  <w:style w:type="paragraph" w:customStyle="1" w:styleId="DefListTitle">
-    <w:name w:val="DefListTitle"/>
-    <w:basedOn w:val="BaseHeading"/>
-    <w:rsid w:val="009A3899"/>
-  </w:style>
-  <w:style w:type="paragraph" w:customStyle="1" w:styleId="discipline">
-    <w:name w:val="discipline"/>
-    <w:basedOn w:val="BaseText"/>
-    <w:rsid w:val="009A3899"/>
-    <w:pPr>
-      <w:jc w:val="right"/>
-    </w:pPr>
-    <w:rPr>
-      <w:color w:val="993366"/>
-    </w:rPr>
-  </w:style>
-  <w:style w:type="paragraph" w:customStyle="1" w:styleId="Editors">
-    <w:name w:val="Editors"/>
-    <w:basedOn w:val="Authors"/>
-    <w:rsid w:val="009A3899"/>
-  </w:style>
-  <w:style w:type="character" w:styleId="Emphasis">
-    <w:name w:val="Emphasis"/>
-    <w:basedOn w:val="DefaultParagraphFont"/>
-    <w:uiPriority w:val="20"/>
-    <w:qFormat/>
-    <w:rsid w:val="009A3899"/>
-    <w:rPr>
-      <w:i/>
-      <w:iCs/>
-    </w:rPr>
-  </w:style>
-  <w:style w:type="character" w:styleId="EndnoteReference">
-    <w:name w:val="endnote reference"/>
-    <w:basedOn w:val="DefaultParagraphFont"/>
-    <w:semiHidden/>
-    <w:rsid w:val="009A3899"/>
-    <w:rPr>
-      <w:vertAlign w:val="superscript"/>
-    </w:rPr>
-  </w:style>
-  <w:style w:type="paragraph" w:styleId="EndnoteText">
-    <w:name w:val="endnote text"/>
-    <w:basedOn w:val="Normal"/>
-    <w:link w:val="EndnoteTextChar"/>
-    <w:semiHidden/>
-    <w:rsid w:val="009A3899"/>
-    <w:rPr>
-      <w:rFonts w:ascii="Cambria" w:eastAsia="Cambria" w:hAnsi="Cambria"/>
-    </w:rPr>
-  </w:style>
-  <w:style w:type="character" w:customStyle="1" w:styleId="EndnoteTextChar">
-    <w:name w:val="Endnote Text Char"/>
-    <w:basedOn w:val="DefaultParagraphFont"/>
-    <w:link w:val="EndnoteText"/>
-    <w:semiHidden/>
-    <w:rsid w:val="009A3899"/>
-    <w:rPr>
-      <w:rFonts w:ascii="Cambria" w:eastAsia="Cambria" w:hAnsi="Cambria"/>
-      <w:sz w:val="20"/>
-      <w:szCs w:val="20"/>
-    </w:rPr>
-  </w:style>
-  <w:style w:type="character" w:customStyle="1" w:styleId="eqno">
-    <w:name w:val="eq_no"/>
-    <w:basedOn w:val="citebase"/>
-    <w:rsid w:val="009A3899"/>
-    <w:rPr>
-      <w:sz w:val="24"/>
-    </w:rPr>
-  </w:style>
-  <w:style w:type="paragraph" w:customStyle="1" w:styleId="Equation">
-    <w:name w:val="Equation"/>
-    <w:basedOn w:val="BaseText"/>
-    <w:rsid w:val="009A3899"/>
-    <w:pPr>
-      <w:jc w:val="center"/>
-    </w:pPr>
-  </w:style>
-  <w:style w:type="paragraph" w:customStyle="1" w:styleId="FieldCodes">
-    <w:name w:val="FieldCodes"/>
-    <w:basedOn w:val="BaseText"/>
-    <w:rsid w:val="009A3899"/>
-  </w:style>
-  <w:style w:type="paragraph" w:customStyle="1" w:styleId="Legend">
-    <w:name w:val="Legend"/>
-    <w:basedOn w:val="BaseHeading"/>
-    <w:rsid w:val="009A3899"/>
-    <w:rPr>
-      <w:sz w:val="24"/>
-      <w:szCs w:val="24"/>
-    </w:rPr>
-  </w:style>
-  <w:style w:type="paragraph" w:customStyle="1" w:styleId="FigureCopyright">
-    <w:name w:val="FigureCopyright"/>
-    <w:basedOn w:val="Legend"/>
-    <w:rsid w:val="009A3899"/>
-    <w:pPr>
-      <w:autoSpaceDE w:val="0"/>
-      <w:autoSpaceDN w:val="0"/>
-      <w:adjustRightInd w:val="0"/>
-      <w:spacing w:before="80"/>
-    </w:pPr>
-    <w:rPr>
-      <w:lang w:bidi="he-IL"/>
-    </w:rPr>
-  </w:style>
-  <w:style w:type="paragraph" w:customStyle="1" w:styleId="FigureCredit">
-    <w:name w:val="FigureCredit"/>
-    <w:basedOn w:val="FigureCopyright"/>
-    <w:rsid w:val="009A3899"/>
-  </w:style>
-  <w:style w:type="character" w:styleId="FollowedHyperlink">
-    <w:name w:val="FollowedHyperlink"/>
-    <w:basedOn w:val="DefaultParagraphFont"/>
-    <w:rsid w:val="009A3899"/>
-    <w:rPr>
-      <w:color w:val="800080"/>
-      <w:u w:val="single"/>
-    </w:rPr>
-  </w:style>
-  <w:style w:type="paragraph" w:styleId="Footer">
-    <w:name w:val="footer"/>
-    <w:basedOn w:val="Normal"/>
-    <w:link w:val="FooterChar"/>
-    <w:rsid w:val="009A3899"/>
-    <w:pPr>
-      <w:tabs>
-        <w:tab w:val="center" w:pos="4320"/>
-        <w:tab w:val="right" w:pos="8640"/>
-      </w:tabs>
-    </w:pPr>
-    <w:rPr>
-      <w:rFonts w:eastAsia="Times New Roman"/>
-    </w:rPr>
-  </w:style>
-  <w:style w:type="character" w:customStyle="1" w:styleId="FooterChar">
-    <w:name w:val="Footer Char"/>
-    <w:basedOn w:val="DefaultParagraphFont"/>
-    <w:link w:val="Footer"/>
-    <w:rsid w:val="009A3899"/>
-    <w:rPr>
-      <w:rFonts w:ascii="Times New Roman" w:eastAsia="Times New Roman" w:hAnsi="Times New Roman"/>
-      <w:sz w:val="20"/>
-      <w:szCs w:val="20"/>
-    </w:rPr>
-  </w:style>
-  <w:style w:type="character" w:styleId="FootnoteReference">
-    <w:name w:val="footnote reference"/>
-    <w:basedOn w:val="DefaultParagraphFont"/>
-    <w:semiHidden/>
-    <w:rsid w:val="009A3899"/>
-    <w:rPr>
-      <w:vertAlign w:val="superscript"/>
-    </w:rPr>
-  </w:style>
-  <w:style w:type="paragraph" w:customStyle="1" w:styleId="Gloss">
-    <w:name w:val="Gloss"/>
-    <w:basedOn w:val="AbstractSummary"/>
-    <w:rsid w:val="009A3899"/>
-  </w:style>
-  <w:style w:type="paragraph" w:customStyle="1" w:styleId="Glossary">
-    <w:name w:val="Glossary"/>
-    <w:basedOn w:val="BaseText"/>
-    <w:rsid w:val="009A3899"/>
-  </w:style>
-  <w:style w:type="paragraph" w:customStyle="1" w:styleId="GlossHead">
-    <w:name w:val="GlossHead"/>
-    <w:basedOn w:val="AbstractHead"/>
-    <w:rsid w:val="009A3899"/>
-  </w:style>
-  <w:style w:type="paragraph" w:customStyle="1" w:styleId="GraphicAltText">
-    <w:name w:val="GraphicAltText"/>
-    <w:basedOn w:val="Legend"/>
-    <w:rsid w:val="009A3899"/>
-    <w:pPr>
-      <w:autoSpaceDE w:val="0"/>
-      <w:autoSpaceDN w:val="0"/>
-      <w:adjustRightInd w:val="0"/>
-    </w:pPr>
-  </w:style>
-  <w:style w:type="paragraph" w:customStyle="1" w:styleId="GraphicCredit">
-    <w:name w:val="GraphicCredit"/>
-    <w:basedOn w:val="FigureCredit"/>
-    <w:rsid w:val="009A3899"/>
-  </w:style>
-  <w:style w:type="paragraph" w:customStyle="1" w:styleId="Head">
-    <w:name w:val="Head"/>
-    <w:basedOn w:val="BaseHeading"/>
-    <w:rsid w:val="009A3899"/>
-    <w:pPr>
-      <w:spacing w:before="120" w:after="120"/>
-      <w:jc w:val="center"/>
-    </w:pPr>
-    <w:rPr>
-      <w:b/>
-      <w:bCs/>
-    </w:rPr>
-  </w:style>
-  <w:style w:type="paragraph" w:styleId="Header">
-    <w:name w:val="header"/>
-    <w:basedOn w:val="Normal"/>
-    <w:link w:val="HeaderChar"/>
-    <w:rsid w:val="009A3899"/>
-    <w:pPr>
-      <w:tabs>
-        <w:tab w:val="center" w:pos="4320"/>
-        <w:tab w:val="right" w:pos="8640"/>
-      </w:tabs>
-    </w:pPr>
-    <w:rPr>
-      <w:rFonts w:eastAsia="Times New Roman"/>
-    </w:rPr>
-  </w:style>
-  <w:style w:type="character" w:customStyle="1" w:styleId="HeaderChar">
-    <w:name w:val="Header Char"/>
-    <w:basedOn w:val="DefaultParagraphFont"/>
-    <w:link w:val="Header"/>
-    <w:rsid w:val="009A3899"/>
-    <w:rPr>
-      <w:rFonts w:ascii="Times New Roman" w:eastAsia="Times New Roman" w:hAnsi="Times New Roman"/>
-      <w:sz w:val="20"/>
-      <w:szCs w:val="20"/>
-    </w:rPr>
-  </w:style>
-  <w:style w:type="character" w:styleId="HTMLAcronym">
-    <w:name w:val="HTML Acronym"/>
-    <w:basedOn w:val="DefaultParagraphFont"/>
-    <w:rsid w:val="009A3899"/>
-  </w:style>
-  <w:style w:type="character" w:styleId="HTMLCite">
-    <w:name w:val="HTML Cite"/>
-    <w:basedOn w:val="DefaultParagraphFont"/>
-    <w:rsid w:val="009A3899"/>
-    <w:rPr>
-      <w:i/>
-      <w:iCs/>
-    </w:rPr>
-  </w:style>
-  <w:style w:type="character" w:styleId="HTMLCode">
-    <w:name w:val="HTML Code"/>
-    <w:basedOn w:val="DefaultParagraphFont"/>
-    <w:rsid w:val="009A3899"/>
-    <w:rPr>
-      <w:rFonts w:ascii="Courier New" w:hAnsi="Courier New" w:cs="Courier New"/>
-      <w:sz w:val="20"/>
-      <w:szCs w:val="20"/>
-    </w:rPr>
-  </w:style>
-  <w:style w:type="character" w:styleId="HTMLDefinition">
-    <w:name w:val="HTML Definition"/>
-    <w:basedOn w:val="DefaultParagraphFont"/>
-    <w:rsid w:val="009A3899"/>
-    <w:rPr>
-      <w:i/>
-      <w:iCs/>
-    </w:rPr>
-  </w:style>
-  <w:style w:type="character" w:styleId="HTMLKeyboard">
-    <w:name w:val="HTML Keyboard"/>
-    <w:basedOn w:val="DefaultParagraphFont"/>
-    <w:rsid w:val="009A3899"/>
-    <w:rPr>
-      <w:rFonts w:ascii="Courier New" w:hAnsi="Courier New" w:cs="Courier New"/>
-      <w:sz w:val="20"/>
-      <w:szCs w:val="20"/>
-    </w:rPr>
-  </w:style>
-  <w:style w:type="paragraph" w:styleId="HTMLPreformatted">
-    <w:name w:val="HTML Preformatted"/>
-    <w:basedOn w:val="Normal"/>
-    <w:link w:val="HTMLPreformattedChar"/>
-    <w:rsid w:val="009A3899"/>
-    <w:rPr>
-      <w:rFonts w:ascii="Consolas" w:eastAsia="Times New Roman" w:hAnsi="Consolas"/>
-    </w:rPr>
-  </w:style>
-  <w:style w:type="character" w:customStyle="1" w:styleId="HTMLPreformattedChar">
-    <w:name w:val="HTML Preformatted Char"/>
-    <w:basedOn w:val="DefaultParagraphFont"/>
-    <w:link w:val="HTMLPreformatted"/>
-    <w:rsid w:val="009A3899"/>
-    <w:rPr>
-      <w:rFonts w:ascii="Consolas" w:eastAsia="Times New Roman" w:hAnsi="Consolas"/>
-      <w:sz w:val="20"/>
-      <w:szCs w:val="20"/>
-    </w:rPr>
-  </w:style>
-  <w:style w:type="character" w:styleId="HTMLSample">
-    <w:name w:val="HTML Sample"/>
-    <w:basedOn w:val="DefaultParagraphFont"/>
-    <w:rsid w:val="009A3899"/>
-    <w:rPr>
-      <w:rFonts w:ascii="Courier New" w:hAnsi="Courier New" w:cs="Courier New"/>
-    </w:rPr>
-  </w:style>
-  <w:style w:type="character" w:styleId="HTMLTypewriter">
-    <w:name w:val="HTML Typewriter"/>
-    <w:basedOn w:val="DefaultParagraphFont"/>
-    <w:rsid w:val="009A3899"/>
-    <w:rPr>
-      <w:rFonts w:ascii="Courier New" w:hAnsi="Courier New" w:cs="Courier New"/>
-      <w:sz w:val="20"/>
-      <w:szCs w:val="20"/>
-    </w:rPr>
-  </w:style>
-  <w:style w:type="character" w:styleId="HTMLVariable">
-    <w:name w:val="HTML Variable"/>
-    <w:basedOn w:val="DefaultParagraphFont"/>
-    <w:rsid w:val="009A3899"/>
-    <w:rPr>
-      <w:i/>
-      <w:iCs/>
-    </w:rPr>
-  </w:style>
-  <w:style w:type="character" w:styleId="Hyperlink">
-    <w:name w:val="Hyperlink"/>
-    <w:basedOn w:val="DefaultParagraphFont"/>
-    <w:rsid w:val="009A3899"/>
-    <w:rPr>
-      <w:color w:val="0000FF"/>
-      <w:u w:val="single"/>
-    </w:rPr>
-  </w:style>
-  <w:style w:type="paragraph" w:customStyle="1" w:styleId="InstructionsText">
-    <w:name w:val="Instructions Text"/>
-    <w:basedOn w:val="BaseText"/>
-    <w:rsid w:val="009A3899"/>
-  </w:style>
-  <w:style w:type="paragraph" w:customStyle="1" w:styleId="Overline">
-    <w:name w:val="Overline"/>
-    <w:basedOn w:val="BaseText"/>
-    <w:rsid w:val="009A3899"/>
-  </w:style>
-  <w:style w:type="paragraph" w:customStyle="1" w:styleId="IssueName">
-    <w:name w:val="IssueName"/>
-    <w:basedOn w:val="Overline"/>
-    <w:rsid w:val="009A3899"/>
-  </w:style>
-  <w:style w:type="paragraph" w:customStyle="1" w:styleId="Keywords">
-    <w:name w:val="Keywords"/>
-    <w:basedOn w:val="BaseText"/>
-    <w:rsid w:val="009A3899"/>
-  </w:style>
-  <w:style w:type="paragraph" w:customStyle="1" w:styleId="Level3Head">
-    <w:name w:val="Level 3 Head"/>
-    <w:basedOn w:val="BaseHeading"/>
-    <w:rsid w:val="009A3899"/>
-    <w:pPr>
-      <w:outlineLvl w:val="2"/>
-    </w:pPr>
-    <w:rPr>
-      <w:sz w:val="24"/>
-      <w:szCs w:val="24"/>
-      <w:u w:val="single"/>
-    </w:rPr>
-  </w:style>
-  <w:style w:type="paragraph" w:customStyle="1" w:styleId="Level4Head">
-    <w:name w:val="Level 4 Head"/>
-    <w:basedOn w:val="BaseHeading"/>
-    <w:rsid w:val="009A3899"/>
-    <w:pPr>
-      <w:ind w:left="346"/>
-    </w:pPr>
-    <w:rPr>
-      <w:sz w:val="24"/>
-      <w:szCs w:val="24"/>
-    </w:rPr>
-  </w:style>
-  <w:style w:type="character" w:styleId="LineNumber">
-    <w:name w:val="line number"/>
-    <w:basedOn w:val="DefaultParagraphFont"/>
-    <w:rsid w:val="009A3899"/>
-  </w:style>
-  <w:style w:type="paragraph" w:customStyle="1" w:styleId="Literaryquote">
-    <w:name w:val="Literary quote"/>
-    <w:basedOn w:val="BaseText"/>
-    <w:rsid w:val="009A3899"/>
-    <w:pPr>
-      <w:ind w:left="1440" w:right="1440"/>
-    </w:pPr>
-  </w:style>
-  <w:style w:type="paragraph" w:customStyle="1" w:styleId="MaterialsText">
-    <w:name w:val="Materials Text"/>
-    <w:basedOn w:val="BaseText"/>
-    <w:rsid w:val="009A3899"/>
-  </w:style>
-  <w:style w:type="paragraph" w:customStyle="1" w:styleId="NoteInProof">
-    <w:name w:val="NoteInProof"/>
-    <w:basedOn w:val="BaseText"/>
-    <w:rsid w:val="009A3899"/>
-  </w:style>
-  <w:style w:type="paragraph" w:customStyle="1" w:styleId="Notes">
-    <w:name w:val="Notes"/>
-    <w:basedOn w:val="BaseText"/>
-    <w:rsid w:val="009A3899"/>
-    <w:rPr>
-      <w:i/>
-    </w:rPr>
-  </w:style>
-  <w:style w:type="paragraph" w:customStyle="1" w:styleId="Notes-Helvetica">
-    <w:name w:val="Notes-Helvetica"/>
-    <w:basedOn w:val="BaseText"/>
-    <w:rsid w:val="009A3899"/>
-    <w:rPr>
-      <w:i/>
-    </w:rPr>
-  </w:style>
-  <w:style w:type="paragraph" w:customStyle="1" w:styleId="NumberedInstructions">
-    <w:name w:val="Numbered Instructions"/>
-    <w:basedOn w:val="BaseText"/>
-    <w:rsid w:val="009A3899"/>
-  </w:style>
-  <w:style w:type="paragraph" w:customStyle="1" w:styleId="OutlineLevel1">
-    <w:name w:val="OutlineLevel1"/>
-    <w:basedOn w:val="BaseHeading"/>
-    <w:rsid w:val="009A3899"/>
-    <w:rPr>
-      <w:b/>
-      <w:bCs/>
-    </w:rPr>
-  </w:style>
-  <w:style w:type="paragraph" w:customStyle="1" w:styleId="OutlineLevel2">
-    <w:name w:val="OutlineLevel2"/>
-    <w:basedOn w:val="BaseHeading"/>
-    <w:rsid w:val="009A3899"/>
-    <w:pPr>
-      <w:ind w:left="360"/>
-      <w:outlineLvl w:val="1"/>
-    </w:pPr>
-    <w:rPr>
-      <w:b/>
-      <w:bCs/>
-      <w:sz w:val="24"/>
-      <w:szCs w:val="24"/>
-    </w:rPr>
-  </w:style>
-  <w:style w:type="paragraph" w:customStyle="1" w:styleId="OutlineLevel3">
-    <w:name w:val="OutlineLevel3"/>
-    <w:basedOn w:val="BaseHeading"/>
-    <w:rsid w:val="009A3899"/>
-    <w:pPr>
-      <w:ind w:left="720"/>
-      <w:outlineLvl w:val="2"/>
-    </w:pPr>
-    <w:rPr>
-      <w:b/>
-      <w:bCs/>
-      <w:sz w:val="24"/>
-      <w:szCs w:val="24"/>
-    </w:rPr>
-  </w:style>
-  <w:style w:type="character" w:styleId="PageNumber">
-    <w:name w:val="page number"/>
-    <w:basedOn w:val="DefaultParagraphFont"/>
-    <w:rsid w:val="009A3899"/>
-  </w:style>
-  <w:style w:type="paragraph" w:customStyle="1" w:styleId="Preformat">
-    <w:name w:val="Preformat"/>
-    <w:basedOn w:val="BaseText"/>
-    <w:rsid w:val="009A3899"/>
-    <w:pPr>
-      <w:tabs>
-        <w:tab w:val="left" w:pos="360"/>
-        <w:tab w:val="left" w:pos="720"/>
-        <w:tab w:val="left" w:pos="1080"/>
-        <w:tab w:val="left" w:pos="1440"/>
-        <w:tab w:val="left" w:pos="1800"/>
-        <w:tab w:val="left" w:pos="2160"/>
-        <w:tab w:val="left" w:pos="2520"/>
-        <w:tab w:val="left" w:pos="2880"/>
-      </w:tabs>
-    </w:pPr>
-    <w:rPr>
-      <w:rFonts w:ascii="Courier New" w:hAnsi="Courier New" w:cs="Courier New"/>
-    </w:rPr>
-  </w:style>
-  <w:style w:type="paragraph" w:customStyle="1" w:styleId="ProductAuthors">
-    <w:name w:val="ProductAuthors"/>
-    <w:basedOn w:val="BaseText"/>
-    <w:rsid w:val="009A3899"/>
-  </w:style>
-  <w:style w:type="paragraph" w:customStyle="1" w:styleId="ProductInformation">
-    <w:name w:val="ProductInformation"/>
-    <w:basedOn w:val="BaseText"/>
-    <w:rsid w:val="009A3899"/>
-  </w:style>
-  <w:style w:type="paragraph" w:customStyle="1" w:styleId="ProductTitle">
-    <w:name w:val="ProductTitle"/>
-    <w:basedOn w:val="BaseText"/>
-    <w:rsid w:val="009A3899"/>
-    <w:rPr>
-      <w:b/>
-      <w:bCs/>
-    </w:rPr>
-  </w:style>
-  <w:style w:type="paragraph" w:customStyle="1" w:styleId="PublishedOnline">
-    <w:name w:val="Published Online"/>
-    <w:basedOn w:val="DateAccepted"/>
-    <w:rsid w:val="009A3899"/>
-  </w:style>
-  <w:style w:type="paragraph" w:customStyle="1" w:styleId="RecipeMaterials">
-    <w:name w:val="Recipe Materials"/>
-    <w:basedOn w:val="BaseText"/>
-    <w:rsid w:val="009A3899"/>
-  </w:style>
-  <w:style w:type="paragraph" w:customStyle="1" w:styleId="Refhead">
-    <w:name w:val="Ref head"/>
-    <w:basedOn w:val="BaseHeading"/>
-    <w:rsid w:val="009A3899"/>
-    <w:pPr>
-      <w:spacing w:before="120" w:after="120"/>
-    </w:pPr>
-    <w:rPr>
-      <w:b/>
-      <w:bCs/>
-      <w:sz w:val="24"/>
-      <w:szCs w:val="24"/>
-    </w:rPr>
-  </w:style>
-  <w:style w:type="paragraph" w:customStyle="1" w:styleId="ReferenceNote">
-    <w:name w:val="Reference Note"/>
-    <w:basedOn w:val="Referencesandnotes"/>
-    <w:rsid w:val="009A3899"/>
-  </w:style>
-  <w:style w:type="paragraph" w:customStyle="1" w:styleId="ReferencesandnotesLong">
-    <w:name w:val="References and notes Long"/>
-    <w:basedOn w:val="BaseText"/>
-    <w:rsid w:val="009A3899"/>
-    <w:pPr>
-      <w:ind w:left="720" w:hanging="720"/>
-    </w:pPr>
-  </w:style>
-  <w:style w:type="paragraph" w:customStyle="1" w:styleId="region">
-    <w:name w:val="region"/>
-    <w:basedOn w:val="BaseText"/>
-    <w:rsid w:val="009A3899"/>
-    <w:pPr>
-      <w:jc w:val="right"/>
-    </w:pPr>
-    <w:rPr>
-      <w:color w:val="0000FF"/>
-    </w:rPr>
-  </w:style>
-  <w:style w:type="paragraph" w:customStyle="1" w:styleId="RelatedArticle">
-    <w:name w:val="RelatedArticle"/>
-    <w:basedOn w:val="Referencesandnotes"/>
-    <w:rsid w:val="009A3899"/>
-  </w:style>
-  <w:style w:type="paragraph" w:customStyle="1" w:styleId="RunHead">
-    <w:name w:val="RunHead"/>
-    <w:basedOn w:val="BaseText"/>
-    <w:rsid w:val="009A3899"/>
-  </w:style>
-  <w:style w:type="paragraph" w:customStyle="1" w:styleId="SOMContent">
-    <w:name w:val="SOMContent"/>
-    <w:basedOn w:val="1stparatext"/>
-    <w:rsid w:val="009A3899"/>
-  </w:style>
-  <w:style w:type="paragraph" w:customStyle="1" w:styleId="SOMHead">
-    <w:name w:val="SOMHead"/>
-    <w:basedOn w:val="BaseHeading"/>
-    <w:rsid w:val="009A3899"/>
-    <w:rPr>
-      <w:b/>
-      <w:sz w:val="24"/>
-      <w:szCs w:val="24"/>
-    </w:rPr>
-  </w:style>
-  <w:style w:type="paragraph" w:customStyle="1" w:styleId="Speaker">
-    <w:name w:val="Speaker"/>
-    <w:basedOn w:val="Paragraph"/>
-    <w:rsid w:val="009A3899"/>
-    <w:pPr>
-      <w:autoSpaceDE w:val="0"/>
-      <w:autoSpaceDN w:val="0"/>
-      <w:adjustRightInd w:val="0"/>
-    </w:pPr>
-    <w:rPr>
-      <w:b/>
-      <w:lang w:bidi="he-IL"/>
-    </w:rPr>
-  </w:style>
-  <w:style w:type="paragraph" w:customStyle="1" w:styleId="Speech">
-    <w:name w:val="Speech"/>
-    <w:basedOn w:val="Paragraph"/>
-    <w:rsid w:val="009A3899"/>
-    <w:pPr>
-      <w:autoSpaceDE w:val="0"/>
-      <w:autoSpaceDN w:val="0"/>
-      <w:adjustRightInd w:val="0"/>
-    </w:pPr>
-    <w:rPr>
-      <w:lang w:bidi="he-IL"/>
-    </w:rPr>
-  </w:style>
-  <w:style w:type="character" w:styleId="Strong">
-    <w:name w:val="Strong"/>
-    <w:basedOn w:val="DefaultParagraphFont"/>
-    <w:uiPriority w:val="22"/>
-    <w:qFormat/>
-    <w:rsid w:val="009A3899"/>
-    <w:rPr>
-      <w:b/>
-      <w:bCs/>
-    </w:rPr>
-  </w:style>
-  <w:style w:type="paragraph" w:customStyle="1" w:styleId="SX-Abstract">
-    <w:name w:val="SX-Abstract"/>
-    <w:basedOn w:val="Normal"/>
-    <w:qFormat/>
-    <w:rsid w:val="009A3899"/>
-    <w:pPr>
-      <w:widowControl w:val="0"/>
-      <w:spacing w:before="120" w:after="240" w:line="210" w:lineRule="exact"/>
-      <w:ind w:left="700" w:right="700"/>
-      <w:jc w:val="both"/>
-    </w:pPr>
-    <w:rPr>
-      <w:rFonts w:ascii="BlissRegular" w:eastAsia="Times New Roman" w:hAnsi="BlissRegular"/>
-      <w:b/>
-    </w:rPr>
-  </w:style>
-  <w:style w:type="paragraph" w:customStyle="1" w:styleId="SX-Affiliation">
-    <w:name w:val="SX-Affiliation"/>
-    <w:basedOn w:val="Normal"/>
-    <w:next w:val="Normal"/>
-    <w:qFormat/>
-    <w:rsid w:val="009A3899"/>
-    <w:pPr>
-      <w:spacing w:after="160" w:line="190" w:lineRule="exact"/>
-    </w:pPr>
-    <w:rPr>
-      <w:rFonts w:ascii="BlissRegular" w:eastAsia="Times New Roman" w:hAnsi="BlissRegular"/>
-      <w:sz w:val="16"/>
-    </w:rPr>
-  </w:style>
-  <w:style w:type="paragraph" w:customStyle="1" w:styleId="SX-Articlehead">
-    <w:name w:val="SX-Article head"/>
-    <w:basedOn w:val="Normal"/>
-    <w:qFormat/>
-    <w:rsid w:val="009A3899"/>
-    <w:pPr>
-      <w:spacing w:before="210" w:line="210" w:lineRule="exact"/>
-      <w:ind w:firstLine="288"/>
-      <w:jc w:val="both"/>
-    </w:pPr>
-    <w:rPr>
-      <w:rFonts w:eastAsia="Times New Roman"/>
-      <w:b/>
-      <w:sz w:val="18"/>
-    </w:rPr>
-  </w:style>
-  <w:style w:type="paragraph" w:customStyle="1" w:styleId="SX-Authornames">
-    <w:name w:val="SX-Author names"/>
-    <w:basedOn w:val="Normal"/>
-    <w:rsid w:val="009A3899"/>
-    <w:pPr>
-      <w:spacing w:after="120" w:line="210" w:lineRule="exact"/>
-    </w:pPr>
-    <w:rPr>
-      <w:rFonts w:ascii="BlissMedium" w:eastAsia="Times New Roman" w:hAnsi="BlissMedium"/>
-    </w:rPr>
-  </w:style>
-  <w:style w:type="paragraph" w:customStyle="1" w:styleId="SX-Bodytext">
-    <w:name w:val="SX-Body text"/>
-    <w:basedOn w:val="Normal"/>
-    <w:next w:val="Normal"/>
-    <w:rsid w:val="009A3899"/>
-    <w:pPr>
-      <w:spacing w:line="210" w:lineRule="exact"/>
-      <w:ind w:firstLine="288"/>
-      <w:jc w:val="both"/>
-    </w:pPr>
-    <w:rPr>
-      <w:rFonts w:eastAsia="Times New Roman"/>
-      <w:sz w:val="18"/>
-    </w:rPr>
-  </w:style>
-  <w:style w:type="paragraph" w:customStyle="1" w:styleId="SX-Bodytextflush">
-    <w:name w:val="SX-Body text flush"/>
-    <w:basedOn w:val="SX-Bodytext"/>
-    <w:next w:val="SX-Bodytext"/>
-    <w:rsid w:val="009A3899"/>
-    <w:pPr>
-      <w:ind w:firstLine="0"/>
-    </w:pPr>
-  </w:style>
-  <w:style w:type="paragraph" w:customStyle="1" w:styleId="SX-Correspondence">
-    <w:name w:val="SX-Correspondence"/>
-    <w:basedOn w:val="SX-Affiliation"/>
-    <w:qFormat/>
-    <w:rsid w:val="009A3899"/>
-    <w:pPr>
-      <w:spacing w:after="80"/>
-    </w:pPr>
-  </w:style>
-  <w:style w:type="paragraph" w:customStyle="1" w:styleId="SX-Date">
-    <w:name w:val="SX-Date"/>
-    <w:basedOn w:val="Normal"/>
-    <w:qFormat/>
-    <w:rsid w:val="009A3899"/>
-    <w:pPr>
-      <w:spacing w:before="180" w:line="190" w:lineRule="exact"/>
-      <w:ind w:left="245" w:hanging="245"/>
-      <w:jc w:val="both"/>
-    </w:pPr>
-    <w:rPr>
-      <w:rFonts w:eastAsia="Times New Roman"/>
-      <w:sz w:val="16"/>
-    </w:rPr>
-  </w:style>
-  <w:style w:type="paragraph" w:customStyle="1" w:styleId="SX-Equation">
-    <w:name w:val="SX-Equation"/>
-    <w:basedOn w:val="SX-Bodytextflush"/>
-    <w:next w:val="SX-Bodytext"/>
-    <w:rsid w:val="009A3899"/>
-    <w:pPr>
-      <w:autoSpaceDE w:val="0"/>
-      <w:autoSpaceDN w:val="0"/>
-      <w:adjustRightInd w:val="0"/>
-      <w:spacing w:line="240" w:lineRule="auto"/>
-      <w:jc w:val="center"/>
-    </w:pPr>
-  </w:style>
-  <w:style w:type="paragraph" w:customStyle="1" w:styleId="SX-Legend">
-    <w:name w:val="SX-Legend"/>
-    <w:basedOn w:val="SX-Authornames"/>
-    <w:rsid w:val="009A3899"/>
-    <w:pPr>
-      <w:jc w:val="both"/>
-    </w:pPr>
-    <w:rPr>
-      <w:sz w:val="18"/>
-    </w:rPr>
-  </w:style>
-  <w:style w:type="paragraph" w:customStyle="1" w:styleId="SX-References">
-    <w:name w:val="SX-References"/>
-    <w:basedOn w:val="Normal"/>
-    <w:rsid w:val="009A3899"/>
-    <w:pPr>
-      <w:spacing w:line="190" w:lineRule="exact"/>
-      <w:ind w:left="245" w:hanging="245"/>
-      <w:jc w:val="both"/>
-    </w:pPr>
-    <w:rPr>
-      <w:rFonts w:eastAsia="Times New Roman"/>
-      <w:sz w:val="16"/>
-    </w:rPr>
-  </w:style>
-  <w:style w:type="paragraph" w:customStyle="1" w:styleId="SX-RefHead">
-    <w:name w:val="SX-RefHead"/>
-    <w:basedOn w:val="Normal"/>
-    <w:rsid w:val="009A3899"/>
-    <w:pPr>
-      <w:spacing w:before="200" w:line="190" w:lineRule="exact"/>
-    </w:pPr>
-    <w:rPr>
-      <w:rFonts w:eastAsia="Times New Roman"/>
-      <w:b/>
-      <w:sz w:val="16"/>
-    </w:rPr>
-  </w:style>
-  <w:style w:type="character" w:customStyle="1" w:styleId="SX-reflink">
-    <w:name w:val="SX-reflink"/>
-    <w:basedOn w:val="DefaultParagraphFont"/>
-    <w:uiPriority w:val="1"/>
-    <w:qFormat/>
-    <w:rsid w:val="009A3899"/>
-    <w:rPr>
-      <w:color w:val="0000FF"/>
-      <w:sz w:val="16"/>
-      <w:u w:val="words"/>
-      <w:bdr w:val="none" w:sz="0" w:space="0" w:color="auto"/>
-      <w:shd w:val="clear" w:color="auto" w:fill="FFFFFF"/>
-    </w:rPr>
-  </w:style>
-  <w:style w:type="paragraph" w:customStyle="1" w:styleId="SX-SOMHead">
-    <w:name w:val="SX-SOMHead"/>
-    <w:basedOn w:val="SX-RefHead"/>
-    <w:rsid w:val="009A3899"/>
-  </w:style>
-  <w:style w:type="paragraph" w:customStyle="1" w:styleId="SX-Tablehead">
-    <w:name w:val="SX-Tablehead"/>
-    <w:basedOn w:val="Normal"/>
-    <w:qFormat/>
-    <w:rsid w:val="009A3899"/>
-    <w:rPr>
-      <w:rFonts w:eastAsia="Times New Roman"/>
-      <w:szCs w:val="24"/>
-    </w:rPr>
-  </w:style>
-  <w:style w:type="paragraph" w:customStyle="1" w:styleId="SX-Tablelegend">
-    <w:name w:val="SX-Tablelegend"/>
-    <w:basedOn w:val="Normal"/>
-    <w:qFormat/>
-    <w:rsid w:val="009A3899"/>
-    <w:pPr>
-      <w:spacing w:line="190" w:lineRule="exact"/>
-      <w:ind w:left="245" w:hanging="245"/>
-      <w:jc w:val="both"/>
-    </w:pPr>
-    <w:rPr>
-      <w:rFonts w:eastAsia="Times New Roman"/>
-      <w:sz w:val="16"/>
-    </w:rPr>
-  </w:style>
-  <w:style w:type="paragraph" w:customStyle="1" w:styleId="SX-Tabletext">
-    <w:name w:val="SX-Tabletext"/>
-    <w:basedOn w:val="Normal"/>
-    <w:qFormat/>
-    <w:rsid w:val="009A3899"/>
-    <w:pPr>
-      <w:spacing w:line="210" w:lineRule="exact"/>
-      <w:jc w:val="center"/>
-    </w:pPr>
-    <w:rPr>
-      <w:rFonts w:eastAsia="Times New Roman"/>
-      <w:sz w:val="18"/>
-    </w:rPr>
-  </w:style>
-  <w:style w:type="paragraph" w:customStyle="1" w:styleId="SX-Tabletitle">
-    <w:name w:val="SX-Tabletitle"/>
-    <w:basedOn w:val="Normal"/>
-    <w:qFormat/>
-    <w:rsid w:val="009A3899"/>
-    <w:pPr>
-      <w:spacing w:after="120" w:line="210" w:lineRule="exact"/>
-      <w:jc w:val="both"/>
-    </w:pPr>
-    <w:rPr>
-      <w:rFonts w:ascii="BlissMedium" w:eastAsia="Times New Roman" w:hAnsi="BlissMedium"/>
-      <w:sz w:val="18"/>
-    </w:rPr>
-  </w:style>
-  <w:style w:type="paragraph" w:customStyle="1" w:styleId="SX-Title">
-    <w:name w:val="SX-Title"/>
-    <w:basedOn w:val="Normal"/>
-    <w:rsid w:val="009A3899"/>
-    <w:pPr>
-      <w:spacing w:after="240" w:line="500" w:lineRule="exact"/>
-    </w:pPr>
-    <w:rPr>
-      <w:rFonts w:ascii="BlissBold" w:eastAsia="Times New Roman" w:hAnsi="BlissBold"/>
-      <w:b/>
-      <w:sz w:val="44"/>
-    </w:rPr>
-  </w:style>
-  <w:style w:type="paragraph" w:customStyle="1" w:styleId="Tablecolumnhead">
-    <w:name w:val="Table column head"/>
-    <w:basedOn w:val="BaseText"/>
-    <w:rsid w:val="009A3899"/>
-    <w:pPr>
-      <w:spacing w:before="0"/>
-    </w:pPr>
-  </w:style>
-  <w:style w:type="paragraph" w:customStyle="1" w:styleId="Tabletext">
-    <w:name w:val="Table text"/>
-    <w:basedOn w:val="BaseText"/>
-    <w:rsid w:val="009A3899"/>
-    <w:pPr>
-      <w:spacing w:before="0"/>
-    </w:pPr>
-  </w:style>
-  <w:style w:type="paragraph" w:customStyle="1" w:styleId="TableLegend">
-    <w:name w:val="TableLegend"/>
-    <w:basedOn w:val="BaseText"/>
-    <w:rsid w:val="009A3899"/>
-    <w:pPr>
-      <w:spacing w:before="0"/>
-    </w:pPr>
-  </w:style>
-  <w:style w:type="paragraph" w:customStyle="1" w:styleId="TableTitle">
-    <w:name w:val="TableTitle"/>
-    <w:basedOn w:val="BaseHeading"/>
-    <w:rsid w:val="009A3899"/>
-  </w:style>
-  <w:style w:type="paragraph" w:customStyle="1" w:styleId="Teaser">
-    <w:name w:val="Teaser"/>
-    <w:basedOn w:val="BaseText"/>
-    <w:rsid w:val="009A3899"/>
-  </w:style>
-  <w:style w:type="paragraph" w:customStyle="1" w:styleId="TWIS">
-    <w:name w:val="TWIS"/>
-    <w:basedOn w:val="AbstractSummary"/>
-    <w:rsid w:val="009A3899"/>
-    <w:pPr>
-      <w:autoSpaceDE w:val="0"/>
-      <w:autoSpaceDN w:val="0"/>
-      <w:adjustRightInd w:val="0"/>
-    </w:pPr>
-  </w:style>
-  <w:style w:type="paragraph" w:customStyle="1" w:styleId="TWISorEC">
-    <w:name w:val="TWIS or EC"/>
-    <w:basedOn w:val="Normal"/>
-    <w:rsid w:val="009A3899"/>
-    <w:pPr>
-      <w:spacing w:line="210" w:lineRule="exact"/>
-    </w:pPr>
-    <w:rPr>
-      <w:rFonts w:ascii="BlissRegular" w:eastAsia="Times New Roman" w:hAnsi="BlissRegular"/>
-      <w:sz w:val="19"/>
-    </w:rPr>
-  </w:style>
-  <w:style w:type="paragraph" w:customStyle="1" w:styleId="work-sector">
-    <w:name w:val="work-sector"/>
-    <w:basedOn w:val="BaseText"/>
-    <w:rsid w:val="009A3899"/>
-    <w:pPr>
-      <w:jc w:val="right"/>
-    </w:pPr>
-    <w:rPr>
-      <w:color w:val="003300"/>
-    </w:rPr>
-  </w:style>
-  <w:style w:type="paragraph" w:customStyle="1" w:styleId="DOI">
-    <w:name w:val="DOI"/>
-    <w:basedOn w:val="DateAccepted"/>
-    <w:qFormat/>
-    <w:rsid w:val="009A7F20"/>
-  </w:style>
-  <w:style w:type="paragraph" w:customStyle="1" w:styleId="Default">
-    <w:name w:val="Default"/>
-    <w:rsid w:val="002F1567"/>
-    <w:pPr>
-      <w:autoSpaceDE w:val="0"/>
-      <w:autoSpaceDN w:val="0"/>
-      <w:adjustRightInd w:val="0"/>
-    </w:pPr>
-    <w:rPr>
-      <w:rFonts w:ascii="MillerDaily" w:hAnsi="MillerDaily" w:cs="MillerDaily"/>
-      <w:color w:val="000000"/>
-      <w:sz w:val="24"/>
-      <w:szCs w:val="24"/>
-      <w:lang w:bidi="he-IL"/>
-    </w:rPr>
-  </w:style>
-</w:styles>
-</file>
-
-<file path=word/stylesWithEffects.xml><?xml version="1.0" encoding="utf-8"?>
-<w:styles xmlns:wpc="http://schemas.microsoft.com/office/word/2010/wordprocessingCanvas" xmlns:mc="http://schemas.openxmlformats.org/markup-compatibility/2006" xmlns:o="urn:schemas-microsoft-com:office:office" xmlns:r="http://schemas.openxmlformats.org/officeDocument/2006/relationships" xmlns:m="http://schemas.openxmlformats.org/officeDocument/2006/math" xmlns:v="urn:schemas-microsoft-com:vml" xmlns:wp14="http://schemas.microsoft.com/office/word/2010/wordprocessingDrawing" xmlns:wp="http://schemas.openxmlformats.org/drawingml/2006/wordprocessingDrawing" xmlns:w10="urn:schemas-microsoft-com:office:word" xmlns:w="http://schemas.openxmlformats.org/wordprocessingml/2006/main" xmlns:w14="http://schemas.microsoft.com/office/word/2010/wordml" xmlns:wpg="http://schemas.microsoft.com/office/word/2010/wordprocessingGroup" xmlns:wpi="http://schemas.microsoft.com/office/word/2010/wordprocessingInk" xmlns:wne="http://schemas.microsoft.com/office/word/2006/wordml" xmlns:wps="http://schemas.microsoft.com/office/word/2010/wordprocessingShape" mc:Ignorable="w14 wp14">
-  <w:docDefaults>
-    <w:rPrDefault>
-      <w:rPr>
-        <w:rFonts w:ascii="Times New Roman" w:eastAsia="Calibri" w:hAnsi="Times New Roman" w:cs="Times New Roman"/>
-        <w:lang w:val="en-US" w:eastAsia="en-US" w:bidi="ar-SA"/>
-      </w:rPr>
-    </w:rPrDefault>
-    <w:pPrDefault/>
-  </w:docDefaults>
-  <w:latentStyles w:defLockedState="0" w:defUIPriority="99" w:defSemiHidden="1" w:defUnhideWhenUsed="1" w:defQFormat="0" w:count="267">
-    <w:lsdException w:name="Normal" w:semiHidden="0" w:uiPriority="0" w:unhideWhenUsed="0" w:qFormat="1"/>
-    <w:lsdException w:name="heading 1" w:semiHidden="0" w:uiPriority="9" w:unhideWhenUsed="0" w:qFormat="1"/>
-    <w:lsdException w:name="heading 2" w:uiPriority="9" w:qFormat="1"/>
-    <w:lsdException w:name="heading 3" w:uiPriority="9" w:qFormat="1"/>
-    <w:lsdException w:name="heading 4" w:uiPriority="9" w:qFormat="1"/>
-    <w:lsdException w:name="heading 5" w:uiPriority="9" w:qFormat="1"/>
-    <w:lsdException w:name="heading 6" w:uiPriority="9" w:qFormat="1"/>
-    <w:lsdException w:name="heading 7" w:uiPriority="9" w:qFormat="1"/>
-    <w:lsdException w:name="heading 8" w:uiPriority="9" w:qFormat="1"/>
-    <w:lsdException w:name="heading 9" w:uiPriority="9" w:qFormat="1"/>
-    <w:lsdException w:name="toc 1" w:uiPriority="39"/>
-    <w:lsdException w:name="toc 2" w:uiPriority="39"/>
-    <w:lsdException w:name="toc 3" w:uiPriority="39"/>
-    <w:lsdException w:name="toc 4" w:uiPriority="39"/>
-    <w:lsdException w:name="toc 5" w:uiPriority="39"/>
-    <w:lsdException w:name="toc 6" w:uiPriority="39"/>
-    <w:lsdException w:name="toc 7" w:uiPriority="39"/>
-    <w:lsdException w:name="toc 8" w:uiPriority="39"/>
-    <w:lsdException w:name="toc 9" w:uiPriority="39"/>
-    <w:lsdException w:name="annotation text" w:uiPriority="0"/>
-    <w:lsdException w:name="header" w:uiPriority="0"/>
-    <w:lsdException w:name="footer" w:uiPriority="0"/>
-    <w:lsdException w:name="caption" w:uiPriority="35" w:qFormat="1"/>
-    <w:lsdException w:name="footnote reference" w:uiPriority="0"/>
-    <w:lsdException w:name="annotation reference" w:uiPriority="0"/>
-    <w:lsdException w:name="line number" w:uiPriority="0"/>
-    <w:lsdException w:name="page number" w:uiPriority="0"/>
-    <w:lsdException w:name="endnote reference" w:uiPriority="0"/>
-    <w:lsdException w:name="endnote text" w:uiPriority="0"/>
-    <w:lsdException w:name="Title" w:semiHidden="0" w:uiPriority="10" w:unhideWhenUsed="0" w:qFormat="1"/>
-    <w:lsdException w:name="Default Paragraph Font" w:uiPriority="1"/>
-    <w:lsdException w:name="Subtitle" w:semiHidden="0" w:uiPriority="11" w:unhideWhenUsed="0" w:qFormat="1"/>
-    <w:lsdException w:name="Hyperlink" w:uiPriority="0"/>
-    <w:lsdException w:name="FollowedHyperlink" w:uiPriority="0"/>
-    <w:lsdException w:name="Strong" w:semiHidden="0" w:uiPriority="22" w:unhideWhenUsed="0" w:qFormat="1"/>
-    <w:lsdException w:name="Emphasis" w:semiHidden="0" w:uiPriority="20" w:unhideWhenUsed="0" w:qFormat="1"/>
-    <w:lsdException w:name="HTML Acronym" w:uiPriority="0"/>
-    <w:lsdException w:name="HTML Cite" w:uiPriority="0"/>
-    <w:lsdException w:name="HTML Code" w:uiPriority="0"/>
-    <w:lsdException w:name="HTML Definition" w:uiPriority="0"/>
-    <w:lsdException w:name="HTML Keyboard" w:uiPriority="0"/>
-    <w:lsdException w:name="HTML Preformatted" w:uiPriority="0"/>
-    <w:lsdException w:name="HTML Sample" w:uiPriority="0"/>
-    <w:lsdException w:name="HTML Typewriter" w:uiPriority="0"/>
-    <w:lsdException w:name="HTML Variable" w:uiPriority="0"/>
-    <w:lsdException w:name="Balloon Text" w:uiPriority="0"/>
-    <w:lsdException w:name="Table Grid" w:semiHidden="0" w:uiPriority="59" w:unhideWhenUsed="0"/>
-    <w:lsdException w:name="No Spacing" w:semiHidden="0" w:unhideWhenUsed="0" w:qFormat="1"/>
-    <w:lsdException w:name="Light Shading" w:semiHidden="0" w:unhideWhenUsed="0"/>
-    <w:lsdException w:name="Light List" w:semiHidden="0" w:unhideWhenUsed="0"/>
-    <w:lsdException w:name="Light Grid" w:semiHidden="0" w:unhideWhenUsed="0"/>
-    <w:lsdException w:name="Medium Shading 1" w:semiHidden="0" w:unhideWhenUsed="0"/>
-    <w:lsdException w:name="Medium Shading 2" w:semiHidden="0" w:unhideWhenUsed="0"/>
-    <w:lsdException w:name="Medium List 1" w:semiHidden="0" w:unhideWhenUsed="0"/>
-    <w:lsdException w:name="Medium List 2" w:semiHidden="0" w:unhideWhenUsed="0"/>
-    <w:lsdException w:name="Medium Grid 1" w:semiHidden="0" w:unhideWhenUsed="0"/>
-    <w:lsdException w:name="Medium Grid 2" w:semiHidden="0" w:uiPriority="1" w:unhideWhenUsed="0" w:qFormat="1"/>
-    <w:lsdException w:name="Medium Grid 3" w:semiHidden="0" w:uiPriority="60" w:unhideWhenUsed="0"/>
-    <w:lsdException w:name="Dark List" w:semiHidden="0" w:uiPriority="61" w:unhideWhenUsed="0"/>
-    <w:lsdException w:name="Colorful Shading" w:semiHidden="0" w:uiPriority="62" w:unhideWhenUsed="0"/>
-    <w:lsdException w:name="Colorful List" w:semiHidden="0" w:uiPriority="63" w:unhideWhenUsed="0"/>
-    <w:lsdException w:name="Colorful Grid" w:semiHidden="0" w:uiPriority="64" w:unhideWhenUsed="0"/>
-    <w:lsdException w:name="Light Shading Accent 1" w:semiHidden="0" w:uiPriority="65" w:unhideWhenUsed="0"/>
-    <w:lsdException w:name="Light List Accent 1" w:semiHidden="0" w:uiPriority="66" w:unhideWhenUsed="0"/>
-    <w:lsdException w:name="Light Grid Accent 1" w:semiHidden="0" w:uiPriority="67" w:unhideWhenUsed="0"/>
-    <w:lsdException w:name="Medium Shading 1 Accent 1" w:semiHidden="0" w:uiPriority="68" w:unhideWhenUsed="0"/>
-    <w:lsdException w:name="Medium Shading 2 Accent 1" w:semiHidden="0" w:uiPriority="69" w:unhideWhenUsed="0"/>
-    <w:lsdException w:name="Medium List 1 Accent 1" w:semiHidden="0" w:uiPriority="70" w:unhideWhenUsed="0"/>
-    <w:lsdException w:name="Revision" w:semiHidden="0" w:uiPriority="71" w:unhideWhenUsed="0"/>
-    <w:lsdException w:name="List Paragraph" w:semiHidden="0" w:uiPriority="72" w:unhideWhenUsed="0" w:qFormat="1"/>
-    <w:lsdException w:name="Quote" w:semiHidden="0" w:uiPriority="73" w:unhideWhenUsed="0" w:qFormat="1"/>
-    <w:lsdException w:name="Intense Quote" w:semiHidden="0" w:uiPriority="60" w:unhideWhenUsed="0" w:qFormat="1"/>
-    <w:lsdException w:name="Medium List 2 Accent 1" w:semiHidden="0" w:uiPriority="61" w:unhideWhenUsed="0"/>
-    <w:lsdException w:name="Medium Grid 1 Accent 1" w:semiHidden="0" w:uiPriority="62" w:unhideWhenUsed="0"/>
-    <w:lsdException w:name="Medium Grid 2 Accent 1" w:semiHidden="0" w:uiPriority="63" w:unhideWhenUsed="0"/>
-    <w:lsdException w:name="Medium Grid 3 Accent 1" w:semiHidden="0" w:uiPriority="64" w:unhideWhenUsed="0"/>
-    <w:lsdException w:name="Dark List Accent 1" w:semiHidden="0" w:uiPriority="65" w:unhideWhenUsed="0"/>
-    <w:lsdException w:name="Colorful Shading Accent 1" w:semiHidden="0" w:unhideWhenUsed="0"/>
-    <w:lsdException w:name="Colorful List Accent 1" w:semiHidden="0" w:uiPriority="34" w:unhideWhenUsed="0" w:qFormat="1"/>
-    <w:lsdException w:name="Colorful Grid Accent 1" w:semiHidden="0" w:uiPriority="29" w:unhideWhenUsed="0" w:qFormat="1"/>
-    <w:lsdException w:name="Light Shading Accent 2" w:semiHidden="0" w:uiPriority="30" w:unhideWhenUsed="0" w:qFormat="1"/>
-    <w:lsdException w:name="Light List Accent 2" w:semiHidden="0" w:uiPriority="66" w:unhideWhenUsed="0"/>
-    <w:lsdException w:name="Light Grid Accent 2" w:semiHidden="0" w:uiPriority="67" w:unhideWhenUsed="0"/>
-    <w:lsdException w:name="Medium Shading 1 Accent 2" w:semiHidden="0" w:uiPriority="68" w:unhideWhenUsed="0"/>
-    <w:lsdException w:name="Medium Shading 2 Accent 2" w:semiHidden="0" w:uiPriority="69" w:unhideWhenUsed="0"/>
-    <w:lsdException w:name="Medium List 1 Accent 2" w:semiHidden="0" w:uiPriority="70" w:unhideWhenUsed="0"/>
-    <w:lsdException w:name="Medium List 2 Accent 2" w:semiHidden="0" w:uiPriority="71" w:unhideWhenUsed="0"/>
-    <w:lsdException w:name="Medium Grid 1 Accent 2" w:semiHidden="0" w:uiPriority="72" w:unhideWhenUsed="0"/>
-    <w:lsdException w:name="Medium Grid 2 Accent 2" w:semiHidden="0" w:uiPriority="73" w:unhideWhenUsed="0"/>
-    <w:lsdException w:name="Medium Grid 3 Accent 2" w:semiHidden="0" w:uiPriority="60" w:unhideWhenUsed="0"/>
-    <w:lsdException w:name="Dark List Accent 2" w:semiHidden="0" w:uiPriority="61" w:unhideWhenUsed="0"/>
-    <w:lsdException w:name="Colorful Shading Accent 2" w:semiHidden="0" w:uiPriority="62" w:unhideWhenUsed="0"/>
-    <w:lsdException w:name="Colorful List Accent 2" w:semiHidden="0" w:uiPriority="63" w:unhideWhenUsed="0"/>
-    <w:lsdException w:name="Colorful Grid Accent 2" w:semiHidden="0" w:uiPriority="64" w:unhideWhenUsed="0"/>
-    <w:lsdException w:name="Light Shading Accent 3" w:semiHidden="0" w:uiPriority="65" w:unhideWhenUsed="0"/>
-    <w:lsdException w:name="Light List Accent 3" w:semiHidden="0" w:uiPriority="66" w:unhideWhenUsed="0"/>
-    <w:lsdException w:name="Light Grid Accent 3" w:semiHidden="0" w:uiPriority="67" w:unhideWhenUsed="0"/>
-    <w:lsdException w:name="Medium Shading 1 Accent 3" w:semiHidden="0" w:uiPriority="68" w:unhideWhenUsed="0"/>
-    <w:lsdException w:name="Medium Shading 2 Accent 3" w:semiHidden="0" w:uiPriority="69" w:unhideWhenUsed="0"/>
-    <w:lsdException w:name="Medium List 1 Accent 3" w:semiHidden="0" w:uiPriority="70" w:unhideWhenUsed="0"/>
-    <w:lsdException w:name="Medium List 2 Accent 3" w:semiHidden="0" w:uiPriority="71" w:unhideWhenUsed="0"/>
-    <w:lsdException w:name="Medium Grid 1 Accent 3" w:semiHidden="0" w:uiPriority="72" w:unhideWhenUsed="0"/>
-    <w:lsdException w:name="Medium Grid 2 Accent 3" w:semiHidden="0" w:uiPriority="73" w:unhideWhenUsed="0"/>
-    <w:lsdException w:name="Medium Grid 3 Accent 3" w:semiHidden="0" w:uiPriority="60" w:unhideWhenUsed="0"/>
-    <w:lsdException w:name="Dark List Accent 3" w:semiHidden="0" w:uiPriority="61" w:unhideWhenUsed="0"/>
-    <w:lsdException w:name="Colorful Shading Accent 3" w:semiHidden="0" w:uiPriority="62" w:unhideWhenUsed="0"/>
-    <w:lsdException w:name="Colorful List Accent 3" w:semiHidden="0" w:uiPriority="63" w:unhideWhenUsed="0"/>
-    <w:lsdException w:name="Colorful Grid Accent 3" w:semiHidden="0" w:uiPriority="64" w:unhideWhenUsed="0"/>
-    <w:lsdException w:name="Light Shading Accent 4" w:semiHidden="0" w:uiPriority="65" w:unhideWhenUsed="0"/>
-    <w:lsdException w:name="Light List Accent 4" w:semiHidden="0" w:uiPriority="66" w:unhideWhenUsed="0"/>
-    <w:lsdException w:name="Light Grid Accent 4" w:semiHidden="0" w:uiPriority="67" w:unhideWhenUsed="0"/>
-    <w:lsdException w:name="Medium Shading 1 Accent 4" w:semiHidden="0" w:uiPriority="68" w:unhideWhenUsed="0"/>
-    <w:lsdException w:name="Medium Shading 2 Accent 4" w:semiHidden="0" w:uiPriority="69" w:unhideWhenUsed="0"/>
-    <w:lsdException w:name="Medium List 1 Accent 4" w:semiHidden="0" w:uiPriority="70" w:unhideWhenUsed="0"/>
-    <w:lsdException w:name="Medium List 2 Accent 4" w:semiHidden="0" w:uiPriority="71" w:unhideWhenUsed="0"/>
-    <w:lsdException w:name="Medium Grid 1 Accent 4" w:semiHidden="0" w:uiPriority="72" w:unhideWhenUsed="0"/>
-    <w:lsdException w:name="Medium Grid 2 Accent 4" w:semiHidden="0" w:uiPriority="73" w:unhideWhenUsed="0"/>
-    <w:lsdException w:name="Medium Grid 3 Accent 4" w:semiHidden="0" w:uiPriority="60" w:unhideWhenUsed="0"/>
-    <w:lsdException w:name="Dark List Accent 4" w:semiHidden="0" w:uiPriority="61" w:unhideWhenUsed="0"/>
-    <w:lsdException w:name="Colorful Shading Accent 4" w:semiHidden="0" w:uiPriority="62" w:unhideWhenUsed="0"/>
-    <w:lsdException w:name="Colorful List Accent 4" w:semiHidden="0" w:uiPriority="63" w:unhideWhenUsed="0"/>
-    <w:lsdException w:name="Colorful Grid Accent 4" w:semiHidden="0" w:uiPriority="64" w:unhideWhenUsed="0"/>
-    <w:lsdException w:name="Light Shading Accent 5" w:semiHidden="0" w:uiPriority="65" w:unhideWhenUsed="0"/>
-    <w:lsdException w:name="Light List Accent 5" w:semiHidden="0" w:uiPriority="66" w:unhideWhenUsed="0"/>
-    <w:lsdException w:name="Light Grid Accent 5" w:semiHidden="0" w:uiPriority="67" w:unhideWhenUsed="0"/>
-    <w:lsdException w:name="Medium Shading 1 Accent 5" w:semiHidden="0" w:uiPriority="68" w:unhideWhenUsed="0"/>
-    <w:lsdException w:name="Medium Shading 2 Accent 5" w:semiHidden="0" w:uiPriority="69" w:unhideWhenUsed="0"/>
-    <w:lsdException w:name="Medium List 1 Accent 5" w:semiHidden="0" w:uiPriority="70" w:unhideWhenUsed="0"/>
-    <w:lsdException w:name="Medium List 2 Accent 5" w:semiHidden="0" w:uiPriority="71" w:unhideWhenUsed="0"/>
-    <w:lsdException w:name="Medium Grid 1 Accent 5" w:semiHidden="0" w:uiPriority="72" w:unhideWhenUsed="0"/>
-    <w:lsdException w:name="Medium Grid 2 Accent 5" w:semiHidden="0" w:uiPriority="73" w:unhideWhenUsed="0"/>
-    <w:lsdException w:name="Medium Grid 3 Accent 5" w:semiHidden="0" w:uiPriority="60" w:unhideWhenUsed="0"/>
-    <w:lsdException w:name="Dark List Accent 5" w:semiHidden="0" w:uiPriority="61" w:unhideWhenUsed="0"/>
-    <w:lsdException w:name="Colorful Shading Accent 5" w:semiHidden="0" w:uiPriority="62" w:unhideWhenUsed="0"/>
-    <w:lsdException w:name="Colorful List Accent 5" w:semiHidden="0" w:uiPriority="63" w:unhideWhenUsed="0"/>
-    <w:lsdException w:name="Colorful Grid Accent 5" w:semiHidden="0" w:uiPriority="64" w:unhideWhenUsed="0"/>
-    <w:lsdException w:name="Light Shading Accent 6" w:semiHidden="0" w:uiPriority="65" w:unhideWhenUsed="0"/>
-    <w:lsdException w:name="Light List Accent 6" w:semiHidden="0" w:uiPriority="66" w:unhideWhenUsed="0"/>
-    <w:lsdException w:name="Light Grid Accent 6" w:semiHidden="0" w:uiPriority="67" w:unhideWhenUsed="0"/>
-    <w:lsdException w:name="Medium Shading 1 Accent 6" w:semiHidden="0" w:uiPriority="68" w:unhideWhenUsed="0"/>
-    <w:lsdException w:name="Medium Shading 2 Accent 6" w:semiHidden="0" w:uiPriority="69" w:unhideWhenUsed="0"/>
-    <w:lsdException w:name="Medium List 1 Accent 6" w:semiHidden="0" w:uiPriority="70" w:unhideWhenUsed="0"/>
-    <w:lsdException w:name="Medium List 2 Accent 6" w:semiHidden="0" w:uiPriority="71" w:unhideWhenUsed="0"/>
-    <w:lsdException w:name="Medium Grid 1 Accent 6" w:semiHidden="0" w:uiPriority="72" w:unhideWhenUsed="0"/>
-    <w:lsdException w:name="Medium Grid 2 Accent 6" w:semiHidden="0" w:uiPriority="73" w:unhideWhenUsed="0"/>
-    <w:lsdException w:name="Medium Grid 3 Accent 6" w:semiHidden="0" w:uiPriority="60" w:unhideWhenUsed="0"/>
-    <w:lsdException w:name="Dark List Accent 6" w:semiHidden="0" w:uiPriority="61" w:unhideWhenUsed="0"/>
-    <w:lsdException w:name="Colorful Shading Accent 6" w:semiHidden="0" w:uiPriority="62" w:unhideWhenUsed="0"/>
-    <w:lsdException w:name="Colorful List Accent 6" w:semiHidden="0" w:uiPriority="63" w:unhideWhenUsed="0"/>
-    <w:lsdException w:name="Colorful Grid Accent 6" w:semiHidden="0" w:uiPriority="64" w:unhideWhenUsed="0"/>
-    <w:lsdException w:name="Subtle Emphasis" w:semiHidden="0" w:uiPriority="65" w:unhideWhenUsed="0" w:qFormat="1"/>
-    <w:lsdException w:name="Intense Emphasis" w:semiHidden="0" w:uiPriority="66" w:unhideWhenUsed="0" w:qFormat="1"/>
-    <w:lsdException w:name="Subtle Reference" w:semiHidden="0" w:uiPriority="67" w:unhideWhenUsed="0" w:qFormat="1"/>
-    <w:lsdException w:name="Intense Reference" w:semiHidden="0" w:uiPriority="68" w:unhideWhenUsed="0" w:qFormat="1"/>
-    <w:lsdException w:name="Book Title" w:semiHidden="0" w:uiPriority="69" w:unhideWhenUsed="0" w:qFormat="1"/>
-    <w:lsdException w:name="Bibliography" w:semiHidden="0" w:uiPriority="70" w:unhideWhenUsed="0"/>
-    <w:lsdException w:name="TOC Heading" w:uiPriority="71" w:qFormat="1"/>
+  <w:latentStyles w:defLockedState="0" w:defUIPriority="99" w:defSemiHidden="0" w:defUnhideWhenUsed="0" w:defQFormat="0" w:count="371">
+    <w:lsdException w:name="Normal" w:uiPriority="0" w:qFormat="1"/>
+    <w:lsdException w:name="heading 1" w:uiPriority="9" w:qFormat="1"/>
+    <w:lsdException w:name="heading 2" w:semiHidden="1" w:uiPriority="9" w:unhideWhenUsed="1" w:qFormat="1"/>
+    <w:lsdException w:name="heading 3" w:semiHidden="1" w:uiPriority="9" w:unhideWhenUsed="1" w:qFormat="1"/>
+    <w:lsdException w:name="heading 4" w:semiHidden="1" w:uiPriority="9" w:unhideWhenUsed="1" w:qFormat="1"/>
+    <w:lsdException w:name="heading 5" w:semiHidden="1" w:uiPriority="9" w:unhideWhenUsed="1" w:qFormat="1"/>
+    <w:lsdException w:name="heading 6" w:semiHidden="1" w:uiPriority="9" w:unhideWhenUsed="1" w:qFormat="1"/>
+    <w:lsdException w:name="heading 7" w:semiHidden="1" w:uiPriority="9" w:unhideWhenUsed="1" w:qFormat="1"/>
+    <w:lsdException w:name="heading 8" w:semiHidden="1" w:uiPriority="9" w:unhideWhenUsed="1" w:qFormat="1"/>
+    <w:lsdException w:name="heading 9" w:semiHidden="1" w:uiPriority="9" w:unhideWhenUsed="1" w:qFormat="1"/>
+    <w:lsdException w:name="index 1" w:semiHidden="1" w:unhideWhenUsed="1"/>
+    <w:lsdException w:name="index 2" w:semiHidden="1" w:unhideWhenUsed="1"/>
+    <w:lsdException w:name="index 3" w:semiHidden="1" w:unhideWhenUsed="1"/>
+    <w:lsdException w:name="index 4" w:semiHidden="1" w:unhideWhenUsed="1"/>
+    <w:lsdException w:name="index 5" w:semiHidden="1" w:unhideWhenUsed="1"/>
+    <w:lsdException w:name="index 6" w:semiHidden="1" w:unhideWhenUsed="1"/>
+    <w:lsdException w:name="index 7" w:semiHidden="1" w:unhideWhenUsed="1"/>
+    <w:lsdException w:name="index 8" w:semiHidden="1" w:unhideWhenUsed="1"/>
+    <w:lsdException w:name="index 9" w:semiHidden="1" w:unhideWhenUsed="1"/>
+    <w:lsdException w:name="toc 1" w:semiHidden="1" w:uiPriority="39" w:unhideWhenUsed="1"/>
+    <w:lsdException w:name="toc 2" w:semiHidden="1" w:uiPriority="39" w:unhideWhenUsed="1"/>
+    <w:lsdException w:name="toc 3" w:semiHidden="1" w:uiPriority="39" w:unhideWhenUsed="1"/>
+    <w:lsdException w:name="toc 4" w:semiHidden="1" w:uiPriority="39" w:unhideWhenUsed="1"/>
+    <w:lsdException w:name="toc 5" w:semiHidden="1" w:uiPriority="39" w:unhideWhenUsed="1"/>
+    <w:lsdException w:name="toc 6" w:semiHidden="1" w:uiPriority="39" w:unhideWhenUsed="1"/>
+    <w:lsdException w:name="toc 7" w:semiHidden="1" w:uiPriority="39" w:unhideWhenUsed="1"/>
+    <w:lsdException w:name="toc 8" w:semiHidden="1" w:uiPriority="39" w:unhideWhenUsed="1"/>
+    <w:lsdException w:name="toc 9" w:semiHidden="1" w:uiPriority="39" w:unhideWhenUsed="1"/>
+    <w:lsdException w:name="Normal Indent" w:semiHidden="1" w:unhideWhenUsed="1"/>
+    <w:lsdException w:name="footnote text" w:semiHidden="1" w:unhideWhenUsed="1"/>
+    <w:lsdException w:name="annotation text" w:semiHidden="1" w:uiPriority="0" w:unhideWhenUsed="1"/>
+    <w:lsdException w:name="header" w:semiHidden="1" w:uiPriority="0" w:unhideWhenUsed="1"/>
+    <w:lsdException w:name="footer" w:semiHidden="1" w:uiPriority="0" w:unhideWhenUsed="1"/>
+    <w:lsdException w:name="index heading" w:semiHidden="1" w:unhideWhenUsed="1"/>
+    <w:lsdException w:name="caption" w:semiHidden="1" w:uiPriority="35" w:unhideWhenUsed="1" w:qFormat="1"/>
+    <w:lsdException w:name="table of figures" w:semiHidden="1" w:unhideWhenUsed="1"/>
+    <w:lsdException w:name="envelope address" w:semiHidden="1" w:unhideWhenUsed="1"/>
+    <w:lsdException w:name="envelope return" w:semiHidden="1" w:unhideWhenUsed="1"/>
+    <w:lsdException w:name="footnote reference" w:semiHidden="1" w:uiPriority="0" w:unhideWhenUsed="1"/>
+    <w:lsdException w:name="annotation reference" w:semiHidden="1" w:uiPriority="0" w:unhideWhenUsed="1"/>
+    <w:lsdException w:name="line number" w:semiHidden="1" w:uiPriority="0" w:unhideWhenUsed="1"/>
+    <w:lsdException w:name="page number" w:semiHidden="1" w:uiPriority="0" w:unhideWhenUsed="1"/>
+    <w:lsdException w:name="endnote reference" w:semiHidden="1" w:uiPriority="0" w:unhideWhenUsed="1"/>
+    <w:lsdException w:name="endnote text" w:semiHidden="1" w:uiPriority="0" w:unhideWhenUsed="1"/>
+    <w:lsdException w:name="table of authorities" w:semiHidden="1" w:unhideWhenUsed="1"/>
+    <w:lsdException w:name="macro" w:semiHidden="1" w:unhideWhenUsed="1"/>
+    <w:lsdException w:name="toa heading" w:semiHidden="1" w:unhideWhenUsed="1"/>
+    <w:lsdException w:name="List" w:semiHidden="1" w:unhideWhenUsed="1"/>
+    <w:lsdException w:name="List Bullet" w:semiHidden="1" w:unhideWhenUsed="1"/>
+    <w:lsdException w:name="List Number" w:semiHidden="1" w:unhideWhenUsed="1"/>
+    <w:lsdException w:name="List 2" w:semiHidden="1" w:unhideWhenUsed="1"/>
+    <w:lsdException w:name="List 3" w:semiHidden="1" w:unhideWhenUsed="1"/>
+    <w:lsdException w:name="List 4" w:semiHidden="1" w:unhideWhenUsed="1"/>
+    <w:lsdException w:name="List 5" w:semiHidden="1" w:unhideWhenUsed="1"/>
+    <w:lsdException w:name="List Bullet 2" w:semiHidden="1" w:unhideWhenUsed="1"/>
+    <w:lsdException w:name="List Bullet 3" w:semiHidden="1" w:unhideWhenUsed="1"/>
+    <w:lsdException w:name="List Bullet 4" w:semiHidden="1" w:unhideWhenUsed="1"/>
+    <w:lsdException w:name="List Bullet 5" w:semiHidden="1" w:unhideWhenUsed="1"/>
+    <w:lsdException w:name="List Number 2" w:semiHidden="1" w:unhideWhenUsed="1"/>
+    <w:lsdException w:name="List Number 3" w:semiHidden="1" w:unhideWhenUsed="1"/>
+    <w:lsdException w:name="List Number 4" w:semiHidden="1" w:unhideWhenUsed="1"/>
+    <w:lsdException w:name="List Number 5" w:semiHidden="1" w:unhideWhenUsed="1"/>
+    <w:lsdException w:name="Title" w:uiPriority="10" w:qFormat="1"/>
+    <w:lsdException w:name="Closing" w:semiHidden="1" w:unhideWhenUsed="1"/>
+    <w:lsdException w:name="Signature" w:semiHidden="1" w:unhideWhenUsed="1"/>
+    <w:lsdException w:name="Default Paragraph Font" w:semiHidden="1" w:uiPriority="1" w:unhideWhenUsed="1"/>
+    <w:lsdException w:name="Body Text" w:semiHidden="1" w:unhideWhenUsed="1"/>
+    <w:lsdException w:name="Body Text Indent" w:semiHidden="1" w:unhideWhenUsed="1"/>
+    <w:lsdException w:name="List Continue" w:semiHidden="1" w:unhideWhenUsed="1"/>
+    <w:lsdException w:name="List Continue 2" w:semiHidden="1" w:unhideWhenUsed="1"/>
+    <w:lsdException w:name="List Continue 3" w:semiHidden="1" w:unhideWhenUsed="1"/>
+    <w:lsdException w:name="List Continue 4" w:semiHidden="1" w:unhideWhenUsed="1"/>
+    <w:lsdException w:name="List Continue 5" w:semiHidden="1" w:unhideWhenUsed="1"/>
+    <w:lsdException w:name="Message Header" w:semiHidden="1" w:unhideWhenUsed="1"/>
+    <w:lsdException w:name="Subtitle" w:uiPriority="11" w:qFormat="1"/>
+    <w:lsdException w:name="Salutation" w:semiHidden="1" w:unhideWhenUsed="1"/>
+    <w:lsdException w:name="Date" w:semiHidden="1" w:unhideWhenUsed="1"/>
+    <w:lsdException w:name="Body Text First Indent" w:semiHidden="1" w:unhideWhenUsed="1"/>
+    <w:lsdException w:name="Body Text First Indent 2" w:semiHidden="1" w:unhideWhenUsed="1"/>
+    <w:lsdException w:name="Note Heading" w:semiHidden="1" w:unhideWhenUsed="1"/>
+    <w:lsdException w:name="Body Text 2" w:semiHidden="1" w:unhideWhenUsed="1"/>
+    <w:lsdException w:name="Body Text 3" w:semiHidden="1" w:unhideWhenUsed="1"/>
+    <w:lsdException w:name="Body Text Indent 2" w:semiHidden="1" w:unhideWhenUsed="1"/>
+    <w:lsdException w:name="Body Text Indent 3" w:semiHidden="1" w:unhideWhenUsed="1"/>
+    <w:lsdException w:name="Block Text" w:semiHidden="1" w:unhideWhenUsed="1"/>
+    <w:lsdException w:name="Hyperlink" w:semiHidden="1" w:uiPriority="0" w:unhideWhenUsed="1"/>
+    <w:lsdException w:name="FollowedHyperlink" w:semiHidden="1" w:uiPriority="0" w:unhideWhenUsed="1"/>
+    <w:lsdException w:name="Strong" w:uiPriority="22" w:qFormat="1"/>
+    <w:lsdException w:name="Emphasis" w:uiPriority="20" w:qFormat="1"/>
+    <w:lsdException w:name="Document Map" w:semiHidden="1" w:unhideWhenUsed="1"/>
+    <w:lsdException w:name="Plain Text" w:semiHidden="1" w:unhideWhenUsed="1"/>
+    <w:lsdException w:name="E-mail Signature" w:semiHidden="1" w:unhideWhenUsed="1"/>
+    <w:lsdException w:name="HTML Top of Form" w:semiHidden="1" w:unhideWhenUsed="1"/>
+    <w:lsdException w:name="HTML Bottom of Form" w:semiHidden="1" w:unhideWhenUsed="1"/>
+    <w:lsdException w:name="Normal (Web)" w:semiHidden="1" w:unhideWhenUsed="1"/>
+    <w:lsdException w:name="HTML Acronym" w:semiHidden="1" w:uiPriority="0" w:unhideWhenUsed="1"/>
+    <w:lsdException w:name="HTML Address" w:semiHidden="1" w:unhideWhenUsed="1"/>
+    <w:lsdException w:name="HTML Cite" w:semiHidden="1" w:uiPriority="0" w:unhideWhenUsed="1"/>
+    <w:lsdException w:name="HTML Code" w:semiHidden="1" w:uiPriority="0" w:unhideWhenUsed="1"/>
+    <w:lsdException w:name="HTML Definition" w:semiHidden="1" w:uiPriority="0" w:unhideWhenUsed="1"/>
+    <w:lsdException w:name="HTML Keyboard" w:semiHidden="1" w:uiPriority="0" w:unhideWhenUsed="1"/>
+    <w:lsdException w:name="HTML Preformatted" w:semiHidden="1" w:uiPriority="0" w:unhideWhenUsed="1"/>
+    <w:lsdException w:name="HTML Sample" w:semiHidden="1" w:uiPriority="0" w:unhideWhenUsed="1"/>
+    <w:lsdException w:name="HTML Typewriter" w:semiHidden="1" w:uiPriority="0" w:unhideWhenUsed="1"/>
+    <w:lsdException w:name="HTML Variable" w:semiHidden="1" w:uiPriority="0" w:unhideWhenUsed="1"/>
+    <w:lsdException w:name="Normal Table" w:semiHidden="1" w:unhideWhenUsed="1"/>
+    <w:lsdException w:name="annotation subject" w:semiHidden="1" w:unhideWhenUsed="1"/>
+    <w:lsdException w:name="No List" w:semiHidden="1" w:unhideWhenUsed="1"/>
+    <w:lsdException w:name="Outline List 1" w:semiHidden="1" w:unhideWhenUsed="1"/>
+    <w:lsdException w:name="Outline List 2" w:semiHidden="1" w:unhideWhenUsed="1"/>
+    <w:lsdException w:name="Outline List 3" w:semiHidden="1" w:unhideWhenUsed="1"/>
+    <w:lsdException w:name="Table Simple 1" w:semiHidden="1" w:unhideWhenUsed="1"/>
+    <w:lsdException w:name="Table Simple 2" w:semiHidden="1" w:unhideWhenUsed="1"/>
+    <w:lsdException w:name="Table Simple 3" w:semiHidden="1" w:unhideWhenUsed="1"/>
+    <w:lsdException w:name="Table Classic 1" w:semiHidden="1" w:unhideWhenUsed="1"/>
+    <w:lsdException w:name="Table Classic 2" w:semiHidden="1" w:unhideWhenUsed="1"/>
+    <w:lsdException w:name="Table Classic 3" w:semiHidden="1" w:unhideWhenUsed="1"/>
+    <w:lsdException w:name="Table Classic 4" w:semiHidden="1" w:unhideWhenUsed="1"/>
+    <w:lsdException w:name="Table Colorful 1" w:semiHidden="1" w:unhideWhenUsed="1"/>
+    <w:lsdException w:name="Table Colorful 2" w:semiHidden="1" w:unhideWhenUsed="1"/>
+    <w:lsdException w:name="Table Colorful 3" w:semiHidden="1" w:unhideWhenUsed="1"/>
+    <w:lsdException w:name="Table Columns 1" w:semiHidden="1" w:unhideWhenUsed="1"/>
+    <w:lsdException w:name="Table Columns 2" w:semiHidden="1" w:unhideWhenUsed="1"/>
+    <w:lsdException w:name="Table Columns 3" w:semiHidden="1" w:unhideWhenUsed="1"/>
+    <w:lsdException w:name="Table Columns 4" w:semiHidden="1" w:unhideWhenUsed="1"/>
+    <w:lsdException w:name="Table Columns 5" w:semiHidden="1" w:unhideWhenUsed="1"/>
+    <w:lsdException w:name="Table Grid 1" w:semiHidden="1" w:unhideWhenUsed="1"/>
+    <w:lsdException w:name="Table Grid 2" w:semiHidden="1" w:unhideWhenUsed="1"/>
+    <w:lsdException w:name="Table Grid 3" w:semiHidden="1" w:unhideWhenUsed="1"/>
+    <w:lsdException w:name="Table Grid 4" w:semiHidden="1" w:unhideWhenUsed="1"/>
+    <w:lsdException w:name="Table Grid 5" w:semiHidden="1" w:unhideWhenUsed="1"/>
+    <w:lsdException w:name="Table Grid 6" w:semiHidden="1" w:unhideWhenUsed="1"/>
+    <w:lsdException w:name="Table Grid 7" w:semiHidden="1" w:unhideWhenUsed="1"/>
+    <w:lsdException w:name="Table Grid 8" w:semiHidden="1" w:unhideWhenUsed="1"/>
+    <w:lsdException w:name="Table List 1" w:semiHidden="1" w:unhideWhenUsed="1"/>
+    <w:lsdException w:name="Table List 2" w:semiHidden="1" w:unhideWhenUsed="1"/>
+    <w:lsdException w:name="Table List 3" w:semiHidden="1" w:unhideWhenUsed="1"/>
+    <w:lsdException w:name="Table List 4" w:semiHidden="1" w:unhideWhenUsed="1"/>
+    <w:lsdException w:name="Table List 5" w:semiHidden="1" w:unhideWhenUsed="1"/>
+    <w:lsdException w:name="Table List 6" w:semiHidden="1" w:unhideWhenUsed="1"/>
+    <w:lsdException w:name="Table List 7" w:semiHidden="1" w:unhideWhenUsed="1"/>
+    <w:lsdException w:name="Table List 8" w:semiHidden="1" w:unhideWhenUsed="1"/>
+    <w:lsdException w:name="Table 3D effects 1" w:semiHidden="1" w:unhideWhenUsed="1"/>
+    <w:lsdException w:name="Table 3D effects 2" w:semiHidden="1" w:unhideWhenUsed="1"/>
+    <w:lsdException w:name="Table 3D effects 3" w:semiHidden="1" w:unhideWhenUsed="1"/>
+    <w:lsdException w:name="Table Contemporary" w:semiHidden="1" w:unhideWhenUsed="1"/>
+    <w:lsdException w:name="Table Elegant" w:semiHidden="1" w:unhideWhenUsed="1"/>
+    <w:lsdException w:name="Table Professional" w:semiHidden="1" w:unhideWhenUsed="1"/>
+    <w:lsdException w:name="Table Subtle 1" w:semiHidden="1" w:unhideWhenUsed="1"/>
+    <w:lsdException w:name="Table Subtle 2" w:semiHidden="1" w:unhideWhenUsed="1"/>
+    <w:lsdException w:name="Table Web 1" w:semiHidden="1" w:unhideWhenUsed="1"/>
+    <w:lsdException w:name="Table Web 2" w:semiHidden="1" w:unhideWhenUsed="1"/>
+    <w:lsdException w:name="Table Web 3" w:semiHidden="1" w:unhideWhenUsed="1"/>
+    <w:lsdException w:name="Balloon Text" w:semiHidden="1" w:uiPriority="0" w:unhideWhenUsed="1"/>
+    <w:lsdException w:name="Table Grid" w:uiPriority="59"/>
+    <w:lsdException w:name="Table Theme" w:semiHidden="1" w:unhideWhenUsed="1"/>
+    <w:lsdException w:name="Placeholder Text" w:semiHidden="1" w:unhideWhenUsed="1"/>
+    <w:lsdException w:name="No Spacing" w:qFormat="1"/>
+    <w:lsdException w:name="Light Shading"/>
+    <w:lsdException w:name="Light List"/>
+    <w:lsdException w:name="Light Grid"/>
+    <w:lsdException w:name="Medium Shading 1"/>
+    <w:lsdException w:name="Medium Shading 2"/>
+    <w:lsdException w:name="Medium List 1"/>
+    <w:lsdException w:name="Medium List 2"/>
+    <w:lsdException w:name="Medium Grid 1"/>
+    <w:lsdException w:name="Medium Grid 2" w:uiPriority="1" w:qFormat="1"/>
+    <w:lsdException w:name="Medium Grid 3" w:uiPriority="60"/>
+    <w:lsdException w:name="Dark List" w:uiPriority="61"/>
+    <w:lsdException w:name="Colorful Shading" w:uiPriority="62"/>
+    <w:lsdException w:name="Colorful List" w:uiPriority="63"/>
+    <w:lsdException w:name="Colorful Grid" w:uiPriority="64"/>
+    <w:lsdException w:name="Light Shading Accent 1" w:uiPriority="65"/>
+    <w:lsdException w:name="Light List Accent 1" w:uiPriority="66"/>
+    <w:lsdException w:name="Light Grid Accent 1" w:uiPriority="67"/>
+    <w:lsdException w:name="Medium Shading 1 Accent 1" w:uiPriority="68"/>
+    <w:lsdException w:name="Medium Shading 2 Accent 1" w:uiPriority="69"/>
+    <w:lsdException w:name="Medium List 1 Accent 1" w:uiPriority="70"/>
+    <w:lsdException w:name="Revision" w:uiPriority="71"/>
+    <w:lsdException w:name="List Paragraph" w:uiPriority="72" w:qFormat="1"/>
+    <w:lsdException w:name="Quote" w:uiPriority="73" w:qFormat="1"/>
+    <w:lsdException w:name="Intense Quote" w:uiPriority="60" w:qFormat="1"/>
+    <w:lsdException w:name="Medium List 2 Accent 1" w:uiPriority="61"/>
+    <w:lsdException w:name="Medium Grid 1 Accent 1" w:uiPriority="62"/>
+    <w:lsdException w:name="Medium Grid 2 Accent 1" w:uiPriority="63"/>
+    <w:lsdException w:name="Medium Grid 3 Accent 1" w:uiPriority="64"/>
+    <w:lsdException w:name="Dark List Accent 1" w:uiPriority="65"/>
+    <w:lsdException w:name="Colorful Shading Accent 1"/>
+    <w:lsdException w:name="Colorful List Accent 1" w:uiPriority="34" w:qFormat="1"/>
+    <w:lsdException w:name="Colorful Grid Accent 1" w:uiPriority="29" w:qFormat="1"/>
+    <w:lsdException w:name="Light Shading Accent 2" w:uiPriority="30" w:qFormat="1"/>
+    <w:lsdException w:name="Light List Accent 2" w:uiPriority="66"/>
+    <w:lsdException w:name="Light Grid Accent 2" w:uiPriority="67"/>
+    <w:lsdException w:name="Medium Shading 1 Accent 2" w:uiPriority="68"/>
+    <w:lsdException w:name="Medium Shading 2 Accent 2" w:uiPriority="69"/>
+    <w:lsdException w:name="Medium List 1 Accent 2" w:uiPriority="70"/>
+    <w:lsdException w:name="Medium List 2 Accent 2" w:uiPriority="71"/>
+    <w:lsdException w:name="Medium Grid 1 Accent 2" w:uiPriority="72"/>
+    <w:lsdException w:name="Medium Grid 2 Accent 2" w:uiPriority="73"/>
+    <w:lsdException w:name="Medium Grid 3 Accent 2" w:uiPriority="60"/>
+    <w:lsdException w:name="Dark List Accent 2" w:uiPriority="61"/>
+    <w:lsdException w:name="Colorful Shading Accent 2" w:uiPriority="62"/>
+    <w:lsdException w:name="Colorful List Accent 2" w:uiPriority="63"/>
+    <w:lsdException w:name="Colorful Grid Accent 2" w:uiPriority="64"/>
+    <w:lsdException w:name="Light Shading Accent 3" w:uiPriority="65"/>
+    <w:lsdException w:name="Light List Accent 3" w:uiPriority="66"/>
+    <w:lsdException w:name="Light Grid Accent 3" w:uiPriority="67"/>
+    <w:lsdException w:name="Medium Shading 1 Accent 3" w:uiPriority="68"/>
+    <w:lsdException w:name="Medium Shading 2 Accent 3" w:uiPriority="69"/>
+    <w:lsdException w:name="Medium List 1 Accent 3" w:uiPriority="70"/>
+    <w:lsdException w:name="Medium List 2 Accent 3" w:uiPriority="71"/>
+    <w:lsdException w:name="Medium Grid 1 Accent 3" w:uiPriority="72"/>
+    <w:lsdException w:name="Medium Grid 2 Accent 3" w:uiPriority="73"/>
+    <w:lsdException w:name="Medium Grid 3 Accent 3" w:uiPriority="60"/>
+    <w:lsdException w:name="Dark List Accent 3" w:uiPriority="61"/>
+    <w:lsdException w:name="Colorful Shading Accent 3" w:uiPriority="62"/>
+    <w:lsdException w:name="Colorful List Accent 3" w:uiPriority="63"/>
+    <w:lsdException w:name="Colorful Grid Accent 3" w:uiPriority="64"/>
+    <w:lsdException w:name="Light Shading Accent 4" w:uiPriority="65"/>
+    <w:lsdException w:name="Light List Accent 4" w:uiPriority="66"/>
+    <w:lsdException w:name="Light Grid Accent 4" w:uiPriority="67"/>
+    <w:lsdException w:name="Medium Shading 1 Accent 4" w:uiPriority="68"/>
+    <w:lsdException w:name="Medium Shading 2 Accent 4" w:uiPriority="69"/>
+    <w:lsdException w:name="Medium List 1 Accent 4" w:uiPriority="70"/>
+    <w:lsdException w:name="Medium List 2 Accent 4" w:uiPriority="71"/>
+    <w:lsdException w:name="Medium Grid 1 Accent 4" w:uiPriority="72"/>
+    <w:lsdException w:name="Medium Grid 2 Accent 4" w:uiPriority="73"/>
+    <w:lsdException w:name="Medium Grid 3 Accent 4" w:uiPriority="60"/>
+    <w:lsdException w:name="Dark List Accent 4" w:uiPriority="61"/>
+    <w:lsdException w:name="Colorful Shading Accent 4" w:uiPriority="62"/>
+    <w:lsdException w:name="Colorful List Accent 4" w:uiPriority="63"/>
+    <w:lsdException w:name="Colorful Grid Accent 4" w:uiPriority="64"/>
+    <w:lsdException w:name="Light Shading Accent 5" w:uiPriority="65"/>
+    <w:lsdException w:name="Light List Accent 5" w:uiPriority="66"/>
+    <w:lsdException w:name="Light Grid Accent 5" w:uiPriority="67"/>
+    <w:lsdException w:name="Medium Shading 1 Accent 5" w:uiPriority="68"/>
+    <w:lsdException w:name="Medium Shading 2 Accent 5" w:uiPriority="69"/>
+    <w:lsdException w:name="Medium List 1 Accent 5" w:uiPriority="70"/>
+    <w:lsdException w:name="Medium List 2 Accent 5" w:uiPriority="71"/>
+    <w:lsdException w:name="Medium Grid 1 Accent 5" w:uiPriority="72"/>
+    <w:lsdException w:name="Medium Grid 2 Accent 5" w:uiPriority="73"/>
+    <w:lsdException w:name="Medium Grid 3 Accent 5" w:uiPriority="60"/>
+    <w:lsdException w:name="Dark List Accent 5" w:uiPriority="61"/>
+    <w:lsdException w:name="Colorful Shading Accent 5" w:uiPriority="62"/>
+    <w:lsdException w:name="Colorful List Accent 5" w:uiPriority="63"/>
+    <w:lsdException w:name="Colorful Grid Accent 5" w:uiPriority="64"/>
+    <w:lsdException w:name="Light Shading Accent 6" w:uiPriority="65"/>
+    <w:lsdException w:name="Light List Accent 6" w:uiPriority="66"/>
+    <w:lsdException w:name="Light Grid Accent 6" w:uiPriority="67"/>
+    <w:lsdException w:name="Medium Shading 1 Accent 6" w:uiPriority="68"/>
+    <w:lsdException w:name="Medium Shading 2 Accent 6" w:uiPriority="69"/>
+    <w:lsdException w:name="Medium List 1 Accent 6" w:uiPriority="70"/>
+    <w:lsdException w:name="Medium List 2 Accent 6" w:uiPriority="71"/>
+    <w:lsdException w:name="Medium Grid 1 Accent 6" w:uiPriority="72"/>
+    <w:lsdException w:name="Medium Grid 2 Accent 6" w:uiPriority="73"/>
+    <w:lsdException w:name="Medium Grid 3 Accent 6" w:uiPriority="60"/>
+    <w:lsdException w:name="Dark List Accent 6" w:uiPriority="61"/>
+    <w:lsdException w:name="Colorful Shading Accent 6" w:uiPriority="62"/>
+    <w:lsdException w:name="Colorful List Accent 6" w:uiPriority="63"/>
+    <w:lsdException w:name="Colorful Grid Accent 6" w:uiPriority="64"/>
+    <w:lsdException w:name="Subtle Emphasis" w:uiPriority="65" w:qFormat="1"/>
+    <w:lsdException w:name="Intense Emphasis" w:uiPriority="66" w:qFormat="1"/>
+    <w:lsdException w:name="Subtle Reference" w:uiPriority="67" w:qFormat="1"/>
+    <w:lsdException w:name="Intense Reference" w:uiPriority="68" w:qFormat="1"/>
+    <w:lsdException w:name="Book Title" w:uiPriority="69" w:qFormat="1"/>
+    <w:lsdException w:name="Bibliography" w:uiPriority="70"/>
+    <w:lsdException w:name="TOC Heading" w:semiHidden="1" w:uiPriority="71" w:unhideWhenUsed="1" w:qFormat="1"/>
+    <w:lsdException w:name="Plain Table 1" w:uiPriority="41"/>
+    <w:lsdException w:name="Plain Table 2" w:uiPriority="42"/>
+    <w:lsdException w:name="Plain Table 3" w:uiPriority="43"/>
+    <w:lsdException w:name="Plain Table 4" w:uiPriority="44"/>
+    <w:lsdException w:name="Plain Table 5" w:uiPriority="45"/>
+    <w:lsdException w:name="Grid Table Light" w:uiPriority="40"/>
+    <w:lsdException w:name="Grid Table 1 Light" w:uiPriority="46"/>
+    <w:lsdException w:name="Grid Table 2" w:uiPriority="47"/>
+    <w:lsdException w:name="Grid Table 3" w:uiPriority="48"/>
+    <w:lsdException w:name="Grid Table 4" w:uiPriority="49"/>
+    <w:lsdException w:name="Grid Table 5 Dark" w:uiPriority="50"/>
+    <w:lsdException w:name="Grid Table 6 Colorful" w:uiPriority="51"/>
+    <w:lsdException w:name="Grid Table 7 Colorful" w:uiPriority="52"/>
+    <w:lsdException w:name="Grid Table 1 Light Accent 1" w:uiPriority="46"/>
+    <w:lsdException w:name="Grid Table 2 Accent 1" w:uiPriority="47"/>
+    <w:lsdException w:name="Grid Table 3 Accent 1" w:uiPriority="48"/>
+    <w:lsdException w:name="Grid Table 4 Accent 1" w:uiPriority="49"/>
+    <w:lsdException w:name="Grid Table 5 Dark Accent 1" w:uiPriority="50"/>
+    <w:lsdException w:name="Grid Table 6 Colorful Accent 1" w:uiPriority="51"/>
+    <w:lsdException w:name="Grid Table 7 Colorful Accent 1" w:uiPriority="52"/>
+    <w:lsdException w:name="Grid Table 1 Light Accent 2" w:uiPriority="46"/>
+    <w:lsdException w:name="Grid Table 2 Accent 2" w:uiPriority="47"/>
+    <w:lsdException w:name="Grid Table 3 Accent 2" w:uiPriority="48"/>
+    <w:lsdException w:name="Grid Table 4 Accent 2" w:uiPriority="49"/>
+    <w:lsdException w:name="Grid Table 5 Dark Accent 2" w:uiPriority="50"/>
+    <w:lsdException w:name="Grid Table 6 Colorful Accent 2" w:uiPriority="51"/>
+    <w:lsdException w:name="Grid Table 7 Colorful Accent 2" w:uiPriority="52"/>
+    <w:lsdException w:name="Grid Table 1 Light Accent 3" w:uiPriority="46"/>
+    <w:lsdException w:name="Grid Table 2 Accent 3" w:uiPriority="47"/>
+    <w:lsdException w:name="Grid Table 3 Accent 3" w:uiPriority="48"/>
+    <w:lsdException w:name="Grid Table 4 Accent 3" w:uiPriority="49"/>
+    <w:lsdException w:name="Grid Table 5 Dark Accent 3" w:uiPriority="50"/>
+    <w:lsdException w:name="Grid Table 6 Colorful Accent 3" w:uiPriority="51"/>
+    <w:lsdException w:name="Grid Table 7 Colorful Accent 3" w:uiPriority="52"/>
+    <w:lsdException w:name="Grid Table 1 Light Accent 4" w:uiPriority="46"/>
+    <w:lsdException w:name="Grid Table 2 Accent 4" w:uiPriority="47"/>
+    <w:lsdException w:name="Grid Table 3 Accent 4" w:uiPriority="48"/>
+    <w:lsdException w:name="Grid Table 4 Accent 4" w:uiPriority="49"/>
+    <w:lsdException w:name="Grid Table 5 Dark Accent 4" w:uiPriority="50"/>
+    <w:lsdException w:name="Grid Table 6 Colorful Accent 4" w:uiPriority="51"/>
+    <w:lsdException w:name="Grid Table 7 Colorful Accent 4" w:uiPriority="52"/>
+    <w:lsdException w:name="Grid Table 1 Light Accent 5" w:uiPriority="46"/>
+    <w:lsdException w:name="Grid Table 2 Accent 5" w:uiPriority="47"/>
+    <w:lsdException w:name="Grid Table 3 Accent 5" w:uiPriority="48"/>
+    <w:lsdException w:name="Grid Table 4 Accent 5" w:uiPriority="49"/>
+    <w:lsdException w:name="Grid Table 5 Dark Accent 5" w:uiPriority="50"/>
+    <w:lsdException w:name="Grid Table 6 Colorful Accent 5" w:uiPriority="51"/>
+    <w:lsdException w:name="Grid Table 7 Colorful Accent 5" w:uiPriority="52"/>
+    <w:lsdException w:name="Grid Table 1 Light Accent 6" w:uiPriority="46"/>
+    <w:lsdException w:name="Grid Table 2 Accent 6" w:uiPriority="47"/>
+    <w:lsdException w:name="Grid Table 3 Accent 6" w:uiPriority="48"/>
+    <w:lsdException w:name="Grid Table 4 Accent 6" w:uiPriority="49"/>
+    <w:lsdException w:name="Grid Table 5 Dark Accent 6" w:uiPriority="50"/>
+    <w:lsdException w:name="Grid Table 6 Colorful Accent 6" w:uiPriority="51"/>
+    <w:lsdException w:name="Grid Table 7 Colorful Accent 6" w:uiPriority="52"/>
+    <w:lsdException w:name="List Table 1 Light" w:uiPriority="46"/>
+    <w:lsdException w:name="List Table 2" w:uiPriority="47"/>
+    <w:lsdException w:name="List Table 3" w:uiPriority="48"/>
+    <w:lsdException w:name="List Table 4" w:uiPriority="49"/>
+    <w:lsdException w:name="List Table 5 Dark" w:uiPriority="50"/>
+    <w:lsdException w:name="List Table 6 Colorful" w:uiPriority="51"/>
+    <w:lsdException w:name="List Table 7 Colorful" w:uiPriority="52"/>
+    <w:lsdException w:name="List Table 1 Light Accent 1" w:uiPriority="46"/>
+    <w:lsdException w:name="List Table 2 Accent 1" w:uiPriority="47"/>
+    <w:lsdException w:name="List Table 3 Accent 1" w:uiPriority="48"/>
+    <w:lsdException w:name="List Table 4 Accent 1" w:uiPriority="49"/>
+    <w:lsdException w:name="List Table 5 Dark Accent 1" w:uiPriority="50"/>
+    <w:lsdException w:name="List Table 6 Colorful Accent 1" w:uiPriority="51"/>
+    <w:lsdException w:name="List Table 7 Colorful Accent 1" w:uiPriority="52"/>
+    <w:lsdException w:name="List Table 1 Light Accent 2" w:uiPriority="46"/>
+    <w:lsdException w:name="List Table 2 Accent 2" w:uiPriority="47"/>
+    <w:lsdException w:name="List Table 3 Accent 2" w:uiPriority="48"/>
+    <w:lsdException w:name="List Table 4 Accent 2" w:uiPriority="49"/>
+    <w:lsdException w:name="List Table 5 Dark Accent 2" w:uiPriority="50"/>
+    <w:lsdException w:name="List Table 6 Colorful Accent 2" w:uiPriority="51"/>
+    <w:lsdException w:name="List Table 7 Colorful Accent 2" w:uiPriority="52"/>
+    <w:lsdException w:name="List Table 1 Light Accent 3" w:uiPriority="46"/>
+    <w:lsdException w:name="List Table 2 Accent 3" w:uiPriority="47"/>
+    <w:lsdException w:name="List Table 3 Accent 3" w:uiPriority="48"/>
+    <w:lsdException w:name="List Table 4 Accent 3" w:uiPriority="49"/>
+    <w:lsdException w:name="List Table 5 Dark Accent 3" w:uiPriority="50"/>
+    <w:lsdException w:name="List Table 6 Colorful Accent 3" w:uiPriority="51"/>
+    <w:lsdException w:name="List Table 7 Colorful Accent 3" w:uiPriority="52"/>
+    <w:lsdException w:name="List Table 1 Light Accent 4" w:uiPriority="46"/>
+    <w:lsdException w:name="List Table 2 Accent 4" w:uiPriority="47"/>
+    <w:lsdException w:name="List Table 3 Accent 4" w:uiPriority="48"/>
+    <w:lsdException w:name="List Table 4 Accent 4" w:uiPriority="49"/>
+    <w:lsdException w:name="List Table 5 Dark Accent 4" w:uiPriority="50"/>
+    <w:lsdException w:name="List Table 6 Colorful Accent 4" w:uiPriority="51"/>
+    <w:lsdException w:name="List Table 7 Colorful Accent 4" w:uiPriority="52"/>
+    <w:lsdException w:name="List Table 1 Light Accent 5" w:uiPriority="46"/>
+    <w:lsdException w:name="List Table 2 Accent 5" w:uiPriority="47"/>
+    <w:lsdException w:name="List Table 3 Accent 5" w:uiPriority="48"/>
+    <w:lsdException w:name="List Table 4 Accent 5" w:uiPriority="49"/>
+    <w:lsdException w:name="List Table 5 Dark Accent 5" w:uiPriority="50"/>
+    <w:lsdException w:name="List Table 6 Colorful Accent 5" w:uiPriority="51"/>
+    <w:lsdException w:name="List Table 7 Colorful Accent 5" w:uiPriority="52"/>
+    <w:lsdException w:name="List Table 1 Light Accent 6" w:uiPriority="46"/>
+    <w:lsdException w:name="List Table 2 Accent 6" w:uiPriority="47"/>
+    <w:lsdException w:name="List Table 3 Accent 6" w:uiPriority="48"/>
+    <w:lsdException w:name="List Table 4 Accent 6" w:uiPriority="49"/>
+    <w:lsdException w:name="List Table 5 Dark Accent 6" w:uiPriority="50"/>
+    <w:lsdException w:name="List Table 6 Colorful Accent 6" w:uiPriority="51"/>
+    <w:lsdException w:name="List Table 7 Colorful Accent 6" w:uiPriority="52"/>
   </w:latentStyles>
   <w:style w:type="paragraph" w:default="1" w:styleId="Normal">
     <w:name w:val="Normal"/>

</xml_diff>

<commit_message>
Tweaks to MS, cover letter and arXiv notes
</commit_message>
<xml_diff>
--- a/mobility_science_perspectives.docx
+++ b/mobility_science_perspectives.docx
@@ -1,6 +1,6 @@
 
 <file path=word/document.xml><?xml version="1.0" encoding="utf-8"?>
-<w:document xmlns:wpc="http://schemas.microsoft.com/office/word/2010/wordprocessingCanvas" xmlns:mc="http://schemas.openxmlformats.org/markup-compatibility/2006" xmlns:o="urn:schemas-microsoft-com:office:office" xmlns:r="http://schemas.openxmlformats.org/officeDocument/2006/relationships" xmlns:m="http://schemas.openxmlformats.org/officeDocument/2006/math" xmlns:v="urn:schemas-microsoft-com:vml" xmlns:wp14="http://schemas.microsoft.com/office/word/2010/wordprocessingDrawing" xmlns:wp="http://schemas.openxmlformats.org/drawingml/2006/wordprocessingDrawing" xmlns:w10="urn:schemas-microsoft-com:office:word" xmlns:w="http://schemas.openxmlformats.org/wordprocessingml/2006/main" xmlns:w14="http://schemas.microsoft.com/office/word/2010/wordml" xmlns:w15="http://schemas.microsoft.com/office/word/2012/wordml" xmlns:wpg="http://schemas.microsoft.com/office/word/2010/wordprocessingGroup" xmlns:wpi="http://schemas.microsoft.com/office/word/2010/wordprocessingInk" xmlns:wne="http://schemas.microsoft.com/office/word/2006/wordml" xmlns:wps="http://schemas.microsoft.com/office/word/2010/wordprocessingShape" mc:Ignorable="w14 w15 wp14">
+<w:document xmlns:wpc="http://schemas.microsoft.com/office/word/2010/wordprocessingCanvas" xmlns:mc="http://schemas.openxmlformats.org/markup-compatibility/2006" xmlns:o="urn:schemas-microsoft-com:office:office" xmlns:r="http://schemas.openxmlformats.org/officeDocument/2006/relationships" xmlns:m="http://schemas.openxmlformats.org/officeDocument/2006/math" xmlns:v="urn:schemas-microsoft-com:vml" xmlns:wp14="http://schemas.microsoft.com/office/word/2010/wordprocessingDrawing" xmlns:wp="http://schemas.openxmlformats.org/drawingml/2006/wordprocessingDrawing" xmlns:w10="urn:schemas-microsoft-com:office:word" xmlns:w="http://schemas.openxmlformats.org/wordprocessingml/2006/main" xmlns:w14="http://schemas.microsoft.com/office/word/2010/wordml" xmlns:wpg="http://schemas.microsoft.com/office/word/2010/wordprocessingGroup" xmlns:wpi="http://schemas.microsoft.com/office/word/2010/wordprocessingInk" xmlns:wne="http://schemas.microsoft.com/office/word/2006/wordml" xmlns:wps="http://schemas.microsoft.com/office/word/2010/wordprocessingShape" mc:Ignorable="w14 wp14">
   <w:body>
     <w:p>
       <w:pPr>
@@ -272,15 +272,7 @@
         <w:t>distribution</w:t>
       </w:r>
       <w:r>
-        <w:t xml:space="preserve"> than </w:t>
-      </w:r>
-      <w:proofErr w:type="spellStart"/>
-      <w:r>
-        <w:t>their</w:t>
-      </w:r>
-      <w:proofErr w:type="spellEnd"/>
-      <w:r>
-        <w:t xml:space="preserve"> parents;</w:t>
+        <w:t xml:space="preserve"> than their parents;</w:t>
       </w:r>
       <w:r>
         <w:t xml:space="preserve"> absolute measures gauge </w:t>
@@ -612,7 +604,13 @@
         <w:t xml:space="preserve"> </w:t>
       </w:r>
       <w:r>
-        <w:t>Figure 1A</w:t>
+        <w:t>Fig</w:t>
+      </w:r>
+      <w:r>
+        <w:t xml:space="preserve">. </w:t>
+      </w:r>
+      <w:r>
+        <w:t>1A</w:t>
       </w:r>
       <w:r>
         <w:t xml:space="preserve"> illustrates </w:t>
@@ -1237,6 +1235,16 @@
         <w:t>the model and, notably, expressed analytically as functions of the other</w:t>
       </w:r>
       <w:r>
+        <w:t xml:space="preserve"> </w:t>
+      </w:r>
+      <w:r>
+        <w:rPr>
+          <w:i/>
+          <w:iCs/>
+        </w:rPr>
+        <w:t>(7)</w:t>
+      </w:r>
+      <w:r>
         <w:t>.</w:t>
       </w:r>
       <w:r>
@@ -1433,7 +1441,7 @@
           <w:i/>
           <w:iCs/>
         </w:rPr>
-        <w:t>7</w:t>
+        <w:t>8</w:t>
       </w:r>
       <w:proofErr w:type="gramStart"/>
       <w:r>
@@ -1448,7 +1456,7 @@
           <w:i/>
           <w:iCs/>
         </w:rPr>
-        <w:t>8</w:t>
+        <w:t>9</w:t>
       </w:r>
       <w:proofErr w:type="gramEnd"/>
       <w:r>
@@ -1511,6 +1519,57 @@
       </w:r>
       <w:r>
         <w:t>.</w:t>
+      </w:r>
+    </w:p>
+    <w:p>
+      <w:pPr>
+        <w:pStyle w:val="Teaser"/>
+        <w:ind w:firstLine="720"/>
+        <w:rPr>
+          <w:b/>
+          <w:bCs/>
+          <w:i/>
+          <w:iCs/>
+          <w:u w:val="single"/>
+        </w:rPr>
+      </w:pPr>
+      <w:r>
+        <w:t>We note that the observed decrease in the rate of absolute mobility in the United States was “</w:t>
+      </w:r>
+      <w:r>
+        <w:t>driven by the more unequal distribution of economic growth in recent decades</w:t>
+      </w:r>
+      <w:r>
+        <w:t>”</w:t>
+      </w:r>
+      <w:r>
+        <w:t xml:space="preserve"> </w:t>
+      </w:r>
+      <w:r>
+        <w:rPr>
+          <w:i/>
+          <w:iCs/>
+        </w:rPr>
+        <w:t>(2)</w:t>
+      </w:r>
+      <w:r>
+        <w:t xml:space="preserve">, and </w:t>
+      </w:r>
+      <w:r>
+        <w:t>not by an increase in relative mobility</w:t>
+      </w:r>
+      <w:r>
+        <w:t>. However, the theoretical relationship found is a possible mechanism for changes in absolute mobility</w:t>
+      </w:r>
+      <w:r>
+        <w:rPr>
+          <w:b/>
+          <w:bCs/>
+          <w:i/>
+          <w:iCs/>
+          <w:u w:val="single"/>
+        </w:rPr>
+        <w:t>, often overlooked.</w:t>
       </w:r>
     </w:p>
     <w:p>
@@ -1905,8 +1964,6 @@
       <w:r>
         <w:t>National Bureau of Economic Research (NBER) working paper 15433 (NBER, Cambridge, MA, 2009).</w:t>
       </w:r>
-      <w:bookmarkStart w:id="0" w:name="_GoBack"/>
-      <w:bookmarkEnd w:id="0"/>
     </w:p>
     <w:p>
       <w:pPr>
@@ -1922,50 +1979,34 @@
       <w:r>
         <w:rPr>
           <w:rFonts w:asciiTheme="majorBidi" w:hAnsiTheme="majorBidi" w:cstheme="majorBidi"/>
-          <w:color w:val="000000"/>
-          <w:lang w:bidi="he-IL"/>
-        </w:rPr>
-        <w:t xml:space="preserve">G. Clark, </w:t>
-      </w:r>
+        </w:rPr>
+        <w:t xml:space="preserve">Y. Berman, </w:t>
+      </w:r>
+      <w:bookmarkStart w:id="0" w:name="_GoBack"/>
+      <w:proofErr w:type="spellStart"/>
       <w:r>
         <w:rPr>
           <w:rFonts w:asciiTheme="majorBidi" w:hAnsiTheme="majorBidi" w:cstheme="majorBidi"/>
           <w:i/>
           <w:iCs/>
-          <w:color w:val="000000"/>
-          <w:lang w:bidi="he-IL"/>
-        </w:rPr>
-        <w:t xml:space="preserve">The </w:t>
-      </w:r>
-      <w:proofErr w:type="spellStart"/>
+        </w:rPr>
+        <w:t>arXiv</w:t>
+      </w:r>
+      <w:proofErr w:type="spellEnd"/>
       <w:r>
         <w:rPr>
           <w:rFonts w:asciiTheme="majorBidi" w:hAnsiTheme="majorBidi" w:cstheme="majorBidi"/>
           <w:i/>
           <w:iCs/>
-          <w:color w:val="000000"/>
-          <w:lang w:bidi="he-IL"/>
-        </w:rPr>
-        <w:t>Son</w:t>
-      </w:r>
-      <w:proofErr w:type="spellEnd"/>
+        </w:rPr>
+        <w:t xml:space="preserve"> preprint</w:t>
+      </w:r>
+      <w:bookmarkEnd w:id="0"/>
       <w:r>
         <w:rPr>
           <w:rFonts w:asciiTheme="majorBidi" w:hAnsiTheme="majorBidi" w:cstheme="majorBidi"/>
-          <w:i/>
-          <w:iCs/>
-          <w:color w:val="000000"/>
-          <w:lang w:bidi="he-IL"/>
-        </w:rPr>
-        <w:t xml:space="preserve"> Also Rises: Names and the History of Social Mobility</w:t>
-      </w:r>
-      <w:r>
-        <w:rPr>
-          <w:rFonts w:asciiTheme="majorBidi" w:hAnsiTheme="majorBidi" w:cstheme="majorBidi"/>
-          <w:color w:val="000000"/>
-          <w:lang w:bidi="he-IL"/>
-        </w:rPr>
-        <w:t xml:space="preserve"> (Princeton Univ. Press, Princeton, NJ, 2014).</w:t>
+        </w:rPr>
+        <w:t xml:space="preserve"> ##### (2017).</w:t>
       </w:r>
     </w:p>
     <w:p>
@@ -1985,25 +2026,7 @@
           <w:color w:val="000000"/>
           <w:lang w:bidi="he-IL"/>
         </w:rPr>
-        <w:t xml:space="preserve">J. H. </w:t>
-      </w:r>
-      <w:proofErr w:type="spellStart"/>
-      <w:r>
-        <w:rPr>
-          <w:rFonts w:asciiTheme="majorBidi" w:hAnsiTheme="majorBidi" w:cstheme="majorBidi"/>
-          <w:color w:val="000000"/>
-          <w:lang w:bidi="he-IL"/>
-        </w:rPr>
-        <w:t>Goldthorpe</w:t>
-      </w:r>
-      <w:proofErr w:type="spellEnd"/>
-      <w:r>
-        <w:rPr>
-          <w:rFonts w:asciiTheme="majorBidi" w:hAnsiTheme="majorBidi" w:cstheme="majorBidi"/>
-          <w:color w:val="000000"/>
-          <w:lang w:bidi="he-IL"/>
-        </w:rPr>
-        <w:t xml:space="preserve">, </w:t>
+        <w:t xml:space="preserve">G. Clark, </w:t>
       </w:r>
       <w:r>
         <w:rPr>
@@ -2013,7 +2036,29 @@
           <w:color w:val="000000"/>
           <w:lang w:bidi="he-IL"/>
         </w:rPr>
-        <w:t>J. Br. Acad.</w:t>
+        <w:t xml:space="preserve">The </w:t>
+      </w:r>
+      <w:proofErr w:type="spellStart"/>
+      <w:r>
+        <w:rPr>
+          <w:rFonts w:asciiTheme="majorBidi" w:hAnsiTheme="majorBidi" w:cstheme="majorBidi"/>
+          <w:i/>
+          <w:iCs/>
+          <w:color w:val="000000"/>
+          <w:lang w:bidi="he-IL"/>
+        </w:rPr>
+        <w:t>Son</w:t>
+      </w:r>
+      <w:proofErr w:type="spellEnd"/>
+      <w:r>
+        <w:rPr>
+          <w:rFonts w:asciiTheme="majorBidi" w:hAnsiTheme="majorBidi" w:cstheme="majorBidi"/>
+          <w:i/>
+          <w:iCs/>
+          <w:color w:val="000000"/>
+          <w:lang w:bidi="he-IL"/>
+        </w:rPr>
+        <w:t xml:space="preserve"> Also Rises: Names and the History of Social Mobility</w:t>
       </w:r>
       <w:r>
         <w:rPr>
@@ -2021,25 +2066,7 @@
           <w:color w:val="000000"/>
           <w:lang w:bidi="he-IL"/>
         </w:rPr>
-        <w:t xml:space="preserve"> </w:t>
-      </w:r>
-      <w:r>
-        <w:rPr>
-          <w:rFonts w:asciiTheme="majorBidi" w:hAnsiTheme="majorBidi" w:cstheme="majorBidi"/>
-          <w:b/>
-          <w:bCs/>
-          <w:color w:val="000000"/>
-          <w:lang w:bidi="he-IL"/>
-        </w:rPr>
-        <w:t>4</w:t>
-      </w:r>
-      <w:r>
-        <w:rPr>
-          <w:rFonts w:asciiTheme="majorBidi" w:hAnsiTheme="majorBidi" w:cstheme="majorBidi"/>
-          <w:color w:val="000000"/>
-          <w:lang w:bidi="he-IL"/>
-        </w:rPr>
-        <w:t>, 89 (2016).</w:t>
+        <w:t xml:space="preserve"> (Princeton Univ. Press, Princeton, NJ, 2014).</w:t>
       </w:r>
     </w:p>
     <w:p>
@@ -2059,7 +2086,7 @@
           <w:color w:val="000000"/>
           <w:lang w:bidi="he-IL"/>
         </w:rPr>
-        <w:t xml:space="preserve">T. Piketty, E. </w:t>
+        <w:t xml:space="preserve">J. H. </w:t>
       </w:r>
       <w:proofErr w:type="spellStart"/>
       <w:r>
@@ -2068,7 +2095,7 @@
           <w:color w:val="000000"/>
           <w:lang w:bidi="he-IL"/>
         </w:rPr>
-        <w:t>Saez</w:t>
+        <w:t>Goldthorpe</w:t>
       </w:r>
       <w:proofErr w:type="spellEnd"/>
       <w:r>
@@ -2087,7 +2114,7 @@
           <w:color w:val="000000"/>
           <w:lang w:bidi="he-IL"/>
         </w:rPr>
-        <w:t>Q. J. Econ.</w:t>
+        <w:t>J. Br. Acad.</w:t>
       </w:r>
       <w:r>
         <w:rPr>
@@ -2105,7 +2132,7 @@
           <w:color w:val="000000"/>
           <w:lang w:bidi="he-IL"/>
         </w:rPr>
-        <w:t>118</w:t>
+        <w:t>4</w:t>
       </w:r>
       <w:r>
         <w:rPr>
@@ -2113,7 +2140,7 @@
           <w:color w:val="000000"/>
           <w:lang w:bidi="he-IL"/>
         </w:rPr>
-        <w:t>, 1 (2003).</w:t>
+        <w:t>, 89 (2016).</w:t>
       </w:r>
     </w:p>
     <w:p>
@@ -2133,6 +2160,80 @@
           <w:color w:val="000000"/>
           <w:lang w:bidi="he-IL"/>
         </w:rPr>
+        <w:t xml:space="preserve">T. Piketty, E. </w:t>
+      </w:r>
+      <w:proofErr w:type="spellStart"/>
+      <w:r>
+        <w:rPr>
+          <w:rFonts w:asciiTheme="majorBidi" w:hAnsiTheme="majorBidi" w:cstheme="majorBidi"/>
+          <w:color w:val="000000"/>
+          <w:lang w:bidi="he-IL"/>
+        </w:rPr>
+        <w:t>Saez</w:t>
+      </w:r>
+      <w:proofErr w:type="spellEnd"/>
+      <w:r>
+        <w:rPr>
+          <w:rFonts w:asciiTheme="majorBidi" w:hAnsiTheme="majorBidi" w:cstheme="majorBidi"/>
+          <w:color w:val="000000"/>
+          <w:lang w:bidi="he-IL"/>
+        </w:rPr>
+        <w:t xml:space="preserve">, </w:t>
+      </w:r>
+      <w:r>
+        <w:rPr>
+          <w:rFonts w:asciiTheme="majorBidi" w:hAnsiTheme="majorBidi" w:cstheme="majorBidi"/>
+          <w:i/>
+          <w:iCs/>
+          <w:color w:val="000000"/>
+          <w:lang w:bidi="he-IL"/>
+        </w:rPr>
+        <w:t>Q. J. Econ.</w:t>
+      </w:r>
+      <w:r>
+        <w:rPr>
+          <w:rFonts w:asciiTheme="majorBidi" w:hAnsiTheme="majorBidi" w:cstheme="majorBidi"/>
+          <w:color w:val="000000"/>
+          <w:lang w:bidi="he-IL"/>
+        </w:rPr>
+        <w:t xml:space="preserve"> </w:t>
+      </w:r>
+      <w:r>
+        <w:rPr>
+          <w:rFonts w:asciiTheme="majorBidi" w:hAnsiTheme="majorBidi" w:cstheme="majorBidi"/>
+          <w:b/>
+          <w:bCs/>
+          <w:color w:val="000000"/>
+          <w:lang w:bidi="he-IL"/>
+        </w:rPr>
+        <w:t>118</w:t>
+      </w:r>
+      <w:r>
+        <w:rPr>
+          <w:rFonts w:asciiTheme="majorBidi" w:hAnsiTheme="majorBidi" w:cstheme="majorBidi"/>
+          <w:color w:val="000000"/>
+          <w:lang w:bidi="he-IL"/>
+        </w:rPr>
+        <w:t>, 1 (2003).</w:t>
+      </w:r>
+    </w:p>
+    <w:p>
+      <w:pPr>
+        <w:pStyle w:val="Referencesandnotes"/>
+        <w:numPr>
+          <w:ilvl w:val="0"/>
+          <w:numId w:val="1"/>
+        </w:numPr>
+        <w:rPr>
+          <w:rFonts w:asciiTheme="majorBidi" w:hAnsiTheme="majorBidi" w:cstheme="majorBidi"/>
+        </w:rPr>
+      </w:pPr>
+      <w:r>
+        <w:rPr>
+          <w:rFonts w:asciiTheme="majorBidi" w:hAnsiTheme="majorBidi" w:cstheme="majorBidi"/>
+          <w:color w:val="000000"/>
+          <w:lang w:bidi="he-IL"/>
+        </w:rPr>
         <w:t xml:space="preserve">T. Piketty, G. </w:t>
       </w:r>
       <w:proofErr w:type="spellStart"/>
@@ -2210,6 +2311,7 @@
         <w:rPr>
           <w:b/>
         </w:rPr>
+        <w:lastRenderedPageBreak/>
         <w:t>Acknowledgments:</w:t>
       </w:r>
       <w:r>
@@ -2252,9 +2354,8 @@
         <w:rPr>
           <w:b/>
           <w:noProof/>
-          <w:lang w:val="en-GB" w:eastAsia="en-GB"/>
-        </w:rPr>
-        <w:lastRenderedPageBreak/>
+          <w:lang w:bidi="he-IL"/>
+        </w:rPr>
         <w:drawing>
           <wp:inline distT="0" distB="0" distL="0" distR="0" wp14:anchorId="414916F0" wp14:editId="2C01C104">
             <wp:extent cx="5943600" cy="3239135"/>
@@ -2271,7 +2372,7 @@
                     <pic:cNvPicPr/>
                   </pic:nvPicPr>
                   <pic:blipFill>
-                    <a:blip r:embed="rId7">
+                    <a:blip r:embed="rId8">
                       <a:extLst>
                         <a:ext uri="{28A0092B-C50C-407E-A947-70E740481C1C}">
                           <a14:useLocalDpi xmlns:a14="http://schemas.microsoft.com/office/drawing/2010/main" val="0"/>
@@ -2371,7 +2472,7 @@
           <w:i/>
           <w:iCs/>
         </w:rPr>
-        <w:t>9</w:t>
+        <w:t>10</w:t>
       </w:r>
       <w:proofErr w:type="gramStart"/>
       <w:r>
@@ -2386,14 +2487,21 @@
           <w:i/>
           <w:iCs/>
         </w:rPr>
-        <w:t>10</w:t>
-      </w:r>
-      <w:proofErr w:type="gramEnd"/>
+        <w:t>1</w:t>
+      </w:r>
       <w:r>
         <w:rPr>
           <w:i/>
           <w:iCs/>
         </w:rPr>
+        <w:t>1</w:t>
+      </w:r>
+      <w:proofErr w:type="gramEnd"/>
+      <w:r>
+        <w:rPr>
+          <w:i/>
+          <w:iCs/>
+        </w:rPr>
         <w:t>)</w:t>
       </w:r>
       <w:r>
@@ -2447,7 +2555,7 @@
       </w:r>
     </w:p>
     <w:sectPr>
-      <w:headerReference w:type="first" r:id="rId8"/>
+      <w:headerReference w:type="first" r:id="rId9"/>
       <w:pgSz w:w="12240" w:h="15840"/>
       <w:pgMar w:top="1440" w:right="1440" w:bottom="1440" w:left="1440" w:header="432" w:footer="720" w:gutter="0"/>
       <w:cols w:space="720"/>
@@ -2459,7 +2567,7 @@
 </file>
 
 <file path=word/endnotes.xml><?xml version="1.0" encoding="utf-8"?>
-<w:endnotes xmlns:wpc="http://schemas.microsoft.com/office/word/2010/wordprocessingCanvas" xmlns:mc="http://schemas.openxmlformats.org/markup-compatibility/2006" xmlns:o="urn:schemas-microsoft-com:office:office" xmlns:r="http://schemas.openxmlformats.org/officeDocument/2006/relationships" xmlns:m="http://schemas.openxmlformats.org/officeDocument/2006/math" xmlns:v="urn:schemas-microsoft-com:vml" xmlns:wp14="http://schemas.microsoft.com/office/word/2010/wordprocessingDrawing" xmlns:wp="http://schemas.openxmlformats.org/drawingml/2006/wordprocessingDrawing" xmlns:w10="urn:schemas-microsoft-com:office:word" xmlns:w="http://schemas.openxmlformats.org/wordprocessingml/2006/main" xmlns:w14="http://schemas.microsoft.com/office/word/2010/wordml" xmlns:w15="http://schemas.microsoft.com/office/word/2012/wordml" xmlns:wpg="http://schemas.microsoft.com/office/word/2010/wordprocessingGroup" xmlns:wpi="http://schemas.microsoft.com/office/word/2010/wordprocessingInk" xmlns:wne="http://schemas.microsoft.com/office/word/2006/wordml" xmlns:wps="http://schemas.microsoft.com/office/word/2010/wordprocessingShape" mc:Ignorable="w14 w15 wp14">
+<w:endnotes xmlns:wpc="http://schemas.microsoft.com/office/word/2010/wordprocessingCanvas" xmlns:mc="http://schemas.openxmlformats.org/markup-compatibility/2006" xmlns:o="urn:schemas-microsoft-com:office:office" xmlns:r="http://schemas.openxmlformats.org/officeDocument/2006/relationships" xmlns:m="http://schemas.openxmlformats.org/officeDocument/2006/math" xmlns:v="urn:schemas-microsoft-com:vml" xmlns:wp14="http://schemas.microsoft.com/office/word/2010/wordprocessingDrawing" xmlns:wp="http://schemas.openxmlformats.org/drawingml/2006/wordprocessingDrawing" xmlns:w10="urn:schemas-microsoft-com:office:word" xmlns:w="http://schemas.openxmlformats.org/wordprocessingml/2006/main" xmlns:w14="http://schemas.microsoft.com/office/word/2010/wordml" xmlns:wpg="http://schemas.microsoft.com/office/word/2010/wordprocessingGroup" xmlns:wpi="http://schemas.microsoft.com/office/word/2010/wordprocessingInk" xmlns:wne="http://schemas.microsoft.com/office/word/2006/wordml" xmlns:wps="http://schemas.microsoft.com/office/word/2010/wordprocessingShape" mc:Ignorable="w14 wp14">
   <w:endnote w:type="separator" w:id="-1">
     <w:p>
       <w:r>
@@ -2478,7 +2586,7 @@
 </file>
 
 <file path=word/footnotes.xml><?xml version="1.0" encoding="utf-8"?>
-<w:footnotes xmlns:wpc="http://schemas.microsoft.com/office/word/2010/wordprocessingCanvas" xmlns:mc="http://schemas.openxmlformats.org/markup-compatibility/2006" xmlns:o="urn:schemas-microsoft-com:office:office" xmlns:r="http://schemas.openxmlformats.org/officeDocument/2006/relationships" xmlns:m="http://schemas.openxmlformats.org/officeDocument/2006/math" xmlns:v="urn:schemas-microsoft-com:vml" xmlns:wp14="http://schemas.microsoft.com/office/word/2010/wordprocessingDrawing" xmlns:wp="http://schemas.openxmlformats.org/drawingml/2006/wordprocessingDrawing" xmlns:w10="urn:schemas-microsoft-com:office:word" xmlns:w="http://schemas.openxmlformats.org/wordprocessingml/2006/main" xmlns:w14="http://schemas.microsoft.com/office/word/2010/wordml" xmlns:w15="http://schemas.microsoft.com/office/word/2012/wordml" xmlns:wpg="http://schemas.microsoft.com/office/word/2010/wordprocessingGroup" xmlns:wpi="http://schemas.microsoft.com/office/word/2010/wordprocessingInk" xmlns:wne="http://schemas.microsoft.com/office/word/2006/wordml" xmlns:wps="http://schemas.microsoft.com/office/word/2010/wordprocessingShape" mc:Ignorable="w14 w15 wp14">
+<w:footnotes xmlns:wpc="http://schemas.microsoft.com/office/word/2010/wordprocessingCanvas" xmlns:mc="http://schemas.openxmlformats.org/markup-compatibility/2006" xmlns:o="urn:schemas-microsoft-com:office:office" xmlns:r="http://schemas.openxmlformats.org/officeDocument/2006/relationships" xmlns:m="http://schemas.openxmlformats.org/officeDocument/2006/math" xmlns:v="urn:schemas-microsoft-com:vml" xmlns:wp14="http://schemas.microsoft.com/office/word/2010/wordprocessingDrawing" xmlns:wp="http://schemas.openxmlformats.org/drawingml/2006/wordprocessingDrawing" xmlns:w10="urn:schemas-microsoft-com:office:word" xmlns:w="http://schemas.openxmlformats.org/wordprocessingml/2006/main" xmlns:w14="http://schemas.microsoft.com/office/word/2010/wordml" xmlns:wpg="http://schemas.microsoft.com/office/word/2010/wordprocessingGroup" xmlns:wpi="http://schemas.microsoft.com/office/word/2010/wordprocessingInk" xmlns:wne="http://schemas.microsoft.com/office/word/2006/wordml" xmlns:wps="http://schemas.microsoft.com/office/word/2010/wordprocessingShape" mc:Ignorable="w14 wp14">
   <w:footnote w:type="separator" w:id="-1">
     <w:p>
       <w:r>
@@ -2497,7 +2605,7 @@
 </file>
 
 <file path=word/header1.xml><?xml version="1.0" encoding="utf-8"?>
-<w:hdr xmlns:wpc="http://schemas.microsoft.com/office/word/2010/wordprocessingCanvas" xmlns:mc="http://schemas.openxmlformats.org/markup-compatibility/2006" xmlns:o="urn:schemas-microsoft-com:office:office" xmlns:r="http://schemas.openxmlformats.org/officeDocument/2006/relationships" xmlns:m="http://schemas.openxmlformats.org/officeDocument/2006/math" xmlns:v="urn:schemas-microsoft-com:vml" xmlns:wp14="http://schemas.microsoft.com/office/word/2010/wordprocessingDrawing" xmlns:wp="http://schemas.openxmlformats.org/drawingml/2006/wordprocessingDrawing" xmlns:w10="urn:schemas-microsoft-com:office:word" xmlns:w="http://schemas.openxmlformats.org/wordprocessingml/2006/main" xmlns:w14="http://schemas.microsoft.com/office/word/2010/wordml" xmlns:w15="http://schemas.microsoft.com/office/word/2012/wordml" xmlns:wpg="http://schemas.microsoft.com/office/word/2010/wordprocessingGroup" xmlns:wpi="http://schemas.microsoft.com/office/word/2010/wordprocessingInk" xmlns:wne="http://schemas.microsoft.com/office/word/2006/wordml" xmlns:wps="http://schemas.microsoft.com/office/word/2010/wordprocessingShape" mc:Ignorable="w14 w15 wp14">
+<w:hdr xmlns:wpc="http://schemas.microsoft.com/office/word/2010/wordprocessingCanvas" xmlns:mc="http://schemas.openxmlformats.org/markup-compatibility/2006" xmlns:o="urn:schemas-microsoft-com:office:office" xmlns:r="http://schemas.openxmlformats.org/officeDocument/2006/relationships" xmlns:m="http://schemas.openxmlformats.org/officeDocument/2006/math" xmlns:v="urn:schemas-microsoft-com:vml" xmlns:wp14="http://schemas.microsoft.com/office/word/2010/wordprocessingDrawing" xmlns:wp="http://schemas.openxmlformats.org/drawingml/2006/wordprocessingDrawing" xmlns:w10="urn:schemas-microsoft-com:office:word" xmlns:w="http://schemas.openxmlformats.org/wordprocessingml/2006/main" xmlns:w14="http://schemas.microsoft.com/office/word/2010/wordml" xmlns:wpg="http://schemas.microsoft.com/office/word/2010/wordprocessingGroup" xmlns:wpi="http://schemas.microsoft.com/office/word/2010/wordprocessingInk" xmlns:wne="http://schemas.microsoft.com/office/word/2006/wordml" xmlns:wps="http://schemas.microsoft.com/office/word/2010/wordprocessingShape" mc:Ignorable="w14 wp14">
   <w:p>
     <w:pPr>
       <w:pStyle w:val="Header"/>
@@ -2505,7 +2613,7 @@
     <w:r>
       <w:rPr>
         <w:noProof/>
-        <w:lang w:val="en-GB" w:eastAsia="en-GB"/>
+        <w:lang w:bidi="he-IL"/>
       </w:rPr>
       <w:drawing>
         <wp:anchor distT="0" distB="0" distL="114300" distR="114300" simplePos="0" relativeHeight="251657728" behindDoc="0" locked="0" layoutInCell="1" allowOverlap="1" wp14:anchorId="23630533" wp14:editId="28CB41BB">
@@ -2586,8 +2694,8 @@
 </file>
 
 <file path=word/numbering.xml><?xml version="1.0" encoding="utf-8"?>
-<w:numbering xmlns:wpc="http://schemas.microsoft.com/office/word/2010/wordprocessingCanvas" xmlns:mc="http://schemas.openxmlformats.org/markup-compatibility/2006" xmlns:o="urn:schemas-microsoft-com:office:office" xmlns:r="http://schemas.openxmlformats.org/officeDocument/2006/relationships" xmlns:m="http://schemas.openxmlformats.org/officeDocument/2006/math" xmlns:v="urn:schemas-microsoft-com:vml" xmlns:wp14="http://schemas.microsoft.com/office/word/2010/wordprocessingDrawing" xmlns:wp="http://schemas.openxmlformats.org/drawingml/2006/wordprocessingDrawing" xmlns:w10="urn:schemas-microsoft-com:office:word" xmlns:w="http://schemas.openxmlformats.org/wordprocessingml/2006/main" xmlns:w14="http://schemas.microsoft.com/office/word/2010/wordml" xmlns:w15="http://schemas.microsoft.com/office/word/2012/wordml" xmlns:wpg="http://schemas.microsoft.com/office/word/2010/wordprocessingGroup" xmlns:wpi="http://schemas.microsoft.com/office/word/2010/wordprocessingInk" xmlns:wne="http://schemas.microsoft.com/office/word/2006/wordml" xmlns:wps="http://schemas.microsoft.com/office/word/2010/wordprocessingShape" mc:Ignorable="w14 w15 wp14">
-  <w:abstractNum w:abstractNumId="0" w15:restartNumberingAfterBreak="0">
+<w:numbering xmlns:wpc="http://schemas.microsoft.com/office/word/2010/wordprocessingCanvas" xmlns:mc="http://schemas.openxmlformats.org/markup-compatibility/2006" xmlns:o="urn:schemas-microsoft-com:office:office" xmlns:r="http://schemas.openxmlformats.org/officeDocument/2006/relationships" xmlns:m="http://schemas.openxmlformats.org/officeDocument/2006/math" xmlns:v="urn:schemas-microsoft-com:vml" xmlns:wp14="http://schemas.microsoft.com/office/word/2010/wordprocessingDrawing" xmlns:wp="http://schemas.openxmlformats.org/drawingml/2006/wordprocessingDrawing" xmlns:w10="urn:schemas-microsoft-com:office:word" xmlns:w="http://schemas.openxmlformats.org/wordprocessingml/2006/main" xmlns:w14="http://schemas.microsoft.com/office/word/2010/wordml" xmlns:wpg="http://schemas.microsoft.com/office/word/2010/wordprocessingGroup" xmlns:wpi="http://schemas.microsoft.com/office/word/2010/wordprocessingInk" xmlns:wne="http://schemas.microsoft.com/office/word/2006/wordml" xmlns:wps="http://schemas.microsoft.com/office/word/2010/wordprocessingShape" mc:Ignorable="w14 wp14">
+  <w:abstractNum w:abstractNumId="0">
     <w:nsid w:val="FFFFFF7C"/>
     <w:multiLevelType w:val="singleLevel"/>
     <w:tmpl w:val="C8306B60"/>
@@ -2604,7 +2712,7 @@
       </w:pPr>
     </w:lvl>
   </w:abstractNum>
-  <w:abstractNum w:abstractNumId="1" w15:restartNumberingAfterBreak="0">
+  <w:abstractNum w:abstractNumId="1">
     <w:nsid w:val="FFFFFF7D"/>
     <w:multiLevelType w:val="singleLevel"/>
     <w:tmpl w:val="12C0A9CE"/>
@@ -2621,7 +2729,7 @@
       </w:pPr>
     </w:lvl>
   </w:abstractNum>
-  <w:abstractNum w:abstractNumId="2" w15:restartNumberingAfterBreak="0">
+  <w:abstractNum w:abstractNumId="2">
     <w:nsid w:val="FFFFFF7E"/>
     <w:multiLevelType w:val="singleLevel"/>
     <w:tmpl w:val="FFF87976"/>
@@ -2638,7 +2746,7 @@
       </w:pPr>
     </w:lvl>
   </w:abstractNum>
-  <w:abstractNum w:abstractNumId="3" w15:restartNumberingAfterBreak="0">
+  <w:abstractNum w:abstractNumId="3">
     <w:nsid w:val="FFFFFF7F"/>
     <w:multiLevelType w:val="singleLevel"/>
     <w:tmpl w:val="57B8ABE4"/>
@@ -2655,7 +2763,7 @@
       </w:pPr>
     </w:lvl>
   </w:abstractNum>
-  <w:abstractNum w:abstractNumId="4" w15:restartNumberingAfterBreak="0">
+  <w:abstractNum w:abstractNumId="4">
     <w:nsid w:val="FFFFFF80"/>
     <w:multiLevelType w:val="singleLevel"/>
     <w:tmpl w:val="98FC9550"/>
@@ -2675,7 +2783,7 @@
       </w:rPr>
     </w:lvl>
   </w:abstractNum>
-  <w:abstractNum w:abstractNumId="5" w15:restartNumberingAfterBreak="0">
+  <w:abstractNum w:abstractNumId="5">
     <w:nsid w:val="FFFFFF81"/>
     <w:multiLevelType w:val="singleLevel"/>
     <w:tmpl w:val="3C76FFC4"/>
@@ -2695,7 +2803,7 @@
       </w:rPr>
     </w:lvl>
   </w:abstractNum>
-  <w:abstractNum w:abstractNumId="6" w15:restartNumberingAfterBreak="0">
+  <w:abstractNum w:abstractNumId="6">
     <w:nsid w:val="FFFFFF82"/>
     <w:multiLevelType w:val="singleLevel"/>
     <w:tmpl w:val="4C34C55E"/>
@@ -2715,7 +2823,7 @@
       </w:rPr>
     </w:lvl>
   </w:abstractNum>
-  <w:abstractNum w:abstractNumId="7" w15:restartNumberingAfterBreak="0">
+  <w:abstractNum w:abstractNumId="7">
     <w:nsid w:val="FFFFFF83"/>
     <w:multiLevelType w:val="singleLevel"/>
     <w:tmpl w:val="0C068088"/>
@@ -2735,7 +2843,7 @@
       </w:rPr>
     </w:lvl>
   </w:abstractNum>
-  <w:abstractNum w:abstractNumId="8" w15:restartNumberingAfterBreak="0">
+  <w:abstractNum w:abstractNumId="8">
     <w:nsid w:val="FFFFFF88"/>
     <w:multiLevelType w:val="singleLevel"/>
     <w:tmpl w:val="A50088B0"/>
@@ -2752,7 +2860,7 @@
       </w:pPr>
     </w:lvl>
   </w:abstractNum>
-  <w:abstractNum w:abstractNumId="9" w15:restartNumberingAfterBreak="0">
+  <w:abstractNum w:abstractNumId="9">
     <w:nsid w:val="FFFFFF89"/>
     <w:multiLevelType w:val="singleLevel"/>
     <w:tmpl w:val="2C8A39C0"/>
@@ -2772,7 +2880,7 @@
       </w:rPr>
     </w:lvl>
   </w:abstractNum>
-  <w:abstractNum w:abstractNumId="10" w15:restartNumberingAfterBreak="0">
+  <w:abstractNum w:abstractNumId="10">
     <w:nsid w:val="1478067D"/>
     <w:multiLevelType w:val="hybridMultilevel"/>
     <w:tmpl w:val="9FB67F76"/>
@@ -2898,7 +3006,7 @@
 </file>
 
 <file path=word/styles.xml><?xml version="1.0" encoding="utf-8"?>
-<w:styles xmlns:mc="http://schemas.openxmlformats.org/markup-compatibility/2006" xmlns:r="http://schemas.openxmlformats.org/officeDocument/2006/relationships" xmlns:w="http://schemas.openxmlformats.org/wordprocessingml/2006/main" xmlns:w14="http://schemas.microsoft.com/office/word/2010/wordml" xmlns:w15="http://schemas.microsoft.com/office/word/2012/wordml" mc:Ignorable="w14 w15">
+<w:styles xmlns:mc="http://schemas.openxmlformats.org/markup-compatibility/2006" xmlns:r="http://schemas.openxmlformats.org/officeDocument/2006/relationships" xmlns:w="http://schemas.openxmlformats.org/wordprocessingml/2006/main" xmlns:w14="http://schemas.microsoft.com/office/word/2010/wordml" mc:Ignorable="w14">
   <w:docDefaults>
     <w:rPrDefault>
       <w:rPr>
@@ -2908,378 +3016,2028 @@
     </w:rPrDefault>
     <w:pPrDefault/>
   </w:docDefaults>
-  <w:latentStyles w:defLockedState="0" w:defUIPriority="99" w:defSemiHidden="0" w:defUnhideWhenUsed="0" w:defQFormat="0" w:count="371">
-    <w:lsdException w:name="Normal" w:uiPriority="0" w:qFormat="1"/>
-    <w:lsdException w:name="heading 1" w:uiPriority="9" w:qFormat="1"/>
-    <w:lsdException w:name="heading 2" w:semiHidden="1" w:uiPriority="9" w:unhideWhenUsed="1" w:qFormat="1"/>
-    <w:lsdException w:name="heading 3" w:semiHidden="1" w:uiPriority="9" w:unhideWhenUsed="1" w:qFormat="1"/>
-    <w:lsdException w:name="heading 4" w:semiHidden="1" w:uiPriority="9" w:unhideWhenUsed="1" w:qFormat="1"/>
-    <w:lsdException w:name="heading 5" w:semiHidden="1" w:uiPriority="9" w:unhideWhenUsed="1" w:qFormat="1"/>
-    <w:lsdException w:name="heading 6" w:semiHidden="1" w:uiPriority="9" w:unhideWhenUsed="1" w:qFormat="1"/>
-    <w:lsdException w:name="heading 7" w:semiHidden="1" w:uiPriority="9" w:unhideWhenUsed="1" w:qFormat="1"/>
-    <w:lsdException w:name="heading 8" w:semiHidden="1" w:uiPriority="9" w:unhideWhenUsed="1" w:qFormat="1"/>
-    <w:lsdException w:name="heading 9" w:semiHidden="1" w:uiPriority="9" w:unhideWhenUsed="1" w:qFormat="1"/>
-    <w:lsdException w:name="index 1" w:semiHidden="1" w:unhideWhenUsed="1"/>
-    <w:lsdException w:name="index 2" w:semiHidden="1" w:unhideWhenUsed="1"/>
-    <w:lsdException w:name="index 3" w:semiHidden="1" w:unhideWhenUsed="1"/>
-    <w:lsdException w:name="index 4" w:semiHidden="1" w:unhideWhenUsed="1"/>
-    <w:lsdException w:name="index 5" w:semiHidden="1" w:unhideWhenUsed="1"/>
-    <w:lsdException w:name="index 6" w:semiHidden="1" w:unhideWhenUsed="1"/>
-    <w:lsdException w:name="index 7" w:semiHidden="1" w:unhideWhenUsed="1"/>
-    <w:lsdException w:name="index 8" w:semiHidden="1" w:unhideWhenUsed="1"/>
-    <w:lsdException w:name="index 9" w:semiHidden="1" w:unhideWhenUsed="1"/>
-    <w:lsdException w:name="toc 1" w:semiHidden="1" w:uiPriority="39" w:unhideWhenUsed="1"/>
-    <w:lsdException w:name="toc 2" w:semiHidden="1" w:uiPriority="39" w:unhideWhenUsed="1"/>
-    <w:lsdException w:name="toc 3" w:semiHidden="1" w:uiPriority="39" w:unhideWhenUsed="1"/>
-    <w:lsdException w:name="toc 4" w:semiHidden="1" w:uiPriority="39" w:unhideWhenUsed="1"/>
-    <w:lsdException w:name="toc 5" w:semiHidden="1" w:uiPriority="39" w:unhideWhenUsed="1"/>
-    <w:lsdException w:name="toc 6" w:semiHidden="1" w:uiPriority="39" w:unhideWhenUsed="1"/>
-    <w:lsdException w:name="toc 7" w:semiHidden="1" w:uiPriority="39" w:unhideWhenUsed="1"/>
-    <w:lsdException w:name="toc 8" w:semiHidden="1" w:uiPriority="39" w:unhideWhenUsed="1"/>
-    <w:lsdException w:name="toc 9" w:semiHidden="1" w:uiPriority="39" w:unhideWhenUsed="1"/>
-    <w:lsdException w:name="Normal Indent" w:semiHidden="1" w:unhideWhenUsed="1"/>
-    <w:lsdException w:name="footnote text" w:semiHidden="1" w:unhideWhenUsed="1"/>
-    <w:lsdException w:name="annotation text" w:semiHidden="1" w:uiPriority="0" w:unhideWhenUsed="1"/>
-    <w:lsdException w:name="header" w:semiHidden="1" w:uiPriority="0" w:unhideWhenUsed="1"/>
-    <w:lsdException w:name="footer" w:semiHidden="1" w:uiPriority="0" w:unhideWhenUsed="1"/>
-    <w:lsdException w:name="index heading" w:semiHidden="1" w:unhideWhenUsed="1"/>
-    <w:lsdException w:name="caption" w:semiHidden="1" w:uiPriority="35" w:unhideWhenUsed="1" w:qFormat="1"/>
-    <w:lsdException w:name="table of figures" w:semiHidden="1" w:unhideWhenUsed="1"/>
-    <w:lsdException w:name="envelope address" w:semiHidden="1" w:unhideWhenUsed="1"/>
-    <w:lsdException w:name="envelope return" w:semiHidden="1" w:unhideWhenUsed="1"/>
-    <w:lsdException w:name="footnote reference" w:semiHidden="1" w:uiPriority="0" w:unhideWhenUsed="1"/>
-    <w:lsdException w:name="annotation reference" w:semiHidden="1" w:uiPriority="0" w:unhideWhenUsed="1"/>
-    <w:lsdException w:name="line number" w:semiHidden="1" w:uiPriority="0" w:unhideWhenUsed="1"/>
-    <w:lsdException w:name="page number" w:semiHidden="1" w:uiPriority="0" w:unhideWhenUsed="1"/>
-    <w:lsdException w:name="endnote reference" w:semiHidden="1" w:uiPriority="0" w:unhideWhenUsed="1"/>
-    <w:lsdException w:name="endnote text" w:semiHidden="1" w:uiPriority="0" w:unhideWhenUsed="1"/>
-    <w:lsdException w:name="table of authorities" w:semiHidden="1" w:unhideWhenUsed="1"/>
-    <w:lsdException w:name="macro" w:semiHidden="1" w:unhideWhenUsed="1"/>
-    <w:lsdException w:name="toa heading" w:semiHidden="1" w:unhideWhenUsed="1"/>
-    <w:lsdException w:name="List" w:semiHidden="1" w:unhideWhenUsed="1"/>
-    <w:lsdException w:name="List Bullet" w:semiHidden="1" w:unhideWhenUsed="1"/>
-    <w:lsdException w:name="List Number" w:semiHidden="1" w:unhideWhenUsed="1"/>
-    <w:lsdException w:name="List 2" w:semiHidden="1" w:unhideWhenUsed="1"/>
-    <w:lsdException w:name="List 3" w:semiHidden="1" w:unhideWhenUsed="1"/>
-    <w:lsdException w:name="List 4" w:semiHidden="1" w:unhideWhenUsed="1"/>
-    <w:lsdException w:name="List 5" w:semiHidden="1" w:unhideWhenUsed="1"/>
-    <w:lsdException w:name="List Bullet 2" w:semiHidden="1" w:unhideWhenUsed="1"/>
-    <w:lsdException w:name="List Bullet 3" w:semiHidden="1" w:unhideWhenUsed="1"/>
-    <w:lsdException w:name="List Bullet 4" w:semiHidden="1" w:unhideWhenUsed="1"/>
-    <w:lsdException w:name="List Bullet 5" w:semiHidden="1" w:unhideWhenUsed="1"/>
-    <w:lsdException w:name="List Number 2" w:semiHidden="1" w:unhideWhenUsed="1"/>
-    <w:lsdException w:name="List Number 3" w:semiHidden="1" w:unhideWhenUsed="1"/>
-    <w:lsdException w:name="List Number 4" w:semiHidden="1" w:unhideWhenUsed="1"/>
-    <w:lsdException w:name="List Number 5" w:semiHidden="1" w:unhideWhenUsed="1"/>
-    <w:lsdException w:name="Title" w:uiPriority="10" w:qFormat="1"/>
-    <w:lsdException w:name="Closing" w:semiHidden="1" w:unhideWhenUsed="1"/>
-    <w:lsdException w:name="Signature" w:semiHidden="1" w:unhideWhenUsed="1"/>
-    <w:lsdException w:name="Default Paragraph Font" w:semiHidden="1" w:uiPriority="1" w:unhideWhenUsed="1"/>
-    <w:lsdException w:name="Body Text" w:semiHidden="1" w:unhideWhenUsed="1"/>
-    <w:lsdException w:name="Body Text Indent" w:semiHidden="1" w:unhideWhenUsed="1"/>
-    <w:lsdException w:name="List Continue" w:semiHidden="1" w:unhideWhenUsed="1"/>
-    <w:lsdException w:name="List Continue 2" w:semiHidden="1" w:unhideWhenUsed="1"/>
-    <w:lsdException w:name="List Continue 3" w:semiHidden="1" w:unhideWhenUsed="1"/>
-    <w:lsdException w:name="List Continue 4" w:semiHidden="1" w:unhideWhenUsed="1"/>
-    <w:lsdException w:name="List Continue 5" w:semiHidden="1" w:unhideWhenUsed="1"/>
-    <w:lsdException w:name="Message Header" w:semiHidden="1" w:unhideWhenUsed="1"/>
-    <w:lsdException w:name="Subtitle" w:uiPriority="11" w:qFormat="1"/>
-    <w:lsdException w:name="Salutation" w:semiHidden="1" w:unhideWhenUsed="1"/>
-    <w:lsdException w:name="Date" w:semiHidden="1" w:unhideWhenUsed="1"/>
-    <w:lsdException w:name="Body Text First Indent" w:semiHidden="1" w:unhideWhenUsed="1"/>
-    <w:lsdException w:name="Body Text First Indent 2" w:semiHidden="1" w:unhideWhenUsed="1"/>
-    <w:lsdException w:name="Note Heading" w:semiHidden="1" w:unhideWhenUsed="1"/>
-    <w:lsdException w:name="Body Text 2" w:semiHidden="1" w:unhideWhenUsed="1"/>
-    <w:lsdException w:name="Body Text 3" w:semiHidden="1" w:unhideWhenUsed="1"/>
-    <w:lsdException w:name="Body Text Indent 2" w:semiHidden="1" w:unhideWhenUsed="1"/>
-    <w:lsdException w:name="Body Text Indent 3" w:semiHidden="1" w:unhideWhenUsed="1"/>
-    <w:lsdException w:name="Block Text" w:semiHidden="1" w:unhideWhenUsed="1"/>
-    <w:lsdException w:name="Hyperlink" w:semiHidden="1" w:uiPriority="0" w:unhideWhenUsed="1"/>
-    <w:lsdException w:name="FollowedHyperlink" w:semiHidden="1" w:uiPriority="0" w:unhideWhenUsed="1"/>
-    <w:lsdException w:name="Strong" w:uiPriority="22" w:qFormat="1"/>
-    <w:lsdException w:name="Emphasis" w:uiPriority="20" w:qFormat="1"/>
-    <w:lsdException w:name="Document Map" w:semiHidden="1" w:unhideWhenUsed="1"/>
-    <w:lsdException w:name="Plain Text" w:semiHidden="1" w:unhideWhenUsed="1"/>
-    <w:lsdException w:name="E-mail Signature" w:semiHidden="1" w:unhideWhenUsed="1"/>
-    <w:lsdException w:name="HTML Top of Form" w:semiHidden="1" w:unhideWhenUsed="1"/>
-    <w:lsdException w:name="HTML Bottom of Form" w:semiHidden="1" w:unhideWhenUsed="1"/>
-    <w:lsdException w:name="Normal (Web)" w:semiHidden="1" w:unhideWhenUsed="1"/>
-    <w:lsdException w:name="HTML Acronym" w:semiHidden="1" w:uiPriority="0" w:unhideWhenUsed="1"/>
-    <w:lsdException w:name="HTML Address" w:semiHidden="1" w:unhideWhenUsed="1"/>
-    <w:lsdException w:name="HTML Cite" w:semiHidden="1" w:uiPriority="0" w:unhideWhenUsed="1"/>
-    <w:lsdException w:name="HTML Code" w:semiHidden="1" w:uiPriority="0" w:unhideWhenUsed="1"/>
-    <w:lsdException w:name="HTML Definition" w:semiHidden="1" w:uiPriority="0" w:unhideWhenUsed="1"/>
-    <w:lsdException w:name="HTML Keyboard" w:semiHidden="1" w:uiPriority="0" w:unhideWhenUsed="1"/>
-    <w:lsdException w:name="HTML Preformatted" w:semiHidden="1" w:uiPriority="0" w:unhideWhenUsed="1"/>
-    <w:lsdException w:name="HTML Sample" w:semiHidden="1" w:uiPriority="0" w:unhideWhenUsed="1"/>
-    <w:lsdException w:name="HTML Typewriter" w:semiHidden="1" w:uiPriority="0" w:unhideWhenUsed="1"/>
-    <w:lsdException w:name="HTML Variable" w:semiHidden="1" w:uiPriority="0" w:unhideWhenUsed="1"/>
-    <w:lsdException w:name="Normal Table" w:semiHidden="1" w:unhideWhenUsed="1"/>
-    <w:lsdException w:name="annotation subject" w:semiHidden="1" w:unhideWhenUsed="1"/>
-    <w:lsdException w:name="No List" w:semiHidden="1" w:unhideWhenUsed="1"/>
-    <w:lsdException w:name="Outline List 1" w:semiHidden="1" w:unhideWhenUsed="1"/>
-    <w:lsdException w:name="Outline List 2" w:semiHidden="1" w:unhideWhenUsed="1"/>
-    <w:lsdException w:name="Outline List 3" w:semiHidden="1" w:unhideWhenUsed="1"/>
-    <w:lsdException w:name="Table Simple 1" w:semiHidden="1" w:unhideWhenUsed="1"/>
-    <w:lsdException w:name="Table Simple 2" w:semiHidden="1" w:unhideWhenUsed="1"/>
-    <w:lsdException w:name="Table Simple 3" w:semiHidden="1" w:unhideWhenUsed="1"/>
-    <w:lsdException w:name="Table Classic 1" w:semiHidden="1" w:unhideWhenUsed="1"/>
-    <w:lsdException w:name="Table Classic 2" w:semiHidden="1" w:unhideWhenUsed="1"/>
-    <w:lsdException w:name="Table Classic 3" w:semiHidden="1" w:unhideWhenUsed="1"/>
-    <w:lsdException w:name="Table Classic 4" w:semiHidden="1" w:unhideWhenUsed="1"/>
-    <w:lsdException w:name="Table Colorful 1" w:semiHidden="1" w:unhideWhenUsed="1"/>
-    <w:lsdException w:name="Table Colorful 2" w:semiHidden="1" w:unhideWhenUsed="1"/>
-    <w:lsdException w:name="Table Colorful 3" w:semiHidden="1" w:unhideWhenUsed="1"/>
-    <w:lsdException w:name="Table Columns 1" w:semiHidden="1" w:unhideWhenUsed="1"/>
-    <w:lsdException w:name="Table Columns 2" w:semiHidden="1" w:unhideWhenUsed="1"/>
-    <w:lsdException w:name="Table Columns 3" w:semiHidden="1" w:unhideWhenUsed="1"/>
-    <w:lsdException w:name="Table Columns 4" w:semiHidden="1" w:unhideWhenUsed="1"/>
-    <w:lsdException w:name="Table Columns 5" w:semiHidden="1" w:unhideWhenUsed="1"/>
-    <w:lsdException w:name="Table Grid 1" w:semiHidden="1" w:unhideWhenUsed="1"/>
-    <w:lsdException w:name="Table Grid 2" w:semiHidden="1" w:unhideWhenUsed="1"/>
-    <w:lsdException w:name="Table Grid 3" w:semiHidden="1" w:unhideWhenUsed="1"/>
-    <w:lsdException w:name="Table Grid 4" w:semiHidden="1" w:unhideWhenUsed="1"/>
-    <w:lsdException w:name="Table Grid 5" w:semiHidden="1" w:unhideWhenUsed="1"/>
-    <w:lsdException w:name="Table Grid 6" w:semiHidden="1" w:unhideWhenUsed="1"/>
-    <w:lsdException w:name="Table Grid 7" w:semiHidden="1" w:unhideWhenUsed="1"/>
-    <w:lsdException w:name="Table Grid 8" w:semiHidden="1" w:unhideWhenUsed="1"/>
-    <w:lsdException w:name="Table List 1" w:semiHidden="1" w:unhideWhenUsed="1"/>
-    <w:lsdException w:name="Table List 2" w:semiHidden="1" w:unhideWhenUsed="1"/>
-    <w:lsdException w:name="Table List 3" w:semiHidden="1" w:unhideWhenUsed="1"/>
-    <w:lsdException w:name="Table List 4" w:semiHidden="1" w:unhideWhenUsed="1"/>
-    <w:lsdException w:name="Table List 5" w:semiHidden="1" w:unhideWhenUsed="1"/>
-    <w:lsdException w:name="Table List 6" w:semiHidden="1" w:unhideWhenUsed="1"/>
-    <w:lsdException w:name="Table List 7" w:semiHidden="1" w:unhideWhenUsed="1"/>
-    <w:lsdException w:name="Table List 8" w:semiHidden="1" w:unhideWhenUsed="1"/>
-    <w:lsdException w:name="Table 3D effects 1" w:semiHidden="1" w:unhideWhenUsed="1"/>
-    <w:lsdException w:name="Table 3D effects 2" w:semiHidden="1" w:unhideWhenUsed="1"/>
-    <w:lsdException w:name="Table 3D effects 3" w:semiHidden="1" w:unhideWhenUsed="1"/>
-    <w:lsdException w:name="Table Contemporary" w:semiHidden="1" w:unhideWhenUsed="1"/>
-    <w:lsdException w:name="Table Elegant" w:semiHidden="1" w:unhideWhenUsed="1"/>
-    <w:lsdException w:name="Table Professional" w:semiHidden="1" w:unhideWhenUsed="1"/>
-    <w:lsdException w:name="Table Subtle 1" w:semiHidden="1" w:unhideWhenUsed="1"/>
-    <w:lsdException w:name="Table Subtle 2" w:semiHidden="1" w:unhideWhenUsed="1"/>
-    <w:lsdException w:name="Table Web 1" w:semiHidden="1" w:unhideWhenUsed="1"/>
-    <w:lsdException w:name="Table Web 2" w:semiHidden="1" w:unhideWhenUsed="1"/>
-    <w:lsdException w:name="Table Web 3" w:semiHidden="1" w:unhideWhenUsed="1"/>
-    <w:lsdException w:name="Balloon Text" w:semiHidden="1" w:uiPriority="0" w:unhideWhenUsed="1"/>
-    <w:lsdException w:name="Table Grid" w:uiPriority="59"/>
-    <w:lsdException w:name="Table Theme" w:semiHidden="1" w:unhideWhenUsed="1"/>
-    <w:lsdException w:name="Placeholder Text" w:semiHidden="1" w:unhideWhenUsed="1"/>
-    <w:lsdException w:name="No Spacing" w:qFormat="1"/>
-    <w:lsdException w:name="Light Shading"/>
-    <w:lsdException w:name="Light List"/>
-    <w:lsdException w:name="Light Grid"/>
-    <w:lsdException w:name="Medium Shading 1"/>
-    <w:lsdException w:name="Medium Shading 2"/>
-    <w:lsdException w:name="Medium List 1"/>
-    <w:lsdException w:name="Medium List 2"/>
-    <w:lsdException w:name="Medium Grid 1"/>
-    <w:lsdException w:name="Medium Grid 2" w:uiPriority="1" w:qFormat="1"/>
-    <w:lsdException w:name="Medium Grid 3" w:uiPriority="60"/>
-    <w:lsdException w:name="Dark List" w:uiPriority="61"/>
-    <w:lsdException w:name="Colorful Shading" w:uiPriority="62"/>
-    <w:lsdException w:name="Colorful List" w:uiPriority="63"/>
-    <w:lsdException w:name="Colorful Grid" w:uiPriority="64"/>
-    <w:lsdException w:name="Light Shading Accent 1" w:uiPriority="65"/>
-    <w:lsdException w:name="Light List Accent 1" w:uiPriority="66"/>
-    <w:lsdException w:name="Light Grid Accent 1" w:uiPriority="67"/>
-    <w:lsdException w:name="Medium Shading 1 Accent 1" w:uiPriority="68"/>
-    <w:lsdException w:name="Medium Shading 2 Accent 1" w:uiPriority="69"/>
-    <w:lsdException w:name="Medium List 1 Accent 1" w:uiPriority="70"/>
-    <w:lsdException w:name="Revision" w:uiPriority="71"/>
-    <w:lsdException w:name="List Paragraph" w:uiPriority="72" w:qFormat="1"/>
-    <w:lsdException w:name="Quote" w:uiPriority="73" w:qFormat="1"/>
-    <w:lsdException w:name="Intense Quote" w:uiPriority="60" w:qFormat="1"/>
-    <w:lsdException w:name="Medium List 2 Accent 1" w:uiPriority="61"/>
-    <w:lsdException w:name="Medium Grid 1 Accent 1" w:uiPriority="62"/>
-    <w:lsdException w:name="Medium Grid 2 Accent 1" w:uiPriority="63"/>
-    <w:lsdException w:name="Medium Grid 3 Accent 1" w:uiPriority="64"/>
-    <w:lsdException w:name="Dark List Accent 1" w:uiPriority="65"/>
-    <w:lsdException w:name="Colorful Shading Accent 1"/>
-    <w:lsdException w:name="Colorful List Accent 1" w:uiPriority="34" w:qFormat="1"/>
-    <w:lsdException w:name="Colorful Grid Accent 1" w:uiPriority="29" w:qFormat="1"/>
-    <w:lsdException w:name="Light Shading Accent 2" w:uiPriority="30" w:qFormat="1"/>
-    <w:lsdException w:name="Light List Accent 2" w:uiPriority="66"/>
-    <w:lsdException w:name="Light Grid Accent 2" w:uiPriority="67"/>
-    <w:lsdException w:name="Medium Shading 1 Accent 2" w:uiPriority="68"/>
-    <w:lsdException w:name="Medium Shading 2 Accent 2" w:uiPriority="69"/>
-    <w:lsdException w:name="Medium List 1 Accent 2" w:uiPriority="70"/>
-    <w:lsdException w:name="Medium List 2 Accent 2" w:uiPriority="71"/>
-    <w:lsdException w:name="Medium Grid 1 Accent 2" w:uiPriority="72"/>
-    <w:lsdException w:name="Medium Grid 2 Accent 2" w:uiPriority="73"/>
-    <w:lsdException w:name="Medium Grid 3 Accent 2" w:uiPriority="60"/>
-    <w:lsdException w:name="Dark List Accent 2" w:uiPriority="61"/>
-    <w:lsdException w:name="Colorful Shading Accent 2" w:uiPriority="62"/>
-    <w:lsdException w:name="Colorful List Accent 2" w:uiPriority="63"/>
-    <w:lsdException w:name="Colorful Grid Accent 2" w:uiPriority="64"/>
-    <w:lsdException w:name="Light Shading Accent 3" w:uiPriority="65"/>
-    <w:lsdException w:name="Light List Accent 3" w:uiPriority="66"/>
-    <w:lsdException w:name="Light Grid Accent 3" w:uiPriority="67"/>
-    <w:lsdException w:name="Medium Shading 1 Accent 3" w:uiPriority="68"/>
-    <w:lsdException w:name="Medium Shading 2 Accent 3" w:uiPriority="69"/>
-    <w:lsdException w:name="Medium List 1 Accent 3" w:uiPriority="70"/>
-    <w:lsdException w:name="Medium List 2 Accent 3" w:uiPriority="71"/>
-    <w:lsdException w:name="Medium Grid 1 Accent 3" w:uiPriority="72"/>
-    <w:lsdException w:name="Medium Grid 2 Accent 3" w:uiPriority="73"/>
-    <w:lsdException w:name="Medium Grid 3 Accent 3" w:uiPriority="60"/>
-    <w:lsdException w:name="Dark List Accent 3" w:uiPriority="61"/>
-    <w:lsdException w:name="Colorful Shading Accent 3" w:uiPriority="62"/>
-    <w:lsdException w:name="Colorful List Accent 3" w:uiPriority="63"/>
-    <w:lsdException w:name="Colorful Grid Accent 3" w:uiPriority="64"/>
-    <w:lsdException w:name="Light Shading Accent 4" w:uiPriority="65"/>
-    <w:lsdException w:name="Light List Accent 4" w:uiPriority="66"/>
-    <w:lsdException w:name="Light Grid Accent 4" w:uiPriority="67"/>
-    <w:lsdException w:name="Medium Shading 1 Accent 4" w:uiPriority="68"/>
-    <w:lsdException w:name="Medium Shading 2 Accent 4" w:uiPriority="69"/>
-    <w:lsdException w:name="Medium List 1 Accent 4" w:uiPriority="70"/>
-    <w:lsdException w:name="Medium List 2 Accent 4" w:uiPriority="71"/>
-    <w:lsdException w:name="Medium Grid 1 Accent 4" w:uiPriority="72"/>
-    <w:lsdException w:name="Medium Grid 2 Accent 4" w:uiPriority="73"/>
-    <w:lsdException w:name="Medium Grid 3 Accent 4" w:uiPriority="60"/>
-    <w:lsdException w:name="Dark List Accent 4" w:uiPriority="61"/>
-    <w:lsdException w:name="Colorful Shading Accent 4" w:uiPriority="62"/>
-    <w:lsdException w:name="Colorful List Accent 4" w:uiPriority="63"/>
-    <w:lsdException w:name="Colorful Grid Accent 4" w:uiPriority="64"/>
-    <w:lsdException w:name="Light Shading Accent 5" w:uiPriority="65"/>
-    <w:lsdException w:name="Light List Accent 5" w:uiPriority="66"/>
-    <w:lsdException w:name="Light Grid Accent 5" w:uiPriority="67"/>
-    <w:lsdException w:name="Medium Shading 1 Accent 5" w:uiPriority="68"/>
-    <w:lsdException w:name="Medium Shading 2 Accent 5" w:uiPriority="69"/>
-    <w:lsdException w:name="Medium List 1 Accent 5" w:uiPriority="70"/>
-    <w:lsdException w:name="Medium List 2 Accent 5" w:uiPriority="71"/>
-    <w:lsdException w:name="Medium Grid 1 Accent 5" w:uiPriority="72"/>
-    <w:lsdException w:name="Medium Grid 2 Accent 5" w:uiPriority="73"/>
-    <w:lsdException w:name="Medium Grid 3 Accent 5" w:uiPriority="60"/>
-    <w:lsdException w:name="Dark List Accent 5" w:uiPriority="61"/>
-    <w:lsdException w:name="Colorful Shading Accent 5" w:uiPriority="62"/>
-    <w:lsdException w:name="Colorful List Accent 5" w:uiPriority="63"/>
-    <w:lsdException w:name="Colorful Grid Accent 5" w:uiPriority="64"/>
-    <w:lsdException w:name="Light Shading Accent 6" w:uiPriority="65"/>
-    <w:lsdException w:name="Light List Accent 6" w:uiPriority="66"/>
-    <w:lsdException w:name="Light Grid Accent 6" w:uiPriority="67"/>
-    <w:lsdException w:name="Medium Shading 1 Accent 6" w:uiPriority="68"/>
-    <w:lsdException w:name="Medium Shading 2 Accent 6" w:uiPriority="69"/>
-    <w:lsdException w:name="Medium List 1 Accent 6" w:uiPriority="70"/>
-    <w:lsdException w:name="Medium List 2 Accent 6" w:uiPriority="71"/>
-    <w:lsdException w:name="Medium Grid 1 Accent 6" w:uiPriority="72"/>
-    <w:lsdException w:name="Medium Grid 2 Accent 6" w:uiPriority="73"/>
-    <w:lsdException w:name="Medium Grid 3 Accent 6" w:uiPriority="60"/>
-    <w:lsdException w:name="Dark List Accent 6" w:uiPriority="61"/>
-    <w:lsdException w:name="Colorful Shading Accent 6" w:uiPriority="62"/>
-    <w:lsdException w:name="Colorful List Accent 6" w:uiPriority="63"/>
-    <w:lsdException w:name="Colorful Grid Accent 6" w:uiPriority="64"/>
-    <w:lsdException w:name="Subtle Emphasis" w:uiPriority="65" w:qFormat="1"/>
-    <w:lsdException w:name="Intense Emphasis" w:uiPriority="66" w:qFormat="1"/>
-    <w:lsdException w:name="Subtle Reference" w:uiPriority="67" w:qFormat="1"/>
-    <w:lsdException w:name="Intense Reference" w:uiPriority="68" w:qFormat="1"/>
-    <w:lsdException w:name="Book Title" w:uiPriority="69" w:qFormat="1"/>
-    <w:lsdException w:name="Bibliography" w:uiPriority="70"/>
-    <w:lsdException w:name="TOC Heading" w:semiHidden="1" w:uiPriority="71" w:unhideWhenUsed="1" w:qFormat="1"/>
-    <w:lsdException w:name="Plain Table 1" w:uiPriority="41"/>
-    <w:lsdException w:name="Plain Table 2" w:uiPriority="42"/>
-    <w:lsdException w:name="Plain Table 3" w:uiPriority="43"/>
-    <w:lsdException w:name="Plain Table 4" w:uiPriority="44"/>
-    <w:lsdException w:name="Plain Table 5" w:uiPriority="45"/>
-    <w:lsdException w:name="Grid Table Light" w:uiPriority="40"/>
-    <w:lsdException w:name="Grid Table 1 Light" w:uiPriority="46"/>
-    <w:lsdException w:name="Grid Table 2" w:uiPriority="47"/>
-    <w:lsdException w:name="Grid Table 3" w:uiPriority="48"/>
-    <w:lsdException w:name="Grid Table 4" w:uiPriority="49"/>
-    <w:lsdException w:name="Grid Table 5 Dark" w:uiPriority="50"/>
-    <w:lsdException w:name="Grid Table 6 Colorful" w:uiPriority="51"/>
-    <w:lsdException w:name="Grid Table 7 Colorful" w:uiPriority="52"/>
-    <w:lsdException w:name="Grid Table 1 Light Accent 1" w:uiPriority="46"/>
-    <w:lsdException w:name="Grid Table 2 Accent 1" w:uiPriority="47"/>
-    <w:lsdException w:name="Grid Table 3 Accent 1" w:uiPriority="48"/>
-    <w:lsdException w:name="Grid Table 4 Accent 1" w:uiPriority="49"/>
-    <w:lsdException w:name="Grid Table 5 Dark Accent 1" w:uiPriority="50"/>
-    <w:lsdException w:name="Grid Table 6 Colorful Accent 1" w:uiPriority="51"/>
-    <w:lsdException w:name="Grid Table 7 Colorful Accent 1" w:uiPriority="52"/>
-    <w:lsdException w:name="Grid Table 1 Light Accent 2" w:uiPriority="46"/>
-    <w:lsdException w:name="Grid Table 2 Accent 2" w:uiPriority="47"/>
-    <w:lsdException w:name="Grid Table 3 Accent 2" w:uiPriority="48"/>
-    <w:lsdException w:name="Grid Table 4 Accent 2" w:uiPriority="49"/>
-    <w:lsdException w:name="Grid Table 5 Dark Accent 2" w:uiPriority="50"/>
-    <w:lsdException w:name="Grid Table 6 Colorful Accent 2" w:uiPriority="51"/>
-    <w:lsdException w:name="Grid Table 7 Colorful Accent 2" w:uiPriority="52"/>
-    <w:lsdException w:name="Grid Table 1 Light Accent 3" w:uiPriority="46"/>
-    <w:lsdException w:name="Grid Table 2 Accent 3" w:uiPriority="47"/>
-    <w:lsdException w:name="Grid Table 3 Accent 3" w:uiPriority="48"/>
-    <w:lsdException w:name="Grid Table 4 Accent 3" w:uiPriority="49"/>
-    <w:lsdException w:name="Grid Table 5 Dark Accent 3" w:uiPriority="50"/>
-    <w:lsdException w:name="Grid Table 6 Colorful Accent 3" w:uiPriority="51"/>
-    <w:lsdException w:name="Grid Table 7 Colorful Accent 3" w:uiPriority="52"/>
-    <w:lsdException w:name="Grid Table 1 Light Accent 4" w:uiPriority="46"/>
-    <w:lsdException w:name="Grid Table 2 Accent 4" w:uiPriority="47"/>
-    <w:lsdException w:name="Grid Table 3 Accent 4" w:uiPriority="48"/>
-    <w:lsdException w:name="Grid Table 4 Accent 4" w:uiPriority="49"/>
-    <w:lsdException w:name="Grid Table 5 Dark Accent 4" w:uiPriority="50"/>
-    <w:lsdException w:name="Grid Table 6 Colorful Accent 4" w:uiPriority="51"/>
-    <w:lsdException w:name="Grid Table 7 Colorful Accent 4" w:uiPriority="52"/>
-    <w:lsdException w:name="Grid Table 1 Light Accent 5" w:uiPriority="46"/>
-    <w:lsdException w:name="Grid Table 2 Accent 5" w:uiPriority="47"/>
-    <w:lsdException w:name="Grid Table 3 Accent 5" w:uiPriority="48"/>
-    <w:lsdException w:name="Grid Table 4 Accent 5" w:uiPriority="49"/>
-    <w:lsdException w:name="Grid Table 5 Dark Accent 5" w:uiPriority="50"/>
-    <w:lsdException w:name="Grid Table 6 Colorful Accent 5" w:uiPriority="51"/>
-    <w:lsdException w:name="Grid Table 7 Colorful Accent 5" w:uiPriority="52"/>
-    <w:lsdException w:name="Grid Table 1 Light Accent 6" w:uiPriority="46"/>
-    <w:lsdException w:name="Grid Table 2 Accent 6" w:uiPriority="47"/>
-    <w:lsdException w:name="Grid Table 3 Accent 6" w:uiPriority="48"/>
-    <w:lsdException w:name="Grid Table 4 Accent 6" w:uiPriority="49"/>
-    <w:lsdException w:name="Grid Table 5 Dark Accent 6" w:uiPriority="50"/>
-    <w:lsdException w:name="Grid Table 6 Colorful Accent 6" w:uiPriority="51"/>
-    <w:lsdException w:name="Grid Table 7 Colorful Accent 6" w:uiPriority="52"/>
-    <w:lsdException w:name="List Table 1 Light" w:uiPriority="46"/>
-    <w:lsdException w:name="List Table 2" w:uiPriority="47"/>
-    <w:lsdException w:name="List Table 3" w:uiPriority="48"/>
-    <w:lsdException w:name="List Table 4" w:uiPriority="49"/>
-    <w:lsdException w:name="List Table 5 Dark" w:uiPriority="50"/>
-    <w:lsdException w:name="List Table 6 Colorful" w:uiPriority="51"/>
-    <w:lsdException w:name="List Table 7 Colorful" w:uiPriority="52"/>
-    <w:lsdException w:name="List Table 1 Light Accent 1" w:uiPriority="46"/>
-    <w:lsdException w:name="List Table 2 Accent 1" w:uiPriority="47"/>
-    <w:lsdException w:name="List Table 3 Accent 1" w:uiPriority="48"/>
-    <w:lsdException w:name="List Table 4 Accent 1" w:uiPriority="49"/>
-    <w:lsdException w:name="List Table 5 Dark Accent 1" w:uiPriority="50"/>
-    <w:lsdException w:name="List Table 6 Colorful Accent 1" w:uiPriority="51"/>
-    <w:lsdException w:name="List Table 7 Colorful Accent 1" w:uiPriority="52"/>
-    <w:lsdException w:name="List Table 1 Light Accent 2" w:uiPriority="46"/>
-    <w:lsdException w:name="List Table 2 Accent 2" w:uiPriority="47"/>
-    <w:lsdException w:name="List Table 3 Accent 2" w:uiPriority="48"/>
-    <w:lsdException w:name="List Table 4 Accent 2" w:uiPriority="49"/>
-    <w:lsdException w:name="List Table 5 Dark Accent 2" w:uiPriority="50"/>
-    <w:lsdException w:name="List Table 6 Colorful Accent 2" w:uiPriority="51"/>
-    <w:lsdException w:name="List Table 7 Colorful Accent 2" w:uiPriority="52"/>
-    <w:lsdException w:name="List Table 1 Light Accent 3" w:uiPriority="46"/>
-    <w:lsdException w:name="List Table 2 Accent 3" w:uiPriority="47"/>
-    <w:lsdException w:name="List Table 3 Accent 3" w:uiPriority="48"/>
-    <w:lsdException w:name="List Table 4 Accent 3" w:uiPriority="49"/>
-    <w:lsdException w:name="List Table 5 Dark Accent 3" w:uiPriority="50"/>
-    <w:lsdException w:name="List Table 6 Colorful Accent 3" w:uiPriority="51"/>
-    <w:lsdException w:name="List Table 7 Colorful Accent 3" w:uiPriority="52"/>
-    <w:lsdException w:name="List Table 1 Light Accent 4" w:uiPriority="46"/>
-    <w:lsdException w:name="List Table 2 Accent 4" w:uiPriority="47"/>
-    <w:lsdException w:name="List Table 3 Accent 4" w:uiPriority="48"/>
-    <w:lsdException w:name="List Table 4 Accent 4" w:uiPriority="49"/>
-    <w:lsdException w:name="List Table 5 Dark Accent 4" w:uiPriority="50"/>
-    <w:lsdException w:name="List Table 6 Colorful Accent 4" w:uiPriority="51"/>
-    <w:lsdException w:name="List Table 7 Colorful Accent 4" w:uiPriority="52"/>
-    <w:lsdException w:name="List Table 1 Light Accent 5" w:uiPriority="46"/>
-    <w:lsdException w:name="List Table 2 Accent 5" w:uiPriority="47"/>
-    <w:lsdException w:name="List Table 3 Accent 5" w:uiPriority="48"/>
-    <w:lsdException w:name="List Table 4 Accent 5" w:uiPriority="49"/>
-    <w:lsdException w:name="List Table 5 Dark Accent 5" w:uiPriority="50"/>
-    <w:lsdException w:name="List Table 6 Colorful Accent 5" w:uiPriority="51"/>
-    <w:lsdException w:name="List Table 7 Colorful Accent 5" w:uiPriority="52"/>
-    <w:lsdException w:name="List Table 1 Light Accent 6" w:uiPriority="46"/>
-    <w:lsdException w:name="List Table 2 Accent 6" w:uiPriority="47"/>
-    <w:lsdException w:name="List Table 3 Accent 6" w:uiPriority="48"/>
-    <w:lsdException w:name="List Table 4 Accent 6" w:uiPriority="49"/>
-    <w:lsdException w:name="List Table 5 Dark Accent 6" w:uiPriority="50"/>
-    <w:lsdException w:name="List Table 6 Colorful Accent 6" w:uiPriority="51"/>
-    <w:lsdException w:name="List Table 7 Colorful Accent 6" w:uiPriority="52"/>
+  <w:latentStyles w:defLockedState="0" w:defUIPriority="99" w:defSemiHidden="1" w:defUnhideWhenUsed="1" w:defQFormat="0" w:count="267">
+    <w:lsdException w:name="Normal" w:semiHidden="0" w:uiPriority="0" w:unhideWhenUsed="0" w:qFormat="1"/>
+    <w:lsdException w:name="heading 1" w:semiHidden="0" w:uiPriority="9" w:unhideWhenUsed="0" w:qFormat="1"/>
+    <w:lsdException w:name="heading 2" w:uiPriority="9" w:qFormat="1"/>
+    <w:lsdException w:name="heading 3" w:uiPriority="9" w:qFormat="1"/>
+    <w:lsdException w:name="heading 4" w:uiPriority="9" w:qFormat="1"/>
+    <w:lsdException w:name="heading 5" w:uiPriority="9" w:qFormat="1"/>
+    <w:lsdException w:name="heading 6" w:uiPriority="9" w:qFormat="1"/>
+    <w:lsdException w:name="heading 7" w:uiPriority="9" w:qFormat="1"/>
+    <w:lsdException w:name="heading 8" w:uiPriority="9" w:qFormat="1"/>
+    <w:lsdException w:name="heading 9" w:uiPriority="9" w:qFormat="1"/>
+    <w:lsdException w:name="toc 1" w:uiPriority="39"/>
+    <w:lsdException w:name="toc 2" w:uiPriority="39"/>
+    <w:lsdException w:name="toc 3" w:uiPriority="39"/>
+    <w:lsdException w:name="toc 4" w:uiPriority="39"/>
+    <w:lsdException w:name="toc 5" w:uiPriority="39"/>
+    <w:lsdException w:name="toc 6" w:uiPriority="39"/>
+    <w:lsdException w:name="toc 7" w:uiPriority="39"/>
+    <w:lsdException w:name="toc 8" w:uiPriority="39"/>
+    <w:lsdException w:name="toc 9" w:uiPriority="39"/>
+    <w:lsdException w:name="annotation text" w:uiPriority="0"/>
+    <w:lsdException w:name="header" w:uiPriority="0"/>
+    <w:lsdException w:name="footer" w:uiPriority="0"/>
+    <w:lsdException w:name="caption" w:uiPriority="35" w:qFormat="1"/>
+    <w:lsdException w:name="footnote reference" w:uiPriority="0"/>
+    <w:lsdException w:name="annotation reference" w:uiPriority="0"/>
+    <w:lsdException w:name="line number" w:uiPriority="0"/>
+    <w:lsdException w:name="page number" w:uiPriority="0"/>
+    <w:lsdException w:name="endnote reference" w:uiPriority="0"/>
+    <w:lsdException w:name="endnote text" w:uiPriority="0"/>
+    <w:lsdException w:name="Title" w:semiHidden="0" w:uiPriority="10" w:unhideWhenUsed="0" w:qFormat="1"/>
+    <w:lsdException w:name="Default Paragraph Font" w:uiPriority="1"/>
+    <w:lsdException w:name="Subtitle" w:semiHidden="0" w:uiPriority="11" w:unhideWhenUsed="0" w:qFormat="1"/>
+    <w:lsdException w:name="Hyperlink" w:uiPriority="0"/>
+    <w:lsdException w:name="FollowedHyperlink" w:uiPriority="0"/>
+    <w:lsdException w:name="Strong" w:semiHidden="0" w:uiPriority="22" w:unhideWhenUsed="0" w:qFormat="1"/>
+    <w:lsdException w:name="Emphasis" w:semiHidden="0" w:uiPriority="20" w:unhideWhenUsed="0" w:qFormat="1"/>
+    <w:lsdException w:name="HTML Acronym" w:uiPriority="0"/>
+    <w:lsdException w:name="HTML Cite" w:uiPriority="0"/>
+    <w:lsdException w:name="HTML Code" w:uiPriority="0"/>
+    <w:lsdException w:name="HTML Definition" w:uiPriority="0"/>
+    <w:lsdException w:name="HTML Keyboard" w:uiPriority="0"/>
+    <w:lsdException w:name="HTML Preformatted" w:uiPriority="0"/>
+    <w:lsdException w:name="HTML Sample" w:uiPriority="0"/>
+    <w:lsdException w:name="HTML Typewriter" w:uiPriority="0"/>
+    <w:lsdException w:name="HTML Variable" w:uiPriority="0"/>
+    <w:lsdException w:name="Balloon Text" w:uiPriority="0"/>
+    <w:lsdException w:name="Table Grid" w:semiHidden="0" w:uiPriority="59" w:unhideWhenUsed="0"/>
+    <w:lsdException w:name="No Spacing" w:semiHidden="0" w:unhideWhenUsed="0" w:qFormat="1"/>
+    <w:lsdException w:name="Light Shading" w:semiHidden="0" w:unhideWhenUsed="0"/>
+    <w:lsdException w:name="Light List" w:semiHidden="0" w:unhideWhenUsed="0"/>
+    <w:lsdException w:name="Light Grid" w:semiHidden="0" w:unhideWhenUsed="0"/>
+    <w:lsdException w:name="Medium Shading 1" w:semiHidden="0" w:unhideWhenUsed="0"/>
+    <w:lsdException w:name="Medium Shading 2" w:semiHidden="0" w:unhideWhenUsed="0"/>
+    <w:lsdException w:name="Medium List 1" w:semiHidden="0" w:unhideWhenUsed="0"/>
+    <w:lsdException w:name="Medium List 2" w:semiHidden="0" w:unhideWhenUsed="0"/>
+    <w:lsdException w:name="Medium Grid 1" w:semiHidden="0" w:unhideWhenUsed="0"/>
+    <w:lsdException w:name="Medium Grid 2" w:semiHidden="0" w:uiPriority="1" w:unhideWhenUsed="0" w:qFormat="1"/>
+    <w:lsdException w:name="Medium Grid 3" w:semiHidden="0" w:uiPriority="60" w:unhideWhenUsed="0"/>
+    <w:lsdException w:name="Dark List" w:semiHidden="0" w:uiPriority="61" w:unhideWhenUsed="0"/>
+    <w:lsdException w:name="Colorful Shading" w:semiHidden="0" w:uiPriority="62" w:unhideWhenUsed="0"/>
+    <w:lsdException w:name="Colorful List" w:semiHidden="0" w:uiPriority="63" w:unhideWhenUsed="0"/>
+    <w:lsdException w:name="Colorful Grid" w:semiHidden="0" w:uiPriority="64" w:unhideWhenUsed="0"/>
+    <w:lsdException w:name="Light Shading Accent 1" w:semiHidden="0" w:uiPriority="65" w:unhideWhenUsed="0"/>
+    <w:lsdException w:name="Light List Accent 1" w:semiHidden="0" w:uiPriority="66" w:unhideWhenUsed="0"/>
+    <w:lsdException w:name="Light Grid Accent 1" w:semiHidden="0" w:uiPriority="67" w:unhideWhenUsed="0"/>
+    <w:lsdException w:name="Medium Shading 1 Accent 1" w:semiHidden="0" w:uiPriority="68" w:unhideWhenUsed="0"/>
+    <w:lsdException w:name="Medium Shading 2 Accent 1" w:semiHidden="0" w:uiPriority="69" w:unhideWhenUsed="0"/>
+    <w:lsdException w:name="Medium List 1 Accent 1" w:semiHidden="0" w:uiPriority="70" w:unhideWhenUsed="0"/>
+    <w:lsdException w:name="Revision" w:semiHidden="0" w:uiPriority="71" w:unhideWhenUsed="0"/>
+    <w:lsdException w:name="List Paragraph" w:semiHidden="0" w:uiPriority="72" w:unhideWhenUsed="0" w:qFormat="1"/>
+    <w:lsdException w:name="Quote" w:semiHidden="0" w:uiPriority="73" w:unhideWhenUsed="0" w:qFormat="1"/>
+    <w:lsdException w:name="Intense Quote" w:semiHidden="0" w:uiPriority="60" w:unhideWhenUsed="0" w:qFormat="1"/>
+    <w:lsdException w:name="Medium List 2 Accent 1" w:semiHidden="0" w:uiPriority="61" w:unhideWhenUsed="0"/>
+    <w:lsdException w:name="Medium Grid 1 Accent 1" w:semiHidden="0" w:uiPriority="62" w:unhideWhenUsed="0"/>
+    <w:lsdException w:name="Medium Grid 2 Accent 1" w:semiHidden="0" w:uiPriority="63" w:unhideWhenUsed="0"/>
+    <w:lsdException w:name="Medium Grid 3 Accent 1" w:semiHidden="0" w:uiPriority="64" w:unhideWhenUsed="0"/>
+    <w:lsdException w:name="Dark List Accent 1" w:semiHidden="0" w:uiPriority="65" w:unhideWhenUsed="0"/>
+    <w:lsdException w:name="Colorful Shading Accent 1" w:semiHidden="0" w:unhideWhenUsed="0"/>
+    <w:lsdException w:name="Colorful List Accent 1" w:semiHidden="0" w:uiPriority="34" w:unhideWhenUsed="0" w:qFormat="1"/>
+    <w:lsdException w:name="Colorful Grid Accent 1" w:semiHidden="0" w:uiPriority="29" w:unhideWhenUsed="0" w:qFormat="1"/>
+    <w:lsdException w:name="Light Shading Accent 2" w:semiHidden="0" w:uiPriority="30" w:unhideWhenUsed="0" w:qFormat="1"/>
+    <w:lsdException w:name="Light List Accent 2" w:semiHidden="0" w:uiPriority="66" w:unhideWhenUsed="0"/>
+    <w:lsdException w:name="Light Grid Accent 2" w:semiHidden="0" w:uiPriority="67" w:unhideWhenUsed="0"/>
+    <w:lsdException w:name="Medium Shading 1 Accent 2" w:semiHidden="0" w:uiPriority="68" w:unhideWhenUsed="0"/>
+    <w:lsdException w:name="Medium Shading 2 Accent 2" w:semiHidden="0" w:uiPriority="69" w:unhideWhenUsed="0"/>
+    <w:lsdException w:name="Medium List 1 Accent 2" w:semiHidden="0" w:uiPriority="70" w:unhideWhenUsed="0"/>
+    <w:lsdException w:name="Medium List 2 Accent 2" w:semiHidden="0" w:uiPriority="71" w:unhideWhenUsed="0"/>
+    <w:lsdException w:name="Medium Grid 1 Accent 2" w:semiHidden="0" w:uiPriority="72" w:unhideWhenUsed="0"/>
+    <w:lsdException w:name="Medium Grid 2 Accent 2" w:semiHidden="0" w:uiPriority="73" w:unhideWhenUsed="0"/>
+    <w:lsdException w:name="Medium Grid 3 Accent 2" w:semiHidden="0" w:uiPriority="60" w:unhideWhenUsed="0"/>
+    <w:lsdException w:name="Dark List Accent 2" w:semiHidden="0" w:uiPriority="61" w:unhideWhenUsed="0"/>
+    <w:lsdException w:name="Colorful Shading Accent 2" w:semiHidden="0" w:uiPriority="62" w:unhideWhenUsed="0"/>
+    <w:lsdException w:name="Colorful List Accent 2" w:semiHidden="0" w:uiPriority="63" w:unhideWhenUsed="0"/>
+    <w:lsdException w:name="Colorful Grid Accent 2" w:semiHidden="0" w:uiPriority="64" w:unhideWhenUsed="0"/>
+    <w:lsdException w:name="Light Shading Accent 3" w:semiHidden="0" w:uiPriority="65" w:unhideWhenUsed="0"/>
+    <w:lsdException w:name="Light List Accent 3" w:semiHidden="0" w:uiPriority="66" w:unhideWhenUsed="0"/>
+    <w:lsdException w:name="Light Grid Accent 3" w:semiHidden="0" w:uiPriority="67" w:unhideWhenUsed="0"/>
+    <w:lsdException w:name="Medium Shading 1 Accent 3" w:semiHidden="0" w:uiPriority="68" w:unhideWhenUsed="0"/>
+    <w:lsdException w:name="Medium Shading 2 Accent 3" w:semiHidden="0" w:uiPriority="69" w:unhideWhenUsed="0"/>
+    <w:lsdException w:name="Medium List 1 Accent 3" w:semiHidden="0" w:uiPriority="70" w:unhideWhenUsed="0"/>
+    <w:lsdException w:name="Medium List 2 Accent 3" w:semiHidden="0" w:uiPriority="71" w:unhideWhenUsed="0"/>
+    <w:lsdException w:name="Medium Grid 1 Accent 3" w:semiHidden="0" w:uiPriority="72" w:unhideWhenUsed="0"/>
+    <w:lsdException w:name="Medium Grid 2 Accent 3" w:semiHidden="0" w:uiPriority="73" w:unhideWhenUsed="0"/>
+    <w:lsdException w:name="Medium Grid 3 Accent 3" w:semiHidden="0" w:uiPriority="60" w:unhideWhenUsed="0"/>
+    <w:lsdException w:name="Dark List Accent 3" w:semiHidden="0" w:uiPriority="61" w:unhideWhenUsed="0"/>
+    <w:lsdException w:name="Colorful Shading Accent 3" w:semiHidden="0" w:uiPriority="62" w:unhideWhenUsed="0"/>
+    <w:lsdException w:name="Colorful List Accent 3" w:semiHidden="0" w:uiPriority="63" w:unhideWhenUsed="0"/>
+    <w:lsdException w:name="Colorful Grid Accent 3" w:semiHidden="0" w:uiPriority="64" w:unhideWhenUsed="0"/>
+    <w:lsdException w:name="Light Shading Accent 4" w:semiHidden="0" w:uiPriority="65" w:unhideWhenUsed="0"/>
+    <w:lsdException w:name="Light List Accent 4" w:semiHidden="0" w:uiPriority="66" w:unhideWhenUsed="0"/>
+    <w:lsdException w:name="Light Grid Accent 4" w:semiHidden="0" w:uiPriority="67" w:unhideWhenUsed="0"/>
+    <w:lsdException w:name="Medium Shading 1 Accent 4" w:semiHidden="0" w:uiPriority="68" w:unhideWhenUsed="0"/>
+    <w:lsdException w:name="Medium Shading 2 Accent 4" w:semiHidden="0" w:uiPriority="69" w:unhideWhenUsed="0"/>
+    <w:lsdException w:name="Medium List 1 Accent 4" w:semiHidden="0" w:uiPriority="70" w:unhideWhenUsed="0"/>
+    <w:lsdException w:name="Medium List 2 Accent 4" w:semiHidden="0" w:uiPriority="71" w:unhideWhenUsed="0"/>
+    <w:lsdException w:name="Medium Grid 1 Accent 4" w:semiHidden="0" w:uiPriority="72" w:unhideWhenUsed="0"/>
+    <w:lsdException w:name="Medium Grid 2 Accent 4" w:semiHidden="0" w:uiPriority="73" w:unhideWhenUsed="0"/>
+    <w:lsdException w:name="Medium Grid 3 Accent 4" w:semiHidden="0" w:uiPriority="60" w:unhideWhenUsed="0"/>
+    <w:lsdException w:name="Dark List Accent 4" w:semiHidden="0" w:uiPriority="61" w:unhideWhenUsed="0"/>
+    <w:lsdException w:name="Colorful Shading Accent 4" w:semiHidden="0" w:uiPriority="62" w:unhideWhenUsed="0"/>
+    <w:lsdException w:name="Colorful List Accent 4" w:semiHidden="0" w:uiPriority="63" w:unhideWhenUsed="0"/>
+    <w:lsdException w:name="Colorful Grid Accent 4" w:semiHidden="0" w:uiPriority="64" w:unhideWhenUsed="0"/>
+    <w:lsdException w:name="Light Shading Accent 5" w:semiHidden="0" w:uiPriority="65" w:unhideWhenUsed="0"/>
+    <w:lsdException w:name="Light List Accent 5" w:semiHidden="0" w:uiPriority="66" w:unhideWhenUsed="0"/>
+    <w:lsdException w:name="Light Grid Accent 5" w:semiHidden="0" w:uiPriority="67" w:unhideWhenUsed="0"/>
+    <w:lsdException w:name="Medium Shading 1 Accent 5" w:semiHidden="0" w:uiPriority="68" w:unhideWhenUsed="0"/>
+    <w:lsdException w:name="Medium Shading 2 Accent 5" w:semiHidden="0" w:uiPriority="69" w:unhideWhenUsed="0"/>
+    <w:lsdException w:name="Medium List 1 Accent 5" w:semiHidden="0" w:uiPriority="70" w:unhideWhenUsed="0"/>
+    <w:lsdException w:name="Medium List 2 Accent 5" w:semiHidden="0" w:uiPriority="71" w:unhideWhenUsed="0"/>
+    <w:lsdException w:name="Medium Grid 1 Accent 5" w:semiHidden="0" w:uiPriority="72" w:unhideWhenUsed="0"/>
+    <w:lsdException w:name="Medium Grid 2 Accent 5" w:semiHidden="0" w:uiPriority="73" w:unhideWhenUsed="0"/>
+    <w:lsdException w:name="Medium Grid 3 Accent 5" w:semiHidden="0" w:uiPriority="60" w:unhideWhenUsed="0"/>
+    <w:lsdException w:name="Dark List Accent 5" w:semiHidden="0" w:uiPriority="61" w:unhideWhenUsed="0"/>
+    <w:lsdException w:name="Colorful Shading Accent 5" w:semiHidden="0" w:uiPriority="62" w:unhideWhenUsed="0"/>
+    <w:lsdException w:name="Colorful List Accent 5" w:semiHidden="0" w:uiPriority="63" w:unhideWhenUsed="0"/>
+    <w:lsdException w:name="Colorful Grid Accent 5" w:semiHidden="0" w:uiPriority="64" w:unhideWhenUsed="0"/>
+    <w:lsdException w:name="Light Shading Accent 6" w:semiHidden="0" w:uiPriority="65" w:unhideWhenUsed="0"/>
+    <w:lsdException w:name="Light List Accent 6" w:semiHidden="0" w:uiPriority="66" w:unhideWhenUsed="0"/>
+    <w:lsdException w:name="Light Grid Accent 6" w:semiHidden="0" w:uiPriority="67" w:unhideWhenUsed="0"/>
+    <w:lsdException w:name="Medium Shading 1 Accent 6" w:semiHidden="0" w:uiPriority="68" w:unhideWhenUsed="0"/>
+    <w:lsdException w:name="Medium Shading 2 Accent 6" w:semiHidden="0" w:uiPriority="69" w:unhideWhenUsed="0"/>
+    <w:lsdException w:name="Medium List 1 Accent 6" w:semiHidden="0" w:uiPriority="70" w:unhideWhenUsed="0"/>
+    <w:lsdException w:name="Medium List 2 Accent 6" w:semiHidden="0" w:uiPriority="71" w:unhideWhenUsed="0"/>
+    <w:lsdException w:name="Medium Grid 1 Accent 6" w:semiHidden="0" w:uiPriority="72" w:unhideWhenUsed="0"/>
+    <w:lsdException w:name="Medium Grid 2 Accent 6" w:semiHidden="0" w:uiPriority="73" w:unhideWhenUsed="0"/>
+    <w:lsdException w:name="Medium Grid 3 Accent 6" w:semiHidden="0" w:uiPriority="60" w:unhideWhenUsed="0"/>
+    <w:lsdException w:name="Dark List Accent 6" w:semiHidden="0" w:uiPriority="61" w:unhideWhenUsed="0"/>
+    <w:lsdException w:name="Colorful Shading Accent 6" w:semiHidden="0" w:uiPriority="62" w:unhideWhenUsed="0"/>
+    <w:lsdException w:name="Colorful List Accent 6" w:semiHidden="0" w:uiPriority="63" w:unhideWhenUsed="0"/>
+    <w:lsdException w:name="Colorful Grid Accent 6" w:semiHidden="0" w:uiPriority="64" w:unhideWhenUsed="0"/>
+    <w:lsdException w:name="Subtle Emphasis" w:semiHidden="0" w:uiPriority="65" w:unhideWhenUsed="0" w:qFormat="1"/>
+    <w:lsdException w:name="Intense Emphasis" w:semiHidden="0" w:uiPriority="66" w:unhideWhenUsed="0" w:qFormat="1"/>
+    <w:lsdException w:name="Subtle Reference" w:semiHidden="0" w:uiPriority="67" w:unhideWhenUsed="0" w:qFormat="1"/>
+    <w:lsdException w:name="Intense Reference" w:semiHidden="0" w:uiPriority="68" w:unhideWhenUsed="0" w:qFormat="1"/>
+    <w:lsdException w:name="Book Title" w:semiHidden="0" w:uiPriority="69" w:unhideWhenUsed="0" w:qFormat="1"/>
+    <w:lsdException w:name="Bibliography" w:semiHidden="0" w:uiPriority="70" w:unhideWhenUsed="0"/>
+    <w:lsdException w:name="TOC Heading" w:uiPriority="71" w:qFormat="1"/>
+  </w:latentStyles>
+  <w:style w:type="paragraph" w:default="1" w:styleId="Normal">
+    <w:name w:val="Normal"/>
+    <w:qFormat/>
+    <w:rsid w:val="009A7F20"/>
+  </w:style>
+  <w:style w:type="character" w:default="1" w:styleId="DefaultParagraphFont">
+    <w:name w:val="Default Paragraph Font"/>
+    <w:uiPriority w:val="1"/>
+    <w:semiHidden/>
+    <w:unhideWhenUsed/>
+  </w:style>
+  <w:style w:type="table" w:default="1" w:styleId="TableNormal">
+    <w:name w:val="Normal Table"/>
+    <w:uiPriority w:val="99"/>
+    <w:semiHidden/>
+    <w:unhideWhenUsed/>
+    <w:tblPr>
+      <w:tblInd w:w="0" w:type="dxa"/>
+      <w:tblCellMar>
+        <w:top w:w="0" w:type="dxa"/>
+        <w:left w:w="108" w:type="dxa"/>
+        <w:bottom w:w="0" w:type="dxa"/>
+        <w:right w:w="108" w:type="dxa"/>
+      </w:tblCellMar>
+    </w:tblPr>
+  </w:style>
+  <w:style w:type="numbering" w:default="1" w:styleId="NoList">
+    <w:name w:val="No List"/>
+    <w:uiPriority w:val="99"/>
+    <w:semiHidden/>
+    <w:unhideWhenUsed/>
+  </w:style>
+  <w:style w:type="paragraph" w:customStyle="1" w:styleId="BaseText">
+    <w:name w:val="Base_Text"/>
+    <w:rsid w:val="009A3899"/>
+    <w:pPr>
+      <w:spacing w:before="120"/>
+    </w:pPr>
+    <w:rPr>
+      <w:rFonts w:eastAsia="Times New Roman"/>
+      <w:sz w:val="24"/>
+      <w:szCs w:val="24"/>
+    </w:rPr>
+  </w:style>
+  <w:style w:type="paragraph" w:customStyle="1" w:styleId="1stparatext">
+    <w:name w:val="1st para text"/>
+    <w:basedOn w:val="BaseText"/>
+    <w:rsid w:val="009A3899"/>
+  </w:style>
+  <w:style w:type="paragraph" w:customStyle="1" w:styleId="BaseHeading">
+    <w:name w:val="Base_Heading"/>
+    <w:rsid w:val="009A3899"/>
+    <w:pPr>
+      <w:keepNext/>
+      <w:spacing w:before="240"/>
+      <w:outlineLvl w:val="0"/>
+    </w:pPr>
+    <w:rPr>
+      <w:rFonts w:eastAsia="Times New Roman"/>
+      <w:kern w:val="28"/>
+      <w:sz w:val="28"/>
+      <w:szCs w:val="28"/>
+    </w:rPr>
+  </w:style>
+  <w:style w:type="paragraph" w:customStyle="1" w:styleId="AbstractHead">
+    <w:name w:val="Abstract Head"/>
+    <w:basedOn w:val="BaseHeading"/>
+    <w:rsid w:val="009A3899"/>
+  </w:style>
+  <w:style w:type="paragraph" w:customStyle="1" w:styleId="AbstractSummary">
+    <w:name w:val="Abstract/Summary"/>
+    <w:basedOn w:val="BaseText"/>
+    <w:rsid w:val="009A3899"/>
+  </w:style>
+  <w:style w:type="paragraph" w:customStyle="1" w:styleId="Referencesandnotes">
+    <w:name w:val="References and notes"/>
+    <w:basedOn w:val="BaseText"/>
+    <w:rsid w:val="009A3899"/>
+    <w:pPr>
+      <w:ind w:left="720" w:hanging="720"/>
+    </w:pPr>
+  </w:style>
+  <w:style w:type="paragraph" w:customStyle="1" w:styleId="Acknowledgement">
+    <w:name w:val="Acknowledgement"/>
+    <w:basedOn w:val="Referencesandnotes"/>
+    <w:rsid w:val="009A3899"/>
+  </w:style>
+  <w:style w:type="paragraph" w:customStyle="1" w:styleId="Subhead">
+    <w:name w:val="Subhead"/>
+    <w:basedOn w:val="BaseHeading"/>
+    <w:rsid w:val="009A3899"/>
+    <w:rPr>
+      <w:b/>
+      <w:bCs/>
+      <w:sz w:val="24"/>
+      <w:szCs w:val="24"/>
+    </w:rPr>
+  </w:style>
+  <w:style w:type="paragraph" w:customStyle="1" w:styleId="AppendixHead">
+    <w:name w:val="AppendixHead"/>
+    <w:basedOn w:val="Subhead"/>
+    <w:rsid w:val="009A3899"/>
+  </w:style>
+  <w:style w:type="paragraph" w:customStyle="1" w:styleId="AppendixSubhead">
+    <w:name w:val="AppendixSubhead"/>
+    <w:basedOn w:val="Subhead"/>
+    <w:rsid w:val="009A3899"/>
+  </w:style>
+  <w:style w:type="paragraph" w:customStyle="1" w:styleId="Articletype">
+    <w:name w:val="Article type"/>
+    <w:basedOn w:val="BaseText"/>
+    <w:rsid w:val="009A3899"/>
+  </w:style>
+  <w:style w:type="character" w:customStyle="1" w:styleId="aubase">
+    <w:name w:val="au_base"/>
+    <w:rsid w:val="009A3899"/>
+    <w:rPr>
+      <w:sz w:val="24"/>
+    </w:rPr>
+  </w:style>
+  <w:style w:type="character" w:customStyle="1" w:styleId="aucollab">
+    <w:name w:val="au_collab"/>
+    <w:basedOn w:val="aubase"/>
+    <w:rsid w:val="009A3899"/>
+    <w:rPr>
+      <w:sz w:val="24"/>
+      <w:bdr w:val="none" w:sz="0" w:space="0" w:color="auto"/>
+      <w:shd w:val="clear" w:color="auto" w:fill="C0C0C0"/>
+    </w:rPr>
+  </w:style>
+  <w:style w:type="character" w:customStyle="1" w:styleId="audeg">
+    <w:name w:val="au_deg"/>
+    <w:basedOn w:val="DefaultParagraphFont"/>
+    <w:rsid w:val="009A3899"/>
+    <w:rPr>
+      <w:sz w:val="24"/>
+      <w:bdr w:val="none" w:sz="0" w:space="0" w:color="auto"/>
+      <w:shd w:val="clear" w:color="auto" w:fill="FFFF00"/>
+    </w:rPr>
+  </w:style>
+  <w:style w:type="character" w:customStyle="1" w:styleId="aufname">
+    <w:name w:val="au_fname"/>
+    <w:basedOn w:val="aubase"/>
+    <w:rsid w:val="009A3899"/>
+    <w:rPr>
+      <w:sz w:val="24"/>
+      <w:bdr w:val="none" w:sz="0" w:space="0" w:color="auto"/>
+      <w:shd w:val="clear" w:color="auto" w:fill="00FFFF"/>
+    </w:rPr>
+  </w:style>
+  <w:style w:type="character" w:customStyle="1" w:styleId="aurole">
+    <w:name w:val="au_role"/>
+    <w:basedOn w:val="aubase"/>
+    <w:rsid w:val="009A3899"/>
+    <w:rPr>
+      <w:sz w:val="24"/>
+      <w:bdr w:val="none" w:sz="0" w:space="0" w:color="auto"/>
+      <w:shd w:val="clear" w:color="auto" w:fill="808000"/>
+    </w:rPr>
+  </w:style>
+  <w:style w:type="character" w:customStyle="1" w:styleId="ausuffix">
+    <w:name w:val="au_suffix"/>
+    <w:basedOn w:val="aubase"/>
+    <w:rsid w:val="009A3899"/>
+    <w:rPr>
+      <w:sz w:val="24"/>
+      <w:bdr w:val="none" w:sz="0" w:space="0" w:color="auto"/>
+      <w:shd w:val="clear" w:color="auto" w:fill="FF00FF"/>
+    </w:rPr>
+  </w:style>
+  <w:style w:type="character" w:customStyle="1" w:styleId="ausurname">
+    <w:name w:val="au_surname"/>
+    <w:basedOn w:val="aubase"/>
+    <w:rsid w:val="009A3899"/>
+    <w:rPr>
+      <w:sz w:val="24"/>
+      <w:bdr w:val="none" w:sz="0" w:space="0" w:color="auto"/>
+      <w:shd w:val="clear" w:color="auto" w:fill="00FF00"/>
+    </w:rPr>
+  </w:style>
+  <w:style w:type="paragraph" w:customStyle="1" w:styleId="AuthorAttribute">
+    <w:name w:val="Author Attribute"/>
+    <w:basedOn w:val="BaseText"/>
+    <w:rsid w:val="009A3899"/>
+    <w:pPr>
+      <w:spacing w:before="480"/>
+    </w:pPr>
+  </w:style>
+  <w:style w:type="paragraph" w:customStyle="1" w:styleId="Footnote">
+    <w:name w:val="Footnote"/>
+    <w:basedOn w:val="BaseText"/>
+    <w:rsid w:val="009A3899"/>
+  </w:style>
+  <w:style w:type="paragraph" w:customStyle="1" w:styleId="AuthorFootnote">
+    <w:name w:val="AuthorFootnote"/>
+    <w:basedOn w:val="Footnote"/>
+    <w:rsid w:val="009A3899"/>
+    <w:pPr>
+      <w:autoSpaceDE w:val="0"/>
+      <w:autoSpaceDN w:val="0"/>
+      <w:adjustRightInd w:val="0"/>
+    </w:pPr>
+    <w:rPr>
+      <w:lang w:bidi="he-IL"/>
+    </w:rPr>
+  </w:style>
+  <w:style w:type="paragraph" w:customStyle="1" w:styleId="Authors">
+    <w:name w:val="Authors"/>
+    <w:basedOn w:val="BaseText"/>
+    <w:rsid w:val="009A3899"/>
+    <w:pPr>
+      <w:spacing w:after="360"/>
+      <w:jc w:val="center"/>
+    </w:pPr>
+  </w:style>
+  <w:style w:type="paragraph" w:styleId="BalloonText">
+    <w:name w:val="Balloon Text"/>
+    <w:basedOn w:val="Normal"/>
+    <w:link w:val="BalloonTextChar"/>
+    <w:semiHidden/>
+    <w:rsid w:val="009A3899"/>
+    <w:rPr>
+      <w:rFonts w:ascii="Lucida Grande" w:eastAsia="Times New Roman" w:hAnsi="Lucida Grande"/>
+      <w:sz w:val="18"/>
+      <w:szCs w:val="18"/>
+    </w:rPr>
+  </w:style>
+  <w:style w:type="character" w:customStyle="1" w:styleId="BalloonTextChar">
+    <w:name w:val="Balloon Text Char"/>
+    <w:basedOn w:val="DefaultParagraphFont"/>
+    <w:link w:val="BalloonText"/>
+    <w:semiHidden/>
+    <w:rsid w:val="009A3899"/>
+    <w:rPr>
+      <w:rFonts w:ascii="Lucida Grande" w:eastAsia="Times New Roman" w:hAnsi="Lucida Grande"/>
+      <w:sz w:val="18"/>
+      <w:szCs w:val="18"/>
+    </w:rPr>
+  </w:style>
+  <w:style w:type="character" w:customStyle="1" w:styleId="bibarticle">
+    <w:name w:val="bib_article"/>
+    <w:basedOn w:val="DefaultParagraphFont"/>
+    <w:rsid w:val="009A3899"/>
+    <w:rPr>
+      <w:sz w:val="24"/>
+      <w:bdr w:val="none" w:sz="0" w:space="0" w:color="auto"/>
+      <w:shd w:val="clear" w:color="auto" w:fill="00FFFF"/>
+    </w:rPr>
+  </w:style>
+  <w:style w:type="character" w:customStyle="1" w:styleId="bibbase">
+    <w:name w:val="bib_base"/>
+    <w:rsid w:val="009A3899"/>
+    <w:rPr>
+      <w:sz w:val="24"/>
+    </w:rPr>
+  </w:style>
+  <w:style w:type="character" w:customStyle="1" w:styleId="bibcomment">
+    <w:name w:val="bib_comment"/>
+    <w:basedOn w:val="bibbase"/>
+    <w:rsid w:val="009A3899"/>
+    <w:rPr>
+      <w:sz w:val="24"/>
+    </w:rPr>
+  </w:style>
+  <w:style w:type="character" w:customStyle="1" w:styleId="bibdeg">
+    <w:name w:val="bib_deg"/>
+    <w:basedOn w:val="bibbase"/>
+    <w:rsid w:val="009A3899"/>
+    <w:rPr>
+      <w:sz w:val="24"/>
+    </w:rPr>
+  </w:style>
+  <w:style w:type="character" w:customStyle="1" w:styleId="bibdoi">
+    <w:name w:val="bib_doi"/>
+    <w:basedOn w:val="bibbase"/>
+    <w:rsid w:val="009A3899"/>
+    <w:rPr>
+      <w:sz w:val="24"/>
+      <w:bdr w:val="none" w:sz="0" w:space="0" w:color="auto"/>
+      <w:shd w:val="clear" w:color="auto" w:fill="00FF00"/>
+    </w:rPr>
+  </w:style>
+  <w:style w:type="character" w:customStyle="1" w:styleId="bibetal">
+    <w:name w:val="bib_etal"/>
+    <w:basedOn w:val="bibbase"/>
+    <w:rsid w:val="009A3899"/>
+    <w:rPr>
+      <w:sz w:val="24"/>
+      <w:bdr w:val="none" w:sz="0" w:space="0" w:color="auto"/>
+      <w:shd w:val="clear" w:color="auto" w:fill="008080"/>
+    </w:rPr>
+  </w:style>
+  <w:style w:type="character" w:customStyle="1" w:styleId="bibfname">
+    <w:name w:val="bib_fname"/>
+    <w:basedOn w:val="bibbase"/>
+    <w:rsid w:val="009A3899"/>
+    <w:rPr>
+      <w:sz w:val="24"/>
+      <w:bdr w:val="none" w:sz="0" w:space="0" w:color="auto"/>
+      <w:shd w:val="clear" w:color="auto" w:fill="FFFF00"/>
+    </w:rPr>
+  </w:style>
+  <w:style w:type="character" w:customStyle="1" w:styleId="bibfpage">
+    <w:name w:val="bib_fpage"/>
+    <w:basedOn w:val="bibbase"/>
+    <w:rsid w:val="009A3899"/>
+    <w:rPr>
+      <w:sz w:val="24"/>
+      <w:bdr w:val="none" w:sz="0" w:space="0" w:color="auto"/>
+      <w:shd w:val="clear" w:color="auto" w:fill="808080"/>
+    </w:rPr>
+  </w:style>
+  <w:style w:type="character" w:customStyle="1" w:styleId="bibissue">
+    <w:name w:val="bib_issue"/>
+    <w:basedOn w:val="bibbase"/>
+    <w:rsid w:val="009A3899"/>
+    <w:rPr>
+      <w:sz w:val="24"/>
+      <w:bdr w:val="none" w:sz="0" w:space="0" w:color="auto"/>
+      <w:shd w:val="clear" w:color="auto" w:fill="FFFF00"/>
+    </w:rPr>
+  </w:style>
+  <w:style w:type="character" w:customStyle="1" w:styleId="bibjournal">
+    <w:name w:val="bib_journal"/>
+    <w:basedOn w:val="bibbase"/>
+    <w:rsid w:val="009A3899"/>
+    <w:rPr>
+      <w:sz w:val="24"/>
+      <w:bdr w:val="none" w:sz="0" w:space="0" w:color="auto"/>
+      <w:shd w:val="clear" w:color="auto" w:fill="808000"/>
+    </w:rPr>
+  </w:style>
+  <w:style w:type="character" w:customStyle="1" w:styleId="biblpage">
+    <w:name w:val="bib_lpage"/>
+    <w:basedOn w:val="bibbase"/>
+    <w:rsid w:val="009A3899"/>
+    <w:rPr>
+      <w:sz w:val="24"/>
+      <w:bdr w:val="none" w:sz="0" w:space="0" w:color="auto"/>
+      <w:shd w:val="clear" w:color="auto" w:fill="808080"/>
+    </w:rPr>
+  </w:style>
+  <w:style w:type="character" w:customStyle="1" w:styleId="bibmedline">
+    <w:name w:val="bib_medline"/>
+    <w:basedOn w:val="bibbase"/>
+    <w:rsid w:val="009A3899"/>
+    <w:rPr>
+      <w:sz w:val="24"/>
+    </w:rPr>
+  </w:style>
+  <w:style w:type="character" w:customStyle="1" w:styleId="bibnumber">
+    <w:name w:val="bib_number"/>
+    <w:basedOn w:val="bibbase"/>
+    <w:rsid w:val="009A3899"/>
+    <w:rPr>
+      <w:sz w:val="24"/>
+    </w:rPr>
+  </w:style>
+  <w:style w:type="character" w:customStyle="1" w:styleId="biborganization">
+    <w:name w:val="bib_organization"/>
+    <w:basedOn w:val="bibbase"/>
+    <w:rsid w:val="009A3899"/>
+    <w:rPr>
+      <w:sz w:val="24"/>
+      <w:bdr w:val="none" w:sz="0" w:space="0" w:color="auto"/>
+      <w:shd w:val="clear" w:color="auto" w:fill="808000"/>
+    </w:rPr>
+  </w:style>
+  <w:style w:type="character" w:customStyle="1" w:styleId="bibsuffix">
+    <w:name w:val="bib_suffix"/>
+    <w:basedOn w:val="bibbase"/>
+    <w:rsid w:val="009A3899"/>
+    <w:rPr>
+      <w:sz w:val="24"/>
+    </w:rPr>
+  </w:style>
+  <w:style w:type="character" w:customStyle="1" w:styleId="bibsuppl">
+    <w:name w:val="bib_suppl"/>
+    <w:basedOn w:val="bibbase"/>
+    <w:rsid w:val="009A3899"/>
+    <w:rPr>
+      <w:sz w:val="24"/>
+      <w:bdr w:val="none" w:sz="0" w:space="0" w:color="auto"/>
+      <w:shd w:val="clear" w:color="auto" w:fill="FFFF00"/>
+    </w:rPr>
+  </w:style>
+  <w:style w:type="character" w:customStyle="1" w:styleId="bibsurname">
+    <w:name w:val="bib_surname"/>
+    <w:basedOn w:val="bibbase"/>
+    <w:rsid w:val="009A3899"/>
+    <w:rPr>
+      <w:sz w:val="24"/>
+      <w:bdr w:val="none" w:sz="0" w:space="0" w:color="auto"/>
+      <w:shd w:val="clear" w:color="auto" w:fill="FFFF00"/>
+    </w:rPr>
+  </w:style>
+  <w:style w:type="character" w:customStyle="1" w:styleId="bibunpubl">
+    <w:name w:val="bib_unpubl"/>
+    <w:basedOn w:val="bibbase"/>
+    <w:rsid w:val="009A3899"/>
+    <w:rPr>
+      <w:sz w:val="24"/>
+    </w:rPr>
+  </w:style>
+  <w:style w:type="character" w:customStyle="1" w:styleId="biburl">
+    <w:name w:val="bib_url"/>
+    <w:basedOn w:val="bibbase"/>
+    <w:rsid w:val="009A3899"/>
+    <w:rPr>
+      <w:sz w:val="24"/>
+      <w:bdr w:val="none" w:sz="0" w:space="0" w:color="auto"/>
+      <w:shd w:val="clear" w:color="auto" w:fill="00FF00"/>
+    </w:rPr>
+  </w:style>
+  <w:style w:type="character" w:customStyle="1" w:styleId="bibvolume">
+    <w:name w:val="bib_volume"/>
+    <w:basedOn w:val="bibbase"/>
+    <w:rsid w:val="009A3899"/>
+    <w:rPr>
+      <w:sz w:val="24"/>
+      <w:bdr w:val="none" w:sz="0" w:space="0" w:color="auto"/>
+      <w:shd w:val="clear" w:color="auto" w:fill="00FF00"/>
+    </w:rPr>
+  </w:style>
+  <w:style w:type="character" w:customStyle="1" w:styleId="bibyear">
+    <w:name w:val="bib_year"/>
+    <w:basedOn w:val="bibbase"/>
+    <w:rsid w:val="009A3899"/>
+    <w:rPr>
+      <w:sz w:val="24"/>
+      <w:bdr w:val="none" w:sz="0" w:space="0" w:color="auto"/>
+      <w:shd w:val="clear" w:color="auto" w:fill="FF00FF"/>
+    </w:rPr>
+  </w:style>
+  <w:style w:type="paragraph" w:customStyle="1" w:styleId="BookorMeetingInformation">
+    <w:name w:val="Book or Meeting Information"/>
+    <w:basedOn w:val="BaseText"/>
+    <w:rsid w:val="009A3899"/>
+  </w:style>
+  <w:style w:type="paragraph" w:customStyle="1" w:styleId="BookInformation">
+    <w:name w:val="BookInformation"/>
+    <w:basedOn w:val="BaseText"/>
+    <w:rsid w:val="009A3899"/>
+  </w:style>
+  <w:style w:type="paragraph" w:customStyle="1" w:styleId="Level2Head">
+    <w:name w:val="Level 2 Head"/>
+    <w:basedOn w:val="BaseHeading"/>
+    <w:rsid w:val="009A3899"/>
+    <w:pPr>
+      <w:outlineLvl w:val="1"/>
+    </w:pPr>
+    <w:rPr>
+      <w:i/>
+      <w:iCs/>
+      <w:sz w:val="24"/>
+      <w:szCs w:val="24"/>
+    </w:rPr>
+  </w:style>
+  <w:style w:type="paragraph" w:customStyle="1" w:styleId="BoxLevel2Head">
+    <w:name w:val="BoxLevel 2 Head"/>
+    <w:basedOn w:val="Level2Head"/>
+    <w:rsid w:val="009A3899"/>
+    <w:pPr>
+      <w:shd w:val="clear" w:color="auto" w:fill="E6E6E6"/>
+    </w:pPr>
+  </w:style>
+  <w:style w:type="paragraph" w:customStyle="1" w:styleId="BoxListUnnumbered">
+    <w:name w:val="BoxListUnnumbered"/>
+    <w:basedOn w:val="BaseText"/>
+    <w:rsid w:val="009A3899"/>
+    <w:pPr>
+      <w:shd w:val="clear" w:color="auto" w:fill="E6E6E6"/>
+      <w:ind w:left="1080" w:hanging="360"/>
+    </w:pPr>
+  </w:style>
+  <w:style w:type="paragraph" w:customStyle="1" w:styleId="BoxList">
+    <w:name w:val="BoxList"/>
+    <w:basedOn w:val="BoxListUnnumbered"/>
+    <w:rsid w:val="009A3899"/>
+  </w:style>
+  <w:style w:type="paragraph" w:customStyle="1" w:styleId="BoxSubhead">
+    <w:name w:val="BoxSubhead"/>
+    <w:basedOn w:val="Subhead"/>
+    <w:rsid w:val="009A3899"/>
+    <w:pPr>
+      <w:shd w:val="clear" w:color="auto" w:fill="E6E6E6"/>
+    </w:pPr>
+  </w:style>
+  <w:style w:type="paragraph" w:customStyle="1" w:styleId="Paragraph">
+    <w:name w:val="Paragraph"/>
+    <w:basedOn w:val="BaseText"/>
+    <w:rsid w:val="009A3899"/>
+    <w:pPr>
+      <w:ind w:firstLine="720"/>
+    </w:pPr>
+  </w:style>
+  <w:style w:type="paragraph" w:customStyle="1" w:styleId="BoxText">
+    <w:name w:val="BoxText"/>
+    <w:basedOn w:val="Paragraph"/>
+    <w:rsid w:val="009A3899"/>
+    <w:pPr>
+      <w:shd w:val="clear" w:color="auto" w:fill="E6E6E6"/>
+    </w:pPr>
+  </w:style>
+  <w:style w:type="paragraph" w:customStyle="1" w:styleId="BoxTitle">
+    <w:name w:val="BoxTitle"/>
+    <w:basedOn w:val="BaseHeading"/>
+    <w:rsid w:val="009A3899"/>
+    <w:pPr>
+      <w:shd w:val="clear" w:color="auto" w:fill="E6E6E6"/>
+    </w:pPr>
+    <w:rPr>
+      <w:b/>
+      <w:sz w:val="24"/>
+      <w:szCs w:val="24"/>
+    </w:rPr>
+  </w:style>
+  <w:style w:type="paragraph" w:customStyle="1" w:styleId="BulletedText">
+    <w:name w:val="Bulleted Text"/>
+    <w:basedOn w:val="BaseText"/>
+    <w:rsid w:val="009A3899"/>
+    <w:pPr>
+      <w:ind w:left="720" w:hanging="720"/>
+    </w:pPr>
+  </w:style>
+  <w:style w:type="paragraph" w:customStyle="1" w:styleId="career-magazine">
+    <w:name w:val="career-magazine"/>
+    <w:basedOn w:val="BaseText"/>
+    <w:rsid w:val="009A3899"/>
+    <w:pPr>
+      <w:jc w:val="right"/>
+    </w:pPr>
+    <w:rPr>
+      <w:color w:val="FF0000"/>
+    </w:rPr>
+  </w:style>
+  <w:style w:type="paragraph" w:customStyle="1" w:styleId="career-stage">
+    <w:name w:val="career-stage"/>
+    <w:basedOn w:val="BaseText"/>
+    <w:rsid w:val="009A3899"/>
+    <w:pPr>
+      <w:jc w:val="right"/>
+    </w:pPr>
+    <w:rPr>
+      <w:color w:val="339966"/>
+    </w:rPr>
+  </w:style>
+  <w:style w:type="character" w:customStyle="1" w:styleId="citebase">
+    <w:name w:val="cite_base"/>
+    <w:rsid w:val="009A3899"/>
+    <w:rPr>
+      <w:sz w:val="24"/>
+    </w:rPr>
+  </w:style>
+  <w:style w:type="character" w:customStyle="1" w:styleId="citebib">
+    <w:name w:val="cite_bib"/>
+    <w:basedOn w:val="DefaultParagraphFont"/>
+    <w:rsid w:val="009A3899"/>
+    <w:rPr>
+      <w:sz w:val="24"/>
+      <w:bdr w:val="none" w:sz="0" w:space="0" w:color="auto"/>
+      <w:shd w:val="clear" w:color="auto" w:fill="00FFFF"/>
+    </w:rPr>
+  </w:style>
+  <w:style w:type="character" w:customStyle="1" w:styleId="citebox">
+    <w:name w:val="cite_box"/>
+    <w:basedOn w:val="citebase"/>
+    <w:rsid w:val="009A3899"/>
+    <w:rPr>
+      <w:sz w:val="24"/>
+    </w:rPr>
+  </w:style>
+  <w:style w:type="character" w:customStyle="1" w:styleId="citeen">
+    <w:name w:val="cite_en"/>
+    <w:basedOn w:val="citebase"/>
+    <w:rsid w:val="009A3899"/>
+    <w:rPr>
+      <w:sz w:val="24"/>
+      <w:shd w:val="clear" w:color="auto" w:fill="FFFF00"/>
+      <w:vertAlign w:val="superscript"/>
+    </w:rPr>
+  </w:style>
+  <w:style w:type="character" w:customStyle="1" w:styleId="citeeq">
+    <w:name w:val="cite_eq"/>
+    <w:basedOn w:val="citebase"/>
+    <w:rsid w:val="009A3899"/>
+    <w:rPr>
+      <w:sz w:val="24"/>
+      <w:bdr w:val="none" w:sz="0" w:space="0" w:color="auto"/>
+      <w:shd w:val="clear" w:color="auto" w:fill="FF99CC"/>
+    </w:rPr>
+  </w:style>
+  <w:style w:type="character" w:customStyle="1" w:styleId="citefig">
+    <w:name w:val="cite_fig"/>
+    <w:basedOn w:val="citebase"/>
+    <w:rsid w:val="009A3899"/>
+    <w:rPr>
+      <w:color w:val="000000"/>
+      <w:sz w:val="24"/>
+      <w:bdr w:val="none" w:sz="0" w:space="0" w:color="auto"/>
+      <w:shd w:val="clear" w:color="auto" w:fill="00FF00"/>
+    </w:rPr>
+  </w:style>
+  <w:style w:type="character" w:customStyle="1" w:styleId="citefn">
+    <w:name w:val="cite_fn"/>
+    <w:basedOn w:val="citebase"/>
+    <w:rsid w:val="009A3899"/>
+    <w:rPr>
+      <w:sz w:val="24"/>
+      <w:bdr w:val="none" w:sz="0" w:space="0" w:color="auto"/>
+      <w:shd w:val="clear" w:color="auto" w:fill="FF0000"/>
+    </w:rPr>
+  </w:style>
+  <w:style w:type="character" w:customStyle="1" w:styleId="citetbl">
+    <w:name w:val="cite_tbl"/>
+    <w:basedOn w:val="citebase"/>
+    <w:rsid w:val="009A3899"/>
+    <w:rPr>
+      <w:color w:val="000000"/>
+      <w:sz w:val="24"/>
+      <w:bdr w:val="none" w:sz="0" w:space="0" w:color="auto"/>
+      <w:shd w:val="clear" w:color="auto" w:fill="FF00FF"/>
+    </w:rPr>
+  </w:style>
+  <w:style w:type="character" w:styleId="CommentReference">
+    <w:name w:val="annotation reference"/>
+    <w:basedOn w:val="DefaultParagraphFont"/>
+    <w:rsid w:val="009A3899"/>
+    <w:rPr>
+      <w:sz w:val="18"/>
+      <w:szCs w:val="18"/>
+    </w:rPr>
+  </w:style>
+  <w:style w:type="paragraph" w:styleId="CommentText">
+    <w:name w:val="annotation text"/>
+    <w:basedOn w:val="Normal"/>
+    <w:link w:val="CommentTextChar"/>
+    <w:semiHidden/>
+    <w:rsid w:val="009A3899"/>
+    <w:rPr>
+      <w:rFonts w:eastAsia="Times New Roman"/>
+    </w:rPr>
+  </w:style>
+  <w:style w:type="character" w:customStyle="1" w:styleId="CommentTextChar">
+    <w:name w:val="Comment Text Char"/>
+    <w:basedOn w:val="DefaultParagraphFont"/>
+    <w:link w:val="CommentText"/>
+    <w:semiHidden/>
+    <w:rsid w:val="009A3899"/>
+    <w:rPr>
+      <w:rFonts w:ascii="Times New Roman" w:eastAsia="Times New Roman" w:hAnsi="Times New Roman"/>
+      <w:sz w:val="20"/>
+      <w:szCs w:val="20"/>
+    </w:rPr>
+  </w:style>
+  <w:style w:type="paragraph" w:styleId="CommentSubject">
+    <w:name w:val="annotation subject"/>
+    <w:basedOn w:val="CommentText"/>
+    <w:next w:val="CommentText"/>
+    <w:link w:val="CommentSubjectChar"/>
+    <w:uiPriority w:val="99"/>
+    <w:semiHidden/>
+    <w:unhideWhenUsed/>
+    <w:rsid w:val="009A3899"/>
+    <w:rPr>
+      <w:b/>
+      <w:bCs/>
+    </w:rPr>
+  </w:style>
+  <w:style w:type="character" w:customStyle="1" w:styleId="CommentSubjectChar">
+    <w:name w:val="Comment Subject Char"/>
+    <w:basedOn w:val="CommentTextChar"/>
+    <w:link w:val="CommentSubject"/>
+    <w:uiPriority w:val="99"/>
+    <w:semiHidden/>
+    <w:rsid w:val="009A3899"/>
+    <w:rPr>
+      <w:rFonts w:ascii="Times New Roman" w:eastAsia="Times New Roman" w:hAnsi="Times New Roman"/>
+      <w:b/>
+      <w:bCs/>
+      <w:sz w:val="20"/>
+      <w:szCs w:val="20"/>
+    </w:rPr>
+  </w:style>
+  <w:style w:type="paragraph" w:customStyle="1" w:styleId="ContinuedParagraph">
+    <w:name w:val="ContinuedParagraph"/>
+    <w:basedOn w:val="Paragraph"/>
+    <w:rsid w:val="009A3899"/>
+    <w:pPr>
+      <w:ind w:firstLine="0"/>
+    </w:pPr>
+  </w:style>
+  <w:style w:type="character" w:customStyle="1" w:styleId="ContractNumber">
+    <w:name w:val="Contract Number"/>
+    <w:basedOn w:val="DefaultParagraphFont"/>
+    <w:rsid w:val="009A3899"/>
+    <w:rPr>
+      <w:sz w:val="24"/>
+      <w:szCs w:val="24"/>
+      <w:bdr w:val="none" w:sz="0" w:space="0" w:color="auto"/>
+      <w:shd w:val="clear" w:color="auto" w:fill="CCFFCC"/>
+    </w:rPr>
+  </w:style>
+  <w:style w:type="character" w:customStyle="1" w:styleId="ContractSponsor">
+    <w:name w:val="Contract Sponsor"/>
+    <w:basedOn w:val="DefaultParagraphFont"/>
+    <w:rsid w:val="009A3899"/>
+    <w:rPr>
+      <w:sz w:val="24"/>
+      <w:szCs w:val="24"/>
+      <w:bdr w:val="none" w:sz="0" w:space="0" w:color="auto"/>
+      <w:shd w:val="clear" w:color="auto" w:fill="FFCC99"/>
+    </w:rPr>
+  </w:style>
+  <w:style w:type="paragraph" w:customStyle="1" w:styleId="Correspondence">
+    <w:name w:val="Correspondence"/>
+    <w:basedOn w:val="BaseText"/>
+    <w:rsid w:val="009A3899"/>
+    <w:pPr>
+      <w:spacing w:before="0" w:after="240"/>
+    </w:pPr>
+  </w:style>
+  <w:style w:type="paragraph" w:customStyle="1" w:styleId="DateAccepted">
+    <w:name w:val="Date Accepted"/>
+    <w:basedOn w:val="BaseText"/>
+    <w:rsid w:val="009A3899"/>
+    <w:pPr>
+      <w:spacing w:before="360"/>
+    </w:pPr>
+  </w:style>
+  <w:style w:type="paragraph" w:customStyle="1" w:styleId="Deck">
+    <w:name w:val="Deck"/>
+    <w:basedOn w:val="BaseHeading"/>
+    <w:rsid w:val="009A3899"/>
+    <w:pPr>
+      <w:outlineLvl w:val="1"/>
+    </w:pPr>
+  </w:style>
+  <w:style w:type="paragraph" w:customStyle="1" w:styleId="DefTerm">
+    <w:name w:val="DefTerm"/>
+    <w:basedOn w:val="BaseText"/>
+    <w:rsid w:val="009A3899"/>
+    <w:pPr>
+      <w:ind w:left="720"/>
+    </w:pPr>
+  </w:style>
+  <w:style w:type="paragraph" w:customStyle="1" w:styleId="Definition">
+    <w:name w:val="Definition"/>
+    <w:basedOn w:val="DefTerm"/>
+    <w:rsid w:val="009A3899"/>
+    <w:pPr>
+      <w:ind w:left="1080" w:hanging="360"/>
+    </w:pPr>
+  </w:style>
+  <w:style w:type="paragraph" w:customStyle="1" w:styleId="DefListTitle">
+    <w:name w:val="DefListTitle"/>
+    <w:basedOn w:val="BaseHeading"/>
+    <w:rsid w:val="009A3899"/>
+  </w:style>
+  <w:style w:type="paragraph" w:customStyle="1" w:styleId="discipline">
+    <w:name w:val="discipline"/>
+    <w:basedOn w:val="BaseText"/>
+    <w:rsid w:val="009A3899"/>
+    <w:pPr>
+      <w:jc w:val="right"/>
+    </w:pPr>
+    <w:rPr>
+      <w:color w:val="993366"/>
+    </w:rPr>
+  </w:style>
+  <w:style w:type="paragraph" w:customStyle="1" w:styleId="Editors">
+    <w:name w:val="Editors"/>
+    <w:basedOn w:val="Authors"/>
+    <w:rsid w:val="009A3899"/>
+  </w:style>
+  <w:style w:type="character" w:styleId="Emphasis">
+    <w:name w:val="Emphasis"/>
+    <w:basedOn w:val="DefaultParagraphFont"/>
+    <w:uiPriority w:val="20"/>
+    <w:qFormat/>
+    <w:rsid w:val="009A3899"/>
+    <w:rPr>
+      <w:i/>
+      <w:iCs/>
+    </w:rPr>
+  </w:style>
+  <w:style w:type="character" w:styleId="EndnoteReference">
+    <w:name w:val="endnote reference"/>
+    <w:basedOn w:val="DefaultParagraphFont"/>
+    <w:semiHidden/>
+    <w:rsid w:val="009A3899"/>
+    <w:rPr>
+      <w:vertAlign w:val="superscript"/>
+    </w:rPr>
+  </w:style>
+  <w:style w:type="paragraph" w:styleId="EndnoteText">
+    <w:name w:val="endnote text"/>
+    <w:basedOn w:val="Normal"/>
+    <w:link w:val="EndnoteTextChar"/>
+    <w:semiHidden/>
+    <w:rsid w:val="009A3899"/>
+    <w:rPr>
+      <w:rFonts w:ascii="Cambria" w:eastAsia="Cambria" w:hAnsi="Cambria"/>
+    </w:rPr>
+  </w:style>
+  <w:style w:type="character" w:customStyle="1" w:styleId="EndnoteTextChar">
+    <w:name w:val="Endnote Text Char"/>
+    <w:basedOn w:val="DefaultParagraphFont"/>
+    <w:link w:val="EndnoteText"/>
+    <w:semiHidden/>
+    <w:rsid w:val="009A3899"/>
+    <w:rPr>
+      <w:rFonts w:ascii="Cambria" w:eastAsia="Cambria" w:hAnsi="Cambria"/>
+      <w:sz w:val="20"/>
+      <w:szCs w:val="20"/>
+    </w:rPr>
+  </w:style>
+  <w:style w:type="character" w:customStyle="1" w:styleId="eqno">
+    <w:name w:val="eq_no"/>
+    <w:basedOn w:val="citebase"/>
+    <w:rsid w:val="009A3899"/>
+    <w:rPr>
+      <w:sz w:val="24"/>
+    </w:rPr>
+  </w:style>
+  <w:style w:type="paragraph" w:customStyle="1" w:styleId="Equation">
+    <w:name w:val="Equation"/>
+    <w:basedOn w:val="BaseText"/>
+    <w:rsid w:val="009A3899"/>
+    <w:pPr>
+      <w:jc w:val="center"/>
+    </w:pPr>
+  </w:style>
+  <w:style w:type="paragraph" w:customStyle="1" w:styleId="FieldCodes">
+    <w:name w:val="FieldCodes"/>
+    <w:basedOn w:val="BaseText"/>
+    <w:rsid w:val="009A3899"/>
+  </w:style>
+  <w:style w:type="paragraph" w:customStyle="1" w:styleId="Legend">
+    <w:name w:val="Legend"/>
+    <w:basedOn w:val="BaseHeading"/>
+    <w:rsid w:val="009A3899"/>
+    <w:rPr>
+      <w:sz w:val="24"/>
+      <w:szCs w:val="24"/>
+    </w:rPr>
+  </w:style>
+  <w:style w:type="paragraph" w:customStyle="1" w:styleId="FigureCopyright">
+    <w:name w:val="FigureCopyright"/>
+    <w:basedOn w:val="Legend"/>
+    <w:rsid w:val="009A3899"/>
+    <w:pPr>
+      <w:autoSpaceDE w:val="0"/>
+      <w:autoSpaceDN w:val="0"/>
+      <w:adjustRightInd w:val="0"/>
+      <w:spacing w:before="80"/>
+    </w:pPr>
+    <w:rPr>
+      <w:lang w:bidi="he-IL"/>
+    </w:rPr>
+  </w:style>
+  <w:style w:type="paragraph" w:customStyle="1" w:styleId="FigureCredit">
+    <w:name w:val="FigureCredit"/>
+    <w:basedOn w:val="FigureCopyright"/>
+    <w:rsid w:val="009A3899"/>
+  </w:style>
+  <w:style w:type="character" w:styleId="FollowedHyperlink">
+    <w:name w:val="FollowedHyperlink"/>
+    <w:basedOn w:val="DefaultParagraphFont"/>
+    <w:rsid w:val="009A3899"/>
+    <w:rPr>
+      <w:color w:val="800080"/>
+      <w:u w:val="single"/>
+    </w:rPr>
+  </w:style>
+  <w:style w:type="paragraph" w:styleId="Footer">
+    <w:name w:val="footer"/>
+    <w:basedOn w:val="Normal"/>
+    <w:link w:val="FooterChar"/>
+    <w:rsid w:val="009A3899"/>
+    <w:pPr>
+      <w:tabs>
+        <w:tab w:val="center" w:pos="4320"/>
+        <w:tab w:val="right" w:pos="8640"/>
+      </w:tabs>
+    </w:pPr>
+    <w:rPr>
+      <w:rFonts w:eastAsia="Times New Roman"/>
+    </w:rPr>
+  </w:style>
+  <w:style w:type="character" w:customStyle="1" w:styleId="FooterChar">
+    <w:name w:val="Footer Char"/>
+    <w:basedOn w:val="DefaultParagraphFont"/>
+    <w:link w:val="Footer"/>
+    <w:rsid w:val="009A3899"/>
+    <w:rPr>
+      <w:rFonts w:ascii="Times New Roman" w:eastAsia="Times New Roman" w:hAnsi="Times New Roman"/>
+      <w:sz w:val="20"/>
+      <w:szCs w:val="20"/>
+    </w:rPr>
+  </w:style>
+  <w:style w:type="character" w:styleId="FootnoteReference">
+    <w:name w:val="footnote reference"/>
+    <w:basedOn w:val="DefaultParagraphFont"/>
+    <w:semiHidden/>
+    <w:rsid w:val="009A3899"/>
+    <w:rPr>
+      <w:vertAlign w:val="superscript"/>
+    </w:rPr>
+  </w:style>
+  <w:style w:type="paragraph" w:customStyle="1" w:styleId="Gloss">
+    <w:name w:val="Gloss"/>
+    <w:basedOn w:val="AbstractSummary"/>
+    <w:rsid w:val="009A3899"/>
+  </w:style>
+  <w:style w:type="paragraph" w:customStyle="1" w:styleId="Glossary">
+    <w:name w:val="Glossary"/>
+    <w:basedOn w:val="BaseText"/>
+    <w:rsid w:val="009A3899"/>
+  </w:style>
+  <w:style w:type="paragraph" w:customStyle="1" w:styleId="GlossHead">
+    <w:name w:val="GlossHead"/>
+    <w:basedOn w:val="AbstractHead"/>
+    <w:rsid w:val="009A3899"/>
+  </w:style>
+  <w:style w:type="paragraph" w:customStyle="1" w:styleId="GraphicAltText">
+    <w:name w:val="GraphicAltText"/>
+    <w:basedOn w:val="Legend"/>
+    <w:rsid w:val="009A3899"/>
+    <w:pPr>
+      <w:autoSpaceDE w:val="0"/>
+      <w:autoSpaceDN w:val="0"/>
+      <w:adjustRightInd w:val="0"/>
+    </w:pPr>
+  </w:style>
+  <w:style w:type="paragraph" w:customStyle="1" w:styleId="GraphicCredit">
+    <w:name w:val="GraphicCredit"/>
+    <w:basedOn w:val="FigureCredit"/>
+    <w:rsid w:val="009A3899"/>
+  </w:style>
+  <w:style w:type="paragraph" w:customStyle="1" w:styleId="Head">
+    <w:name w:val="Head"/>
+    <w:basedOn w:val="BaseHeading"/>
+    <w:rsid w:val="009A3899"/>
+    <w:pPr>
+      <w:spacing w:before="120" w:after="120"/>
+      <w:jc w:val="center"/>
+    </w:pPr>
+    <w:rPr>
+      <w:b/>
+      <w:bCs/>
+    </w:rPr>
+  </w:style>
+  <w:style w:type="paragraph" w:styleId="Header">
+    <w:name w:val="header"/>
+    <w:basedOn w:val="Normal"/>
+    <w:link w:val="HeaderChar"/>
+    <w:rsid w:val="009A3899"/>
+    <w:pPr>
+      <w:tabs>
+        <w:tab w:val="center" w:pos="4320"/>
+        <w:tab w:val="right" w:pos="8640"/>
+      </w:tabs>
+    </w:pPr>
+    <w:rPr>
+      <w:rFonts w:eastAsia="Times New Roman"/>
+    </w:rPr>
+  </w:style>
+  <w:style w:type="character" w:customStyle="1" w:styleId="HeaderChar">
+    <w:name w:val="Header Char"/>
+    <w:basedOn w:val="DefaultParagraphFont"/>
+    <w:link w:val="Header"/>
+    <w:rsid w:val="009A3899"/>
+    <w:rPr>
+      <w:rFonts w:ascii="Times New Roman" w:eastAsia="Times New Roman" w:hAnsi="Times New Roman"/>
+      <w:sz w:val="20"/>
+      <w:szCs w:val="20"/>
+    </w:rPr>
+  </w:style>
+  <w:style w:type="character" w:styleId="HTMLAcronym">
+    <w:name w:val="HTML Acronym"/>
+    <w:basedOn w:val="DefaultParagraphFont"/>
+    <w:rsid w:val="009A3899"/>
+  </w:style>
+  <w:style w:type="character" w:styleId="HTMLCite">
+    <w:name w:val="HTML Cite"/>
+    <w:basedOn w:val="DefaultParagraphFont"/>
+    <w:rsid w:val="009A3899"/>
+    <w:rPr>
+      <w:i/>
+      <w:iCs/>
+    </w:rPr>
+  </w:style>
+  <w:style w:type="character" w:styleId="HTMLCode">
+    <w:name w:val="HTML Code"/>
+    <w:basedOn w:val="DefaultParagraphFont"/>
+    <w:rsid w:val="009A3899"/>
+    <w:rPr>
+      <w:rFonts w:ascii="Courier New" w:hAnsi="Courier New" w:cs="Courier New"/>
+      <w:sz w:val="20"/>
+      <w:szCs w:val="20"/>
+    </w:rPr>
+  </w:style>
+  <w:style w:type="character" w:styleId="HTMLDefinition">
+    <w:name w:val="HTML Definition"/>
+    <w:basedOn w:val="DefaultParagraphFont"/>
+    <w:rsid w:val="009A3899"/>
+    <w:rPr>
+      <w:i/>
+      <w:iCs/>
+    </w:rPr>
+  </w:style>
+  <w:style w:type="character" w:styleId="HTMLKeyboard">
+    <w:name w:val="HTML Keyboard"/>
+    <w:basedOn w:val="DefaultParagraphFont"/>
+    <w:rsid w:val="009A3899"/>
+    <w:rPr>
+      <w:rFonts w:ascii="Courier New" w:hAnsi="Courier New" w:cs="Courier New"/>
+      <w:sz w:val="20"/>
+      <w:szCs w:val="20"/>
+    </w:rPr>
+  </w:style>
+  <w:style w:type="paragraph" w:styleId="HTMLPreformatted">
+    <w:name w:val="HTML Preformatted"/>
+    <w:basedOn w:val="Normal"/>
+    <w:link w:val="HTMLPreformattedChar"/>
+    <w:rsid w:val="009A3899"/>
+    <w:rPr>
+      <w:rFonts w:ascii="Consolas" w:eastAsia="Times New Roman" w:hAnsi="Consolas"/>
+    </w:rPr>
+  </w:style>
+  <w:style w:type="character" w:customStyle="1" w:styleId="HTMLPreformattedChar">
+    <w:name w:val="HTML Preformatted Char"/>
+    <w:basedOn w:val="DefaultParagraphFont"/>
+    <w:link w:val="HTMLPreformatted"/>
+    <w:rsid w:val="009A3899"/>
+    <w:rPr>
+      <w:rFonts w:ascii="Consolas" w:eastAsia="Times New Roman" w:hAnsi="Consolas"/>
+      <w:sz w:val="20"/>
+      <w:szCs w:val="20"/>
+    </w:rPr>
+  </w:style>
+  <w:style w:type="character" w:styleId="HTMLSample">
+    <w:name w:val="HTML Sample"/>
+    <w:basedOn w:val="DefaultParagraphFont"/>
+    <w:rsid w:val="009A3899"/>
+    <w:rPr>
+      <w:rFonts w:ascii="Courier New" w:hAnsi="Courier New" w:cs="Courier New"/>
+    </w:rPr>
+  </w:style>
+  <w:style w:type="character" w:styleId="HTMLTypewriter">
+    <w:name w:val="HTML Typewriter"/>
+    <w:basedOn w:val="DefaultParagraphFont"/>
+    <w:rsid w:val="009A3899"/>
+    <w:rPr>
+      <w:rFonts w:ascii="Courier New" w:hAnsi="Courier New" w:cs="Courier New"/>
+      <w:sz w:val="20"/>
+      <w:szCs w:val="20"/>
+    </w:rPr>
+  </w:style>
+  <w:style w:type="character" w:styleId="HTMLVariable">
+    <w:name w:val="HTML Variable"/>
+    <w:basedOn w:val="DefaultParagraphFont"/>
+    <w:rsid w:val="009A3899"/>
+    <w:rPr>
+      <w:i/>
+      <w:iCs/>
+    </w:rPr>
+  </w:style>
+  <w:style w:type="character" w:styleId="Hyperlink">
+    <w:name w:val="Hyperlink"/>
+    <w:basedOn w:val="DefaultParagraphFont"/>
+    <w:rsid w:val="009A3899"/>
+    <w:rPr>
+      <w:color w:val="0000FF"/>
+      <w:u w:val="single"/>
+    </w:rPr>
+  </w:style>
+  <w:style w:type="paragraph" w:customStyle="1" w:styleId="InstructionsText">
+    <w:name w:val="Instructions Text"/>
+    <w:basedOn w:val="BaseText"/>
+    <w:rsid w:val="009A3899"/>
+  </w:style>
+  <w:style w:type="paragraph" w:customStyle="1" w:styleId="Overline">
+    <w:name w:val="Overline"/>
+    <w:basedOn w:val="BaseText"/>
+    <w:rsid w:val="009A3899"/>
+  </w:style>
+  <w:style w:type="paragraph" w:customStyle="1" w:styleId="IssueName">
+    <w:name w:val="IssueName"/>
+    <w:basedOn w:val="Overline"/>
+    <w:rsid w:val="009A3899"/>
+  </w:style>
+  <w:style w:type="paragraph" w:customStyle="1" w:styleId="Keywords">
+    <w:name w:val="Keywords"/>
+    <w:basedOn w:val="BaseText"/>
+    <w:rsid w:val="009A3899"/>
+  </w:style>
+  <w:style w:type="paragraph" w:customStyle="1" w:styleId="Level3Head">
+    <w:name w:val="Level 3 Head"/>
+    <w:basedOn w:val="BaseHeading"/>
+    <w:rsid w:val="009A3899"/>
+    <w:pPr>
+      <w:outlineLvl w:val="2"/>
+    </w:pPr>
+    <w:rPr>
+      <w:sz w:val="24"/>
+      <w:szCs w:val="24"/>
+      <w:u w:val="single"/>
+    </w:rPr>
+  </w:style>
+  <w:style w:type="paragraph" w:customStyle="1" w:styleId="Level4Head">
+    <w:name w:val="Level 4 Head"/>
+    <w:basedOn w:val="BaseHeading"/>
+    <w:rsid w:val="009A3899"/>
+    <w:pPr>
+      <w:ind w:left="346"/>
+    </w:pPr>
+    <w:rPr>
+      <w:sz w:val="24"/>
+      <w:szCs w:val="24"/>
+    </w:rPr>
+  </w:style>
+  <w:style w:type="character" w:styleId="LineNumber">
+    <w:name w:val="line number"/>
+    <w:basedOn w:val="DefaultParagraphFont"/>
+    <w:rsid w:val="009A3899"/>
+  </w:style>
+  <w:style w:type="paragraph" w:customStyle="1" w:styleId="Literaryquote">
+    <w:name w:val="Literary quote"/>
+    <w:basedOn w:val="BaseText"/>
+    <w:rsid w:val="009A3899"/>
+    <w:pPr>
+      <w:ind w:left="1440" w:right="1440"/>
+    </w:pPr>
+  </w:style>
+  <w:style w:type="paragraph" w:customStyle="1" w:styleId="MaterialsText">
+    <w:name w:val="Materials Text"/>
+    <w:basedOn w:val="BaseText"/>
+    <w:rsid w:val="009A3899"/>
+  </w:style>
+  <w:style w:type="paragraph" w:customStyle="1" w:styleId="NoteInProof">
+    <w:name w:val="NoteInProof"/>
+    <w:basedOn w:val="BaseText"/>
+    <w:rsid w:val="009A3899"/>
+  </w:style>
+  <w:style w:type="paragraph" w:customStyle="1" w:styleId="Notes">
+    <w:name w:val="Notes"/>
+    <w:basedOn w:val="BaseText"/>
+    <w:rsid w:val="009A3899"/>
+    <w:rPr>
+      <w:i/>
+    </w:rPr>
+  </w:style>
+  <w:style w:type="paragraph" w:customStyle="1" w:styleId="Notes-Helvetica">
+    <w:name w:val="Notes-Helvetica"/>
+    <w:basedOn w:val="BaseText"/>
+    <w:rsid w:val="009A3899"/>
+    <w:rPr>
+      <w:i/>
+    </w:rPr>
+  </w:style>
+  <w:style w:type="paragraph" w:customStyle="1" w:styleId="NumberedInstructions">
+    <w:name w:val="Numbered Instructions"/>
+    <w:basedOn w:val="BaseText"/>
+    <w:rsid w:val="009A3899"/>
+  </w:style>
+  <w:style w:type="paragraph" w:customStyle="1" w:styleId="OutlineLevel1">
+    <w:name w:val="OutlineLevel1"/>
+    <w:basedOn w:val="BaseHeading"/>
+    <w:rsid w:val="009A3899"/>
+    <w:rPr>
+      <w:b/>
+      <w:bCs/>
+    </w:rPr>
+  </w:style>
+  <w:style w:type="paragraph" w:customStyle="1" w:styleId="OutlineLevel2">
+    <w:name w:val="OutlineLevel2"/>
+    <w:basedOn w:val="BaseHeading"/>
+    <w:rsid w:val="009A3899"/>
+    <w:pPr>
+      <w:ind w:left="360"/>
+      <w:outlineLvl w:val="1"/>
+    </w:pPr>
+    <w:rPr>
+      <w:b/>
+      <w:bCs/>
+      <w:sz w:val="24"/>
+      <w:szCs w:val="24"/>
+    </w:rPr>
+  </w:style>
+  <w:style w:type="paragraph" w:customStyle="1" w:styleId="OutlineLevel3">
+    <w:name w:val="OutlineLevel3"/>
+    <w:basedOn w:val="BaseHeading"/>
+    <w:rsid w:val="009A3899"/>
+    <w:pPr>
+      <w:ind w:left="720"/>
+      <w:outlineLvl w:val="2"/>
+    </w:pPr>
+    <w:rPr>
+      <w:b/>
+      <w:bCs/>
+      <w:sz w:val="24"/>
+      <w:szCs w:val="24"/>
+    </w:rPr>
+  </w:style>
+  <w:style w:type="character" w:styleId="PageNumber">
+    <w:name w:val="page number"/>
+    <w:basedOn w:val="DefaultParagraphFont"/>
+    <w:rsid w:val="009A3899"/>
+  </w:style>
+  <w:style w:type="paragraph" w:customStyle="1" w:styleId="Preformat">
+    <w:name w:val="Preformat"/>
+    <w:basedOn w:val="BaseText"/>
+    <w:rsid w:val="009A3899"/>
+    <w:pPr>
+      <w:tabs>
+        <w:tab w:val="left" w:pos="360"/>
+        <w:tab w:val="left" w:pos="720"/>
+        <w:tab w:val="left" w:pos="1080"/>
+        <w:tab w:val="left" w:pos="1440"/>
+        <w:tab w:val="left" w:pos="1800"/>
+        <w:tab w:val="left" w:pos="2160"/>
+        <w:tab w:val="left" w:pos="2520"/>
+        <w:tab w:val="left" w:pos="2880"/>
+      </w:tabs>
+    </w:pPr>
+    <w:rPr>
+      <w:rFonts w:ascii="Courier New" w:hAnsi="Courier New" w:cs="Courier New"/>
+    </w:rPr>
+  </w:style>
+  <w:style w:type="paragraph" w:customStyle="1" w:styleId="ProductAuthors">
+    <w:name w:val="ProductAuthors"/>
+    <w:basedOn w:val="BaseText"/>
+    <w:rsid w:val="009A3899"/>
+  </w:style>
+  <w:style w:type="paragraph" w:customStyle="1" w:styleId="ProductInformation">
+    <w:name w:val="ProductInformation"/>
+    <w:basedOn w:val="BaseText"/>
+    <w:rsid w:val="009A3899"/>
+  </w:style>
+  <w:style w:type="paragraph" w:customStyle="1" w:styleId="ProductTitle">
+    <w:name w:val="ProductTitle"/>
+    <w:basedOn w:val="BaseText"/>
+    <w:rsid w:val="009A3899"/>
+    <w:rPr>
+      <w:b/>
+      <w:bCs/>
+    </w:rPr>
+  </w:style>
+  <w:style w:type="paragraph" w:customStyle="1" w:styleId="PublishedOnline">
+    <w:name w:val="Published Online"/>
+    <w:basedOn w:val="DateAccepted"/>
+    <w:rsid w:val="009A3899"/>
+  </w:style>
+  <w:style w:type="paragraph" w:customStyle="1" w:styleId="RecipeMaterials">
+    <w:name w:val="Recipe Materials"/>
+    <w:basedOn w:val="BaseText"/>
+    <w:rsid w:val="009A3899"/>
+  </w:style>
+  <w:style w:type="paragraph" w:customStyle="1" w:styleId="Refhead">
+    <w:name w:val="Ref head"/>
+    <w:basedOn w:val="BaseHeading"/>
+    <w:rsid w:val="009A3899"/>
+    <w:pPr>
+      <w:spacing w:before="120" w:after="120"/>
+    </w:pPr>
+    <w:rPr>
+      <w:b/>
+      <w:bCs/>
+      <w:sz w:val="24"/>
+      <w:szCs w:val="24"/>
+    </w:rPr>
+  </w:style>
+  <w:style w:type="paragraph" w:customStyle="1" w:styleId="ReferenceNote">
+    <w:name w:val="Reference Note"/>
+    <w:basedOn w:val="Referencesandnotes"/>
+    <w:rsid w:val="009A3899"/>
+  </w:style>
+  <w:style w:type="paragraph" w:customStyle="1" w:styleId="ReferencesandnotesLong">
+    <w:name w:val="References and notes Long"/>
+    <w:basedOn w:val="BaseText"/>
+    <w:rsid w:val="009A3899"/>
+    <w:pPr>
+      <w:ind w:left="720" w:hanging="720"/>
+    </w:pPr>
+  </w:style>
+  <w:style w:type="paragraph" w:customStyle="1" w:styleId="region">
+    <w:name w:val="region"/>
+    <w:basedOn w:val="BaseText"/>
+    <w:rsid w:val="009A3899"/>
+    <w:pPr>
+      <w:jc w:val="right"/>
+    </w:pPr>
+    <w:rPr>
+      <w:color w:val="0000FF"/>
+    </w:rPr>
+  </w:style>
+  <w:style w:type="paragraph" w:customStyle="1" w:styleId="RelatedArticle">
+    <w:name w:val="RelatedArticle"/>
+    <w:basedOn w:val="Referencesandnotes"/>
+    <w:rsid w:val="009A3899"/>
+  </w:style>
+  <w:style w:type="paragraph" w:customStyle="1" w:styleId="RunHead">
+    <w:name w:val="RunHead"/>
+    <w:basedOn w:val="BaseText"/>
+    <w:rsid w:val="009A3899"/>
+  </w:style>
+  <w:style w:type="paragraph" w:customStyle="1" w:styleId="SOMContent">
+    <w:name w:val="SOMContent"/>
+    <w:basedOn w:val="1stparatext"/>
+    <w:rsid w:val="009A3899"/>
+  </w:style>
+  <w:style w:type="paragraph" w:customStyle="1" w:styleId="SOMHead">
+    <w:name w:val="SOMHead"/>
+    <w:basedOn w:val="BaseHeading"/>
+    <w:rsid w:val="009A3899"/>
+    <w:rPr>
+      <w:b/>
+      <w:sz w:val="24"/>
+      <w:szCs w:val="24"/>
+    </w:rPr>
+  </w:style>
+  <w:style w:type="paragraph" w:customStyle="1" w:styleId="Speaker">
+    <w:name w:val="Speaker"/>
+    <w:basedOn w:val="Paragraph"/>
+    <w:rsid w:val="009A3899"/>
+    <w:pPr>
+      <w:autoSpaceDE w:val="0"/>
+      <w:autoSpaceDN w:val="0"/>
+      <w:adjustRightInd w:val="0"/>
+    </w:pPr>
+    <w:rPr>
+      <w:b/>
+      <w:lang w:bidi="he-IL"/>
+    </w:rPr>
+  </w:style>
+  <w:style w:type="paragraph" w:customStyle="1" w:styleId="Speech">
+    <w:name w:val="Speech"/>
+    <w:basedOn w:val="Paragraph"/>
+    <w:rsid w:val="009A3899"/>
+    <w:pPr>
+      <w:autoSpaceDE w:val="0"/>
+      <w:autoSpaceDN w:val="0"/>
+      <w:adjustRightInd w:val="0"/>
+    </w:pPr>
+    <w:rPr>
+      <w:lang w:bidi="he-IL"/>
+    </w:rPr>
+  </w:style>
+  <w:style w:type="character" w:styleId="Strong">
+    <w:name w:val="Strong"/>
+    <w:basedOn w:val="DefaultParagraphFont"/>
+    <w:uiPriority w:val="22"/>
+    <w:qFormat/>
+    <w:rsid w:val="009A3899"/>
+    <w:rPr>
+      <w:b/>
+      <w:bCs/>
+    </w:rPr>
+  </w:style>
+  <w:style w:type="paragraph" w:customStyle="1" w:styleId="SX-Abstract">
+    <w:name w:val="SX-Abstract"/>
+    <w:basedOn w:val="Normal"/>
+    <w:qFormat/>
+    <w:rsid w:val="009A3899"/>
+    <w:pPr>
+      <w:widowControl w:val="0"/>
+      <w:spacing w:before="120" w:after="240" w:line="210" w:lineRule="exact"/>
+      <w:ind w:left="700" w:right="700"/>
+      <w:jc w:val="both"/>
+    </w:pPr>
+    <w:rPr>
+      <w:rFonts w:ascii="BlissRegular" w:eastAsia="Times New Roman" w:hAnsi="BlissRegular"/>
+      <w:b/>
+    </w:rPr>
+  </w:style>
+  <w:style w:type="paragraph" w:customStyle="1" w:styleId="SX-Affiliation">
+    <w:name w:val="SX-Affiliation"/>
+    <w:basedOn w:val="Normal"/>
+    <w:next w:val="Normal"/>
+    <w:qFormat/>
+    <w:rsid w:val="009A3899"/>
+    <w:pPr>
+      <w:spacing w:after="160" w:line="190" w:lineRule="exact"/>
+    </w:pPr>
+    <w:rPr>
+      <w:rFonts w:ascii="BlissRegular" w:eastAsia="Times New Roman" w:hAnsi="BlissRegular"/>
+      <w:sz w:val="16"/>
+    </w:rPr>
+  </w:style>
+  <w:style w:type="paragraph" w:customStyle="1" w:styleId="SX-Articlehead">
+    <w:name w:val="SX-Article head"/>
+    <w:basedOn w:val="Normal"/>
+    <w:qFormat/>
+    <w:rsid w:val="009A3899"/>
+    <w:pPr>
+      <w:spacing w:before="210" w:line="210" w:lineRule="exact"/>
+      <w:ind w:firstLine="288"/>
+      <w:jc w:val="both"/>
+    </w:pPr>
+    <w:rPr>
+      <w:rFonts w:eastAsia="Times New Roman"/>
+      <w:b/>
+      <w:sz w:val="18"/>
+    </w:rPr>
+  </w:style>
+  <w:style w:type="paragraph" w:customStyle="1" w:styleId="SX-Authornames">
+    <w:name w:val="SX-Author names"/>
+    <w:basedOn w:val="Normal"/>
+    <w:rsid w:val="009A3899"/>
+    <w:pPr>
+      <w:spacing w:after="120" w:line="210" w:lineRule="exact"/>
+    </w:pPr>
+    <w:rPr>
+      <w:rFonts w:ascii="BlissMedium" w:eastAsia="Times New Roman" w:hAnsi="BlissMedium"/>
+    </w:rPr>
+  </w:style>
+  <w:style w:type="paragraph" w:customStyle="1" w:styleId="SX-Bodytext">
+    <w:name w:val="SX-Body text"/>
+    <w:basedOn w:val="Normal"/>
+    <w:next w:val="Normal"/>
+    <w:rsid w:val="009A3899"/>
+    <w:pPr>
+      <w:spacing w:line="210" w:lineRule="exact"/>
+      <w:ind w:firstLine="288"/>
+      <w:jc w:val="both"/>
+    </w:pPr>
+    <w:rPr>
+      <w:rFonts w:eastAsia="Times New Roman"/>
+      <w:sz w:val="18"/>
+    </w:rPr>
+  </w:style>
+  <w:style w:type="paragraph" w:customStyle="1" w:styleId="SX-Bodytextflush">
+    <w:name w:val="SX-Body text flush"/>
+    <w:basedOn w:val="SX-Bodytext"/>
+    <w:next w:val="SX-Bodytext"/>
+    <w:rsid w:val="009A3899"/>
+    <w:pPr>
+      <w:ind w:firstLine="0"/>
+    </w:pPr>
+  </w:style>
+  <w:style w:type="paragraph" w:customStyle="1" w:styleId="SX-Correspondence">
+    <w:name w:val="SX-Correspondence"/>
+    <w:basedOn w:val="SX-Affiliation"/>
+    <w:qFormat/>
+    <w:rsid w:val="009A3899"/>
+    <w:pPr>
+      <w:spacing w:after="80"/>
+    </w:pPr>
+  </w:style>
+  <w:style w:type="paragraph" w:customStyle="1" w:styleId="SX-Date">
+    <w:name w:val="SX-Date"/>
+    <w:basedOn w:val="Normal"/>
+    <w:qFormat/>
+    <w:rsid w:val="009A3899"/>
+    <w:pPr>
+      <w:spacing w:before="180" w:line="190" w:lineRule="exact"/>
+      <w:ind w:left="245" w:hanging="245"/>
+      <w:jc w:val="both"/>
+    </w:pPr>
+    <w:rPr>
+      <w:rFonts w:eastAsia="Times New Roman"/>
+      <w:sz w:val="16"/>
+    </w:rPr>
+  </w:style>
+  <w:style w:type="paragraph" w:customStyle="1" w:styleId="SX-Equation">
+    <w:name w:val="SX-Equation"/>
+    <w:basedOn w:val="SX-Bodytextflush"/>
+    <w:next w:val="SX-Bodytext"/>
+    <w:rsid w:val="009A3899"/>
+    <w:pPr>
+      <w:autoSpaceDE w:val="0"/>
+      <w:autoSpaceDN w:val="0"/>
+      <w:adjustRightInd w:val="0"/>
+      <w:spacing w:line="240" w:lineRule="auto"/>
+      <w:jc w:val="center"/>
+    </w:pPr>
+  </w:style>
+  <w:style w:type="paragraph" w:customStyle="1" w:styleId="SX-Legend">
+    <w:name w:val="SX-Legend"/>
+    <w:basedOn w:val="SX-Authornames"/>
+    <w:rsid w:val="009A3899"/>
+    <w:pPr>
+      <w:jc w:val="both"/>
+    </w:pPr>
+    <w:rPr>
+      <w:sz w:val="18"/>
+    </w:rPr>
+  </w:style>
+  <w:style w:type="paragraph" w:customStyle="1" w:styleId="SX-References">
+    <w:name w:val="SX-References"/>
+    <w:basedOn w:val="Normal"/>
+    <w:rsid w:val="009A3899"/>
+    <w:pPr>
+      <w:spacing w:line="190" w:lineRule="exact"/>
+      <w:ind w:left="245" w:hanging="245"/>
+      <w:jc w:val="both"/>
+    </w:pPr>
+    <w:rPr>
+      <w:rFonts w:eastAsia="Times New Roman"/>
+      <w:sz w:val="16"/>
+    </w:rPr>
+  </w:style>
+  <w:style w:type="paragraph" w:customStyle="1" w:styleId="SX-RefHead">
+    <w:name w:val="SX-RefHead"/>
+    <w:basedOn w:val="Normal"/>
+    <w:rsid w:val="009A3899"/>
+    <w:pPr>
+      <w:spacing w:before="200" w:line="190" w:lineRule="exact"/>
+    </w:pPr>
+    <w:rPr>
+      <w:rFonts w:eastAsia="Times New Roman"/>
+      <w:b/>
+      <w:sz w:val="16"/>
+    </w:rPr>
+  </w:style>
+  <w:style w:type="character" w:customStyle="1" w:styleId="SX-reflink">
+    <w:name w:val="SX-reflink"/>
+    <w:basedOn w:val="DefaultParagraphFont"/>
+    <w:uiPriority w:val="1"/>
+    <w:qFormat/>
+    <w:rsid w:val="009A3899"/>
+    <w:rPr>
+      <w:color w:val="0000FF"/>
+      <w:sz w:val="16"/>
+      <w:u w:val="words"/>
+      <w:bdr w:val="none" w:sz="0" w:space="0" w:color="auto"/>
+      <w:shd w:val="clear" w:color="auto" w:fill="FFFFFF"/>
+    </w:rPr>
+  </w:style>
+  <w:style w:type="paragraph" w:customStyle="1" w:styleId="SX-SOMHead">
+    <w:name w:val="SX-SOMHead"/>
+    <w:basedOn w:val="SX-RefHead"/>
+    <w:rsid w:val="009A3899"/>
+  </w:style>
+  <w:style w:type="paragraph" w:customStyle="1" w:styleId="SX-Tablehead">
+    <w:name w:val="SX-Tablehead"/>
+    <w:basedOn w:val="Normal"/>
+    <w:qFormat/>
+    <w:rsid w:val="009A3899"/>
+    <w:rPr>
+      <w:rFonts w:eastAsia="Times New Roman"/>
+      <w:szCs w:val="24"/>
+    </w:rPr>
+  </w:style>
+  <w:style w:type="paragraph" w:customStyle="1" w:styleId="SX-Tablelegend">
+    <w:name w:val="SX-Tablelegend"/>
+    <w:basedOn w:val="Normal"/>
+    <w:qFormat/>
+    <w:rsid w:val="009A3899"/>
+    <w:pPr>
+      <w:spacing w:line="190" w:lineRule="exact"/>
+      <w:ind w:left="245" w:hanging="245"/>
+      <w:jc w:val="both"/>
+    </w:pPr>
+    <w:rPr>
+      <w:rFonts w:eastAsia="Times New Roman"/>
+      <w:sz w:val="16"/>
+    </w:rPr>
+  </w:style>
+  <w:style w:type="paragraph" w:customStyle="1" w:styleId="SX-Tabletext">
+    <w:name w:val="SX-Tabletext"/>
+    <w:basedOn w:val="Normal"/>
+    <w:qFormat/>
+    <w:rsid w:val="009A3899"/>
+    <w:pPr>
+      <w:spacing w:line="210" w:lineRule="exact"/>
+      <w:jc w:val="center"/>
+    </w:pPr>
+    <w:rPr>
+      <w:rFonts w:eastAsia="Times New Roman"/>
+      <w:sz w:val="18"/>
+    </w:rPr>
+  </w:style>
+  <w:style w:type="paragraph" w:customStyle="1" w:styleId="SX-Tabletitle">
+    <w:name w:val="SX-Tabletitle"/>
+    <w:basedOn w:val="Normal"/>
+    <w:qFormat/>
+    <w:rsid w:val="009A3899"/>
+    <w:pPr>
+      <w:spacing w:after="120" w:line="210" w:lineRule="exact"/>
+      <w:jc w:val="both"/>
+    </w:pPr>
+    <w:rPr>
+      <w:rFonts w:ascii="BlissMedium" w:eastAsia="Times New Roman" w:hAnsi="BlissMedium"/>
+      <w:sz w:val="18"/>
+    </w:rPr>
+  </w:style>
+  <w:style w:type="paragraph" w:customStyle="1" w:styleId="SX-Title">
+    <w:name w:val="SX-Title"/>
+    <w:basedOn w:val="Normal"/>
+    <w:rsid w:val="009A3899"/>
+    <w:pPr>
+      <w:spacing w:after="240" w:line="500" w:lineRule="exact"/>
+    </w:pPr>
+    <w:rPr>
+      <w:rFonts w:ascii="BlissBold" w:eastAsia="Times New Roman" w:hAnsi="BlissBold"/>
+      <w:b/>
+      <w:sz w:val="44"/>
+    </w:rPr>
+  </w:style>
+  <w:style w:type="paragraph" w:customStyle="1" w:styleId="Tablecolumnhead">
+    <w:name w:val="Table column head"/>
+    <w:basedOn w:val="BaseText"/>
+    <w:rsid w:val="009A3899"/>
+    <w:pPr>
+      <w:spacing w:before="0"/>
+    </w:pPr>
+  </w:style>
+  <w:style w:type="paragraph" w:customStyle="1" w:styleId="Tabletext">
+    <w:name w:val="Table text"/>
+    <w:basedOn w:val="BaseText"/>
+    <w:rsid w:val="009A3899"/>
+    <w:pPr>
+      <w:spacing w:before="0"/>
+    </w:pPr>
+  </w:style>
+  <w:style w:type="paragraph" w:customStyle="1" w:styleId="TableLegend">
+    <w:name w:val="TableLegend"/>
+    <w:basedOn w:val="BaseText"/>
+    <w:rsid w:val="009A3899"/>
+    <w:pPr>
+      <w:spacing w:before="0"/>
+    </w:pPr>
+  </w:style>
+  <w:style w:type="paragraph" w:customStyle="1" w:styleId="TableTitle">
+    <w:name w:val="TableTitle"/>
+    <w:basedOn w:val="BaseHeading"/>
+    <w:rsid w:val="009A3899"/>
+  </w:style>
+  <w:style w:type="paragraph" w:customStyle="1" w:styleId="Teaser">
+    <w:name w:val="Teaser"/>
+    <w:basedOn w:val="BaseText"/>
+    <w:rsid w:val="009A3899"/>
+  </w:style>
+  <w:style w:type="paragraph" w:customStyle="1" w:styleId="TWIS">
+    <w:name w:val="TWIS"/>
+    <w:basedOn w:val="AbstractSummary"/>
+    <w:rsid w:val="009A3899"/>
+    <w:pPr>
+      <w:autoSpaceDE w:val="0"/>
+      <w:autoSpaceDN w:val="0"/>
+      <w:adjustRightInd w:val="0"/>
+    </w:pPr>
+  </w:style>
+  <w:style w:type="paragraph" w:customStyle="1" w:styleId="TWISorEC">
+    <w:name w:val="TWIS or EC"/>
+    <w:basedOn w:val="Normal"/>
+    <w:rsid w:val="009A3899"/>
+    <w:pPr>
+      <w:spacing w:line="210" w:lineRule="exact"/>
+    </w:pPr>
+    <w:rPr>
+      <w:rFonts w:ascii="BlissRegular" w:eastAsia="Times New Roman" w:hAnsi="BlissRegular"/>
+      <w:sz w:val="19"/>
+    </w:rPr>
+  </w:style>
+  <w:style w:type="paragraph" w:customStyle="1" w:styleId="work-sector">
+    <w:name w:val="work-sector"/>
+    <w:basedOn w:val="BaseText"/>
+    <w:rsid w:val="009A3899"/>
+    <w:pPr>
+      <w:jc w:val="right"/>
+    </w:pPr>
+    <w:rPr>
+      <w:color w:val="003300"/>
+    </w:rPr>
+  </w:style>
+  <w:style w:type="paragraph" w:customStyle="1" w:styleId="DOI">
+    <w:name w:val="DOI"/>
+    <w:basedOn w:val="DateAccepted"/>
+    <w:qFormat/>
+    <w:rsid w:val="009A7F20"/>
+  </w:style>
+  <w:style w:type="paragraph" w:customStyle="1" w:styleId="Default">
+    <w:name w:val="Default"/>
+    <w:rsid w:val="002F1567"/>
+    <w:pPr>
+      <w:autoSpaceDE w:val="0"/>
+      <w:autoSpaceDN w:val="0"/>
+      <w:adjustRightInd w:val="0"/>
+    </w:pPr>
+    <w:rPr>
+      <w:rFonts w:ascii="MillerDaily" w:hAnsi="MillerDaily" w:cs="MillerDaily"/>
+      <w:color w:val="000000"/>
+      <w:sz w:val="24"/>
+      <w:szCs w:val="24"/>
+      <w:lang w:bidi="he-IL"/>
+    </w:rPr>
+  </w:style>
+</w:styles>
+</file>
+
+<file path=word/stylesWithEffects.xml><?xml version="1.0" encoding="utf-8"?>
+<w:styles xmlns:wpc="http://schemas.microsoft.com/office/word/2010/wordprocessingCanvas" xmlns:mc="http://schemas.openxmlformats.org/markup-compatibility/2006" xmlns:o="urn:schemas-microsoft-com:office:office" xmlns:r="http://schemas.openxmlformats.org/officeDocument/2006/relationships" xmlns:m="http://schemas.openxmlformats.org/officeDocument/2006/math" xmlns:v="urn:schemas-microsoft-com:vml" xmlns:wp14="http://schemas.microsoft.com/office/word/2010/wordprocessingDrawing" xmlns:wp="http://schemas.openxmlformats.org/drawingml/2006/wordprocessingDrawing" xmlns:w10="urn:schemas-microsoft-com:office:word" xmlns:w="http://schemas.openxmlformats.org/wordprocessingml/2006/main" xmlns:w14="http://schemas.microsoft.com/office/word/2010/wordml" xmlns:wpg="http://schemas.microsoft.com/office/word/2010/wordprocessingGroup" xmlns:wpi="http://schemas.microsoft.com/office/word/2010/wordprocessingInk" xmlns:wne="http://schemas.microsoft.com/office/word/2006/wordml" xmlns:wps="http://schemas.microsoft.com/office/word/2010/wordprocessingShape" mc:Ignorable="w14 wp14">
+  <w:docDefaults>
+    <w:rPrDefault>
+      <w:rPr>
+        <w:rFonts w:ascii="Times New Roman" w:eastAsia="Calibri" w:hAnsi="Times New Roman" w:cs="Times New Roman"/>
+        <w:lang w:val="en-US" w:eastAsia="en-US" w:bidi="ar-SA"/>
+      </w:rPr>
+    </w:rPrDefault>
+    <w:pPrDefault/>
+  </w:docDefaults>
+  <w:latentStyles w:defLockedState="0" w:defUIPriority="99" w:defSemiHidden="1" w:defUnhideWhenUsed="1" w:defQFormat="0" w:count="267">
+    <w:lsdException w:name="Normal" w:semiHidden="0" w:uiPriority="0" w:unhideWhenUsed="0" w:qFormat="1"/>
+    <w:lsdException w:name="heading 1" w:semiHidden="0" w:uiPriority="9" w:unhideWhenUsed="0" w:qFormat="1"/>
+    <w:lsdException w:name="heading 2" w:uiPriority="9" w:qFormat="1"/>
+    <w:lsdException w:name="heading 3" w:uiPriority="9" w:qFormat="1"/>
+    <w:lsdException w:name="heading 4" w:uiPriority="9" w:qFormat="1"/>
+    <w:lsdException w:name="heading 5" w:uiPriority="9" w:qFormat="1"/>
+    <w:lsdException w:name="heading 6" w:uiPriority="9" w:qFormat="1"/>
+    <w:lsdException w:name="heading 7" w:uiPriority="9" w:qFormat="1"/>
+    <w:lsdException w:name="heading 8" w:uiPriority="9" w:qFormat="1"/>
+    <w:lsdException w:name="heading 9" w:uiPriority="9" w:qFormat="1"/>
+    <w:lsdException w:name="toc 1" w:uiPriority="39"/>
+    <w:lsdException w:name="toc 2" w:uiPriority="39"/>
+    <w:lsdException w:name="toc 3" w:uiPriority="39"/>
+    <w:lsdException w:name="toc 4" w:uiPriority="39"/>
+    <w:lsdException w:name="toc 5" w:uiPriority="39"/>
+    <w:lsdException w:name="toc 6" w:uiPriority="39"/>
+    <w:lsdException w:name="toc 7" w:uiPriority="39"/>
+    <w:lsdException w:name="toc 8" w:uiPriority="39"/>
+    <w:lsdException w:name="toc 9" w:uiPriority="39"/>
+    <w:lsdException w:name="annotation text" w:uiPriority="0"/>
+    <w:lsdException w:name="header" w:uiPriority="0"/>
+    <w:lsdException w:name="footer" w:uiPriority="0"/>
+    <w:lsdException w:name="caption" w:uiPriority="35" w:qFormat="1"/>
+    <w:lsdException w:name="footnote reference" w:uiPriority="0"/>
+    <w:lsdException w:name="annotation reference" w:uiPriority="0"/>
+    <w:lsdException w:name="line number" w:uiPriority="0"/>
+    <w:lsdException w:name="page number" w:uiPriority="0"/>
+    <w:lsdException w:name="endnote reference" w:uiPriority="0"/>
+    <w:lsdException w:name="endnote text" w:uiPriority="0"/>
+    <w:lsdException w:name="Title" w:semiHidden="0" w:uiPriority="10" w:unhideWhenUsed="0" w:qFormat="1"/>
+    <w:lsdException w:name="Default Paragraph Font" w:uiPriority="1"/>
+    <w:lsdException w:name="Subtitle" w:semiHidden="0" w:uiPriority="11" w:unhideWhenUsed="0" w:qFormat="1"/>
+    <w:lsdException w:name="Hyperlink" w:uiPriority="0"/>
+    <w:lsdException w:name="FollowedHyperlink" w:uiPriority="0"/>
+    <w:lsdException w:name="Strong" w:semiHidden="0" w:uiPriority="22" w:unhideWhenUsed="0" w:qFormat="1"/>
+    <w:lsdException w:name="Emphasis" w:semiHidden="0" w:uiPriority="20" w:unhideWhenUsed="0" w:qFormat="1"/>
+    <w:lsdException w:name="HTML Acronym" w:uiPriority="0"/>
+    <w:lsdException w:name="HTML Cite" w:uiPriority="0"/>
+    <w:lsdException w:name="HTML Code" w:uiPriority="0"/>
+    <w:lsdException w:name="HTML Definition" w:uiPriority="0"/>
+    <w:lsdException w:name="HTML Keyboard" w:uiPriority="0"/>
+    <w:lsdException w:name="HTML Preformatted" w:uiPriority="0"/>
+    <w:lsdException w:name="HTML Sample" w:uiPriority="0"/>
+    <w:lsdException w:name="HTML Typewriter" w:uiPriority="0"/>
+    <w:lsdException w:name="HTML Variable" w:uiPriority="0"/>
+    <w:lsdException w:name="Balloon Text" w:uiPriority="0"/>
+    <w:lsdException w:name="Table Grid" w:semiHidden="0" w:uiPriority="59" w:unhideWhenUsed="0"/>
+    <w:lsdException w:name="No Spacing" w:semiHidden="0" w:unhideWhenUsed="0" w:qFormat="1"/>
+    <w:lsdException w:name="Light Shading" w:semiHidden="0" w:unhideWhenUsed="0"/>
+    <w:lsdException w:name="Light List" w:semiHidden="0" w:unhideWhenUsed="0"/>
+    <w:lsdException w:name="Light Grid" w:semiHidden="0" w:unhideWhenUsed="0"/>
+    <w:lsdException w:name="Medium Shading 1" w:semiHidden="0" w:unhideWhenUsed="0"/>
+    <w:lsdException w:name="Medium Shading 2" w:semiHidden="0" w:unhideWhenUsed="0"/>
+    <w:lsdException w:name="Medium List 1" w:semiHidden="0" w:unhideWhenUsed="0"/>
+    <w:lsdException w:name="Medium List 2" w:semiHidden="0" w:unhideWhenUsed="0"/>
+    <w:lsdException w:name="Medium Grid 1" w:semiHidden="0" w:unhideWhenUsed="0"/>
+    <w:lsdException w:name="Medium Grid 2" w:semiHidden="0" w:uiPriority="1" w:unhideWhenUsed="0" w:qFormat="1"/>
+    <w:lsdException w:name="Medium Grid 3" w:semiHidden="0" w:uiPriority="60" w:unhideWhenUsed="0"/>
+    <w:lsdException w:name="Dark List" w:semiHidden="0" w:uiPriority="61" w:unhideWhenUsed="0"/>
+    <w:lsdException w:name="Colorful Shading" w:semiHidden="0" w:uiPriority="62" w:unhideWhenUsed="0"/>
+    <w:lsdException w:name="Colorful List" w:semiHidden="0" w:uiPriority="63" w:unhideWhenUsed="0"/>
+    <w:lsdException w:name="Colorful Grid" w:semiHidden="0" w:uiPriority="64" w:unhideWhenUsed="0"/>
+    <w:lsdException w:name="Light Shading Accent 1" w:semiHidden="0" w:uiPriority="65" w:unhideWhenUsed="0"/>
+    <w:lsdException w:name="Light List Accent 1" w:semiHidden="0" w:uiPriority="66" w:unhideWhenUsed="0"/>
+    <w:lsdException w:name="Light Grid Accent 1" w:semiHidden="0" w:uiPriority="67" w:unhideWhenUsed="0"/>
+    <w:lsdException w:name="Medium Shading 1 Accent 1" w:semiHidden="0" w:uiPriority="68" w:unhideWhenUsed="0"/>
+    <w:lsdException w:name="Medium Shading 2 Accent 1" w:semiHidden="0" w:uiPriority="69" w:unhideWhenUsed="0"/>
+    <w:lsdException w:name="Medium List 1 Accent 1" w:semiHidden="0" w:uiPriority="70" w:unhideWhenUsed="0"/>
+    <w:lsdException w:name="Revision" w:semiHidden="0" w:uiPriority="71" w:unhideWhenUsed="0"/>
+    <w:lsdException w:name="List Paragraph" w:semiHidden="0" w:uiPriority="72" w:unhideWhenUsed="0" w:qFormat="1"/>
+    <w:lsdException w:name="Quote" w:semiHidden="0" w:uiPriority="73" w:unhideWhenUsed="0" w:qFormat="1"/>
+    <w:lsdException w:name="Intense Quote" w:semiHidden="0" w:uiPriority="60" w:unhideWhenUsed="0" w:qFormat="1"/>
+    <w:lsdException w:name="Medium List 2 Accent 1" w:semiHidden="0" w:uiPriority="61" w:unhideWhenUsed="0"/>
+    <w:lsdException w:name="Medium Grid 1 Accent 1" w:semiHidden="0" w:uiPriority="62" w:unhideWhenUsed="0"/>
+    <w:lsdException w:name="Medium Grid 2 Accent 1" w:semiHidden="0" w:uiPriority="63" w:unhideWhenUsed="0"/>
+    <w:lsdException w:name="Medium Grid 3 Accent 1" w:semiHidden="0" w:uiPriority="64" w:unhideWhenUsed="0"/>
+    <w:lsdException w:name="Dark List Accent 1" w:semiHidden="0" w:uiPriority="65" w:unhideWhenUsed="0"/>
+    <w:lsdException w:name="Colorful Shading Accent 1" w:semiHidden="0" w:unhideWhenUsed="0"/>
+    <w:lsdException w:name="Colorful List Accent 1" w:semiHidden="0" w:uiPriority="34" w:unhideWhenUsed="0" w:qFormat="1"/>
+    <w:lsdException w:name="Colorful Grid Accent 1" w:semiHidden="0" w:uiPriority="29" w:unhideWhenUsed="0" w:qFormat="1"/>
+    <w:lsdException w:name="Light Shading Accent 2" w:semiHidden="0" w:uiPriority="30" w:unhideWhenUsed="0" w:qFormat="1"/>
+    <w:lsdException w:name="Light List Accent 2" w:semiHidden="0" w:uiPriority="66" w:unhideWhenUsed="0"/>
+    <w:lsdException w:name="Light Grid Accent 2" w:semiHidden="0" w:uiPriority="67" w:unhideWhenUsed="0"/>
+    <w:lsdException w:name="Medium Shading 1 Accent 2" w:semiHidden="0" w:uiPriority="68" w:unhideWhenUsed="0"/>
+    <w:lsdException w:name="Medium Shading 2 Accent 2" w:semiHidden="0" w:uiPriority="69" w:unhideWhenUsed="0"/>
+    <w:lsdException w:name="Medium List 1 Accent 2" w:semiHidden="0" w:uiPriority="70" w:unhideWhenUsed="0"/>
+    <w:lsdException w:name="Medium List 2 Accent 2" w:semiHidden="0" w:uiPriority="71" w:unhideWhenUsed="0"/>
+    <w:lsdException w:name="Medium Grid 1 Accent 2" w:semiHidden="0" w:uiPriority="72" w:unhideWhenUsed="0"/>
+    <w:lsdException w:name="Medium Grid 2 Accent 2" w:semiHidden="0" w:uiPriority="73" w:unhideWhenUsed="0"/>
+    <w:lsdException w:name="Medium Grid 3 Accent 2" w:semiHidden="0" w:uiPriority="60" w:unhideWhenUsed="0"/>
+    <w:lsdException w:name="Dark List Accent 2" w:semiHidden="0" w:uiPriority="61" w:unhideWhenUsed="0"/>
+    <w:lsdException w:name="Colorful Shading Accent 2" w:semiHidden="0" w:uiPriority="62" w:unhideWhenUsed="0"/>
+    <w:lsdException w:name="Colorful List Accent 2" w:semiHidden="0" w:uiPriority="63" w:unhideWhenUsed="0"/>
+    <w:lsdException w:name="Colorful Grid Accent 2" w:semiHidden="0" w:uiPriority="64" w:unhideWhenUsed="0"/>
+    <w:lsdException w:name="Light Shading Accent 3" w:semiHidden="0" w:uiPriority="65" w:unhideWhenUsed="0"/>
+    <w:lsdException w:name="Light List Accent 3" w:semiHidden="0" w:uiPriority="66" w:unhideWhenUsed="0"/>
+    <w:lsdException w:name="Light Grid Accent 3" w:semiHidden="0" w:uiPriority="67" w:unhideWhenUsed="0"/>
+    <w:lsdException w:name="Medium Shading 1 Accent 3" w:semiHidden="0" w:uiPriority="68" w:unhideWhenUsed="0"/>
+    <w:lsdException w:name="Medium Shading 2 Accent 3" w:semiHidden="0" w:uiPriority="69" w:unhideWhenUsed="0"/>
+    <w:lsdException w:name="Medium List 1 Accent 3" w:semiHidden="0" w:uiPriority="70" w:unhideWhenUsed="0"/>
+    <w:lsdException w:name="Medium List 2 Accent 3" w:semiHidden="0" w:uiPriority="71" w:unhideWhenUsed="0"/>
+    <w:lsdException w:name="Medium Grid 1 Accent 3" w:semiHidden="0" w:uiPriority="72" w:unhideWhenUsed="0"/>
+    <w:lsdException w:name="Medium Grid 2 Accent 3" w:semiHidden="0" w:uiPriority="73" w:unhideWhenUsed="0"/>
+    <w:lsdException w:name="Medium Grid 3 Accent 3" w:semiHidden="0" w:uiPriority="60" w:unhideWhenUsed="0"/>
+    <w:lsdException w:name="Dark List Accent 3" w:semiHidden="0" w:uiPriority="61" w:unhideWhenUsed="0"/>
+    <w:lsdException w:name="Colorful Shading Accent 3" w:semiHidden="0" w:uiPriority="62" w:unhideWhenUsed="0"/>
+    <w:lsdException w:name="Colorful List Accent 3" w:semiHidden="0" w:uiPriority="63" w:unhideWhenUsed="0"/>
+    <w:lsdException w:name="Colorful Grid Accent 3" w:semiHidden="0" w:uiPriority="64" w:unhideWhenUsed="0"/>
+    <w:lsdException w:name="Light Shading Accent 4" w:semiHidden="0" w:uiPriority="65" w:unhideWhenUsed="0"/>
+    <w:lsdException w:name="Light List Accent 4" w:semiHidden="0" w:uiPriority="66" w:unhideWhenUsed="0"/>
+    <w:lsdException w:name="Light Grid Accent 4" w:semiHidden="0" w:uiPriority="67" w:unhideWhenUsed="0"/>
+    <w:lsdException w:name="Medium Shading 1 Accent 4" w:semiHidden="0" w:uiPriority="68" w:unhideWhenUsed="0"/>
+    <w:lsdException w:name="Medium Shading 2 Accent 4" w:semiHidden="0" w:uiPriority="69" w:unhideWhenUsed="0"/>
+    <w:lsdException w:name="Medium List 1 Accent 4" w:semiHidden="0" w:uiPriority="70" w:unhideWhenUsed="0"/>
+    <w:lsdException w:name="Medium List 2 Accent 4" w:semiHidden="0" w:uiPriority="71" w:unhideWhenUsed="0"/>
+    <w:lsdException w:name="Medium Grid 1 Accent 4" w:semiHidden="0" w:uiPriority="72" w:unhideWhenUsed="0"/>
+    <w:lsdException w:name="Medium Grid 2 Accent 4" w:semiHidden="0" w:uiPriority="73" w:unhideWhenUsed="0"/>
+    <w:lsdException w:name="Medium Grid 3 Accent 4" w:semiHidden="0" w:uiPriority="60" w:unhideWhenUsed="0"/>
+    <w:lsdException w:name="Dark List Accent 4" w:semiHidden="0" w:uiPriority="61" w:unhideWhenUsed="0"/>
+    <w:lsdException w:name="Colorful Shading Accent 4" w:semiHidden="0" w:uiPriority="62" w:unhideWhenUsed="0"/>
+    <w:lsdException w:name="Colorful List Accent 4" w:semiHidden="0" w:uiPriority="63" w:unhideWhenUsed="0"/>
+    <w:lsdException w:name="Colorful Grid Accent 4" w:semiHidden="0" w:uiPriority="64" w:unhideWhenUsed="0"/>
+    <w:lsdException w:name="Light Shading Accent 5" w:semiHidden="0" w:uiPriority="65" w:unhideWhenUsed="0"/>
+    <w:lsdException w:name="Light List Accent 5" w:semiHidden="0" w:uiPriority="66" w:unhideWhenUsed="0"/>
+    <w:lsdException w:name="Light Grid Accent 5" w:semiHidden="0" w:uiPriority="67" w:unhideWhenUsed="0"/>
+    <w:lsdException w:name="Medium Shading 1 Accent 5" w:semiHidden="0" w:uiPriority="68" w:unhideWhenUsed="0"/>
+    <w:lsdException w:name="Medium Shading 2 Accent 5" w:semiHidden="0" w:uiPriority="69" w:unhideWhenUsed="0"/>
+    <w:lsdException w:name="Medium List 1 Accent 5" w:semiHidden="0" w:uiPriority="70" w:unhideWhenUsed="0"/>
+    <w:lsdException w:name="Medium List 2 Accent 5" w:semiHidden="0" w:uiPriority="71" w:unhideWhenUsed="0"/>
+    <w:lsdException w:name="Medium Grid 1 Accent 5" w:semiHidden="0" w:uiPriority="72" w:unhideWhenUsed="0"/>
+    <w:lsdException w:name="Medium Grid 2 Accent 5" w:semiHidden="0" w:uiPriority="73" w:unhideWhenUsed="0"/>
+    <w:lsdException w:name="Medium Grid 3 Accent 5" w:semiHidden="0" w:uiPriority="60" w:unhideWhenUsed="0"/>
+    <w:lsdException w:name="Dark List Accent 5" w:semiHidden="0" w:uiPriority="61" w:unhideWhenUsed="0"/>
+    <w:lsdException w:name="Colorful Shading Accent 5" w:semiHidden="0" w:uiPriority="62" w:unhideWhenUsed="0"/>
+    <w:lsdException w:name="Colorful List Accent 5" w:semiHidden="0" w:uiPriority="63" w:unhideWhenUsed="0"/>
+    <w:lsdException w:name="Colorful Grid Accent 5" w:semiHidden="0" w:uiPriority="64" w:unhideWhenUsed="0"/>
+    <w:lsdException w:name="Light Shading Accent 6" w:semiHidden="0" w:uiPriority="65" w:unhideWhenUsed="0"/>
+    <w:lsdException w:name="Light List Accent 6" w:semiHidden="0" w:uiPriority="66" w:unhideWhenUsed="0"/>
+    <w:lsdException w:name="Light Grid Accent 6" w:semiHidden="0" w:uiPriority="67" w:unhideWhenUsed="0"/>
+    <w:lsdException w:name="Medium Shading 1 Accent 6" w:semiHidden="0" w:uiPriority="68" w:unhideWhenUsed="0"/>
+    <w:lsdException w:name="Medium Shading 2 Accent 6" w:semiHidden="0" w:uiPriority="69" w:unhideWhenUsed="0"/>
+    <w:lsdException w:name="Medium List 1 Accent 6" w:semiHidden="0" w:uiPriority="70" w:unhideWhenUsed="0"/>
+    <w:lsdException w:name="Medium List 2 Accent 6" w:semiHidden="0" w:uiPriority="71" w:unhideWhenUsed="0"/>
+    <w:lsdException w:name="Medium Grid 1 Accent 6" w:semiHidden="0" w:uiPriority="72" w:unhideWhenUsed="0"/>
+    <w:lsdException w:name="Medium Grid 2 Accent 6" w:semiHidden="0" w:uiPriority="73" w:unhideWhenUsed="0"/>
+    <w:lsdException w:name="Medium Grid 3 Accent 6" w:semiHidden="0" w:uiPriority="60" w:unhideWhenUsed="0"/>
+    <w:lsdException w:name="Dark List Accent 6" w:semiHidden="0" w:uiPriority="61" w:unhideWhenUsed="0"/>
+    <w:lsdException w:name="Colorful Shading Accent 6" w:semiHidden="0" w:uiPriority="62" w:unhideWhenUsed="0"/>
+    <w:lsdException w:name="Colorful List Accent 6" w:semiHidden="0" w:uiPriority="63" w:unhideWhenUsed="0"/>
+    <w:lsdException w:name="Colorful Grid Accent 6" w:semiHidden="0" w:uiPriority="64" w:unhideWhenUsed="0"/>
+    <w:lsdException w:name="Subtle Emphasis" w:semiHidden="0" w:uiPriority="65" w:unhideWhenUsed="0" w:qFormat="1"/>
+    <w:lsdException w:name="Intense Emphasis" w:semiHidden="0" w:uiPriority="66" w:unhideWhenUsed="0" w:qFormat="1"/>
+    <w:lsdException w:name="Subtle Reference" w:semiHidden="0" w:uiPriority="67" w:unhideWhenUsed="0" w:qFormat="1"/>
+    <w:lsdException w:name="Intense Reference" w:semiHidden="0" w:uiPriority="68" w:unhideWhenUsed="0" w:qFormat="1"/>
+    <w:lsdException w:name="Book Title" w:semiHidden="0" w:uiPriority="69" w:unhideWhenUsed="0" w:qFormat="1"/>
+    <w:lsdException w:name="Bibliography" w:semiHidden="0" w:uiPriority="70" w:unhideWhenUsed="0"/>
+    <w:lsdException w:name="TOC Heading" w:uiPriority="71" w:qFormat="1"/>
   </w:latentStyles>
   <w:style w:type="paragraph" w:default="1" w:styleId="Normal">
     <w:name w:val="Normal"/>

</xml_diff>

<commit_message>
Moved description of unequal income growth + changes to make argument more explicit
</commit_message>
<xml_diff>
--- a/mobility_science_perspectives.docx
+++ b/mobility_science_perspectives.docx
@@ -1,6 +1,6 @@
 
 <file path=word/document.xml><?xml version="1.0" encoding="utf-8"?>
-<w:document xmlns:wpc="http://schemas.microsoft.com/office/word/2010/wordprocessingCanvas" xmlns:mc="http://schemas.openxmlformats.org/markup-compatibility/2006" xmlns:o="urn:schemas-microsoft-com:office:office" xmlns:r="http://schemas.openxmlformats.org/officeDocument/2006/relationships" xmlns:m="http://schemas.openxmlformats.org/officeDocument/2006/math" xmlns:v="urn:schemas-microsoft-com:vml" xmlns:wp14="http://schemas.microsoft.com/office/word/2010/wordprocessingDrawing" xmlns:wp="http://schemas.openxmlformats.org/drawingml/2006/wordprocessingDrawing" xmlns:w10="urn:schemas-microsoft-com:office:word" xmlns:w="http://schemas.openxmlformats.org/wordprocessingml/2006/main" xmlns:w14="http://schemas.microsoft.com/office/word/2010/wordml" xmlns:wpg="http://schemas.microsoft.com/office/word/2010/wordprocessingGroup" xmlns:wpi="http://schemas.microsoft.com/office/word/2010/wordprocessingInk" xmlns:wne="http://schemas.microsoft.com/office/word/2006/wordml" xmlns:wps="http://schemas.microsoft.com/office/word/2010/wordprocessingShape" mc:Ignorable="w14 wp14">
+<w:document xmlns:wpc="http://schemas.microsoft.com/office/word/2010/wordprocessingCanvas" xmlns:mc="http://schemas.openxmlformats.org/markup-compatibility/2006" xmlns:o="urn:schemas-microsoft-com:office:office" xmlns:r="http://schemas.openxmlformats.org/officeDocument/2006/relationships" xmlns:m="http://schemas.openxmlformats.org/officeDocument/2006/math" xmlns:v="urn:schemas-microsoft-com:vml" xmlns:wp14="http://schemas.microsoft.com/office/word/2010/wordprocessingDrawing" xmlns:wp="http://schemas.openxmlformats.org/drawingml/2006/wordprocessingDrawing" xmlns:w10="urn:schemas-microsoft-com:office:word" xmlns:w="http://schemas.openxmlformats.org/wordprocessingml/2006/main" xmlns:w14="http://schemas.microsoft.com/office/word/2010/wordml" xmlns:w15="http://schemas.microsoft.com/office/word/2012/wordml" xmlns:wpg="http://schemas.microsoft.com/office/word/2010/wordprocessingGroup" xmlns:wpi="http://schemas.microsoft.com/office/word/2010/wordprocessingInk" xmlns:wne="http://schemas.microsoft.com/office/word/2006/wordml" xmlns:wps="http://schemas.microsoft.com/office/word/2010/wordprocessingShape" mc:Ignorable="w14 w15 wp14">
   <w:body>
     <w:p>
       <w:pPr>
@@ -281,7 +281,10 @@
         <w:t xml:space="preserve">their propensity to </w:t>
       </w:r>
       <w:r>
-        <w:t>have a higher</w:t>
+        <w:t>have</w:t>
+      </w:r>
+      <w:r>
+        <w:t xml:space="preserve"> higher</w:t>
       </w:r>
       <w:r>
         <w:t xml:space="preserve"> </w:t>
@@ -323,12 +326,6 @@
         <w:t xml:space="preserve">the </w:t>
       </w:r>
       <w:r>
-        <w:t>precise</w:t>
-      </w:r>
-      <w:r>
-        <w:t xml:space="preserve"> </w:t>
-      </w:r>
-      <w:r>
         <w:t>definition</w:t>
       </w:r>
       <w:r>
@@ -368,13 +365,10 @@
         <w:t>ostensibly the same</w:t>
       </w:r>
       <w:r>
-        <w:t xml:space="preserve"> concept.</w:t>
-      </w:r>
-      <w:r>
-        <w:t xml:space="preserve"> </w:t>
-      </w:r>
-      <w:r>
-        <w:t>This</w:t>
+        <w:t xml:space="preserve"> concept</w:t>
+      </w:r>
+      <w:r>
+        <w:t>, which</w:t>
       </w:r>
       <w:r>
         <w:t xml:space="preserve"> may mislead the unaware.</w:t>
@@ -785,13 +779,7 @@
         <w:t>1-β</w:t>
       </w:r>
       <w:r>
-        <w:t xml:space="preserve"> is </w:t>
-      </w:r>
-      <w:r>
-        <w:t>often</w:t>
-      </w:r>
-      <w:r>
-        <w:t xml:space="preserve"> used as a measure of mobility.</w:t>
+        <w:t xml:space="preserve"> is used as a measure of mobility.</w:t>
       </w:r>
       <w:r>
         <w:t xml:space="preserve"> </w:t>
@@ -800,25 +788,7 @@
         <w:rPr>
           <w:rFonts w:cstheme="minorBidi"/>
         </w:rPr>
-        <w:t xml:space="preserve">Unlike the </w:t>
-      </w:r>
-      <w:r>
-        <w:rPr>
-          <w:rFonts w:cstheme="minorBidi"/>
-        </w:rPr>
-        <w:t xml:space="preserve">trend </w:t>
-      </w:r>
-      <w:r>
-        <w:rPr>
-          <w:rFonts w:cstheme="minorBidi"/>
-        </w:rPr>
-        <w:t>in</w:t>
-      </w:r>
-      <w:r>
-        <w:rPr>
-          <w:rFonts w:cstheme="minorBidi"/>
-        </w:rPr>
-        <w:t xml:space="preserve"> absolute mobility, </w:t>
+        <w:t xml:space="preserve">Unlike absolute mobility, </w:t>
       </w:r>
       <w:r>
         <w:t xml:space="preserve">empirical studies of IGE and </w:t>
@@ -857,7 +827,13 @@
         <w:t>over</w:t>
       </w:r>
       <w:r>
-        <w:t xml:space="preserve"> the past several decades </w:t>
+        <w:t xml:space="preserve"> </w:t>
+      </w:r>
+      <w:r>
+        <w:t>recent</w:t>
+      </w:r>
+      <w:r>
+        <w:t xml:space="preserve"> decades </w:t>
       </w:r>
       <w:r>
         <w:rPr>
@@ -899,61 +875,129 @@
         <w:ind w:firstLine="720"/>
       </w:pPr>
       <w:r>
-        <w:t>The seemingly contradictory co-observations of declining</w:t>
-      </w:r>
-      <w:r>
-        <w:t xml:space="preserve"> </w:t>
-      </w:r>
-      <w:r>
-        <w:t>absolute mobility</w:t>
-      </w:r>
-      <w:r>
-        <w:t xml:space="preserve"> </w:t>
-      </w:r>
-      <w:r>
-        <w:t>and</w:t>
-      </w:r>
-      <w:r>
-        <w:t xml:space="preserve"> stable </w:t>
-      </w:r>
-      <w:r>
-        <w:t>relative mobility require careful interpretation. We point out a</w:t>
-      </w:r>
-      <w:r>
-        <w:t xml:space="preserve"> </w:t>
-      </w:r>
-      <w:r>
-        <w:t>s</w:t>
-      </w:r>
-      <w:r>
-        <w:t>imple</w:t>
-      </w:r>
-      <w:r>
-        <w:t xml:space="preserve"> </w:t>
-      </w:r>
-      <w:r>
-        <w:t xml:space="preserve">theoretical relationship between </w:t>
-      </w:r>
-      <w:r>
-        <w:t>the two</w:t>
-      </w:r>
-      <w:r>
-        <w:t xml:space="preserve">, </w:t>
-      </w:r>
-      <w:r>
-        <w:t>often</w:t>
-      </w:r>
-      <w:r>
-        <w:t xml:space="preserve"> overlooked, </w:t>
-      </w:r>
-      <w:r>
-        <w:t xml:space="preserve">which is </w:t>
-      </w:r>
-      <w:r>
-        <w:t xml:space="preserve">consistent with </w:t>
-      </w:r>
-      <w:r>
-        <w:t>the empirical data</w:t>
+        <w:t xml:space="preserve">Co-observations of declining absolute mobility and stable relative mobility are seemingly contradictory and require careful interpretation. </w:t>
+      </w:r>
+      <w:proofErr w:type="spellStart"/>
+      <w:r>
+        <w:t>Chetty</w:t>
+      </w:r>
+      <w:proofErr w:type="spellEnd"/>
+      <w:r>
+        <w:t xml:space="preserve"> </w:t>
+      </w:r>
+      <w:r>
+        <w:rPr>
+          <w:i/>
+        </w:rPr>
+        <w:t>et al.</w:t>
+      </w:r>
+      <w:r>
+        <w:t xml:space="preserve">’s </w:t>
+      </w:r>
+      <w:r>
+        <w:rPr>
+          <w:i/>
+          <w:iCs/>
+        </w:rPr>
+        <w:t>(2)</w:t>
+      </w:r>
+      <w:r>
+        <w:rPr>
+          <w:i/>
+          <w:iCs/>
+        </w:rPr>
+        <w:t xml:space="preserve"> </w:t>
+      </w:r>
+      <w:r>
+        <w:t>explanation for the contrast is that income growth has been unequally distributed</w:t>
+      </w:r>
+      <w:r>
+        <w:t xml:space="preserve"> </w:t>
+      </w:r>
+      <w:r>
+        <w:t>–</w:t>
+      </w:r>
+      <w:r>
+        <w:t xml:space="preserve"> positive</w:t>
+      </w:r>
+      <w:r>
+        <w:t xml:space="preserve"> </w:t>
+      </w:r>
+      <w:r>
+        <w:t>for high earners</w:t>
+      </w:r>
+      <w:r>
+        <w:t xml:space="preserve"> and</w:t>
+      </w:r>
+      <w:r>
+        <w:t xml:space="preserve"> stagnant </w:t>
+      </w:r>
+      <w:r>
+        <w:t xml:space="preserve">for the rest </w:t>
+      </w:r>
+      <w:r>
+        <w:t>–</w:t>
+      </w:r>
+      <w:r>
+        <w:t xml:space="preserve"> meaning</w:t>
+      </w:r>
+      <w:r>
+        <w:t xml:space="preserve"> </w:t>
+      </w:r>
+      <w:r>
+        <w:t xml:space="preserve">that aggregate </w:t>
+      </w:r>
+      <w:r>
+        <w:t xml:space="preserve">income </w:t>
+      </w:r>
+      <w:r>
+        <w:t>growth has not contributed to absolute mobility</w:t>
+      </w:r>
+      <w:r>
+        <w:rPr>
+          <w:i/>
+          <w:iCs/>
+        </w:rPr>
+        <w:t xml:space="preserve">. </w:t>
+      </w:r>
+      <w:r>
+        <w:t xml:space="preserve">This finding is consistent with their data but may not describe the only mechanism at work. </w:t>
+      </w:r>
+      <w:r>
+        <w:t>Here w</w:t>
+      </w:r>
+      <w:r>
+        <w:t xml:space="preserve">e </w:t>
+      </w:r>
+      <w:r>
+        <w:t>note</w:t>
+      </w:r>
+      <w:r>
+        <w:t xml:space="preserve"> a simple </w:t>
+      </w:r>
+      <w:r>
+        <w:t>theoretical relationship</w:t>
+      </w:r>
+      <w:r>
+        <w:t xml:space="preserve"> between </w:t>
+      </w:r>
+      <w:r>
+        <w:t>relative and absolute mobility</w:t>
+      </w:r>
+      <w:r>
+        <w:t>,</w:t>
+      </w:r>
+      <w:r>
+        <w:t xml:space="preserve"> which suggests that </w:t>
+      </w:r>
+      <w:r>
+        <w:t xml:space="preserve">their </w:t>
+      </w:r>
+      <w:r>
+        <w:t xml:space="preserve">co-movement should not, in general, be </w:t>
+      </w:r>
+      <w:r>
+        <w:t>anticipated</w:t>
       </w:r>
       <w:r>
         <w:t>.</w:t>
@@ -965,10 +1009,8 @@
         <w:ind w:firstLine="720"/>
       </w:pPr>
       <w:r>
-        <w:t xml:space="preserve">Income distributions are known to be well approximated by </w:t>
-      </w:r>
-      <w:r>
-        <w:t xml:space="preserve">the log-normal distribution </w:t>
+        <w:lastRenderedPageBreak/>
+        <w:t xml:space="preserve">Income distributions are known to be well approximated by the log-normal distribution </w:t>
       </w:r>
       <w:r>
         <w:rPr>
@@ -992,80 +1034,7 @@
         <w:t>)</w:t>
       </w:r>
       <w:r>
-        <w:t xml:space="preserve">. Therefore, </w:t>
-      </w:r>
-      <w:r>
-        <w:t>a simple</w:t>
-      </w:r>
-      <w:r>
-        <w:t xml:space="preserve"> </w:t>
-      </w:r>
-      <w:r>
-        <w:t>plausible</w:t>
-      </w:r>
-      <w:r>
-        <w:t xml:space="preserve"> model fo</w:t>
-      </w:r>
-      <w:r>
-        <w:t xml:space="preserve">r the joint distribution of parent and child </w:t>
-      </w:r>
-      <w:r>
-        <w:t>log-income</w:t>
-      </w:r>
-      <w:r>
-        <w:t xml:space="preserve">s </w:t>
-      </w:r>
-      <w:r>
-        <w:t>is the</w:t>
-      </w:r>
-      <w:r>
-        <w:t xml:space="preserve"> bivariate normal distribution, in which </w:t>
-      </w:r>
-      <w:r>
-        <w:t xml:space="preserve">both </w:t>
-      </w:r>
-      <w:r>
-        <w:t>marginal</w:t>
-      </w:r>
-      <w:r>
-        <w:t xml:space="preserve"> income </w:t>
-      </w:r>
-      <w:r>
-        <w:t xml:space="preserve">distributions </w:t>
-      </w:r>
-      <w:r>
-        <w:t xml:space="preserve">for parents and children </w:t>
-      </w:r>
-      <w:r>
-        <w:t xml:space="preserve">are </w:t>
-      </w:r>
-      <w:r>
-        <w:t>log-</w:t>
-      </w:r>
-      <w:r>
-        <w:t xml:space="preserve">normal. </w:t>
-      </w:r>
-      <w:r>
-        <w:t>The correlation between parent and child</w:t>
-      </w:r>
-      <w:r>
-        <w:t xml:space="preserve"> incomes</w:t>
-      </w:r>
-      <w:r>
-        <w:t xml:space="preserve"> </w:t>
-      </w:r>
-      <w:r>
-        <w:t>is characterized by</w:t>
-      </w:r>
-      <w:r>
-        <w:t xml:space="preserve"> a </w:t>
-      </w:r>
-      <w:r>
-        <w:lastRenderedPageBreak/>
-        <w:t>single parameter.</w:t>
-      </w:r>
-      <w:r>
-        <w:t xml:space="preserve"> </w:t>
+        <w:t xml:space="preserve">. Therefore, a simple plausible model for the joint distribution of parent and child log-incomes is the bivariate normal distribution, in which both marginal income distributions for parents and children are log-normal. The correlation between parent and child incomes is characterized by a single parameter. </w:t>
       </w:r>
       <w:r>
         <w:t>Fig</w:t>
@@ -1077,58 +1046,7 @@
         <w:t xml:space="preserve"> 1A</w:t>
       </w:r>
       <w:r>
-        <w:t xml:space="preserve"> </w:t>
-      </w:r>
-      <w:r>
-        <w:t>shows</w:t>
-      </w:r>
-      <w:r>
-        <w:t xml:space="preserve"> that </w:t>
-      </w:r>
-      <w:r>
-        <w:t>approximating</w:t>
-      </w:r>
-      <w:r>
-        <w:t xml:space="preserve"> </w:t>
-      </w:r>
-      <w:r>
-        <w:t xml:space="preserve">the </w:t>
-      </w:r>
-      <w:r>
-        <w:t>joint distribution of log-incomes</w:t>
-      </w:r>
-      <w:r>
-        <w:t xml:space="preserve"> as bivariate normal</w:t>
-      </w:r>
-      <w:r>
-        <w:t xml:space="preserve">, with </w:t>
-      </w:r>
-      <w:r>
-        <w:t>constant</w:t>
-      </w:r>
-      <w:r>
-        <w:t xml:space="preserve"> correlation, </w:t>
-      </w:r>
-      <w:r>
-        <w:t xml:space="preserve">reproduces </w:t>
-      </w:r>
-      <w:r>
-        <w:t xml:space="preserve">faithfully </w:t>
-      </w:r>
-      <w:r>
-        <w:t xml:space="preserve">the </w:t>
-      </w:r>
-      <w:r>
-        <w:t xml:space="preserve">evolution of </w:t>
-      </w:r>
-      <w:r>
-        <w:t>absolute mobilit</w:t>
-      </w:r>
-      <w:r>
-        <w:t xml:space="preserve">y </w:t>
-      </w:r>
-      <w:r>
-        <w:t xml:space="preserve">reported by </w:t>
+        <w:t xml:space="preserve"> shows that this bivariate normal approximation, with constant correlation, reproduces the evolution of absolute mobility reported by </w:t>
       </w:r>
       <w:proofErr w:type="spellStart"/>
       <w:r>
@@ -1159,13 +1077,7 @@
         <w:t>(2)</w:t>
       </w:r>
       <w:r>
-        <w:t xml:space="preserve">, without </w:t>
-      </w:r>
-      <w:r>
-        <w:t>the</w:t>
-      </w:r>
-      <w:r>
-        <w:t xml:space="preserve"> detailed data analysis.</w:t>
+        <w:t xml:space="preserve"> faithfully, despite its comparative methodological naivety.</w:t>
       </w:r>
     </w:p>
     <w:p>
@@ -1177,27 +1089,11 @@
         <w:t xml:space="preserve">Having established its empirical soundness, this simple model’s properties </w:t>
       </w:r>
       <w:r>
-        <w:t xml:space="preserve">can be </w:t>
-      </w:r>
-      <w:r>
-        <w:t>studied theoretically</w:t>
-      </w:r>
-      <w:r>
-        <w:t xml:space="preserve">. </w:t>
-      </w:r>
-      <w:r>
-        <w:t>B</w:t>
-      </w:r>
-      <w:r>
-        <w:t>oth measures of mobility</w:t>
-      </w:r>
-      <w:r>
-        <w:t>,</w:t>
-      </w:r>
-      <w:r>
-        <w:t xml:space="preserve"> </w:t>
-      </w:r>
-      <w:proofErr w:type="gramStart"/>
+        <w:t>ar</w:t>
+      </w:r>
+      <w:r>
+        <w:t xml:space="preserve">e studied theoretically. Importantly, </w:t>
+      </w:r>
       <w:r>
         <w:rPr>
           <w:i/>
@@ -1206,11 +1102,7 @@
         <w:t>A</w:t>
       </w:r>
       <w:r>
-        <w:t xml:space="preserve"> and</w:t>
-      </w:r>
-      <w:proofErr w:type="gramEnd"/>
-      <w:r>
-        <w:t xml:space="preserve"> </w:t>
+        <w:t xml:space="preserve"> and </w:t>
       </w:r>
       <w:r>
         <w:rPr>
@@ -1226,103 +1118,105 @@
         <w:t>β</w:t>
       </w:r>
       <w:r>
-        <w:t xml:space="preserve">, can be </w:t>
-      </w:r>
-      <w:r>
-        <w:t xml:space="preserve">derived from </w:t>
-      </w:r>
-      <w:r>
-        <w:t>the model and, notably, expressed analytically as functions of the other</w:t>
-      </w:r>
-      <w:r>
-        <w:t xml:space="preserve"> </w:t>
+        <w:t xml:space="preserve"> can be derived from the model and expressed analytically as functions of each other. </w:t>
+      </w:r>
+      <w:r>
+        <w:t>Fig</w:t>
+      </w:r>
+      <w:r>
+        <w:t xml:space="preserve">. 1B shows </w:t>
       </w:r>
       <w:r>
         <w:rPr>
           <w:i/>
           <w:iCs/>
         </w:rPr>
-        <w:t>(7)</w:t>
-      </w:r>
-      <w:r>
-        <w:t>.</w:t>
-      </w:r>
-      <w:r>
-        <w:t xml:space="preserve"> </w:t>
-      </w:r>
-      <w:r>
-        <w:t>Fig</w:t>
-      </w:r>
-      <w:r>
-        <w:t>.</w:t>
-      </w:r>
-      <w:r>
-        <w:t xml:space="preserve"> </w:t>
-      </w:r>
-      <w:r>
-        <w:t xml:space="preserve">1B </w:t>
-      </w:r>
-      <w:r>
-        <w:t>shows</w:t>
-      </w:r>
-      <w:r>
-        <w:t xml:space="preserve"> </w:t>
+        <w:t>A</w:t>
+      </w:r>
+      <w:r>
+        <w:t xml:space="preserve"> as a function of </w:t>
       </w:r>
       <w:r>
         <w:rPr>
           <w:i/>
           <w:iCs/>
         </w:rPr>
-        <w:t>A</w:t>
-      </w:r>
-      <w:r>
-        <w:t xml:space="preserve"> </w:t>
-      </w:r>
-      <w:r>
-        <w:t>as a function of</w:t>
-      </w:r>
-      <w:r>
-        <w:t xml:space="preserve"> </w:t>
-      </w:r>
-      <w:r>
-        <w:rPr>
-          <w:i/>
-          <w:iCs/>
-        </w:rPr>
         <w:t>1-β</w:t>
       </w:r>
       <w:r>
-        <w:t xml:space="preserve"> for different birth cohorts</w:t>
-      </w:r>
-      <w:r>
-        <w:t xml:space="preserve"> in the United States</w:t>
-      </w:r>
-      <w:r>
-        <w:t xml:space="preserve">. </w:t>
-      </w:r>
-      <w:r>
-        <w:t>It shows that</w:t>
-      </w:r>
-      <w:r>
-        <w:t>,</w:t>
-      </w:r>
-      <w:r>
-        <w:t xml:space="preserve"> </w:t>
-      </w:r>
-      <w:r>
-        <w:rPr>
-          <w:i/>
-        </w:rPr>
-        <w:t>ceteris paribus</w:t>
-      </w:r>
-      <w:r>
-        <w:t>, relative mobility increases</w:t>
-      </w:r>
-      <w:r>
-        <w:t xml:space="preserve"> as</w:t>
-      </w:r>
-      <w:r>
-        <w:t xml:space="preserve"> absolute mobility decreases.</w:t>
+        <w:t xml:space="preserve"> for different birth cohorts in the United States. It shows</w:t>
+      </w:r>
+      <w:r>
+        <w:t xml:space="preserve"> </w:t>
+      </w:r>
+      <w:r>
+        <w:t>–</w:t>
+      </w:r>
+      <w:r>
+        <w:t xml:space="preserve"> </w:t>
+      </w:r>
+      <w:r>
+        <w:rPr>
+          <w:i/>
+        </w:rPr>
+        <w:t>ceteris</w:t>
+      </w:r>
+      <w:r>
+        <w:rPr>
+          <w:i/>
+        </w:rPr>
+        <w:t xml:space="preserve"> </w:t>
+      </w:r>
+      <w:r>
+        <w:rPr>
+          <w:i/>
+        </w:rPr>
+        <w:t>paribus</w:t>
+      </w:r>
+      <w:r>
+        <w:t xml:space="preserve"> and </w:t>
+      </w:r>
+      <w:r>
+        <w:t>with</w:t>
+      </w:r>
+      <w:r>
+        <w:t xml:space="preserve"> equally</w:t>
+      </w:r>
+      <w:r>
+        <w:t>-distributed</w:t>
+      </w:r>
+      <w:r>
+        <w:t xml:space="preserve"> </w:t>
+      </w:r>
+      <w:r>
+        <w:t xml:space="preserve">positive </w:t>
+      </w:r>
+      <w:r>
+        <w:t>income growth</w:t>
+      </w:r>
+      <w:r>
+        <w:t xml:space="preserve"> </w:t>
+      </w:r>
+      <w:r>
+        <w:t xml:space="preserve">– </w:t>
+      </w:r>
+      <w:r>
+        <w:t xml:space="preserve">that </w:t>
+      </w:r>
+      <w:r>
+        <w:t>relative</w:t>
+      </w:r>
+      <w:r>
+        <w:t xml:space="preserve"> </w:t>
+      </w:r>
+      <w:r>
+        <w:t>mobility</w:t>
+      </w:r>
+      <w:r>
+        <w:t xml:space="preserve"> </w:t>
+      </w:r>
+      <w:r>
+        <w:t>increases as absolute mobility decreases.</w:t>
       </w:r>
     </w:p>
     <w:p>
@@ -1331,7 +1225,13 @@
         <w:ind w:firstLine="720"/>
       </w:pPr>
       <w:r>
-        <w:t xml:space="preserve">This seemingly counter-intuitive </w:t>
+        <w:t xml:space="preserve">This </w:t>
+      </w:r>
+      <w:r>
+        <w:t>counterintuitive</w:t>
+      </w:r>
+      <w:r>
+        <w:t xml:space="preserve"> </w:t>
       </w:r>
       <w:r>
         <w:t>finding</w:t>
@@ -1340,7 +1240,10 @@
         <w:t xml:space="preserve"> </w:t>
       </w:r>
       <w:r>
-        <w:t>results from</w:t>
+        <w:t>stems</w:t>
+      </w:r>
+      <w:r>
+        <w:t xml:space="preserve"> from</w:t>
       </w:r>
       <w:r>
         <w:t xml:space="preserve"> a fundamental </w:t>
@@ -1349,13 +1252,13 @@
         <w:t xml:space="preserve">conceptual </w:t>
       </w:r>
       <w:r>
-        <w:t xml:space="preserve">difference between the definitions of </w:t>
+        <w:t xml:space="preserve">difference between </w:t>
       </w:r>
       <w:r>
         <w:t xml:space="preserve">relative and </w:t>
       </w:r>
       <w:r>
-        <w:t>absolute mobility measures.</w:t>
+        <w:t>absolute mobility.</w:t>
       </w:r>
       <w:r>
         <w:t xml:space="preserve"> I</w:t>
@@ -1382,7 +1285,19 @@
         <w:t xml:space="preserve">. </w:t>
       </w:r>
       <w:r>
-        <w:t xml:space="preserve">In particular, trends in absolute mobility can be confounded by </w:t>
+        <w:t xml:space="preserve">In particular, absolute mobility </w:t>
+      </w:r>
+      <w:r>
+        <w:t xml:space="preserve">is </w:t>
+      </w:r>
+      <w:r>
+        <w:t>very</w:t>
+      </w:r>
+      <w:r>
+        <w:t xml:space="preserve"> sensitive to</w:t>
+      </w:r>
+      <w:r>
+        <w:t xml:space="preserve"> </w:t>
       </w:r>
       <w:r>
         <w:t>across-the-board</w:t>
@@ -1391,7 +1306,19 @@
         <w:t xml:space="preserve"> economic growth. </w:t>
       </w:r>
       <w:r>
-        <w:t>For example, during the middle ages</w:t>
+        <w:t xml:space="preserve">For example, during the </w:t>
+      </w:r>
+      <w:r>
+        <w:t>M</w:t>
+      </w:r>
+      <w:r>
+        <w:t xml:space="preserve">iddle </w:t>
+      </w:r>
+      <w:r>
+        <w:t>A</w:t>
+      </w:r>
+      <w:r>
+        <w:t>ges</w:t>
       </w:r>
       <w:r>
         <w:t xml:space="preserve"> –</w:t>
@@ -1427,7 +1354,13 @@
         <w:t xml:space="preserve"> because</w:t>
       </w:r>
       <w:r>
-        <w:t xml:space="preserve"> social class and profession were largely inherited </w:t>
+        <w:t xml:space="preserve"> social class and profession were </w:t>
+      </w:r>
+      <w:r>
+        <w:t>predominantly</w:t>
+      </w:r>
+      <w:r>
+        <w:t xml:space="preserve"> inherited </w:t>
       </w:r>
       <w:r>
         <w:rPr>
@@ -1506,70 +1439,40 @@
         <w:t xml:space="preserve">. </w:t>
       </w:r>
       <w:r>
-        <w:t>Thus, m</w:t>
-      </w:r>
-      <w:r>
-        <w:t xml:space="preserve">obility measures may paint a misleading picture of </w:t>
+        <w:t>A</w:t>
+      </w:r>
+      <w:r>
+        <w:t xml:space="preserve"> misleading picture of </w:t>
       </w:r>
       <w:r>
         <w:t>intergenerational mobility</w:t>
       </w:r>
       <w:r>
-        <w:t xml:space="preserve"> if not understood and interpreted correctly</w:t>
-      </w:r>
-      <w:r>
-        <w:t>.</w:t>
-      </w:r>
-    </w:p>
-    <w:p>
-      <w:pPr>
-        <w:pStyle w:val="Teaser"/>
-        <w:ind w:firstLine="720"/>
-        <w:rPr>
-          <w:b/>
-          <w:bCs/>
-          <w:i/>
-          <w:iCs/>
-          <w:u w:val="single"/>
-        </w:rPr>
-      </w:pPr>
-      <w:r>
-        <w:t>We note that the observed decrease in the rate of absolute mobility in the United States was “</w:t>
-      </w:r>
-      <w:r>
-        <w:t>driven by the more unequal distribution of economic growth in recent decades</w:t>
-      </w:r>
-      <w:r>
-        <w:t>”</w:t>
-      </w:r>
-      <w:r>
-        <w:t xml:space="preserve"> </w:t>
-      </w:r>
-      <w:r>
-        <w:rPr>
-          <w:i/>
-          <w:iCs/>
-        </w:rPr>
-        <w:t>(2)</w:t>
-      </w:r>
-      <w:r>
-        <w:t xml:space="preserve">, and </w:t>
-      </w:r>
-      <w:r>
-        <w:t>not by an increase in relative mobility</w:t>
-      </w:r>
-      <w:r>
-        <w:t>. However, the theoretical relationship found is a possible mechanism for changes in absolute mobility</w:t>
-      </w:r>
-      <w:r>
-        <w:rPr>
-          <w:b/>
-          <w:bCs/>
-          <w:i/>
-          <w:iCs/>
-          <w:u w:val="single"/>
-        </w:rPr>
-        <w:t>, often overlooked.</w:t>
+        <w:t xml:space="preserve"> </w:t>
+      </w:r>
+      <w:r>
+        <w:t xml:space="preserve">may </w:t>
+      </w:r>
+      <w:r>
+        <w:t>arise</w:t>
+      </w:r>
+      <w:r>
+        <w:t xml:space="preserve"> </w:t>
+      </w:r>
+      <w:r>
+        <w:t xml:space="preserve">if </w:t>
+      </w:r>
+      <w:r>
+        <w:t>the</w:t>
+      </w:r>
+      <w:r>
+        <w:t xml:space="preserve"> basic properties </w:t>
+      </w:r>
+      <w:r>
+        <w:t xml:space="preserve">of measures </w:t>
+      </w:r>
+      <w:r>
+        <w:t>are overlooked.</w:t>
       </w:r>
     </w:p>
     <w:p>
@@ -1578,13 +1481,18 @@
         <w:ind w:firstLine="720"/>
       </w:pPr>
       <w:r>
-        <w:t>E</w:t>
+        <w:t>In conclusion, e</w:t>
       </w:r>
       <w:r>
         <w:t xml:space="preserve">mpirically </w:t>
       </w:r>
       <w:r>
-        <w:t>addressing</w:t>
+        <w:t>address</w:t>
+      </w:r>
+      <w:bookmarkStart w:id="0" w:name="_GoBack"/>
+      <w:bookmarkEnd w:id="0"/>
+      <w:r>
+        <w:t>ing</w:t>
       </w:r>
       <w:r>
         <w:t xml:space="preserve"> concepts like the “American Dream”, inclusive growth</w:t>
@@ -1608,10 +1516,7 @@
         <w:t xml:space="preserve">subtleties </w:t>
       </w:r>
       <w:r>
-        <w:t xml:space="preserve">noted </w:t>
-      </w:r>
-      <w:r>
-        <w:t>above</w:t>
+        <w:t>described herein</w:t>
       </w:r>
       <w:r>
         <w:t xml:space="preserve"> </w:t>
@@ -1620,7 +1525,7 @@
         <w:t xml:space="preserve">to </w:t>
       </w:r>
       <w:r>
-        <w:t>prevent</w:t>
+        <w:t>avoid</w:t>
       </w:r>
       <w:r>
         <w:t xml:space="preserve"> misinterpretation.</w:t>
@@ -1982,7 +1887,6 @@
         </w:rPr>
         <w:t xml:space="preserve">Y. Berman, </w:t>
       </w:r>
-      <w:bookmarkStart w:id="0" w:name="_GoBack"/>
       <w:proofErr w:type="spellStart"/>
       <w:r>
         <w:rPr>
@@ -2001,7 +1905,6 @@
         </w:rPr>
         <w:t xml:space="preserve"> preprint</w:t>
       </w:r>
-      <w:bookmarkEnd w:id="0"/>
       <w:r>
         <w:rPr>
           <w:rFonts w:asciiTheme="majorBidi" w:hAnsiTheme="majorBidi" w:cstheme="majorBidi"/>
@@ -2354,7 +2257,7 @@
         <w:rPr>
           <w:b/>
           <w:noProof/>
-          <w:lang w:bidi="he-IL"/>
+          <w:lang w:val="en-GB" w:eastAsia="en-GB"/>
         </w:rPr>
         <w:drawing>
           <wp:inline distT="0" distB="0" distL="0" distR="0" wp14:anchorId="414916F0" wp14:editId="2C01C104">
@@ -2372,7 +2275,7 @@
                     <pic:cNvPicPr/>
                   </pic:nvPicPr>
                   <pic:blipFill>
-                    <a:blip r:embed="rId8">
+                    <a:blip r:embed="rId7">
                       <a:extLst>
                         <a:ext uri="{28A0092B-C50C-407E-A947-70E740481C1C}">
                           <a14:useLocalDpi xmlns:a14="http://schemas.microsoft.com/office/drawing/2010/main" val="0"/>
@@ -2443,10 +2346,25 @@
         <w:t>the</w:t>
       </w:r>
       <w:r>
-        <w:t xml:space="preserve"> historical trend of the rate of absolute mobility</w:t>
-      </w:r>
-      <w:r>
-        <w:t xml:space="preserve"> (calculations are based on the pretax income</w:t>
+        <w:t xml:space="preserve"> historical </w:t>
+      </w:r>
+      <w:r>
+        <w:t xml:space="preserve">declining </w:t>
+      </w:r>
+      <w:r>
+        <w:t>trend of the rate of absolute mobility</w:t>
+      </w:r>
+      <w:r>
+        <w:t>.</w:t>
+      </w:r>
+      <w:r>
+        <w:t xml:space="preserve"> </w:t>
+      </w:r>
+      <w:r>
+        <w:t>C</w:t>
+      </w:r>
+      <w:r>
+        <w:t>alculations are based on the pretax income</w:t>
       </w:r>
       <w:r>
         <w:t xml:space="preserve"> per capita </w:t>
@@ -2505,10 +2423,10 @@
         <w:t>)</w:t>
       </w:r>
       <w:r>
-        <w:t>)</w:t>
-      </w:r>
-      <w:r>
-        <w:t xml:space="preserve">; </w:t>
+        <w:t>.</w:t>
+      </w:r>
+      <w:r>
+        <w:t xml:space="preserve"> </w:t>
       </w:r>
       <w:r>
         <w:rPr>
@@ -2518,7 +2436,10 @@
         <w:t>B</w:t>
       </w:r>
       <w:r>
-        <w:t>) The theoretical relationship</w:t>
+        <w:t>)</w:t>
+      </w:r>
+      <w:r>
+        <w:t xml:space="preserve"> The theoretical relationship</w:t>
       </w:r>
       <w:r>
         <w:t xml:space="preserve"> between the rate of absolute mobility and the </w:t>
@@ -2536,26 +2457,47 @@
         <w:t>elasticity, assuming the bivariate normal approximation for the log-incomes</w:t>
       </w:r>
       <w:r>
-        <w:t xml:space="preserve">. This </w:t>
-      </w:r>
-      <w:r>
-        <w:t xml:space="preserve">produces a seemingly counter-intuitive result – the two types of </w:t>
+        <w:t>, for different birth cohorts in the United States</w:t>
+      </w:r>
+      <w:r>
+        <w:t xml:space="preserve"> This </w:t>
+      </w:r>
+      <w:r>
+        <w:t>demonstrates</w:t>
+      </w:r>
+      <w:r>
+        <w:t xml:space="preserve"> </w:t>
+      </w:r>
+      <w:r>
+        <w:t>the</w:t>
+      </w:r>
+      <w:r>
+        <w:t xml:space="preserve"> </w:t>
+      </w:r>
+      <w:r>
+        <w:t>counter</w:t>
+      </w:r>
+      <w:r>
+        <w:t xml:space="preserve">intuitive result </w:t>
+      </w:r>
+      <w:r>
+        <w:t xml:space="preserve">that the two </w:t>
       </w:r>
       <w:r>
         <w:t>mobility</w:t>
       </w:r>
       <w:r>
-        <w:t xml:space="preserve"> are inversely related</w:t>
-      </w:r>
-      <w:r>
-        <w:t>, considering different birth cohorts in the United States</w:t>
-      </w:r>
-      <w:r>
-        <w:t>.</w:t>
+        <w:t xml:space="preserve"> </w:t>
+      </w:r>
+      <w:r>
+        <w:t xml:space="preserve">measures </w:t>
+      </w:r>
+      <w:r>
+        <w:t>are inversely related.</w:t>
       </w:r>
     </w:p>
     <w:sectPr>
-      <w:headerReference w:type="first" r:id="rId9"/>
+      <w:headerReference w:type="first" r:id="rId8"/>
       <w:pgSz w:w="12240" w:h="15840"/>
       <w:pgMar w:top="1440" w:right="1440" w:bottom="1440" w:left="1440" w:header="432" w:footer="720" w:gutter="0"/>
       <w:cols w:space="720"/>
@@ -2567,7 +2509,7 @@
 </file>
 
 <file path=word/endnotes.xml><?xml version="1.0" encoding="utf-8"?>
-<w:endnotes xmlns:wpc="http://schemas.microsoft.com/office/word/2010/wordprocessingCanvas" xmlns:mc="http://schemas.openxmlformats.org/markup-compatibility/2006" xmlns:o="urn:schemas-microsoft-com:office:office" xmlns:r="http://schemas.openxmlformats.org/officeDocument/2006/relationships" xmlns:m="http://schemas.openxmlformats.org/officeDocument/2006/math" xmlns:v="urn:schemas-microsoft-com:vml" xmlns:wp14="http://schemas.microsoft.com/office/word/2010/wordprocessingDrawing" xmlns:wp="http://schemas.openxmlformats.org/drawingml/2006/wordprocessingDrawing" xmlns:w10="urn:schemas-microsoft-com:office:word" xmlns:w="http://schemas.openxmlformats.org/wordprocessingml/2006/main" xmlns:w14="http://schemas.microsoft.com/office/word/2010/wordml" xmlns:wpg="http://schemas.microsoft.com/office/word/2010/wordprocessingGroup" xmlns:wpi="http://schemas.microsoft.com/office/word/2010/wordprocessingInk" xmlns:wne="http://schemas.microsoft.com/office/word/2006/wordml" xmlns:wps="http://schemas.microsoft.com/office/word/2010/wordprocessingShape" mc:Ignorable="w14 wp14">
+<w:endnotes xmlns:wpc="http://schemas.microsoft.com/office/word/2010/wordprocessingCanvas" xmlns:mc="http://schemas.openxmlformats.org/markup-compatibility/2006" xmlns:o="urn:schemas-microsoft-com:office:office" xmlns:r="http://schemas.openxmlformats.org/officeDocument/2006/relationships" xmlns:m="http://schemas.openxmlformats.org/officeDocument/2006/math" xmlns:v="urn:schemas-microsoft-com:vml" xmlns:wp14="http://schemas.microsoft.com/office/word/2010/wordprocessingDrawing" xmlns:wp="http://schemas.openxmlformats.org/drawingml/2006/wordprocessingDrawing" xmlns:w10="urn:schemas-microsoft-com:office:word" xmlns:w="http://schemas.openxmlformats.org/wordprocessingml/2006/main" xmlns:w14="http://schemas.microsoft.com/office/word/2010/wordml" xmlns:w15="http://schemas.microsoft.com/office/word/2012/wordml" xmlns:wpg="http://schemas.microsoft.com/office/word/2010/wordprocessingGroup" xmlns:wpi="http://schemas.microsoft.com/office/word/2010/wordprocessingInk" xmlns:wne="http://schemas.microsoft.com/office/word/2006/wordml" xmlns:wps="http://schemas.microsoft.com/office/word/2010/wordprocessingShape" mc:Ignorable="w14 w15 wp14">
   <w:endnote w:type="separator" w:id="-1">
     <w:p>
       <w:r>
@@ -2586,7 +2528,7 @@
 </file>
 
 <file path=word/footnotes.xml><?xml version="1.0" encoding="utf-8"?>
-<w:footnotes xmlns:wpc="http://schemas.microsoft.com/office/word/2010/wordprocessingCanvas" xmlns:mc="http://schemas.openxmlformats.org/markup-compatibility/2006" xmlns:o="urn:schemas-microsoft-com:office:office" xmlns:r="http://schemas.openxmlformats.org/officeDocument/2006/relationships" xmlns:m="http://schemas.openxmlformats.org/officeDocument/2006/math" xmlns:v="urn:schemas-microsoft-com:vml" xmlns:wp14="http://schemas.microsoft.com/office/word/2010/wordprocessingDrawing" xmlns:wp="http://schemas.openxmlformats.org/drawingml/2006/wordprocessingDrawing" xmlns:w10="urn:schemas-microsoft-com:office:word" xmlns:w="http://schemas.openxmlformats.org/wordprocessingml/2006/main" xmlns:w14="http://schemas.microsoft.com/office/word/2010/wordml" xmlns:wpg="http://schemas.microsoft.com/office/word/2010/wordprocessingGroup" xmlns:wpi="http://schemas.microsoft.com/office/word/2010/wordprocessingInk" xmlns:wne="http://schemas.microsoft.com/office/word/2006/wordml" xmlns:wps="http://schemas.microsoft.com/office/word/2010/wordprocessingShape" mc:Ignorable="w14 wp14">
+<w:footnotes xmlns:wpc="http://schemas.microsoft.com/office/word/2010/wordprocessingCanvas" xmlns:mc="http://schemas.openxmlformats.org/markup-compatibility/2006" xmlns:o="urn:schemas-microsoft-com:office:office" xmlns:r="http://schemas.openxmlformats.org/officeDocument/2006/relationships" xmlns:m="http://schemas.openxmlformats.org/officeDocument/2006/math" xmlns:v="urn:schemas-microsoft-com:vml" xmlns:wp14="http://schemas.microsoft.com/office/word/2010/wordprocessingDrawing" xmlns:wp="http://schemas.openxmlformats.org/drawingml/2006/wordprocessingDrawing" xmlns:w10="urn:schemas-microsoft-com:office:word" xmlns:w="http://schemas.openxmlformats.org/wordprocessingml/2006/main" xmlns:w14="http://schemas.microsoft.com/office/word/2010/wordml" xmlns:w15="http://schemas.microsoft.com/office/word/2012/wordml" xmlns:wpg="http://schemas.microsoft.com/office/word/2010/wordprocessingGroup" xmlns:wpi="http://schemas.microsoft.com/office/word/2010/wordprocessingInk" xmlns:wne="http://schemas.microsoft.com/office/word/2006/wordml" xmlns:wps="http://schemas.microsoft.com/office/word/2010/wordprocessingShape" mc:Ignorable="w14 w15 wp14">
   <w:footnote w:type="separator" w:id="-1">
     <w:p>
       <w:r>
@@ -2605,7 +2547,7 @@
 </file>
 
 <file path=word/header1.xml><?xml version="1.0" encoding="utf-8"?>
-<w:hdr xmlns:wpc="http://schemas.microsoft.com/office/word/2010/wordprocessingCanvas" xmlns:mc="http://schemas.openxmlformats.org/markup-compatibility/2006" xmlns:o="urn:schemas-microsoft-com:office:office" xmlns:r="http://schemas.openxmlformats.org/officeDocument/2006/relationships" xmlns:m="http://schemas.openxmlformats.org/officeDocument/2006/math" xmlns:v="urn:schemas-microsoft-com:vml" xmlns:wp14="http://schemas.microsoft.com/office/word/2010/wordprocessingDrawing" xmlns:wp="http://schemas.openxmlformats.org/drawingml/2006/wordprocessingDrawing" xmlns:w10="urn:schemas-microsoft-com:office:word" xmlns:w="http://schemas.openxmlformats.org/wordprocessingml/2006/main" xmlns:w14="http://schemas.microsoft.com/office/word/2010/wordml" xmlns:wpg="http://schemas.microsoft.com/office/word/2010/wordprocessingGroup" xmlns:wpi="http://schemas.microsoft.com/office/word/2010/wordprocessingInk" xmlns:wne="http://schemas.microsoft.com/office/word/2006/wordml" xmlns:wps="http://schemas.microsoft.com/office/word/2010/wordprocessingShape" mc:Ignorable="w14 wp14">
+<w:hdr xmlns:wpc="http://schemas.microsoft.com/office/word/2010/wordprocessingCanvas" xmlns:mc="http://schemas.openxmlformats.org/markup-compatibility/2006" xmlns:o="urn:schemas-microsoft-com:office:office" xmlns:r="http://schemas.openxmlformats.org/officeDocument/2006/relationships" xmlns:m="http://schemas.openxmlformats.org/officeDocument/2006/math" xmlns:v="urn:schemas-microsoft-com:vml" xmlns:wp14="http://schemas.microsoft.com/office/word/2010/wordprocessingDrawing" xmlns:wp="http://schemas.openxmlformats.org/drawingml/2006/wordprocessingDrawing" xmlns:w10="urn:schemas-microsoft-com:office:word" xmlns:w="http://schemas.openxmlformats.org/wordprocessingml/2006/main" xmlns:w14="http://schemas.microsoft.com/office/word/2010/wordml" xmlns:w15="http://schemas.microsoft.com/office/word/2012/wordml" xmlns:wpg="http://schemas.microsoft.com/office/word/2010/wordprocessingGroup" xmlns:wpi="http://schemas.microsoft.com/office/word/2010/wordprocessingInk" xmlns:wne="http://schemas.microsoft.com/office/word/2006/wordml" xmlns:wps="http://schemas.microsoft.com/office/word/2010/wordprocessingShape" mc:Ignorable="w14 w15 wp14">
   <w:p>
     <w:pPr>
       <w:pStyle w:val="Header"/>
@@ -2613,7 +2555,7 @@
     <w:r>
       <w:rPr>
         <w:noProof/>
-        <w:lang w:bidi="he-IL"/>
+        <w:lang w:val="en-GB" w:eastAsia="en-GB"/>
       </w:rPr>
       <w:drawing>
         <wp:anchor distT="0" distB="0" distL="114300" distR="114300" simplePos="0" relativeHeight="251657728" behindDoc="0" locked="0" layoutInCell="1" allowOverlap="1" wp14:anchorId="23630533" wp14:editId="28CB41BB">
@@ -2694,8 +2636,8 @@
 </file>
 
 <file path=word/numbering.xml><?xml version="1.0" encoding="utf-8"?>
-<w:numbering xmlns:wpc="http://schemas.microsoft.com/office/word/2010/wordprocessingCanvas" xmlns:mc="http://schemas.openxmlformats.org/markup-compatibility/2006" xmlns:o="urn:schemas-microsoft-com:office:office" xmlns:r="http://schemas.openxmlformats.org/officeDocument/2006/relationships" xmlns:m="http://schemas.openxmlformats.org/officeDocument/2006/math" xmlns:v="urn:schemas-microsoft-com:vml" xmlns:wp14="http://schemas.microsoft.com/office/word/2010/wordprocessingDrawing" xmlns:wp="http://schemas.openxmlformats.org/drawingml/2006/wordprocessingDrawing" xmlns:w10="urn:schemas-microsoft-com:office:word" xmlns:w="http://schemas.openxmlformats.org/wordprocessingml/2006/main" xmlns:w14="http://schemas.microsoft.com/office/word/2010/wordml" xmlns:wpg="http://schemas.microsoft.com/office/word/2010/wordprocessingGroup" xmlns:wpi="http://schemas.microsoft.com/office/word/2010/wordprocessingInk" xmlns:wne="http://schemas.microsoft.com/office/word/2006/wordml" xmlns:wps="http://schemas.microsoft.com/office/word/2010/wordprocessingShape" mc:Ignorable="w14 wp14">
-  <w:abstractNum w:abstractNumId="0">
+<w:numbering xmlns:wpc="http://schemas.microsoft.com/office/word/2010/wordprocessingCanvas" xmlns:mc="http://schemas.openxmlformats.org/markup-compatibility/2006" xmlns:o="urn:schemas-microsoft-com:office:office" xmlns:r="http://schemas.openxmlformats.org/officeDocument/2006/relationships" xmlns:m="http://schemas.openxmlformats.org/officeDocument/2006/math" xmlns:v="urn:schemas-microsoft-com:vml" xmlns:wp14="http://schemas.microsoft.com/office/word/2010/wordprocessingDrawing" xmlns:wp="http://schemas.openxmlformats.org/drawingml/2006/wordprocessingDrawing" xmlns:w10="urn:schemas-microsoft-com:office:word" xmlns:w="http://schemas.openxmlformats.org/wordprocessingml/2006/main" xmlns:w14="http://schemas.microsoft.com/office/word/2010/wordml" xmlns:w15="http://schemas.microsoft.com/office/word/2012/wordml" xmlns:wpg="http://schemas.microsoft.com/office/word/2010/wordprocessingGroup" xmlns:wpi="http://schemas.microsoft.com/office/word/2010/wordprocessingInk" xmlns:wne="http://schemas.microsoft.com/office/word/2006/wordml" xmlns:wps="http://schemas.microsoft.com/office/word/2010/wordprocessingShape" mc:Ignorable="w14 w15 wp14">
+  <w:abstractNum w:abstractNumId="0" w15:restartNumberingAfterBreak="0">
     <w:nsid w:val="FFFFFF7C"/>
     <w:multiLevelType w:val="singleLevel"/>
     <w:tmpl w:val="C8306B60"/>
@@ -2712,7 +2654,7 @@
       </w:pPr>
     </w:lvl>
   </w:abstractNum>
-  <w:abstractNum w:abstractNumId="1">
+  <w:abstractNum w:abstractNumId="1" w15:restartNumberingAfterBreak="0">
     <w:nsid w:val="FFFFFF7D"/>
     <w:multiLevelType w:val="singleLevel"/>
     <w:tmpl w:val="12C0A9CE"/>
@@ -2729,7 +2671,7 @@
       </w:pPr>
     </w:lvl>
   </w:abstractNum>
-  <w:abstractNum w:abstractNumId="2">
+  <w:abstractNum w:abstractNumId="2" w15:restartNumberingAfterBreak="0">
     <w:nsid w:val="FFFFFF7E"/>
     <w:multiLevelType w:val="singleLevel"/>
     <w:tmpl w:val="FFF87976"/>
@@ -2746,7 +2688,7 @@
       </w:pPr>
     </w:lvl>
   </w:abstractNum>
-  <w:abstractNum w:abstractNumId="3">
+  <w:abstractNum w:abstractNumId="3" w15:restartNumberingAfterBreak="0">
     <w:nsid w:val="FFFFFF7F"/>
     <w:multiLevelType w:val="singleLevel"/>
     <w:tmpl w:val="57B8ABE4"/>
@@ -2763,7 +2705,7 @@
       </w:pPr>
     </w:lvl>
   </w:abstractNum>
-  <w:abstractNum w:abstractNumId="4">
+  <w:abstractNum w:abstractNumId="4" w15:restartNumberingAfterBreak="0">
     <w:nsid w:val="FFFFFF80"/>
     <w:multiLevelType w:val="singleLevel"/>
     <w:tmpl w:val="98FC9550"/>
@@ -2783,7 +2725,7 @@
       </w:rPr>
     </w:lvl>
   </w:abstractNum>
-  <w:abstractNum w:abstractNumId="5">
+  <w:abstractNum w:abstractNumId="5" w15:restartNumberingAfterBreak="0">
     <w:nsid w:val="FFFFFF81"/>
     <w:multiLevelType w:val="singleLevel"/>
     <w:tmpl w:val="3C76FFC4"/>
@@ -2803,7 +2745,7 @@
       </w:rPr>
     </w:lvl>
   </w:abstractNum>
-  <w:abstractNum w:abstractNumId="6">
+  <w:abstractNum w:abstractNumId="6" w15:restartNumberingAfterBreak="0">
     <w:nsid w:val="FFFFFF82"/>
     <w:multiLevelType w:val="singleLevel"/>
     <w:tmpl w:val="4C34C55E"/>
@@ -2823,7 +2765,7 @@
       </w:rPr>
     </w:lvl>
   </w:abstractNum>
-  <w:abstractNum w:abstractNumId="7">
+  <w:abstractNum w:abstractNumId="7" w15:restartNumberingAfterBreak="0">
     <w:nsid w:val="FFFFFF83"/>
     <w:multiLevelType w:val="singleLevel"/>
     <w:tmpl w:val="0C068088"/>
@@ -2843,7 +2785,7 @@
       </w:rPr>
     </w:lvl>
   </w:abstractNum>
-  <w:abstractNum w:abstractNumId="8">
+  <w:abstractNum w:abstractNumId="8" w15:restartNumberingAfterBreak="0">
     <w:nsid w:val="FFFFFF88"/>
     <w:multiLevelType w:val="singleLevel"/>
     <w:tmpl w:val="A50088B0"/>
@@ -2860,7 +2802,7 @@
       </w:pPr>
     </w:lvl>
   </w:abstractNum>
-  <w:abstractNum w:abstractNumId="9">
+  <w:abstractNum w:abstractNumId="9" w15:restartNumberingAfterBreak="0">
     <w:nsid w:val="FFFFFF89"/>
     <w:multiLevelType w:val="singleLevel"/>
     <w:tmpl w:val="2C8A39C0"/>
@@ -2880,7 +2822,7 @@
       </w:rPr>
     </w:lvl>
   </w:abstractNum>
-  <w:abstractNum w:abstractNumId="10">
+  <w:abstractNum w:abstractNumId="10" w15:restartNumberingAfterBreak="0">
     <w:nsid w:val="1478067D"/>
     <w:multiLevelType w:val="hybridMultilevel"/>
     <w:tmpl w:val="9FB67F76"/>
@@ -3006,7 +2948,7 @@
 </file>
 
 <file path=word/styles.xml><?xml version="1.0" encoding="utf-8"?>
-<w:styles xmlns:mc="http://schemas.openxmlformats.org/markup-compatibility/2006" xmlns:r="http://schemas.openxmlformats.org/officeDocument/2006/relationships" xmlns:w="http://schemas.openxmlformats.org/wordprocessingml/2006/main" xmlns:w14="http://schemas.microsoft.com/office/word/2010/wordml" mc:Ignorable="w14">
+<w:styles xmlns:mc="http://schemas.openxmlformats.org/markup-compatibility/2006" xmlns:r="http://schemas.openxmlformats.org/officeDocument/2006/relationships" xmlns:w="http://schemas.openxmlformats.org/wordprocessingml/2006/main" xmlns:w14="http://schemas.microsoft.com/office/word/2010/wordml" xmlns:w15="http://schemas.microsoft.com/office/word/2012/wordml" mc:Ignorable="w14 w15">
   <w:docDefaults>
     <w:rPrDefault>
       <w:rPr>
@@ -3016,2028 +2958,378 @@
     </w:rPrDefault>
     <w:pPrDefault/>
   </w:docDefaults>
-  <w:latentStyles w:defLockedState="0" w:defUIPriority="99" w:defSemiHidden="1" w:defUnhideWhenUsed="1" w:defQFormat="0" w:count="267">
-    <w:lsdException w:name="Normal" w:semiHidden="0" w:uiPriority="0" w:unhideWhenUsed="0" w:qFormat="1"/>
-    <w:lsdException w:name="heading 1" w:semiHidden="0" w:uiPriority="9" w:unhideWhenUsed="0" w:qFormat="1"/>
-    <w:lsdException w:name="heading 2" w:uiPriority="9" w:qFormat="1"/>
-    <w:lsdException w:name="heading 3" w:uiPriority="9" w:qFormat="1"/>
-    <w:lsdException w:name="heading 4" w:uiPriority="9" w:qFormat="1"/>
-    <w:lsdException w:name="heading 5" w:uiPriority="9" w:qFormat="1"/>
-    <w:lsdException w:name="heading 6" w:uiPriority="9" w:qFormat="1"/>
-    <w:lsdException w:name="heading 7" w:uiPriority="9" w:qFormat="1"/>
-    <w:lsdException w:name="heading 8" w:uiPriority="9" w:qFormat="1"/>
-    <w:lsdException w:name="heading 9" w:uiPriority="9" w:qFormat="1"/>
-    <w:lsdException w:name="toc 1" w:uiPriority="39"/>
-    <w:lsdException w:name="toc 2" w:uiPriority="39"/>
-    <w:lsdException w:name="toc 3" w:uiPriority="39"/>
-    <w:lsdException w:name="toc 4" w:uiPriority="39"/>
-    <w:lsdException w:name="toc 5" w:uiPriority="39"/>
-    <w:lsdException w:name="toc 6" w:uiPriority="39"/>
-    <w:lsdException w:name="toc 7" w:uiPriority="39"/>
-    <w:lsdException w:name="toc 8" w:uiPriority="39"/>
-    <w:lsdException w:name="toc 9" w:uiPriority="39"/>
-    <w:lsdException w:name="annotation text" w:uiPriority="0"/>
-    <w:lsdException w:name="header" w:uiPriority="0"/>
-    <w:lsdException w:name="footer" w:uiPriority="0"/>
-    <w:lsdException w:name="caption" w:uiPriority="35" w:qFormat="1"/>
-    <w:lsdException w:name="footnote reference" w:uiPriority="0"/>
-    <w:lsdException w:name="annotation reference" w:uiPriority="0"/>
-    <w:lsdException w:name="line number" w:uiPriority="0"/>
-    <w:lsdException w:name="page number" w:uiPriority="0"/>
-    <w:lsdException w:name="endnote reference" w:uiPriority="0"/>
-    <w:lsdException w:name="endnote text" w:uiPriority="0"/>
-    <w:lsdException w:name="Title" w:semiHidden="0" w:uiPriority="10" w:unhideWhenUsed="0" w:qFormat="1"/>
-    <w:lsdException w:name="Default Paragraph Font" w:uiPriority="1"/>
-    <w:lsdException w:name="Subtitle" w:semiHidden="0" w:uiPriority="11" w:unhideWhenUsed="0" w:qFormat="1"/>
-    <w:lsdException w:name="Hyperlink" w:uiPriority="0"/>
-    <w:lsdException w:name="FollowedHyperlink" w:uiPriority="0"/>
-    <w:lsdException w:name="Strong" w:semiHidden="0" w:uiPriority="22" w:unhideWhenUsed="0" w:qFormat="1"/>
-    <w:lsdException w:name="Emphasis" w:semiHidden="0" w:uiPriority="20" w:unhideWhenUsed="0" w:qFormat="1"/>
-    <w:lsdException w:name="HTML Acronym" w:uiPriority="0"/>
-    <w:lsdException w:name="HTML Cite" w:uiPriority="0"/>
-    <w:lsdException w:name="HTML Code" w:uiPriority="0"/>
-    <w:lsdException w:name="HTML Definition" w:uiPriority="0"/>
-    <w:lsdException w:name="HTML Keyboard" w:uiPriority="0"/>
-    <w:lsdException w:name="HTML Preformatted" w:uiPriority="0"/>
-    <w:lsdException w:name="HTML Sample" w:uiPriority="0"/>
-    <w:lsdException w:name="HTML Typewriter" w:uiPriority="0"/>
-    <w:lsdException w:name="HTML Variable" w:uiPriority="0"/>
-    <w:lsdException w:name="Balloon Text" w:uiPriority="0"/>
-    <w:lsdException w:name="Table Grid" w:semiHidden="0" w:uiPriority="59" w:unhideWhenUsed="0"/>
-    <w:lsdException w:name="No Spacing" w:semiHidden="0" w:unhideWhenUsed="0" w:qFormat="1"/>
-    <w:lsdException w:name="Light Shading" w:semiHidden="0" w:unhideWhenUsed="0"/>
-    <w:lsdException w:name="Light List" w:semiHidden="0" w:unhideWhenUsed="0"/>
-    <w:lsdException w:name="Light Grid" w:semiHidden="0" w:unhideWhenUsed="0"/>
-    <w:lsdException w:name="Medium Shading 1" w:semiHidden="0" w:unhideWhenUsed="0"/>
-    <w:lsdException w:name="Medium Shading 2" w:semiHidden="0" w:unhideWhenUsed="0"/>
-    <w:lsdException w:name="Medium List 1" w:semiHidden="0" w:unhideWhenUsed="0"/>
-    <w:lsdException w:name="Medium List 2" w:semiHidden="0" w:unhideWhenUsed="0"/>
-    <w:lsdException w:name="Medium Grid 1" w:semiHidden="0" w:unhideWhenUsed="0"/>
-    <w:lsdException w:name="Medium Grid 2" w:semiHidden="0" w:uiPriority="1" w:unhideWhenUsed="0" w:qFormat="1"/>
-    <w:lsdException w:name="Medium Grid 3" w:semiHidden="0" w:uiPriority="60" w:unhideWhenUsed="0"/>
-    <w:lsdException w:name="Dark List" w:semiHidden="0" w:uiPriority="61" w:unhideWhenUsed="0"/>
-    <w:lsdException w:name="Colorful Shading" w:semiHidden="0" w:uiPriority="62" w:unhideWhenUsed="0"/>
-    <w:lsdException w:name="Colorful List" w:semiHidden="0" w:uiPriority="63" w:unhideWhenUsed="0"/>
-    <w:lsdException w:name="Colorful Grid" w:semiHidden="0" w:uiPriority="64" w:unhideWhenUsed="0"/>
-    <w:lsdException w:name="Light Shading Accent 1" w:semiHidden="0" w:uiPriority="65" w:unhideWhenUsed="0"/>
-    <w:lsdException w:name="Light List Accent 1" w:semiHidden="0" w:uiPriority="66" w:unhideWhenUsed="0"/>
-    <w:lsdException w:name="Light Grid Accent 1" w:semiHidden="0" w:uiPriority="67" w:unhideWhenUsed="0"/>
-    <w:lsdException w:name="Medium Shading 1 Accent 1" w:semiHidden="0" w:uiPriority="68" w:unhideWhenUsed="0"/>
-    <w:lsdException w:name="Medium Shading 2 Accent 1" w:semiHidden="0" w:uiPriority="69" w:unhideWhenUsed="0"/>
-    <w:lsdException w:name="Medium List 1 Accent 1" w:semiHidden="0" w:uiPriority="70" w:unhideWhenUsed="0"/>
-    <w:lsdException w:name="Revision" w:semiHidden="0" w:uiPriority="71" w:unhideWhenUsed="0"/>
-    <w:lsdException w:name="List Paragraph" w:semiHidden="0" w:uiPriority="72" w:unhideWhenUsed="0" w:qFormat="1"/>
-    <w:lsdException w:name="Quote" w:semiHidden="0" w:uiPriority="73" w:unhideWhenUsed="0" w:qFormat="1"/>
-    <w:lsdException w:name="Intense Quote" w:semiHidden="0" w:uiPriority="60" w:unhideWhenUsed="0" w:qFormat="1"/>
-    <w:lsdException w:name="Medium List 2 Accent 1" w:semiHidden="0" w:uiPriority="61" w:unhideWhenUsed="0"/>
-    <w:lsdException w:name="Medium Grid 1 Accent 1" w:semiHidden="0" w:uiPriority="62" w:unhideWhenUsed="0"/>
-    <w:lsdException w:name="Medium Grid 2 Accent 1" w:semiHidden="0" w:uiPriority="63" w:unhideWhenUsed="0"/>
-    <w:lsdException w:name="Medium Grid 3 Accent 1" w:semiHidden="0" w:uiPriority="64" w:unhideWhenUsed="0"/>
-    <w:lsdException w:name="Dark List Accent 1" w:semiHidden="0" w:uiPriority="65" w:unhideWhenUsed="0"/>
-    <w:lsdException w:name="Colorful Shading Accent 1" w:semiHidden="0" w:unhideWhenUsed="0"/>
-    <w:lsdException w:name="Colorful List Accent 1" w:semiHidden="0" w:uiPriority="34" w:unhideWhenUsed="0" w:qFormat="1"/>
-    <w:lsdException w:name="Colorful Grid Accent 1" w:semiHidden="0" w:uiPriority="29" w:unhideWhenUsed="0" w:qFormat="1"/>
-    <w:lsdException w:name="Light Shading Accent 2" w:semiHidden="0" w:uiPriority="30" w:unhideWhenUsed="0" w:qFormat="1"/>
-    <w:lsdException w:name="Light List Accent 2" w:semiHidden="0" w:uiPriority="66" w:unhideWhenUsed="0"/>
-    <w:lsdException w:name="Light Grid Accent 2" w:semiHidden="0" w:uiPriority="67" w:unhideWhenUsed="0"/>
-    <w:lsdException w:name="Medium Shading 1 Accent 2" w:semiHidden="0" w:uiPriority="68" w:unhideWhenUsed="0"/>
-    <w:lsdException w:name="Medium Shading 2 Accent 2" w:semiHidden="0" w:uiPriority="69" w:unhideWhenUsed="0"/>
-    <w:lsdException w:name="Medium List 1 Accent 2" w:semiHidden="0" w:uiPriority="70" w:unhideWhenUsed="0"/>
-    <w:lsdException w:name="Medium List 2 Accent 2" w:semiHidden="0" w:uiPriority="71" w:unhideWhenUsed="0"/>
-    <w:lsdException w:name="Medium Grid 1 Accent 2" w:semiHidden="0" w:uiPriority="72" w:unhideWhenUsed="0"/>
-    <w:lsdException w:name="Medium Grid 2 Accent 2" w:semiHidden="0" w:uiPriority="73" w:unhideWhenUsed="0"/>
-    <w:lsdException w:name="Medium Grid 3 Accent 2" w:semiHidden="0" w:uiPriority="60" w:unhideWhenUsed="0"/>
-    <w:lsdException w:name="Dark List Accent 2" w:semiHidden="0" w:uiPriority="61" w:unhideWhenUsed="0"/>
-    <w:lsdException w:name="Colorful Shading Accent 2" w:semiHidden="0" w:uiPriority="62" w:unhideWhenUsed="0"/>
-    <w:lsdException w:name="Colorful List Accent 2" w:semiHidden="0" w:uiPriority="63" w:unhideWhenUsed="0"/>
-    <w:lsdException w:name="Colorful Grid Accent 2" w:semiHidden="0" w:uiPriority="64" w:unhideWhenUsed="0"/>
-    <w:lsdException w:name="Light Shading Accent 3" w:semiHidden="0" w:uiPriority="65" w:unhideWhenUsed="0"/>
-    <w:lsdException w:name="Light List Accent 3" w:semiHidden="0" w:uiPriority="66" w:unhideWhenUsed="0"/>
-    <w:lsdException w:name="Light Grid Accent 3" w:semiHidden="0" w:uiPriority="67" w:unhideWhenUsed="0"/>
-    <w:lsdException w:name="Medium Shading 1 Accent 3" w:semiHidden="0" w:uiPriority="68" w:unhideWhenUsed="0"/>
-    <w:lsdException w:name="Medium Shading 2 Accent 3" w:semiHidden="0" w:uiPriority="69" w:unhideWhenUsed="0"/>
-    <w:lsdException w:name="Medium List 1 Accent 3" w:semiHidden="0" w:uiPriority="70" w:unhideWhenUsed="0"/>
-    <w:lsdException w:name="Medium List 2 Accent 3" w:semiHidden="0" w:uiPriority="71" w:unhideWhenUsed="0"/>
-    <w:lsdException w:name="Medium Grid 1 Accent 3" w:semiHidden="0" w:uiPriority="72" w:unhideWhenUsed="0"/>
-    <w:lsdException w:name="Medium Grid 2 Accent 3" w:semiHidden="0" w:uiPriority="73" w:unhideWhenUsed="0"/>
-    <w:lsdException w:name="Medium Grid 3 Accent 3" w:semiHidden="0" w:uiPriority="60" w:unhideWhenUsed="0"/>
-    <w:lsdException w:name="Dark List Accent 3" w:semiHidden="0" w:uiPriority="61" w:unhideWhenUsed="0"/>
-    <w:lsdException w:name="Colorful Shading Accent 3" w:semiHidden="0" w:uiPriority="62" w:unhideWhenUsed="0"/>
-    <w:lsdException w:name="Colorful List Accent 3" w:semiHidden="0" w:uiPriority="63" w:unhideWhenUsed="0"/>
-    <w:lsdException w:name="Colorful Grid Accent 3" w:semiHidden="0" w:uiPriority="64" w:unhideWhenUsed="0"/>
-    <w:lsdException w:name="Light Shading Accent 4" w:semiHidden="0" w:uiPriority="65" w:unhideWhenUsed="0"/>
-    <w:lsdException w:name="Light List Accent 4" w:semiHidden="0" w:uiPriority="66" w:unhideWhenUsed="0"/>
-    <w:lsdException w:name="Light Grid Accent 4" w:semiHidden="0" w:uiPriority="67" w:unhideWhenUsed="0"/>
-    <w:lsdException w:name="Medium Shading 1 Accent 4" w:semiHidden="0" w:uiPriority="68" w:unhideWhenUsed="0"/>
-    <w:lsdException w:name="Medium Shading 2 Accent 4" w:semiHidden="0" w:uiPriority="69" w:unhideWhenUsed="0"/>
-    <w:lsdException w:name="Medium List 1 Accent 4" w:semiHidden="0" w:uiPriority="70" w:unhideWhenUsed="0"/>
-    <w:lsdException w:name="Medium List 2 Accent 4" w:semiHidden="0" w:uiPriority="71" w:unhideWhenUsed="0"/>
-    <w:lsdException w:name="Medium Grid 1 Accent 4" w:semiHidden="0" w:uiPriority="72" w:unhideWhenUsed="0"/>
-    <w:lsdException w:name="Medium Grid 2 Accent 4" w:semiHidden="0" w:uiPriority="73" w:unhideWhenUsed="0"/>
-    <w:lsdException w:name="Medium Grid 3 Accent 4" w:semiHidden="0" w:uiPriority="60" w:unhideWhenUsed="0"/>
-    <w:lsdException w:name="Dark List Accent 4" w:semiHidden="0" w:uiPriority="61" w:unhideWhenUsed="0"/>
-    <w:lsdException w:name="Colorful Shading Accent 4" w:semiHidden="0" w:uiPriority="62" w:unhideWhenUsed="0"/>
-    <w:lsdException w:name="Colorful List Accent 4" w:semiHidden="0" w:uiPriority="63" w:unhideWhenUsed="0"/>
-    <w:lsdException w:name="Colorful Grid Accent 4" w:semiHidden="0" w:uiPriority="64" w:unhideWhenUsed="0"/>
-    <w:lsdException w:name="Light Shading Accent 5" w:semiHidden="0" w:uiPriority="65" w:unhideWhenUsed="0"/>
-    <w:lsdException w:name="Light List Accent 5" w:semiHidden="0" w:uiPriority="66" w:unhideWhenUsed="0"/>
-    <w:lsdException w:name="Light Grid Accent 5" w:semiHidden="0" w:uiPriority="67" w:unhideWhenUsed="0"/>
-    <w:lsdException w:name="Medium Shading 1 Accent 5" w:semiHidden="0" w:uiPriority="68" w:unhideWhenUsed="0"/>
-    <w:lsdException w:name="Medium Shading 2 Accent 5" w:semiHidden="0" w:uiPriority="69" w:unhideWhenUsed="0"/>
-    <w:lsdException w:name="Medium List 1 Accent 5" w:semiHidden="0" w:uiPriority="70" w:unhideWhenUsed="0"/>
-    <w:lsdException w:name="Medium List 2 Accent 5" w:semiHidden="0" w:uiPriority="71" w:unhideWhenUsed="0"/>
-    <w:lsdException w:name="Medium Grid 1 Accent 5" w:semiHidden="0" w:uiPriority="72" w:unhideWhenUsed="0"/>
-    <w:lsdException w:name="Medium Grid 2 Accent 5" w:semiHidden="0" w:uiPriority="73" w:unhideWhenUsed="0"/>
-    <w:lsdException w:name="Medium Grid 3 Accent 5" w:semiHidden="0" w:uiPriority="60" w:unhideWhenUsed="0"/>
-    <w:lsdException w:name="Dark List Accent 5" w:semiHidden="0" w:uiPriority="61" w:unhideWhenUsed="0"/>
-    <w:lsdException w:name="Colorful Shading Accent 5" w:semiHidden="0" w:uiPriority="62" w:unhideWhenUsed="0"/>
-    <w:lsdException w:name="Colorful List Accent 5" w:semiHidden="0" w:uiPriority="63" w:unhideWhenUsed="0"/>
-    <w:lsdException w:name="Colorful Grid Accent 5" w:semiHidden="0" w:uiPriority="64" w:unhideWhenUsed="0"/>
-    <w:lsdException w:name="Light Shading Accent 6" w:semiHidden="0" w:uiPriority="65" w:unhideWhenUsed="0"/>
-    <w:lsdException w:name="Light List Accent 6" w:semiHidden="0" w:uiPriority="66" w:unhideWhenUsed="0"/>
-    <w:lsdException w:name="Light Grid Accent 6" w:semiHidden="0" w:uiPriority="67" w:unhideWhenUsed="0"/>
-    <w:lsdException w:name="Medium Shading 1 Accent 6" w:semiHidden="0" w:uiPriority="68" w:unhideWhenUsed="0"/>
-    <w:lsdException w:name="Medium Shading 2 Accent 6" w:semiHidden="0" w:uiPriority="69" w:unhideWhenUsed="0"/>
-    <w:lsdException w:name="Medium List 1 Accent 6" w:semiHidden="0" w:uiPriority="70" w:unhideWhenUsed="0"/>
-    <w:lsdException w:name="Medium List 2 Accent 6" w:semiHidden="0" w:uiPriority="71" w:unhideWhenUsed="0"/>
-    <w:lsdException w:name="Medium Grid 1 Accent 6" w:semiHidden="0" w:uiPriority="72" w:unhideWhenUsed="0"/>
-    <w:lsdException w:name="Medium Grid 2 Accent 6" w:semiHidden="0" w:uiPriority="73" w:unhideWhenUsed="0"/>
-    <w:lsdException w:name="Medium Grid 3 Accent 6" w:semiHidden="0" w:uiPriority="60" w:unhideWhenUsed="0"/>
-    <w:lsdException w:name="Dark List Accent 6" w:semiHidden="0" w:uiPriority="61" w:unhideWhenUsed="0"/>
-    <w:lsdException w:name="Colorful Shading Accent 6" w:semiHidden="0" w:uiPriority="62" w:unhideWhenUsed="0"/>
-    <w:lsdException w:name="Colorful List Accent 6" w:semiHidden="0" w:uiPriority="63" w:unhideWhenUsed="0"/>
-    <w:lsdException w:name="Colorful Grid Accent 6" w:semiHidden="0" w:uiPriority="64" w:unhideWhenUsed="0"/>
-    <w:lsdException w:name="Subtle Emphasis" w:semiHidden="0" w:uiPriority="65" w:unhideWhenUsed="0" w:qFormat="1"/>
-    <w:lsdException w:name="Intense Emphasis" w:semiHidden="0" w:uiPriority="66" w:unhideWhenUsed="0" w:qFormat="1"/>
-    <w:lsdException w:name="Subtle Reference" w:semiHidden="0" w:uiPriority="67" w:unhideWhenUsed="0" w:qFormat="1"/>
-    <w:lsdException w:name="Intense Reference" w:semiHidden="0" w:uiPriority="68" w:unhideWhenUsed="0" w:qFormat="1"/>
-    <w:lsdException w:name="Book Title" w:semiHidden="0" w:uiPriority="69" w:unhideWhenUsed="0" w:qFormat="1"/>
-    <w:lsdException w:name="Bibliography" w:semiHidden="0" w:uiPriority="70" w:unhideWhenUsed="0"/>
-    <w:lsdException w:name="TOC Heading" w:uiPriority="71" w:qFormat="1"/>
-  </w:latentStyles>
-  <w:style w:type="paragraph" w:default="1" w:styleId="Normal">
-    <w:name w:val="Normal"/>
-    <w:qFormat/>
-    <w:rsid w:val="009A7F20"/>
-  </w:style>
-  <w:style w:type="character" w:default="1" w:styleId="DefaultParagraphFont">
-    <w:name w:val="Default Paragraph Font"/>
-    <w:uiPriority w:val="1"/>
-    <w:semiHidden/>
-    <w:unhideWhenUsed/>
-  </w:style>
-  <w:style w:type="table" w:default="1" w:styleId="TableNormal">
-    <w:name w:val="Normal Table"/>
-    <w:uiPriority w:val="99"/>
-    <w:semiHidden/>
-    <w:unhideWhenUsed/>
-    <w:tblPr>
-      <w:tblInd w:w="0" w:type="dxa"/>
-      <w:tblCellMar>
-        <w:top w:w="0" w:type="dxa"/>
-        <w:left w:w="108" w:type="dxa"/>
-        <w:bottom w:w="0" w:type="dxa"/>
-        <w:right w:w="108" w:type="dxa"/>
-      </w:tblCellMar>
-    </w:tblPr>
-  </w:style>
-  <w:style w:type="numbering" w:default="1" w:styleId="NoList">
-    <w:name w:val="No List"/>
-    <w:uiPriority w:val="99"/>
-    <w:semiHidden/>
-    <w:unhideWhenUsed/>
-  </w:style>
-  <w:style w:type="paragraph" w:customStyle="1" w:styleId="BaseText">
-    <w:name w:val="Base_Text"/>
-    <w:rsid w:val="009A3899"/>
-    <w:pPr>
-      <w:spacing w:before="120"/>
-    </w:pPr>
-    <w:rPr>
-      <w:rFonts w:eastAsia="Times New Roman"/>
-      <w:sz w:val="24"/>
-      <w:szCs w:val="24"/>
-    </w:rPr>
-  </w:style>
-  <w:style w:type="paragraph" w:customStyle="1" w:styleId="1stparatext">
-    <w:name w:val="1st para text"/>
-    <w:basedOn w:val="BaseText"/>
-    <w:rsid w:val="009A3899"/>
-  </w:style>
-  <w:style w:type="paragraph" w:customStyle="1" w:styleId="BaseHeading">
-    <w:name w:val="Base_Heading"/>
-    <w:rsid w:val="009A3899"/>
-    <w:pPr>
-      <w:keepNext/>
-      <w:spacing w:before="240"/>
-      <w:outlineLvl w:val="0"/>
-    </w:pPr>
-    <w:rPr>
-      <w:rFonts w:eastAsia="Times New Roman"/>
-      <w:kern w:val="28"/>
-      <w:sz w:val="28"/>
-      <w:szCs w:val="28"/>
-    </w:rPr>
-  </w:style>
-  <w:style w:type="paragraph" w:customStyle="1" w:styleId="AbstractHead">
-    <w:name w:val="Abstract Head"/>
-    <w:basedOn w:val="BaseHeading"/>
-    <w:rsid w:val="009A3899"/>
-  </w:style>
-  <w:style w:type="paragraph" w:customStyle="1" w:styleId="AbstractSummary">
-    <w:name w:val="Abstract/Summary"/>
-    <w:basedOn w:val="BaseText"/>
-    <w:rsid w:val="009A3899"/>
-  </w:style>
-  <w:style w:type="paragraph" w:customStyle="1" w:styleId="Referencesandnotes">
-    <w:name w:val="References and notes"/>
-    <w:basedOn w:val="BaseText"/>
-    <w:rsid w:val="009A3899"/>
-    <w:pPr>
-      <w:ind w:left="720" w:hanging="720"/>
-    </w:pPr>
-  </w:style>
-  <w:style w:type="paragraph" w:customStyle="1" w:styleId="Acknowledgement">
-    <w:name w:val="Acknowledgement"/>
-    <w:basedOn w:val="Referencesandnotes"/>
-    <w:rsid w:val="009A3899"/>
-  </w:style>
-  <w:style w:type="paragraph" w:customStyle="1" w:styleId="Subhead">
-    <w:name w:val="Subhead"/>
-    <w:basedOn w:val="BaseHeading"/>
-    <w:rsid w:val="009A3899"/>
-    <w:rPr>
-      <w:b/>
-      <w:bCs/>
-      <w:sz w:val="24"/>
-      <w:szCs w:val="24"/>
-    </w:rPr>
-  </w:style>
-  <w:style w:type="paragraph" w:customStyle="1" w:styleId="AppendixHead">
-    <w:name w:val="AppendixHead"/>
-    <w:basedOn w:val="Subhead"/>
-    <w:rsid w:val="009A3899"/>
-  </w:style>
-  <w:style w:type="paragraph" w:customStyle="1" w:styleId="AppendixSubhead">
-    <w:name w:val="AppendixSubhead"/>
-    <w:basedOn w:val="Subhead"/>
-    <w:rsid w:val="009A3899"/>
-  </w:style>
-  <w:style w:type="paragraph" w:customStyle="1" w:styleId="Articletype">
-    <w:name w:val="Article type"/>
-    <w:basedOn w:val="BaseText"/>
-    <w:rsid w:val="009A3899"/>
-  </w:style>
-  <w:style w:type="character" w:customStyle="1" w:styleId="aubase">
-    <w:name w:val="au_base"/>
-    <w:rsid w:val="009A3899"/>
-    <w:rPr>
-      <w:sz w:val="24"/>
-    </w:rPr>
-  </w:style>
-  <w:style w:type="character" w:customStyle="1" w:styleId="aucollab">
-    <w:name w:val="au_collab"/>
-    <w:basedOn w:val="aubase"/>
-    <w:rsid w:val="009A3899"/>
-    <w:rPr>
-      <w:sz w:val="24"/>
-      <w:bdr w:val="none" w:sz="0" w:space="0" w:color="auto"/>
-      <w:shd w:val="clear" w:color="auto" w:fill="C0C0C0"/>
-    </w:rPr>
-  </w:style>
-  <w:style w:type="character" w:customStyle="1" w:styleId="audeg">
-    <w:name w:val="au_deg"/>
-    <w:basedOn w:val="DefaultParagraphFont"/>
-    <w:rsid w:val="009A3899"/>
-    <w:rPr>
-      <w:sz w:val="24"/>
-      <w:bdr w:val="none" w:sz="0" w:space="0" w:color="auto"/>
-      <w:shd w:val="clear" w:color="auto" w:fill="FFFF00"/>
-    </w:rPr>
-  </w:style>
-  <w:style w:type="character" w:customStyle="1" w:styleId="aufname">
-    <w:name w:val="au_fname"/>
-    <w:basedOn w:val="aubase"/>
-    <w:rsid w:val="009A3899"/>
-    <w:rPr>
-      <w:sz w:val="24"/>
-      <w:bdr w:val="none" w:sz="0" w:space="0" w:color="auto"/>
-      <w:shd w:val="clear" w:color="auto" w:fill="00FFFF"/>
-    </w:rPr>
-  </w:style>
-  <w:style w:type="character" w:customStyle="1" w:styleId="aurole">
-    <w:name w:val="au_role"/>
-    <w:basedOn w:val="aubase"/>
-    <w:rsid w:val="009A3899"/>
-    <w:rPr>
-      <w:sz w:val="24"/>
-      <w:bdr w:val="none" w:sz="0" w:space="0" w:color="auto"/>
-      <w:shd w:val="clear" w:color="auto" w:fill="808000"/>
-    </w:rPr>
-  </w:style>
-  <w:style w:type="character" w:customStyle="1" w:styleId="ausuffix">
-    <w:name w:val="au_suffix"/>
-    <w:basedOn w:val="aubase"/>
-    <w:rsid w:val="009A3899"/>
-    <w:rPr>
-      <w:sz w:val="24"/>
-      <w:bdr w:val="none" w:sz="0" w:space="0" w:color="auto"/>
-      <w:shd w:val="clear" w:color="auto" w:fill="FF00FF"/>
-    </w:rPr>
-  </w:style>
-  <w:style w:type="character" w:customStyle="1" w:styleId="ausurname">
-    <w:name w:val="au_surname"/>
-    <w:basedOn w:val="aubase"/>
-    <w:rsid w:val="009A3899"/>
-    <w:rPr>
-      <w:sz w:val="24"/>
-      <w:bdr w:val="none" w:sz="0" w:space="0" w:color="auto"/>
-      <w:shd w:val="clear" w:color="auto" w:fill="00FF00"/>
-    </w:rPr>
-  </w:style>
-  <w:style w:type="paragraph" w:customStyle="1" w:styleId="AuthorAttribute">
-    <w:name w:val="Author Attribute"/>
-    <w:basedOn w:val="BaseText"/>
-    <w:rsid w:val="009A3899"/>
-    <w:pPr>
-      <w:spacing w:before="480"/>
-    </w:pPr>
-  </w:style>
-  <w:style w:type="paragraph" w:customStyle="1" w:styleId="Footnote">
-    <w:name w:val="Footnote"/>
-    <w:basedOn w:val="BaseText"/>
-    <w:rsid w:val="009A3899"/>
-  </w:style>
-  <w:style w:type="paragraph" w:customStyle="1" w:styleId="AuthorFootnote">
-    <w:name w:val="AuthorFootnote"/>
-    <w:basedOn w:val="Footnote"/>
-    <w:rsid w:val="009A3899"/>
-    <w:pPr>
-      <w:autoSpaceDE w:val="0"/>
-      <w:autoSpaceDN w:val="0"/>
-      <w:adjustRightInd w:val="0"/>
-    </w:pPr>
-    <w:rPr>
-      <w:lang w:bidi="he-IL"/>
-    </w:rPr>
-  </w:style>
-  <w:style w:type="paragraph" w:customStyle="1" w:styleId="Authors">
-    <w:name w:val="Authors"/>
-    <w:basedOn w:val="BaseText"/>
-    <w:rsid w:val="009A3899"/>
-    <w:pPr>
-      <w:spacing w:after="360"/>
-      <w:jc w:val="center"/>
-    </w:pPr>
-  </w:style>
-  <w:style w:type="paragraph" w:styleId="BalloonText">
-    <w:name w:val="Balloon Text"/>
-    <w:basedOn w:val="Normal"/>
-    <w:link w:val="BalloonTextChar"/>
-    <w:semiHidden/>
-    <w:rsid w:val="009A3899"/>
-    <w:rPr>
-      <w:rFonts w:ascii="Lucida Grande" w:eastAsia="Times New Roman" w:hAnsi="Lucida Grande"/>
-      <w:sz w:val="18"/>
-      <w:szCs w:val="18"/>
-    </w:rPr>
-  </w:style>
-  <w:style w:type="character" w:customStyle="1" w:styleId="BalloonTextChar">
-    <w:name w:val="Balloon Text Char"/>
-    <w:basedOn w:val="DefaultParagraphFont"/>
-    <w:link w:val="BalloonText"/>
-    <w:semiHidden/>
-    <w:rsid w:val="009A3899"/>
-    <w:rPr>
-      <w:rFonts w:ascii="Lucida Grande" w:eastAsia="Times New Roman" w:hAnsi="Lucida Grande"/>
-      <w:sz w:val="18"/>
-      <w:szCs w:val="18"/>
-    </w:rPr>
-  </w:style>
-  <w:style w:type="character" w:customStyle="1" w:styleId="bibarticle">
-    <w:name w:val="bib_article"/>
-    <w:basedOn w:val="DefaultParagraphFont"/>
-    <w:rsid w:val="009A3899"/>
-    <w:rPr>
-      <w:sz w:val="24"/>
-      <w:bdr w:val="none" w:sz="0" w:space="0" w:color="auto"/>
-      <w:shd w:val="clear" w:color="auto" w:fill="00FFFF"/>
-    </w:rPr>
-  </w:style>
-  <w:style w:type="character" w:customStyle="1" w:styleId="bibbase">
-    <w:name w:val="bib_base"/>
-    <w:rsid w:val="009A3899"/>
-    <w:rPr>
-      <w:sz w:val="24"/>
-    </w:rPr>
-  </w:style>
-  <w:style w:type="character" w:customStyle="1" w:styleId="bibcomment">
-    <w:name w:val="bib_comment"/>
-    <w:basedOn w:val="bibbase"/>
-    <w:rsid w:val="009A3899"/>
-    <w:rPr>
-      <w:sz w:val="24"/>
-    </w:rPr>
-  </w:style>
-  <w:style w:type="character" w:customStyle="1" w:styleId="bibdeg">
-    <w:name w:val="bib_deg"/>
-    <w:basedOn w:val="bibbase"/>
-    <w:rsid w:val="009A3899"/>
-    <w:rPr>
-      <w:sz w:val="24"/>
-    </w:rPr>
-  </w:style>
-  <w:style w:type="character" w:customStyle="1" w:styleId="bibdoi">
-    <w:name w:val="bib_doi"/>
-    <w:basedOn w:val="bibbase"/>
-    <w:rsid w:val="009A3899"/>
-    <w:rPr>
-      <w:sz w:val="24"/>
-      <w:bdr w:val="none" w:sz="0" w:space="0" w:color="auto"/>
-      <w:shd w:val="clear" w:color="auto" w:fill="00FF00"/>
-    </w:rPr>
-  </w:style>
-  <w:style w:type="character" w:customStyle="1" w:styleId="bibetal">
-    <w:name w:val="bib_etal"/>
-    <w:basedOn w:val="bibbase"/>
-    <w:rsid w:val="009A3899"/>
-    <w:rPr>
-      <w:sz w:val="24"/>
-      <w:bdr w:val="none" w:sz="0" w:space="0" w:color="auto"/>
-      <w:shd w:val="clear" w:color="auto" w:fill="008080"/>
-    </w:rPr>
-  </w:style>
-  <w:style w:type="character" w:customStyle="1" w:styleId="bibfname">
-    <w:name w:val="bib_fname"/>
-    <w:basedOn w:val="bibbase"/>
-    <w:rsid w:val="009A3899"/>
-    <w:rPr>
-      <w:sz w:val="24"/>
-      <w:bdr w:val="none" w:sz="0" w:space="0" w:color="auto"/>
-      <w:shd w:val="clear" w:color="auto" w:fill="FFFF00"/>
-    </w:rPr>
-  </w:style>
-  <w:style w:type="character" w:customStyle="1" w:styleId="bibfpage">
-    <w:name w:val="bib_fpage"/>
-    <w:basedOn w:val="bibbase"/>
-    <w:rsid w:val="009A3899"/>
-    <w:rPr>
-      <w:sz w:val="24"/>
-      <w:bdr w:val="none" w:sz="0" w:space="0" w:color="auto"/>
-      <w:shd w:val="clear" w:color="auto" w:fill="808080"/>
-    </w:rPr>
-  </w:style>
-  <w:style w:type="character" w:customStyle="1" w:styleId="bibissue">
-    <w:name w:val="bib_issue"/>
-    <w:basedOn w:val="bibbase"/>
-    <w:rsid w:val="009A3899"/>
-    <w:rPr>
-      <w:sz w:val="24"/>
-      <w:bdr w:val="none" w:sz="0" w:space="0" w:color="auto"/>
-      <w:shd w:val="clear" w:color="auto" w:fill="FFFF00"/>
-    </w:rPr>
-  </w:style>
-  <w:style w:type="character" w:customStyle="1" w:styleId="bibjournal">
-    <w:name w:val="bib_journal"/>
-    <w:basedOn w:val="bibbase"/>
-    <w:rsid w:val="009A3899"/>
-    <w:rPr>
-      <w:sz w:val="24"/>
-      <w:bdr w:val="none" w:sz="0" w:space="0" w:color="auto"/>
-      <w:shd w:val="clear" w:color="auto" w:fill="808000"/>
-    </w:rPr>
-  </w:style>
-  <w:style w:type="character" w:customStyle="1" w:styleId="biblpage">
-    <w:name w:val="bib_lpage"/>
-    <w:basedOn w:val="bibbase"/>
-    <w:rsid w:val="009A3899"/>
-    <w:rPr>
-      <w:sz w:val="24"/>
-      <w:bdr w:val="none" w:sz="0" w:space="0" w:color="auto"/>
-      <w:shd w:val="clear" w:color="auto" w:fill="808080"/>
-    </w:rPr>
-  </w:style>
-  <w:style w:type="character" w:customStyle="1" w:styleId="bibmedline">
-    <w:name w:val="bib_medline"/>
-    <w:basedOn w:val="bibbase"/>
-    <w:rsid w:val="009A3899"/>
-    <w:rPr>
-      <w:sz w:val="24"/>
-    </w:rPr>
-  </w:style>
-  <w:style w:type="character" w:customStyle="1" w:styleId="bibnumber">
-    <w:name w:val="bib_number"/>
-    <w:basedOn w:val="bibbase"/>
-    <w:rsid w:val="009A3899"/>
-    <w:rPr>
-      <w:sz w:val="24"/>
-    </w:rPr>
-  </w:style>
-  <w:style w:type="character" w:customStyle="1" w:styleId="biborganization">
-    <w:name w:val="bib_organization"/>
-    <w:basedOn w:val="bibbase"/>
-    <w:rsid w:val="009A3899"/>
-    <w:rPr>
-      <w:sz w:val="24"/>
-      <w:bdr w:val="none" w:sz="0" w:space="0" w:color="auto"/>
-      <w:shd w:val="clear" w:color="auto" w:fill="808000"/>
-    </w:rPr>
-  </w:style>
-  <w:style w:type="character" w:customStyle="1" w:styleId="bibsuffix">
-    <w:name w:val="bib_suffix"/>
-    <w:basedOn w:val="bibbase"/>
-    <w:rsid w:val="009A3899"/>
-    <w:rPr>
-      <w:sz w:val="24"/>
-    </w:rPr>
-  </w:style>
-  <w:style w:type="character" w:customStyle="1" w:styleId="bibsuppl">
-    <w:name w:val="bib_suppl"/>
-    <w:basedOn w:val="bibbase"/>
-    <w:rsid w:val="009A3899"/>
-    <w:rPr>
-      <w:sz w:val="24"/>
-      <w:bdr w:val="none" w:sz="0" w:space="0" w:color="auto"/>
-      <w:shd w:val="clear" w:color="auto" w:fill="FFFF00"/>
-    </w:rPr>
-  </w:style>
-  <w:style w:type="character" w:customStyle="1" w:styleId="bibsurname">
-    <w:name w:val="bib_surname"/>
-    <w:basedOn w:val="bibbase"/>
-    <w:rsid w:val="009A3899"/>
-    <w:rPr>
-      <w:sz w:val="24"/>
-      <w:bdr w:val="none" w:sz="0" w:space="0" w:color="auto"/>
-      <w:shd w:val="clear" w:color="auto" w:fill="FFFF00"/>
-    </w:rPr>
-  </w:style>
-  <w:style w:type="character" w:customStyle="1" w:styleId="bibunpubl">
-    <w:name w:val="bib_unpubl"/>
-    <w:basedOn w:val="bibbase"/>
-    <w:rsid w:val="009A3899"/>
-    <w:rPr>
-      <w:sz w:val="24"/>
-    </w:rPr>
-  </w:style>
-  <w:style w:type="character" w:customStyle="1" w:styleId="biburl">
-    <w:name w:val="bib_url"/>
-    <w:basedOn w:val="bibbase"/>
-    <w:rsid w:val="009A3899"/>
-    <w:rPr>
-      <w:sz w:val="24"/>
-      <w:bdr w:val="none" w:sz="0" w:space="0" w:color="auto"/>
-      <w:shd w:val="clear" w:color="auto" w:fill="00FF00"/>
-    </w:rPr>
-  </w:style>
-  <w:style w:type="character" w:customStyle="1" w:styleId="bibvolume">
-    <w:name w:val="bib_volume"/>
-    <w:basedOn w:val="bibbase"/>
-    <w:rsid w:val="009A3899"/>
-    <w:rPr>
-      <w:sz w:val="24"/>
-      <w:bdr w:val="none" w:sz="0" w:space="0" w:color="auto"/>
-      <w:shd w:val="clear" w:color="auto" w:fill="00FF00"/>
-    </w:rPr>
-  </w:style>
-  <w:style w:type="character" w:customStyle="1" w:styleId="bibyear">
-    <w:name w:val="bib_year"/>
-    <w:basedOn w:val="bibbase"/>
-    <w:rsid w:val="009A3899"/>
-    <w:rPr>
-      <w:sz w:val="24"/>
-      <w:bdr w:val="none" w:sz="0" w:space="0" w:color="auto"/>
-      <w:shd w:val="clear" w:color="auto" w:fill="FF00FF"/>
-    </w:rPr>
-  </w:style>
-  <w:style w:type="paragraph" w:customStyle="1" w:styleId="BookorMeetingInformation">
-    <w:name w:val="Book or Meeting Information"/>
-    <w:basedOn w:val="BaseText"/>
-    <w:rsid w:val="009A3899"/>
-  </w:style>
-  <w:style w:type="paragraph" w:customStyle="1" w:styleId="BookInformation">
-    <w:name w:val="BookInformation"/>
-    <w:basedOn w:val="BaseText"/>
-    <w:rsid w:val="009A3899"/>
-  </w:style>
-  <w:style w:type="paragraph" w:customStyle="1" w:styleId="Level2Head">
-    <w:name w:val="Level 2 Head"/>
-    <w:basedOn w:val="BaseHeading"/>
-    <w:rsid w:val="009A3899"/>
-    <w:pPr>
-      <w:outlineLvl w:val="1"/>
-    </w:pPr>
-    <w:rPr>
-      <w:i/>
-      <w:iCs/>
-      <w:sz w:val="24"/>
-      <w:szCs w:val="24"/>
-    </w:rPr>
-  </w:style>
-  <w:style w:type="paragraph" w:customStyle="1" w:styleId="BoxLevel2Head">
-    <w:name w:val="BoxLevel 2 Head"/>
-    <w:basedOn w:val="Level2Head"/>
-    <w:rsid w:val="009A3899"/>
-    <w:pPr>
-      <w:shd w:val="clear" w:color="auto" w:fill="E6E6E6"/>
-    </w:pPr>
-  </w:style>
-  <w:style w:type="paragraph" w:customStyle="1" w:styleId="BoxListUnnumbered">
-    <w:name w:val="BoxListUnnumbered"/>
-    <w:basedOn w:val="BaseText"/>
-    <w:rsid w:val="009A3899"/>
-    <w:pPr>
-      <w:shd w:val="clear" w:color="auto" w:fill="E6E6E6"/>
-      <w:ind w:left="1080" w:hanging="360"/>
-    </w:pPr>
-  </w:style>
-  <w:style w:type="paragraph" w:customStyle="1" w:styleId="BoxList">
-    <w:name w:val="BoxList"/>
-    <w:basedOn w:val="BoxListUnnumbered"/>
-    <w:rsid w:val="009A3899"/>
-  </w:style>
-  <w:style w:type="paragraph" w:customStyle="1" w:styleId="BoxSubhead">
-    <w:name w:val="BoxSubhead"/>
-    <w:basedOn w:val="Subhead"/>
-    <w:rsid w:val="009A3899"/>
-    <w:pPr>
-      <w:shd w:val="clear" w:color="auto" w:fill="E6E6E6"/>
-    </w:pPr>
-  </w:style>
-  <w:style w:type="paragraph" w:customStyle="1" w:styleId="Paragraph">
-    <w:name w:val="Paragraph"/>
-    <w:basedOn w:val="BaseText"/>
-    <w:rsid w:val="009A3899"/>
-    <w:pPr>
-      <w:ind w:firstLine="720"/>
-    </w:pPr>
-  </w:style>
-  <w:style w:type="paragraph" w:customStyle="1" w:styleId="BoxText">
-    <w:name w:val="BoxText"/>
-    <w:basedOn w:val="Paragraph"/>
-    <w:rsid w:val="009A3899"/>
-    <w:pPr>
-      <w:shd w:val="clear" w:color="auto" w:fill="E6E6E6"/>
-    </w:pPr>
-  </w:style>
-  <w:style w:type="paragraph" w:customStyle="1" w:styleId="BoxTitle">
-    <w:name w:val="BoxTitle"/>
-    <w:basedOn w:val="BaseHeading"/>
-    <w:rsid w:val="009A3899"/>
-    <w:pPr>
-      <w:shd w:val="clear" w:color="auto" w:fill="E6E6E6"/>
-    </w:pPr>
-    <w:rPr>
-      <w:b/>
-      <w:sz w:val="24"/>
-      <w:szCs w:val="24"/>
-    </w:rPr>
-  </w:style>
-  <w:style w:type="paragraph" w:customStyle="1" w:styleId="BulletedText">
-    <w:name w:val="Bulleted Text"/>
-    <w:basedOn w:val="BaseText"/>
-    <w:rsid w:val="009A3899"/>
-    <w:pPr>
-      <w:ind w:left="720" w:hanging="720"/>
-    </w:pPr>
-  </w:style>
-  <w:style w:type="paragraph" w:customStyle="1" w:styleId="career-magazine">
-    <w:name w:val="career-magazine"/>
-    <w:basedOn w:val="BaseText"/>
-    <w:rsid w:val="009A3899"/>
-    <w:pPr>
-      <w:jc w:val="right"/>
-    </w:pPr>
-    <w:rPr>
-      <w:color w:val="FF0000"/>
-    </w:rPr>
-  </w:style>
-  <w:style w:type="paragraph" w:customStyle="1" w:styleId="career-stage">
-    <w:name w:val="career-stage"/>
-    <w:basedOn w:val="BaseText"/>
-    <w:rsid w:val="009A3899"/>
-    <w:pPr>
-      <w:jc w:val="right"/>
-    </w:pPr>
-    <w:rPr>
-      <w:color w:val="339966"/>
-    </w:rPr>
-  </w:style>
-  <w:style w:type="character" w:customStyle="1" w:styleId="citebase">
-    <w:name w:val="cite_base"/>
-    <w:rsid w:val="009A3899"/>
-    <w:rPr>
-      <w:sz w:val="24"/>
-    </w:rPr>
-  </w:style>
-  <w:style w:type="character" w:customStyle="1" w:styleId="citebib">
-    <w:name w:val="cite_bib"/>
-    <w:basedOn w:val="DefaultParagraphFont"/>
-    <w:rsid w:val="009A3899"/>
-    <w:rPr>
-      <w:sz w:val="24"/>
-      <w:bdr w:val="none" w:sz="0" w:space="0" w:color="auto"/>
-      <w:shd w:val="clear" w:color="auto" w:fill="00FFFF"/>
-    </w:rPr>
-  </w:style>
-  <w:style w:type="character" w:customStyle="1" w:styleId="citebox">
-    <w:name w:val="cite_box"/>
-    <w:basedOn w:val="citebase"/>
-    <w:rsid w:val="009A3899"/>
-    <w:rPr>
-      <w:sz w:val="24"/>
-    </w:rPr>
-  </w:style>
-  <w:style w:type="character" w:customStyle="1" w:styleId="citeen">
-    <w:name w:val="cite_en"/>
-    <w:basedOn w:val="citebase"/>
-    <w:rsid w:val="009A3899"/>
-    <w:rPr>
-      <w:sz w:val="24"/>
-      <w:shd w:val="clear" w:color="auto" w:fill="FFFF00"/>
-      <w:vertAlign w:val="superscript"/>
-    </w:rPr>
-  </w:style>
-  <w:style w:type="character" w:customStyle="1" w:styleId="citeeq">
-    <w:name w:val="cite_eq"/>
-    <w:basedOn w:val="citebase"/>
-    <w:rsid w:val="009A3899"/>
-    <w:rPr>
-      <w:sz w:val="24"/>
-      <w:bdr w:val="none" w:sz="0" w:space="0" w:color="auto"/>
-      <w:shd w:val="clear" w:color="auto" w:fill="FF99CC"/>
-    </w:rPr>
-  </w:style>
-  <w:style w:type="character" w:customStyle="1" w:styleId="citefig">
-    <w:name w:val="cite_fig"/>
-    <w:basedOn w:val="citebase"/>
-    <w:rsid w:val="009A3899"/>
-    <w:rPr>
-      <w:color w:val="000000"/>
-      <w:sz w:val="24"/>
-      <w:bdr w:val="none" w:sz="0" w:space="0" w:color="auto"/>
-      <w:shd w:val="clear" w:color="auto" w:fill="00FF00"/>
-    </w:rPr>
-  </w:style>
-  <w:style w:type="character" w:customStyle="1" w:styleId="citefn">
-    <w:name w:val="cite_fn"/>
-    <w:basedOn w:val="citebase"/>
-    <w:rsid w:val="009A3899"/>
-    <w:rPr>
-      <w:sz w:val="24"/>
-      <w:bdr w:val="none" w:sz="0" w:space="0" w:color="auto"/>
-      <w:shd w:val="clear" w:color="auto" w:fill="FF0000"/>
-    </w:rPr>
-  </w:style>
-  <w:style w:type="character" w:customStyle="1" w:styleId="citetbl">
-    <w:name w:val="cite_tbl"/>
-    <w:basedOn w:val="citebase"/>
-    <w:rsid w:val="009A3899"/>
-    <w:rPr>
-      <w:color w:val="000000"/>
-      <w:sz w:val="24"/>
-      <w:bdr w:val="none" w:sz="0" w:space="0" w:color="auto"/>
-      <w:shd w:val="clear" w:color="auto" w:fill="FF00FF"/>
-    </w:rPr>
-  </w:style>
-  <w:style w:type="character" w:styleId="CommentReference">
-    <w:name w:val="annotation reference"/>
-    <w:basedOn w:val="DefaultParagraphFont"/>
-    <w:rsid w:val="009A3899"/>
-    <w:rPr>
-      <w:sz w:val="18"/>
-      <w:szCs w:val="18"/>
-    </w:rPr>
-  </w:style>
-  <w:style w:type="paragraph" w:styleId="CommentText">
-    <w:name w:val="annotation text"/>
-    <w:basedOn w:val="Normal"/>
-    <w:link w:val="CommentTextChar"/>
-    <w:semiHidden/>
-    <w:rsid w:val="009A3899"/>
-    <w:rPr>
-      <w:rFonts w:eastAsia="Times New Roman"/>
-    </w:rPr>
-  </w:style>
-  <w:style w:type="character" w:customStyle="1" w:styleId="CommentTextChar">
-    <w:name w:val="Comment Text Char"/>
-    <w:basedOn w:val="DefaultParagraphFont"/>
-    <w:link w:val="CommentText"/>
-    <w:semiHidden/>
-    <w:rsid w:val="009A3899"/>
-    <w:rPr>
-      <w:rFonts w:ascii="Times New Roman" w:eastAsia="Times New Roman" w:hAnsi="Times New Roman"/>
-      <w:sz w:val="20"/>
-      <w:szCs w:val="20"/>
-    </w:rPr>
-  </w:style>
-  <w:style w:type="paragraph" w:styleId="CommentSubject">
-    <w:name w:val="annotation subject"/>
-    <w:basedOn w:val="CommentText"/>
-    <w:next w:val="CommentText"/>
-    <w:link w:val="CommentSubjectChar"/>
-    <w:uiPriority w:val="99"/>
-    <w:semiHidden/>
-    <w:unhideWhenUsed/>
-    <w:rsid w:val="009A3899"/>
-    <w:rPr>
-      <w:b/>
-      <w:bCs/>
-    </w:rPr>
-  </w:style>
-  <w:style w:type="character" w:customStyle="1" w:styleId="CommentSubjectChar">
-    <w:name w:val="Comment Subject Char"/>
-    <w:basedOn w:val="CommentTextChar"/>
-    <w:link w:val="CommentSubject"/>
-    <w:uiPriority w:val="99"/>
-    <w:semiHidden/>
-    <w:rsid w:val="009A3899"/>
-    <w:rPr>
-      <w:rFonts w:ascii="Times New Roman" w:eastAsia="Times New Roman" w:hAnsi="Times New Roman"/>
-      <w:b/>
-      <w:bCs/>
-      <w:sz w:val="20"/>
-      <w:szCs w:val="20"/>
-    </w:rPr>
-  </w:style>
-  <w:style w:type="paragraph" w:customStyle="1" w:styleId="ContinuedParagraph">
-    <w:name w:val="ContinuedParagraph"/>
-    <w:basedOn w:val="Paragraph"/>
-    <w:rsid w:val="009A3899"/>
-    <w:pPr>
-      <w:ind w:firstLine="0"/>
-    </w:pPr>
-  </w:style>
-  <w:style w:type="character" w:customStyle="1" w:styleId="ContractNumber">
-    <w:name w:val="Contract Number"/>
-    <w:basedOn w:val="DefaultParagraphFont"/>
-    <w:rsid w:val="009A3899"/>
-    <w:rPr>
-      <w:sz w:val="24"/>
-      <w:szCs w:val="24"/>
-      <w:bdr w:val="none" w:sz="0" w:space="0" w:color="auto"/>
-      <w:shd w:val="clear" w:color="auto" w:fill="CCFFCC"/>
-    </w:rPr>
-  </w:style>
-  <w:style w:type="character" w:customStyle="1" w:styleId="ContractSponsor">
-    <w:name w:val="Contract Sponsor"/>
-    <w:basedOn w:val="DefaultParagraphFont"/>
-    <w:rsid w:val="009A3899"/>
-    <w:rPr>
-      <w:sz w:val="24"/>
-      <w:szCs w:val="24"/>
-      <w:bdr w:val="none" w:sz="0" w:space="0" w:color="auto"/>
-      <w:shd w:val="clear" w:color="auto" w:fill="FFCC99"/>
-    </w:rPr>
-  </w:style>
-  <w:style w:type="paragraph" w:customStyle="1" w:styleId="Correspondence">
-    <w:name w:val="Correspondence"/>
-    <w:basedOn w:val="BaseText"/>
-    <w:rsid w:val="009A3899"/>
-    <w:pPr>
-      <w:spacing w:before="0" w:after="240"/>
-    </w:pPr>
-  </w:style>
-  <w:style w:type="paragraph" w:customStyle="1" w:styleId="DateAccepted">
-    <w:name w:val="Date Accepted"/>
-    <w:basedOn w:val="BaseText"/>
-    <w:rsid w:val="009A3899"/>
-    <w:pPr>
-      <w:spacing w:before="360"/>
-    </w:pPr>
-  </w:style>
-  <w:style w:type="paragraph" w:customStyle="1" w:styleId="Deck">
-    <w:name w:val="Deck"/>
-    <w:basedOn w:val="BaseHeading"/>
-    <w:rsid w:val="009A3899"/>
-    <w:pPr>
-      <w:outlineLvl w:val="1"/>
-    </w:pPr>
-  </w:style>
-  <w:style w:type="paragraph" w:customStyle="1" w:styleId="DefTerm">
-    <w:name w:val="DefTerm"/>
-    <w:basedOn w:val="BaseText"/>
-    <w:rsid w:val="009A3899"/>
-    <w:pPr>
-      <w:ind w:left="720"/>
-    </w:pPr>
-  </w:style>
-  <w:style w:type="paragraph" w:customStyle="1" w:styleId="Definition">
-    <w:name w:val="Definition"/>
-    <w:basedOn w:val="DefTerm"/>
-    <w:rsid w:val="009A3899"/>
-    <w:pPr>
-      <w:ind w:left="1080" w:hanging="360"/>
-    </w:pPr>
-  </w:style>
-  <w:style w:type="paragraph" w:customStyle="1" w:styleId="DefListTitle">
-    <w:name w:val="DefListTitle"/>
-    <w:basedOn w:val="BaseHeading"/>
-    <w:rsid w:val="009A3899"/>
-  </w:style>
-  <w:style w:type="paragraph" w:customStyle="1" w:styleId="discipline">
-    <w:name w:val="discipline"/>
-    <w:basedOn w:val="BaseText"/>
-    <w:rsid w:val="009A3899"/>
-    <w:pPr>
-      <w:jc w:val="right"/>
-    </w:pPr>
-    <w:rPr>
-      <w:color w:val="993366"/>
-    </w:rPr>
-  </w:style>
-  <w:style w:type="paragraph" w:customStyle="1" w:styleId="Editors">
-    <w:name w:val="Editors"/>
-    <w:basedOn w:val="Authors"/>
-    <w:rsid w:val="009A3899"/>
-  </w:style>
-  <w:style w:type="character" w:styleId="Emphasis">
-    <w:name w:val="Emphasis"/>
-    <w:basedOn w:val="DefaultParagraphFont"/>
-    <w:uiPriority w:val="20"/>
-    <w:qFormat/>
-    <w:rsid w:val="009A3899"/>
-    <w:rPr>
-      <w:i/>
-      <w:iCs/>
-    </w:rPr>
-  </w:style>
-  <w:style w:type="character" w:styleId="EndnoteReference">
-    <w:name w:val="endnote reference"/>
-    <w:basedOn w:val="DefaultParagraphFont"/>
-    <w:semiHidden/>
-    <w:rsid w:val="009A3899"/>
-    <w:rPr>
-      <w:vertAlign w:val="superscript"/>
-    </w:rPr>
-  </w:style>
-  <w:style w:type="paragraph" w:styleId="EndnoteText">
-    <w:name w:val="endnote text"/>
-    <w:basedOn w:val="Normal"/>
-    <w:link w:val="EndnoteTextChar"/>
-    <w:semiHidden/>
-    <w:rsid w:val="009A3899"/>
-    <w:rPr>
-      <w:rFonts w:ascii="Cambria" w:eastAsia="Cambria" w:hAnsi="Cambria"/>
-    </w:rPr>
-  </w:style>
-  <w:style w:type="character" w:customStyle="1" w:styleId="EndnoteTextChar">
-    <w:name w:val="Endnote Text Char"/>
-    <w:basedOn w:val="DefaultParagraphFont"/>
-    <w:link w:val="EndnoteText"/>
-    <w:semiHidden/>
-    <w:rsid w:val="009A3899"/>
-    <w:rPr>
-      <w:rFonts w:ascii="Cambria" w:eastAsia="Cambria" w:hAnsi="Cambria"/>
-      <w:sz w:val="20"/>
-      <w:szCs w:val="20"/>
-    </w:rPr>
-  </w:style>
-  <w:style w:type="character" w:customStyle="1" w:styleId="eqno">
-    <w:name w:val="eq_no"/>
-    <w:basedOn w:val="citebase"/>
-    <w:rsid w:val="009A3899"/>
-    <w:rPr>
-      <w:sz w:val="24"/>
-    </w:rPr>
-  </w:style>
-  <w:style w:type="paragraph" w:customStyle="1" w:styleId="Equation">
-    <w:name w:val="Equation"/>
-    <w:basedOn w:val="BaseText"/>
-    <w:rsid w:val="009A3899"/>
-    <w:pPr>
-      <w:jc w:val="center"/>
-    </w:pPr>
-  </w:style>
-  <w:style w:type="paragraph" w:customStyle="1" w:styleId="FieldCodes">
-    <w:name w:val="FieldCodes"/>
-    <w:basedOn w:val="BaseText"/>
-    <w:rsid w:val="009A3899"/>
-  </w:style>
-  <w:style w:type="paragraph" w:customStyle="1" w:styleId="Legend">
-    <w:name w:val="Legend"/>
-    <w:basedOn w:val="BaseHeading"/>
-    <w:rsid w:val="009A3899"/>
-    <w:rPr>
-      <w:sz w:val="24"/>
-      <w:szCs w:val="24"/>
-    </w:rPr>
-  </w:style>
-  <w:style w:type="paragraph" w:customStyle="1" w:styleId="FigureCopyright">
-    <w:name w:val="FigureCopyright"/>
-    <w:basedOn w:val="Legend"/>
-    <w:rsid w:val="009A3899"/>
-    <w:pPr>
-      <w:autoSpaceDE w:val="0"/>
-      <w:autoSpaceDN w:val="0"/>
-      <w:adjustRightInd w:val="0"/>
-      <w:spacing w:before="80"/>
-    </w:pPr>
-    <w:rPr>
-      <w:lang w:bidi="he-IL"/>
-    </w:rPr>
-  </w:style>
-  <w:style w:type="paragraph" w:customStyle="1" w:styleId="FigureCredit">
-    <w:name w:val="FigureCredit"/>
-    <w:basedOn w:val="FigureCopyright"/>
-    <w:rsid w:val="009A3899"/>
-  </w:style>
-  <w:style w:type="character" w:styleId="FollowedHyperlink">
-    <w:name w:val="FollowedHyperlink"/>
-    <w:basedOn w:val="DefaultParagraphFont"/>
-    <w:rsid w:val="009A3899"/>
-    <w:rPr>
-      <w:color w:val="800080"/>
-      <w:u w:val="single"/>
-    </w:rPr>
-  </w:style>
-  <w:style w:type="paragraph" w:styleId="Footer">
-    <w:name w:val="footer"/>
-    <w:basedOn w:val="Normal"/>
-    <w:link w:val="FooterChar"/>
-    <w:rsid w:val="009A3899"/>
-    <w:pPr>
-      <w:tabs>
-        <w:tab w:val="center" w:pos="4320"/>
-        <w:tab w:val="right" w:pos="8640"/>
-      </w:tabs>
-    </w:pPr>
-    <w:rPr>
-      <w:rFonts w:eastAsia="Times New Roman"/>
-    </w:rPr>
-  </w:style>
-  <w:style w:type="character" w:customStyle="1" w:styleId="FooterChar">
-    <w:name w:val="Footer Char"/>
-    <w:basedOn w:val="DefaultParagraphFont"/>
-    <w:link w:val="Footer"/>
-    <w:rsid w:val="009A3899"/>
-    <w:rPr>
-      <w:rFonts w:ascii="Times New Roman" w:eastAsia="Times New Roman" w:hAnsi="Times New Roman"/>
-      <w:sz w:val="20"/>
-      <w:szCs w:val="20"/>
-    </w:rPr>
-  </w:style>
-  <w:style w:type="character" w:styleId="FootnoteReference">
-    <w:name w:val="footnote reference"/>
-    <w:basedOn w:val="DefaultParagraphFont"/>
-    <w:semiHidden/>
-    <w:rsid w:val="009A3899"/>
-    <w:rPr>
-      <w:vertAlign w:val="superscript"/>
-    </w:rPr>
-  </w:style>
-  <w:style w:type="paragraph" w:customStyle="1" w:styleId="Gloss">
-    <w:name w:val="Gloss"/>
-    <w:basedOn w:val="AbstractSummary"/>
-    <w:rsid w:val="009A3899"/>
-  </w:style>
-  <w:style w:type="paragraph" w:customStyle="1" w:styleId="Glossary">
-    <w:name w:val="Glossary"/>
-    <w:basedOn w:val="BaseText"/>
-    <w:rsid w:val="009A3899"/>
-  </w:style>
-  <w:style w:type="paragraph" w:customStyle="1" w:styleId="GlossHead">
-    <w:name w:val="GlossHead"/>
-    <w:basedOn w:val="AbstractHead"/>
-    <w:rsid w:val="009A3899"/>
-  </w:style>
-  <w:style w:type="paragraph" w:customStyle="1" w:styleId="GraphicAltText">
-    <w:name w:val="GraphicAltText"/>
-    <w:basedOn w:val="Legend"/>
-    <w:rsid w:val="009A3899"/>
-    <w:pPr>
-      <w:autoSpaceDE w:val="0"/>
-      <w:autoSpaceDN w:val="0"/>
-      <w:adjustRightInd w:val="0"/>
-    </w:pPr>
-  </w:style>
-  <w:style w:type="paragraph" w:customStyle="1" w:styleId="GraphicCredit">
-    <w:name w:val="GraphicCredit"/>
-    <w:basedOn w:val="FigureCredit"/>
-    <w:rsid w:val="009A3899"/>
-  </w:style>
-  <w:style w:type="paragraph" w:customStyle="1" w:styleId="Head">
-    <w:name w:val="Head"/>
-    <w:basedOn w:val="BaseHeading"/>
-    <w:rsid w:val="009A3899"/>
-    <w:pPr>
-      <w:spacing w:before="120" w:after="120"/>
-      <w:jc w:val="center"/>
-    </w:pPr>
-    <w:rPr>
-      <w:b/>
-      <w:bCs/>
-    </w:rPr>
-  </w:style>
-  <w:style w:type="paragraph" w:styleId="Header">
-    <w:name w:val="header"/>
-    <w:basedOn w:val="Normal"/>
-    <w:link w:val="HeaderChar"/>
-    <w:rsid w:val="009A3899"/>
-    <w:pPr>
-      <w:tabs>
-        <w:tab w:val="center" w:pos="4320"/>
-        <w:tab w:val="right" w:pos="8640"/>
-      </w:tabs>
-    </w:pPr>
-    <w:rPr>
-      <w:rFonts w:eastAsia="Times New Roman"/>
-    </w:rPr>
-  </w:style>
-  <w:style w:type="character" w:customStyle="1" w:styleId="HeaderChar">
-    <w:name w:val="Header Char"/>
-    <w:basedOn w:val="DefaultParagraphFont"/>
-    <w:link w:val="Header"/>
-    <w:rsid w:val="009A3899"/>
-    <w:rPr>
-      <w:rFonts w:ascii="Times New Roman" w:eastAsia="Times New Roman" w:hAnsi="Times New Roman"/>
-      <w:sz w:val="20"/>
-      <w:szCs w:val="20"/>
-    </w:rPr>
-  </w:style>
-  <w:style w:type="character" w:styleId="HTMLAcronym">
-    <w:name w:val="HTML Acronym"/>
-    <w:basedOn w:val="DefaultParagraphFont"/>
-    <w:rsid w:val="009A3899"/>
-  </w:style>
-  <w:style w:type="character" w:styleId="HTMLCite">
-    <w:name w:val="HTML Cite"/>
-    <w:basedOn w:val="DefaultParagraphFont"/>
-    <w:rsid w:val="009A3899"/>
-    <w:rPr>
-      <w:i/>
-      <w:iCs/>
-    </w:rPr>
-  </w:style>
-  <w:style w:type="character" w:styleId="HTMLCode">
-    <w:name w:val="HTML Code"/>
-    <w:basedOn w:val="DefaultParagraphFont"/>
-    <w:rsid w:val="009A3899"/>
-    <w:rPr>
-      <w:rFonts w:ascii="Courier New" w:hAnsi="Courier New" w:cs="Courier New"/>
-      <w:sz w:val="20"/>
-      <w:szCs w:val="20"/>
-    </w:rPr>
-  </w:style>
-  <w:style w:type="character" w:styleId="HTMLDefinition">
-    <w:name w:val="HTML Definition"/>
-    <w:basedOn w:val="DefaultParagraphFont"/>
-    <w:rsid w:val="009A3899"/>
-    <w:rPr>
-      <w:i/>
-      <w:iCs/>
-    </w:rPr>
-  </w:style>
-  <w:style w:type="character" w:styleId="HTMLKeyboard">
-    <w:name w:val="HTML Keyboard"/>
-    <w:basedOn w:val="DefaultParagraphFont"/>
-    <w:rsid w:val="009A3899"/>
-    <w:rPr>
-      <w:rFonts w:ascii="Courier New" w:hAnsi="Courier New" w:cs="Courier New"/>
-      <w:sz w:val="20"/>
-      <w:szCs w:val="20"/>
-    </w:rPr>
-  </w:style>
-  <w:style w:type="paragraph" w:styleId="HTMLPreformatted">
-    <w:name w:val="HTML Preformatted"/>
-    <w:basedOn w:val="Normal"/>
-    <w:link w:val="HTMLPreformattedChar"/>
-    <w:rsid w:val="009A3899"/>
-    <w:rPr>
-      <w:rFonts w:ascii="Consolas" w:eastAsia="Times New Roman" w:hAnsi="Consolas"/>
-    </w:rPr>
-  </w:style>
-  <w:style w:type="character" w:customStyle="1" w:styleId="HTMLPreformattedChar">
-    <w:name w:val="HTML Preformatted Char"/>
-    <w:basedOn w:val="DefaultParagraphFont"/>
-    <w:link w:val="HTMLPreformatted"/>
-    <w:rsid w:val="009A3899"/>
-    <w:rPr>
-      <w:rFonts w:ascii="Consolas" w:eastAsia="Times New Roman" w:hAnsi="Consolas"/>
-      <w:sz w:val="20"/>
-      <w:szCs w:val="20"/>
-    </w:rPr>
-  </w:style>
-  <w:style w:type="character" w:styleId="HTMLSample">
-    <w:name w:val="HTML Sample"/>
-    <w:basedOn w:val="DefaultParagraphFont"/>
-    <w:rsid w:val="009A3899"/>
-    <w:rPr>
-      <w:rFonts w:ascii="Courier New" w:hAnsi="Courier New" w:cs="Courier New"/>
-    </w:rPr>
-  </w:style>
-  <w:style w:type="character" w:styleId="HTMLTypewriter">
-    <w:name w:val="HTML Typewriter"/>
-    <w:basedOn w:val="DefaultParagraphFont"/>
-    <w:rsid w:val="009A3899"/>
-    <w:rPr>
-      <w:rFonts w:ascii="Courier New" w:hAnsi="Courier New" w:cs="Courier New"/>
-      <w:sz w:val="20"/>
-      <w:szCs w:val="20"/>
-    </w:rPr>
-  </w:style>
-  <w:style w:type="character" w:styleId="HTMLVariable">
-    <w:name w:val="HTML Variable"/>
-    <w:basedOn w:val="DefaultParagraphFont"/>
-    <w:rsid w:val="009A3899"/>
-    <w:rPr>
-      <w:i/>
-      <w:iCs/>
-    </w:rPr>
-  </w:style>
-  <w:style w:type="character" w:styleId="Hyperlink">
-    <w:name w:val="Hyperlink"/>
-    <w:basedOn w:val="DefaultParagraphFont"/>
-    <w:rsid w:val="009A3899"/>
-    <w:rPr>
-      <w:color w:val="0000FF"/>
-      <w:u w:val="single"/>
-    </w:rPr>
-  </w:style>
-  <w:style w:type="paragraph" w:customStyle="1" w:styleId="InstructionsText">
-    <w:name w:val="Instructions Text"/>
-    <w:basedOn w:val="BaseText"/>
-    <w:rsid w:val="009A3899"/>
-  </w:style>
-  <w:style w:type="paragraph" w:customStyle="1" w:styleId="Overline">
-    <w:name w:val="Overline"/>
-    <w:basedOn w:val="BaseText"/>
-    <w:rsid w:val="009A3899"/>
-  </w:style>
-  <w:style w:type="paragraph" w:customStyle="1" w:styleId="IssueName">
-    <w:name w:val="IssueName"/>
-    <w:basedOn w:val="Overline"/>
-    <w:rsid w:val="009A3899"/>
-  </w:style>
-  <w:style w:type="paragraph" w:customStyle="1" w:styleId="Keywords">
-    <w:name w:val="Keywords"/>
-    <w:basedOn w:val="BaseText"/>
-    <w:rsid w:val="009A3899"/>
-  </w:style>
-  <w:style w:type="paragraph" w:customStyle="1" w:styleId="Level3Head">
-    <w:name w:val="Level 3 Head"/>
-    <w:basedOn w:val="BaseHeading"/>
-    <w:rsid w:val="009A3899"/>
-    <w:pPr>
-      <w:outlineLvl w:val="2"/>
-    </w:pPr>
-    <w:rPr>
-      <w:sz w:val="24"/>
-      <w:szCs w:val="24"/>
-      <w:u w:val="single"/>
-    </w:rPr>
-  </w:style>
-  <w:style w:type="paragraph" w:customStyle="1" w:styleId="Level4Head">
-    <w:name w:val="Level 4 Head"/>
-    <w:basedOn w:val="BaseHeading"/>
-    <w:rsid w:val="009A3899"/>
-    <w:pPr>
-      <w:ind w:left="346"/>
-    </w:pPr>
-    <w:rPr>
-      <w:sz w:val="24"/>
-      <w:szCs w:val="24"/>
-    </w:rPr>
-  </w:style>
-  <w:style w:type="character" w:styleId="LineNumber">
-    <w:name w:val="line number"/>
-    <w:basedOn w:val="DefaultParagraphFont"/>
-    <w:rsid w:val="009A3899"/>
-  </w:style>
-  <w:style w:type="paragraph" w:customStyle="1" w:styleId="Literaryquote">
-    <w:name w:val="Literary quote"/>
-    <w:basedOn w:val="BaseText"/>
-    <w:rsid w:val="009A3899"/>
-    <w:pPr>
-      <w:ind w:left="1440" w:right="1440"/>
-    </w:pPr>
-  </w:style>
-  <w:style w:type="paragraph" w:customStyle="1" w:styleId="MaterialsText">
-    <w:name w:val="Materials Text"/>
-    <w:basedOn w:val="BaseText"/>
-    <w:rsid w:val="009A3899"/>
-  </w:style>
-  <w:style w:type="paragraph" w:customStyle="1" w:styleId="NoteInProof">
-    <w:name w:val="NoteInProof"/>
-    <w:basedOn w:val="BaseText"/>
-    <w:rsid w:val="009A3899"/>
-  </w:style>
-  <w:style w:type="paragraph" w:customStyle="1" w:styleId="Notes">
-    <w:name w:val="Notes"/>
-    <w:basedOn w:val="BaseText"/>
-    <w:rsid w:val="009A3899"/>
-    <w:rPr>
-      <w:i/>
-    </w:rPr>
-  </w:style>
-  <w:style w:type="paragraph" w:customStyle="1" w:styleId="Notes-Helvetica">
-    <w:name w:val="Notes-Helvetica"/>
-    <w:basedOn w:val="BaseText"/>
-    <w:rsid w:val="009A3899"/>
-    <w:rPr>
-      <w:i/>
-    </w:rPr>
-  </w:style>
-  <w:style w:type="paragraph" w:customStyle="1" w:styleId="NumberedInstructions">
-    <w:name w:val="Numbered Instructions"/>
-    <w:basedOn w:val="BaseText"/>
-    <w:rsid w:val="009A3899"/>
-  </w:style>
-  <w:style w:type="paragraph" w:customStyle="1" w:styleId="OutlineLevel1">
-    <w:name w:val="OutlineLevel1"/>
-    <w:basedOn w:val="BaseHeading"/>
-    <w:rsid w:val="009A3899"/>
-    <w:rPr>
-      <w:b/>
-      <w:bCs/>
-    </w:rPr>
-  </w:style>
-  <w:style w:type="paragraph" w:customStyle="1" w:styleId="OutlineLevel2">
-    <w:name w:val="OutlineLevel2"/>
-    <w:basedOn w:val="BaseHeading"/>
-    <w:rsid w:val="009A3899"/>
-    <w:pPr>
-      <w:ind w:left="360"/>
-      <w:outlineLvl w:val="1"/>
-    </w:pPr>
-    <w:rPr>
-      <w:b/>
-      <w:bCs/>
-      <w:sz w:val="24"/>
-      <w:szCs w:val="24"/>
-    </w:rPr>
-  </w:style>
-  <w:style w:type="paragraph" w:customStyle="1" w:styleId="OutlineLevel3">
-    <w:name w:val="OutlineLevel3"/>
-    <w:basedOn w:val="BaseHeading"/>
-    <w:rsid w:val="009A3899"/>
-    <w:pPr>
-      <w:ind w:left="720"/>
-      <w:outlineLvl w:val="2"/>
-    </w:pPr>
-    <w:rPr>
-      <w:b/>
-      <w:bCs/>
-      <w:sz w:val="24"/>
-      <w:szCs w:val="24"/>
-    </w:rPr>
-  </w:style>
-  <w:style w:type="character" w:styleId="PageNumber">
-    <w:name w:val="page number"/>
-    <w:basedOn w:val="DefaultParagraphFont"/>
-    <w:rsid w:val="009A3899"/>
-  </w:style>
-  <w:style w:type="paragraph" w:customStyle="1" w:styleId="Preformat">
-    <w:name w:val="Preformat"/>
-    <w:basedOn w:val="BaseText"/>
-    <w:rsid w:val="009A3899"/>
-    <w:pPr>
-      <w:tabs>
-        <w:tab w:val="left" w:pos="360"/>
-        <w:tab w:val="left" w:pos="720"/>
-        <w:tab w:val="left" w:pos="1080"/>
-        <w:tab w:val="left" w:pos="1440"/>
-        <w:tab w:val="left" w:pos="1800"/>
-        <w:tab w:val="left" w:pos="2160"/>
-        <w:tab w:val="left" w:pos="2520"/>
-        <w:tab w:val="left" w:pos="2880"/>
-      </w:tabs>
-    </w:pPr>
-    <w:rPr>
-      <w:rFonts w:ascii="Courier New" w:hAnsi="Courier New" w:cs="Courier New"/>
-    </w:rPr>
-  </w:style>
-  <w:style w:type="paragraph" w:customStyle="1" w:styleId="ProductAuthors">
-    <w:name w:val="ProductAuthors"/>
-    <w:basedOn w:val="BaseText"/>
-    <w:rsid w:val="009A3899"/>
-  </w:style>
-  <w:style w:type="paragraph" w:customStyle="1" w:styleId="ProductInformation">
-    <w:name w:val="ProductInformation"/>
-    <w:basedOn w:val="BaseText"/>
-    <w:rsid w:val="009A3899"/>
-  </w:style>
-  <w:style w:type="paragraph" w:customStyle="1" w:styleId="ProductTitle">
-    <w:name w:val="ProductTitle"/>
-    <w:basedOn w:val="BaseText"/>
-    <w:rsid w:val="009A3899"/>
-    <w:rPr>
-      <w:b/>
-      <w:bCs/>
-    </w:rPr>
-  </w:style>
-  <w:style w:type="paragraph" w:customStyle="1" w:styleId="PublishedOnline">
-    <w:name w:val="Published Online"/>
-    <w:basedOn w:val="DateAccepted"/>
-    <w:rsid w:val="009A3899"/>
-  </w:style>
-  <w:style w:type="paragraph" w:customStyle="1" w:styleId="RecipeMaterials">
-    <w:name w:val="Recipe Materials"/>
-    <w:basedOn w:val="BaseText"/>
-    <w:rsid w:val="009A3899"/>
-  </w:style>
-  <w:style w:type="paragraph" w:customStyle="1" w:styleId="Refhead">
-    <w:name w:val="Ref head"/>
-    <w:basedOn w:val="BaseHeading"/>
-    <w:rsid w:val="009A3899"/>
-    <w:pPr>
-      <w:spacing w:before="120" w:after="120"/>
-    </w:pPr>
-    <w:rPr>
-      <w:b/>
-      <w:bCs/>
-      <w:sz w:val="24"/>
-      <w:szCs w:val="24"/>
-    </w:rPr>
-  </w:style>
-  <w:style w:type="paragraph" w:customStyle="1" w:styleId="ReferenceNote">
-    <w:name w:val="Reference Note"/>
-    <w:basedOn w:val="Referencesandnotes"/>
-    <w:rsid w:val="009A3899"/>
-  </w:style>
-  <w:style w:type="paragraph" w:customStyle="1" w:styleId="ReferencesandnotesLong">
-    <w:name w:val="References and notes Long"/>
-    <w:basedOn w:val="BaseText"/>
-    <w:rsid w:val="009A3899"/>
-    <w:pPr>
-      <w:ind w:left="720" w:hanging="720"/>
-    </w:pPr>
-  </w:style>
-  <w:style w:type="paragraph" w:customStyle="1" w:styleId="region">
-    <w:name w:val="region"/>
-    <w:basedOn w:val="BaseText"/>
-    <w:rsid w:val="009A3899"/>
-    <w:pPr>
-      <w:jc w:val="right"/>
-    </w:pPr>
-    <w:rPr>
-      <w:color w:val="0000FF"/>
-    </w:rPr>
-  </w:style>
-  <w:style w:type="paragraph" w:customStyle="1" w:styleId="RelatedArticle">
-    <w:name w:val="RelatedArticle"/>
-    <w:basedOn w:val="Referencesandnotes"/>
-    <w:rsid w:val="009A3899"/>
-  </w:style>
-  <w:style w:type="paragraph" w:customStyle="1" w:styleId="RunHead">
-    <w:name w:val="RunHead"/>
-    <w:basedOn w:val="BaseText"/>
-    <w:rsid w:val="009A3899"/>
-  </w:style>
-  <w:style w:type="paragraph" w:customStyle="1" w:styleId="SOMContent">
-    <w:name w:val="SOMContent"/>
-    <w:basedOn w:val="1stparatext"/>
-    <w:rsid w:val="009A3899"/>
-  </w:style>
-  <w:style w:type="paragraph" w:customStyle="1" w:styleId="SOMHead">
-    <w:name w:val="SOMHead"/>
-    <w:basedOn w:val="BaseHeading"/>
-    <w:rsid w:val="009A3899"/>
-    <w:rPr>
-      <w:b/>
-      <w:sz w:val="24"/>
-      <w:szCs w:val="24"/>
-    </w:rPr>
-  </w:style>
-  <w:style w:type="paragraph" w:customStyle="1" w:styleId="Speaker">
-    <w:name w:val="Speaker"/>
-    <w:basedOn w:val="Paragraph"/>
-    <w:rsid w:val="009A3899"/>
-    <w:pPr>
-      <w:autoSpaceDE w:val="0"/>
-      <w:autoSpaceDN w:val="0"/>
-      <w:adjustRightInd w:val="0"/>
-    </w:pPr>
-    <w:rPr>
-      <w:b/>
-      <w:lang w:bidi="he-IL"/>
-    </w:rPr>
-  </w:style>
-  <w:style w:type="paragraph" w:customStyle="1" w:styleId="Speech">
-    <w:name w:val="Speech"/>
-    <w:basedOn w:val="Paragraph"/>
-    <w:rsid w:val="009A3899"/>
-    <w:pPr>
-      <w:autoSpaceDE w:val="0"/>
-      <w:autoSpaceDN w:val="0"/>
-      <w:adjustRightInd w:val="0"/>
-    </w:pPr>
-    <w:rPr>
-      <w:lang w:bidi="he-IL"/>
-    </w:rPr>
-  </w:style>
-  <w:style w:type="character" w:styleId="Strong">
-    <w:name w:val="Strong"/>
-    <w:basedOn w:val="DefaultParagraphFont"/>
-    <w:uiPriority w:val="22"/>
-    <w:qFormat/>
-    <w:rsid w:val="009A3899"/>
-    <w:rPr>
-      <w:b/>
-      <w:bCs/>
-    </w:rPr>
-  </w:style>
-  <w:style w:type="paragraph" w:customStyle="1" w:styleId="SX-Abstract">
-    <w:name w:val="SX-Abstract"/>
-    <w:basedOn w:val="Normal"/>
-    <w:qFormat/>
-    <w:rsid w:val="009A3899"/>
-    <w:pPr>
-      <w:widowControl w:val="0"/>
-      <w:spacing w:before="120" w:after="240" w:line="210" w:lineRule="exact"/>
-      <w:ind w:left="700" w:right="700"/>
-      <w:jc w:val="both"/>
-    </w:pPr>
-    <w:rPr>
-      <w:rFonts w:ascii="BlissRegular" w:eastAsia="Times New Roman" w:hAnsi="BlissRegular"/>
-      <w:b/>
-    </w:rPr>
-  </w:style>
-  <w:style w:type="paragraph" w:customStyle="1" w:styleId="SX-Affiliation">
-    <w:name w:val="SX-Affiliation"/>
-    <w:basedOn w:val="Normal"/>
-    <w:next w:val="Normal"/>
-    <w:qFormat/>
-    <w:rsid w:val="009A3899"/>
-    <w:pPr>
-      <w:spacing w:after="160" w:line="190" w:lineRule="exact"/>
-    </w:pPr>
-    <w:rPr>
-      <w:rFonts w:ascii="BlissRegular" w:eastAsia="Times New Roman" w:hAnsi="BlissRegular"/>
-      <w:sz w:val="16"/>
-    </w:rPr>
-  </w:style>
-  <w:style w:type="paragraph" w:customStyle="1" w:styleId="SX-Articlehead">
-    <w:name w:val="SX-Article head"/>
-    <w:basedOn w:val="Normal"/>
-    <w:qFormat/>
-    <w:rsid w:val="009A3899"/>
-    <w:pPr>
-      <w:spacing w:before="210" w:line="210" w:lineRule="exact"/>
-      <w:ind w:firstLine="288"/>
-      <w:jc w:val="both"/>
-    </w:pPr>
-    <w:rPr>
-      <w:rFonts w:eastAsia="Times New Roman"/>
-      <w:b/>
-      <w:sz w:val="18"/>
-    </w:rPr>
-  </w:style>
-  <w:style w:type="paragraph" w:customStyle="1" w:styleId="SX-Authornames">
-    <w:name w:val="SX-Author names"/>
-    <w:basedOn w:val="Normal"/>
-    <w:rsid w:val="009A3899"/>
-    <w:pPr>
-      <w:spacing w:after="120" w:line="210" w:lineRule="exact"/>
-    </w:pPr>
-    <w:rPr>
-      <w:rFonts w:ascii="BlissMedium" w:eastAsia="Times New Roman" w:hAnsi="BlissMedium"/>
-    </w:rPr>
-  </w:style>
-  <w:style w:type="paragraph" w:customStyle="1" w:styleId="SX-Bodytext">
-    <w:name w:val="SX-Body text"/>
-    <w:basedOn w:val="Normal"/>
-    <w:next w:val="Normal"/>
-    <w:rsid w:val="009A3899"/>
-    <w:pPr>
-      <w:spacing w:line="210" w:lineRule="exact"/>
-      <w:ind w:firstLine="288"/>
-      <w:jc w:val="both"/>
-    </w:pPr>
-    <w:rPr>
-      <w:rFonts w:eastAsia="Times New Roman"/>
-      <w:sz w:val="18"/>
-    </w:rPr>
-  </w:style>
-  <w:style w:type="paragraph" w:customStyle="1" w:styleId="SX-Bodytextflush">
-    <w:name w:val="SX-Body text flush"/>
-    <w:basedOn w:val="SX-Bodytext"/>
-    <w:next w:val="SX-Bodytext"/>
-    <w:rsid w:val="009A3899"/>
-    <w:pPr>
-      <w:ind w:firstLine="0"/>
-    </w:pPr>
-  </w:style>
-  <w:style w:type="paragraph" w:customStyle="1" w:styleId="SX-Correspondence">
-    <w:name w:val="SX-Correspondence"/>
-    <w:basedOn w:val="SX-Affiliation"/>
-    <w:qFormat/>
-    <w:rsid w:val="009A3899"/>
-    <w:pPr>
-      <w:spacing w:after="80"/>
-    </w:pPr>
-  </w:style>
-  <w:style w:type="paragraph" w:customStyle="1" w:styleId="SX-Date">
-    <w:name w:val="SX-Date"/>
-    <w:basedOn w:val="Normal"/>
-    <w:qFormat/>
-    <w:rsid w:val="009A3899"/>
-    <w:pPr>
-      <w:spacing w:before="180" w:line="190" w:lineRule="exact"/>
-      <w:ind w:left="245" w:hanging="245"/>
-      <w:jc w:val="both"/>
-    </w:pPr>
-    <w:rPr>
-      <w:rFonts w:eastAsia="Times New Roman"/>
-      <w:sz w:val="16"/>
-    </w:rPr>
-  </w:style>
-  <w:style w:type="paragraph" w:customStyle="1" w:styleId="SX-Equation">
-    <w:name w:val="SX-Equation"/>
-    <w:basedOn w:val="SX-Bodytextflush"/>
-    <w:next w:val="SX-Bodytext"/>
-    <w:rsid w:val="009A3899"/>
-    <w:pPr>
-      <w:autoSpaceDE w:val="0"/>
-      <w:autoSpaceDN w:val="0"/>
-      <w:adjustRightInd w:val="0"/>
-      <w:spacing w:line="240" w:lineRule="auto"/>
-      <w:jc w:val="center"/>
-    </w:pPr>
-  </w:style>
-  <w:style w:type="paragraph" w:customStyle="1" w:styleId="SX-Legend">
-    <w:name w:val="SX-Legend"/>
-    <w:basedOn w:val="SX-Authornames"/>
-    <w:rsid w:val="009A3899"/>
-    <w:pPr>
-      <w:jc w:val="both"/>
-    </w:pPr>
-    <w:rPr>
-      <w:sz w:val="18"/>
-    </w:rPr>
-  </w:style>
-  <w:style w:type="paragraph" w:customStyle="1" w:styleId="SX-References">
-    <w:name w:val="SX-References"/>
-    <w:basedOn w:val="Normal"/>
-    <w:rsid w:val="009A3899"/>
-    <w:pPr>
-      <w:spacing w:line="190" w:lineRule="exact"/>
-      <w:ind w:left="245" w:hanging="245"/>
-      <w:jc w:val="both"/>
-    </w:pPr>
-    <w:rPr>
-      <w:rFonts w:eastAsia="Times New Roman"/>
-      <w:sz w:val="16"/>
-    </w:rPr>
-  </w:style>
-  <w:style w:type="paragraph" w:customStyle="1" w:styleId="SX-RefHead">
-    <w:name w:val="SX-RefHead"/>
-    <w:basedOn w:val="Normal"/>
-    <w:rsid w:val="009A3899"/>
-    <w:pPr>
-      <w:spacing w:before="200" w:line="190" w:lineRule="exact"/>
-    </w:pPr>
-    <w:rPr>
-      <w:rFonts w:eastAsia="Times New Roman"/>
-      <w:b/>
-      <w:sz w:val="16"/>
-    </w:rPr>
-  </w:style>
-  <w:style w:type="character" w:customStyle="1" w:styleId="SX-reflink">
-    <w:name w:val="SX-reflink"/>
-    <w:basedOn w:val="DefaultParagraphFont"/>
-    <w:uiPriority w:val="1"/>
-    <w:qFormat/>
-    <w:rsid w:val="009A3899"/>
-    <w:rPr>
-      <w:color w:val="0000FF"/>
-      <w:sz w:val="16"/>
-      <w:u w:val="words"/>
-      <w:bdr w:val="none" w:sz="0" w:space="0" w:color="auto"/>
-      <w:shd w:val="clear" w:color="auto" w:fill="FFFFFF"/>
-    </w:rPr>
-  </w:style>
-  <w:style w:type="paragraph" w:customStyle="1" w:styleId="SX-SOMHead">
-    <w:name w:val="SX-SOMHead"/>
-    <w:basedOn w:val="SX-RefHead"/>
-    <w:rsid w:val="009A3899"/>
-  </w:style>
-  <w:style w:type="paragraph" w:customStyle="1" w:styleId="SX-Tablehead">
-    <w:name w:val="SX-Tablehead"/>
-    <w:basedOn w:val="Normal"/>
-    <w:qFormat/>
-    <w:rsid w:val="009A3899"/>
-    <w:rPr>
-      <w:rFonts w:eastAsia="Times New Roman"/>
-      <w:szCs w:val="24"/>
-    </w:rPr>
-  </w:style>
-  <w:style w:type="paragraph" w:customStyle="1" w:styleId="SX-Tablelegend">
-    <w:name w:val="SX-Tablelegend"/>
-    <w:basedOn w:val="Normal"/>
-    <w:qFormat/>
-    <w:rsid w:val="009A3899"/>
-    <w:pPr>
-      <w:spacing w:line="190" w:lineRule="exact"/>
-      <w:ind w:left="245" w:hanging="245"/>
-      <w:jc w:val="both"/>
-    </w:pPr>
-    <w:rPr>
-      <w:rFonts w:eastAsia="Times New Roman"/>
-      <w:sz w:val="16"/>
-    </w:rPr>
-  </w:style>
-  <w:style w:type="paragraph" w:customStyle="1" w:styleId="SX-Tabletext">
-    <w:name w:val="SX-Tabletext"/>
-    <w:basedOn w:val="Normal"/>
-    <w:qFormat/>
-    <w:rsid w:val="009A3899"/>
-    <w:pPr>
-      <w:spacing w:line="210" w:lineRule="exact"/>
-      <w:jc w:val="center"/>
-    </w:pPr>
-    <w:rPr>
-      <w:rFonts w:eastAsia="Times New Roman"/>
-      <w:sz w:val="18"/>
-    </w:rPr>
-  </w:style>
-  <w:style w:type="paragraph" w:customStyle="1" w:styleId="SX-Tabletitle">
-    <w:name w:val="SX-Tabletitle"/>
-    <w:basedOn w:val="Normal"/>
-    <w:qFormat/>
-    <w:rsid w:val="009A3899"/>
-    <w:pPr>
-      <w:spacing w:after="120" w:line="210" w:lineRule="exact"/>
-      <w:jc w:val="both"/>
-    </w:pPr>
-    <w:rPr>
-      <w:rFonts w:ascii="BlissMedium" w:eastAsia="Times New Roman" w:hAnsi="BlissMedium"/>
-      <w:sz w:val="18"/>
-    </w:rPr>
-  </w:style>
-  <w:style w:type="paragraph" w:customStyle="1" w:styleId="SX-Title">
-    <w:name w:val="SX-Title"/>
-    <w:basedOn w:val="Normal"/>
-    <w:rsid w:val="009A3899"/>
-    <w:pPr>
-      <w:spacing w:after="240" w:line="500" w:lineRule="exact"/>
-    </w:pPr>
-    <w:rPr>
-      <w:rFonts w:ascii="BlissBold" w:eastAsia="Times New Roman" w:hAnsi="BlissBold"/>
-      <w:b/>
-      <w:sz w:val="44"/>
-    </w:rPr>
-  </w:style>
-  <w:style w:type="paragraph" w:customStyle="1" w:styleId="Tablecolumnhead">
-    <w:name w:val="Table column head"/>
-    <w:basedOn w:val="BaseText"/>
-    <w:rsid w:val="009A3899"/>
-    <w:pPr>
-      <w:spacing w:before="0"/>
-    </w:pPr>
-  </w:style>
-  <w:style w:type="paragraph" w:customStyle="1" w:styleId="Tabletext">
-    <w:name w:val="Table text"/>
-    <w:basedOn w:val="BaseText"/>
-    <w:rsid w:val="009A3899"/>
-    <w:pPr>
-      <w:spacing w:before="0"/>
-    </w:pPr>
-  </w:style>
-  <w:style w:type="paragraph" w:customStyle="1" w:styleId="TableLegend">
-    <w:name w:val="TableLegend"/>
-    <w:basedOn w:val="BaseText"/>
-    <w:rsid w:val="009A3899"/>
-    <w:pPr>
-      <w:spacing w:before="0"/>
-    </w:pPr>
-  </w:style>
-  <w:style w:type="paragraph" w:customStyle="1" w:styleId="TableTitle">
-    <w:name w:val="TableTitle"/>
-    <w:basedOn w:val="BaseHeading"/>
-    <w:rsid w:val="009A3899"/>
-  </w:style>
-  <w:style w:type="paragraph" w:customStyle="1" w:styleId="Teaser">
-    <w:name w:val="Teaser"/>
-    <w:basedOn w:val="BaseText"/>
-    <w:rsid w:val="009A3899"/>
-  </w:style>
-  <w:style w:type="paragraph" w:customStyle="1" w:styleId="TWIS">
-    <w:name w:val="TWIS"/>
-    <w:basedOn w:val="AbstractSummary"/>
-    <w:rsid w:val="009A3899"/>
-    <w:pPr>
-      <w:autoSpaceDE w:val="0"/>
-      <w:autoSpaceDN w:val="0"/>
-      <w:adjustRightInd w:val="0"/>
-    </w:pPr>
-  </w:style>
-  <w:style w:type="paragraph" w:customStyle="1" w:styleId="TWISorEC">
-    <w:name w:val="TWIS or EC"/>
-    <w:basedOn w:val="Normal"/>
-    <w:rsid w:val="009A3899"/>
-    <w:pPr>
-      <w:spacing w:line="210" w:lineRule="exact"/>
-    </w:pPr>
-    <w:rPr>
-      <w:rFonts w:ascii="BlissRegular" w:eastAsia="Times New Roman" w:hAnsi="BlissRegular"/>
-      <w:sz w:val="19"/>
-    </w:rPr>
-  </w:style>
-  <w:style w:type="paragraph" w:customStyle="1" w:styleId="work-sector">
-    <w:name w:val="work-sector"/>
-    <w:basedOn w:val="BaseText"/>
-    <w:rsid w:val="009A3899"/>
-    <w:pPr>
-      <w:jc w:val="right"/>
-    </w:pPr>
-    <w:rPr>
-      <w:color w:val="003300"/>
-    </w:rPr>
-  </w:style>
-  <w:style w:type="paragraph" w:customStyle="1" w:styleId="DOI">
-    <w:name w:val="DOI"/>
-    <w:basedOn w:val="DateAccepted"/>
-    <w:qFormat/>
-    <w:rsid w:val="009A7F20"/>
-  </w:style>
-  <w:style w:type="paragraph" w:customStyle="1" w:styleId="Default">
-    <w:name w:val="Default"/>
-    <w:rsid w:val="002F1567"/>
-    <w:pPr>
-      <w:autoSpaceDE w:val="0"/>
-      <w:autoSpaceDN w:val="0"/>
-      <w:adjustRightInd w:val="0"/>
-    </w:pPr>
-    <w:rPr>
-      <w:rFonts w:ascii="MillerDaily" w:hAnsi="MillerDaily" w:cs="MillerDaily"/>
-      <w:color w:val="000000"/>
-      <w:sz w:val="24"/>
-      <w:szCs w:val="24"/>
-      <w:lang w:bidi="he-IL"/>
-    </w:rPr>
-  </w:style>
-</w:styles>
-</file>
-
-<file path=word/stylesWithEffects.xml><?xml version="1.0" encoding="utf-8"?>
-<w:styles xmlns:wpc="http://schemas.microsoft.com/office/word/2010/wordprocessingCanvas" xmlns:mc="http://schemas.openxmlformats.org/markup-compatibility/2006" xmlns:o="urn:schemas-microsoft-com:office:office" xmlns:r="http://schemas.openxmlformats.org/officeDocument/2006/relationships" xmlns:m="http://schemas.openxmlformats.org/officeDocument/2006/math" xmlns:v="urn:schemas-microsoft-com:vml" xmlns:wp14="http://schemas.microsoft.com/office/word/2010/wordprocessingDrawing" xmlns:wp="http://schemas.openxmlformats.org/drawingml/2006/wordprocessingDrawing" xmlns:w10="urn:schemas-microsoft-com:office:word" xmlns:w="http://schemas.openxmlformats.org/wordprocessingml/2006/main" xmlns:w14="http://schemas.microsoft.com/office/word/2010/wordml" xmlns:wpg="http://schemas.microsoft.com/office/word/2010/wordprocessingGroup" xmlns:wpi="http://schemas.microsoft.com/office/word/2010/wordprocessingInk" xmlns:wne="http://schemas.microsoft.com/office/word/2006/wordml" xmlns:wps="http://schemas.microsoft.com/office/word/2010/wordprocessingShape" mc:Ignorable="w14 wp14">
-  <w:docDefaults>
-    <w:rPrDefault>
-      <w:rPr>
-        <w:rFonts w:ascii="Times New Roman" w:eastAsia="Calibri" w:hAnsi="Times New Roman" w:cs="Times New Roman"/>
-        <w:lang w:val="en-US" w:eastAsia="en-US" w:bidi="ar-SA"/>
-      </w:rPr>
-    </w:rPrDefault>
-    <w:pPrDefault/>
-  </w:docDefaults>
-  <w:latentStyles w:defLockedState="0" w:defUIPriority="99" w:defSemiHidden="1" w:defUnhideWhenUsed="1" w:defQFormat="0" w:count="267">
-    <w:lsdException w:name="Normal" w:semiHidden="0" w:uiPriority="0" w:unhideWhenUsed="0" w:qFormat="1"/>
-    <w:lsdException w:name="heading 1" w:semiHidden="0" w:uiPriority="9" w:unhideWhenUsed="0" w:qFormat="1"/>
-    <w:lsdException w:name="heading 2" w:uiPriority="9" w:qFormat="1"/>
-    <w:lsdException w:name="heading 3" w:uiPriority="9" w:qFormat="1"/>
-    <w:lsdException w:name="heading 4" w:uiPriority="9" w:qFormat="1"/>
-    <w:lsdException w:name="heading 5" w:uiPriority="9" w:qFormat="1"/>
-    <w:lsdException w:name="heading 6" w:uiPriority="9" w:qFormat="1"/>
-    <w:lsdException w:name="heading 7" w:uiPriority="9" w:qFormat="1"/>
-    <w:lsdException w:name="heading 8" w:uiPriority="9" w:qFormat="1"/>
-    <w:lsdException w:name="heading 9" w:uiPriority="9" w:qFormat="1"/>
-    <w:lsdException w:name="toc 1" w:uiPriority="39"/>
-    <w:lsdException w:name="toc 2" w:uiPriority="39"/>
-    <w:lsdException w:name="toc 3" w:uiPriority="39"/>
-    <w:lsdException w:name="toc 4" w:uiPriority="39"/>
-    <w:lsdException w:name="toc 5" w:uiPriority="39"/>
-    <w:lsdException w:name="toc 6" w:uiPriority="39"/>
-    <w:lsdException w:name="toc 7" w:uiPriority="39"/>
-    <w:lsdException w:name="toc 8" w:uiPriority="39"/>
-    <w:lsdException w:name="toc 9" w:uiPriority="39"/>
-    <w:lsdException w:name="annotation text" w:uiPriority="0"/>
-    <w:lsdException w:name="header" w:uiPriority="0"/>
-    <w:lsdException w:name="footer" w:uiPriority="0"/>
-    <w:lsdException w:name="caption" w:uiPriority="35" w:qFormat="1"/>
-    <w:lsdException w:name="footnote reference" w:uiPriority="0"/>
-    <w:lsdException w:name="annotation reference" w:uiPriority="0"/>
-    <w:lsdException w:name="line number" w:uiPriority="0"/>
-    <w:lsdException w:name="page number" w:uiPriority="0"/>
-    <w:lsdException w:name="endnote reference" w:uiPriority="0"/>
-    <w:lsdException w:name="endnote text" w:uiPriority="0"/>
-    <w:lsdException w:name="Title" w:semiHidden="0" w:uiPriority="10" w:unhideWhenUsed="0" w:qFormat="1"/>
-    <w:lsdException w:name="Default Paragraph Font" w:uiPriority="1"/>
-    <w:lsdException w:name="Subtitle" w:semiHidden="0" w:uiPriority="11" w:unhideWhenUsed="0" w:qFormat="1"/>
-    <w:lsdException w:name="Hyperlink" w:uiPriority="0"/>
-    <w:lsdException w:name="FollowedHyperlink" w:uiPriority="0"/>
-    <w:lsdException w:name="Strong" w:semiHidden="0" w:uiPriority="22" w:unhideWhenUsed="0" w:qFormat="1"/>
-    <w:lsdException w:name="Emphasis" w:semiHidden="0" w:uiPriority="20" w:unhideWhenUsed="0" w:qFormat="1"/>
-    <w:lsdException w:name="HTML Acronym" w:uiPriority="0"/>
-    <w:lsdException w:name="HTML Cite" w:uiPriority="0"/>
-    <w:lsdException w:name="HTML Code" w:uiPriority="0"/>
-    <w:lsdException w:name="HTML Definition" w:uiPriority="0"/>
-    <w:lsdException w:name="HTML Keyboard" w:uiPriority="0"/>
-    <w:lsdException w:name="HTML Preformatted" w:uiPriority="0"/>
-    <w:lsdException w:name="HTML Sample" w:uiPriority="0"/>
-    <w:lsdException w:name="HTML Typewriter" w:uiPriority="0"/>
-    <w:lsdException w:name="HTML Variable" w:uiPriority="0"/>
-    <w:lsdException w:name="Balloon Text" w:uiPriority="0"/>
-    <w:lsdException w:name="Table Grid" w:semiHidden="0" w:uiPriority="59" w:unhideWhenUsed="0"/>
-    <w:lsdException w:name="No Spacing" w:semiHidden="0" w:unhideWhenUsed="0" w:qFormat="1"/>
-    <w:lsdException w:name="Light Shading" w:semiHidden="0" w:unhideWhenUsed="0"/>
-    <w:lsdException w:name="Light List" w:semiHidden="0" w:unhideWhenUsed="0"/>
-    <w:lsdException w:name="Light Grid" w:semiHidden="0" w:unhideWhenUsed="0"/>
-    <w:lsdException w:name="Medium Shading 1" w:semiHidden="0" w:unhideWhenUsed="0"/>
-    <w:lsdException w:name="Medium Shading 2" w:semiHidden="0" w:unhideWhenUsed="0"/>
-    <w:lsdException w:name="Medium List 1" w:semiHidden="0" w:unhideWhenUsed="0"/>
-    <w:lsdException w:name="Medium List 2" w:semiHidden="0" w:unhideWhenUsed="0"/>
-    <w:lsdException w:name="Medium Grid 1" w:semiHidden="0" w:unhideWhenUsed="0"/>
-    <w:lsdException w:name="Medium Grid 2" w:semiHidden="0" w:uiPriority="1" w:unhideWhenUsed="0" w:qFormat="1"/>
-    <w:lsdException w:name="Medium Grid 3" w:semiHidden="0" w:uiPriority="60" w:unhideWhenUsed="0"/>
-    <w:lsdException w:name="Dark List" w:semiHidden="0" w:uiPriority="61" w:unhideWhenUsed="0"/>
-    <w:lsdException w:name="Colorful Shading" w:semiHidden="0" w:uiPriority="62" w:unhideWhenUsed="0"/>
-    <w:lsdException w:name="Colorful List" w:semiHidden="0" w:uiPriority="63" w:unhideWhenUsed="0"/>
-    <w:lsdException w:name="Colorful Grid" w:semiHidden="0" w:uiPriority="64" w:unhideWhenUsed="0"/>
-    <w:lsdException w:name="Light Shading Accent 1" w:semiHidden="0" w:uiPriority="65" w:unhideWhenUsed="0"/>
-    <w:lsdException w:name="Light List Accent 1" w:semiHidden="0" w:uiPriority="66" w:unhideWhenUsed="0"/>
-    <w:lsdException w:name="Light Grid Accent 1" w:semiHidden="0" w:uiPriority="67" w:unhideWhenUsed="0"/>
-    <w:lsdException w:name="Medium Shading 1 Accent 1" w:semiHidden="0" w:uiPriority="68" w:unhideWhenUsed="0"/>
-    <w:lsdException w:name="Medium Shading 2 Accent 1" w:semiHidden="0" w:uiPriority="69" w:unhideWhenUsed="0"/>
-    <w:lsdException w:name="Medium List 1 Accent 1" w:semiHidden="0" w:uiPriority="70" w:unhideWhenUsed="0"/>
-    <w:lsdException w:name="Revision" w:semiHidden="0" w:uiPriority="71" w:unhideWhenUsed="0"/>
-    <w:lsdException w:name="List Paragraph" w:semiHidden="0" w:uiPriority="72" w:unhideWhenUsed="0" w:qFormat="1"/>
-    <w:lsdException w:name="Quote" w:semiHidden="0" w:uiPriority="73" w:unhideWhenUsed="0" w:qFormat="1"/>
-    <w:lsdException w:name="Intense Quote" w:semiHidden="0" w:uiPriority="60" w:unhideWhenUsed="0" w:qFormat="1"/>
-    <w:lsdException w:name="Medium List 2 Accent 1" w:semiHidden="0" w:uiPriority="61" w:unhideWhenUsed="0"/>
-    <w:lsdException w:name="Medium Grid 1 Accent 1" w:semiHidden="0" w:uiPriority="62" w:unhideWhenUsed="0"/>
-    <w:lsdException w:name="Medium Grid 2 Accent 1" w:semiHidden="0" w:uiPriority="63" w:unhideWhenUsed="0"/>
-    <w:lsdException w:name="Medium Grid 3 Accent 1" w:semiHidden="0" w:uiPriority="64" w:unhideWhenUsed="0"/>
-    <w:lsdException w:name="Dark List Accent 1" w:semiHidden="0" w:uiPriority="65" w:unhideWhenUsed="0"/>
-    <w:lsdException w:name="Colorful Shading Accent 1" w:semiHidden="0" w:unhideWhenUsed="0"/>
-    <w:lsdException w:name="Colorful List Accent 1" w:semiHidden="0" w:uiPriority="34" w:unhideWhenUsed="0" w:qFormat="1"/>
-    <w:lsdException w:name="Colorful Grid Accent 1" w:semiHidden="0" w:uiPriority="29" w:unhideWhenUsed="0" w:qFormat="1"/>
-    <w:lsdException w:name="Light Shading Accent 2" w:semiHidden="0" w:uiPriority="30" w:unhideWhenUsed="0" w:qFormat="1"/>
-    <w:lsdException w:name="Light List Accent 2" w:semiHidden="0" w:uiPriority="66" w:unhideWhenUsed="0"/>
-    <w:lsdException w:name="Light Grid Accent 2" w:semiHidden="0" w:uiPriority="67" w:unhideWhenUsed="0"/>
-    <w:lsdException w:name="Medium Shading 1 Accent 2" w:semiHidden="0" w:uiPriority="68" w:unhideWhenUsed="0"/>
-    <w:lsdException w:name="Medium Shading 2 Accent 2" w:semiHidden="0" w:uiPriority="69" w:unhideWhenUsed="0"/>
-    <w:lsdException w:name="Medium List 1 Accent 2" w:semiHidden="0" w:uiPriority="70" w:unhideWhenUsed="0"/>
-    <w:lsdException w:name="Medium List 2 Accent 2" w:semiHidden="0" w:uiPriority="71" w:unhideWhenUsed="0"/>
-    <w:lsdException w:name="Medium Grid 1 Accent 2" w:semiHidden="0" w:uiPriority="72" w:unhideWhenUsed="0"/>
-    <w:lsdException w:name="Medium Grid 2 Accent 2" w:semiHidden="0" w:uiPriority="73" w:unhideWhenUsed="0"/>
-    <w:lsdException w:name="Medium Grid 3 Accent 2" w:semiHidden="0" w:uiPriority="60" w:unhideWhenUsed="0"/>
-    <w:lsdException w:name="Dark List Accent 2" w:semiHidden="0" w:uiPriority="61" w:unhideWhenUsed="0"/>
-    <w:lsdException w:name="Colorful Shading Accent 2" w:semiHidden="0" w:uiPriority="62" w:unhideWhenUsed="0"/>
-    <w:lsdException w:name="Colorful List Accent 2" w:semiHidden="0" w:uiPriority="63" w:unhideWhenUsed="0"/>
-    <w:lsdException w:name="Colorful Grid Accent 2" w:semiHidden="0" w:uiPriority="64" w:unhideWhenUsed="0"/>
-    <w:lsdException w:name="Light Shading Accent 3" w:semiHidden="0" w:uiPriority="65" w:unhideWhenUsed="0"/>
-    <w:lsdException w:name="Light List Accent 3" w:semiHidden="0" w:uiPriority="66" w:unhideWhenUsed="0"/>
-    <w:lsdException w:name="Light Grid Accent 3" w:semiHidden="0" w:uiPriority="67" w:unhideWhenUsed="0"/>
-    <w:lsdException w:name="Medium Shading 1 Accent 3" w:semiHidden="0" w:uiPriority="68" w:unhideWhenUsed="0"/>
-    <w:lsdException w:name="Medium Shading 2 Accent 3" w:semiHidden="0" w:uiPriority="69" w:unhideWhenUsed="0"/>
-    <w:lsdException w:name="Medium List 1 Accent 3" w:semiHidden="0" w:uiPriority="70" w:unhideWhenUsed="0"/>
-    <w:lsdException w:name="Medium List 2 Accent 3" w:semiHidden="0" w:uiPriority="71" w:unhideWhenUsed="0"/>
-    <w:lsdException w:name="Medium Grid 1 Accent 3" w:semiHidden="0" w:uiPriority="72" w:unhideWhenUsed="0"/>
-    <w:lsdException w:name="Medium Grid 2 Accent 3" w:semiHidden="0" w:uiPriority="73" w:unhideWhenUsed="0"/>
-    <w:lsdException w:name="Medium Grid 3 Accent 3" w:semiHidden="0" w:uiPriority="60" w:unhideWhenUsed="0"/>
-    <w:lsdException w:name="Dark List Accent 3" w:semiHidden="0" w:uiPriority="61" w:unhideWhenUsed="0"/>
-    <w:lsdException w:name="Colorful Shading Accent 3" w:semiHidden="0" w:uiPriority="62" w:unhideWhenUsed="0"/>
-    <w:lsdException w:name="Colorful List Accent 3" w:semiHidden="0" w:uiPriority="63" w:unhideWhenUsed="0"/>
-    <w:lsdException w:name="Colorful Grid Accent 3" w:semiHidden="0" w:uiPriority="64" w:unhideWhenUsed="0"/>
-    <w:lsdException w:name="Light Shading Accent 4" w:semiHidden="0" w:uiPriority="65" w:unhideWhenUsed="0"/>
-    <w:lsdException w:name="Light List Accent 4" w:semiHidden="0" w:uiPriority="66" w:unhideWhenUsed="0"/>
-    <w:lsdException w:name="Light Grid Accent 4" w:semiHidden="0" w:uiPriority="67" w:unhideWhenUsed="0"/>
-    <w:lsdException w:name="Medium Shading 1 Accent 4" w:semiHidden="0" w:uiPriority="68" w:unhideWhenUsed="0"/>
-    <w:lsdException w:name="Medium Shading 2 Accent 4" w:semiHidden="0" w:uiPriority="69" w:unhideWhenUsed="0"/>
-    <w:lsdException w:name="Medium List 1 Accent 4" w:semiHidden="0" w:uiPriority="70" w:unhideWhenUsed="0"/>
-    <w:lsdException w:name="Medium List 2 Accent 4" w:semiHidden="0" w:uiPriority="71" w:unhideWhenUsed="0"/>
-    <w:lsdException w:name="Medium Grid 1 Accent 4" w:semiHidden="0" w:uiPriority="72" w:unhideWhenUsed="0"/>
-    <w:lsdException w:name="Medium Grid 2 Accent 4" w:semiHidden="0" w:uiPriority="73" w:unhideWhenUsed="0"/>
-    <w:lsdException w:name="Medium Grid 3 Accent 4" w:semiHidden="0" w:uiPriority="60" w:unhideWhenUsed="0"/>
-    <w:lsdException w:name="Dark List Accent 4" w:semiHidden="0" w:uiPriority="61" w:unhideWhenUsed="0"/>
-    <w:lsdException w:name="Colorful Shading Accent 4" w:semiHidden="0" w:uiPriority="62" w:unhideWhenUsed="0"/>
-    <w:lsdException w:name="Colorful List Accent 4" w:semiHidden="0" w:uiPriority="63" w:unhideWhenUsed="0"/>
-    <w:lsdException w:name="Colorful Grid Accent 4" w:semiHidden="0" w:uiPriority="64" w:unhideWhenUsed="0"/>
-    <w:lsdException w:name="Light Shading Accent 5" w:semiHidden="0" w:uiPriority="65" w:unhideWhenUsed="0"/>
-    <w:lsdException w:name="Light List Accent 5" w:semiHidden="0" w:uiPriority="66" w:unhideWhenUsed="0"/>
-    <w:lsdException w:name="Light Grid Accent 5" w:semiHidden="0" w:uiPriority="67" w:unhideWhenUsed="0"/>
-    <w:lsdException w:name="Medium Shading 1 Accent 5" w:semiHidden="0" w:uiPriority="68" w:unhideWhenUsed="0"/>
-    <w:lsdException w:name="Medium Shading 2 Accent 5" w:semiHidden="0" w:uiPriority="69" w:unhideWhenUsed="0"/>
-    <w:lsdException w:name="Medium List 1 Accent 5" w:semiHidden="0" w:uiPriority="70" w:unhideWhenUsed="0"/>
-    <w:lsdException w:name="Medium List 2 Accent 5" w:semiHidden="0" w:uiPriority="71" w:unhideWhenUsed="0"/>
-    <w:lsdException w:name="Medium Grid 1 Accent 5" w:semiHidden="0" w:uiPriority="72" w:unhideWhenUsed="0"/>
-    <w:lsdException w:name="Medium Grid 2 Accent 5" w:semiHidden="0" w:uiPriority="73" w:unhideWhenUsed="0"/>
-    <w:lsdException w:name="Medium Grid 3 Accent 5" w:semiHidden="0" w:uiPriority="60" w:unhideWhenUsed="0"/>
-    <w:lsdException w:name="Dark List Accent 5" w:semiHidden="0" w:uiPriority="61" w:unhideWhenUsed="0"/>
-    <w:lsdException w:name="Colorful Shading Accent 5" w:semiHidden="0" w:uiPriority="62" w:unhideWhenUsed="0"/>
-    <w:lsdException w:name="Colorful List Accent 5" w:semiHidden="0" w:uiPriority="63" w:unhideWhenUsed="0"/>
-    <w:lsdException w:name="Colorful Grid Accent 5" w:semiHidden="0" w:uiPriority="64" w:unhideWhenUsed="0"/>
-    <w:lsdException w:name="Light Shading Accent 6" w:semiHidden="0" w:uiPriority="65" w:unhideWhenUsed="0"/>
-    <w:lsdException w:name="Light List Accent 6" w:semiHidden="0" w:uiPriority="66" w:unhideWhenUsed="0"/>
-    <w:lsdException w:name="Light Grid Accent 6" w:semiHidden="0" w:uiPriority="67" w:unhideWhenUsed="0"/>
-    <w:lsdException w:name="Medium Shading 1 Accent 6" w:semiHidden="0" w:uiPriority="68" w:unhideWhenUsed="0"/>
-    <w:lsdException w:name="Medium Shading 2 Accent 6" w:semiHidden="0" w:uiPriority="69" w:unhideWhenUsed="0"/>
-    <w:lsdException w:name="Medium List 1 Accent 6" w:semiHidden="0" w:uiPriority="70" w:unhideWhenUsed="0"/>
-    <w:lsdException w:name="Medium List 2 Accent 6" w:semiHidden="0" w:uiPriority="71" w:unhideWhenUsed="0"/>
-    <w:lsdException w:name="Medium Grid 1 Accent 6" w:semiHidden="0" w:uiPriority="72" w:unhideWhenUsed="0"/>
-    <w:lsdException w:name="Medium Grid 2 Accent 6" w:semiHidden="0" w:uiPriority="73" w:unhideWhenUsed="0"/>
-    <w:lsdException w:name="Medium Grid 3 Accent 6" w:semiHidden="0" w:uiPriority="60" w:unhideWhenUsed="0"/>
-    <w:lsdException w:name="Dark List Accent 6" w:semiHidden="0" w:uiPriority="61" w:unhideWhenUsed="0"/>
-    <w:lsdException w:name="Colorful Shading Accent 6" w:semiHidden="0" w:uiPriority="62" w:unhideWhenUsed="0"/>
-    <w:lsdException w:name="Colorful List Accent 6" w:semiHidden="0" w:uiPriority="63" w:unhideWhenUsed="0"/>
-    <w:lsdException w:name="Colorful Grid Accent 6" w:semiHidden="0" w:uiPriority="64" w:unhideWhenUsed="0"/>
-    <w:lsdException w:name="Subtle Emphasis" w:semiHidden="0" w:uiPriority="65" w:unhideWhenUsed="0" w:qFormat="1"/>
-    <w:lsdException w:name="Intense Emphasis" w:semiHidden="0" w:uiPriority="66" w:unhideWhenUsed="0" w:qFormat="1"/>
-    <w:lsdException w:name="Subtle Reference" w:semiHidden="0" w:uiPriority="67" w:unhideWhenUsed="0" w:qFormat="1"/>
-    <w:lsdException w:name="Intense Reference" w:semiHidden="0" w:uiPriority="68" w:unhideWhenUsed="0" w:qFormat="1"/>
-    <w:lsdException w:name="Book Title" w:semiHidden="0" w:uiPriority="69" w:unhideWhenUsed="0" w:qFormat="1"/>
-    <w:lsdException w:name="Bibliography" w:semiHidden="0" w:uiPriority="70" w:unhideWhenUsed="0"/>
-    <w:lsdException w:name="TOC Heading" w:uiPriority="71" w:qFormat="1"/>
+  <w:latentStyles w:defLockedState="0" w:defUIPriority="99" w:defSemiHidden="0" w:defUnhideWhenUsed="0" w:defQFormat="0" w:count="371">
+    <w:lsdException w:name="Normal" w:uiPriority="0" w:qFormat="1"/>
+    <w:lsdException w:name="heading 1" w:uiPriority="9" w:qFormat="1"/>
+    <w:lsdException w:name="heading 2" w:semiHidden="1" w:uiPriority="9" w:unhideWhenUsed="1" w:qFormat="1"/>
+    <w:lsdException w:name="heading 3" w:semiHidden="1" w:uiPriority="9" w:unhideWhenUsed="1" w:qFormat="1"/>
+    <w:lsdException w:name="heading 4" w:semiHidden="1" w:uiPriority="9" w:unhideWhenUsed="1" w:qFormat="1"/>
+    <w:lsdException w:name="heading 5" w:semiHidden="1" w:uiPriority="9" w:unhideWhenUsed="1" w:qFormat="1"/>
+    <w:lsdException w:name="heading 6" w:semiHidden="1" w:uiPriority="9" w:unhideWhenUsed="1" w:qFormat="1"/>
+    <w:lsdException w:name="heading 7" w:semiHidden="1" w:uiPriority="9" w:unhideWhenUsed="1" w:qFormat="1"/>
+    <w:lsdException w:name="heading 8" w:semiHidden="1" w:uiPriority="9" w:unhideWhenUsed="1" w:qFormat="1"/>
+    <w:lsdException w:name="heading 9" w:semiHidden="1" w:uiPriority="9" w:unhideWhenUsed="1" w:qFormat="1"/>
+    <w:lsdException w:name="index 1" w:semiHidden="1" w:unhideWhenUsed="1"/>
+    <w:lsdException w:name="index 2" w:semiHidden="1" w:unhideWhenUsed="1"/>
+    <w:lsdException w:name="index 3" w:semiHidden="1" w:unhideWhenUsed="1"/>
+    <w:lsdException w:name="index 4" w:semiHidden="1" w:unhideWhenUsed="1"/>
+    <w:lsdException w:name="index 5" w:semiHidden="1" w:unhideWhenUsed="1"/>
+    <w:lsdException w:name="index 6" w:semiHidden="1" w:unhideWhenUsed="1"/>
+    <w:lsdException w:name="index 7" w:semiHidden="1" w:unhideWhenUsed="1"/>
+    <w:lsdException w:name="index 8" w:semiHidden="1" w:unhideWhenUsed="1"/>
+    <w:lsdException w:name="index 9" w:semiHidden="1" w:unhideWhenUsed="1"/>
+    <w:lsdException w:name="toc 1" w:semiHidden="1" w:uiPriority="39" w:unhideWhenUsed="1"/>
+    <w:lsdException w:name="toc 2" w:semiHidden="1" w:uiPriority="39" w:unhideWhenUsed="1"/>
+    <w:lsdException w:name="toc 3" w:semiHidden="1" w:uiPriority="39" w:unhideWhenUsed="1"/>
+    <w:lsdException w:name="toc 4" w:semiHidden="1" w:uiPriority="39" w:unhideWhenUsed="1"/>
+    <w:lsdException w:name="toc 5" w:semiHidden="1" w:uiPriority="39" w:unhideWhenUsed="1"/>
+    <w:lsdException w:name="toc 6" w:semiHidden="1" w:uiPriority="39" w:unhideWhenUsed="1"/>
+    <w:lsdException w:name="toc 7" w:semiHidden="1" w:uiPriority="39" w:unhideWhenUsed="1"/>
+    <w:lsdException w:name="toc 8" w:semiHidden="1" w:uiPriority="39" w:unhideWhenUsed="1"/>
+    <w:lsdException w:name="toc 9" w:semiHidden="1" w:uiPriority="39" w:unhideWhenUsed="1"/>
+    <w:lsdException w:name="Normal Indent" w:semiHidden="1" w:unhideWhenUsed="1"/>
+    <w:lsdException w:name="footnote text" w:semiHidden="1" w:unhideWhenUsed="1"/>
+    <w:lsdException w:name="annotation text" w:semiHidden="1" w:uiPriority="0" w:unhideWhenUsed="1"/>
+    <w:lsdException w:name="header" w:semiHidden="1" w:uiPriority="0" w:unhideWhenUsed="1"/>
+    <w:lsdException w:name="footer" w:semiHidden="1" w:uiPriority="0" w:unhideWhenUsed="1"/>
+    <w:lsdException w:name="index heading" w:semiHidden="1" w:unhideWhenUsed="1"/>
+    <w:lsdException w:name="caption" w:semiHidden="1" w:uiPriority="35" w:unhideWhenUsed="1" w:qFormat="1"/>
+    <w:lsdException w:name="table of figures" w:semiHidden="1" w:unhideWhenUsed="1"/>
+    <w:lsdException w:name="envelope address" w:semiHidden="1" w:unhideWhenUsed="1"/>
+    <w:lsdException w:name="envelope return" w:semiHidden="1" w:unhideWhenUsed="1"/>
+    <w:lsdException w:name="footnote reference" w:semiHidden="1" w:uiPriority="0" w:unhideWhenUsed="1"/>
+    <w:lsdException w:name="annotation reference" w:semiHidden="1" w:uiPriority="0" w:unhideWhenUsed="1"/>
+    <w:lsdException w:name="line number" w:semiHidden="1" w:uiPriority="0" w:unhideWhenUsed="1"/>
+    <w:lsdException w:name="page number" w:semiHidden="1" w:uiPriority="0" w:unhideWhenUsed="1"/>
+    <w:lsdException w:name="endnote reference" w:semiHidden="1" w:uiPriority="0" w:unhideWhenUsed="1"/>
+    <w:lsdException w:name="endnote text" w:semiHidden="1" w:uiPriority="0" w:unhideWhenUsed="1"/>
+    <w:lsdException w:name="table of authorities" w:semiHidden="1" w:unhideWhenUsed="1"/>
+    <w:lsdException w:name="macro" w:semiHidden="1" w:unhideWhenUsed="1"/>
+    <w:lsdException w:name="toa heading" w:semiHidden="1" w:unhideWhenUsed="1"/>
+    <w:lsdException w:name="List" w:semiHidden="1" w:unhideWhenUsed="1"/>
+    <w:lsdException w:name="List Bullet" w:semiHidden="1" w:unhideWhenUsed="1"/>
+    <w:lsdException w:name="List Number" w:semiHidden="1" w:unhideWhenUsed="1"/>
+    <w:lsdException w:name="List 2" w:semiHidden="1" w:unhideWhenUsed="1"/>
+    <w:lsdException w:name="List 3" w:semiHidden="1" w:unhideWhenUsed="1"/>
+    <w:lsdException w:name="List 4" w:semiHidden="1" w:unhideWhenUsed="1"/>
+    <w:lsdException w:name="List 5" w:semiHidden="1" w:unhideWhenUsed="1"/>
+    <w:lsdException w:name="List Bullet 2" w:semiHidden="1" w:unhideWhenUsed="1"/>
+    <w:lsdException w:name="List Bullet 3" w:semiHidden="1" w:unhideWhenUsed="1"/>
+    <w:lsdException w:name="List Bullet 4" w:semiHidden="1" w:unhideWhenUsed="1"/>
+    <w:lsdException w:name="List Bullet 5" w:semiHidden="1" w:unhideWhenUsed="1"/>
+    <w:lsdException w:name="List Number 2" w:semiHidden="1" w:unhideWhenUsed="1"/>
+    <w:lsdException w:name="List Number 3" w:semiHidden="1" w:unhideWhenUsed="1"/>
+    <w:lsdException w:name="List Number 4" w:semiHidden="1" w:unhideWhenUsed="1"/>
+    <w:lsdException w:name="List Number 5" w:semiHidden="1" w:unhideWhenUsed="1"/>
+    <w:lsdException w:name="Title" w:uiPriority="10" w:qFormat="1"/>
+    <w:lsdException w:name="Closing" w:semiHidden="1" w:unhideWhenUsed="1"/>
+    <w:lsdException w:name="Signature" w:semiHidden="1" w:unhideWhenUsed="1"/>
+    <w:lsdException w:name="Default Paragraph Font" w:semiHidden="1" w:uiPriority="1" w:unhideWhenUsed="1"/>
+    <w:lsdException w:name="Body Text" w:semiHidden="1" w:unhideWhenUsed="1"/>
+    <w:lsdException w:name="Body Text Indent" w:semiHidden="1" w:unhideWhenUsed="1"/>
+    <w:lsdException w:name="List Continue" w:semiHidden="1" w:unhideWhenUsed="1"/>
+    <w:lsdException w:name="List Continue 2" w:semiHidden="1" w:unhideWhenUsed="1"/>
+    <w:lsdException w:name="List Continue 3" w:semiHidden="1" w:unhideWhenUsed="1"/>
+    <w:lsdException w:name="List Continue 4" w:semiHidden="1" w:unhideWhenUsed="1"/>
+    <w:lsdException w:name="List Continue 5" w:semiHidden="1" w:unhideWhenUsed="1"/>
+    <w:lsdException w:name="Message Header" w:semiHidden="1" w:unhideWhenUsed="1"/>
+    <w:lsdException w:name="Subtitle" w:uiPriority="11" w:qFormat="1"/>
+    <w:lsdException w:name="Salutation" w:semiHidden="1" w:unhideWhenUsed="1"/>
+    <w:lsdException w:name="Date" w:semiHidden="1" w:unhideWhenUsed="1"/>
+    <w:lsdException w:name="Body Text First Indent" w:semiHidden="1" w:unhideWhenUsed="1"/>
+    <w:lsdException w:name="Body Text First Indent 2" w:semiHidden="1" w:unhideWhenUsed="1"/>
+    <w:lsdException w:name="Note Heading" w:semiHidden="1" w:unhideWhenUsed="1"/>
+    <w:lsdException w:name="Body Text 2" w:semiHidden="1" w:unhideWhenUsed="1"/>
+    <w:lsdException w:name="Body Text 3" w:semiHidden="1" w:unhideWhenUsed="1"/>
+    <w:lsdException w:name="Body Text Indent 2" w:semiHidden="1" w:unhideWhenUsed="1"/>
+    <w:lsdException w:name="Body Text Indent 3" w:semiHidden="1" w:unhideWhenUsed="1"/>
+    <w:lsdException w:name="Block Text" w:semiHidden="1" w:unhideWhenUsed="1"/>
+    <w:lsdException w:name="Hyperlink" w:semiHidden="1" w:uiPriority="0" w:unhideWhenUsed="1"/>
+    <w:lsdException w:name="FollowedHyperlink" w:semiHidden="1" w:uiPriority="0" w:unhideWhenUsed="1"/>
+    <w:lsdException w:name="Strong" w:uiPriority="22" w:qFormat="1"/>
+    <w:lsdException w:name="Emphasis" w:uiPriority="20" w:qFormat="1"/>
+    <w:lsdException w:name="Document Map" w:semiHidden="1" w:unhideWhenUsed="1"/>
+    <w:lsdException w:name="Plain Text" w:semiHidden="1" w:unhideWhenUsed="1"/>
+    <w:lsdException w:name="E-mail Signature" w:semiHidden="1" w:unhideWhenUsed="1"/>
+    <w:lsdException w:name="HTML Top of Form" w:semiHidden="1" w:unhideWhenUsed="1"/>
+    <w:lsdException w:name="HTML Bottom of Form" w:semiHidden="1" w:unhideWhenUsed="1"/>
+    <w:lsdException w:name="Normal (Web)" w:semiHidden="1" w:unhideWhenUsed="1"/>
+    <w:lsdException w:name="HTML Acronym" w:semiHidden="1" w:uiPriority="0" w:unhideWhenUsed="1"/>
+    <w:lsdException w:name="HTML Address" w:semiHidden="1" w:unhideWhenUsed="1"/>
+    <w:lsdException w:name="HTML Cite" w:semiHidden="1" w:uiPriority="0" w:unhideWhenUsed="1"/>
+    <w:lsdException w:name="HTML Code" w:semiHidden="1" w:uiPriority="0" w:unhideWhenUsed="1"/>
+    <w:lsdException w:name="HTML Definition" w:semiHidden="1" w:uiPriority="0" w:unhideWhenUsed="1"/>
+    <w:lsdException w:name="HTML Keyboard" w:semiHidden="1" w:uiPriority="0" w:unhideWhenUsed="1"/>
+    <w:lsdException w:name="HTML Preformatted" w:semiHidden="1" w:uiPriority="0" w:unhideWhenUsed="1"/>
+    <w:lsdException w:name="HTML Sample" w:semiHidden="1" w:uiPriority="0" w:unhideWhenUsed="1"/>
+    <w:lsdException w:name="HTML Typewriter" w:semiHidden="1" w:uiPriority="0" w:unhideWhenUsed="1"/>
+    <w:lsdException w:name="HTML Variable" w:semiHidden="1" w:uiPriority="0" w:unhideWhenUsed="1"/>
+    <w:lsdException w:name="Normal Table" w:semiHidden="1" w:unhideWhenUsed="1"/>
+    <w:lsdException w:name="annotation subject" w:semiHidden="1" w:unhideWhenUsed="1"/>
+    <w:lsdException w:name="No List" w:semiHidden="1" w:unhideWhenUsed="1"/>
+    <w:lsdException w:name="Outline List 1" w:semiHidden="1" w:unhideWhenUsed="1"/>
+    <w:lsdException w:name="Outline List 2" w:semiHidden="1" w:unhideWhenUsed="1"/>
+    <w:lsdException w:name="Outline List 3" w:semiHidden="1" w:unhideWhenUsed="1"/>
+    <w:lsdException w:name="Table Simple 1" w:semiHidden="1" w:unhideWhenUsed="1"/>
+    <w:lsdException w:name="Table Simple 2" w:semiHidden="1" w:unhideWhenUsed="1"/>
+    <w:lsdException w:name="Table Simple 3" w:semiHidden="1" w:unhideWhenUsed="1"/>
+    <w:lsdException w:name="Table Classic 1" w:semiHidden="1" w:unhideWhenUsed="1"/>
+    <w:lsdException w:name="Table Classic 2" w:semiHidden="1" w:unhideWhenUsed="1"/>
+    <w:lsdException w:name="Table Classic 3" w:semiHidden="1" w:unhideWhenUsed="1"/>
+    <w:lsdException w:name="Table Classic 4" w:semiHidden="1" w:unhideWhenUsed="1"/>
+    <w:lsdException w:name="Table Colorful 1" w:semiHidden="1" w:unhideWhenUsed="1"/>
+    <w:lsdException w:name="Table Colorful 2" w:semiHidden="1" w:unhideWhenUsed="1"/>
+    <w:lsdException w:name="Table Colorful 3" w:semiHidden="1" w:unhideWhenUsed="1"/>
+    <w:lsdException w:name="Table Columns 1" w:semiHidden="1" w:unhideWhenUsed="1"/>
+    <w:lsdException w:name="Table Columns 2" w:semiHidden="1" w:unhideWhenUsed="1"/>
+    <w:lsdException w:name="Table Columns 3" w:semiHidden="1" w:unhideWhenUsed="1"/>
+    <w:lsdException w:name="Table Columns 4" w:semiHidden="1" w:unhideWhenUsed="1"/>
+    <w:lsdException w:name="Table Columns 5" w:semiHidden="1" w:unhideWhenUsed="1"/>
+    <w:lsdException w:name="Table Grid 1" w:semiHidden="1" w:unhideWhenUsed="1"/>
+    <w:lsdException w:name="Table Grid 2" w:semiHidden="1" w:unhideWhenUsed="1"/>
+    <w:lsdException w:name="Table Grid 3" w:semiHidden="1" w:unhideWhenUsed="1"/>
+    <w:lsdException w:name="Table Grid 4" w:semiHidden="1" w:unhideWhenUsed="1"/>
+    <w:lsdException w:name="Table Grid 5" w:semiHidden="1" w:unhideWhenUsed="1"/>
+    <w:lsdException w:name="Table Grid 6" w:semiHidden="1" w:unhideWhenUsed="1"/>
+    <w:lsdException w:name="Table Grid 7" w:semiHidden="1" w:unhideWhenUsed="1"/>
+    <w:lsdException w:name="Table Grid 8" w:semiHidden="1" w:unhideWhenUsed="1"/>
+    <w:lsdException w:name="Table List 1" w:semiHidden="1" w:unhideWhenUsed="1"/>
+    <w:lsdException w:name="Table List 2" w:semiHidden="1" w:unhideWhenUsed="1"/>
+    <w:lsdException w:name="Table List 3" w:semiHidden="1" w:unhideWhenUsed="1"/>
+    <w:lsdException w:name="Table List 4" w:semiHidden="1" w:unhideWhenUsed="1"/>
+    <w:lsdException w:name="Table List 5" w:semiHidden="1" w:unhideWhenUsed="1"/>
+    <w:lsdException w:name="Table List 6" w:semiHidden="1" w:unhideWhenUsed="1"/>
+    <w:lsdException w:name="Table List 7" w:semiHidden="1" w:unhideWhenUsed="1"/>
+    <w:lsdException w:name="Table List 8" w:semiHidden="1" w:unhideWhenUsed="1"/>
+    <w:lsdException w:name="Table 3D effects 1" w:semiHidden="1" w:unhideWhenUsed="1"/>
+    <w:lsdException w:name="Table 3D effects 2" w:semiHidden="1" w:unhideWhenUsed="1"/>
+    <w:lsdException w:name="Table 3D effects 3" w:semiHidden="1" w:unhideWhenUsed="1"/>
+    <w:lsdException w:name="Table Contemporary" w:semiHidden="1" w:unhideWhenUsed="1"/>
+    <w:lsdException w:name="Table Elegant" w:semiHidden="1" w:unhideWhenUsed="1"/>
+    <w:lsdException w:name="Table Professional" w:semiHidden="1" w:unhideWhenUsed="1"/>
+    <w:lsdException w:name="Table Subtle 1" w:semiHidden="1" w:unhideWhenUsed="1"/>
+    <w:lsdException w:name="Table Subtle 2" w:semiHidden="1" w:unhideWhenUsed="1"/>
+    <w:lsdException w:name="Table Web 1" w:semiHidden="1" w:unhideWhenUsed="1"/>
+    <w:lsdException w:name="Table Web 2" w:semiHidden="1" w:unhideWhenUsed="1"/>
+    <w:lsdException w:name="Table Web 3" w:semiHidden="1" w:unhideWhenUsed="1"/>
+    <w:lsdException w:name="Balloon Text" w:semiHidden="1" w:uiPriority="0" w:unhideWhenUsed="1"/>
+    <w:lsdException w:name="Table Grid" w:uiPriority="59"/>
+    <w:lsdException w:name="Table Theme" w:semiHidden="1" w:unhideWhenUsed="1"/>
+    <w:lsdException w:name="Placeholder Text" w:semiHidden="1" w:unhideWhenUsed="1"/>
+    <w:lsdException w:name="No Spacing" w:qFormat="1"/>
+    <w:lsdException w:name="Light Shading"/>
+    <w:lsdException w:name="Light List"/>
+    <w:lsdException w:name="Light Grid"/>
+    <w:lsdException w:name="Medium Shading 1"/>
+    <w:lsdException w:name="Medium Shading 2"/>
+    <w:lsdException w:name="Medium List 1"/>
+    <w:lsdException w:name="Medium List 2"/>
+    <w:lsdException w:name="Medium Grid 1"/>
+    <w:lsdException w:name="Medium Grid 2" w:uiPriority="1" w:qFormat="1"/>
+    <w:lsdException w:name="Medium Grid 3" w:uiPriority="60"/>
+    <w:lsdException w:name="Dark List" w:uiPriority="61"/>
+    <w:lsdException w:name="Colorful Shading" w:uiPriority="62"/>
+    <w:lsdException w:name="Colorful List" w:uiPriority="63"/>
+    <w:lsdException w:name="Colorful Grid" w:uiPriority="64"/>
+    <w:lsdException w:name="Light Shading Accent 1" w:uiPriority="65"/>
+    <w:lsdException w:name="Light List Accent 1" w:uiPriority="66"/>
+    <w:lsdException w:name="Light Grid Accent 1" w:uiPriority="67"/>
+    <w:lsdException w:name="Medium Shading 1 Accent 1" w:uiPriority="68"/>
+    <w:lsdException w:name="Medium Shading 2 Accent 1" w:uiPriority="69"/>
+    <w:lsdException w:name="Medium List 1 Accent 1" w:uiPriority="70"/>
+    <w:lsdException w:name="Revision" w:uiPriority="71"/>
+    <w:lsdException w:name="List Paragraph" w:uiPriority="72" w:qFormat="1"/>
+    <w:lsdException w:name="Quote" w:uiPriority="73" w:qFormat="1"/>
+    <w:lsdException w:name="Intense Quote" w:uiPriority="60" w:qFormat="1"/>
+    <w:lsdException w:name="Medium List 2 Accent 1" w:uiPriority="61"/>
+    <w:lsdException w:name="Medium Grid 1 Accent 1" w:uiPriority="62"/>
+    <w:lsdException w:name="Medium Grid 2 Accent 1" w:uiPriority="63"/>
+    <w:lsdException w:name="Medium Grid 3 Accent 1" w:uiPriority="64"/>
+    <w:lsdException w:name="Dark List Accent 1" w:uiPriority="65"/>
+    <w:lsdException w:name="Colorful Shading Accent 1"/>
+    <w:lsdException w:name="Colorful List Accent 1" w:uiPriority="34" w:qFormat="1"/>
+    <w:lsdException w:name="Colorful Grid Accent 1" w:uiPriority="29" w:qFormat="1"/>
+    <w:lsdException w:name="Light Shading Accent 2" w:uiPriority="30" w:qFormat="1"/>
+    <w:lsdException w:name="Light List Accent 2" w:uiPriority="66"/>
+    <w:lsdException w:name="Light Grid Accent 2" w:uiPriority="67"/>
+    <w:lsdException w:name="Medium Shading 1 Accent 2" w:uiPriority="68"/>
+    <w:lsdException w:name="Medium Shading 2 Accent 2" w:uiPriority="69"/>
+    <w:lsdException w:name="Medium List 1 Accent 2" w:uiPriority="70"/>
+    <w:lsdException w:name="Medium List 2 Accent 2" w:uiPriority="71"/>
+    <w:lsdException w:name="Medium Grid 1 Accent 2" w:uiPriority="72"/>
+    <w:lsdException w:name="Medium Grid 2 Accent 2" w:uiPriority="73"/>
+    <w:lsdException w:name="Medium Grid 3 Accent 2" w:uiPriority="60"/>
+    <w:lsdException w:name="Dark List Accent 2" w:uiPriority="61"/>
+    <w:lsdException w:name="Colorful Shading Accent 2" w:uiPriority="62"/>
+    <w:lsdException w:name="Colorful List Accent 2" w:uiPriority="63"/>
+    <w:lsdException w:name="Colorful Grid Accent 2" w:uiPriority="64"/>
+    <w:lsdException w:name="Light Shading Accent 3" w:uiPriority="65"/>
+    <w:lsdException w:name="Light List Accent 3" w:uiPriority="66"/>
+    <w:lsdException w:name="Light Grid Accent 3" w:uiPriority="67"/>
+    <w:lsdException w:name="Medium Shading 1 Accent 3" w:uiPriority="68"/>
+    <w:lsdException w:name="Medium Shading 2 Accent 3" w:uiPriority="69"/>
+    <w:lsdException w:name="Medium List 1 Accent 3" w:uiPriority="70"/>
+    <w:lsdException w:name="Medium List 2 Accent 3" w:uiPriority="71"/>
+    <w:lsdException w:name="Medium Grid 1 Accent 3" w:uiPriority="72"/>
+    <w:lsdException w:name="Medium Grid 2 Accent 3" w:uiPriority="73"/>
+    <w:lsdException w:name="Medium Grid 3 Accent 3" w:uiPriority="60"/>
+    <w:lsdException w:name="Dark List Accent 3" w:uiPriority="61"/>
+    <w:lsdException w:name="Colorful Shading Accent 3" w:uiPriority="62"/>
+    <w:lsdException w:name="Colorful List Accent 3" w:uiPriority="63"/>
+    <w:lsdException w:name="Colorful Grid Accent 3" w:uiPriority="64"/>
+    <w:lsdException w:name="Light Shading Accent 4" w:uiPriority="65"/>
+    <w:lsdException w:name="Light List Accent 4" w:uiPriority="66"/>
+    <w:lsdException w:name="Light Grid Accent 4" w:uiPriority="67"/>
+    <w:lsdException w:name="Medium Shading 1 Accent 4" w:uiPriority="68"/>
+    <w:lsdException w:name="Medium Shading 2 Accent 4" w:uiPriority="69"/>
+    <w:lsdException w:name="Medium List 1 Accent 4" w:uiPriority="70"/>
+    <w:lsdException w:name="Medium List 2 Accent 4" w:uiPriority="71"/>
+    <w:lsdException w:name="Medium Grid 1 Accent 4" w:uiPriority="72"/>
+    <w:lsdException w:name="Medium Grid 2 Accent 4" w:uiPriority="73"/>
+    <w:lsdException w:name="Medium Grid 3 Accent 4" w:uiPriority="60"/>
+    <w:lsdException w:name="Dark List Accent 4" w:uiPriority="61"/>
+    <w:lsdException w:name="Colorful Shading Accent 4" w:uiPriority="62"/>
+    <w:lsdException w:name="Colorful List Accent 4" w:uiPriority="63"/>
+    <w:lsdException w:name="Colorful Grid Accent 4" w:uiPriority="64"/>
+    <w:lsdException w:name="Light Shading Accent 5" w:uiPriority="65"/>
+    <w:lsdException w:name="Light List Accent 5" w:uiPriority="66"/>
+    <w:lsdException w:name="Light Grid Accent 5" w:uiPriority="67"/>
+    <w:lsdException w:name="Medium Shading 1 Accent 5" w:uiPriority="68"/>
+    <w:lsdException w:name="Medium Shading 2 Accent 5" w:uiPriority="69"/>
+    <w:lsdException w:name="Medium List 1 Accent 5" w:uiPriority="70"/>
+    <w:lsdException w:name="Medium List 2 Accent 5" w:uiPriority="71"/>
+    <w:lsdException w:name="Medium Grid 1 Accent 5" w:uiPriority="72"/>
+    <w:lsdException w:name="Medium Grid 2 Accent 5" w:uiPriority="73"/>
+    <w:lsdException w:name="Medium Grid 3 Accent 5" w:uiPriority="60"/>
+    <w:lsdException w:name="Dark List Accent 5" w:uiPriority="61"/>
+    <w:lsdException w:name="Colorful Shading Accent 5" w:uiPriority="62"/>
+    <w:lsdException w:name="Colorful List Accent 5" w:uiPriority="63"/>
+    <w:lsdException w:name="Colorful Grid Accent 5" w:uiPriority="64"/>
+    <w:lsdException w:name="Light Shading Accent 6" w:uiPriority="65"/>
+    <w:lsdException w:name="Light List Accent 6" w:uiPriority="66"/>
+    <w:lsdException w:name="Light Grid Accent 6" w:uiPriority="67"/>
+    <w:lsdException w:name="Medium Shading 1 Accent 6" w:uiPriority="68"/>
+    <w:lsdException w:name="Medium Shading 2 Accent 6" w:uiPriority="69"/>
+    <w:lsdException w:name="Medium List 1 Accent 6" w:uiPriority="70"/>
+    <w:lsdException w:name="Medium List 2 Accent 6" w:uiPriority="71"/>
+    <w:lsdException w:name="Medium Grid 1 Accent 6" w:uiPriority="72"/>
+    <w:lsdException w:name="Medium Grid 2 Accent 6" w:uiPriority="73"/>
+    <w:lsdException w:name="Medium Grid 3 Accent 6" w:uiPriority="60"/>
+    <w:lsdException w:name="Dark List Accent 6" w:uiPriority="61"/>
+    <w:lsdException w:name="Colorful Shading Accent 6" w:uiPriority="62"/>
+    <w:lsdException w:name="Colorful List Accent 6" w:uiPriority="63"/>
+    <w:lsdException w:name="Colorful Grid Accent 6" w:uiPriority="64"/>
+    <w:lsdException w:name="Subtle Emphasis" w:uiPriority="65" w:qFormat="1"/>
+    <w:lsdException w:name="Intense Emphasis" w:uiPriority="66" w:qFormat="1"/>
+    <w:lsdException w:name="Subtle Reference" w:uiPriority="67" w:qFormat="1"/>
+    <w:lsdException w:name="Intense Reference" w:uiPriority="68" w:qFormat="1"/>
+    <w:lsdException w:name="Book Title" w:uiPriority="69" w:qFormat="1"/>
+    <w:lsdException w:name="Bibliography" w:uiPriority="70"/>
+    <w:lsdException w:name="TOC Heading" w:semiHidden="1" w:uiPriority="71" w:unhideWhenUsed="1" w:qFormat="1"/>
+    <w:lsdException w:name="Plain Table 1" w:uiPriority="41"/>
+    <w:lsdException w:name="Plain Table 2" w:uiPriority="42"/>
+    <w:lsdException w:name="Plain Table 3" w:uiPriority="43"/>
+    <w:lsdException w:name="Plain Table 4" w:uiPriority="44"/>
+    <w:lsdException w:name="Plain Table 5" w:uiPriority="45"/>
+    <w:lsdException w:name="Grid Table Light" w:uiPriority="40"/>
+    <w:lsdException w:name="Grid Table 1 Light" w:uiPriority="46"/>
+    <w:lsdException w:name="Grid Table 2" w:uiPriority="47"/>
+    <w:lsdException w:name="Grid Table 3" w:uiPriority="48"/>
+    <w:lsdException w:name="Grid Table 4" w:uiPriority="49"/>
+    <w:lsdException w:name="Grid Table 5 Dark" w:uiPriority="50"/>
+    <w:lsdException w:name="Grid Table 6 Colorful" w:uiPriority="51"/>
+    <w:lsdException w:name="Grid Table 7 Colorful" w:uiPriority="52"/>
+    <w:lsdException w:name="Grid Table 1 Light Accent 1" w:uiPriority="46"/>
+    <w:lsdException w:name="Grid Table 2 Accent 1" w:uiPriority="47"/>
+    <w:lsdException w:name="Grid Table 3 Accent 1" w:uiPriority="48"/>
+    <w:lsdException w:name="Grid Table 4 Accent 1" w:uiPriority="49"/>
+    <w:lsdException w:name="Grid Table 5 Dark Accent 1" w:uiPriority="50"/>
+    <w:lsdException w:name="Grid Table 6 Colorful Accent 1" w:uiPriority="51"/>
+    <w:lsdException w:name="Grid Table 7 Colorful Accent 1" w:uiPriority="52"/>
+    <w:lsdException w:name="Grid Table 1 Light Accent 2" w:uiPriority="46"/>
+    <w:lsdException w:name="Grid Table 2 Accent 2" w:uiPriority="47"/>
+    <w:lsdException w:name="Grid Table 3 Accent 2" w:uiPriority="48"/>
+    <w:lsdException w:name="Grid Table 4 Accent 2" w:uiPriority="49"/>
+    <w:lsdException w:name="Grid Table 5 Dark Accent 2" w:uiPriority="50"/>
+    <w:lsdException w:name="Grid Table 6 Colorful Accent 2" w:uiPriority="51"/>
+    <w:lsdException w:name="Grid Table 7 Colorful Accent 2" w:uiPriority="52"/>
+    <w:lsdException w:name="Grid Table 1 Light Accent 3" w:uiPriority="46"/>
+    <w:lsdException w:name="Grid Table 2 Accent 3" w:uiPriority="47"/>
+    <w:lsdException w:name="Grid Table 3 Accent 3" w:uiPriority="48"/>
+    <w:lsdException w:name="Grid Table 4 Accent 3" w:uiPriority="49"/>
+    <w:lsdException w:name="Grid Table 5 Dark Accent 3" w:uiPriority="50"/>
+    <w:lsdException w:name="Grid Table 6 Colorful Accent 3" w:uiPriority="51"/>
+    <w:lsdException w:name="Grid Table 7 Colorful Accent 3" w:uiPriority="52"/>
+    <w:lsdException w:name="Grid Table 1 Light Accent 4" w:uiPriority="46"/>
+    <w:lsdException w:name="Grid Table 2 Accent 4" w:uiPriority="47"/>
+    <w:lsdException w:name="Grid Table 3 Accent 4" w:uiPriority="48"/>
+    <w:lsdException w:name="Grid Table 4 Accent 4" w:uiPriority="49"/>
+    <w:lsdException w:name="Grid Table 5 Dark Accent 4" w:uiPriority="50"/>
+    <w:lsdException w:name="Grid Table 6 Colorful Accent 4" w:uiPriority="51"/>
+    <w:lsdException w:name="Grid Table 7 Colorful Accent 4" w:uiPriority="52"/>
+    <w:lsdException w:name="Grid Table 1 Light Accent 5" w:uiPriority="46"/>
+    <w:lsdException w:name="Grid Table 2 Accent 5" w:uiPriority="47"/>
+    <w:lsdException w:name="Grid Table 3 Accent 5" w:uiPriority="48"/>
+    <w:lsdException w:name="Grid Table 4 Accent 5" w:uiPriority="49"/>
+    <w:lsdException w:name="Grid Table 5 Dark Accent 5" w:uiPriority="50"/>
+    <w:lsdException w:name="Grid Table 6 Colorful Accent 5" w:uiPriority="51"/>
+    <w:lsdException w:name="Grid Table 7 Colorful Accent 5" w:uiPriority="52"/>
+    <w:lsdException w:name="Grid Table 1 Light Accent 6" w:uiPriority="46"/>
+    <w:lsdException w:name="Grid Table 2 Accent 6" w:uiPriority="47"/>
+    <w:lsdException w:name="Grid Table 3 Accent 6" w:uiPriority="48"/>
+    <w:lsdException w:name="Grid Table 4 Accent 6" w:uiPriority="49"/>
+    <w:lsdException w:name="Grid Table 5 Dark Accent 6" w:uiPriority="50"/>
+    <w:lsdException w:name="Grid Table 6 Colorful Accent 6" w:uiPriority="51"/>
+    <w:lsdException w:name="Grid Table 7 Colorful Accent 6" w:uiPriority="52"/>
+    <w:lsdException w:name="List Table 1 Light" w:uiPriority="46"/>
+    <w:lsdException w:name="List Table 2" w:uiPriority="47"/>
+    <w:lsdException w:name="List Table 3" w:uiPriority="48"/>
+    <w:lsdException w:name="List Table 4" w:uiPriority="49"/>
+    <w:lsdException w:name="List Table 5 Dark" w:uiPriority="50"/>
+    <w:lsdException w:name="List Table 6 Colorful" w:uiPriority="51"/>
+    <w:lsdException w:name="List Table 7 Colorful" w:uiPriority="52"/>
+    <w:lsdException w:name="List Table 1 Light Accent 1" w:uiPriority="46"/>
+    <w:lsdException w:name="List Table 2 Accent 1" w:uiPriority="47"/>
+    <w:lsdException w:name="List Table 3 Accent 1" w:uiPriority="48"/>
+    <w:lsdException w:name="List Table 4 Accent 1" w:uiPriority="49"/>
+    <w:lsdException w:name="List Table 5 Dark Accent 1" w:uiPriority="50"/>
+    <w:lsdException w:name="List Table 6 Colorful Accent 1" w:uiPriority="51"/>
+    <w:lsdException w:name="List Table 7 Colorful Accent 1" w:uiPriority="52"/>
+    <w:lsdException w:name="List Table 1 Light Accent 2" w:uiPriority="46"/>
+    <w:lsdException w:name="List Table 2 Accent 2" w:uiPriority="47"/>
+    <w:lsdException w:name="List Table 3 Accent 2" w:uiPriority="48"/>
+    <w:lsdException w:name="List Table 4 Accent 2" w:uiPriority="49"/>
+    <w:lsdException w:name="List Table 5 Dark Accent 2" w:uiPriority="50"/>
+    <w:lsdException w:name="List Table 6 Colorful Accent 2" w:uiPriority="51"/>
+    <w:lsdException w:name="List Table 7 Colorful Accent 2" w:uiPriority="52"/>
+    <w:lsdException w:name="List Table 1 Light Accent 3" w:uiPriority="46"/>
+    <w:lsdException w:name="List Table 2 Accent 3" w:uiPriority="47"/>
+    <w:lsdException w:name="List Table 3 Accent 3" w:uiPriority="48"/>
+    <w:lsdException w:name="List Table 4 Accent 3" w:uiPriority="49"/>
+    <w:lsdException w:name="List Table 5 Dark Accent 3" w:uiPriority="50"/>
+    <w:lsdException w:name="List Table 6 Colorful Accent 3" w:uiPriority="51"/>
+    <w:lsdException w:name="List Table 7 Colorful Accent 3" w:uiPriority="52"/>
+    <w:lsdException w:name="List Table 1 Light Accent 4" w:uiPriority="46"/>
+    <w:lsdException w:name="List Table 2 Accent 4" w:uiPriority="47"/>
+    <w:lsdException w:name="List Table 3 Accent 4" w:uiPriority="48"/>
+    <w:lsdException w:name="List Table 4 Accent 4" w:uiPriority="49"/>
+    <w:lsdException w:name="List Table 5 Dark Accent 4" w:uiPriority="50"/>
+    <w:lsdException w:name="List Table 6 Colorful Accent 4" w:uiPriority="51"/>
+    <w:lsdException w:name="List Table 7 Colorful Accent 4" w:uiPriority="52"/>
+    <w:lsdException w:name="List Table 1 Light Accent 5" w:uiPriority="46"/>
+    <w:lsdException w:name="List Table 2 Accent 5" w:uiPriority="47"/>
+    <w:lsdException w:name="List Table 3 Accent 5" w:uiPriority="48"/>
+    <w:lsdException w:name="List Table 4 Accent 5" w:uiPriority="49"/>
+    <w:lsdException w:name="List Table 5 Dark Accent 5" w:uiPriority="50"/>
+    <w:lsdException w:name="List Table 6 Colorful Accent 5" w:uiPriority="51"/>
+    <w:lsdException w:name="List Table 7 Colorful Accent 5" w:uiPriority="52"/>
+    <w:lsdException w:name="List Table 1 Light Accent 6" w:uiPriority="46"/>
+    <w:lsdException w:name="List Table 2 Accent 6" w:uiPriority="47"/>
+    <w:lsdException w:name="List Table 3 Accent 6" w:uiPriority="48"/>
+    <w:lsdException w:name="List Table 4 Accent 6" w:uiPriority="49"/>
+    <w:lsdException w:name="List Table 5 Dark Accent 6" w:uiPriority="50"/>
+    <w:lsdException w:name="List Table 6 Colorful Accent 6" w:uiPriority="51"/>
+    <w:lsdException w:name="List Table 7 Colorful Accent 6" w:uiPriority="52"/>
   </w:latentStyles>
   <w:style w:type="paragraph" w:default="1" w:styleId="Normal">
     <w:name w:val="Normal"/>

</xml_diff>

<commit_message>
Changes per YB email 20170623
</commit_message>
<xml_diff>
--- a/mobility_science_perspectives.docx
+++ b/mobility_science_perspectives.docx
@@ -951,7 +951,13 @@
         <w:t xml:space="preserve">income </w:t>
       </w:r>
       <w:r>
-        <w:t>growth has not contributed to absolute mobility</w:t>
+        <w:t xml:space="preserve">growth has contributed </w:t>
+      </w:r>
+      <w:r>
+        <w:t xml:space="preserve">little </w:t>
+      </w:r>
+      <w:r>
+        <w:t>to absolute mobility</w:t>
       </w:r>
       <w:r>
         <w:rPr>
@@ -1046,7 +1052,19 @@
         <w:t xml:space="preserve"> 1A</w:t>
       </w:r>
       <w:r>
-        <w:t xml:space="preserve"> shows that this bivariate normal approximation, with constant correlation, reproduces the evolution of absolute mobility reported by </w:t>
+        <w:t xml:space="preserve"> shows that </w:t>
+      </w:r>
+      <w:r>
+        <w:t>fitting this model’s parameters</w:t>
+      </w:r>
+      <w:r>
+        <w:t xml:space="preserve"> </w:t>
+      </w:r>
+      <w:r>
+        <w:t xml:space="preserve">to data </w:t>
+      </w:r>
+      <w:r>
+        <w:t xml:space="preserve">reproduces </w:t>
       </w:r>
       <w:proofErr w:type="spellStart"/>
       <w:r>
@@ -1067,6 +1085,9 @@
         <w:t>.</w:t>
       </w:r>
       <w:r>
+        <w:t>’s</w:t>
+      </w:r>
+      <w:r>
         <w:t xml:space="preserve"> </w:t>
       </w:r>
       <w:r>
@@ -1077,7 +1098,14 @@
         <w:t>(2)</w:t>
       </w:r>
       <w:r>
-        <w:t xml:space="preserve"> faithfully, despite its comparative methodological naivety.</w:t>
+        <w:rPr>
+          <w:i/>
+          <w:iCs/>
+        </w:rPr>
+        <w:t xml:space="preserve"> </w:t>
+      </w:r>
+      <w:r>
+        <w:t>evolution of absolute mobility faithfully, despite its comparative methodological naivety.</w:t>
       </w:r>
     </w:p>
     <w:p>
@@ -1124,7 +1152,13 @@
         <w:t>Fig</w:t>
       </w:r>
       <w:r>
-        <w:t xml:space="preserve">. 1B shows </w:t>
+        <w:t xml:space="preserve">. 1B </w:t>
+      </w:r>
+      <w:r>
+        <w:t>plots</w:t>
+      </w:r>
+      <w:r>
+        <w:t xml:space="preserve"> </w:t>
       </w:r>
       <w:r>
         <w:rPr>
@@ -1144,64 +1178,37 @@
         <w:t>1-β</w:t>
       </w:r>
       <w:r>
-        <w:t xml:space="preserve"> for different birth cohorts in the United States. It shows</w:t>
-      </w:r>
-      <w:r>
-        <w:t xml:space="preserve"> </w:t>
-      </w:r>
-      <w:r>
-        <w:t>–</w:t>
-      </w:r>
-      <w:r>
-        <w:t xml:space="preserve"> </w:t>
-      </w:r>
-      <w:r>
-        <w:rPr>
-          <w:i/>
-        </w:rPr>
-        <w:t>ceteris</w:t>
-      </w:r>
-      <w:r>
-        <w:rPr>
-          <w:i/>
-        </w:rPr>
-        <w:t xml:space="preserve"> </w:t>
-      </w:r>
-      <w:r>
-        <w:rPr>
-          <w:i/>
-        </w:rPr>
-        <w:t>paribus</w:t>
-      </w:r>
-      <w:r>
-        <w:t xml:space="preserve"> and </w:t>
+        <w:t xml:space="preserve"> for different birth cohorts in the United States. </w:t>
+      </w:r>
+      <w:r>
+        <w:t>It shows that a</w:t>
+      </w:r>
+      <w:r>
+        <w:t xml:space="preserve"> null model – </w:t>
       </w:r>
       <w:r>
         <w:t>with</w:t>
       </w:r>
       <w:r>
-        <w:t xml:space="preserve"> equally</w:t>
-      </w:r>
-      <w:r>
-        <w:t>-distributed</w:t>
-      </w:r>
-      <w:r>
-        <w:t xml:space="preserve"> </w:t>
-      </w:r>
-      <w:r>
-        <w:t xml:space="preserve">positive </w:t>
-      </w:r>
-      <w:r>
-        <w:t>income growth</w:t>
-      </w:r>
-      <w:r>
-        <w:t xml:space="preserve"> </w:t>
-      </w:r>
-      <w:r>
-        <w:t xml:space="preserve">– </w:t>
-      </w:r>
-      <w:r>
-        <w:t xml:space="preserve">that </w:t>
+        <w:t xml:space="preserve"> </w:t>
+      </w:r>
+      <w:r>
+        <w:t>positive income growth and inequality changes consistent with data</w:t>
+      </w:r>
+      <w:r>
+        <w:t>,</w:t>
+      </w:r>
+      <w:r>
+        <w:t xml:space="preserve"> but absent other effects – predicts an </w:t>
+      </w:r>
+      <w:r>
+        <w:rPr>
+          <w:i/>
+        </w:rPr>
+        <w:t>inverse</w:t>
+      </w:r>
+      <w:r>
+        <w:t xml:space="preserve"> relationship between absolute and </w:t>
       </w:r>
       <w:r>
         <w:t>relative</w:t>
@@ -1210,13 +1217,7 @@
         <w:t xml:space="preserve"> </w:t>
       </w:r>
       <w:r>
-        <w:t>mobility</w:t>
-      </w:r>
-      <w:r>
-        <w:t xml:space="preserve"> </w:t>
-      </w:r>
-      <w:r>
-        <w:t>increases as absolute mobility decreases.</w:t>
+        <w:t>mobility.</w:t>
       </w:r>
     </w:p>
     <w:p>
@@ -1258,241 +1259,244 @@
         <w:t xml:space="preserve">relative and </w:t>
       </w:r>
       <w:r>
-        <w:t>absolute mobility.</w:t>
-      </w:r>
-      <w:r>
-        <w:t xml:space="preserve"> I</w:t>
-      </w:r>
-      <w:r>
-        <w:t xml:space="preserve">t </w:t>
-      </w:r>
-      <w:r>
-        <w:t>exposes</w:t>
-      </w:r>
-      <w:r>
-        <w:t xml:space="preserve"> </w:t>
-      </w:r>
-      <w:r>
-        <w:t xml:space="preserve">the problems that can arise if both are treated as measuring </w:t>
-      </w:r>
-      <w:r>
-        <w:t xml:space="preserve">similarly </w:t>
-      </w:r>
-      <w:r>
-        <w:t>the same phenomenon</w:t>
-      </w:r>
-      <w:r>
-        <w:t xml:space="preserve">. </w:t>
-      </w:r>
-      <w:r>
-        <w:t xml:space="preserve">In particular, absolute mobility </w:t>
-      </w:r>
-      <w:r>
-        <w:t xml:space="preserve">is </w:t>
-      </w:r>
-      <w:r>
-        <w:t>very</w:t>
-      </w:r>
-      <w:r>
-        <w:t xml:space="preserve"> sensitive to</w:t>
-      </w:r>
-      <w:r>
-        <w:t xml:space="preserve"> </w:t>
-      </w:r>
-      <w:r>
-        <w:t>across-the-board</w:t>
-      </w:r>
-      <w:r>
-        <w:t xml:space="preserve"> economic growth. </w:t>
-      </w:r>
-      <w:r>
-        <w:t xml:space="preserve">For example, during the </w:t>
-      </w:r>
-      <w:r>
-        <w:t>M</w:t>
-      </w:r>
-      <w:r>
-        <w:t xml:space="preserve">iddle </w:t>
-      </w:r>
-      <w:r>
-        <w:t>A</w:t>
-      </w:r>
-      <w:r>
-        <w:t>ges</w:t>
-      </w:r>
-      <w:r>
-        <w:t xml:space="preserve"> –</w:t>
-      </w:r>
-      <w:r>
-        <w:t xml:space="preserve"> </w:t>
-      </w:r>
-      <w:r>
-        <w:t>when</w:t>
-      </w:r>
-      <w:r>
-        <w:t xml:space="preserve"> </w:t>
-      </w:r>
-      <w:r>
-        <w:t xml:space="preserve">relative mobility </w:t>
-      </w:r>
-      <w:r>
-        <w:t xml:space="preserve">rates </w:t>
-      </w:r>
-      <w:r>
-        <w:t>w</w:t>
-      </w:r>
-      <w:r>
-        <w:t>ere</w:t>
-      </w:r>
-      <w:r>
-        <w:t xml:space="preserve"> </w:t>
-      </w:r>
-      <w:r>
-        <w:t>low</w:t>
-      </w:r>
-      <w:r>
-        <w:t xml:space="preserve"> because</w:t>
-      </w:r>
-      <w:r>
-        <w:t xml:space="preserve"> social class and profession were </w:t>
-      </w:r>
-      <w:r>
-        <w:t>predominantly</w:t>
-      </w:r>
-      <w:r>
-        <w:t xml:space="preserve"> inherited </w:t>
-      </w:r>
-      <w:r>
-        <w:rPr>
-          <w:i/>
-          <w:iCs/>
-        </w:rPr>
-        <w:t>(</w:t>
-      </w:r>
-      <w:r>
-        <w:rPr>
-          <w:i/>
-          <w:iCs/>
-        </w:rPr>
-        <w:t>8</w:t>
-      </w:r>
-      <w:proofErr w:type="gramStart"/>
-      <w:r>
-        <w:rPr>
-          <w:i/>
-          <w:iCs/>
-        </w:rPr>
-        <w:t>,</w:t>
-      </w:r>
-      <w:r>
-        <w:rPr>
-          <w:i/>
-          <w:iCs/>
-        </w:rPr>
-        <w:t>9</w:t>
-      </w:r>
-      <w:proofErr w:type="gramEnd"/>
-      <w:r>
-        <w:rPr>
-          <w:i/>
-          <w:iCs/>
-        </w:rPr>
-        <w:t>)</w:t>
-      </w:r>
-      <w:r>
-        <w:t xml:space="preserve"> –</w:t>
-      </w:r>
-      <w:r>
-        <w:t xml:space="preserve"> even</w:t>
-      </w:r>
-      <w:r>
-        <w:t xml:space="preserve"> </w:t>
-      </w:r>
-      <w:r>
-        <w:t>the slightest</w:t>
-      </w:r>
-      <w:r>
-        <w:t xml:space="preserve"> positive or negative </w:t>
-      </w:r>
-      <w:r>
-        <w:t>income growth</w:t>
-      </w:r>
-      <w:r>
-        <w:t xml:space="preserve"> w</w:t>
-      </w:r>
-      <w:r>
-        <w:t xml:space="preserve">ould </w:t>
-      </w:r>
-      <w:r>
-        <w:t xml:space="preserve">result in </w:t>
-      </w:r>
-      <w:r>
-        <w:t xml:space="preserve">very high </w:t>
-      </w:r>
-      <w:r>
-        <w:t xml:space="preserve">or low </w:t>
-      </w:r>
-      <w:r>
-        <w:t>absolute mobility</w:t>
-      </w:r>
-      <w:r>
-        <w:t xml:space="preserve">. </w:t>
-      </w:r>
-      <w:r>
-        <w:t>A</w:t>
-      </w:r>
-      <w:r>
-        <w:t xml:space="preserve"> misleading picture of </w:t>
-      </w:r>
-      <w:r>
-        <w:t>intergenerational mobility</w:t>
-      </w:r>
-      <w:r>
-        <w:t xml:space="preserve"> </w:t>
-      </w:r>
-      <w:r>
-        <w:t xml:space="preserve">may </w:t>
-      </w:r>
-      <w:r>
-        <w:t>arise</w:t>
-      </w:r>
-      <w:r>
-        <w:t xml:space="preserve"> </w:t>
-      </w:r>
-      <w:r>
-        <w:t xml:space="preserve">if </w:t>
-      </w:r>
-      <w:r>
-        <w:t>the</w:t>
-      </w:r>
-      <w:r>
-        <w:t xml:space="preserve"> basic properties </w:t>
-      </w:r>
-      <w:r>
-        <w:t xml:space="preserve">of measures </w:t>
-      </w:r>
-      <w:r>
-        <w:t>are overlooked.</w:t>
-      </w:r>
-    </w:p>
-    <w:p>
-      <w:pPr>
-        <w:pStyle w:val="Teaser"/>
-        <w:ind w:firstLine="720"/>
-      </w:pPr>
-      <w:r>
-        <w:t>In conclusion, e</w:t>
-      </w:r>
-      <w:r>
-        <w:t xml:space="preserve">mpirically </w:t>
-      </w:r>
-      <w:r>
-        <w:t>address</w:t>
+        <w:t xml:space="preserve">absolute </w:t>
       </w:r>
       <w:bookmarkStart w:id="0" w:name="_GoBack"/>
       <w:bookmarkEnd w:id="0"/>
       <w:r>
-        <w:t>ing</w:t>
+        <w:t>mobility.</w:t>
+      </w:r>
+      <w:r>
+        <w:t xml:space="preserve"> I</w:t>
+      </w:r>
+      <w:r>
+        <w:t xml:space="preserve">t </w:t>
+      </w:r>
+      <w:r>
+        <w:t>exposes</w:t>
+      </w:r>
+      <w:r>
+        <w:t xml:space="preserve"> </w:t>
+      </w:r>
+      <w:r>
+        <w:t xml:space="preserve">the problems that can arise if both are treated as measuring </w:t>
+      </w:r>
+      <w:r>
+        <w:t xml:space="preserve">similarly </w:t>
+      </w:r>
+      <w:r>
+        <w:t>the same phenomenon</w:t>
+      </w:r>
+      <w:r>
+        <w:t xml:space="preserve">. </w:t>
+      </w:r>
+      <w:r>
+        <w:t xml:space="preserve">In particular, absolute mobility </w:t>
+      </w:r>
+      <w:r>
+        <w:t xml:space="preserve">is </w:t>
+      </w:r>
+      <w:r>
+        <w:t>very</w:t>
+      </w:r>
+      <w:r>
+        <w:t xml:space="preserve"> sensitive to</w:t>
+      </w:r>
+      <w:r>
+        <w:t xml:space="preserve"> </w:t>
+      </w:r>
+      <w:r>
+        <w:t>across-the-board</w:t>
+      </w:r>
+      <w:r>
+        <w:t xml:space="preserve"> economic growth. </w:t>
+      </w:r>
+      <w:r>
+        <w:t xml:space="preserve">For example, during the </w:t>
+      </w:r>
+      <w:r>
+        <w:t>M</w:t>
+      </w:r>
+      <w:r>
+        <w:t xml:space="preserve">iddle </w:t>
+      </w:r>
+      <w:r>
+        <w:t>A</w:t>
+      </w:r>
+      <w:r>
+        <w:t>ges</w:t>
+      </w:r>
+      <w:r>
+        <w:t xml:space="preserve"> –</w:t>
+      </w:r>
+      <w:r>
+        <w:t xml:space="preserve"> </w:t>
+      </w:r>
+      <w:r>
+        <w:t>when</w:t>
+      </w:r>
+      <w:r>
+        <w:t xml:space="preserve"> </w:t>
+      </w:r>
+      <w:r>
+        <w:t xml:space="preserve">relative mobility </w:t>
+      </w:r>
+      <w:r>
+        <w:t xml:space="preserve">rates </w:t>
+      </w:r>
+      <w:r>
+        <w:t>w</w:t>
+      </w:r>
+      <w:r>
+        <w:t>ere</w:t>
+      </w:r>
+      <w:r>
+        <w:t xml:space="preserve"> </w:t>
+      </w:r>
+      <w:r>
+        <w:t>low</w:t>
+      </w:r>
+      <w:r>
+        <w:t xml:space="preserve"> because</w:t>
+      </w:r>
+      <w:r>
+        <w:t xml:space="preserve"> social class and profession were </w:t>
+      </w:r>
+      <w:r>
+        <w:t>predominantly</w:t>
+      </w:r>
+      <w:r>
+        <w:t xml:space="preserve"> inherited </w:t>
+      </w:r>
+      <w:r>
+        <w:rPr>
+          <w:i/>
+          <w:iCs/>
+        </w:rPr>
+        <w:t>(</w:t>
+      </w:r>
+      <w:r>
+        <w:rPr>
+          <w:i/>
+          <w:iCs/>
+        </w:rPr>
+        <w:t>8</w:t>
+      </w:r>
+      <w:proofErr w:type="gramStart"/>
+      <w:r>
+        <w:rPr>
+          <w:i/>
+          <w:iCs/>
+        </w:rPr>
+        <w:t>,</w:t>
+      </w:r>
+      <w:r>
+        <w:rPr>
+          <w:i/>
+          <w:iCs/>
+        </w:rPr>
+        <w:t>9</w:t>
+      </w:r>
+      <w:proofErr w:type="gramEnd"/>
+      <w:r>
+        <w:rPr>
+          <w:i/>
+          <w:iCs/>
+        </w:rPr>
+        <w:t>)</w:t>
+      </w:r>
+      <w:r>
+        <w:t xml:space="preserve"> –</w:t>
+      </w:r>
+      <w:r>
+        <w:t xml:space="preserve"> even</w:t>
+      </w:r>
+      <w:r>
+        <w:t xml:space="preserve"> </w:t>
+      </w:r>
+      <w:r>
+        <w:t>the slightest</w:t>
+      </w:r>
+      <w:r>
+        <w:t xml:space="preserve"> positive or negative </w:t>
+      </w:r>
+      <w:r>
+        <w:t>income growth</w:t>
+      </w:r>
+      <w:r>
+        <w:t xml:space="preserve"> w</w:t>
+      </w:r>
+      <w:r>
+        <w:t xml:space="preserve">ould </w:t>
+      </w:r>
+      <w:r>
+        <w:t xml:space="preserve">result in </w:t>
+      </w:r>
+      <w:r>
+        <w:t xml:space="preserve">very high </w:t>
+      </w:r>
+      <w:r>
+        <w:t xml:space="preserve">or low </w:t>
+      </w:r>
+      <w:r>
+        <w:t>absolute mobility</w:t>
+      </w:r>
+      <w:r>
+        <w:t xml:space="preserve">. </w:t>
+      </w:r>
+      <w:r>
+        <w:t>A</w:t>
+      </w:r>
+      <w:r>
+        <w:t xml:space="preserve"> misleading picture of </w:t>
+      </w:r>
+      <w:r>
+        <w:t>intergenerational mobility</w:t>
+      </w:r>
+      <w:r>
+        <w:t xml:space="preserve"> </w:t>
+      </w:r>
+      <w:r>
+        <w:t xml:space="preserve">may </w:t>
+      </w:r>
+      <w:r>
+        <w:t>arise</w:t>
+      </w:r>
+      <w:r>
+        <w:t xml:space="preserve"> </w:t>
+      </w:r>
+      <w:r>
+        <w:t xml:space="preserve">if </w:t>
+      </w:r>
+      <w:r>
+        <w:t>the</w:t>
+      </w:r>
+      <w:r>
+        <w:t xml:space="preserve"> basic properties </w:t>
+      </w:r>
+      <w:r>
+        <w:t xml:space="preserve">of </w:t>
+      </w:r>
+      <w:r>
+        <w:t xml:space="preserve">these </w:t>
+      </w:r>
+      <w:r>
+        <w:t xml:space="preserve">measures </w:t>
+      </w:r>
+      <w:r>
+        <w:t>are overlooked</w:t>
+      </w:r>
+      <w:r>
+        <w:t xml:space="preserve">. </w:t>
+      </w:r>
+      <w:r>
+        <w:t>Therefore, e</w:t>
+      </w:r>
+      <w:r>
+        <w:t xml:space="preserve">mpirically </w:t>
+      </w:r>
+      <w:r>
+        <w:t>addressing</w:t>
       </w:r>
       <w:r>
         <w:t xml:space="preserve"> concepts like the “American Dream”, inclusive growth</w:t>
@@ -1507,28 +1511,13 @@
         <w:t xml:space="preserve">requires </w:t>
       </w:r>
       <w:r>
-        <w:t>a deep understanding of the</w:t>
-      </w:r>
-      <w:r>
-        <w:t xml:space="preserve"> </w:t>
-      </w:r>
-      <w:r>
-        <w:t xml:space="preserve">subtleties </w:t>
-      </w:r>
-      <w:r>
-        <w:t>described herein</w:t>
-      </w:r>
-      <w:r>
-        <w:t xml:space="preserve"> </w:t>
-      </w:r>
-      <w:r>
-        <w:t xml:space="preserve">to </w:t>
-      </w:r>
-      <w:r>
-        <w:t>avoid</w:t>
-      </w:r>
-      <w:r>
-        <w:t xml:space="preserve"> misinterpretation.</w:t>
+        <w:t xml:space="preserve">careful delineation of the phenomena of interest and the </w:t>
+      </w:r>
+      <w:r>
+        <w:t>manner</w:t>
+      </w:r>
+      <w:r>
+        <w:t xml:space="preserve"> in which quoted measures reflect them.</w:t>
       </w:r>
     </w:p>
     <w:p>

</xml_diff>

<commit_message>
Small tweaks to references and to text
</commit_message>
<xml_diff>
--- a/mobility_science_perspectives.docx
+++ b/mobility_science_perspectives.docx
@@ -1,6 +1,6 @@
 
 <file path=word/document.xml><?xml version="1.0" encoding="utf-8"?>
-<w:document xmlns:wpc="http://schemas.microsoft.com/office/word/2010/wordprocessingCanvas" xmlns:mc="http://schemas.openxmlformats.org/markup-compatibility/2006" xmlns:o="urn:schemas-microsoft-com:office:office" xmlns:r="http://schemas.openxmlformats.org/officeDocument/2006/relationships" xmlns:m="http://schemas.openxmlformats.org/officeDocument/2006/math" xmlns:v="urn:schemas-microsoft-com:vml" xmlns:wp14="http://schemas.microsoft.com/office/word/2010/wordprocessingDrawing" xmlns:wp="http://schemas.openxmlformats.org/drawingml/2006/wordprocessingDrawing" xmlns:w10="urn:schemas-microsoft-com:office:word" xmlns:w="http://schemas.openxmlformats.org/wordprocessingml/2006/main" xmlns:w14="http://schemas.microsoft.com/office/word/2010/wordml" xmlns:w15="http://schemas.microsoft.com/office/word/2012/wordml" xmlns:wpg="http://schemas.microsoft.com/office/word/2010/wordprocessingGroup" xmlns:wpi="http://schemas.microsoft.com/office/word/2010/wordprocessingInk" xmlns:wne="http://schemas.microsoft.com/office/word/2006/wordml" xmlns:wps="http://schemas.microsoft.com/office/word/2010/wordprocessingShape" mc:Ignorable="w14 w15 wp14">
+<w:document xmlns:wpc="http://schemas.microsoft.com/office/word/2010/wordprocessingCanvas" xmlns:mc="http://schemas.openxmlformats.org/markup-compatibility/2006" xmlns:o="urn:schemas-microsoft-com:office:office" xmlns:r="http://schemas.openxmlformats.org/officeDocument/2006/relationships" xmlns:m="http://schemas.openxmlformats.org/officeDocument/2006/math" xmlns:v="urn:schemas-microsoft-com:vml" xmlns:wp14="http://schemas.microsoft.com/office/word/2010/wordprocessingDrawing" xmlns:wp="http://schemas.openxmlformats.org/drawingml/2006/wordprocessingDrawing" xmlns:w10="urn:schemas-microsoft-com:office:word" xmlns:w="http://schemas.openxmlformats.org/wordprocessingml/2006/main" xmlns:w14="http://schemas.microsoft.com/office/word/2010/wordml" xmlns:wpg="http://schemas.microsoft.com/office/word/2010/wordprocessingGroup" xmlns:wpi="http://schemas.microsoft.com/office/word/2010/wordprocessingInk" xmlns:wne="http://schemas.microsoft.com/office/word/2006/wordml" xmlns:wps="http://schemas.microsoft.com/office/word/2010/wordprocessingShape" mc:Ignorable="w14 wp14">
   <w:body>
     <w:p>
       <w:pPr>
@@ -1085,10 +1085,7 @@
         <w:t>.</w:t>
       </w:r>
       <w:r>
-        <w:t>’s</w:t>
-      </w:r>
-      <w:r>
-        <w:t xml:space="preserve"> </w:t>
+        <w:t xml:space="preserve">’s </w:t>
       </w:r>
       <w:r>
         <w:rPr>
@@ -1146,16 +1143,7 @@
         <w:t>β</w:t>
       </w:r>
       <w:r>
-        <w:t xml:space="preserve"> can be derived from the model and expressed analytically as functions of each other. </w:t>
-      </w:r>
-      <w:r>
-        <w:t>Fig</w:t>
-      </w:r>
-      <w:r>
-        <w:t xml:space="preserve">. 1B </w:t>
-      </w:r>
-      <w:r>
-        <w:t>plots</w:t>
+        <w:t xml:space="preserve"> can be derived from the model and expressed analytically as functions of each other</w:t>
       </w:r>
       <w:r>
         <w:t xml:space="preserve"> </w:t>
@@ -1165,41 +1153,48 @@
           <w:i/>
           <w:iCs/>
         </w:rPr>
-        <w:t>A</w:t>
-      </w:r>
-      <w:r>
-        <w:t xml:space="preserve"> as a function of </w:t>
+        <w:t>(7)</w:t>
+      </w:r>
+      <w:r>
+        <w:t xml:space="preserve">. </w:t>
+      </w:r>
+      <w:r>
+        <w:t>Fig</w:t>
+      </w:r>
+      <w:r>
+        <w:t xml:space="preserve">. 1B </w:t>
+      </w:r>
+      <w:r>
+        <w:t>plots</w:t>
+      </w:r>
+      <w:r>
+        <w:t xml:space="preserve"> </w:t>
       </w:r>
       <w:r>
         <w:rPr>
           <w:i/>
           <w:iCs/>
         </w:rPr>
+        <w:t>A</w:t>
+      </w:r>
+      <w:r>
+        <w:t xml:space="preserve"> as a function of </w:t>
+      </w:r>
+      <w:r>
+        <w:rPr>
+          <w:i/>
+          <w:iCs/>
+        </w:rPr>
         <w:t>1-β</w:t>
       </w:r>
       <w:r>
         <w:t xml:space="preserve"> for different birth cohorts in the United States. </w:t>
       </w:r>
       <w:r>
-        <w:t>It shows that a</w:t>
-      </w:r>
-      <w:r>
-        <w:t xml:space="preserve"> null model – </w:t>
-      </w:r>
-      <w:r>
-        <w:t>with</w:t>
-      </w:r>
-      <w:r>
-        <w:t xml:space="preserve"> </w:t>
-      </w:r>
-      <w:r>
-        <w:t>positive income growth and inequality changes consistent with data</w:t>
-      </w:r>
-      <w:r>
-        <w:t>,</w:t>
-      </w:r>
-      <w:r>
-        <w:t xml:space="preserve"> but absent other effects – predicts an </w:t>
+        <w:t>It shows</w:t>
+      </w:r>
+      <w:r>
+        <w:t xml:space="preserve"> that a null model – with positive income growth and inequality changes consistent with data, but absent other effects – predicts an </w:t>
       </w:r>
       <w:r>
         <w:rPr>
@@ -1208,16 +1203,7 @@
         <w:t>inverse</w:t>
       </w:r>
       <w:r>
-        <w:t xml:space="preserve"> relationship between absolute and </w:t>
-      </w:r>
-      <w:r>
-        <w:t>relative</w:t>
-      </w:r>
-      <w:r>
-        <w:t xml:space="preserve"> </w:t>
-      </w:r>
-      <w:r>
-        <w:t>mobility.</w:t>
+        <w:t xml:space="preserve"> relationship between absolute and relative mobility.</w:t>
       </w:r>
     </w:p>
     <w:p>
@@ -1259,12 +1245,7 @@
         <w:t xml:space="preserve">relative and </w:t>
       </w:r>
       <w:r>
-        <w:t xml:space="preserve">absolute </w:t>
-      </w:r>
-      <w:bookmarkStart w:id="0" w:name="_GoBack"/>
-      <w:bookmarkEnd w:id="0"/>
-      <w:r>
-        <w:t>mobility.</w:t>
+        <w:t>absolute mobility.</w:t>
       </w:r>
       <w:r>
         <w:t xml:space="preserve"> I</w:t>
@@ -1779,17 +1760,7 @@
           <w:color w:val="000000"/>
           <w:lang w:bidi="he-IL"/>
         </w:rPr>
-        <w:t xml:space="preserve">R. M. Hauser, </w:t>
-      </w:r>
-      <w:r>
-        <w:rPr>
-          <w:rFonts w:asciiTheme="majorBidi" w:hAnsiTheme="majorBidi" w:cstheme="majorBidi"/>
-          <w:i/>
-          <w:iCs/>
-          <w:color w:val="000000"/>
-          <w:lang w:bidi="he-IL"/>
-        </w:rPr>
-        <w:t>Intergenerational Economic Mobility in the United States: Measures, Differentials, and Trends</w:t>
+        <w:t>R. M. Hause</w:t>
       </w:r>
       <w:r>
         <w:rPr>
@@ -1797,7 +1768,31 @@
           <w:color w:val="000000"/>
           <w:lang w:bidi="he-IL"/>
         </w:rPr>
-        <w:t>. UW-Madison Center for Demography and Ecology Working Paper 98-12 (2010).</w:t>
+        <w:t>r,</w:t>
+      </w:r>
+      <w:r>
+        <w:rPr>
+          <w:rFonts w:asciiTheme="majorBidi" w:hAnsiTheme="majorBidi" w:cstheme="majorBidi"/>
+          <w:color w:val="000000"/>
+          <w:lang w:bidi="he-IL"/>
+        </w:rPr>
+        <w:t xml:space="preserve"> </w:t>
+      </w:r>
+      <w:r>
+        <w:rPr>
+          <w:rFonts w:asciiTheme="majorBidi" w:hAnsiTheme="majorBidi" w:cstheme="majorBidi"/>
+          <w:color w:val="000000"/>
+          <w:lang w:bidi="he-IL"/>
+        </w:rPr>
+        <w:t>UW</w:t>
+      </w:r>
+      <w:r>
+        <w:rPr>
+          <w:rFonts w:asciiTheme="majorBidi" w:hAnsiTheme="majorBidi" w:cstheme="majorBidi"/>
+          <w:color w:val="000000"/>
+          <w:lang w:bidi="he-IL"/>
+        </w:rPr>
+        <w:t>-Madison Center for Demography and Ecology Working Paper 98-12 (2010).</w:t>
       </w:r>
     </w:p>
     <w:p>
@@ -1856,7 +1851,7 @@
         <w:t xml:space="preserve">-Martin, </w:t>
       </w:r>
       <w:r>
-        <w:t>National Bureau of Economic Research (NBER) working paper 15433 (NBER, Cambridge, MA, 2009).</w:t>
+        <w:t>National Bureau of Economic Research (NBER) working paper 15433 (2009).</w:t>
       </w:r>
     </w:p>
     <w:p>
@@ -1898,7 +1893,25 @@
         <w:rPr>
           <w:rFonts w:asciiTheme="majorBidi" w:hAnsiTheme="majorBidi" w:cstheme="majorBidi"/>
         </w:rPr>
-        <w:t xml:space="preserve"> ##### (2017).</w:t>
+        <w:t xml:space="preserve"> </w:t>
+      </w:r>
+      <w:r>
+        <w:rPr>
+          <w:rFonts w:asciiTheme="majorBidi" w:hAnsiTheme="majorBidi" w:cstheme="majorBidi"/>
+        </w:rPr>
+        <w:t>1</w:t>
+      </w:r>
+      <w:r>
+        <w:rPr>
+          <w:rFonts w:asciiTheme="majorBidi" w:hAnsiTheme="majorBidi" w:cstheme="majorBidi"/>
+        </w:rPr>
+        <w:t>706.07783</w:t>
+      </w:r>
+      <w:r>
+        <w:rPr>
+          <w:rFonts w:asciiTheme="majorBidi" w:hAnsiTheme="majorBidi" w:cstheme="majorBidi"/>
+        </w:rPr>
+        <w:t xml:space="preserve"> (2017).</w:t>
       </w:r>
     </w:p>
     <w:p>
@@ -2242,11 +2255,12 @@
           <w:b/>
         </w:rPr>
       </w:pPr>
+      <w:bookmarkStart w:id="0" w:name="_GoBack"/>
       <w:r>
         <w:rPr>
           <w:b/>
           <w:noProof/>
-          <w:lang w:val="en-GB" w:eastAsia="en-GB"/>
+          <w:lang w:bidi="he-IL"/>
         </w:rPr>
         <w:drawing>
           <wp:inline distT="0" distB="0" distL="0" distR="0" wp14:anchorId="414916F0" wp14:editId="2C01C104">
@@ -2264,7 +2278,7 @@
                     <pic:cNvPicPr/>
                   </pic:nvPicPr>
                   <pic:blipFill>
-                    <a:blip r:embed="rId7">
+                    <a:blip r:embed="rId8">
                       <a:extLst>
                         <a:ext uri="{28A0092B-C50C-407E-A947-70E740481C1C}">
                           <a14:useLocalDpi xmlns:a14="http://schemas.microsoft.com/office/drawing/2010/main" val="0"/>
@@ -2290,6 +2304,7 @@
           </wp:inline>
         </w:drawing>
       </w:r>
+      <w:bookmarkEnd w:id="0"/>
     </w:p>
     <w:p>
       <w:pPr>
@@ -2300,6 +2315,7 @@
           <w:b/>
         </w:rPr>
       </w:pPr>
+      <w:proofErr w:type="gramStart"/>
       <w:r>
         <w:rPr>
           <w:b/>
@@ -2311,18 +2327,44 @@
           <w:b/>
         </w:rPr>
         <w:t>. 1</w:t>
-      </w:r>
-      <w:r>
-        <w:t xml:space="preserve">. </w:t>
-      </w:r>
-      <w:r>
-        <w:t xml:space="preserve">Absolute mobility declines as relative mobility increases. </w:t>
       </w:r>
       <w:r>
         <w:rPr>
           <w:b/>
           <w:bCs/>
         </w:rPr>
+        <w:t>.</w:t>
+      </w:r>
+      <w:proofErr w:type="gramEnd"/>
+      <w:r>
+        <w:t xml:space="preserve"> </w:t>
+      </w:r>
+      <w:r>
+        <w:t>There is an inverse relationship between a</w:t>
+      </w:r>
+      <w:r>
+        <w:t>bsolute</w:t>
+      </w:r>
+      <w:r>
+        <w:t xml:space="preserve"> and relative </w:t>
+      </w:r>
+      <w:r>
+        <w:t xml:space="preserve">mobility </w:t>
+      </w:r>
+      <w:r>
+        <w:t>measures</w:t>
+      </w:r>
+      <w:r>
+        <w:t xml:space="preserve">. </w:t>
+      </w:r>
+      <w:r>
+        <w:t>(</w:t>
+      </w:r>
+      <w:r>
+        <w:rPr>
+          <w:b/>
+          <w:bCs/>
+        </w:rPr>
         <w:t>A</w:t>
       </w:r>
       <w:r>
@@ -2353,7 +2395,13 @@
         <w:t>C</w:t>
       </w:r>
       <w:r>
-        <w:t>alculations are based on the pretax income</w:t>
+        <w:t>alculations are based on the pre</w:t>
+      </w:r>
+      <w:r>
+        <w:t>-</w:t>
+      </w:r>
+      <w:r>
+        <w:t>tax income</w:t>
       </w:r>
       <w:r>
         <w:t xml:space="preserve"> per capita </w:t>
@@ -2362,10 +2410,13 @@
         <w:t xml:space="preserve">and </w:t>
       </w:r>
       <w:r>
-        <w:t xml:space="preserve">pretax income </w:t>
-      </w:r>
-      <w:r>
-        <w:t xml:space="preserve">inequality reported in </w:t>
+        <w:t>pre</w:t>
+      </w:r>
+      <w:r>
+        <w:t xml:space="preserve">-tax income shares </w:t>
+      </w:r>
+      <w:r>
+        <w:t xml:space="preserve">reported in </w:t>
       </w:r>
       <w:r>
         <w:rPr>
@@ -2418,6 +2469,9 @@
         <w:t xml:space="preserve"> </w:t>
       </w:r>
       <w:r>
+        <w:t>(</w:t>
+      </w:r>
+      <w:r>
         <w:rPr>
           <w:b/>
           <w:bCs/>
@@ -2443,13 +2497,19 @@
         <w:t xml:space="preserve">earnings </w:t>
       </w:r>
       <w:r>
-        <w:t>elasticity, assuming the bivariate normal approximation for the log-incomes</w:t>
+        <w:t xml:space="preserve">elasticity, assuming the bivariate normal </w:t>
+      </w:r>
+      <w:r>
+        <w:t>log-incomes model</w:t>
       </w:r>
       <w:r>
         <w:t>, for different birth cohorts in the United States</w:t>
       </w:r>
       <w:r>
-        <w:t xml:space="preserve"> This </w:t>
+        <w:t xml:space="preserve">. </w:t>
+      </w:r>
+      <w:r>
+        <w:t xml:space="preserve">This </w:t>
       </w:r>
       <w:r>
         <w:t>demonstrates</w:t>
@@ -2486,7 +2546,7 @@
       </w:r>
     </w:p>
     <w:sectPr>
-      <w:headerReference w:type="first" r:id="rId8"/>
+      <w:headerReference w:type="first" r:id="rId9"/>
       <w:pgSz w:w="12240" w:h="15840"/>
       <w:pgMar w:top="1440" w:right="1440" w:bottom="1440" w:left="1440" w:header="432" w:footer="720" w:gutter="0"/>
       <w:cols w:space="720"/>
@@ -2498,7 +2558,7 @@
 </file>
 
 <file path=word/endnotes.xml><?xml version="1.0" encoding="utf-8"?>
-<w:endnotes xmlns:wpc="http://schemas.microsoft.com/office/word/2010/wordprocessingCanvas" xmlns:mc="http://schemas.openxmlformats.org/markup-compatibility/2006" xmlns:o="urn:schemas-microsoft-com:office:office" xmlns:r="http://schemas.openxmlformats.org/officeDocument/2006/relationships" xmlns:m="http://schemas.openxmlformats.org/officeDocument/2006/math" xmlns:v="urn:schemas-microsoft-com:vml" xmlns:wp14="http://schemas.microsoft.com/office/word/2010/wordprocessingDrawing" xmlns:wp="http://schemas.openxmlformats.org/drawingml/2006/wordprocessingDrawing" xmlns:w10="urn:schemas-microsoft-com:office:word" xmlns:w="http://schemas.openxmlformats.org/wordprocessingml/2006/main" xmlns:w14="http://schemas.microsoft.com/office/word/2010/wordml" xmlns:w15="http://schemas.microsoft.com/office/word/2012/wordml" xmlns:wpg="http://schemas.microsoft.com/office/word/2010/wordprocessingGroup" xmlns:wpi="http://schemas.microsoft.com/office/word/2010/wordprocessingInk" xmlns:wne="http://schemas.microsoft.com/office/word/2006/wordml" xmlns:wps="http://schemas.microsoft.com/office/word/2010/wordprocessingShape" mc:Ignorable="w14 w15 wp14">
+<w:endnotes xmlns:wpc="http://schemas.microsoft.com/office/word/2010/wordprocessingCanvas" xmlns:mc="http://schemas.openxmlformats.org/markup-compatibility/2006" xmlns:o="urn:schemas-microsoft-com:office:office" xmlns:r="http://schemas.openxmlformats.org/officeDocument/2006/relationships" xmlns:m="http://schemas.openxmlformats.org/officeDocument/2006/math" xmlns:v="urn:schemas-microsoft-com:vml" xmlns:wp14="http://schemas.microsoft.com/office/word/2010/wordprocessingDrawing" xmlns:wp="http://schemas.openxmlformats.org/drawingml/2006/wordprocessingDrawing" xmlns:w10="urn:schemas-microsoft-com:office:word" xmlns:w="http://schemas.openxmlformats.org/wordprocessingml/2006/main" xmlns:w14="http://schemas.microsoft.com/office/word/2010/wordml" xmlns:wpg="http://schemas.microsoft.com/office/word/2010/wordprocessingGroup" xmlns:wpi="http://schemas.microsoft.com/office/word/2010/wordprocessingInk" xmlns:wne="http://schemas.microsoft.com/office/word/2006/wordml" xmlns:wps="http://schemas.microsoft.com/office/word/2010/wordprocessingShape" mc:Ignorable="w14 wp14">
   <w:endnote w:type="separator" w:id="-1">
     <w:p>
       <w:r>
@@ -2517,7 +2577,7 @@
 </file>
 
 <file path=word/footnotes.xml><?xml version="1.0" encoding="utf-8"?>
-<w:footnotes xmlns:wpc="http://schemas.microsoft.com/office/word/2010/wordprocessingCanvas" xmlns:mc="http://schemas.openxmlformats.org/markup-compatibility/2006" xmlns:o="urn:schemas-microsoft-com:office:office" xmlns:r="http://schemas.openxmlformats.org/officeDocument/2006/relationships" xmlns:m="http://schemas.openxmlformats.org/officeDocument/2006/math" xmlns:v="urn:schemas-microsoft-com:vml" xmlns:wp14="http://schemas.microsoft.com/office/word/2010/wordprocessingDrawing" xmlns:wp="http://schemas.openxmlformats.org/drawingml/2006/wordprocessingDrawing" xmlns:w10="urn:schemas-microsoft-com:office:word" xmlns:w="http://schemas.openxmlformats.org/wordprocessingml/2006/main" xmlns:w14="http://schemas.microsoft.com/office/word/2010/wordml" xmlns:w15="http://schemas.microsoft.com/office/word/2012/wordml" xmlns:wpg="http://schemas.microsoft.com/office/word/2010/wordprocessingGroup" xmlns:wpi="http://schemas.microsoft.com/office/word/2010/wordprocessingInk" xmlns:wne="http://schemas.microsoft.com/office/word/2006/wordml" xmlns:wps="http://schemas.microsoft.com/office/word/2010/wordprocessingShape" mc:Ignorable="w14 w15 wp14">
+<w:footnotes xmlns:wpc="http://schemas.microsoft.com/office/word/2010/wordprocessingCanvas" xmlns:mc="http://schemas.openxmlformats.org/markup-compatibility/2006" xmlns:o="urn:schemas-microsoft-com:office:office" xmlns:r="http://schemas.openxmlformats.org/officeDocument/2006/relationships" xmlns:m="http://schemas.openxmlformats.org/officeDocument/2006/math" xmlns:v="urn:schemas-microsoft-com:vml" xmlns:wp14="http://schemas.microsoft.com/office/word/2010/wordprocessingDrawing" xmlns:wp="http://schemas.openxmlformats.org/drawingml/2006/wordprocessingDrawing" xmlns:w10="urn:schemas-microsoft-com:office:word" xmlns:w="http://schemas.openxmlformats.org/wordprocessingml/2006/main" xmlns:w14="http://schemas.microsoft.com/office/word/2010/wordml" xmlns:wpg="http://schemas.microsoft.com/office/word/2010/wordprocessingGroup" xmlns:wpi="http://schemas.microsoft.com/office/word/2010/wordprocessingInk" xmlns:wne="http://schemas.microsoft.com/office/word/2006/wordml" xmlns:wps="http://schemas.microsoft.com/office/word/2010/wordprocessingShape" mc:Ignorable="w14 wp14">
   <w:footnote w:type="separator" w:id="-1">
     <w:p>
       <w:r>
@@ -2536,7 +2596,7 @@
 </file>
 
 <file path=word/header1.xml><?xml version="1.0" encoding="utf-8"?>
-<w:hdr xmlns:wpc="http://schemas.microsoft.com/office/word/2010/wordprocessingCanvas" xmlns:mc="http://schemas.openxmlformats.org/markup-compatibility/2006" xmlns:o="urn:schemas-microsoft-com:office:office" xmlns:r="http://schemas.openxmlformats.org/officeDocument/2006/relationships" xmlns:m="http://schemas.openxmlformats.org/officeDocument/2006/math" xmlns:v="urn:schemas-microsoft-com:vml" xmlns:wp14="http://schemas.microsoft.com/office/word/2010/wordprocessingDrawing" xmlns:wp="http://schemas.openxmlformats.org/drawingml/2006/wordprocessingDrawing" xmlns:w10="urn:schemas-microsoft-com:office:word" xmlns:w="http://schemas.openxmlformats.org/wordprocessingml/2006/main" xmlns:w14="http://schemas.microsoft.com/office/word/2010/wordml" xmlns:w15="http://schemas.microsoft.com/office/word/2012/wordml" xmlns:wpg="http://schemas.microsoft.com/office/word/2010/wordprocessingGroup" xmlns:wpi="http://schemas.microsoft.com/office/word/2010/wordprocessingInk" xmlns:wne="http://schemas.microsoft.com/office/word/2006/wordml" xmlns:wps="http://schemas.microsoft.com/office/word/2010/wordprocessingShape" mc:Ignorable="w14 w15 wp14">
+<w:hdr xmlns:wpc="http://schemas.microsoft.com/office/word/2010/wordprocessingCanvas" xmlns:mc="http://schemas.openxmlformats.org/markup-compatibility/2006" xmlns:o="urn:schemas-microsoft-com:office:office" xmlns:r="http://schemas.openxmlformats.org/officeDocument/2006/relationships" xmlns:m="http://schemas.openxmlformats.org/officeDocument/2006/math" xmlns:v="urn:schemas-microsoft-com:vml" xmlns:wp14="http://schemas.microsoft.com/office/word/2010/wordprocessingDrawing" xmlns:wp="http://schemas.openxmlformats.org/drawingml/2006/wordprocessingDrawing" xmlns:w10="urn:schemas-microsoft-com:office:word" xmlns:w="http://schemas.openxmlformats.org/wordprocessingml/2006/main" xmlns:w14="http://schemas.microsoft.com/office/word/2010/wordml" xmlns:wpg="http://schemas.microsoft.com/office/word/2010/wordprocessingGroup" xmlns:wpi="http://schemas.microsoft.com/office/word/2010/wordprocessingInk" xmlns:wne="http://schemas.microsoft.com/office/word/2006/wordml" xmlns:wps="http://schemas.microsoft.com/office/word/2010/wordprocessingShape" mc:Ignorable="w14 wp14">
   <w:p>
     <w:pPr>
       <w:pStyle w:val="Header"/>
@@ -2544,7 +2604,7 @@
     <w:r>
       <w:rPr>
         <w:noProof/>
-        <w:lang w:val="en-GB" w:eastAsia="en-GB"/>
+        <w:lang w:bidi="he-IL"/>
       </w:rPr>
       <w:drawing>
         <wp:anchor distT="0" distB="0" distL="114300" distR="114300" simplePos="0" relativeHeight="251657728" behindDoc="0" locked="0" layoutInCell="1" allowOverlap="1" wp14:anchorId="23630533" wp14:editId="28CB41BB">
@@ -2625,8 +2685,8 @@
 </file>
 
 <file path=word/numbering.xml><?xml version="1.0" encoding="utf-8"?>
-<w:numbering xmlns:wpc="http://schemas.microsoft.com/office/word/2010/wordprocessingCanvas" xmlns:mc="http://schemas.openxmlformats.org/markup-compatibility/2006" xmlns:o="urn:schemas-microsoft-com:office:office" xmlns:r="http://schemas.openxmlformats.org/officeDocument/2006/relationships" xmlns:m="http://schemas.openxmlformats.org/officeDocument/2006/math" xmlns:v="urn:schemas-microsoft-com:vml" xmlns:wp14="http://schemas.microsoft.com/office/word/2010/wordprocessingDrawing" xmlns:wp="http://schemas.openxmlformats.org/drawingml/2006/wordprocessingDrawing" xmlns:w10="urn:schemas-microsoft-com:office:word" xmlns:w="http://schemas.openxmlformats.org/wordprocessingml/2006/main" xmlns:w14="http://schemas.microsoft.com/office/word/2010/wordml" xmlns:w15="http://schemas.microsoft.com/office/word/2012/wordml" xmlns:wpg="http://schemas.microsoft.com/office/word/2010/wordprocessingGroup" xmlns:wpi="http://schemas.microsoft.com/office/word/2010/wordprocessingInk" xmlns:wne="http://schemas.microsoft.com/office/word/2006/wordml" xmlns:wps="http://schemas.microsoft.com/office/word/2010/wordprocessingShape" mc:Ignorable="w14 w15 wp14">
-  <w:abstractNum w:abstractNumId="0" w15:restartNumberingAfterBreak="0">
+<w:numbering xmlns:wpc="http://schemas.microsoft.com/office/word/2010/wordprocessingCanvas" xmlns:mc="http://schemas.openxmlformats.org/markup-compatibility/2006" xmlns:o="urn:schemas-microsoft-com:office:office" xmlns:r="http://schemas.openxmlformats.org/officeDocument/2006/relationships" xmlns:m="http://schemas.openxmlformats.org/officeDocument/2006/math" xmlns:v="urn:schemas-microsoft-com:vml" xmlns:wp14="http://schemas.microsoft.com/office/word/2010/wordprocessingDrawing" xmlns:wp="http://schemas.openxmlformats.org/drawingml/2006/wordprocessingDrawing" xmlns:w10="urn:schemas-microsoft-com:office:word" xmlns:w="http://schemas.openxmlformats.org/wordprocessingml/2006/main" xmlns:w14="http://schemas.microsoft.com/office/word/2010/wordml" xmlns:wpg="http://schemas.microsoft.com/office/word/2010/wordprocessingGroup" xmlns:wpi="http://schemas.microsoft.com/office/word/2010/wordprocessingInk" xmlns:wne="http://schemas.microsoft.com/office/word/2006/wordml" xmlns:wps="http://schemas.microsoft.com/office/word/2010/wordprocessingShape" mc:Ignorable="w14 wp14">
+  <w:abstractNum w:abstractNumId="0">
     <w:nsid w:val="FFFFFF7C"/>
     <w:multiLevelType w:val="singleLevel"/>
     <w:tmpl w:val="C8306B60"/>
@@ -2643,7 +2703,7 @@
       </w:pPr>
     </w:lvl>
   </w:abstractNum>
-  <w:abstractNum w:abstractNumId="1" w15:restartNumberingAfterBreak="0">
+  <w:abstractNum w:abstractNumId="1">
     <w:nsid w:val="FFFFFF7D"/>
     <w:multiLevelType w:val="singleLevel"/>
     <w:tmpl w:val="12C0A9CE"/>
@@ -2660,7 +2720,7 @@
       </w:pPr>
     </w:lvl>
   </w:abstractNum>
-  <w:abstractNum w:abstractNumId="2" w15:restartNumberingAfterBreak="0">
+  <w:abstractNum w:abstractNumId="2">
     <w:nsid w:val="FFFFFF7E"/>
     <w:multiLevelType w:val="singleLevel"/>
     <w:tmpl w:val="FFF87976"/>
@@ -2677,7 +2737,7 @@
       </w:pPr>
     </w:lvl>
   </w:abstractNum>
-  <w:abstractNum w:abstractNumId="3" w15:restartNumberingAfterBreak="0">
+  <w:abstractNum w:abstractNumId="3">
     <w:nsid w:val="FFFFFF7F"/>
     <w:multiLevelType w:val="singleLevel"/>
     <w:tmpl w:val="57B8ABE4"/>
@@ -2694,7 +2754,7 @@
       </w:pPr>
     </w:lvl>
   </w:abstractNum>
-  <w:abstractNum w:abstractNumId="4" w15:restartNumberingAfterBreak="0">
+  <w:abstractNum w:abstractNumId="4">
     <w:nsid w:val="FFFFFF80"/>
     <w:multiLevelType w:val="singleLevel"/>
     <w:tmpl w:val="98FC9550"/>
@@ -2714,7 +2774,7 @@
       </w:rPr>
     </w:lvl>
   </w:abstractNum>
-  <w:abstractNum w:abstractNumId="5" w15:restartNumberingAfterBreak="0">
+  <w:abstractNum w:abstractNumId="5">
     <w:nsid w:val="FFFFFF81"/>
     <w:multiLevelType w:val="singleLevel"/>
     <w:tmpl w:val="3C76FFC4"/>
@@ -2734,7 +2794,7 @@
       </w:rPr>
     </w:lvl>
   </w:abstractNum>
-  <w:abstractNum w:abstractNumId="6" w15:restartNumberingAfterBreak="0">
+  <w:abstractNum w:abstractNumId="6">
     <w:nsid w:val="FFFFFF82"/>
     <w:multiLevelType w:val="singleLevel"/>
     <w:tmpl w:val="4C34C55E"/>
@@ -2754,7 +2814,7 @@
       </w:rPr>
     </w:lvl>
   </w:abstractNum>
-  <w:abstractNum w:abstractNumId="7" w15:restartNumberingAfterBreak="0">
+  <w:abstractNum w:abstractNumId="7">
     <w:nsid w:val="FFFFFF83"/>
     <w:multiLevelType w:val="singleLevel"/>
     <w:tmpl w:val="0C068088"/>
@@ -2774,7 +2834,7 @@
       </w:rPr>
     </w:lvl>
   </w:abstractNum>
-  <w:abstractNum w:abstractNumId="8" w15:restartNumberingAfterBreak="0">
+  <w:abstractNum w:abstractNumId="8">
     <w:nsid w:val="FFFFFF88"/>
     <w:multiLevelType w:val="singleLevel"/>
     <w:tmpl w:val="A50088B0"/>
@@ -2791,7 +2851,7 @@
       </w:pPr>
     </w:lvl>
   </w:abstractNum>
-  <w:abstractNum w:abstractNumId="9" w15:restartNumberingAfterBreak="0">
+  <w:abstractNum w:abstractNumId="9">
     <w:nsid w:val="FFFFFF89"/>
     <w:multiLevelType w:val="singleLevel"/>
     <w:tmpl w:val="2C8A39C0"/>
@@ -2811,7 +2871,7 @@
       </w:rPr>
     </w:lvl>
   </w:abstractNum>
-  <w:abstractNum w:abstractNumId="10" w15:restartNumberingAfterBreak="0">
+  <w:abstractNum w:abstractNumId="10">
     <w:nsid w:val="1478067D"/>
     <w:multiLevelType w:val="hybridMultilevel"/>
     <w:tmpl w:val="9FB67F76"/>
@@ -2937,7 +2997,7 @@
 </file>
 
 <file path=word/styles.xml><?xml version="1.0" encoding="utf-8"?>
-<w:styles xmlns:mc="http://schemas.openxmlformats.org/markup-compatibility/2006" xmlns:r="http://schemas.openxmlformats.org/officeDocument/2006/relationships" xmlns:w="http://schemas.openxmlformats.org/wordprocessingml/2006/main" xmlns:w14="http://schemas.microsoft.com/office/word/2010/wordml" xmlns:w15="http://schemas.microsoft.com/office/word/2012/wordml" mc:Ignorable="w14 w15">
+<w:styles xmlns:mc="http://schemas.openxmlformats.org/markup-compatibility/2006" xmlns:r="http://schemas.openxmlformats.org/officeDocument/2006/relationships" xmlns:w="http://schemas.openxmlformats.org/wordprocessingml/2006/main" xmlns:w14="http://schemas.microsoft.com/office/word/2010/wordml" mc:Ignorable="w14">
   <w:docDefaults>
     <w:rPrDefault>
       <w:rPr>
@@ -2947,378 +3007,2028 @@
     </w:rPrDefault>
     <w:pPrDefault/>
   </w:docDefaults>
-  <w:latentStyles w:defLockedState="0" w:defUIPriority="99" w:defSemiHidden="0" w:defUnhideWhenUsed="0" w:defQFormat="0" w:count="371">
-    <w:lsdException w:name="Normal" w:uiPriority="0" w:qFormat="1"/>
-    <w:lsdException w:name="heading 1" w:uiPriority="9" w:qFormat="1"/>
-    <w:lsdException w:name="heading 2" w:semiHidden="1" w:uiPriority="9" w:unhideWhenUsed="1" w:qFormat="1"/>
-    <w:lsdException w:name="heading 3" w:semiHidden="1" w:uiPriority="9" w:unhideWhenUsed="1" w:qFormat="1"/>
-    <w:lsdException w:name="heading 4" w:semiHidden="1" w:uiPriority="9" w:unhideWhenUsed="1" w:qFormat="1"/>
-    <w:lsdException w:name="heading 5" w:semiHidden="1" w:uiPriority="9" w:unhideWhenUsed="1" w:qFormat="1"/>
-    <w:lsdException w:name="heading 6" w:semiHidden="1" w:uiPriority="9" w:unhideWhenUsed="1" w:qFormat="1"/>
-    <w:lsdException w:name="heading 7" w:semiHidden="1" w:uiPriority="9" w:unhideWhenUsed="1" w:qFormat="1"/>
-    <w:lsdException w:name="heading 8" w:semiHidden="1" w:uiPriority="9" w:unhideWhenUsed="1" w:qFormat="1"/>
-    <w:lsdException w:name="heading 9" w:semiHidden="1" w:uiPriority="9" w:unhideWhenUsed="1" w:qFormat="1"/>
-    <w:lsdException w:name="index 1" w:semiHidden="1" w:unhideWhenUsed="1"/>
-    <w:lsdException w:name="index 2" w:semiHidden="1" w:unhideWhenUsed="1"/>
-    <w:lsdException w:name="index 3" w:semiHidden="1" w:unhideWhenUsed="1"/>
-    <w:lsdException w:name="index 4" w:semiHidden="1" w:unhideWhenUsed="1"/>
-    <w:lsdException w:name="index 5" w:semiHidden="1" w:unhideWhenUsed="1"/>
-    <w:lsdException w:name="index 6" w:semiHidden="1" w:unhideWhenUsed="1"/>
-    <w:lsdException w:name="index 7" w:semiHidden="1" w:unhideWhenUsed="1"/>
-    <w:lsdException w:name="index 8" w:semiHidden="1" w:unhideWhenUsed="1"/>
-    <w:lsdException w:name="index 9" w:semiHidden="1" w:unhideWhenUsed="1"/>
-    <w:lsdException w:name="toc 1" w:semiHidden="1" w:uiPriority="39" w:unhideWhenUsed="1"/>
-    <w:lsdException w:name="toc 2" w:semiHidden="1" w:uiPriority="39" w:unhideWhenUsed="1"/>
-    <w:lsdException w:name="toc 3" w:semiHidden="1" w:uiPriority="39" w:unhideWhenUsed="1"/>
-    <w:lsdException w:name="toc 4" w:semiHidden="1" w:uiPriority="39" w:unhideWhenUsed="1"/>
-    <w:lsdException w:name="toc 5" w:semiHidden="1" w:uiPriority="39" w:unhideWhenUsed="1"/>
-    <w:lsdException w:name="toc 6" w:semiHidden="1" w:uiPriority="39" w:unhideWhenUsed="1"/>
-    <w:lsdException w:name="toc 7" w:semiHidden="1" w:uiPriority="39" w:unhideWhenUsed="1"/>
-    <w:lsdException w:name="toc 8" w:semiHidden="1" w:uiPriority="39" w:unhideWhenUsed="1"/>
-    <w:lsdException w:name="toc 9" w:semiHidden="1" w:uiPriority="39" w:unhideWhenUsed="1"/>
-    <w:lsdException w:name="Normal Indent" w:semiHidden="1" w:unhideWhenUsed="1"/>
-    <w:lsdException w:name="footnote text" w:semiHidden="1" w:unhideWhenUsed="1"/>
-    <w:lsdException w:name="annotation text" w:semiHidden="1" w:uiPriority="0" w:unhideWhenUsed="1"/>
-    <w:lsdException w:name="header" w:semiHidden="1" w:uiPriority="0" w:unhideWhenUsed="1"/>
-    <w:lsdException w:name="footer" w:semiHidden="1" w:uiPriority="0" w:unhideWhenUsed="1"/>
-    <w:lsdException w:name="index heading" w:semiHidden="1" w:unhideWhenUsed="1"/>
-    <w:lsdException w:name="caption" w:semiHidden="1" w:uiPriority="35" w:unhideWhenUsed="1" w:qFormat="1"/>
-    <w:lsdException w:name="table of figures" w:semiHidden="1" w:unhideWhenUsed="1"/>
-    <w:lsdException w:name="envelope address" w:semiHidden="1" w:unhideWhenUsed="1"/>
-    <w:lsdException w:name="envelope return" w:semiHidden="1" w:unhideWhenUsed="1"/>
-    <w:lsdException w:name="footnote reference" w:semiHidden="1" w:uiPriority="0" w:unhideWhenUsed="1"/>
-    <w:lsdException w:name="annotation reference" w:semiHidden="1" w:uiPriority="0" w:unhideWhenUsed="1"/>
-    <w:lsdException w:name="line number" w:semiHidden="1" w:uiPriority="0" w:unhideWhenUsed="1"/>
-    <w:lsdException w:name="page number" w:semiHidden="1" w:uiPriority="0" w:unhideWhenUsed="1"/>
-    <w:lsdException w:name="endnote reference" w:semiHidden="1" w:uiPriority="0" w:unhideWhenUsed="1"/>
-    <w:lsdException w:name="endnote text" w:semiHidden="1" w:uiPriority="0" w:unhideWhenUsed="1"/>
-    <w:lsdException w:name="table of authorities" w:semiHidden="1" w:unhideWhenUsed="1"/>
-    <w:lsdException w:name="macro" w:semiHidden="1" w:unhideWhenUsed="1"/>
-    <w:lsdException w:name="toa heading" w:semiHidden="1" w:unhideWhenUsed="1"/>
-    <w:lsdException w:name="List" w:semiHidden="1" w:unhideWhenUsed="1"/>
-    <w:lsdException w:name="List Bullet" w:semiHidden="1" w:unhideWhenUsed="1"/>
-    <w:lsdException w:name="List Number" w:semiHidden="1" w:unhideWhenUsed="1"/>
-    <w:lsdException w:name="List 2" w:semiHidden="1" w:unhideWhenUsed="1"/>
-    <w:lsdException w:name="List 3" w:semiHidden="1" w:unhideWhenUsed="1"/>
-    <w:lsdException w:name="List 4" w:semiHidden="1" w:unhideWhenUsed="1"/>
-    <w:lsdException w:name="List 5" w:semiHidden="1" w:unhideWhenUsed="1"/>
-    <w:lsdException w:name="List Bullet 2" w:semiHidden="1" w:unhideWhenUsed="1"/>
-    <w:lsdException w:name="List Bullet 3" w:semiHidden="1" w:unhideWhenUsed="1"/>
-    <w:lsdException w:name="List Bullet 4" w:semiHidden="1" w:unhideWhenUsed="1"/>
-    <w:lsdException w:name="List Bullet 5" w:semiHidden="1" w:unhideWhenUsed="1"/>
-    <w:lsdException w:name="List Number 2" w:semiHidden="1" w:unhideWhenUsed="1"/>
-    <w:lsdException w:name="List Number 3" w:semiHidden="1" w:unhideWhenUsed="1"/>
-    <w:lsdException w:name="List Number 4" w:semiHidden="1" w:unhideWhenUsed="1"/>
-    <w:lsdException w:name="List Number 5" w:semiHidden="1" w:unhideWhenUsed="1"/>
-    <w:lsdException w:name="Title" w:uiPriority="10" w:qFormat="1"/>
-    <w:lsdException w:name="Closing" w:semiHidden="1" w:unhideWhenUsed="1"/>
-    <w:lsdException w:name="Signature" w:semiHidden="1" w:unhideWhenUsed="1"/>
-    <w:lsdException w:name="Default Paragraph Font" w:semiHidden="1" w:uiPriority="1" w:unhideWhenUsed="1"/>
-    <w:lsdException w:name="Body Text" w:semiHidden="1" w:unhideWhenUsed="1"/>
-    <w:lsdException w:name="Body Text Indent" w:semiHidden="1" w:unhideWhenUsed="1"/>
-    <w:lsdException w:name="List Continue" w:semiHidden="1" w:unhideWhenUsed="1"/>
-    <w:lsdException w:name="List Continue 2" w:semiHidden="1" w:unhideWhenUsed="1"/>
-    <w:lsdException w:name="List Continue 3" w:semiHidden="1" w:unhideWhenUsed="1"/>
-    <w:lsdException w:name="List Continue 4" w:semiHidden="1" w:unhideWhenUsed="1"/>
-    <w:lsdException w:name="List Continue 5" w:semiHidden="1" w:unhideWhenUsed="1"/>
-    <w:lsdException w:name="Message Header" w:semiHidden="1" w:unhideWhenUsed="1"/>
-    <w:lsdException w:name="Subtitle" w:uiPriority="11" w:qFormat="1"/>
-    <w:lsdException w:name="Salutation" w:semiHidden="1" w:unhideWhenUsed="1"/>
-    <w:lsdException w:name="Date" w:semiHidden="1" w:unhideWhenUsed="1"/>
-    <w:lsdException w:name="Body Text First Indent" w:semiHidden="1" w:unhideWhenUsed="1"/>
-    <w:lsdException w:name="Body Text First Indent 2" w:semiHidden="1" w:unhideWhenUsed="1"/>
-    <w:lsdException w:name="Note Heading" w:semiHidden="1" w:unhideWhenUsed="1"/>
-    <w:lsdException w:name="Body Text 2" w:semiHidden="1" w:unhideWhenUsed="1"/>
-    <w:lsdException w:name="Body Text 3" w:semiHidden="1" w:unhideWhenUsed="1"/>
-    <w:lsdException w:name="Body Text Indent 2" w:semiHidden="1" w:unhideWhenUsed="1"/>
-    <w:lsdException w:name="Body Text Indent 3" w:semiHidden="1" w:unhideWhenUsed="1"/>
-    <w:lsdException w:name="Block Text" w:semiHidden="1" w:unhideWhenUsed="1"/>
-    <w:lsdException w:name="Hyperlink" w:semiHidden="1" w:uiPriority="0" w:unhideWhenUsed="1"/>
-    <w:lsdException w:name="FollowedHyperlink" w:semiHidden="1" w:uiPriority="0" w:unhideWhenUsed="1"/>
-    <w:lsdException w:name="Strong" w:uiPriority="22" w:qFormat="1"/>
-    <w:lsdException w:name="Emphasis" w:uiPriority="20" w:qFormat="1"/>
-    <w:lsdException w:name="Document Map" w:semiHidden="1" w:unhideWhenUsed="1"/>
-    <w:lsdException w:name="Plain Text" w:semiHidden="1" w:unhideWhenUsed="1"/>
-    <w:lsdException w:name="E-mail Signature" w:semiHidden="1" w:unhideWhenUsed="1"/>
-    <w:lsdException w:name="HTML Top of Form" w:semiHidden="1" w:unhideWhenUsed="1"/>
-    <w:lsdException w:name="HTML Bottom of Form" w:semiHidden="1" w:unhideWhenUsed="1"/>
-    <w:lsdException w:name="Normal (Web)" w:semiHidden="1" w:unhideWhenUsed="1"/>
-    <w:lsdException w:name="HTML Acronym" w:semiHidden="1" w:uiPriority="0" w:unhideWhenUsed="1"/>
-    <w:lsdException w:name="HTML Address" w:semiHidden="1" w:unhideWhenUsed="1"/>
-    <w:lsdException w:name="HTML Cite" w:semiHidden="1" w:uiPriority="0" w:unhideWhenUsed="1"/>
-    <w:lsdException w:name="HTML Code" w:semiHidden="1" w:uiPriority="0" w:unhideWhenUsed="1"/>
-    <w:lsdException w:name="HTML Definition" w:semiHidden="1" w:uiPriority="0" w:unhideWhenUsed="1"/>
-    <w:lsdException w:name="HTML Keyboard" w:semiHidden="1" w:uiPriority="0" w:unhideWhenUsed="1"/>
-    <w:lsdException w:name="HTML Preformatted" w:semiHidden="1" w:uiPriority="0" w:unhideWhenUsed="1"/>
-    <w:lsdException w:name="HTML Sample" w:semiHidden="1" w:uiPriority="0" w:unhideWhenUsed="1"/>
-    <w:lsdException w:name="HTML Typewriter" w:semiHidden="1" w:uiPriority="0" w:unhideWhenUsed="1"/>
-    <w:lsdException w:name="HTML Variable" w:semiHidden="1" w:uiPriority="0" w:unhideWhenUsed="1"/>
-    <w:lsdException w:name="Normal Table" w:semiHidden="1" w:unhideWhenUsed="1"/>
-    <w:lsdException w:name="annotation subject" w:semiHidden="1" w:unhideWhenUsed="1"/>
-    <w:lsdException w:name="No List" w:semiHidden="1" w:unhideWhenUsed="1"/>
-    <w:lsdException w:name="Outline List 1" w:semiHidden="1" w:unhideWhenUsed="1"/>
-    <w:lsdException w:name="Outline List 2" w:semiHidden="1" w:unhideWhenUsed="1"/>
-    <w:lsdException w:name="Outline List 3" w:semiHidden="1" w:unhideWhenUsed="1"/>
-    <w:lsdException w:name="Table Simple 1" w:semiHidden="1" w:unhideWhenUsed="1"/>
-    <w:lsdException w:name="Table Simple 2" w:semiHidden="1" w:unhideWhenUsed="1"/>
-    <w:lsdException w:name="Table Simple 3" w:semiHidden="1" w:unhideWhenUsed="1"/>
-    <w:lsdException w:name="Table Classic 1" w:semiHidden="1" w:unhideWhenUsed="1"/>
-    <w:lsdException w:name="Table Classic 2" w:semiHidden="1" w:unhideWhenUsed="1"/>
-    <w:lsdException w:name="Table Classic 3" w:semiHidden="1" w:unhideWhenUsed="1"/>
-    <w:lsdException w:name="Table Classic 4" w:semiHidden="1" w:unhideWhenUsed="1"/>
-    <w:lsdException w:name="Table Colorful 1" w:semiHidden="1" w:unhideWhenUsed="1"/>
-    <w:lsdException w:name="Table Colorful 2" w:semiHidden="1" w:unhideWhenUsed="1"/>
-    <w:lsdException w:name="Table Colorful 3" w:semiHidden="1" w:unhideWhenUsed="1"/>
-    <w:lsdException w:name="Table Columns 1" w:semiHidden="1" w:unhideWhenUsed="1"/>
-    <w:lsdException w:name="Table Columns 2" w:semiHidden="1" w:unhideWhenUsed="1"/>
-    <w:lsdException w:name="Table Columns 3" w:semiHidden="1" w:unhideWhenUsed="1"/>
-    <w:lsdException w:name="Table Columns 4" w:semiHidden="1" w:unhideWhenUsed="1"/>
-    <w:lsdException w:name="Table Columns 5" w:semiHidden="1" w:unhideWhenUsed="1"/>
-    <w:lsdException w:name="Table Grid 1" w:semiHidden="1" w:unhideWhenUsed="1"/>
-    <w:lsdException w:name="Table Grid 2" w:semiHidden="1" w:unhideWhenUsed="1"/>
-    <w:lsdException w:name="Table Grid 3" w:semiHidden="1" w:unhideWhenUsed="1"/>
-    <w:lsdException w:name="Table Grid 4" w:semiHidden="1" w:unhideWhenUsed="1"/>
-    <w:lsdException w:name="Table Grid 5" w:semiHidden="1" w:unhideWhenUsed="1"/>
-    <w:lsdException w:name="Table Grid 6" w:semiHidden="1" w:unhideWhenUsed="1"/>
-    <w:lsdException w:name="Table Grid 7" w:semiHidden="1" w:unhideWhenUsed="1"/>
-    <w:lsdException w:name="Table Grid 8" w:semiHidden="1" w:unhideWhenUsed="1"/>
-    <w:lsdException w:name="Table List 1" w:semiHidden="1" w:unhideWhenUsed="1"/>
-    <w:lsdException w:name="Table List 2" w:semiHidden="1" w:unhideWhenUsed="1"/>
-    <w:lsdException w:name="Table List 3" w:semiHidden="1" w:unhideWhenUsed="1"/>
-    <w:lsdException w:name="Table List 4" w:semiHidden="1" w:unhideWhenUsed="1"/>
-    <w:lsdException w:name="Table List 5" w:semiHidden="1" w:unhideWhenUsed="1"/>
-    <w:lsdException w:name="Table List 6" w:semiHidden="1" w:unhideWhenUsed="1"/>
-    <w:lsdException w:name="Table List 7" w:semiHidden="1" w:unhideWhenUsed="1"/>
-    <w:lsdException w:name="Table List 8" w:semiHidden="1" w:unhideWhenUsed="1"/>
-    <w:lsdException w:name="Table 3D effects 1" w:semiHidden="1" w:unhideWhenUsed="1"/>
-    <w:lsdException w:name="Table 3D effects 2" w:semiHidden="1" w:unhideWhenUsed="1"/>
-    <w:lsdException w:name="Table 3D effects 3" w:semiHidden="1" w:unhideWhenUsed="1"/>
-    <w:lsdException w:name="Table Contemporary" w:semiHidden="1" w:unhideWhenUsed="1"/>
-    <w:lsdException w:name="Table Elegant" w:semiHidden="1" w:unhideWhenUsed="1"/>
-    <w:lsdException w:name="Table Professional" w:semiHidden="1" w:unhideWhenUsed="1"/>
-    <w:lsdException w:name="Table Subtle 1" w:semiHidden="1" w:unhideWhenUsed="1"/>
-    <w:lsdException w:name="Table Subtle 2" w:semiHidden="1" w:unhideWhenUsed="1"/>
-    <w:lsdException w:name="Table Web 1" w:semiHidden="1" w:unhideWhenUsed="1"/>
-    <w:lsdException w:name="Table Web 2" w:semiHidden="1" w:unhideWhenUsed="1"/>
-    <w:lsdException w:name="Table Web 3" w:semiHidden="1" w:unhideWhenUsed="1"/>
-    <w:lsdException w:name="Balloon Text" w:semiHidden="1" w:uiPriority="0" w:unhideWhenUsed="1"/>
-    <w:lsdException w:name="Table Grid" w:uiPriority="59"/>
-    <w:lsdException w:name="Table Theme" w:semiHidden="1" w:unhideWhenUsed="1"/>
-    <w:lsdException w:name="Placeholder Text" w:semiHidden="1" w:unhideWhenUsed="1"/>
-    <w:lsdException w:name="No Spacing" w:qFormat="1"/>
-    <w:lsdException w:name="Light Shading"/>
-    <w:lsdException w:name="Light List"/>
-    <w:lsdException w:name="Light Grid"/>
-    <w:lsdException w:name="Medium Shading 1"/>
-    <w:lsdException w:name="Medium Shading 2"/>
-    <w:lsdException w:name="Medium List 1"/>
-    <w:lsdException w:name="Medium List 2"/>
-    <w:lsdException w:name="Medium Grid 1"/>
-    <w:lsdException w:name="Medium Grid 2" w:uiPriority="1" w:qFormat="1"/>
-    <w:lsdException w:name="Medium Grid 3" w:uiPriority="60"/>
-    <w:lsdException w:name="Dark List" w:uiPriority="61"/>
-    <w:lsdException w:name="Colorful Shading" w:uiPriority="62"/>
-    <w:lsdException w:name="Colorful List" w:uiPriority="63"/>
-    <w:lsdException w:name="Colorful Grid" w:uiPriority="64"/>
-    <w:lsdException w:name="Light Shading Accent 1" w:uiPriority="65"/>
-    <w:lsdException w:name="Light List Accent 1" w:uiPriority="66"/>
-    <w:lsdException w:name="Light Grid Accent 1" w:uiPriority="67"/>
-    <w:lsdException w:name="Medium Shading 1 Accent 1" w:uiPriority="68"/>
-    <w:lsdException w:name="Medium Shading 2 Accent 1" w:uiPriority="69"/>
-    <w:lsdException w:name="Medium List 1 Accent 1" w:uiPriority="70"/>
-    <w:lsdException w:name="Revision" w:uiPriority="71"/>
-    <w:lsdException w:name="List Paragraph" w:uiPriority="72" w:qFormat="1"/>
-    <w:lsdException w:name="Quote" w:uiPriority="73" w:qFormat="1"/>
-    <w:lsdException w:name="Intense Quote" w:uiPriority="60" w:qFormat="1"/>
-    <w:lsdException w:name="Medium List 2 Accent 1" w:uiPriority="61"/>
-    <w:lsdException w:name="Medium Grid 1 Accent 1" w:uiPriority="62"/>
-    <w:lsdException w:name="Medium Grid 2 Accent 1" w:uiPriority="63"/>
-    <w:lsdException w:name="Medium Grid 3 Accent 1" w:uiPriority="64"/>
-    <w:lsdException w:name="Dark List Accent 1" w:uiPriority="65"/>
-    <w:lsdException w:name="Colorful Shading Accent 1"/>
-    <w:lsdException w:name="Colorful List Accent 1" w:uiPriority="34" w:qFormat="1"/>
-    <w:lsdException w:name="Colorful Grid Accent 1" w:uiPriority="29" w:qFormat="1"/>
-    <w:lsdException w:name="Light Shading Accent 2" w:uiPriority="30" w:qFormat="1"/>
-    <w:lsdException w:name="Light List Accent 2" w:uiPriority="66"/>
-    <w:lsdException w:name="Light Grid Accent 2" w:uiPriority="67"/>
-    <w:lsdException w:name="Medium Shading 1 Accent 2" w:uiPriority="68"/>
-    <w:lsdException w:name="Medium Shading 2 Accent 2" w:uiPriority="69"/>
-    <w:lsdException w:name="Medium List 1 Accent 2" w:uiPriority="70"/>
-    <w:lsdException w:name="Medium List 2 Accent 2" w:uiPriority="71"/>
-    <w:lsdException w:name="Medium Grid 1 Accent 2" w:uiPriority="72"/>
-    <w:lsdException w:name="Medium Grid 2 Accent 2" w:uiPriority="73"/>
-    <w:lsdException w:name="Medium Grid 3 Accent 2" w:uiPriority="60"/>
-    <w:lsdException w:name="Dark List Accent 2" w:uiPriority="61"/>
-    <w:lsdException w:name="Colorful Shading Accent 2" w:uiPriority="62"/>
-    <w:lsdException w:name="Colorful List Accent 2" w:uiPriority="63"/>
-    <w:lsdException w:name="Colorful Grid Accent 2" w:uiPriority="64"/>
-    <w:lsdException w:name="Light Shading Accent 3" w:uiPriority="65"/>
-    <w:lsdException w:name="Light List Accent 3" w:uiPriority="66"/>
-    <w:lsdException w:name="Light Grid Accent 3" w:uiPriority="67"/>
-    <w:lsdException w:name="Medium Shading 1 Accent 3" w:uiPriority="68"/>
-    <w:lsdException w:name="Medium Shading 2 Accent 3" w:uiPriority="69"/>
-    <w:lsdException w:name="Medium List 1 Accent 3" w:uiPriority="70"/>
-    <w:lsdException w:name="Medium List 2 Accent 3" w:uiPriority="71"/>
-    <w:lsdException w:name="Medium Grid 1 Accent 3" w:uiPriority="72"/>
-    <w:lsdException w:name="Medium Grid 2 Accent 3" w:uiPriority="73"/>
-    <w:lsdException w:name="Medium Grid 3 Accent 3" w:uiPriority="60"/>
-    <w:lsdException w:name="Dark List Accent 3" w:uiPriority="61"/>
-    <w:lsdException w:name="Colorful Shading Accent 3" w:uiPriority="62"/>
-    <w:lsdException w:name="Colorful List Accent 3" w:uiPriority="63"/>
-    <w:lsdException w:name="Colorful Grid Accent 3" w:uiPriority="64"/>
-    <w:lsdException w:name="Light Shading Accent 4" w:uiPriority="65"/>
-    <w:lsdException w:name="Light List Accent 4" w:uiPriority="66"/>
-    <w:lsdException w:name="Light Grid Accent 4" w:uiPriority="67"/>
-    <w:lsdException w:name="Medium Shading 1 Accent 4" w:uiPriority="68"/>
-    <w:lsdException w:name="Medium Shading 2 Accent 4" w:uiPriority="69"/>
-    <w:lsdException w:name="Medium List 1 Accent 4" w:uiPriority="70"/>
-    <w:lsdException w:name="Medium List 2 Accent 4" w:uiPriority="71"/>
-    <w:lsdException w:name="Medium Grid 1 Accent 4" w:uiPriority="72"/>
-    <w:lsdException w:name="Medium Grid 2 Accent 4" w:uiPriority="73"/>
-    <w:lsdException w:name="Medium Grid 3 Accent 4" w:uiPriority="60"/>
-    <w:lsdException w:name="Dark List Accent 4" w:uiPriority="61"/>
-    <w:lsdException w:name="Colorful Shading Accent 4" w:uiPriority="62"/>
-    <w:lsdException w:name="Colorful List Accent 4" w:uiPriority="63"/>
-    <w:lsdException w:name="Colorful Grid Accent 4" w:uiPriority="64"/>
-    <w:lsdException w:name="Light Shading Accent 5" w:uiPriority="65"/>
-    <w:lsdException w:name="Light List Accent 5" w:uiPriority="66"/>
-    <w:lsdException w:name="Light Grid Accent 5" w:uiPriority="67"/>
-    <w:lsdException w:name="Medium Shading 1 Accent 5" w:uiPriority="68"/>
-    <w:lsdException w:name="Medium Shading 2 Accent 5" w:uiPriority="69"/>
-    <w:lsdException w:name="Medium List 1 Accent 5" w:uiPriority="70"/>
-    <w:lsdException w:name="Medium List 2 Accent 5" w:uiPriority="71"/>
-    <w:lsdException w:name="Medium Grid 1 Accent 5" w:uiPriority="72"/>
-    <w:lsdException w:name="Medium Grid 2 Accent 5" w:uiPriority="73"/>
-    <w:lsdException w:name="Medium Grid 3 Accent 5" w:uiPriority="60"/>
-    <w:lsdException w:name="Dark List Accent 5" w:uiPriority="61"/>
-    <w:lsdException w:name="Colorful Shading Accent 5" w:uiPriority="62"/>
-    <w:lsdException w:name="Colorful List Accent 5" w:uiPriority="63"/>
-    <w:lsdException w:name="Colorful Grid Accent 5" w:uiPriority="64"/>
-    <w:lsdException w:name="Light Shading Accent 6" w:uiPriority="65"/>
-    <w:lsdException w:name="Light List Accent 6" w:uiPriority="66"/>
-    <w:lsdException w:name="Light Grid Accent 6" w:uiPriority="67"/>
-    <w:lsdException w:name="Medium Shading 1 Accent 6" w:uiPriority="68"/>
-    <w:lsdException w:name="Medium Shading 2 Accent 6" w:uiPriority="69"/>
-    <w:lsdException w:name="Medium List 1 Accent 6" w:uiPriority="70"/>
-    <w:lsdException w:name="Medium List 2 Accent 6" w:uiPriority="71"/>
-    <w:lsdException w:name="Medium Grid 1 Accent 6" w:uiPriority="72"/>
-    <w:lsdException w:name="Medium Grid 2 Accent 6" w:uiPriority="73"/>
-    <w:lsdException w:name="Medium Grid 3 Accent 6" w:uiPriority="60"/>
-    <w:lsdException w:name="Dark List Accent 6" w:uiPriority="61"/>
-    <w:lsdException w:name="Colorful Shading Accent 6" w:uiPriority="62"/>
-    <w:lsdException w:name="Colorful List Accent 6" w:uiPriority="63"/>
-    <w:lsdException w:name="Colorful Grid Accent 6" w:uiPriority="64"/>
-    <w:lsdException w:name="Subtle Emphasis" w:uiPriority="65" w:qFormat="1"/>
-    <w:lsdException w:name="Intense Emphasis" w:uiPriority="66" w:qFormat="1"/>
-    <w:lsdException w:name="Subtle Reference" w:uiPriority="67" w:qFormat="1"/>
-    <w:lsdException w:name="Intense Reference" w:uiPriority="68" w:qFormat="1"/>
-    <w:lsdException w:name="Book Title" w:uiPriority="69" w:qFormat="1"/>
-    <w:lsdException w:name="Bibliography" w:uiPriority="70"/>
-    <w:lsdException w:name="TOC Heading" w:semiHidden="1" w:uiPriority="71" w:unhideWhenUsed="1" w:qFormat="1"/>
-    <w:lsdException w:name="Plain Table 1" w:uiPriority="41"/>
-    <w:lsdException w:name="Plain Table 2" w:uiPriority="42"/>
-    <w:lsdException w:name="Plain Table 3" w:uiPriority="43"/>
-    <w:lsdException w:name="Plain Table 4" w:uiPriority="44"/>
-    <w:lsdException w:name="Plain Table 5" w:uiPriority="45"/>
-    <w:lsdException w:name="Grid Table Light" w:uiPriority="40"/>
-    <w:lsdException w:name="Grid Table 1 Light" w:uiPriority="46"/>
-    <w:lsdException w:name="Grid Table 2" w:uiPriority="47"/>
-    <w:lsdException w:name="Grid Table 3" w:uiPriority="48"/>
-    <w:lsdException w:name="Grid Table 4" w:uiPriority="49"/>
-    <w:lsdException w:name="Grid Table 5 Dark" w:uiPriority="50"/>
-    <w:lsdException w:name="Grid Table 6 Colorful" w:uiPriority="51"/>
-    <w:lsdException w:name="Grid Table 7 Colorful" w:uiPriority="52"/>
-    <w:lsdException w:name="Grid Table 1 Light Accent 1" w:uiPriority="46"/>
-    <w:lsdException w:name="Grid Table 2 Accent 1" w:uiPriority="47"/>
-    <w:lsdException w:name="Grid Table 3 Accent 1" w:uiPriority="48"/>
-    <w:lsdException w:name="Grid Table 4 Accent 1" w:uiPriority="49"/>
-    <w:lsdException w:name="Grid Table 5 Dark Accent 1" w:uiPriority="50"/>
-    <w:lsdException w:name="Grid Table 6 Colorful Accent 1" w:uiPriority="51"/>
-    <w:lsdException w:name="Grid Table 7 Colorful Accent 1" w:uiPriority="52"/>
-    <w:lsdException w:name="Grid Table 1 Light Accent 2" w:uiPriority="46"/>
-    <w:lsdException w:name="Grid Table 2 Accent 2" w:uiPriority="47"/>
-    <w:lsdException w:name="Grid Table 3 Accent 2" w:uiPriority="48"/>
-    <w:lsdException w:name="Grid Table 4 Accent 2" w:uiPriority="49"/>
-    <w:lsdException w:name="Grid Table 5 Dark Accent 2" w:uiPriority="50"/>
-    <w:lsdException w:name="Grid Table 6 Colorful Accent 2" w:uiPriority="51"/>
-    <w:lsdException w:name="Grid Table 7 Colorful Accent 2" w:uiPriority="52"/>
-    <w:lsdException w:name="Grid Table 1 Light Accent 3" w:uiPriority="46"/>
-    <w:lsdException w:name="Grid Table 2 Accent 3" w:uiPriority="47"/>
-    <w:lsdException w:name="Grid Table 3 Accent 3" w:uiPriority="48"/>
-    <w:lsdException w:name="Grid Table 4 Accent 3" w:uiPriority="49"/>
-    <w:lsdException w:name="Grid Table 5 Dark Accent 3" w:uiPriority="50"/>
-    <w:lsdException w:name="Grid Table 6 Colorful Accent 3" w:uiPriority="51"/>
-    <w:lsdException w:name="Grid Table 7 Colorful Accent 3" w:uiPriority="52"/>
-    <w:lsdException w:name="Grid Table 1 Light Accent 4" w:uiPriority="46"/>
-    <w:lsdException w:name="Grid Table 2 Accent 4" w:uiPriority="47"/>
-    <w:lsdException w:name="Grid Table 3 Accent 4" w:uiPriority="48"/>
-    <w:lsdException w:name="Grid Table 4 Accent 4" w:uiPriority="49"/>
-    <w:lsdException w:name="Grid Table 5 Dark Accent 4" w:uiPriority="50"/>
-    <w:lsdException w:name="Grid Table 6 Colorful Accent 4" w:uiPriority="51"/>
-    <w:lsdException w:name="Grid Table 7 Colorful Accent 4" w:uiPriority="52"/>
-    <w:lsdException w:name="Grid Table 1 Light Accent 5" w:uiPriority="46"/>
-    <w:lsdException w:name="Grid Table 2 Accent 5" w:uiPriority="47"/>
-    <w:lsdException w:name="Grid Table 3 Accent 5" w:uiPriority="48"/>
-    <w:lsdException w:name="Grid Table 4 Accent 5" w:uiPriority="49"/>
-    <w:lsdException w:name="Grid Table 5 Dark Accent 5" w:uiPriority="50"/>
-    <w:lsdException w:name="Grid Table 6 Colorful Accent 5" w:uiPriority="51"/>
-    <w:lsdException w:name="Grid Table 7 Colorful Accent 5" w:uiPriority="52"/>
-    <w:lsdException w:name="Grid Table 1 Light Accent 6" w:uiPriority="46"/>
-    <w:lsdException w:name="Grid Table 2 Accent 6" w:uiPriority="47"/>
-    <w:lsdException w:name="Grid Table 3 Accent 6" w:uiPriority="48"/>
-    <w:lsdException w:name="Grid Table 4 Accent 6" w:uiPriority="49"/>
-    <w:lsdException w:name="Grid Table 5 Dark Accent 6" w:uiPriority="50"/>
-    <w:lsdException w:name="Grid Table 6 Colorful Accent 6" w:uiPriority="51"/>
-    <w:lsdException w:name="Grid Table 7 Colorful Accent 6" w:uiPriority="52"/>
-    <w:lsdException w:name="List Table 1 Light" w:uiPriority="46"/>
-    <w:lsdException w:name="List Table 2" w:uiPriority="47"/>
-    <w:lsdException w:name="List Table 3" w:uiPriority="48"/>
-    <w:lsdException w:name="List Table 4" w:uiPriority="49"/>
-    <w:lsdException w:name="List Table 5 Dark" w:uiPriority="50"/>
-    <w:lsdException w:name="List Table 6 Colorful" w:uiPriority="51"/>
-    <w:lsdException w:name="List Table 7 Colorful" w:uiPriority="52"/>
-    <w:lsdException w:name="List Table 1 Light Accent 1" w:uiPriority="46"/>
-    <w:lsdException w:name="List Table 2 Accent 1" w:uiPriority="47"/>
-    <w:lsdException w:name="List Table 3 Accent 1" w:uiPriority="48"/>
-    <w:lsdException w:name="List Table 4 Accent 1" w:uiPriority="49"/>
-    <w:lsdException w:name="List Table 5 Dark Accent 1" w:uiPriority="50"/>
-    <w:lsdException w:name="List Table 6 Colorful Accent 1" w:uiPriority="51"/>
-    <w:lsdException w:name="List Table 7 Colorful Accent 1" w:uiPriority="52"/>
-    <w:lsdException w:name="List Table 1 Light Accent 2" w:uiPriority="46"/>
-    <w:lsdException w:name="List Table 2 Accent 2" w:uiPriority="47"/>
-    <w:lsdException w:name="List Table 3 Accent 2" w:uiPriority="48"/>
-    <w:lsdException w:name="List Table 4 Accent 2" w:uiPriority="49"/>
-    <w:lsdException w:name="List Table 5 Dark Accent 2" w:uiPriority="50"/>
-    <w:lsdException w:name="List Table 6 Colorful Accent 2" w:uiPriority="51"/>
-    <w:lsdException w:name="List Table 7 Colorful Accent 2" w:uiPriority="52"/>
-    <w:lsdException w:name="List Table 1 Light Accent 3" w:uiPriority="46"/>
-    <w:lsdException w:name="List Table 2 Accent 3" w:uiPriority="47"/>
-    <w:lsdException w:name="List Table 3 Accent 3" w:uiPriority="48"/>
-    <w:lsdException w:name="List Table 4 Accent 3" w:uiPriority="49"/>
-    <w:lsdException w:name="List Table 5 Dark Accent 3" w:uiPriority="50"/>
-    <w:lsdException w:name="List Table 6 Colorful Accent 3" w:uiPriority="51"/>
-    <w:lsdException w:name="List Table 7 Colorful Accent 3" w:uiPriority="52"/>
-    <w:lsdException w:name="List Table 1 Light Accent 4" w:uiPriority="46"/>
-    <w:lsdException w:name="List Table 2 Accent 4" w:uiPriority="47"/>
-    <w:lsdException w:name="List Table 3 Accent 4" w:uiPriority="48"/>
-    <w:lsdException w:name="List Table 4 Accent 4" w:uiPriority="49"/>
-    <w:lsdException w:name="List Table 5 Dark Accent 4" w:uiPriority="50"/>
-    <w:lsdException w:name="List Table 6 Colorful Accent 4" w:uiPriority="51"/>
-    <w:lsdException w:name="List Table 7 Colorful Accent 4" w:uiPriority="52"/>
-    <w:lsdException w:name="List Table 1 Light Accent 5" w:uiPriority="46"/>
-    <w:lsdException w:name="List Table 2 Accent 5" w:uiPriority="47"/>
-    <w:lsdException w:name="List Table 3 Accent 5" w:uiPriority="48"/>
-    <w:lsdException w:name="List Table 4 Accent 5" w:uiPriority="49"/>
-    <w:lsdException w:name="List Table 5 Dark Accent 5" w:uiPriority="50"/>
-    <w:lsdException w:name="List Table 6 Colorful Accent 5" w:uiPriority="51"/>
-    <w:lsdException w:name="List Table 7 Colorful Accent 5" w:uiPriority="52"/>
-    <w:lsdException w:name="List Table 1 Light Accent 6" w:uiPriority="46"/>
-    <w:lsdException w:name="List Table 2 Accent 6" w:uiPriority="47"/>
-    <w:lsdException w:name="List Table 3 Accent 6" w:uiPriority="48"/>
-    <w:lsdException w:name="List Table 4 Accent 6" w:uiPriority="49"/>
-    <w:lsdException w:name="List Table 5 Dark Accent 6" w:uiPriority="50"/>
-    <w:lsdException w:name="List Table 6 Colorful Accent 6" w:uiPriority="51"/>
-    <w:lsdException w:name="List Table 7 Colorful Accent 6" w:uiPriority="52"/>
+  <w:latentStyles w:defLockedState="0" w:defUIPriority="99" w:defSemiHidden="1" w:defUnhideWhenUsed="1" w:defQFormat="0" w:count="267">
+    <w:lsdException w:name="Normal" w:semiHidden="0" w:uiPriority="0" w:unhideWhenUsed="0" w:qFormat="1"/>
+    <w:lsdException w:name="heading 1" w:semiHidden="0" w:uiPriority="9" w:unhideWhenUsed="0" w:qFormat="1"/>
+    <w:lsdException w:name="heading 2" w:uiPriority="9" w:qFormat="1"/>
+    <w:lsdException w:name="heading 3" w:uiPriority="9" w:qFormat="1"/>
+    <w:lsdException w:name="heading 4" w:uiPriority="9" w:qFormat="1"/>
+    <w:lsdException w:name="heading 5" w:uiPriority="9" w:qFormat="1"/>
+    <w:lsdException w:name="heading 6" w:uiPriority="9" w:qFormat="1"/>
+    <w:lsdException w:name="heading 7" w:uiPriority="9" w:qFormat="1"/>
+    <w:lsdException w:name="heading 8" w:uiPriority="9" w:qFormat="1"/>
+    <w:lsdException w:name="heading 9" w:uiPriority="9" w:qFormat="1"/>
+    <w:lsdException w:name="toc 1" w:uiPriority="39"/>
+    <w:lsdException w:name="toc 2" w:uiPriority="39"/>
+    <w:lsdException w:name="toc 3" w:uiPriority="39"/>
+    <w:lsdException w:name="toc 4" w:uiPriority="39"/>
+    <w:lsdException w:name="toc 5" w:uiPriority="39"/>
+    <w:lsdException w:name="toc 6" w:uiPriority="39"/>
+    <w:lsdException w:name="toc 7" w:uiPriority="39"/>
+    <w:lsdException w:name="toc 8" w:uiPriority="39"/>
+    <w:lsdException w:name="toc 9" w:uiPriority="39"/>
+    <w:lsdException w:name="annotation text" w:uiPriority="0"/>
+    <w:lsdException w:name="header" w:uiPriority="0"/>
+    <w:lsdException w:name="footer" w:uiPriority="0"/>
+    <w:lsdException w:name="caption" w:uiPriority="35" w:qFormat="1"/>
+    <w:lsdException w:name="footnote reference" w:uiPriority="0"/>
+    <w:lsdException w:name="annotation reference" w:uiPriority="0"/>
+    <w:lsdException w:name="line number" w:uiPriority="0"/>
+    <w:lsdException w:name="page number" w:uiPriority="0"/>
+    <w:lsdException w:name="endnote reference" w:uiPriority="0"/>
+    <w:lsdException w:name="endnote text" w:uiPriority="0"/>
+    <w:lsdException w:name="Title" w:semiHidden="0" w:uiPriority="10" w:unhideWhenUsed="0" w:qFormat="1"/>
+    <w:lsdException w:name="Default Paragraph Font" w:uiPriority="1"/>
+    <w:lsdException w:name="Subtitle" w:semiHidden="0" w:uiPriority="11" w:unhideWhenUsed="0" w:qFormat="1"/>
+    <w:lsdException w:name="Hyperlink" w:uiPriority="0"/>
+    <w:lsdException w:name="FollowedHyperlink" w:uiPriority="0"/>
+    <w:lsdException w:name="Strong" w:semiHidden="0" w:uiPriority="22" w:unhideWhenUsed="0" w:qFormat="1"/>
+    <w:lsdException w:name="Emphasis" w:semiHidden="0" w:uiPriority="20" w:unhideWhenUsed="0" w:qFormat="1"/>
+    <w:lsdException w:name="HTML Acronym" w:uiPriority="0"/>
+    <w:lsdException w:name="HTML Cite" w:uiPriority="0"/>
+    <w:lsdException w:name="HTML Code" w:uiPriority="0"/>
+    <w:lsdException w:name="HTML Definition" w:uiPriority="0"/>
+    <w:lsdException w:name="HTML Keyboard" w:uiPriority="0"/>
+    <w:lsdException w:name="HTML Preformatted" w:uiPriority="0"/>
+    <w:lsdException w:name="HTML Sample" w:uiPriority="0"/>
+    <w:lsdException w:name="HTML Typewriter" w:uiPriority="0"/>
+    <w:lsdException w:name="HTML Variable" w:uiPriority="0"/>
+    <w:lsdException w:name="Balloon Text" w:uiPriority="0"/>
+    <w:lsdException w:name="Table Grid" w:semiHidden="0" w:uiPriority="59" w:unhideWhenUsed="0"/>
+    <w:lsdException w:name="No Spacing" w:semiHidden="0" w:unhideWhenUsed="0" w:qFormat="1"/>
+    <w:lsdException w:name="Light Shading" w:semiHidden="0" w:unhideWhenUsed="0"/>
+    <w:lsdException w:name="Light List" w:semiHidden="0" w:unhideWhenUsed="0"/>
+    <w:lsdException w:name="Light Grid" w:semiHidden="0" w:unhideWhenUsed="0"/>
+    <w:lsdException w:name="Medium Shading 1" w:semiHidden="0" w:unhideWhenUsed="0"/>
+    <w:lsdException w:name="Medium Shading 2" w:semiHidden="0" w:unhideWhenUsed="0"/>
+    <w:lsdException w:name="Medium List 1" w:semiHidden="0" w:unhideWhenUsed="0"/>
+    <w:lsdException w:name="Medium List 2" w:semiHidden="0" w:unhideWhenUsed="0"/>
+    <w:lsdException w:name="Medium Grid 1" w:semiHidden="0" w:unhideWhenUsed="0"/>
+    <w:lsdException w:name="Medium Grid 2" w:semiHidden="0" w:uiPriority="1" w:unhideWhenUsed="0" w:qFormat="1"/>
+    <w:lsdException w:name="Medium Grid 3" w:semiHidden="0" w:uiPriority="60" w:unhideWhenUsed="0"/>
+    <w:lsdException w:name="Dark List" w:semiHidden="0" w:uiPriority="61" w:unhideWhenUsed="0"/>
+    <w:lsdException w:name="Colorful Shading" w:semiHidden="0" w:uiPriority="62" w:unhideWhenUsed="0"/>
+    <w:lsdException w:name="Colorful List" w:semiHidden="0" w:uiPriority="63" w:unhideWhenUsed="0"/>
+    <w:lsdException w:name="Colorful Grid" w:semiHidden="0" w:uiPriority="64" w:unhideWhenUsed="0"/>
+    <w:lsdException w:name="Light Shading Accent 1" w:semiHidden="0" w:uiPriority="65" w:unhideWhenUsed="0"/>
+    <w:lsdException w:name="Light List Accent 1" w:semiHidden="0" w:uiPriority="66" w:unhideWhenUsed="0"/>
+    <w:lsdException w:name="Light Grid Accent 1" w:semiHidden="0" w:uiPriority="67" w:unhideWhenUsed="0"/>
+    <w:lsdException w:name="Medium Shading 1 Accent 1" w:semiHidden="0" w:uiPriority="68" w:unhideWhenUsed="0"/>
+    <w:lsdException w:name="Medium Shading 2 Accent 1" w:semiHidden="0" w:uiPriority="69" w:unhideWhenUsed="0"/>
+    <w:lsdException w:name="Medium List 1 Accent 1" w:semiHidden="0" w:uiPriority="70" w:unhideWhenUsed="0"/>
+    <w:lsdException w:name="Revision" w:semiHidden="0" w:uiPriority="71" w:unhideWhenUsed="0"/>
+    <w:lsdException w:name="List Paragraph" w:semiHidden="0" w:uiPriority="72" w:unhideWhenUsed="0" w:qFormat="1"/>
+    <w:lsdException w:name="Quote" w:semiHidden="0" w:uiPriority="73" w:unhideWhenUsed="0" w:qFormat="1"/>
+    <w:lsdException w:name="Intense Quote" w:semiHidden="0" w:uiPriority="60" w:unhideWhenUsed="0" w:qFormat="1"/>
+    <w:lsdException w:name="Medium List 2 Accent 1" w:semiHidden="0" w:uiPriority="61" w:unhideWhenUsed="0"/>
+    <w:lsdException w:name="Medium Grid 1 Accent 1" w:semiHidden="0" w:uiPriority="62" w:unhideWhenUsed="0"/>
+    <w:lsdException w:name="Medium Grid 2 Accent 1" w:semiHidden="0" w:uiPriority="63" w:unhideWhenUsed="0"/>
+    <w:lsdException w:name="Medium Grid 3 Accent 1" w:semiHidden="0" w:uiPriority="64" w:unhideWhenUsed="0"/>
+    <w:lsdException w:name="Dark List Accent 1" w:semiHidden="0" w:uiPriority="65" w:unhideWhenUsed="0"/>
+    <w:lsdException w:name="Colorful Shading Accent 1" w:semiHidden="0" w:unhideWhenUsed="0"/>
+    <w:lsdException w:name="Colorful List Accent 1" w:semiHidden="0" w:uiPriority="34" w:unhideWhenUsed="0" w:qFormat="1"/>
+    <w:lsdException w:name="Colorful Grid Accent 1" w:semiHidden="0" w:uiPriority="29" w:unhideWhenUsed="0" w:qFormat="1"/>
+    <w:lsdException w:name="Light Shading Accent 2" w:semiHidden="0" w:uiPriority="30" w:unhideWhenUsed="0" w:qFormat="1"/>
+    <w:lsdException w:name="Light List Accent 2" w:semiHidden="0" w:uiPriority="66" w:unhideWhenUsed="0"/>
+    <w:lsdException w:name="Light Grid Accent 2" w:semiHidden="0" w:uiPriority="67" w:unhideWhenUsed="0"/>
+    <w:lsdException w:name="Medium Shading 1 Accent 2" w:semiHidden="0" w:uiPriority="68" w:unhideWhenUsed="0"/>
+    <w:lsdException w:name="Medium Shading 2 Accent 2" w:semiHidden="0" w:uiPriority="69" w:unhideWhenUsed="0"/>
+    <w:lsdException w:name="Medium List 1 Accent 2" w:semiHidden="0" w:uiPriority="70" w:unhideWhenUsed="0"/>
+    <w:lsdException w:name="Medium List 2 Accent 2" w:semiHidden="0" w:uiPriority="71" w:unhideWhenUsed="0"/>
+    <w:lsdException w:name="Medium Grid 1 Accent 2" w:semiHidden="0" w:uiPriority="72" w:unhideWhenUsed="0"/>
+    <w:lsdException w:name="Medium Grid 2 Accent 2" w:semiHidden="0" w:uiPriority="73" w:unhideWhenUsed="0"/>
+    <w:lsdException w:name="Medium Grid 3 Accent 2" w:semiHidden="0" w:uiPriority="60" w:unhideWhenUsed="0"/>
+    <w:lsdException w:name="Dark List Accent 2" w:semiHidden="0" w:uiPriority="61" w:unhideWhenUsed="0"/>
+    <w:lsdException w:name="Colorful Shading Accent 2" w:semiHidden="0" w:uiPriority="62" w:unhideWhenUsed="0"/>
+    <w:lsdException w:name="Colorful List Accent 2" w:semiHidden="0" w:uiPriority="63" w:unhideWhenUsed="0"/>
+    <w:lsdException w:name="Colorful Grid Accent 2" w:semiHidden="0" w:uiPriority="64" w:unhideWhenUsed="0"/>
+    <w:lsdException w:name="Light Shading Accent 3" w:semiHidden="0" w:uiPriority="65" w:unhideWhenUsed="0"/>
+    <w:lsdException w:name="Light List Accent 3" w:semiHidden="0" w:uiPriority="66" w:unhideWhenUsed="0"/>
+    <w:lsdException w:name="Light Grid Accent 3" w:semiHidden="0" w:uiPriority="67" w:unhideWhenUsed="0"/>
+    <w:lsdException w:name="Medium Shading 1 Accent 3" w:semiHidden="0" w:uiPriority="68" w:unhideWhenUsed="0"/>
+    <w:lsdException w:name="Medium Shading 2 Accent 3" w:semiHidden="0" w:uiPriority="69" w:unhideWhenUsed="0"/>
+    <w:lsdException w:name="Medium List 1 Accent 3" w:semiHidden="0" w:uiPriority="70" w:unhideWhenUsed="0"/>
+    <w:lsdException w:name="Medium List 2 Accent 3" w:semiHidden="0" w:uiPriority="71" w:unhideWhenUsed="0"/>
+    <w:lsdException w:name="Medium Grid 1 Accent 3" w:semiHidden="0" w:uiPriority="72" w:unhideWhenUsed="0"/>
+    <w:lsdException w:name="Medium Grid 2 Accent 3" w:semiHidden="0" w:uiPriority="73" w:unhideWhenUsed="0"/>
+    <w:lsdException w:name="Medium Grid 3 Accent 3" w:semiHidden="0" w:uiPriority="60" w:unhideWhenUsed="0"/>
+    <w:lsdException w:name="Dark List Accent 3" w:semiHidden="0" w:uiPriority="61" w:unhideWhenUsed="0"/>
+    <w:lsdException w:name="Colorful Shading Accent 3" w:semiHidden="0" w:uiPriority="62" w:unhideWhenUsed="0"/>
+    <w:lsdException w:name="Colorful List Accent 3" w:semiHidden="0" w:uiPriority="63" w:unhideWhenUsed="0"/>
+    <w:lsdException w:name="Colorful Grid Accent 3" w:semiHidden="0" w:uiPriority="64" w:unhideWhenUsed="0"/>
+    <w:lsdException w:name="Light Shading Accent 4" w:semiHidden="0" w:uiPriority="65" w:unhideWhenUsed="0"/>
+    <w:lsdException w:name="Light List Accent 4" w:semiHidden="0" w:uiPriority="66" w:unhideWhenUsed="0"/>
+    <w:lsdException w:name="Light Grid Accent 4" w:semiHidden="0" w:uiPriority="67" w:unhideWhenUsed="0"/>
+    <w:lsdException w:name="Medium Shading 1 Accent 4" w:semiHidden="0" w:uiPriority="68" w:unhideWhenUsed="0"/>
+    <w:lsdException w:name="Medium Shading 2 Accent 4" w:semiHidden="0" w:uiPriority="69" w:unhideWhenUsed="0"/>
+    <w:lsdException w:name="Medium List 1 Accent 4" w:semiHidden="0" w:uiPriority="70" w:unhideWhenUsed="0"/>
+    <w:lsdException w:name="Medium List 2 Accent 4" w:semiHidden="0" w:uiPriority="71" w:unhideWhenUsed="0"/>
+    <w:lsdException w:name="Medium Grid 1 Accent 4" w:semiHidden="0" w:uiPriority="72" w:unhideWhenUsed="0"/>
+    <w:lsdException w:name="Medium Grid 2 Accent 4" w:semiHidden="0" w:uiPriority="73" w:unhideWhenUsed="0"/>
+    <w:lsdException w:name="Medium Grid 3 Accent 4" w:semiHidden="0" w:uiPriority="60" w:unhideWhenUsed="0"/>
+    <w:lsdException w:name="Dark List Accent 4" w:semiHidden="0" w:uiPriority="61" w:unhideWhenUsed="0"/>
+    <w:lsdException w:name="Colorful Shading Accent 4" w:semiHidden="0" w:uiPriority="62" w:unhideWhenUsed="0"/>
+    <w:lsdException w:name="Colorful List Accent 4" w:semiHidden="0" w:uiPriority="63" w:unhideWhenUsed="0"/>
+    <w:lsdException w:name="Colorful Grid Accent 4" w:semiHidden="0" w:uiPriority="64" w:unhideWhenUsed="0"/>
+    <w:lsdException w:name="Light Shading Accent 5" w:semiHidden="0" w:uiPriority="65" w:unhideWhenUsed="0"/>
+    <w:lsdException w:name="Light List Accent 5" w:semiHidden="0" w:uiPriority="66" w:unhideWhenUsed="0"/>
+    <w:lsdException w:name="Light Grid Accent 5" w:semiHidden="0" w:uiPriority="67" w:unhideWhenUsed="0"/>
+    <w:lsdException w:name="Medium Shading 1 Accent 5" w:semiHidden="0" w:uiPriority="68" w:unhideWhenUsed="0"/>
+    <w:lsdException w:name="Medium Shading 2 Accent 5" w:semiHidden="0" w:uiPriority="69" w:unhideWhenUsed="0"/>
+    <w:lsdException w:name="Medium List 1 Accent 5" w:semiHidden="0" w:uiPriority="70" w:unhideWhenUsed="0"/>
+    <w:lsdException w:name="Medium List 2 Accent 5" w:semiHidden="0" w:uiPriority="71" w:unhideWhenUsed="0"/>
+    <w:lsdException w:name="Medium Grid 1 Accent 5" w:semiHidden="0" w:uiPriority="72" w:unhideWhenUsed="0"/>
+    <w:lsdException w:name="Medium Grid 2 Accent 5" w:semiHidden="0" w:uiPriority="73" w:unhideWhenUsed="0"/>
+    <w:lsdException w:name="Medium Grid 3 Accent 5" w:semiHidden="0" w:uiPriority="60" w:unhideWhenUsed="0"/>
+    <w:lsdException w:name="Dark List Accent 5" w:semiHidden="0" w:uiPriority="61" w:unhideWhenUsed="0"/>
+    <w:lsdException w:name="Colorful Shading Accent 5" w:semiHidden="0" w:uiPriority="62" w:unhideWhenUsed="0"/>
+    <w:lsdException w:name="Colorful List Accent 5" w:semiHidden="0" w:uiPriority="63" w:unhideWhenUsed="0"/>
+    <w:lsdException w:name="Colorful Grid Accent 5" w:semiHidden="0" w:uiPriority="64" w:unhideWhenUsed="0"/>
+    <w:lsdException w:name="Light Shading Accent 6" w:semiHidden="0" w:uiPriority="65" w:unhideWhenUsed="0"/>
+    <w:lsdException w:name="Light List Accent 6" w:semiHidden="0" w:uiPriority="66" w:unhideWhenUsed="0"/>
+    <w:lsdException w:name="Light Grid Accent 6" w:semiHidden="0" w:uiPriority="67" w:unhideWhenUsed="0"/>
+    <w:lsdException w:name="Medium Shading 1 Accent 6" w:semiHidden="0" w:uiPriority="68" w:unhideWhenUsed="0"/>
+    <w:lsdException w:name="Medium Shading 2 Accent 6" w:semiHidden="0" w:uiPriority="69" w:unhideWhenUsed="0"/>
+    <w:lsdException w:name="Medium List 1 Accent 6" w:semiHidden="0" w:uiPriority="70" w:unhideWhenUsed="0"/>
+    <w:lsdException w:name="Medium List 2 Accent 6" w:semiHidden="0" w:uiPriority="71" w:unhideWhenUsed="0"/>
+    <w:lsdException w:name="Medium Grid 1 Accent 6" w:semiHidden="0" w:uiPriority="72" w:unhideWhenUsed="0"/>
+    <w:lsdException w:name="Medium Grid 2 Accent 6" w:semiHidden="0" w:uiPriority="73" w:unhideWhenUsed="0"/>
+    <w:lsdException w:name="Medium Grid 3 Accent 6" w:semiHidden="0" w:uiPriority="60" w:unhideWhenUsed="0"/>
+    <w:lsdException w:name="Dark List Accent 6" w:semiHidden="0" w:uiPriority="61" w:unhideWhenUsed="0"/>
+    <w:lsdException w:name="Colorful Shading Accent 6" w:semiHidden="0" w:uiPriority="62" w:unhideWhenUsed="0"/>
+    <w:lsdException w:name="Colorful List Accent 6" w:semiHidden="0" w:uiPriority="63" w:unhideWhenUsed="0"/>
+    <w:lsdException w:name="Colorful Grid Accent 6" w:semiHidden="0" w:uiPriority="64" w:unhideWhenUsed="0"/>
+    <w:lsdException w:name="Subtle Emphasis" w:semiHidden="0" w:uiPriority="65" w:unhideWhenUsed="0" w:qFormat="1"/>
+    <w:lsdException w:name="Intense Emphasis" w:semiHidden="0" w:uiPriority="66" w:unhideWhenUsed="0" w:qFormat="1"/>
+    <w:lsdException w:name="Subtle Reference" w:semiHidden="0" w:uiPriority="67" w:unhideWhenUsed="0" w:qFormat="1"/>
+    <w:lsdException w:name="Intense Reference" w:semiHidden="0" w:uiPriority="68" w:unhideWhenUsed="0" w:qFormat="1"/>
+    <w:lsdException w:name="Book Title" w:semiHidden="0" w:uiPriority="69" w:unhideWhenUsed="0" w:qFormat="1"/>
+    <w:lsdException w:name="Bibliography" w:semiHidden="0" w:uiPriority="70" w:unhideWhenUsed="0"/>
+    <w:lsdException w:name="TOC Heading" w:uiPriority="71" w:qFormat="1"/>
+  </w:latentStyles>
+  <w:style w:type="paragraph" w:default="1" w:styleId="Normal">
+    <w:name w:val="Normal"/>
+    <w:qFormat/>
+    <w:rsid w:val="009A7F20"/>
+  </w:style>
+  <w:style w:type="character" w:default="1" w:styleId="DefaultParagraphFont">
+    <w:name w:val="Default Paragraph Font"/>
+    <w:uiPriority w:val="1"/>
+    <w:semiHidden/>
+    <w:unhideWhenUsed/>
+  </w:style>
+  <w:style w:type="table" w:default="1" w:styleId="TableNormal">
+    <w:name w:val="Normal Table"/>
+    <w:uiPriority w:val="99"/>
+    <w:semiHidden/>
+    <w:unhideWhenUsed/>
+    <w:tblPr>
+      <w:tblInd w:w="0" w:type="dxa"/>
+      <w:tblCellMar>
+        <w:top w:w="0" w:type="dxa"/>
+        <w:left w:w="108" w:type="dxa"/>
+        <w:bottom w:w="0" w:type="dxa"/>
+        <w:right w:w="108" w:type="dxa"/>
+      </w:tblCellMar>
+    </w:tblPr>
+  </w:style>
+  <w:style w:type="numbering" w:default="1" w:styleId="NoList">
+    <w:name w:val="No List"/>
+    <w:uiPriority w:val="99"/>
+    <w:semiHidden/>
+    <w:unhideWhenUsed/>
+  </w:style>
+  <w:style w:type="paragraph" w:customStyle="1" w:styleId="BaseText">
+    <w:name w:val="Base_Text"/>
+    <w:rsid w:val="009A3899"/>
+    <w:pPr>
+      <w:spacing w:before="120"/>
+    </w:pPr>
+    <w:rPr>
+      <w:rFonts w:eastAsia="Times New Roman"/>
+      <w:sz w:val="24"/>
+      <w:szCs w:val="24"/>
+    </w:rPr>
+  </w:style>
+  <w:style w:type="paragraph" w:customStyle="1" w:styleId="1stparatext">
+    <w:name w:val="1st para text"/>
+    <w:basedOn w:val="BaseText"/>
+    <w:rsid w:val="009A3899"/>
+  </w:style>
+  <w:style w:type="paragraph" w:customStyle="1" w:styleId="BaseHeading">
+    <w:name w:val="Base_Heading"/>
+    <w:rsid w:val="009A3899"/>
+    <w:pPr>
+      <w:keepNext/>
+      <w:spacing w:before="240"/>
+      <w:outlineLvl w:val="0"/>
+    </w:pPr>
+    <w:rPr>
+      <w:rFonts w:eastAsia="Times New Roman"/>
+      <w:kern w:val="28"/>
+      <w:sz w:val="28"/>
+      <w:szCs w:val="28"/>
+    </w:rPr>
+  </w:style>
+  <w:style w:type="paragraph" w:customStyle="1" w:styleId="AbstractHead">
+    <w:name w:val="Abstract Head"/>
+    <w:basedOn w:val="BaseHeading"/>
+    <w:rsid w:val="009A3899"/>
+  </w:style>
+  <w:style w:type="paragraph" w:customStyle="1" w:styleId="AbstractSummary">
+    <w:name w:val="Abstract/Summary"/>
+    <w:basedOn w:val="BaseText"/>
+    <w:rsid w:val="009A3899"/>
+  </w:style>
+  <w:style w:type="paragraph" w:customStyle="1" w:styleId="Referencesandnotes">
+    <w:name w:val="References and notes"/>
+    <w:basedOn w:val="BaseText"/>
+    <w:rsid w:val="009A3899"/>
+    <w:pPr>
+      <w:ind w:left="720" w:hanging="720"/>
+    </w:pPr>
+  </w:style>
+  <w:style w:type="paragraph" w:customStyle="1" w:styleId="Acknowledgement">
+    <w:name w:val="Acknowledgement"/>
+    <w:basedOn w:val="Referencesandnotes"/>
+    <w:rsid w:val="009A3899"/>
+  </w:style>
+  <w:style w:type="paragraph" w:customStyle="1" w:styleId="Subhead">
+    <w:name w:val="Subhead"/>
+    <w:basedOn w:val="BaseHeading"/>
+    <w:rsid w:val="009A3899"/>
+    <w:rPr>
+      <w:b/>
+      <w:bCs/>
+      <w:sz w:val="24"/>
+      <w:szCs w:val="24"/>
+    </w:rPr>
+  </w:style>
+  <w:style w:type="paragraph" w:customStyle="1" w:styleId="AppendixHead">
+    <w:name w:val="AppendixHead"/>
+    <w:basedOn w:val="Subhead"/>
+    <w:rsid w:val="009A3899"/>
+  </w:style>
+  <w:style w:type="paragraph" w:customStyle="1" w:styleId="AppendixSubhead">
+    <w:name w:val="AppendixSubhead"/>
+    <w:basedOn w:val="Subhead"/>
+    <w:rsid w:val="009A3899"/>
+  </w:style>
+  <w:style w:type="paragraph" w:customStyle="1" w:styleId="Articletype">
+    <w:name w:val="Article type"/>
+    <w:basedOn w:val="BaseText"/>
+    <w:rsid w:val="009A3899"/>
+  </w:style>
+  <w:style w:type="character" w:customStyle="1" w:styleId="aubase">
+    <w:name w:val="au_base"/>
+    <w:rsid w:val="009A3899"/>
+    <w:rPr>
+      <w:sz w:val="24"/>
+    </w:rPr>
+  </w:style>
+  <w:style w:type="character" w:customStyle="1" w:styleId="aucollab">
+    <w:name w:val="au_collab"/>
+    <w:basedOn w:val="aubase"/>
+    <w:rsid w:val="009A3899"/>
+    <w:rPr>
+      <w:sz w:val="24"/>
+      <w:bdr w:val="none" w:sz="0" w:space="0" w:color="auto"/>
+      <w:shd w:val="clear" w:color="auto" w:fill="C0C0C0"/>
+    </w:rPr>
+  </w:style>
+  <w:style w:type="character" w:customStyle="1" w:styleId="audeg">
+    <w:name w:val="au_deg"/>
+    <w:basedOn w:val="DefaultParagraphFont"/>
+    <w:rsid w:val="009A3899"/>
+    <w:rPr>
+      <w:sz w:val="24"/>
+      <w:bdr w:val="none" w:sz="0" w:space="0" w:color="auto"/>
+      <w:shd w:val="clear" w:color="auto" w:fill="FFFF00"/>
+    </w:rPr>
+  </w:style>
+  <w:style w:type="character" w:customStyle="1" w:styleId="aufname">
+    <w:name w:val="au_fname"/>
+    <w:basedOn w:val="aubase"/>
+    <w:rsid w:val="009A3899"/>
+    <w:rPr>
+      <w:sz w:val="24"/>
+      <w:bdr w:val="none" w:sz="0" w:space="0" w:color="auto"/>
+      <w:shd w:val="clear" w:color="auto" w:fill="00FFFF"/>
+    </w:rPr>
+  </w:style>
+  <w:style w:type="character" w:customStyle="1" w:styleId="aurole">
+    <w:name w:val="au_role"/>
+    <w:basedOn w:val="aubase"/>
+    <w:rsid w:val="009A3899"/>
+    <w:rPr>
+      <w:sz w:val="24"/>
+      <w:bdr w:val="none" w:sz="0" w:space="0" w:color="auto"/>
+      <w:shd w:val="clear" w:color="auto" w:fill="808000"/>
+    </w:rPr>
+  </w:style>
+  <w:style w:type="character" w:customStyle="1" w:styleId="ausuffix">
+    <w:name w:val="au_suffix"/>
+    <w:basedOn w:val="aubase"/>
+    <w:rsid w:val="009A3899"/>
+    <w:rPr>
+      <w:sz w:val="24"/>
+      <w:bdr w:val="none" w:sz="0" w:space="0" w:color="auto"/>
+      <w:shd w:val="clear" w:color="auto" w:fill="FF00FF"/>
+    </w:rPr>
+  </w:style>
+  <w:style w:type="character" w:customStyle="1" w:styleId="ausurname">
+    <w:name w:val="au_surname"/>
+    <w:basedOn w:val="aubase"/>
+    <w:rsid w:val="009A3899"/>
+    <w:rPr>
+      <w:sz w:val="24"/>
+      <w:bdr w:val="none" w:sz="0" w:space="0" w:color="auto"/>
+      <w:shd w:val="clear" w:color="auto" w:fill="00FF00"/>
+    </w:rPr>
+  </w:style>
+  <w:style w:type="paragraph" w:customStyle="1" w:styleId="AuthorAttribute">
+    <w:name w:val="Author Attribute"/>
+    <w:basedOn w:val="BaseText"/>
+    <w:rsid w:val="009A3899"/>
+    <w:pPr>
+      <w:spacing w:before="480"/>
+    </w:pPr>
+  </w:style>
+  <w:style w:type="paragraph" w:customStyle="1" w:styleId="Footnote">
+    <w:name w:val="Footnote"/>
+    <w:basedOn w:val="BaseText"/>
+    <w:rsid w:val="009A3899"/>
+  </w:style>
+  <w:style w:type="paragraph" w:customStyle="1" w:styleId="AuthorFootnote">
+    <w:name w:val="AuthorFootnote"/>
+    <w:basedOn w:val="Footnote"/>
+    <w:rsid w:val="009A3899"/>
+    <w:pPr>
+      <w:autoSpaceDE w:val="0"/>
+      <w:autoSpaceDN w:val="0"/>
+      <w:adjustRightInd w:val="0"/>
+    </w:pPr>
+    <w:rPr>
+      <w:lang w:bidi="he-IL"/>
+    </w:rPr>
+  </w:style>
+  <w:style w:type="paragraph" w:customStyle="1" w:styleId="Authors">
+    <w:name w:val="Authors"/>
+    <w:basedOn w:val="BaseText"/>
+    <w:rsid w:val="009A3899"/>
+    <w:pPr>
+      <w:spacing w:after="360"/>
+      <w:jc w:val="center"/>
+    </w:pPr>
+  </w:style>
+  <w:style w:type="paragraph" w:styleId="BalloonText">
+    <w:name w:val="Balloon Text"/>
+    <w:basedOn w:val="Normal"/>
+    <w:link w:val="BalloonTextChar"/>
+    <w:semiHidden/>
+    <w:rsid w:val="009A3899"/>
+    <w:rPr>
+      <w:rFonts w:ascii="Lucida Grande" w:eastAsia="Times New Roman" w:hAnsi="Lucida Grande"/>
+      <w:sz w:val="18"/>
+      <w:szCs w:val="18"/>
+    </w:rPr>
+  </w:style>
+  <w:style w:type="character" w:customStyle="1" w:styleId="BalloonTextChar">
+    <w:name w:val="Balloon Text Char"/>
+    <w:basedOn w:val="DefaultParagraphFont"/>
+    <w:link w:val="BalloonText"/>
+    <w:semiHidden/>
+    <w:rsid w:val="009A3899"/>
+    <w:rPr>
+      <w:rFonts w:ascii="Lucida Grande" w:eastAsia="Times New Roman" w:hAnsi="Lucida Grande"/>
+      <w:sz w:val="18"/>
+      <w:szCs w:val="18"/>
+    </w:rPr>
+  </w:style>
+  <w:style w:type="character" w:customStyle="1" w:styleId="bibarticle">
+    <w:name w:val="bib_article"/>
+    <w:basedOn w:val="DefaultParagraphFont"/>
+    <w:rsid w:val="009A3899"/>
+    <w:rPr>
+      <w:sz w:val="24"/>
+      <w:bdr w:val="none" w:sz="0" w:space="0" w:color="auto"/>
+      <w:shd w:val="clear" w:color="auto" w:fill="00FFFF"/>
+    </w:rPr>
+  </w:style>
+  <w:style w:type="character" w:customStyle="1" w:styleId="bibbase">
+    <w:name w:val="bib_base"/>
+    <w:rsid w:val="009A3899"/>
+    <w:rPr>
+      <w:sz w:val="24"/>
+    </w:rPr>
+  </w:style>
+  <w:style w:type="character" w:customStyle="1" w:styleId="bibcomment">
+    <w:name w:val="bib_comment"/>
+    <w:basedOn w:val="bibbase"/>
+    <w:rsid w:val="009A3899"/>
+    <w:rPr>
+      <w:sz w:val="24"/>
+    </w:rPr>
+  </w:style>
+  <w:style w:type="character" w:customStyle="1" w:styleId="bibdeg">
+    <w:name w:val="bib_deg"/>
+    <w:basedOn w:val="bibbase"/>
+    <w:rsid w:val="009A3899"/>
+    <w:rPr>
+      <w:sz w:val="24"/>
+    </w:rPr>
+  </w:style>
+  <w:style w:type="character" w:customStyle="1" w:styleId="bibdoi">
+    <w:name w:val="bib_doi"/>
+    <w:basedOn w:val="bibbase"/>
+    <w:rsid w:val="009A3899"/>
+    <w:rPr>
+      <w:sz w:val="24"/>
+      <w:bdr w:val="none" w:sz="0" w:space="0" w:color="auto"/>
+      <w:shd w:val="clear" w:color="auto" w:fill="00FF00"/>
+    </w:rPr>
+  </w:style>
+  <w:style w:type="character" w:customStyle="1" w:styleId="bibetal">
+    <w:name w:val="bib_etal"/>
+    <w:basedOn w:val="bibbase"/>
+    <w:rsid w:val="009A3899"/>
+    <w:rPr>
+      <w:sz w:val="24"/>
+      <w:bdr w:val="none" w:sz="0" w:space="0" w:color="auto"/>
+      <w:shd w:val="clear" w:color="auto" w:fill="008080"/>
+    </w:rPr>
+  </w:style>
+  <w:style w:type="character" w:customStyle="1" w:styleId="bibfname">
+    <w:name w:val="bib_fname"/>
+    <w:basedOn w:val="bibbase"/>
+    <w:rsid w:val="009A3899"/>
+    <w:rPr>
+      <w:sz w:val="24"/>
+      <w:bdr w:val="none" w:sz="0" w:space="0" w:color="auto"/>
+      <w:shd w:val="clear" w:color="auto" w:fill="FFFF00"/>
+    </w:rPr>
+  </w:style>
+  <w:style w:type="character" w:customStyle="1" w:styleId="bibfpage">
+    <w:name w:val="bib_fpage"/>
+    <w:basedOn w:val="bibbase"/>
+    <w:rsid w:val="009A3899"/>
+    <w:rPr>
+      <w:sz w:val="24"/>
+      <w:bdr w:val="none" w:sz="0" w:space="0" w:color="auto"/>
+      <w:shd w:val="clear" w:color="auto" w:fill="808080"/>
+    </w:rPr>
+  </w:style>
+  <w:style w:type="character" w:customStyle="1" w:styleId="bibissue">
+    <w:name w:val="bib_issue"/>
+    <w:basedOn w:val="bibbase"/>
+    <w:rsid w:val="009A3899"/>
+    <w:rPr>
+      <w:sz w:val="24"/>
+      <w:bdr w:val="none" w:sz="0" w:space="0" w:color="auto"/>
+      <w:shd w:val="clear" w:color="auto" w:fill="FFFF00"/>
+    </w:rPr>
+  </w:style>
+  <w:style w:type="character" w:customStyle="1" w:styleId="bibjournal">
+    <w:name w:val="bib_journal"/>
+    <w:basedOn w:val="bibbase"/>
+    <w:rsid w:val="009A3899"/>
+    <w:rPr>
+      <w:sz w:val="24"/>
+      <w:bdr w:val="none" w:sz="0" w:space="0" w:color="auto"/>
+      <w:shd w:val="clear" w:color="auto" w:fill="808000"/>
+    </w:rPr>
+  </w:style>
+  <w:style w:type="character" w:customStyle="1" w:styleId="biblpage">
+    <w:name w:val="bib_lpage"/>
+    <w:basedOn w:val="bibbase"/>
+    <w:rsid w:val="009A3899"/>
+    <w:rPr>
+      <w:sz w:val="24"/>
+      <w:bdr w:val="none" w:sz="0" w:space="0" w:color="auto"/>
+      <w:shd w:val="clear" w:color="auto" w:fill="808080"/>
+    </w:rPr>
+  </w:style>
+  <w:style w:type="character" w:customStyle="1" w:styleId="bibmedline">
+    <w:name w:val="bib_medline"/>
+    <w:basedOn w:val="bibbase"/>
+    <w:rsid w:val="009A3899"/>
+    <w:rPr>
+      <w:sz w:val="24"/>
+    </w:rPr>
+  </w:style>
+  <w:style w:type="character" w:customStyle="1" w:styleId="bibnumber">
+    <w:name w:val="bib_number"/>
+    <w:basedOn w:val="bibbase"/>
+    <w:rsid w:val="009A3899"/>
+    <w:rPr>
+      <w:sz w:val="24"/>
+    </w:rPr>
+  </w:style>
+  <w:style w:type="character" w:customStyle="1" w:styleId="biborganization">
+    <w:name w:val="bib_organization"/>
+    <w:basedOn w:val="bibbase"/>
+    <w:rsid w:val="009A3899"/>
+    <w:rPr>
+      <w:sz w:val="24"/>
+      <w:bdr w:val="none" w:sz="0" w:space="0" w:color="auto"/>
+      <w:shd w:val="clear" w:color="auto" w:fill="808000"/>
+    </w:rPr>
+  </w:style>
+  <w:style w:type="character" w:customStyle="1" w:styleId="bibsuffix">
+    <w:name w:val="bib_suffix"/>
+    <w:basedOn w:val="bibbase"/>
+    <w:rsid w:val="009A3899"/>
+    <w:rPr>
+      <w:sz w:val="24"/>
+    </w:rPr>
+  </w:style>
+  <w:style w:type="character" w:customStyle="1" w:styleId="bibsuppl">
+    <w:name w:val="bib_suppl"/>
+    <w:basedOn w:val="bibbase"/>
+    <w:rsid w:val="009A3899"/>
+    <w:rPr>
+      <w:sz w:val="24"/>
+      <w:bdr w:val="none" w:sz="0" w:space="0" w:color="auto"/>
+      <w:shd w:val="clear" w:color="auto" w:fill="FFFF00"/>
+    </w:rPr>
+  </w:style>
+  <w:style w:type="character" w:customStyle="1" w:styleId="bibsurname">
+    <w:name w:val="bib_surname"/>
+    <w:basedOn w:val="bibbase"/>
+    <w:rsid w:val="009A3899"/>
+    <w:rPr>
+      <w:sz w:val="24"/>
+      <w:bdr w:val="none" w:sz="0" w:space="0" w:color="auto"/>
+      <w:shd w:val="clear" w:color="auto" w:fill="FFFF00"/>
+    </w:rPr>
+  </w:style>
+  <w:style w:type="character" w:customStyle="1" w:styleId="bibunpubl">
+    <w:name w:val="bib_unpubl"/>
+    <w:basedOn w:val="bibbase"/>
+    <w:rsid w:val="009A3899"/>
+    <w:rPr>
+      <w:sz w:val="24"/>
+    </w:rPr>
+  </w:style>
+  <w:style w:type="character" w:customStyle="1" w:styleId="biburl">
+    <w:name w:val="bib_url"/>
+    <w:basedOn w:val="bibbase"/>
+    <w:rsid w:val="009A3899"/>
+    <w:rPr>
+      <w:sz w:val="24"/>
+      <w:bdr w:val="none" w:sz="0" w:space="0" w:color="auto"/>
+      <w:shd w:val="clear" w:color="auto" w:fill="00FF00"/>
+    </w:rPr>
+  </w:style>
+  <w:style w:type="character" w:customStyle="1" w:styleId="bibvolume">
+    <w:name w:val="bib_volume"/>
+    <w:basedOn w:val="bibbase"/>
+    <w:rsid w:val="009A3899"/>
+    <w:rPr>
+      <w:sz w:val="24"/>
+      <w:bdr w:val="none" w:sz="0" w:space="0" w:color="auto"/>
+      <w:shd w:val="clear" w:color="auto" w:fill="00FF00"/>
+    </w:rPr>
+  </w:style>
+  <w:style w:type="character" w:customStyle="1" w:styleId="bibyear">
+    <w:name w:val="bib_year"/>
+    <w:basedOn w:val="bibbase"/>
+    <w:rsid w:val="009A3899"/>
+    <w:rPr>
+      <w:sz w:val="24"/>
+      <w:bdr w:val="none" w:sz="0" w:space="0" w:color="auto"/>
+      <w:shd w:val="clear" w:color="auto" w:fill="FF00FF"/>
+    </w:rPr>
+  </w:style>
+  <w:style w:type="paragraph" w:customStyle="1" w:styleId="BookorMeetingInformation">
+    <w:name w:val="Book or Meeting Information"/>
+    <w:basedOn w:val="BaseText"/>
+    <w:rsid w:val="009A3899"/>
+  </w:style>
+  <w:style w:type="paragraph" w:customStyle="1" w:styleId="BookInformation">
+    <w:name w:val="BookInformation"/>
+    <w:basedOn w:val="BaseText"/>
+    <w:rsid w:val="009A3899"/>
+  </w:style>
+  <w:style w:type="paragraph" w:customStyle="1" w:styleId="Level2Head">
+    <w:name w:val="Level 2 Head"/>
+    <w:basedOn w:val="BaseHeading"/>
+    <w:rsid w:val="009A3899"/>
+    <w:pPr>
+      <w:outlineLvl w:val="1"/>
+    </w:pPr>
+    <w:rPr>
+      <w:i/>
+      <w:iCs/>
+      <w:sz w:val="24"/>
+      <w:szCs w:val="24"/>
+    </w:rPr>
+  </w:style>
+  <w:style w:type="paragraph" w:customStyle="1" w:styleId="BoxLevel2Head">
+    <w:name w:val="BoxLevel 2 Head"/>
+    <w:basedOn w:val="Level2Head"/>
+    <w:rsid w:val="009A3899"/>
+    <w:pPr>
+      <w:shd w:val="clear" w:color="auto" w:fill="E6E6E6"/>
+    </w:pPr>
+  </w:style>
+  <w:style w:type="paragraph" w:customStyle="1" w:styleId="BoxListUnnumbered">
+    <w:name w:val="BoxListUnnumbered"/>
+    <w:basedOn w:val="BaseText"/>
+    <w:rsid w:val="009A3899"/>
+    <w:pPr>
+      <w:shd w:val="clear" w:color="auto" w:fill="E6E6E6"/>
+      <w:ind w:left="1080" w:hanging="360"/>
+    </w:pPr>
+  </w:style>
+  <w:style w:type="paragraph" w:customStyle="1" w:styleId="BoxList">
+    <w:name w:val="BoxList"/>
+    <w:basedOn w:val="BoxListUnnumbered"/>
+    <w:rsid w:val="009A3899"/>
+  </w:style>
+  <w:style w:type="paragraph" w:customStyle="1" w:styleId="BoxSubhead">
+    <w:name w:val="BoxSubhead"/>
+    <w:basedOn w:val="Subhead"/>
+    <w:rsid w:val="009A3899"/>
+    <w:pPr>
+      <w:shd w:val="clear" w:color="auto" w:fill="E6E6E6"/>
+    </w:pPr>
+  </w:style>
+  <w:style w:type="paragraph" w:customStyle="1" w:styleId="Paragraph">
+    <w:name w:val="Paragraph"/>
+    <w:basedOn w:val="BaseText"/>
+    <w:rsid w:val="009A3899"/>
+    <w:pPr>
+      <w:ind w:firstLine="720"/>
+    </w:pPr>
+  </w:style>
+  <w:style w:type="paragraph" w:customStyle="1" w:styleId="BoxText">
+    <w:name w:val="BoxText"/>
+    <w:basedOn w:val="Paragraph"/>
+    <w:rsid w:val="009A3899"/>
+    <w:pPr>
+      <w:shd w:val="clear" w:color="auto" w:fill="E6E6E6"/>
+    </w:pPr>
+  </w:style>
+  <w:style w:type="paragraph" w:customStyle="1" w:styleId="BoxTitle">
+    <w:name w:val="BoxTitle"/>
+    <w:basedOn w:val="BaseHeading"/>
+    <w:rsid w:val="009A3899"/>
+    <w:pPr>
+      <w:shd w:val="clear" w:color="auto" w:fill="E6E6E6"/>
+    </w:pPr>
+    <w:rPr>
+      <w:b/>
+      <w:sz w:val="24"/>
+      <w:szCs w:val="24"/>
+    </w:rPr>
+  </w:style>
+  <w:style w:type="paragraph" w:customStyle="1" w:styleId="BulletedText">
+    <w:name w:val="Bulleted Text"/>
+    <w:basedOn w:val="BaseText"/>
+    <w:rsid w:val="009A3899"/>
+    <w:pPr>
+      <w:ind w:left="720" w:hanging="720"/>
+    </w:pPr>
+  </w:style>
+  <w:style w:type="paragraph" w:customStyle="1" w:styleId="career-magazine">
+    <w:name w:val="career-magazine"/>
+    <w:basedOn w:val="BaseText"/>
+    <w:rsid w:val="009A3899"/>
+    <w:pPr>
+      <w:jc w:val="right"/>
+    </w:pPr>
+    <w:rPr>
+      <w:color w:val="FF0000"/>
+    </w:rPr>
+  </w:style>
+  <w:style w:type="paragraph" w:customStyle="1" w:styleId="career-stage">
+    <w:name w:val="career-stage"/>
+    <w:basedOn w:val="BaseText"/>
+    <w:rsid w:val="009A3899"/>
+    <w:pPr>
+      <w:jc w:val="right"/>
+    </w:pPr>
+    <w:rPr>
+      <w:color w:val="339966"/>
+    </w:rPr>
+  </w:style>
+  <w:style w:type="character" w:customStyle="1" w:styleId="citebase">
+    <w:name w:val="cite_base"/>
+    <w:rsid w:val="009A3899"/>
+    <w:rPr>
+      <w:sz w:val="24"/>
+    </w:rPr>
+  </w:style>
+  <w:style w:type="character" w:customStyle="1" w:styleId="citebib">
+    <w:name w:val="cite_bib"/>
+    <w:basedOn w:val="DefaultParagraphFont"/>
+    <w:rsid w:val="009A3899"/>
+    <w:rPr>
+      <w:sz w:val="24"/>
+      <w:bdr w:val="none" w:sz="0" w:space="0" w:color="auto"/>
+      <w:shd w:val="clear" w:color="auto" w:fill="00FFFF"/>
+    </w:rPr>
+  </w:style>
+  <w:style w:type="character" w:customStyle="1" w:styleId="citebox">
+    <w:name w:val="cite_box"/>
+    <w:basedOn w:val="citebase"/>
+    <w:rsid w:val="009A3899"/>
+    <w:rPr>
+      <w:sz w:val="24"/>
+    </w:rPr>
+  </w:style>
+  <w:style w:type="character" w:customStyle="1" w:styleId="citeen">
+    <w:name w:val="cite_en"/>
+    <w:basedOn w:val="citebase"/>
+    <w:rsid w:val="009A3899"/>
+    <w:rPr>
+      <w:sz w:val="24"/>
+      <w:shd w:val="clear" w:color="auto" w:fill="FFFF00"/>
+      <w:vertAlign w:val="superscript"/>
+    </w:rPr>
+  </w:style>
+  <w:style w:type="character" w:customStyle="1" w:styleId="citeeq">
+    <w:name w:val="cite_eq"/>
+    <w:basedOn w:val="citebase"/>
+    <w:rsid w:val="009A3899"/>
+    <w:rPr>
+      <w:sz w:val="24"/>
+      <w:bdr w:val="none" w:sz="0" w:space="0" w:color="auto"/>
+      <w:shd w:val="clear" w:color="auto" w:fill="FF99CC"/>
+    </w:rPr>
+  </w:style>
+  <w:style w:type="character" w:customStyle="1" w:styleId="citefig">
+    <w:name w:val="cite_fig"/>
+    <w:basedOn w:val="citebase"/>
+    <w:rsid w:val="009A3899"/>
+    <w:rPr>
+      <w:color w:val="000000"/>
+      <w:sz w:val="24"/>
+      <w:bdr w:val="none" w:sz="0" w:space="0" w:color="auto"/>
+      <w:shd w:val="clear" w:color="auto" w:fill="00FF00"/>
+    </w:rPr>
+  </w:style>
+  <w:style w:type="character" w:customStyle="1" w:styleId="citefn">
+    <w:name w:val="cite_fn"/>
+    <w:basedOn w:val="citebase"/>
+    <w:rsid w:val="009A3899"/>
+    <w:rPr>
+      <w:sz w:val="24"/>
+      <w:bdr w:val="none" w:sz="0" w:space="0" w:color="auto"/>
+      <w:shd w:val="clear" w:color="auto" w:fill="FF0000"/>
+    </w:rPr>
+  </w:style>
+  <w:style w:type="character" w:customStyle="1" w:styleId="citetbl">
+    <w:name w:val="cite_tbl"/>
+    <w:basedOn w:val="citebase"/>
+    <w:rsid w:val="009A3899"/>
+    <w:rPr>
+      <w:color w:val="000000"/>
+      <w:sz w:val="24"/>
+      <w:bdr w:val="none" w:sz="0" w:space="0" w:color="auto"/>
+      <w:shd w:val="clear" w:color="auto" w:fill="FF00FF"/>
+    </w:rPr>
+  </w:style>
+  <w:style w:type="character" w:styleId="CommentReference">
+    <w:name w:val="annotation reference"/>
+    <w:basedOn w:val="DefaultParagraphFont"/>
+    <w:rsid w:val="009A3899"/>
+    <w:rPr>
+      <w:sz w:val="18"/>
+      <w:szCs w:val="18"/>
+    </w:rPr>
+  </w:style>
+  <w:style w:type="paragraph" w:styleId="CommentText">
+    <w:name w:val="annotation text"/>
+    <w:basedOn w:val="Normal"/>
+    <w:link w:val="CommentTextChar"/>
+    <w:semiHidden/>
+    <w:rsid w:val="009A3899"/>
+    <w:rPr>
+      <w:rFonts w:eastAsia="Times New Roman"/>
+    </w:rPr>
+  </w:style>
+  <w:style w:type="character" w:customStyle="1" w:styleId="CommentTextChar">
+    <w:name w:val="Comment Text Char"/>
+    <w:basedOn w:val="DefaultParagraphFont"/>
+    <w:link w:val="CommentText"/>
+    <w:semiHidden/>
+    <w:rsid w:val="009A3899"/>
+    <w:rPr>
+      <w:rFonts w:ascii="Times New Roman" w:eastAsia="Times New Roman" w:hAnsi="Times New Roman"/>
+      <w:sz w:val="20"/>
+      <w:szCs w:val="20"/>
+    </w:rPr>
+  </w:style>
+  <w:style w:type="paragraph" w:styleId="CommentSubject">
+    <w:name w:val="annotation subject"/>
+    <w:basedOn w:val="CommentText"/>
+    <w:next w:val="CommentText"/>
+    <w:link w:val="CommentSubjectChar"/>
+    <w:uiPriority w:val="99"/>
+    <w:semiHidden/>
+    <w:unhideWhenUsed/>
+    <w:rsid w:val="009A3899"/>
+    <w:rPr>
+      <w:b/>
+      <w:bCs/>
+    </w:rPr>
+  </w:style>
+  <w:style w:type="character" w:customStyle="1" w:styleId="CommentSubjectChar">
+    <w:name w:val="Comment Subject Char"/>
+    <w:basedOn w:val="CommentTextChar"/>
+    <w:link w:val="CommentSubject"/>
+    <w:uiPriority w:val="99"/>
+    <w:semiHidden/>
+    <w:rsid w:val="009A3899"/>
+    <w:rPr>
+      <w:rFonts w:ascii="Times New Roman" w:eastAsia="Times New Roman" w:hAnsi="Times New Roman"/>
+      <w:b/>
+      <w:bCs/>
+      <w:sz w:val="20"/>
+      <w:szCs w:val="20"/>
+    </w:rPr>
+  </w:style>
+  <w:style w:type="paragraph" w:customStyle="1" w:styleId="ContinuedParagraph">
+    <w:name w:val="ContinuedParagraph"/>
+    <w:basedOn w:val="Paragraph"/>
+    <w:rsid w:val="009A3899"/>
+    <w:pPr>
+      <w:ind w:firstLine="0"/>
+    </w:pPr>
+  </w:style>
+  <w:style w:type="character" w:customStyle="1" w:styleId="ContractNumber">
+    <w:name w:val="Contract Number"/>
+    <w:basedOn w:val="DefaultParagraphFont"/>
+    <w:rsid w:val="009A3899"/>
+    <w:rPr>
+      <w:sz w:val="24"/>
+      <w:szCs w:val="24"/>
+      <w:bdr w:val="none" w:sz="0" w:space="0" w:color="auto"/>
+      <w:shd w:val="clear" w:color="auto" w:fill="CCFFCC"/>
+    </w:rPr>
+  </w:style>
+  <w:style w:type="character" w:customStyle="1" w:styleId="ContractSponsor">
+    <w:name w:val="Contract Sponsor"/>
+    <w:basedOn w:val="DefaultParagraphFont"/>
+    <w:rsid w:val="009A3899"/>
+    <w:rPr>
+      <w:sz w:val="24"/>
+      <w:szCs w:val="24"/>
+      <w:bdr w:val="none" w:sz="0" w:space="0" w:color="auto"/>
+      <w:shd w:val="clear" w:color="auto" w:fill="FFCC99"/>
+    </w:rPr>
+  </w:style>
+  <w:style w:type="paragraph" w:customStyle="1" w:styleId="Correspondence">
+    <w:name w:val="Correspondence"/>
+    <w:basedOn w:val="BaseText"/>
+    <w:rsid w:val="009A3899"/>
+    <w:pPr>
+      <w:spacing w:before="0" w:after="240"/>
+    </w:pPr>
+  </w:style>
+  <w:style w:type="paragraph" w:customStyle="1" w:styleId="DateAccepted">
+    <w:name w:val="Date Accepted"/>
+    <w:basedOn w:val="BaseText"/>
+    <w:rsid w:val="009A3899"/>
+    <w:pPr>
+      <w:spacing w:before="360"/>
+    </w:pPr>
+  </w:style>
+  <w:style w:type="paragraph" w:customStyle="1" w:styleId="Deck">
+    <w:name w:val="Deck"/>
+    <w:basedOn w:val="BaseHeading"/>
+    <w:rsid w:val="009A3899"/>
+    <w:pPr>
+      <w:outlineLvl w:val="1"/>
+    </w:pPr>
+  </w:style>
+  <w:style w:type="paragraph" w:customStyle="1" w:styleId="DefTerm">
+    <w:name w:val="DefTerm"/>
+    <w:basedOn w:val="BaseText"/>
+    <w:rsid w:val="009A3899"/>
+    <w:pPr>
+      <w:ind w:left="720"/>
+    </w:pPr>
+  </w:style>
+  <w:style w:type="paragraph" w:customStyle="1" w:styleId="Definition">
+    <w:name w:val="Definition"/>
+    <w:basedOn w:val="DefTerm"/>
+    <w:rsid w:val="009A3899"/>
+    <w:pPr>
+      <w:ind w:left="1080" w:hanging="360"/>
+    </w:pPr>
+  </w:style>
+  <w:style w:type="paragraph" w:customStyle="1" w:styleId="DefListTitle">
+    <w:name w:val="DefListTitle"/>
+    <w:basedOn w:val="BaseHeading"/>
+    <w:rsid w:val="009A3899"/>
+  </w:style>
+  <w:style w:type="paragraph" w:customStyle="1" w:styleId="discipline">
+    <w:name w:val="discipline"/>
+    <w:basedOn w:val="BaseText"/>
+    <w:rsid w:val="009A3899"/>
+    <w:pPr>
+      <w:jc w:val="right"/>
+    </w:pPr>
+    <w:rPr>
+      <w:color w:val="993366"/>
+    </w:rPr>
+  </w:style>
+  <w:style w:type="paragraph" w:customStyle="1" w:styleId="Editors">
+    <w:name w:val="Editors"/>
+    <w:basedOn w:val="Authors"/>
+    <w:rsid w:val="009A3899"/>
+  </w:style>
+  <w:style w:type="character" w:styleId="Emphasis">
+    <w:name w:val="Emphasis"/>
+    <w:basedOn w:val="DefaultParagraphFont"/>
+    <w:uiPriority w:val="20"/>
+    <w:qFormat/>
+    <w:rsid w:val="009A3899"/>
+    <w:rPr>
+      <w:i/>
+      <w:iCs/>
+    </w:rPr>
+  </w:style>
+  <w:style w:type="character" w:styleId="EndnoteReference">
+    <w:name w:val="endnote reference"/>
+    <w:basedOn w:val="DefaultParagraphFont"/>
+    <w:semiHidden/>
+    <w:rsid w:val="009A3899"/>
+    <w:rPr>
+      <w:vertAlign w:val="superscript"/>
+    </w:rPr>
+  </w:style>
+  <w:style w:type="paragraph" w:styleId="EndnoteText">
+    <w:name w:val="endnote text"/>
+    <w:basedOn w:val="Normal"/>
+    <w:link w:val="EndnoteTextChar"/>
+    <w:semiHidden/>
+    <w:rsid w:val="009A3899"/>
+    <w:rPr>
+      <w:rFonts w:ascii="Cambria" w:eastAsia="Cambria" w:hAnsi="Cambria"/>
+    </w:rPr>
+  </w:style>
+  <w:style w:type="character" w:customStyle="1" w:styleId="EndnoteTextChar">
+    <w:name w:val="Endnote Text Char"/>
+    <w:basedOn w:val="DefaultParagraphFont"/>
+    <w:link w:val="EndnoteText"/>
+    <w:semiHidden/>
+    <w:rsid w:val="009A3899"/>
+    <w:rPr>
+      <w:rFonts w:ascii="Cambria" w:eastAsia="Cambria" w:hAnsi="Cambria"/>
+      <w:sz w:val="20"/>
+      <w:szCs w:val="20"/>
+    </w:rPr>
+  </w:style>
+  <w:style w:type="character" w:customStyle="1" w:styleId="eqno">
+    <w:name w:val="eq_no"/>
+    <w:basedOn w:val="citebase"/>
+    <w:rsid w:val="009A3899"/>
+    <w:rPr>
+      <w:sz w:val="24"/>
+    </w:rPr>
+  </w:style>
+  <w:style w:type="paragraph" w:customStyle="1" w:styleId="Equation">
+    <w:name w:val="Equation"/>
+    <w:basedOn w:val="BaseText"/>
+    <w:rsid w:val="009A3899"/>
+    <w:pPr>
+      <w:jc w:val="center"/>
+    </w:pPr>
+  </w:style>
+  <w:style w:type="paragraph" w:customStyle="1" w:styleId="FieldCodes">
+    <w:name w:val="FieldCodes"/>
+    <w:basedOn w:val="BaseText"/>
+    <w:rsid w:val="009A3899"/>
+  </w:style>
+  <w:style w:type="paragraph" w:customStyle="1" w:styleId="Legend">
+    <w:name w:val="Legend"/>
+    <w:basedOn w:val="BaseHeading"/>
+    <w:rsid w:val="009A3899"/>
+    <w:rPr>
+      <w:sz w:val="24"/>
+      <w:szCs w:val="24"/>
+    </w:rPr>
+  </w:style>
+  <w:style w:type="paragraph" w:customStyle="1" w:styleId="FigureCopyright">
+    <w:name w:val="FigureCopyright"/>
+    <w:basedOn w:val="Legend"/>
+    <w:rsid w:val="009A3899"/>
+    <w:pPr>
+      <w:autoSpaceDE w:val="0"/>
+      <w:autoSpaceDN w:val="0"/>
+      <w:adjustRightInd w:val="0"/>
+      <w:spacing w:before="80"/>
+    </w:pPr>
+    <w:rPr>
+      <w:lang w:bidi="he-IL"/>
+    </w:rPr>
+  </w:style>
+  <w:style w:type="paragraph" w:customStyle="1" w:styleId="FigureCredit">
+    <w:name w:val="FigureCredit"/>
+    <w:basedOn w:val="FigureCopyright"/>
+    <w:rsid w:val="009A3899"/>
+  </w:style>
+  <w:style w:type="character" w:styleId="FollowedHyperlink">
+    <w:name w:val="FollowedHyperlink"/>
+    <w:basedOn w:val="DefaultParagraphFont"/>
+    <w:rsid w:val="009A3899"/>
+    <w:rPr>
+      <w:color w:val="800080"/>
+      <w:u w:val="single"/>
+    </w:rPr>
+  </w:style>
+  <w:style w:type="paragraph" w:styleId="Footer">
+    <w:name w:val="footer"/>
+    <w:basedOn w:val="Normal"/>
+    <w:link w:val="FooterChar"/>
+    <w:rsid w:val="009A3899"/>
+    <w:pPr>
+      <w:tabs>
+        <w:tab w:val="center" w:pos="4320"/>
+        <w:tab w:val="right" w:pos="8640"/>
+      </w:tabs>
+    </w:pPr>
+    <w:rPr>
+      <w:rFonts w:eastAsia="Times New Roman"/>
+    </w:rPr>
+  </w:style>
+  <w:style w:type="character" w:customStyle="1" w:styleId="FooterChar">
+    <w:name w:val="Footer Char"/>
+    <w:basedOn w:val="DefaultParagraphFont"/>
+    <w:link w:val="Footer"/>
+    <w:rsid w:val="009A3899"/>
+    <w:rPr>
+      <w:rFonts w:ascii="Times New Roman" w:eastAsia="Times New Roman" w:hAnsi="Times New Roman"/>
+      <w:sz w:val="20"/>
+      <w:szCs w:val="20"/>
+    </w:rPr>
+  </w:style>
+  <w:style w:type="character" w:styleId="FootnoteReference">
+    <w:name w:val="footnote reference"/>
+    <w:basedOn w:val="DefaultParagraphFont"/>
+    <w:semiHidden/>
+    <w:rsid w:val="009A3899"/>
+    <w:rPr>
+      <w:vertAlign w:val="superscript"/>
+    </w:rPr>
+  </w:style>
+  <w:style w:type="paragraph" w:customStyle="1" w:styleId="Gloss">
+    <w:name w:val="Gloss"/>
+    <w:basedOn w:val="AbstractSummary"/>
+    <w:rsid w:val="009A3899"/>
+  </w:style>
+  <w:style w:type="paragraph" w:customStyle="1" w:styleId="Glossary">
+    <w:name w:val="Glossary"/>
+    <w:basedOn w:val="BaseText"/>
+    <w:rsid w:val="009A3899"/>
+  </w:style>
+  <w:style w:type="paragraph" w:customStyle="1" w:styleId="GlossHead">
+    <w:name w:val="GlossHead"/>
+    <w:basedOn w:val="AbstractHead"/>
+    <w:rsid w:val="009A3899"/>
+  </w:style>
+  <w:style w:type="paragraph" w:customStyle="1" w:styleId="GraphicAltText">
+    <w:name w:val="GraphicAltText"/>
+    <w:basedOn w:val="Legend"/>
+    <w:rsid w:val="009A3899"/>
+    <w:pPr>
+      <w:autoSpaceDE w:val="0"/>
+      <w:autoSpaceDN w:val="0"/>
+      <w:adjustRightInd w:val="0"/>
+    </w:pPr>
+  </w:style>
+  <w:style w:type="paragraph" w:customStyle="1" w:styleId="GraphicCredit">
+    <w:name w:val="GraphicCredit"/>
+    <w:basedOn w:val="FigureCredit"/>
+    <w:rsid w:val="009A3899"/>
+  </w:style>
+  <w:style w:type="paragraph" w:customStyle="1" w:styleId="Head">
+    <w:name w:val="Head"/>
+    <w:basedOn w:val="BaseHeading"/>
+    <w:rsid w:val="009A3899"/>
+    <w:pPr>
+      <w:spacing w:before="120" w:after="120"/>
+      <w:jc w:val="center"/>
+    </w:pPr>
+    <w:rPr>
+      <w:b/>
+      <w:bCs/>
+    </w:rPr>
+  </w:style>
+  <w:style w:type="paragraph" w:styleId="Header">
+    <w:name w:val="header"/>
+    <w:basedOn w:val="Normal"/>
+    <w:link w:val="HeaderChar"/>
+    <w:rsid w:val="009A3899"/>
+    <w:pPr>
+      <w:tabs>
+        <w:tab w:val="center" w:pos="4320"/>
+        <w:tab w:val="right" w:pos="8640"/>
+      </w:tabs>
+    </w:pPr>
+    <w:rPr>
+      <w:rFonts w:eastAsia="Times New Roman"/>
+    </w:rPr>
+  </w:style>
+  <w:style w:type="character" w:customStyle="1" w:styleId="HeaderChar">
+    <w:name w:val="Header Char"/>
+    <w:basedOn w:val="DefaultParagraphFont"/>
+    <w:link w:val="Header"/>
+    <w:rsid w:val="009A3899"/>
+    <w:rPr>
+      <w:rFonts w:ascii="Times New Roman" w:eastAsia="Times New Roman" w:hAnsi="Times New Roman"/>
+      <w:sz w:val="20"/>
+      <w:szCs w:val="20"/>
+    </w:rPr>
+  </w:style>
+  <w:style w:type="character" w:styleId="HTMLAcronym">
+    <w:name w:val="HTML Acronym"/>
+    <w:basedOn w:val="DefaultParagraphFont"/>
+    <w:rsid w:val="009A3899"/>
+  </w:style>
+  <w:style w:type="character" w:styleId="HTMLCite">
+    <w:name w:val="HTML Cite"/>
+    <w:basedOn w:val="DefaultParagraphFont"/>
+    <w:rsid w:val="009A3899"/>
+    <w:rPr>
+      <w:i/>
+      <w:iCs/>
+    </w:rPr>
+  </w:style>
+  <w:style w:type="character" w:styleId="HTMLCode">
+    <w:name w:val="HTML Code"/>
+    <w:basedOn w:val="DefaultParagraphFont"/>
+    <w:rsid w:val="009A3899"/>
+    <w:rPr>
+      <w:rFonts w:ascii="Courier New" w:hAnsi="Courier New" w:cs="Courier New"/>
+      <w:sz w:val="20"/>
+      <w:szCs w:val="20"/>
+    </w:rPr>
+  </w:style>
+  <w:style w:type="character" w:styleId="HTMLDefinition">
+    <w:name w:val="HTML Definition"/>
+    <w:basedOn w:val="DefaultParagraphFont"/>
+    <w:rsid w:val="009A3899"/>
+    <w:rPr>
+      <w:i/>
+      <w:iCs/>
+    </w:rPr>
+  </w:style>
+  <w:style w:type="character" w:styleId="HTMLKeyboard">
+    <w:name w:val="HTML Keyboard"/>
+    <w:basedOn w:val="DefaultParagraphFont"/>
+    <w:rsid w:val="009A3899"/>
+    <w:rPr>
+      <w:rFonts w:ascii="Courier New" w:hAnsi="Courier New" w:cs="Courier New"/>
+      <w:sz w:val="20"/>
+      <w:szCs w:val="20"/>
+    </w:rPr>
+  </w:style>
+  <w:style w:type="paragraph" w:styleId="HTMLPreformatted">
+    <w:name w:val="HTML Preformatted"/>
+    <w:basedOn w:val="Normal"/>
+    <w:link w:val="HTMLPreformattedChar"/>
+    <w:rsid w:val="009A3899"/>
+    <w:rPr>
+      <w:rFonts w:ascii="Consolas" w:eastAsia="Times New Roman" w:hAnsi="Consolas"/>
+    </w:rPr>
+  </w:style>
+  <w:style w:type="character" w:customStyle="1" w:styleId="HTMLPreformattedChar">
+    <w:name w:val="HTML Preformatted Char"/>
+    <w:basedOn w:val="DefaultParagraphFont"/>
+    <w:link w:val="HTMLPreformatted"/>
+    <w:rsid w:val="009A3899"/>
+    <w:rPr>
+      <w:rFonts w:ascii="Consolas" w:eastAsia="Times New Roman" w:hAnsi="Consolas"/>
+      <w:sz w:val="20"/>
+      <w:szCs w:val="20"/>
+    </w:rPr>
+  </w:style>
+  <w:style w:type="character" w:styleId="HTMLSample">
+    <w:name w:val="HTML Sample"/>
+    <w:basedOn w:val="DefaultParagraphFont"/>
+    <w:rsid w:val="009A3899"/>
+    <w:rPr>
+      <w:rFonts w:ascii="Courier New" w:hAnsi="Courier New" w:cs="Courier New"/>
+    </w:rPr>
+  </w:style>
+  <w:style w:type="character" w:styleId="HTMLTypewriter">
+    <w:name w:val="HTML Typewriter"/>
+    <w:basedOn w:val="DefaultParagraphFont"/>
+    <w:rsid w:val="009A3899"/>
+    <w:rPr>
+      <w:rFonts w:ascii="Courier New" w:hAnsi="Courier New" w:cs="Courier New"/>
+      <w:sz w:val="20"/>
+      <w:szCs w:val="20"/>
+    </w:rPr>
+  </w:style>
+  <w:style w:type="character" w:styleId="HTMLVariable">
+    <w:name w:val="HTML Variable"/>
+    <w:basedOn w:val="DefaultParagraphFont"/>
+    <w:rsid w:val="009A3899"/>
+    <w:rPr>
+      <w:i/>
+      <w:iCs/>
+    </w:rPr>
+  </w:style>
+  <w:style w:type="character" w:styleId="Hyperlink">
+    <w:name w:val="Hyperlink"/>
+    <w:basedOn w:val="DefaultParagraphFont"/>
+    <w:rsid w:val="009A3899"/>
+    <w:rPr>
+      <w:color w:val="0000FF"/>
+      <w:u w:val="single"/>
+    </w:rPr>
+  </w:style>
+  <w:style w:type="paragraph" w:customStyle="1" w:styleId="InstructionsText">
+    <w:name w:val="Instructions Text"/>
+    <w:basedOn w:val="BaseText"/>
+    <w:rsid w:val="009A3899"/>
+  </w:style>
+  <w:style w:type="paragraph" w:customStyle="1" w:styleId="Overline">
+    <w:name w:val="Overline"/>
+    <w:basedOn w:val="BaseText"/>
+    <w:rsid w:val="009A3899"/>
+  </w:style>
+  <w:style w:type="paragraph" w:customStyle="1" w:styleId="IssueName">
+    <w:name w:val="IssueName"/>
+    <w:basedOn w:val="Overline"/>
+    <w:rsid w:val="009A3899"/>
+  </w:style>
+  <w:style w:type="paragraph" w:customStyle="1" w:styleId="Keywords">
+    <w:name w:val="Keywords"/>
+    <w:basedOn w:val="BaseText"/>
+    <w:rsid w:val="009A3899"/>
+  </w:style>
+  <w:style w:type="paragraph" w:customStyle="1" w:styleId="Level3Head">
+    <w:name w:val="Level 3 Head"/>
+    <w:basedOn w:val="BaseHeading"/>
+    <w:rsid w:val="009A3899"/>
+    <w:pPr>
+      <w:outlineLvl w:val="2"/>
+    </w:pPr>
+    <w:rPr>
+      <w:sz w:val="24"/>
+      <w:szCs w:val="24"/>
+      <w:u w:val="single"/>
+    </w:rPr>
+  </w:style>
+  <w:style w:type="paragraph" w:customStyle="1" w:styleId="Level4Head">
+    <w:name w:val="Level 4 Head"/>
+    <w:basedOn w:val="BaseHeading"/>
+    <w:rsid w:val="009A3899"/>
+    <w:pPr>
+      <w:ind w:left="346"/>
+    </w:pPr>
+    <w:rPr>
+      <w:sz w:val="24"/>
+      <w:szCs w:val="24"/>
+    </w:rPr>
+  </w:style>
+  <w:style w:type="character" w:styleId="LineNumber">
+    <w:name w:val="line number"/>
+    <w:basedOn w:val="DefaultParagraphFont"/>
+    <w:rsid w:val="009A3899"/>
+  </w:style>
+  <w:style w:type="paragraph" w:customStyle="1" w:styleId="Literaryquote">
+    <w:name w:val="Literary quote"/>
+    <w:basedOn w:val="BaseText"/>
+    <w:rsid w:val="009A3899"/>
+    <w:pPr>
+      <w:ind w:left="1440" w:right="1440"/>
+    </w:pPr>
+  </w:style>
+  <w:style w:type="paragraph" w:customStyle="1" w:styleId="MaterialsText">
+    <w:name w:val="Materials Text"/>
+    <w:basedOn w:val="BaseText"/>
+    <w:rsid w:val="009A3899"/>
+  </w:style>
+  <w:style w:type="paragraph" w:customStyle="1" w:styleId="NoteInProof">
+    <w:name w:val="NoteInProof"/>
+    <w:basedOn w:val="BaseText"/>
+    <w:rsid w:val="009A3899"/>
+  </w:style>
+  <w:style w:type="paragraph" w:customStyle="1" w:styleId="Notes">
+    <w:name w:val="Notes"/>
+    <w:basedOn w:val="BaseText"/>
+    <w:rsid w:val="009A3899"/>
+    <w:rPr>
+      <w:i/>
+    </w:rPr>
+  </w:style>
+  <w:style w:type="paragraph" w:customStyle="1" w:styleId="Notes-Helvetica">
+    <w:name w:val="Notes-Helvetica"/>
+    <w:basedOn w:val="BaseText"/>
+    <w:rsid w:val="009A3899"/>
+    <w:rPr>
+      <w:i/>
+    </w:rPr>
+  </w:style>
+  <w:style w:type="paragraph" w:customStyle="1" w:styleId="NumberedInstructions">
+    <w:name w:val="Numbered Instructions"/>
+    <w:basedOn w:val="BaseText"/>
+    <w:rsid w:val="009A3899"/>
+  </w:style>
+  <w:style w:type="paragraph" w:customStyle="1" w:styleId="OutlineLevel1">
+    <w:name w:val="OutlineLevel1"/>
+    <w:basedOn w:val="BaseHeading"/>
+    <w:rsid w:val="009A3899"/>
+    <w:rPr>
+      <w:b/>
+      <w:bCs/>
+    </w:rPr>
+  </w:style>
+  <w:style w:type="paragraph" w:customStyle="1" w:styleId="OutlineLevel2">
+    <w:name w:val="OutlineLevel2"/>
+    <w:basedOn w:val="BaseHeading"/>
+    <w:rsid w:val="009A3899"/>
+    <w:pPr>
+      <w:ind w:left="360"/>
+      <w:outlineLvl w:val="1"/>
+    </w:pPr>
+    <w:rPr>
+      <w:b/>
+      <w:bCs/>
+      <w:sz w:val="24"/>
+      <w:szCs w:val="24"/>
+    </w:rPr>
+  </w:style>
+  <w:style w:type="paragraph" w:customStyle="1" w:styleId="OutlineLevel3">
+    <w:name w:val="OutlineLevel3"/>
+    <w:basedOn w:val="BaseHeading"/>
+    <w:rsid w:val="009A3899"/>
+    <w:pPr>
+      <w:ind w:left="720"/>
+      <w:outlineLvl w:val="2"/>
+    </w:pPr>
+    <w:rPr>
+      <w:b/>
+      <w:bCs/>
+      <w:sz w:val="24"/>
+      <w:szCs w:val="24"/>
+    </w:rPr>
+  </w:style>
+  <w:style w:type="character" w:styleId="PageNumber">
+    <w:name w:val="page number"/>
+    <w:basedOn w:val="DefaultParagraphFont"/>
+    <w:rsid w:val="009A3899"/>
+  </w:style>
+  <w:style w:type="paragraph" w:customStyle="1" w:styleId="Preformat">
+    <w:name w:val="Preformat"/>
+    <w:basedOn w:val="BaseText"/>
+    <w:rsid w:val="009A3899"/>
+    <w:pPr>
+      <w:tabs>
+        <w:tab w:val="left" w:pos="360"/>
+        <w:tab w:val="left" w:pos="720"/>
+        <w:tab w:val="left" w:pos="1080"/>
+        <w:tab w:val="left" w:pos="1440"/>
+        <w:tab w:val="left" w:pos="1800"/>
+        <w:tab w:val="left" w:pos="2160"/>
+        <w:tab w:val="left" w:pos="2520"/>
+        <w:tab w:val="left" w:pos="2880"/>
+      </w:tabs>
+    </w:pPr>
+    <w:rPr>
+      <w:rFonts w:ascii="Courier New" w:hAnsi="Courier New" w:cs="Courier New"/>
+    </w:rPr>
+  </w:style>
+  <w:style w:type="paragraph" w:customStyle="1" w:styleId="ProductAuthors">
+    <w:name w:val="ProductAuthors"/>
+    <w:basedOn w:val="BaseText"/>
+    <w:rsid w:val="009A3899"/>
+  </w:style>
+  <w:style w:type="paragraph" w:customStyle="1" w:styleId="ProductInformation">
+    <w:name w:val="ProductInformation"/>
+    <w:basedOn w:val="BaseText"/>
+    <w:rsid w:val="009A3899"/>
+  </w:style>
+  <w:style w:type="paragraph" w:customStyle="1" w:styleId="ProductTitle">
+    <w:name w:val="ProductTitle"/>
+    <w:basedOn w:val="BaseText"/>
+    <w:rsid w:val="009A3899"/>
+    <w:rPr>
+      <w:b/>
+      <w:bCs/>
+    </w:rPr>
+  </w:style>
+  <w:style w:type="paragraph" w:customStyle="1" w:styleId="PublishedOnline">
+    <w:name w:val="Published Online"/>
+    <w:basedOn w:val="DateAccepted"/>
+    <w:rsid w:val="009A3899"/>
+  </w:style>
+  <w:style w:type="paragraph" w:customStyle="1" w:styleId="RecipeMaterials">
+    <w:name w:val="Recipe Materials"/>
+    <w:basedOn w:val="BaseText"/>
+    <w:rsid w:val="009A3899"/>
+  </w:style>
+  <w:style w:type="paragraph" w:customStyle="1" w:styleId="Refhead">
+    <w:name w:val="Ref head"/>
+    <w:basedOn w:val="BaseHeading"/>
+    <w:rsid w:val="009A3899"/>
+    <w:pPr>
+      <w:spacing w:before="120" w:after="120"/>
+    </w:pPr>
+    <w:rPr>
+      <w:b/>
+      <w:bCs/>
+      <w:sz w:val="24"/>
+      <w:szCs w:val="24"/>
+    </w:rPr>
+  </w:style>
+  <w:style w:type="paragraph" w:customStyle="1" w:styleId="ReferenceNote">
+    <w:name w:val="Reference Note"/>
+    <w:basedOn w:val="Referencesandnotes"/>
+    <w:rsid w:val="009A3899"/>
+  </w:style>
+  <w:style w:type="paragraph" w:customStyle="1" w:styleId="ReferencesandnotesLong">
+    <w:name w:val="References and notes Long"/>
+    <w:basedOn w:val="BaseText"/>
+    <w:rsid w:val="009A3899"/>
+    <w:pPr>
+      <w:ind w:left="720" w:hanging="720"/>
+    </w:pPr>
+  </w:style>
+  <w:style w:type="paragraph" w:customStyle="1" w:styleId="region">
+    <w:name w:val="region"/>
+    <w:basedOn w:val="BaseText"/>
+    <w:rsid w:val="009A3899"/>
+    <w:pPr>
+      <w:jc w:val="right"/>
+    </w:pPr>
+    <w:rPr>
+      <w:color w:val="0000FF"/>
+    </w:rPr>
+  </w:style>
+  <w:style w:type="paragraph" w:customStyle="1" w:styleId="RelatedArticle">
+    <w:name w:val="RelatedArticle"/>
+    <w:basedOn w:val="Referencesandnotes"/>
+    <w:rsid w:val="009A3899"/>
+  </w:style>
+  <w:style w:type="paragraph" w:customStyle="1" w:styleId="RunHead">
+    <w:name w:val="RunHead"/>
+    <w:basedOn w:val="BaseText"/>
+    <w:rsid w:val="009A3899"/>
+  </w:style>
+  <w:style w:type="paragraph" w:customStyle="1" w:styleId="SOMContent">
+    <w:name w:val="SOMContent"/>
+    <w:basedOn w:val="1stparatext"/>
+    <w:rsid w:val="009A3899"/>
+  </w:style>
+  <w:style w:type="paragraph" w:customStyle="1" w:styleId="SOMHead">
+    <w:name w:val="SOMHead"/>
+    <w:basedOn w:val="BaseHeading"/>
+    <w:rsid w:val="009A3899"/>
+    <w:rPr>
+      <w:b/>
+      <w:sz w:val="24"/>
+      <w:szCs w:val="24"/>
+    </w:rPr>
+  </w:style>
+  <w:style w:type="paragraph" w:customStyle="1" w:styleId="Speaker">
+    <w:name w:val="Speaker"/>
+    <w:basedOn w:val="Paragraph"/>
+    <w:rsid w:val="009A3899"/>
+    <w:pPr>
+      <w:autoSpaceDE w:val="0"/>
+      <w:autoSpaceDN w:val="0"/>
+      <w:adjustRightInd w:val="0"/>
+    </w:pPr>
+    <w:rPr>
+      <w:b/>
+      <w:lang w:bidi="he-IL"/>
+    </w:rPr>
+  </w:style>
+  <w:style w:type="paragraph" w:customStyle="1" w:styleId="Speech">
+    <w:name w:val="Speech"/>
+    <w:basedOn w:val="Paragraph"/>
+    <w:rsid w:val="009A3899"/>
+    <w:pPr>
+      <w:autoSpaceDE w:val="0"/>
+      <w:autoSpaceDN w:val="0"/>
+      <w:adjustRightInd w:val="0"/>
+    </w:pPr>
+    <w:rPr>
+      <w:lang w:bidi="he-IL"/>
+    </w:rPr>
+  </w:style>
+  <w:style w:type="character" w:styleId="Strong">
+    <w:name w:val="Strong"/>
+    <w:basedOn w:val="DefaultParagraphFont"/>
+    <w:uiPriority w:val="22"/>
+    <w:qFormat/>
+    <w:rsid w:val="009A3899"/>
+    <w:rPr>
+      <w:b/>
+      <w:bCs/>
+    </w:rPr>
+  </w:style>
+  <w:style w:type="paragraph" w:customStyle="1" w:styleId="SX-Abstract">
+    <w:name w:val="SX-Abstract"/>
+    <w:basedOn w:val="Normal"/>
+    <w:qFormat/>
+    <w:rsid w:val="009A3899"/>
+    <w:pPr>
+      <w:widowControl w:val="0"/>
+      <w:spacing w:before="120" w:after="240" w:line="210" w:lineRule="exact"/>
+      <w:ind w:left="700" w:right="700"/>
+      <w:jc w:val="both"/>
+    </w:pPr>
+    <w:rPr>
+      <w:rFonts w:ascii="BlissRegular" w:eastAsia="Times New Roman" w:hAnsi="BlissRegular"/>
+      <w:b/>
+    </w:rPr>
+  </w:style>
+  <w:style w:type="paragraph" w:customStyle="1" w:styleId="SX-Affiliation">
+    <w:name w:val="SX-Affiliation"/>
+    <w:basedOn w:val="Normal"/>
+    <w:next w:val="Normal"/>
+    <w:qFormat/>
+    <w:rsid w:val="009A3899"/>
+    <w:pPr>
+      <w:spacing w:after="160" w:line="190" w:lineRule="exact"/>
+    </w:pPr>
+    <w:rPr>
+      <w:rFonts w:ascii="BlissRegular" w:eastAsia="Times New Roman" w:hAnsi="BlissRegular"/>
+      <w:sz w:val="16"/>
+    </w:rPr>
+  </w:style>
+  <w:style w:type="paragraph" w:customStyle="1" w:styleId="SX-Articlehead">
+    <w:name w:val="SX-Article head"/>
+    <w:basedOn w:val="Normal"/>
+    <w:qFormat/>
+    <w:rsid w:val="009A3899"/>
+    <w:pPr>
+      <w:spacing w:before="210" w:line="210" w:lineRule="exact"/>
+      <w:ind w:firstLine="288"/>
+      <w:jc w:val="both"/>
+    </w:pPr>
+    <w:rPr>
+      <w:rFonts w:eastAsia="Times New Roman"/>
+      <w:b/>
+      <w:sz w:val="18"/>
+    </w:rPr>
+  </w:style>
+  <w:style w:type="paragraph" w:customStyle="1" w:styleId="SX-Authornames">
+    <w:name w:val="SX-Author names"/>
+    <w:basedOn w:val="Normal"/>
+    <w:rsid w:val="009A3899"/>
+    <w:pPr>
+      <w:spacing w:after="120" w:line="210" w:lineRule="exact"/>
+    </w:pPr>
+    <w:rPr>
+      <w:rFonts w:ascii="BlissMedium" w:eastAsia="Times New Roman" w:hAnsi="BlissMedium"/>
+    </w:rPr>
+  </w:style>
+  <w:style w:type="paragraph" w:customStyle="1" w:styleId="SX-Bodytext">
+    <w:name w:val="SX-Body text"/>
+    <w:basedOn w:val="Normal"/>
+    <w:next w:val="Normal"/>
+    <w:rsid w:val="009A3899"/>
+    <w:pPr>
+      <w:spacing w:line="210" w:lineRule="exact"/>
+      <w:ind w:firstLine="288"/>
+      <w:jc w:val="both"/>
+    </w:pPr>
+    <w:rPr>
+      <w:rFonts w:eastAsia="Times New Roman"/>
+      <w:sz w:val="18"/>
+    </w:rPr>
+  </w:style>
+  <w:style w:type="paragraph" w:customStyle="1" w:styleId="SX-Bodytextflush">
+    <w:name w:val="SX-Body text flush"/>
+    <w:basedOn w:val="SX-Bodytext"/>
+    <w:next w:val="SX-Bodytext"/>
+    <w:rsid w:val="009A3899"/>
+    <w:pPr>
+      <w:ind w:firstLine="0"/>
+    </w:pPr>
+  </w:style>
+  <w:style w:type="paragraph" w:customStyle="1" w:styleId="SX-Correspondence">
+    <w:name w:val="SX-Correspondence"/>
+    <w:basedOn w:val="SX-Affiliation"/>
+    <w:qFormat/>
+    <w:rsid w:val="009A3899"/>
+    <w:pPr>
+      <w:spacing w:after="80"/>
+    </w:pPr>
+  </w:style>
+  <w:style w:type="paragraph" w:customStyle="1" w:styleId="SX-Date">
+    <w:name w:val="SX-Date"/>
+    <w:basedOn w:val="Normal"/>
+    <w:qFormat/>
+    <w:rsid w:val="009A3899"/>
+    <w:pPr>
+      <w:spacing w:before="180" w:line="190" w:lineRule="exact"/>
+      <w:ind w:left="245" w:hanging="245"/>
+      <w:jc w:val="both"/>
+    </w:pPr>
+    <w:rPr>
+      <w:rFonts w:eastAsia="Times New Roman"/>
+      <w:sz w:val="16"/>
+    </w:rPr>
+  </w:style>
+  <w:style w:type="paragraph" w:customStyle="1" w:styleId="SX-Equation">
+    <w:name w:val="SX-Equation"/>
+    <w:basedOn w:val="SX-Bodytextflush"/>
+    <w:next w:val="SX-Bodytext"/>
+    <w:rsid w:val="009A3899"/>
+    <w:pPr>
+      <w:autoSpaceDE w:val="0"/>
+      <w:autoSpaceDN w:val="0"/>
+      <w:adjustRightInd w:val="0"/>
+      <w:spacing w:line="240" w:lineRule="auto"/>
+      <w:jc w:val="center"/>
+    </w:pPr>
+  </w:style>
+  <w:style w:type="paragraph" w:customStyle="1" w:styleId="SX-Legend">
+    <w:name w:val="SX-Legend"/>
+    <w:basedOn w:val="SX-Authornames"/>
+    <w:rsid w:val="009A3899"/>
+    <w:pPr>
+      <w:jc w:val="both"/>
+    </w:pPr>
+    <w:rPr>
+      <w:sz w:val="18"/>
+    </w:rPr>
+  </w:style>
+  <w:style w:type="paragraph" w:customStyle="1" w:styleId="SX-References">
+    <w:name w:val="SX-References"/>
+    <w:basedOn w:val="Normal"/>
+    <w:rsid w:val="009A3899"/>
+    <w:pPr>
+      <w:spacing w:line="190" w:lineRule="exact"/>
+      <w:ind w:left="245" w:hanging="245"/>
+      <w:jc w:val="both"/>
+    </w:pPr>
+    <w:rPr>
+      <w:rFonts w:eastAsia="Times New Roman"/>
+      <w:sz w:val="16"/>
+    </w:rPr>
+  </w:style>
+  <w:style w:type="paragraph" w:customStyle="1" w:styleId="SX-RefHead">
+    <w:name w:val="SX-RefHead"/>
+    <w:basedOn w:val="Normal"/>
+    <w:rsid w:val="009A3899"/>
+    <w:pPr>
+      <w:spacing w:before="200" w:line="190" w:lineRule="exact"/>
+    </w:pPr>
+    <w:rPr>
+      <w:rFonts w:eastAsia="Times New Roman"/>
+      <w:b/>
+      <w:sz w:val="16"/>
+    </w:rPr>
+  </w:style>
+  <w:style w:type="character" w:customStyle="1" w:styleId="SX-reflink">
+    <w:name w:val="SX-reflink"/>
+    <w:basedOn w:val="DefaultParagraphFont"/>
+    <w:uiPriority w:val="1"/>
+    <w:qFormat/>
+    <w:rsid w:val="009A3899"/>
+    <w:rPr>
+      <w:color w:val="0000FF"/>
+      <w:sz w:val="16"/>
+      <w:u w:val="words"/>
+      <w:bdr w:val="none" w:sz="0" w:space="0" w:color="auto"/>
+      <w:shd w:val="clear" w:color="auto" w:fill="FFFFFF"/>
+    </w:rPr>
+  </w:style>
+  <w:style w:type="paragraph" w:customStyle="1" w:styleId="SX-SOMHead">
+    <w:name w:val="SX-SOMHead"/>
+    <w:basedOn w:val="SX-RefHead"/>
+    <w:rsid w:val="009A3899"/>
+  </w:style>
+  <w:style w:type="paragraph" w:customStyle="1" w:styleId="SX-Tablehead">
+    <w:name w:val="SX-Tablehead"/>
+    <w:basedOn w:val="Normal"/>
+    <w:qFormat/>
+    <w:rsid w:val="009A3899"/>
+    <w:rPr>
+      <w:rFonts w:eastAsia="Times New Roman"/>
+      <w:szCs w:val="24"/>
+    </w:rPr>
+  </w:style>
+  <w:style w:type="paragraph" w:customStyle="1" w:styleId="SX-Tablelegend">
+    <w:name w:val="SX-Tablelegend"/>
+    <w:basedOn w:val="Normal"/>
+    <w:qFormat/>
+    <w:rsid w:val="009A3899"/>
+    <w:pPr>
+      <w:spacing w:line="190" w:lineRule="exact"/>
+      <w:ind w:left="245" w:hanging="245"/>
+      <w:jc w:val="both"/>
+    </w:pPr>
+    <w:rPr>
+      <w:rFonts w:eastAsia="Times New Roman"/>
+      <w:sz w:val="16"/>
+    </w:rPr>
+  </w:style>
+  <w:style w:type="paragraph" w:customStyle="1" w:styleId="SX-Tabletext">
+    <w:name w:val="SX-Tabletext"/>
+    <w:basedOn w:val="Normal"/>
+    <w:qFormat/>
+    <w:rsid w:val="009A3899"/>
+    <w:pPr>
+      <w:spacing w:line="210" w:lineRule="exact"/>
+      <w:jc w:val="center"/>
+    </w:pPr>
+    <w:rPr>
+      <w:rFonts w:eastAsia="Times New Roman"/>
+      <w:sz w:val="18"/>
+    </w:rPr>
+  </w:style>
+  <w:style w:type="paragraph" w:customStyle="1" w:styleId="SX-Tabletitle">
+    <w:name w:val="SX-Tabletitle"/>
+    <w:basedOn w:val="Normal"/>
+    <w:qFormat/>
+    <w:rsid w:val="009A3899"/>
+    <w:pPr>
+      <w:spacing w:after="120" w:line="210" w:lineRule="exact"/>
+      <w:jc w:val="both"/>
+    </w:pPr>
+    <w:rPr>
+      <w:rFonts w:ascii="BlissMedium" w:eastAsia="Times New Roman" w:hAnsi="BlissMedium"/>
+      <w:sz w:val="18"/>
+    </w:rPr>
+  </w:style>
+  <w:style w:type="paragraph" w:customStyle="1" w:styleId="SX-Title">
+    <w:name w:val="SX-Title"/>
+    <w:basedOn w:val="Normal"/>
+    <w:rsid w:val="009A3899"/>
+    <w:pPr>
+      <w:spacing w:after="240" w:line="500" w:lineRule="exact"/>
+    </w:pPr>
+    <w:rPr>
+      <w:rFonts w:ascii="BlissBold" w:eastAsia="Times New Roman" w:hAnsi="BlissBold"/>
+      <w:b/>
+      <w:sz w:val="44"/>
+    </w:rPr>
+  </w:style>
+  <w:style w:type="paragraph" w:customStyle="1" w:styleId="Tablecolumnhead">
+    <w:name w:val="Table column head"/>
+    <w:basedOn w:val="BaseText"/>
+    <w:rsid w:val="009A3899"/>
+    <w:pPr>
+      <w:spacing w:before="0"/>
+    </w:pPr>
+  </w:style>
+  <w:style w:type="paragraph" w:customStyle="1" w:styleId="Tabletext">
+    <w:name w:val="Table text"/>
+    <w:basedOn w:val="BaseText"/>
+    <w:rsid w:val="009A3899"/>
+    <w:pPr>
+      <w:spacing w:before="0"/>
+    </w:pPr>
+  </w:style>
+  <w:style w:type="paragraph" w:customStyle="1" w:styleId="TableLegend">
+    <w:name w:val="TableLegend"/>
+    <w:basedOn w:val="BaseText"/>
+    <w:rsid w:val="009A3899"/>
+    <w:pPr>
+      <w:spacing w:before="0"/>
+    </w:pPr>
+  </w:style>
+  <w:style w:type="paragraph" w:customStyle="1" w:styleId="TableTitle">
+    <w:name w:val="TableTitle"/>
+    <w:basedOn w:val="BaseHeading"/>
+    <w:rsid w:val="009A3899"/>
+  </w:style>
+  <w:style w:type="paragraph" w:customStyle="1" w:styleId="Teaser">
+    <w:name w:val="Teaser"/>
+    <w:basedOn w:val="BaseText"/>
+    <w:rsid w:val="009A3899"/>
+  </w:style>
+  <w:style w:type="paragraph" w:customStyle="1" w:styleId="TWIS">
+    <w:name w:val="TWIS"/>
+    <w:basedOn w:val="AbstractSummary"/>
+    <w:rsid w:val="009A3899"/>
+    <w:pPr>
+      <w:autoSpaceDE w:val="0"/>
+      <w:autoSpaceDN w:val="0"/>
+      <w:adjustRightInd w:val="0"/>
+    </w:pPr>
+  </w:style>
+  <w:style w:type="paragraph" w:customStyle="1" w:styleId="TWISorEC">
+    <w:name w:val="TWIS or EC"/>
+    <w:basedOn w:val="Normal"/>
+    <w:rsid w:val="009A3899"/>
+    <w:pPr>
+      <w:spacing w:line="210" w:lineRule="exact"/>
+    </w:pPr>
+    <w:rPr>
+      <w:rFonts w:ascii="BlissRegular" w:eastAsia="Times New Roman" w:hAnsi="BlissRegular"/>
+      <w:sz w:val="19"/>
+    </w:rPr>
+  </w:style>
+  <w:style w:type="paragraph" w:customStyle="1" w:styleId="work-sector">
+    <w:name w:val="work-sector"/>
+    <w:basedOn w:val="BaseText"/>
+    <w:rsid w:val="009A3899"/>
+    <w:pPr>
+      <w:jc w:val="right"/>
+    </w:pPr>
+    <w:rPr>
+      <w:color w:val="003300"/>
+    </w:rPr>
+  </w:style>
+  <w:style w:type="paragraph" w:customStyle="1" w:styleId="DOI">
+    <w:name w:val="DOI"/>
+    <w:basedOn w:val="DateAccepted"/>
+    <w:qFormat/>
+    <w:rsid w:val="009A7F20"/>
+  </w:style>
+  <w:style w:type="paragraph" w:customStyle="1" w:styleId="Default">
+    <w:name w:val="Default"/>
+    <w:rsid w:val="002F1567"/>
+    <w:pPr>
+      <w:autoSpaceDE w:val="0"/>
+      <w:autoSpaceDN w:val="0"/>
+      <w:adjustRightInd w:val="0"/>
+    </w:pPr>
+    <w:rPr>
+      <w:rFonts w:ascii="MillerDaily" w:hAnsi="MillerDaily" w:cs="MillerDaily"/>
+      <w:color w:val="000000"/>
+      <w:sz w:val="24"/>
+      <w:szCs w:val="24"/>
+      <w:lang w:bidi="he-IL"/>
+    </w:rPr>
+  </w:style>
+</w:styles>
+</file>
+
+<file path=word/stylesWithEffects.xml><?xml version="1.0" encoding="utf-8"?>
+<w:styles xmlns:wpc="http://schemas.microsoft.com/office/word/2010/wordprocessingCanvas" xmlns:mc="http://schemas.openxmlformats.org/markup-compatibility/2006" xmlns:o="urn:schemas-microsoft-com:office:office" xmlns:r="http://schemas.openxmlformats.org/officeDocument/2006/relationships" xmlns:m="http://schemas.openxmlformats.org/officeDocument/2006/math" xmlns:v="urn:schemas-microsoft-com:vml" xmlns:wp14="http://schemas.microsoft.com/office/word/2010/wordprocessingDrawing" xmlns:wp="http://schemas.openxmlformats.org/drawingml/2006/wordprocessingDrawing" xmlns:w10="urn:schemas-microsoft-com:office:word" xmlns:w="http://schemas.openxmlformats.org/wordprocessingml/2006/main" xmlns:w14="http://schemas.microsoft.com/office/word/2010/wordml" xmlns:wpg="http://schemas.microsoft.com/office/word/2010/wordprocessingGroup" xmlns:wpi="http://schemas.microsoft.com/office/word/2010/wordprocessingInk" xmlns:wne="http://schemas.microsoft.com/office/word/2006/wordml" xmlns:wps="http://schemas.microsoft.com/office/word/2010/wordprocessingShape" mc:Ignorable="w14 wp14">
+  <w:docDefaults>
+    <w:rPrDefault>
+      <w:rPr>
+        <w:rFonts w:ascii="Times New Roman" w:eastAsia="Calibri" w:hAnsi="Times New Roman" w:cs="Times New Roman"/>
+        <w:lang w:val="en-US" w:eastAsia="en-US" w:bidi="ar-SA"/>
+      </w:rPr>
+    </w:rPrDefault>
+    <w:pPrDefault/>
+  </w:docDefaults>
+  <w:latentStyles w:defLockedState="0" w:defUIPriority="99" w:defSemiHidden="1" w:defUnhideWhenUsed="1" w:defQFormat="0" w:count="267">
+    <w:lsdException w:name="Normal" w:semiHidden="0" w:uiPriority="0" w:unhideWhenUsed="0" w:qFormat="1"/>
+    <w:lsdException w:name="heading 1" w:semiHidden="0" w:uiPriority="9" w:unhideWhenUsed="0" w:qFormat="1"/>
+    <w:lsdException w:name="heading 2" w:uiPriority="9" w:qFormat="1"/>
+    <w:lsdException w:name="heading 3" w:uiPriority="9" w:qFormat="1"/>
+    <w:lsdException w:name="heading 4" w:uiPriority="9" w:qFormat="1"/>
+    <w:lsdException w:name="heading 5" w:uiPriority="9" w:qFormat="1"/>
+    <w:lsdException w:name="heading 6" w:uiPriority="9" w:qFormat="1"/>
+    <w:lsdException w:name="heading 7" w:uiPriority="9" w:qFormat="1"/>
+    <w:lsdException w:name="heading 8" w:uiPriority="9" w:qFormat="1"/>
+    <w:lsdException w:name="heading 9" w:uiPriority="9" w:qFormat="1"/>
+    <w:lsdException w:name="toc 1" w:uiPriority="39"/>
+    <w:lsdException w:name="toc 2" w:uiPriority="39"/>
+    <w:lsdException w:name="toc 3" w:uiPriority="39"/>
+    <w:lsdException w:name="toc 4" w:uiPriority="39"/>
+    <w:lsdException w:name="toc 5" w:uiPriority="39"/>
+    <w:lsdException w:name="toc 6" w:uiPriority="39"/>
+    <w:lsdException w:name="toc 7" w:uiPriority="39"/>
+    <w:lsdException w:name="toc 8" w:uiPriority="39"/>
+    <w:lsdException w:name="toc 9" w:uiPriority="39"/>
+    <w:lsdException w:name="annotation text" w:uiPriority="0"/>
+    <w:lsdException w:name="header" w:uiPriority="0"/>
+    <w:lsdException w:name="footer" w:uiPriority="0"/>
+    <w:lsdException w:name="caption" w:uiPriority="35" w:qFormat="1"/>
+    <w:lsdException w:name="footnote reference" w:uiPriority="0"/>
+    <w:lsdException w:name="annotation reference" w:uiPriority="0"/>
+    <w:lsdException w:name="line number" w:uiPriority="0"/>
+    <w:lsdException w:name="page number" w:uiPriority="0"/>
+    <w:lsdException w:name="endnote reference" w:uiPriority="0"/>
+    <w:lsdException w:name="endnote text" w:uiPriority="0"/>
+    <w:lsdException w:name="Title" w:semiHidden="0" w:uiPriority="10" w:unhideWhenUsed="0" w:qFormat="1"/>
+    <w:lsdException w:name="Default Paragraph Font" w:uiPriority="1"/>
+    <w:lsdException w:name="Subtitle" w:semiHidden="0" w:uiPriority="11" w:unhideWhenUsed="0" w:qFormat="1"/>
+    <w:lsdException w:name="Hyperlink" w:uiPriority="0"/>
+    <w:lsdException w:name="FollowedHyperlink" w:uiPriority="0"/>
+    <w:lsdException w:name="Strong" w:semiHidden="0" w:uiPriority="22" w:unhideWhenUsed="0" w:qFormat="1"/>
+    <w:lsdException w:name="Emphasis" w:semiHidden="0" w:uiPriority="20" w:unhideWhenUsed="0" w:qFormat="1"/>
+    <w:lsdException w:name="HTML Acronym" w:uiPriority="0"/>
+    <w:lsdException w:name="HTML Cite" w:uiPriority="0"/>
+    <w:lsdException w:name="HTML Code" w:uiPriority="0"/>
+    <w:lsdException w:name="HTML Definition" w:uiPriority="0"/>
+    <w:lsdException w:name="HTML Keyboard" w:uiPriority="0"/>
+    <w:lsdException w:name="HTML Preformatted" w:uiPriority="0"/>
+    <w:lsdException w:name="HTML Sample" w:uiPriority="0"/>
+    <w:lsdException w:name="HTML Typewriter" w:uiPriority="0"/>
+    <w:lsdException w:name="HTML Variable" w:uiPriority="0"/>
+    <w:lsdException w:name="Balloon Text" w:uiPriority="0"/>
+    <w:lsdException w:name="Table Grid" w:semiHidden="0" w:uiPriority="59" w:unhideWhenUsed="0"/>
+    <w:lsdException w:name="No Spacing" w:semiHidden="0" w:unhideWhenUsed="0" w:qFormat="1"/>
+    <w:lsdException w:name="Light Shading" w:semiHidden="0" w:unhideWhenUsed="0"/>
+    <w:lsdException w:name="Light List" w:semiHidden="0" w:unhideWhenUsed="0"/>
+    <w:lsdException w:name="Light Grid" w:semiHidden="0" w:unhideWhenUsed="0"/>
+    <w:lsdException w:name="Medium Shading 1" w:semiHidden="0" w:unhideWhenUsed="0"/>
+    <w:lsdException w:name="Medium Shading 2" w:semiHidden="0" w:unhideWhenUsed="0"/>
+    <w:lsdException w:name="Medium List 1" w:semiHidden="0" w:unhideWhenUsed="0"/>
+    <w:lsdException w:name="Medium List 2" w:semiHidden="0" w:unhideWhenUsed="0"/>
+    <w:lsdException w:name="Medium Grid 1" w:semiHidden="0" w:unhideWhenUsed="0"/>
+    <w:lsdException w:name="Medium Grid 2" w:semiHidden="0" w:uiPriority="1" w:unhideWhenUsed="0" w:qFormat="1"/>
+    <w:lsdException w:name="Medium Grid 3" w:semiHidden="0" w:uiPriority="60" w:unhideWhenUsed="0"/>
+    <w:lsdException w:name="Dark List" w:semiHidden="0" w:uiPriority="61" w:unhideWhenUsed="0"/>
+    <w:lsdException w:name="Colorful Shading" w:semiHidden="0" w:uiPriority="62" w:unhideWhenUsed="0"/>
+    <w:lsdException w:name="Colorful List" w:semiHidden="0" w:uiPriority="63" w:unhideWhenUsed="0"/>
+    <w:lsdException w:name="Colorful Grid" w:semiHidden="0" w:uiPriority="64" w:unhideWhenUsed="0"/>
+    <w:lsdException w:name="Light Shading Accent 1" w:semiHidden="0" w:uiPriority="65" w:unhideWhenUsed="0"/>
+    <w:lsdException w:name="Light List Accent 1" w:semiHidden="0" w:uiPriority="66" w:unhideWhenUsed="0"/>
+    <w:lsdException w:name="Light Grid Accent 1" w:semiHidden="0" w:uiPriority="67" w:unhideWhenUsed="0"/>
+    <w:lsdException w:name="Medium Shading 1 Accent 1" w:semiHidden="0" w:uiPriority="68" w:unhideWhenUsed="0"/>
+    <w:lsdException w:name="Medium Shading 2 Accent 1" w:semiHidden="0" w:uiPriority="69" w:unhideWhenUsed="0"/>
+    <w:lsdException w:name="Medium List 1 Accent 1" w:semiHidden="0" w:uiPriority="70" w:unhideWhenUsed="0"/>
+    <w:lsdException w:name="Revision" w:semiHidden="0" w:uiPriority="71" w:unhideWhenUsed="0"/>
+    <w:lsdException w:name="List Paragraph" w:semiHidden="0" w:uiPriority="72" w:unhideWhenUsed="0" w:qFormat="1"/>
+    <w:lsdException w:name="Quote" w:semiHidden="0" w:uiPriority="73" w:unhideWhenUsed="0" w:qFormat="1"/>
+    <w:lsdException w:name="Intense Quote" w:semiHidden="0" w:uiPriority="60" w:unhideWhenUsed="0" w:qFormat="1"/>
+    <w:lsdException w:name="Medium List 2 Accent 1" w:semiHidden="0" w:uiPriority="61" w:unhideWhenUsed="0"/>
+    <w:lsdException w:name="Medium Grid 1 Accent 1" w:semiHidden="0" w:uiPriority="62" w:unhideWhenUsed="0"/>
+    <w:lsdException w:name="Medium Grid 2 Accent 1" w:semiHidden="0" w:uiPriority="63" w:unhideWhenUsed="0"/>
+    <w:lsdException w:name="Medium Grid 3 Accent 1" w:semiHidden="0" w:uiPriority="64" w:unhideWhenUsed="0"/>
+    <w:lsdException w:name="Dark List Accent 1" w:semiHidden="0" w:uiPriority="65" w:unhideWhenUsed="0"/>
+    <w:lsdException w:name="Colorful Shading Accent 1" w:semiHidden="0" w:unhideWhenUsed="0"/>
+    <w:lsdException w:name="Colorful List Accent 1" w:semiHidden="0" w:uiPriority="34" w:unhideWhenUsed="0" w:qFormat="1"/>
+    <w:lsdException w:name="Colorful Grid Accent 1" w:semiHidden="0" w:uiPriority="29" w:unhideWhenUsed="0" w:qFormat="1"/>
+    <w:lsdException w:name="Light Shading Accent 2" w:semiHidden="0" w:uiPriority="30" w:unhideWhenUsed="0" w:qFormat="1"/>
+    <w:lsdException w:name="Light List Accent 2" w:semiHidden="0" w:uiPriority="66" w:unhideWhenUsed="0"/>
+    <w:lsdException w:name="Light Grid Accent 2" w:semiHidden="0" w:uiPriority="67" w:unhideWhenUsed="0"/>
+    <w:lsdException w:name="Medium Shading 1 Accent 2" w:semiHidden="0" w:uiPriority="68" w:unhideWhenUsed="0"/>
+    <w:lsdException w:name="Medium Shading 2 Accent 2" w:semiHidden="0" w:uiPriority="69" w:unhideWhenUsed="0"/>
+    <w:lsdException w:name="Medium List 1 Accent 2" w:semiHidden="0" w:uiPriority="70" w:unhideWhenUsed="0"/>
+    <w:lsdException w:name="Medium List 2 Accent 2" w:semiHidden="0" w:uiPriority="71" w:unhideWhenUsed="0"/>
+    <w:lsdException w:name="Medium Grid 1 Accent 2" w:semiHidden="0" w:uiPriority="72" w:unhideWhenUsed="0"/>
+    <w:lsdException w:name="Medium Grid 2 Accent 2" w:semiHidden="0" w:uiPriority="73" w:unhideWhenUsed="0"/>
+    <w:lsdException w:name="Medium Grid 3 Accent 2" w:semiHidden="0" w:uiPriority="60" w:unhideWhenUsed="0"/>
+    <w:lsdException w:name="Dark List Accent 2" w:semiHidden="0" w:uiPriority="61" w:unhideWhenUsed="0"/>
+    <w:lsdException w:name="Colorful Shading Accent 2" w:semiHidden="0" w:uiPriority="62" w:unhideWhenUsed="0"/>
+    <w:lsdException w:name="Colorful List Accent 2" w:semiHidden="0" w:uiPriority="63" w:unhideWhenUsed="0"/>
+    <w:lsdException w:name="Colorful Grid Accent 2" w:semiHidden="0" w:uiPriority="64" w:unhideWhenUsed="0"/>
+    <w:lsdException w:name="Light Shading Accent 3" w:semiHidden="0" w:uiPriority="65" w:unhideWhenUsed="0"/>
+    <w:lsdException w:name="Light List Accent 3" w:semiHidden="0" w:uiPriority="66" w:unhideWhenUsed="0"/>
+    <w:lsdException w:name="Light Grid Accent 3" w:semiHidden="0" w:uiPriority="67" w:unhideWhenUsed="0"/>
+    <w:lsdException w:name="Medium Shading 1 Accent 3" w:semiHidden="0" w:uiPriority="68" w:unhideWhenUsed="0"/>
+    <w:lsdException w:name="Medium Shading 2 Accent 3" w:semiHidden="0" w:uiPriority="69" w:unhideWhenUsed="0"/>
+    <w:lsdException w:name="Medium List 1 Accent 3" w:semiHidden="0" w:uiPriority="70" w:unhideWhenUsed="0"/>
+    <w:lsdException w:name="Medium List 2 Accent 3" w:semiHidden="0" w:uiPriority="71" w:unhideWhenUsed="0"/>
+    <w:lsdException w:name="Medium Grid 1 Accent 3" w:semiHidden="0" w:uiPriority="72" w:unhideWhenUsed="0"/>
+    <w:lsdException w:name="Medium Grid 2 Accent 3" w:semiHidden="0" w:uiPriority="73" w:unhideWhenUsed="0"/>
+    <w:lsdException w:name="Medium Grid 3 Accent 3" w:semiHidden="0" w:uiPriority="60" w:unhideWhenUsed="0"/>
+    <w:lsdException w:name="Dark List Accent 3" w:semiHidden="0" w:uiPriority="61" w:unhideWhenUsed="0"/>
+    <w:lsdException w:name="Colorful Shading Accent 3" w:semiHidden="0" w:uiPriority="62" w:unhideWhenUsed="0"/>
+    <w:lsdException w:name="Colorful List Accent 3" w:semiHidden="0" w:uiPriority="63" w:unhideWhenUsed="0"/>
+    <w:lsdException w:name="Colorful Grid Accent 3" w:semiHidden="0" w:uiPriority="64" w:unhideWhenUsed="0"/>
+    <w:lsdException w:name="Light Shading Accent 4" w:semiHidden="0" w:uiPriority="65" w:unhideWhenUsed="0"/>
+    <w:lsdException w:name="Light List Accent 4" w:semiHidden="0" w:uiPriority="66" w:unhideWhenUsed="0"/>
+    <w:lsdException w:name="Light Grid Accent 4" w:semiHidden="0" w:uiPriority="67" w:unhideWhenUsed="0"/>
+    <w:lsdException w:name="Medium Shading 1 Accent 4" w:semiHidden="0" w:uiPriority="68" w:unhideWhenUsed="0"/>
+    <w:lsdException w:name="Medium Shading 2 Accent 4" w:semiHidden="0" w:uiPriority="69" w:unhideWhenUsed="0"/>
+    <w:lsdException w:name="Medium List 1 Accent 4" w:semiHidden="0" w:uiPriority="70" w:unhideWhenUsed="0"/>
+    <w:lsdException w:name="Medium List 2 Accent 4" w:semiHidden="0" w:uiPriority="71" w:unhideWhenUsed="0"/>
+    <w:lsdException w:name="Medium Grid 1 Accent 4" w:semiHidden="0" w:uiPriority="72" w:unhideWhenUsed="0"/>
+    <w:lsdException w:name="Medium Grid 2 Accent 4" w:semiHidden="0" w:uiPriority="73" w:unhideWhenUsed="0"/>
+    <w:lsdException w:name="Medium Grid 3 Accent 4" w:semiHidden="0" w:uiPriority="60" w:unhideWhenUsed="0"/>
+    <w:lsdException w:name="Dark List Accent 4" w:semiHidden="0" w:uiPriority="61" w:unhideWhenUsed="0"/>
+    <w:lsdException w:name="Colorful Shading Accent 4" w:semiHidden="0" w:uiPriority="62" w:unhideWhenUsed="0"/>
+    <w:lsdException w:name="Colorful List Accent 4" w:semiHidden="0" w:uiPriority="63" w:unhideWhenUsed="0"/>
+    <w:lsdException w:name="Colorful Grid Accent 4" w:semiHidden="0" w:uiPriority="64" w:unhideWhenUsed="0"/>
+    <w:lsdException w:name="Light Shading Accent 5" w:semiHidden="0" w:uiPriority="65" w:unhideWhenUsed="0"/>
+    <w:lsdException w:name="Light List Accent 5" w:semiHidden="0" w:uiPriority="66" w:unhideWhenUsed="0"/>
+    <w:lsdException w:name="Light Grid Accent 5" w:semiHidden="0" w:uiPriority="67" w:unhideWhenUsed="0"/>
+    <w:lsdException w:name="Medium Shading 1 Accent 5" w:semiHidden="0" w:uiPriority="68" w:unhideWhenUsed="0"/>
+    <w:lsdException w:name="Medium Shading 2 Accent 5" w:semiHidden="0" w:uiPriority="69" w:unhideWhenUsed="0"/>
+    <w:lsdException w:name="Medium List 1 Accent 5" w:semiHidden="0" w:uiPriority="70" w:unhideWhenUsed="0"/>
+    <w:lsdException w:name="Medium List 2 Accent 5" w:semiHidden="0" w:uiPriority="71" w:unhideWhenUsed="0"/>
+    <w:lsdException w:name="Medium Grid 1 Accent 5" w:semiHidden="0" w:uiPriority="72" w:unhideWhenUsed="0"/>
+    <w:lsdException w:name="Medium Grid 2 Accent 5" w:semiHidden="0" w:uiPriority="73" w:unhideWhenUsed="0"/>
+    <w:lsdException w:name="Medium Grid 3 Accent 5" w:semiHidden="0" w:uiPriority="60" w:unhideWhenUsed="0"/>
+    <w:lsdException w:name="Dark List Accent 5" w:semiHidden="0" w:uiPriority="61" w:unhideWhenUsed="0"/>
+    <w:lsdException w:name="Colorful Shading Accent 5" w:semiHidden="0" w:uiPriority="62" w:unhideWhenUsed="0"/>
+    <w:lsdException w:name="Colorful List Accent 5" w:semiHidden="0" w:uiPriority="63" w:unhideWhenUsed="0"/>
+    <w:lsdException w:name="Colorful Grid Accent 5" w:semiHidden="0" w:uiPriority="64" w:unhideWhenUsed="0"/>
+    <w:lsdException w:name="Light Shading Accent 6" w:semiHidden="0" w:uiPriority="65" w:unhideWhenUsed="0"/>
+    <w:lsdException w:name="Light List Accent 6" w:semiHidden="0" w:uiPriority="66" w:unhideWhenUsed="0"/>
+    <w:lsdException w:name="Light Grid Accent 6" w:semiHidden="0" w:uiPriority="67" w:unhideWhenUsed="0"/>
+    <w:lsdException w:name="Medium Shading 1 Accent 6" w:semiHidden="0" w:uiPriority="68" w:unhideWhenUsed="0"/>
+    <w:lsdException w:name="Medium Shading 2 Accent 6" w:semiHidden="0" w:uiPriority="69" w:unhideWhenUsed="0"/>
+    <w:lsdException w:name="Medium List 1 Accent 6" w:semiHidden="0" w:uiPriority="70" w:unhideWhenUsed="0"/>
+    <w:lsdException w:name="Medium List 2 Accent 6" w:semiHidden="0" w:uiPriority="71" w:unhideWhenUsed="0"/>
+    <w:lsdException w:name="Medium Grid 1 Accent 6" w:semiHidden="0" w:uiPriority="72" w:unhideWhenUsed="0"/>
+    <w:lsdException w:name="Medium Grid 2 Accent 6" w:semiHidden="0" w:uiPriority="73" w:unhideWhenUsed="0"/>
+    <w:lsdException w:name="Medium Grid 3 Accent 6" w:semiHidden="0" w:uiPriority="60" w:unhideWhenUsed="0"/>
+    <w:lsdException w:name="Dark List Accent 6" w:semiHidden="0" w:uiPriority="61" w:unhideWhenUsed="0"/>
+    <w:lsdException w:name="Colorful Shading Accent 6" w:semiHidden="0" w:uiPriority="62" w:unhideWhenUsed="0"/>
+    <w:lsdException w:name="Colorful List Accent 6" w:semiHidden="0" w:uiPriority="63" w:unhideWhenUsed="0"/>
+    <w:lsdException w:name="Colorful Grid Accent 6" w:semiHidden="0" w:uiPriority="64" w:unhideWhenUsed="0"/>
+    <w:lsdException w:name="Subtle Emphasis" w:semiHidden="0" w:uiPriority="65" w:unhideWhenUsed="0" w:qFormat="1"/>
+    <w:lsdException w:name="Intense Emphasis" w:semiHidden="0" w:uiPriority="66" w:unhideWhenUsed="0" w:qFormat="1"/>
+    <w:lsdException w:name="Subtle Reference" w:semiHidden="0" w:uiPriority="67" w:unhideWhenUsed="0" w:qFormat="1"/>
+    <w:lsdException w:name="Intense Reference" w:semiHidden="0" w:uiPriority="68" w:unhideWhenUsed="0" w:qFormat="1"/>
+    <w:lsdException w:name="Book Title" w:semiHidden="0" w:uiPriority="69" w:unhideWhenUsed="0" w:qFormat="1"/>
+    <w:lsdException w:name="Bibliography" w:semiHidden="0" w:uiPriority="70" w:unhideWhenUsed="0"/>
+    <w:lsdException w:name="TOC Heading" w:uiPriority="71" w:qFormat="1"/>
   </w:latentStyles>
   <w:style w:type="paragraph" w:default="1" w:styleId="Normal">
     <w:name w:val="Normal"/>

</xml_diff>

<commit_message>
Small tweaks before submission
</commit_message>
<xml_diff>
--- a/mobility_science_perspectives.docx
+++ b/mobility_science_perspectives.docx
@@ -1,6 +1,6 @@
 
 <file path=word/document.xml><?xml version="1.0" encoding="utf-8"?>
-<w:document xmlns:wpc="http://schemas.microsoft.com/office/word/2010/wordprocessingCanvas" xmlns:mc="http://schemas.openxmlformats.org/markup-compatibility/2006" xmlns:o="urn:schemas-microsoft-com:office:office" xmlns:r="http://schemas.openxmlformats.org/officeDocument/2006/relationships" xmlns:m="http://schemas.openxmlformats.org/officeDocument/2006/math" xmlns:v="urn:schemas-microsoft-com:vml" xmlns:wp14="http://schemas.microsoft.com/office/word/2010/wordprocessingDrawing" xmlns:wp="http://schemas.openxmlformats.org/drawingml/2006/wordprocessingDrawing" xmlns:w10="urn:schemas-microsoft-com:office:word" xmlns:w="http://schemas.openxmlformats.org/wordprocessingml/2006/main" xmlns:w14="http://schemas.microsoft.com/office/word/2010/wordml" xmlns:w15="http://schemas.microsoft.com/office/word/2012/wordml" xmlns:wpg="http://schemas.microsoft.com/office/word/2010/wordprocessingGroup" xmlns:wpi="http://schemas.microsoft.com/office/word/2010/wordprocessingInk" xmlns:wne="http://schemas.microsoft.com/office/word/2006/wordml" xmlns:wps="http://schemas.microsoft.com/office/word/2010/wordprocessingShape" mc:Ignorable="w14 w15 wp14">
+<w:document xmlns:wpc="http://schemas.microsoft.com/office/word/2010/wordprocessingCanvas" xmlns:mc="http://schemas.openxmlformats.org/markup-compatibility/2006" xmlns:o="urn:schemas-microsoft-com:office:office" xmlns:r="http://schemas.openxmlformats.org/officeDocument/2006/relationships" xmlns:m="http://schemas.openxmlformats.org/officeDocument/2006/math" xmlns:v="urn:schemas-microsoft-com:vml" xmlns:wp14="http://schemas.microsoft.com/office/word/2010/wordprocessingDrawing" xmlns:wp="http://schemas.openxmlformats.org/drawingml/2006/wordprocessingDrawing" xmlns:w10="urn:schemas-microsoft-com:office:word" xmlns:w="http://schemas.openxmlformats.org/wordprocessingml/2006/main" xmlns:w14="http://schemas.microsoft.com/office/word/2010/wordml" xmlns:wpg="http://schemas.microsoft.com/office/word/2010/wordprocessingGroup" xmlns:wpi="http://schemas.microsoft.com/office/word/2010/wordprocessingInk" xmlns:wne="http://schemas.microsoft.com/office/word/2006/wordml" xmlns:wps="http://schemas.microsoft.com/office/word/2010/wordprocessingShape" mc:Ignorable="w14 wp14">
   <w:body>
     <w:p>
       <w:pPr>
@@ -1492,12 +1492,7 @@
         <w:t>,</w:t>
       </w:r>
       <w:r>
-        <w:t xml:space="preserve"> and equality of opportunity</w:t>
-      </w:r>
-      <w:bookmarkStart w:id="0" w:name="_GoBack"/>
-      <w:bookmarkEnd w:id="0"/>
-      <w:r>
-        <w:t xml:space="preserve"> </w:t>
+        <w:t xml:space="preserve"> and equality of opportunity </w:t>
       </w:r>
       <w:r>
         <w:t xml:space="preserve">requires </w:t>
@@ -2270,7 +2265,7 @@
         <w:rPr>
           <w:b/>
           <w:noProof/>
-          <w:lang w:val="en-GB" w:eastAsia="en-GB"/>
+          <w:lang w:bidi="he-IL"/>
         </w:rPr>
         <w:drawing>
           <wp:inline distT="0" distB="0" distL="0" distR="0" wp14:anchorId="414916F0" wp14:editId="2C01C104">
@@ -2288,7 +2283,7 @@
                     <pic:cNvPicPr/>
                   </pic:nvPicPr>
                   <pic:blipFill>
-                    <a:blip r:embed="rId7">
+                    <a:blip r:embed="rId8">
                       <a:extLst>
                         <a:ext uri="{28A0092B-C50C-407E-A947-70E740481C1C}">
                           <a14:useLocalDpi xmlns:a14="http://schemas.microsoft.com/office/drawing/2010/main" val="0"/>
@@ -2510,7 +2505,7 @@
         <w:t>log-incomes model</w:t>
       </w:r>
       <w:r>
-        <w:t>, for different birth cohorts in the United States</w:t>
+        <w:t xml:space="preserve"> for different birth cohorts in the United States</w:t>
       </w:r>
       <w:r>
         <w:t xml:space="preserve">. </w:t>
@@ -2534,7 +2529,12 @@
         <w:t>counter</w:t>
       </w:r>
       <w:r>
-        <w:t xml:space="preserve">intuitive result </w:t>
+        <w:t>intuitiv</w:t>
+      </w:r>
+      <w:bookmarkStart w:id="0" w:name="_GoBack"/>
+      <w:bookmarkEnd w:id="0"/>
+      <w:r>
+        <w:t xml:space="preserve">e result </w:t>
       </w:r>
       <w:r>
         <w:t xml:space="preserve">that the two </w:t>
@@ -2553,7 +2553,7 @@
       </w:r>
     </w:p>
     <w:sectPr>
-      <w:headerReference w:type="first" r:id="rId8"/>
+      <w:headerReference w:type="first" r:id="rId9"/>
       <w:pgSz w:w="12240" w:h="15840"/>
       <w:pgMar w:top="1440" w:right="1440" w:bottom="1440" w:left="1440" w:header="432" w:footer="720" w:gutter="0"/>
       <w:cols w:space="720"/>
@@ -2565,7 +2565,7 @@
 </file>
 
 <file path=word/endnotes.xml><?xml version="1.0" encoding="utf-8"?>
-<w:endnotes xmlns:wpc="http://schemas.microsoft.com/office/word/2010/wordprocessingCanvas" xmlns:mc="http://schemas.openxmlformats.org/markup-compatibility/2006" xmlns:o="urn:schemas-microsoft-com:office:office" xmlns:r="http://schemas.openxmlformats.org/officeDocument/2006/relationships" xmlns:m="http://schemas.openxmlformats.org/officeDocument/2006/math" xmlns:v="urn:schemas-microsoft-com:vml" xmlns:wp14="http://schemas.microsoft.com/office/word/2010/wordprocessingDrawing" xmlns:wp="http://schemas.openxmlformats.org/drawingml/2006/wordprocessingDrawing" xmlns:w10="urn:schemas-microsoft-com:office:word" xmlns:w="http://schemas.openxmlformats.org/wordprocessingml/2006/main" xmlns:w14="http://schemas.microsoft.com/office/word/2010/wordml" xmlns:w15="http://schemas.microsoft.com/office/word/2012/wordml" xmlns:wpg="http://schemas.microsoft.com/office/word/2010/wordprocessingGroup" xmlns:wpi="http://schemas.microsoft.com/office/word/2010/wordprocessingInk" xmlns:wne="http://schemas.microsoft.com/office/word/2006/wordml" xmlns:wps="http://schemas.microsoft.com/office/word/2010/wordprocessingShape" mc:Ignorable="w14 w15 wp14">
+<w:endnotes xmlns:wpc="http://schemas.microsoft.com/office/word/2010/wordprocessingCanvas" xmlns:mc="http://schemas.openxmlformats.org/markup-compatibility/2006" xmlns:o="urn:schemas-microsoft-com:office:office" xmlns:r="http://schemas.openxmlformats.org/officeDocument/2006/relationships" xmlns:m="http://schemas.openxmlformats.org/officeDocument/2006/math" xmlns:v="urn:schemas-microsoft-com:vml" xmlns:wp14="http://schemas.microsoft.com/office/word/2010/wordprocessingDrawing" xmlns:wp="http://schemas.openxmlformats.org/drawingml/2006/wordprocessingDrawing" xmlns:w10="urn:schemas-microsoft-com:office:word" xmlns:w="http://schemas.openxmlformats.org/wordprocessingml/2006/main" xmlns:w14="http://schemas.microsoft.com/office/word/2010/wordml" xmlns:wpg="http://schemas.microsoft.com/office/word/2010/wordprocessingGroup" xmlns:wpi="http://schemas.microsoft.com/office/word/2010/wordprocessingInk" xmlns:wne="http://schemas.microsoft.com/office/word/2006/wordml" xmlns:wps="http://schemas.microsoft.com/office/word/2010/wordprocessingShape" mc:Ignorable="w14 wp14">
   <w:endnote w:type="separator" w:id="-1">
     <w:p>
       <w:r>
@@ -2584,7 +2584,7 @@
 </file>
 
 <file path=word/footnotes.xml><?xml version="1.0" encoding="utf-8"?>
-<w:footnotes xmlns:wpc="http://schemas.microsoft.com/office/word/2010/wordprocessingCanvas" xmlns:mc="http://schemas.openxmlformats.org/markup-compatibility/2006" xmlns:o="urn:schemas-microsoft-com:office:office" xmlns:r="http://schemas.openxmlformats.org/officeDocument/2006/relationships" xmlns:m="http://schemas.openxmlformats.org/officeDocument/2006/math" xmlns:v="urn:schemas-microsoft-com:vml" xmlns:wp14="http://schemas.microsoft.com/office/word/2010/wordprocessingDrawing" xmlns:wp="http://schemas.openxmlformats.org/drawingml/2006/wordprocessingDrawing" xmlns:w10="urn:schemas-microsoft-com:office:word" xmlns:w="http://schemas.openxmlformats.org/wordprocessingml/2006/main" xmlns:w14="http://schemas.microsoft.com/office/word/2010/wordml" xmlns:w15="http://schemas.microsoft.com/office/word/2012/wordml" xmlns:wpg="http://schemas.microsoft.com/office/word/2010/wordprocessingGroup" xmlns:wpi="http://schemas.microsoft.com/office/word/2010/wordprocessingInk" xmlns:wne="http://schemas.microsoft.com/office/word/2006/wordml" xmlns:wps="http://schemas.microsoft.com/office/word/2010/wordprocessingShape" mc:Ignorable="w14 w15 wp14">
+<w:footnotes xmlns:wpc="http://schemas.microsoft.com/office/word/2010/wordprocessingCanvas" xmlns:mc="http://schemas.openxmlformats.org/markup-compatibility/2006" xmlns:o="urn:schemas-microsoft-com:office:office" xmlns:r="http://schemas.openxmlformats.org/officeDocument/2006/relationships" xmlns:m="http://schemas.openxmlformats.org/officeDocument/2006/math" xmlns:v="urn:schemas-microsoft-com:vml" xmlns:wp14="http://schemas.microsoft.com/office/word/2010/wordprocessingDrawing" xmlns:wp="http://schemas.openxmlformats.org/drawingml/2006/wordprocessingDrawing" xmlns:w10="urn:schemas-microsoft-com:office:word" xmlns:w="http://schemas.openxmlformats.org/wordprocessingml/2006/main" xmlns:w14="http://schemas.microsoft.com/office/word/2010/wordml" xmlns:wpg="http://schemas.microsoft.com/office/word/2010/wordprocessingGroup" xmlns:wpi="http://schemas.microsoft.com/office/word/2010/wordprocessingInk" xmlns:wne="http://schemas.microsoft.com/office/word/2006/wordml" xmlns:wps="http://schemas.microsoft.com/office/word/2010/wordprocessingShape" mc:Ignorable="w14 wp14">
   <w:footnote w:type="separator" w:id="-1">
     <w:p>
       <w:r>
@@ -2603,7 +2603,7 @@
 </file>
 
 <file path=word/header1.xml><?xml version="1.0" encoding="utf-8"?>
-<w:hdr xmlns:wpc="http://schemas.microsoft.com/office/word/2010/wordprocessingCanvas" xmlns:mc="http://schemas.openxmlformats.org/markup-compatibility/2006" xmlns:o="urn:schemas-microsoft-com:office:office" xmlns:r="http://schemas.openxmlformats.org/officeDocument/2006/relationships" xmlns:m="http://schemas.openxmlformats.org/officeDocument/2006/math" xmlns:v="urn:schemas-microsoft-com:vml" xmlns:wp14="http://schemas.microsoft.com/office/word/2010/wordprocessingDrawing" xmlns:wp="http://schemas.openxmlformats.org/drawingml/2006/wordprocessingDrawing" xmlns:w10="urn:schemas-microsoft-com:office:word" xmlns:w="http://schemas.openxmlformats.org/wordprocessingml/2006/main" xmlns:w14="http://schemas.microsoft.com/office/word/2010/wordml" xmlns:w15="http://schemas.microsoft.com/office/word/2012/wordml" xmlns:wpg="http://schemas.microsoft.com/office/word/2010/wordprocessingGroup" xmlns:wpi="http://schemas.microsoft.com/office/word/2010/wordprocessingInk" xmlns:wne="http://schemas.microsoft.com/office/word/2006/wordml" xmlns:wps="http://schemas.microsoft.com/office/word/2010/wordprocessingShape" mc:Ignorable="w14 w15 wp14">
+<w:hdr xmlns:wpc="http://schemas.microsoft.com/office/word/2010/wordprocessingCanvas" xmlns:mc="http://schemas.openxmlformats.org/markup-compatibility/2006" xmlns:o="urn:schemas-microsoft-com:office:office" xmlns:r="http://schemas.openxmlformats.org/officeDocument/2006/relationships" xmlns:m="http://schemas.openxmlformats.org/officeDocument/2006/math" xmlns:v="urn:schemas-microsoft-com:vml" xmlns:wp14="http://schemas.microsoft.com/office/word/2010/wordprocessingDrawing" xmlns:wp="http://schemas.openxmlformats.org/drawingml/2006/wordprocessingDrawing" xmlns:w10="urn:schemas-microsoft-com:office:word" xmlns:w="http://schemas.openxmlformats.org/wordprocessingml/2006/main" xmlns:w14="http://schemas.microsoft.com/office/word/2010/wordml" xmlns:wpg="http://schemas.microsoft.com/office/word/2010/wordprocessingGroup" xmlns:wpi="http://schemas.microsoft.com/office/word/2010/wordprocessingInk" xmlns:wne="http://schemas.microsoft.com/office/word/2006/wordml" xmlns:wps="http://schemas.microsoft.com/office/word/2010/wordprocessingShape" mc:Ignorable="w14 wp14">
   <w:p>
     <w:pPr>
       <w:pStyle w:val="Header"/>
@@ -2611,7 +2611,7 @@
     <w:r>
       <w:rPr>
         <w:noProof/>
-        <w:lang w:val="en-GB" w:eastAsia="en-GB"/>
+        <w:lang w:bidi="he-IL"/>
       </w:rPr>
       <w:drawing>
         <wp:anchor distT="0" distB="0" distL="114300" distR="114300" simplePos="0" relativeHeight="251657728" behindDoc="0" locked="0" layoutInCell="1" allowOverlap="1" wp14:anchorId="23630533" wp14:editId="28CB41BB">
@@ -2692,8 +2692,8 @@
 </file>
 
 <file path=word/numbering.xml><?xml version="1.0" encoding="utf-8"?>
-<w:numbering xmlns:wpc="http://schemas.microsoft.com/office/word/2010/wordprocessingCanvas" xmlns:mc="http://schemas.openxmlformats.org/markup-compatibility/2006" xmlns:o="urn:schemas-microsoft-com:office:office" xmlns:r="http://schemas.openxmlformats.org/officeDocument/2006/relationships" xmlns:m="http://schemas.openxmlformats.org/officeDocument/2006/math" xmlns:v="urn:schemas-microsoft-com:vml" xmlns:wp14="http://schemas.microsoft.com/office/word/2010/wordprocessingDrawing" xmlns:wp="http://schemas.openxmlformats.org/drawingml/2006/wordprocessingDrawing" xmlns:w10="urn:schemas-microsoft-com:office:word" xmlns:w="http://schemas.openxmlformats.org/wordprocessingml/2006/main" xmlns:w14="http://schemas.microsoft.com/office/word/2010/wordml" xmlns:w15="http://schemas.microsoft.com/office/word/2012/wordml" xmlns:wpg="http://schemas.microsoft.com/office/word/2010/wordprocessingGroup" xmlns:wpi="http://schemas.microsoft.com/office/word/2010/wordprocessingInk" xmlns:wne="http://schemas.microsoft.com/office/word/2006/wordml" xmlns:wps="http://schemas.microsoft.com/office/word/2010/wordprocessingShape" mc:Ignorable="w14 w15 wp14">
-  <w:abstractNum w:abstractNumId="0" w15:restartNumberingAfterBreak="0">
+<w:numbering xmlns:wpc="http://schemas.microsoft.com/office/word/2010/wordprocessingCanvas" xmlns:mc="http://schemas.openxmlformats.org/markup-compatibility/2006" xmlns:o="urn:schemas-microsoft-com:office:office" xmlns:r="http://schemas.openxmlformats.org/officeDocument/2006/relationships" xmlns:m="http://schemas.openxmlformats.org/officeDocument/2006/math" xmlns:v="urn:schemas-microsoft-com:vml" xmlns:wp14="http://schemas.microsoft.com/office/word/2010/wordprocessingDrawing" xmlns:wp="http://schemas.openxmlformats.org/drawingml/2006/wordprocessingDrawing" xmlns:w10="urn:schemas-microsoft-com:office:word" xmlns:w="http://schemas.openxmlformats.org/wordprocessingml/2006/main" xmlns:w14="http://schemas.microsoft.com/office/word/2010/wordml" xmlns:wpg="http://schemas.microsoft.com/office/word/2010/wordprocessingGroup" xmlns:wpi="http://schemas.microsoft.com/office/word/2010/wordprocessingInk" xmlns:wne="http://schemas.microsoft.com/office/word/2006/wordml" xmlns:wps="http://schemas.microsoft.com/office/word/2010/wordprocessingShape" mc:Ignorable="w14 wp14">
+  <w:abstractNum w:abstractNumId="0">
     <w:nsid w:val="FFFFFF7C"/>
     <w:multiLevelType w:val="singleLevel"/>
     <w:tmpl w:val="C8306B60"/>
@@ -2710,7 +2710,7 @@
       </w:pPr>
     </w:lvl>
   </w:abstractNum>
-  <w:abstractNum w:abstractNumId="1" w15:restartNumberingAfterBreak="0">
+  <w:abstractNum w:abstractNumId="1">
     <w:nsid w:val="FFFFFF7D"/>
     <w:multiLevelType w:val="singleLevel"/>
     <w:tmpl w:val="12C0A9CE"/>
@@ -2727,7 +2727,7 @@
       </w:pPr>
     </w:lvl>
   </w:abstractNum>
-  <w:abstractNum w:abstractNumId="2" w15:restartNumberingAfterBreak="0">
+  <w:abstractNum w:abstractNumId="2">
     <w:nsid w:val="FFFFFF7E"/>
     <w:multiLevelType w:val="singleLevel"/>
     <w:tmpl w:val="FFF87976"/>
@@ -2744,7 +2744,7 @@
       </w:pPr>
     </w:lvl>
   </w:abstractNum>
-  <w:abstractNum w:abstractNumId="3" w15:restartNumberingAfterBreak="0">
+  <w:abstractNum w:abstractNumId="3">
     <w:nsid w:val="FFFFFF7F"/>
     <w:multiLevelType w:val="singleLevel"/>
     <w:tmpl w:val="57B8ABE4"/>
@@ -2761,7 +2761,7 @@
       </w:pPr>
     </w:lvl>
   </w:abstractNum>
-  <w:abstractNum w:abstractNumId="4" w15:restartNumberingAfterBreak="0">
+  <w:abstractNum w:abstractNumId="4">
     <w:nsid w:val="FFFFFF80"/>
     <w:multiLevelType w:val="singleLevel"/>
     <w:tmpl w:val="98FC9550"/>
@@ -2781,7 +2781,7 @@
       </w:rPr>
     </w:lvl>
   </w:abstractNum>
-  <w:abstractNum w:abstractNumId="5" w15:restartNumberingAfterBreak="0">
+  <w:abstractNum w:abstractNumId="5">
     <w:nsid w:val="FFFFFF81"/>
     <w:multiLevelType w:val="singleLevel"/>
     <w:tmpl w:val="3C76FFC4"/>
@@ -2801,7 +2801,7 @@
       </w:rPr>
     </w:lvl>
   </w:abstractNum>
-  <w:abstractNum w:abstractNumId="6" w15:restartNumberingAfterBreak="0">
+  <w:abstractNum w:abstractNumId="6">
     <w:nsid w:val="FFFFFF82"/>
     <w:multiLevelType w:val="singleLevel"/>
     <w:tmpl w:val="4C34C55E"/>
@@ -2821,7 +2821,7 @@
       </w:rPr>
     </w:lvl>
   </w:abstractNum>
-  <w:abstractNum w:abstractNumId="7" w15:restartNumberingAfterBreak="0">
+  <w:abstractNum w:abstractNumId="7">
     <w:nsid w:val="FFFFFF83"/>
     <w:multiLevelType w:val="singleLevel"/>
     <w:tmpl w:val="0C068088"/>
@@ -2841,7 +2841,7 @@
       </w:rPr>
     </w:lvl>
   </w:abstractNum>
-  <w:abstractNum w:abstractNumId="8" w15:restartNumberingAfterBreak="0">
+  <w:abstractNum w:abstractNumId="8">
     <w:nsid w:val="FFFFFF88"/>
     <w:multiLevelType w:val="singleLevel"/>
     <w:tmpl w:val="A50088B0"/>
@@ -2858,7 +2858,7 @@
       </w:pPr>
     </w:lvl>
   </w:abstractNum>
-  <w:abstractNum w:abstractNumId="9" w15:restartNumberingAfterBreak="0">
+  <w:abstractNum w:abstractNumId="9">
     <w:nsid w:val="FFFFFF89"/>
     <w:multiLevelType w:val="singleLevel"/>
     <w:tmpl w:val="2C8A39C0"/>
@@ -2878,7 +2878,7 @@
       </w:rPr>
     </w:lvl>
   </w:abstractNum>
-  <w:abstractNum w:abstractNumId="10" w15:restartNumberingAfterBreak="0">
+  <w:abstractNum w:abstractNumId="10">
     <w:nsid w:val="1478067D"/>
     <w:multiLevelType w:val="hybridMultilevel"/>
     <w:tmpl w:val="9FB67F76"/>
@@ -3004,7 +3004,7 @@
 </file>
 
 <file path=word/styles.xml><?xml version="1.0" encoding="utf-8"?>
-<w:styles xmlns:mc="http://schemas.openxmlformats.org/markup-compatibility/2006" xmlns:r="http://schemas.openxmlformats.org/officeDocument/2006/relationships" xmlns:w="http://schemas.openxmlformats.org/wordprocessingml/2006/main" xmlns:w14="http://schemas.microsoft.com/office/word/2010/wordml" xmlns:w15="http://schemas.microsoft.com/office/word/2012/wordml" mc:Ignorable="w14 w15">
+<w:styles xmlns:mc="http://schemas.openxmlformats.org/markup-compatibility/2006" xmlns:r="http://schemas.openxmlformats.org/officeDocument/2006/relationships" xmlns:w="http://schemas.openxmlformats.org/wordprocessingml/2006/main" xmlns:w14="http://schemas.microsoft.com/office/word/2010/wordml" mc:Ignorable="w14">
   <w:docDefaults>
     <w:rPrDefault>
       <w:rPr>
@@ -3014,378 +3014,2028 @@
     </w:rPrDefault>
     <w:pPrDefault/>
   </w:docDefaults>
-  <w:latentStyles w:defLockedState="0" w:defUIPriority="99" w:defSemiHidden="0" w:defUnhideWhenUsed="0" w:defQFormat="0" w:count="371">
-    <w:lsdException w:name="Normal" w:uiPriority="0" w:qFormat="1"/>
-    <w:lsdException w:name="heading 1" w:uiPriority="9" w:qFormat="1"/>
-    <w:lsdException w:name="heading 2" w:semiHidden="1" w:uiPriority="9" w:unhideWhenUsed="1" w:qFormat="1"/>
-    <w:lsdException w:name="heading 3" w:semiHidden="1" w:uiPriority="9" w:unhideWhenUsed="1" w:qFormat="1"/>
-    <w:lsdException w:name="heading 4" w:semiHidden="1" w:uiPriority="9" w:unhideWhenUsed="1" w:qFormat="1"/>
-    <w:lsdException w:name="heading 5" w:semiHidden="1" w:uiPriority="9" w:unhideWhenUsed="1" w:qFormat="1"/>
-    <w:lsdException w:name="heading 6" w:semiHidden="1" w:uiPriority="9" w:unhideWhenUsed="1" w:qFormat="1"/>
-    <w:lsdException w:name="heading 7" w:semiHidden="1" w:uiPriority="9" w:unhideWhenUsed="1" w:qFormat="1"/>
-    <w:lsdException w:name="heading 8" w:semiHidden="1" w:uiPriority="9" w:unhideWhenUsed="1" w:qFormat="1"/>
-    <w:lsdException w:name="heading 9" w:semiHidden="1" w:uiPriority="9" w:unhideWhenUsed="1" w:qFormat="1"/>
-    <w:lsdException w:name="index 1" w:semiHidden="1" w:unhideWhenUsed="1"/>
-    <w:lsdException w:name="index 2" w:semiHidden="1" w:unhideWhenUsed="1"/>
-    <w:lsdException w:name="index 3" w:semiHidden="1" w:unhideWhenUsed="1"/>
-    <w:lsdException w:name="index 4" w:semiHidden="1" w:unhideWhenUsed="1"/>
-    <w:lsdException w:name="index 5" w:semiHidden="1" w:unhideWhenUsed="1"/>
-    <w:lsdException w:name="index 6" w:semiHidden="1" w:unhideWhenUsed="1"/>
-    <w:lsdException w:name="index 7" w:semiHidden="1" w:unhideWhenUsed="1"/>
-    <w:lsdException w:name="index 8" w:semiHidden="1" w:unhideWhenUsed="1"/>
-    <w:lsdException w:name="index 9" w:semiHidden="1" w:unhideWhenUsed="1"/>
-    <w:lsdException w:name="toc 1" w:semiHidden="1" w:uiPriority="39" w:unhideWhenUsed="1"/>
-    <w:lsdException w:name="toc 2" w:semiHidden="1" w:uiPriority="39" w:unhideWhenUsed="1"/>
-    <w:lsdException w:name="toc 3" w:semiHidden="1" w:uiPriority="39" w:unhideWhenUsed="1"/>
-    <w:lsdException w:name="toc 4" w:semiHidden="1" w:uiPriority="39" w:unhideWhenUsed="1"/>
-    <w:lsdException w:name="toc 5" w:semiHidden="1" w:uiPriority="39" w:unhideWhenUsed="1"/>
-    <w:lsdException w:name="toc 6" w:semiHidden="1" w:uiPriority="39" w:unhideWhenUsed="1"/>
-    <w:lsdException w:name="toc 7" w:semiHidden="1" w:uiPriority="39" w:unhideWhenUsed="1"/>
-    <w:lsdException w:name="toc 8" w:semiHidden="1" w:uiPriority="39" w:unhideWhenUsed="1"/>
-    <w:lsdException w:name="toc 9" w:semiHidden="1" w:uiPriority="39" w:unhideWhenUsed="1"/>
-    <w:lsdException w:name="Normal Indent" w:semiHidden="1" w:unhideWhenUsed="1"/>
-    <w:lsdException w:name="footnote text" w:semiHidden="1" w:unhideWhenUsed="1"/>
-    <w:lsdException w:name="annotation text" w:semiHidden="1" w:uiPriority="0" w:unhideWhenUsed="1"/>
-    <w:lsdException w:name="header" w:semiHidden="1" w:uiPriority="0" w:unhideWhenUsed="1"/>
-    <w:lsdException w:name="footer" w:semiHidden="1" w:uiPriority="0" w:unhideWhenUsed="1"/>
-    <w:lsdException w:name="index heading" w:semiHidden="1" w:unhideWhenUsed="1"/>
-    <w:lsdException w:name="caption" w:semiHidden="1" w:uiPriority="35" w:unhideWhenUsed="1" w:qFormat="1"/>
-    <w:lsdException w:name="table of figures" w:semiHidden="1" w:unhideWhenUsed="1"/>
-    <w:lsdException w:name="envelope address" w:semiHidden="1" w:unhideWhenUsed="1"/>
-    <w:lsdException w:name="envelope return" w:semiHidden="1" w:unhideWhenUsed="1"/>
-    <w:lsdException w:name="footnote reference" w:semiHidden="1" w:uiPriority="0" w:unhideWhenUsed="1"/>
-    <w:lsdException w:name="annotation reference" w:semiHidden="1" w:uiPriority="0" w:unhideWhenUsed="1"/>
-    <w:lsdException w:name="line number" w:semiHidden="1" w:uiPriority="0" w:unhideWhenUsed="1"/>
-    <w:lsdException w:name="page number" w:semiHidden="1" w:uiPriority="0" w:unhideWhenUsed="1"/>
-    <w:lsdException w:name="endnote reference" w:semiHidden="1" w:uiPriority="0" w:unhideWhenUsed="1"/>
-    <w:lsdException w:name="endnote text" w:semiHidden="1" w:uiPriority="0" w:unhideWhenUsed="1"/>
-    <w:lsdException w:name="table of authorities" w:semiHidden="1" w:unhideWhenUsed="1"/>
-    <w:lsdException w:name="macro" w:semiHidden="1" w:unhideWhenUsed="1"/>
-    <w:lsdException w:name="toa heading" w:semiHidden="1" w:unhideWhenUsed="1"/>
-    <w:lsdException w:name="List" w:semiHidden="1" w:unhideWhenUsed="1"/>
-    <w:lsdException w:name="List Bullet" w:semiHidden="1" w:unhideWhenUsed="1"/>
-    <w:lsdException w:name="List Number" w:semiHidden="1" w:unhideWhenUsed="1"/>
-    <w:lsdException w:name="List 2" w:semiHidden="1" w:unhideWhenUsed="1"/>
-    <w:lsdException w:name="List 3" w:semiHidden="1" w:unhideWhenUsed="1"/>
-    <w:lsdException w:name="List 4" w:semiHidden="1" w:unhideWhenUsed="1"/>
-    <w:lsdException w:name="List 5" w:semiHidden="1" w:unhideWhenUsed="1"/>
-    <w:lsdException w:name="List Bullet 2" w:semiHidden="1" w:unhideWhenUsed="1"/>
-    <w:lsdException w:name="List Bullet 3" w:semiHidden="1" w:unhideWhenUsed="1"/>
-    <w:lsdException w:name="List Bullet 4" w:semiHidden="1" w:unhideWhenUsed="1"/>
-    <w:lsdException w:name="List Bullet 5" w:semiHidden="1" w:unhideWhenUsed="1"/>
-    <w:lsdException w:name="List Number 2" w:semiHidden="1" w:unhideWhenUsed="1"/>
-    <w:lsdException w:name="List Number 3" w:semiHidden="1" w:unhideWhenUsed="1"/>
-    <w:lsdException w:name="List Number 4" w:semiHidden="1" w:unhideWhenUsed="1"/>
-    <w:lsdException w:name="List Number 5" w:semiHidden="1" w:unhideWhenUsed="1"/>
-    <w:lsdException w:name="Title" w:uiPriority="10" w:qFormat="1"/>
-    <w:lsdException w:name="Closing" w:semiHidden="1" w:unhideWhenUsed="1"/>
-    <w:lsdException w:name="Signature" w:semiHidden="1" w:unhideWhenUsed="1"/>
-    <w:lsdException w:name="Default Paragraph Font" w:semiHidden="1" w:uiPriority="1" w:unhideWhenUsed="1"/>
-    <w:lsdException w:name="Body Text" w:semiHidden="1" w:unhideWhenUsed="1"/>
-    <w:lsdException w:name="Body Text Indent" w:semiHidden="1" w:unhideWhenUsed="1"/>
-    <w:lsdException w:name="List Continue" w:semiHidden="1" w:unhideWhenUsed="1"/>
-    <w:lsdException w:name="List Continue 2" w:semiHidden="1" w:unhideWhenUsed="1"/>
-    <w:lsdException w:name="List Continue 3" w:semiHidden="1" w:unhideWhenUsed="1"/>
-    <w:lsdException w:name="List Continue 4" w:semiHidden="1" w:unhideWhenUsed="1"/>
-    <w:lsdException w:name="List Continue 5" w:semiHidden="1" w:unhideWhenUsed="1"/>
-    <w:lsdException w:name="Message Header" w:semiHidden="1" w:unhideWhenUsed="1"/>
-    <w:lsdException w:name="Subtitle" w:uiPriority="11" w:qFormat="1"/>
-    <w:lsdException w:name="Salutation" w:semiHidden="1" w:unhideWhenUsed="1"/>
-    <w:lsdException w:name="Date" w:semiHidden="1" w:unhideWhenUsed="1"/>
-    <w:lsdException w:name="Body Text First Indent" w:semiHidden="1" w:unhideWhenUsed="1"/>
-    <w:lsdException w:name="Body Text First Indent 2" w:semiHidden="1" w:unhideWhenUsed="1"/>
-    <w:lsdException w:name="Note Heading" w:semiHidden="1" w:unhideWhenUsed="1"/>
-    <w:lsdException w:name="Body Text 2" w:semiHidden="1" w:unhideWhenUsed="1"/>
-    <w:lsdException w:name="Body Text 3" w:semiHidden="1" w:unhideWhenUsed="1"/>
-    <w:lsdException w:name="Body Text Indent 2" w:semiHidden="1" w:unhideWhenUsed="1"/>
-    <w:lsdException w:name="Body Text Indent 3" w:semiHidden="1" w:unhideWhenUsed="1"/>
-    <w:lsdException w:name="Block Text" w:semiHidden="1" w:unhideWhenUsed="1"/>
-    <w:lsdException w:name="Hyperlink" w:semiHidden="1" w:uiPriority="0" w:unhideWhenUsed="1"/>
-    <w:lsdException w:name="FollowedHyperlink" w:semiHidden="1" w:uiPriority="0" w:unhideWhenUsed="1"/>
-    <w:lsdException w:name="Strong" w:uiPriority="22" w:qFormat="1"/>
-    <w:lsdException w:name="Emphasis" w:uiPriority="20" w:qFormat="1"/>
-    <w:lsdException w:name="Document Map" w:semiHidden="1" w:unhideWhenUsed="1"/>
-    <w:lsdException w:name="Plain Text" w:semiHidden="1" w:unhideWhenUsed="1"/>
-    <w:lsdException w:name="E-mail Signature" w:semiHidden="1" w:unhideWhenUsed="1"/>
-    <w:lsdException w:name="HTML Top of Form" w:semiHidden="1" w:unhideWhenUsed="1"/>
-    <w:lsdException w:name="HTML Bottom of Form" w:semiHidden="1" w:unhideWhenUsed="1"/>
-    <w:lsdException w:name="Normal (Web)" w:semiHidden="1" w:unhideWhenUsed="1"/>
-    <w:lsdException w:name="HTML Acronym" w:semiHidden="1" w:uiPriority="0" w:unhideWhenUsed="1"/>
-    <w:lsdException w:name="HTML Address" w:semiHidden="1" w:unhideWhenUsed="1"/>
-    <w:lsdException w:name="HTML Cite" w:semiHidden="1" w:uiPriority="0" w:unhideWhenUsed="1"/>
-    <w:lsdException w:name="HTML Code" w:semiHidden="1" w:uiPriority="0" w:unhideWhenUsed="1"/>
-    <w:lsdException w:name="HTML Definition" w:semiHidden="1" w:uiPriority="0" w:unhideWhenUsed="1"/>
-    <w:lsdException w:name="HTML Keyboard" w:semiHidden="1" w:uiPriority="0" w:unhideWhenUsed="1"/>
-    <w:lsdException w:name="HTML Preformatted" w:semiHidden="1" w:uiPriority="0" w:unhideWhenUsed="1"/>
-    <w:lsdException w:name="HTML Sample" w:semiHidden="1" w:uiPriority="0" w:unhideWhenUsed="1"/>
-    <w:lsdException w:name="HTML Typewriter" w:semiHidden="1" w:uiPriority="0" w:unhideWhenUsed="1"/>
-    <w:lsdException w:name="HTML Variable" w:semiHidden="1" w:uiPriority="0" w:unhideWhenUsed="1"/>
-    <w:lsdException w:name="Normal Table" w:semiHidden="1" w:unhideWhenUsed="1"/>
-    <w:lsdException w:name="annotation subject" w:semiHidden="1" w:unhideWhenUsed="1"/>
-    <w:lsdException w:name="No List" w:semiHidden="1" w:unhideWhenUsed="1"/>
-    <w:lsdException w:name="Outline List 1" w:semiHidden="1" w:unhideWhenUsed="1"/>
-    <w:lsdException w:name="Outline List 2" w:semiHidden="1" w:unhideWhenUsed="1"/>
-    <w:lsdException w:name="Outline List 3" w:semiHidden="1" w:unhideWhenUsed="1"/>
-    <w:lsdException w:name="Table Simple 1" w:semiHidden="1" w:unhideWhenUsed="1"/>
-    <w:lsdException w:name="Table Simple 2" w:semiHidden="1" w:unhideWhenUsed="1"/>
-    <w:lsdException w:name="Table Simple 3" w:semiHidden="1" w:unhideWhenUsed="1"/>
-    <w:lsdException w:name="Table Classic 1" w:semiHidden="1" w:unhideWhenUsed="1"/>
-    <w:lsdException w:name="Table Classic 2" w:semiHidden="1" w:unhideWhenUsed="1"/>
-    <w:lsdException w:name="Table Classic 3" w:semiHidden="1" w:unhideWhenUsed="1"/>
-    <w:lsdException w:name="Table Classic 4" w:semiHidden="1" w:unhideWhenUsed="1"/>
-    <w:lsdException w:name="Table Colorful 1" w:semiHidden="1" w:unhideWhenUsed="1"/>
-    <w:lsdException w:name="Table Colorful 2" w:semiHidden="1" w:unhideWhenUsed="1"/>
-    <w:lsdException w:name="Table Colorful 3" w:semiHidden="1" w:unhideWhenUsed="1"/>
-    <w:lsdException w:name="Table Columns 1" w:semiHidden="1" w:unhideWhenUsed="1"/>
-    <w:lsdException w:name="Table Columns 2" w:semiHidden="1" w:unhideWhenUsed="1"/>
-    <w:lsdException w:name="Table Columns 3" w:semiHidden="1" w:unhideWhenUsed="1"/>
-    <w:lsdException w:name="Table Columns 4" w:semiHidden="1" w:unhideWhenUsed="1"/>
-    <w:lsdException w:name="Table Columns 5" w:semiHidden="1" w:unhideWhenUsed="1"/>
-    <w:lsdException w:name="Table Grid 1" w:semiHidden="1" w:unhideWhenUsed="1"/>
-    <w:lsdException w:name="Table Grid 2" w:semiHidden="1" w:unhideWhenUsed="1"/>
-    <w:lsdException w:name="Table Grid 3" w:semiHidden="1" w:unhideWhenUsed="1"/>
-    <w:lsdException w:name="Table Grid 4" w:semiHidden="1" w:unhideWhenUsed="1"/>
-    <w:lsdException w:name="Table Grid 5" w:semiHidden="1" w:unhideWhenUsed="1"/>
-    <w:lsdException w:name="Table Grid 6" w:semiHidden="1" w:unhideWhenUsed="1"/>
-    <w:lsdException w:name="Table Grid 7" w:semiHidden="1" w:unhideWhenUsed="1"/>
-    <w:lsdException w:name="Table Grid 8" w:semiHidden="1" w:unhideWhenUsed="1"/>
-    <w:lsdException w:name="Table List 1" w:semiHidden="1" w:unhideWhenUsed="1"/>
-    <w:lsdException w:name="Table List 2" w:semiHidden="1" w:unhideWhenUsed="1"/>
-    <w:lsdException w:name="Table List 3" w:semiHidden="1" w:unhideWhenUsed="1"/>
-    <w:lsdException w:name="Table List 4" w:semiHidden="1" w:unhideWhenUsed="1"/>
-    <w:lsdException w:name="Table List 5" w:semiHidden="1" w:unhideWhenUsed="1"/>
-    <w:lsdException w:name="Table List 6" w:semiHidden="1" w:unhideWhenUsed="1"/>
-    <w:lsdException w:name="Table List 7" w:semiHidden="1" w:unhideWhenUsed="1"/>
-    <w:lsdException w:name="Table List 8" w:semiHidden="1" w:unhideWhenUsed="1"/>
-    <w:lsdException w:name="Table 3D effects 1" w:semiHidden="1" w:unhideWhenUsed="1"/>
-    <w:lsdException w:name="Table 3D effects 2" w:semiHidden="1" w:unhideWhenUsed="1"/>
-    <w:lsdException w:name="Table 3D effects 3" w:semiHidden="1" w:unhideWhenUsed="1"/>
-    <w:lsdException w:name="Table Contemporary" w:semiHidden="1" w:unhideWhenUsed="1"/>
-    <w:lsdException w:name="Table Elegant" w:semiHidden="1" w:unhideWhenUsed="1"/>
-    <w:lsdException w:name="Table Professional" w:semiHidden="1" w:unhideWhenUsed="1"/>
-    <w:lsdException w:name="Table Subtle 1" w:semiHidden="1" w:unhideWhenUsed="1"/>
-    <w:lsdException w:name="Table Subtle 2" w:semiHidden="1" w:unhideWhenUsed="1"/>
-    <w:lsdException w:name="Table Web 1" w:semiHidden="1" w:unhideWhenUsed="1"/>
-    <w:lsdException w:name="Table Web 2" w:semiHidden="1" w:unhideWhenUsed="1"/>
-    <w:lsdException w:name="Table Web 3" w:semiHidden="1" w:unhideWhenUsed="1"/>
-    <w:lsdException w:name="Balloon Text" w:semiHidden="1" w:uiPriority="0" w:unhideWhenUsed="1"/>
-    <w:lsdException w:name="Table Grid" w:uiPriority="59"/>
-    <w:lsdException w:name="Table Theme" w:semiHidden="1" w:unhideWhenUsed="1"/>
-    <w:lsdException w:name="Placeholder Text" w:semiHidden="1" w:unhideWhenUsed="1"/>
-    <w:lsdException w:name="No Spacing" w:qFormat="1"/>
-    <w:lsdException w:name="Light Shading"/>
-    <w:lsdException w:name="Light List"/>
-    <w:lsdException w:name="Light Grid"/>
-    <w:lsdException w:name="Medium Shading 1"/>
-    <w:lsdException w:name="Medium Shading 2"/>
-    <w:lsdException w:name="Medium List 1"/>
-    <w:lsdException w:name="Medium List 2"/>
-    <w:lsdException w:name="Medium Grid 1"/>
-    <w:lsdException w:name="Medium Grid 2" w:uiPriority="1" w:qFormat="1"/>
-    <w:lsdException w:name="Medium Grid 3" w:uiPriority="60"/>
-    <w:lsdException w:name="Dark List" w:uiPriority="61"/>
-    <w:lsdException w:name="Colorful Shading" w:uiPriority="62"/>
-    <w:lsdException w:name="Colorful List" w:uiPriority="63"/>
-    <w:lsdException w:name="Colorful Grid" w:uiPriority="64"/>
-    <w:lsdException w:name="Light Shading Accent 1" w:uiPriority="65"/>
-    <w:lsdException w:name="Light List Accent 1" w:uiPriority="66"/>
-    <w:lsdException w:name="Light Grid Accent 1" w:uiPriority="67"/>
-    <w:lsdException w:name="Medium Shading 1 Accent 1" w:uiPriority="68"/>
-    <w:lsdException w:name="Medium Shading 2 Accent 1" w:uiPriority="69"/>
-    <w:lsdException w:name="Medium List 1 Accent 1" w:uiPriority="70"/>
-    <w:lsdException w:name="Revision" w:uiPriority="71"/>
-    <w:lsdException w:name="List Paragraph" w:uiPriority="72" w:qFormat="1"/>
-    <w:lsdException w:name="Quote" w:uiPriority="73" w:qFormat="1"/>
-    <w:lsdException w:name="Intense Quote" w:uiPriority="60" w:qFormat="1"/>
-    <w:lsdException w:name="Medium List 2 Accent 1" w:uiPriority="61"/>
-    <w:lsdException w:name="Medium Grid 1 Accent 1" w:uiPriority="62"/>
-    <w:lsdException w:name="Medium Grid 2 Accent 1" w:uiPriority="63"/>
-    <w:lsdException w:name="Medium Grid 3 Accent 1" w:uiPriority="64"/>
-    <w:lsdException w:name="Dark List Accent 1" w:uiPriority="65"/>
-    <w:lsdException w:name="Colorful Shading Accent 1"/>
-    <w:lsdException w:name="Colorful List Accent 1" w:uiPriority="34" w:qFormat="1"/>
-    <w:lsdException w:name="Colorful Grid Accent 1" w:uiPriority="29" w:qFormat="1"/>
-    <w:lsdException w:name="Light Shading Accent 2" w:uiPriority="30" w:qFormat="1"/>
-    <w:lsdException w:name="Light List Accent 2" w:uiPriority="66"/>
-    <w:lsdException w:name="Light Grid Accent 2" w:uiPriority="67"/>
-    <w:lsdException w:name="Medium Shading 1 Accent 2" w:uiPriority="68"/>
-    <w:lsdException w:name="Medium Shading 2 Accent 2" w:uiPriority="69"/>
-    <w:lsdException w:name="Medium List 1 Accent 2" w:uiPriority="70"/>
-    <w:lsdException w:name="Medium List 2 Accent 2" w:uiPriority="71"/>
-    <w:lsdException w:name="Medium Grid 1 Accent 2" w:uiPriority="72"/>
-    <w:lsdException w:name="Medium Grid 2 Accent 2" w:uiPriority="73"/>
-    <w:lsdException w:name="Medium Grid 3 Accent 2" w:uiPriority="60"/>
-    <w:lsdException w:name="Dark List Accent 2" w:uiPriority="61"/>
-    <w:lsdException w:name="Colorful Shading Accent 2" w:uiPriority="62"/>
-    <w:lsdException w:name="Colorful List Accent 2" w:uiPriority="63"/>
-    <w:lsdException w:name="Colorful Grid Accent 2" w:uiPriority="64"/>
-    <w:lsdException w:name="Light Shading Accent 3" w:uiPriority="65"/>
-    <w:lsdException w:name="Light List Accent 3" w:uiPriority="66"/>
-    <w:lsdException w:name="Light Grid Accent 3" w:uiPriority="67"/>
-    <w:lsdException w:name="Medium Shading 1 Accent 3" w:uiPriority="68"/>
-    <w:lsdException w:name="Medium Shading 2 Accent 3" w:uiPriority="69"/>
-    <w:lsdException w:name="Medium List 1 Accent 3" w:uiPriority="70"/>
-    <w:lsdException w:name="Medium List 2 Accent 3" w:uiPriority="71"/>
-    <w:lsdException w:name="Medium Grid 1 Accent 3" w:uiPriority="72"/>
-    <w:lsdException w:name="Medium Grid 2 Accent 3" w:uiPriority="73"/>
-    <w:lsdException w:name="Medium Grid 3 Accent 3" w:uiPriority="60"/>
-    <w:lsdException w:name="Dark List Accent 3" w:uiPriority="61"/>
-    <w:lsdException w:name="Colorful Shading Accent 3" w:uiPriority="62"/>
-    <w:lsdException w:name="Colorful List Accent 3" w:uiPriority="63"/>
-    <w:lsdException w:name="Colorful Grid Accent 3" w:uiPriority="64"/>
-    <w:lsdException w:name="Light Shading Accent 4" w:uiPriority="65"/>
-    <w:lsdException w:name="Light List Accent 4" w:uiPriority="66"/>
-    <w:lsdException w:name="Light Grid Accent 4" w:uiPriority="67"/>
-    <w:lsdException w:name="Medium Shading 1 Accent 4" w:uiPriority="68"/>
-    <w:lsdException w:name="Medium Shading 2 Accent 4" w:uiPriority="69"/>
-    <w:lsdException w:name="Medium List 1 Accent 4" w:uiPriority="70"/>
-    <w:lsdException w:name="Medium List 2 Accent 4" w:uiPriority="71"/>
-    <w:lsdException w:name="Medium Grid 1 Accent 4" w:uiPriority="72"/>
-    <w:lsdException w:name="Medium Grid 2 Accent 4" w:uiPriority="73"/>
-    <w:lsdException w:name="Medium Grid 3 Accent 4" w:uiPriority="60"/>
-    <w:lsdException w:name="Dark List Accent 4" w:uiPriority="61"/>
-    <w:lsdException w:name="Colorful Shading Accent 4" w:uiPriority="62"/>
-    <w:lsdException w:name="Colorful List Accent 4" w:uiPriority="63"/>
-    <w:lsdException w:name="Colorful Grid Accent 4" w:uiPriority="64"/>
-    <w:lsdException w:name="Light Shading Accent 5" w:uiPriority="65"/>
-    <w:lsdException w:name="Light List Accent 5" w:uiPriority="66"/>
-    <w:lsdException w:name="Light Grid Accent 5" w:uiPriority="67"/>
-    <w:lsdException w:name="Medium Shading 1 Accent 5" w:uiPriority="68"/>
-    <w:lsdException w:name="Medium Shading 2 Accent 5" w:uiPriority="69"/>
-    <w:lsdException w:name="Medium List 1 Accent 5" w:uiPriority="70"/>
-    <w:lsdException w:name="Medium List 2 Accent 5" w:uiPriority="71"/>
-    <w:lsdException w:name="Medium Grid 1 Accent 5" w:uiPriority="72"/>
-    <w:lsdException w:name="Medium Grid 2 Accent 5" w:uiPriority="73"/>
-    <w:lsdException w:name="Medium Grid 3 Accent 5" w:uiPriority="60"/>
-    <w:lsdException w:name="Dark List Accent 5" w:uiPriority="61"/>
-    <w:lsdException w:name="Colorful Shading Accent 5" w:uiPriority="62"/>
-    <w:lsdException w:name="Colorful List Accent 5" w:uiPriority="63"/>
-    <w:lsdException w:name="Colorful Grid Accent 5" w:uiPriority="64"/>
-    <w:lsdException w:name="Light Shading Accent 6" w:uiPriority="65"/>
-    <w:lsdException w:name="Light List Accent 6" w:uiPriority="66"/>
-    <w:lsdException w:name="Light Grid Accent 6" w:uiPriority="67"/>
-    <w:lsdException w:name="Medium Shading 1 Accent 6" w:uiPriority="68"/>
-    <w:lsdException w:name="Medium Shading 2 Accent 6" w:uiPriority="69"/>
-    <w:lsdException w:name="Medium List 1 Accent 6" w:uiPriority="70"/>
-    <w:lsdException w:name="Medium List 2 Accent 6" w:uiPriority="71"/>
-    <w:lsdException w:name="Medium Grid 1 Accent 6" w:uiPriority="72"/>
-    <w:lsdException w:name="Medium Grid 2 Accent 6" w:uiPriority="73"/>
-    <w:lsdException w:name="Medium Grid 3 Accent 6" w:uiPriority="60"/>
-    <w:lsdException w:name="Dark List Accent 6" w:uiPriority="61"/>
-    <w:lsdException w:name="Colorful Shading Accent 6" w:uiPriority="62"/>
-    <w:lsdException w:name="Colorful List Accent 6" w:uiPriority="63"/>
-    <w:lsdException w:name="Colorful Grid Accent 6" w:uiPriority="64"/>
-    <w:lsdException w:name="Subtle Emphasis" w:uiPriority="65" w:qFormat="1"/>
-    <w:lsdException w:name="Intense Emphasis" w:uiPriority="66" w:qFormat="1"/>
-    <w:lsdException w:name="Subtle Reference" w:uiPriority="67" w:qFormat="1"/>
-    <w:lsdException w:name="Intense Reference" w:uiPriority="68" w:qFormat="1"/>
-    <w:lsdException w:name="Book Title" w:uiPriority="69" w:qFormat="1"/>
-    <w:lsdException w:name="Bibliography" w:uiPriority="70"/>
-    <w:lsdException w:name="TOC Heading" w:semiHidden="1" w:uiPriority="71" w:unhideWhenUsed="1" w:qFormat="1"/>
-    <w:lsdException w:name="Plain Table 1" w:uiPriority="41"/>
-    <w:lsdException w:name="Plain Table 2" w:uiPriority="42"/>
-    <w:lsdException w:name="Plain Table 3" w:uiPriority="43"/>
-    <w:lsdException w:name="Plain Table 4" w:uiPriority="44"/>
-    <w:lsdException w:name="Plain Table 5" w:uiPriority="45"/>
-    <w:lsdException w:name="Grid Table Light" w:uiPriority="40"/>
-    <w:lsdException w:name="Grid Table 1 Light" w:uiPriority="46"/>
-    <w:lsdException w:name="Grid Table 2" w:uiPriority="47"/>
-    <w:lsdException w:name="Grid Table 3" w:uiPriority="48"/>
-    <w:lsdException w:name="Grid Table 4" w:uiPriority="49"/>
-    <w:lsdException w:name="Grid Table 5 Dark" w:uiPriority="50"/>
-    <w:lsdException w:name="Grid Table 6 Colorful" w:uiPriority="51"/>
-    <w:lsdException w:name="Grid Table 7 Colorful" w:uiPriority="52"/>
-    <w:lsdException w:name="Grid Table 1 Light Accent 1" w:uiPriority="46"/>
-    <w:lsdException w:name="Grid Table 2 Accent 1" w:uiPriority="47"/>
-    <w:lsdException w:name="Grid Table 3 Accent 1" w:uiPriority="48"/>
-    <w:lsdException w:name="Grid Table 4 Accent 1" w:uiPriority="49"/>
-    <w:lsdException w:name="Grid Table 5 Dark Accent 1" w:uiPriority="50"/>
-    <w:lsdException w:name="Grid Table 6 Colorful Accent 1" w:uiPriority="51"/>
-    <w:lsdException w:name="Grid Table 7 Colorful Accent 1" w:uiPriority="52"/>
-    <w:lsdException w:name="Grid Table 1 Light Accent 2" w:uiPriority="46"/>
-    <w:lsdException w:name="Grid Table 2 Accent 2" w:uiPriority="47"/>
-    <w:lsdException w:name="Grid Table 3 Accent 2" w:uiPriority="48"/>
-    <w:lsdException w:name="Grid Table 4 Accent 2" w:uiPriority="49"/>
-    <w:lsdException w:name="Grid Table 5 Dark Accent 2" w:uiPriority="50"/>
-    <w:lsdException w:name="Grid Table 6 Colorful Accent 2" w:uiPriority="51"/>
-    <w:lsdException w:name="Grid Table 7 Colorful Accent 2" w:uiPriority="52"/>
-    <w:lsdException w:name="Grid Table 1 Light Accent 3" w:uiPriority="46"/>
-    <w:lsdException w:name="Grid Table 2 Accent 3" w:uiPriority="47"/>
-    <w:lsdException w:name="Grid Table 3 Accent 3" w:uiPriority="48"/>
-    <w:lsdException w:name="Grid Table 4 Accent 3" w:uiPriority="49"/>
-    <w:lsdException w:name="Grid Table 5 Dark Accent 3" w:uiPriority="50"/>
-    <w:lsdException w:name="Grid Table 6 Colorful Accent 3" w:uiPriority="51"/>
-    <w:lsdException w:name="Grid Table 7 Colorful Accent 3" w:uiPriority="52"/>
-    <w:lsdException w:name="Grid Table 1 Light Accent 4" w:uiPriority="46"/>
-    <w:lsdException w:name="Grid Table 2 Accent 4" w:uiPriority="47"/>
-    <w:lsdException w:name="Grid Table 3 Accent 4" w:uiPriority="48"/>
-    <w:lsdException w:name="Grid Table 4 Accent 4" w:uiPriority="49"/>
-    <w:lsdException w:name="Grid Table 5 Dark Accent 4" w:uiPriority="50"/>
-    <w:lsdException w:name="Grid Table 6 Colorful Accent 4" w:uiPriority="51"/>
-    <w:lsdException w:name="Grid Table 7 Colorful Accent 4" w:uiPriority="52"/>
-    <w:lsdException w:name="Grid Table 1 Light Accent 5" w:uiPriority="46"/>
-    <w:lsdException w:name="Grid Table 2 Accent 5" w:uiPriority="47"/>
-    <w:lsdException w:name="Grid Table 3 Accent 5" w:uiPriority="48"/>
-    <w:lsdException w:name="Grid Table 4 Accent 5" w:uiPriority="49"/>
-    <w:lsdException w:name="Grid Table 5 Dark Accent 5" w:uiPriority="50"/>
-    <w:lsdException w:name="Grid Table 6 Colorful Accent 5" w:uiPriority="51"/>
-    <w:lsdException w:name="Grid Table 7 Colorful Accent 5" w:uiPriority="52"/>
-    <w:lsdException w:name="Grid Table 1 Light Accent 6" w:uiPriority="46"/>
-    <w:lsdException w:name="Grid Table 2 Accent 6" w:uiPriority="47"/>
-    <w:lsdException w:name="Grid Table 3 Accent 6" w:uiPriority="48"/>
-    <w:lsdException w:name="Grid Table 4 Accent 6" w:uiPriority="49"/>
-    <w:lsdException w:name="Grid Table 5 Dark Accent 6" w:uiPriority="50"/>
-    <w:lsdException w:name="Grid Table 6 Colorful Accent 6" w:uiPriority="51"/>
-    <w:lsdException w:name="Grid Table 7 Colorful Accent 6" w:uiPriority="52"/>
-    <w:lsdException w:name="List Table 1 Light" w:uiPriority="46"/>
-    <w:lsdException w:name="List Table 2" w:uiPriority="47"/>
-    <w:lsdException w:name="List Table 3" w:uiPriority="48"/>
-    <w:lsdException w:name="List Table 4" w:uiPriority="49"/>
-    <w:lsdException w:name="List Table 5 Dark" w:uiPriority="50"/>
-    <w:lsdException w:name="List Table 6 Colorful" w:uiPriority="51"/>
-    <w:lsdException w:name="List Table 7 Colorful" w:uiPriority="52"/>
-    <w:lsdException w:name="List Table 1 Light Accent 1" w:uiPriority="46"/>
-    <w:lsdException w:name="List Table 2 Accent 1" w:uiPriority="47"/>
-    <w:lsdException w:name="List Table 3 Accent 1" w:uiPriority="48"/>
-    <w:lsdException w:name="List Table 4 Accent 1" w:uiPriority="49"/>
-    <w:lsdException w:name="List Table 5 Dark Accent 1" w:uiPriority="50"/>
-    <w:lsdException w:name="List Table 6 Colorful Accent 1" w:uiPriority="51"/>
-    <w:lsdException w:name="List Table 7 Colorful Accent 1" w:uiPriority="52"/>
-    <w:lsdException w:name="List Table 1 Light Accent 2" w:uiPriority="46"/>
-    <w:lsdException w:name="List Table 2 Accent 2" w:uiPriority="47"/>
-    <w:lsdException w:name="List Table 3 Accent 2" w:uiPriority="48"/>
-    <w:lsdException w:name="List Table 4 Accent 2" w:uiPriority="49"/>
-    <w:lsdException w:name="List Table 5 Dark Accent 2" w:uiPriority="50"/>
-    <w:lsdException w:name="List Table 6 Colorful Accent 2" w:uiPriority="51"/>
-    <w:lsdException w:name="List Table 7 Colorful Accent 2" w:uiPriority="52"/>
-    <w:lsdException w:name="List Table 1 Light Accent 3" w:uiPriority="46"/>
-    <w:lsdException w:name="List Table 2 Accent 3" w:uiPriority="47"/>
-    <w:lsdException w:name="List Table 3 Accent 3" w:uiPriority="48"/>
-    <w:lsdException w:name="List Table 4 Accent 3" w:uiPriority="49"/>
-    <w:lsdException w:name="List Table 5 Dark Accent 3" w:uiPriority="50"/>
-    <w:lsdException w:name="List Table 6 Colorful Accent 3" w:uiPriority="51"/>
-    <w:lsdException w:name="List Table 7 Colorful Accent 3" w:uiPriority="52"/>
-    <w:lsdException w:name="List Table 1 Light Accent 4" w:uiPriority="46"/>
-    <w:lsdException w:name="List Table 2 Accent 4" w:uiPriority="47"/>
-    <w:lsdException w:name="List Table 3 Accent 4" w:uiPriority="48"/>
-    <w:lsdException w:name="List Table 4 Accent 4" w:uiPriority="49"/>
-    <w:lsdException w:name="List Table 5 Dark Accent 4" w:uiPriority="50"/>
-    <w:lsdException w:name="List Table 6 Colorful Accent 4" w:uiPriority="51"/>
-    <w:lsdException w:name="List Table 7 Colorful Accent 4" w:uiPriority="52"/>
-    <w:lsdException w:name="List Table 1 Light Accent 5" w:uiPriority="46"/>
-    <w:lsdException w:name="List Table 2 Accent 5" w:uiPriority="47"/>
-    <w:lsdException w:name="List Table 3 Accent 5" w:uiPriority="48"/>
-    <w:lsdException w:name="List Table 4 Accent 5" w:uiPriority="49"/>
-    <w:lsdException w:name="List Table 5 Dark Accent 5" w:uiPriority="50"/>
-    <w:lsdException w:name="List Table 6 Colorful Accent 5" w:uiPriority="51"/>
-    <w:lsdException w:name="List Table 7 Colorful Accent 5" w:uiPriority="52"/>
-    <w:lsdException w:name="List Table 1 Light Accent 6" w:uiPriority="46"/>
-    <w:lsdException w:name="List Table 2 Accent 6" w:uiPriority="47"/>
-    <w:lsdException w:name="List Table 3 Accent 6" w:uiPriority="48"/>
-    <w:lsdException w:name="List Table 4 Accent 6" w:uiPriority="49"/>
-    <w:lsdException w:name="List Table 5 Dark Accent 6" w:uiPriority="50"/>
-    <w:lsdException w:name="List Table 6 Colorful Accent 6" w:uiPriority="51"/>
-    <w:lsdException w:name="List Table 7 Colorful Accent 6" w:uiPriority="52"/>
+  <w:latentStyles w:defLockedState="0" w:defUIPriority="99" w:defSemiHidden="1" w:defUnhideWhenUsed="1" w:defQFormat="0" w:count="267">
+    <w:lsdException w:name="Normal" w:semiHidden="0" w:uiPriority="0" w:unhideWhenUsed="0" w:qFormat="1"/>
+    <w:lsdException w:name="heading 1" w:semiHidden="0" w:uiPriority="9" w:unhideWhenUsed="0" w:qFormat="1"/>
+    <w:lsdException w:name="heading 2" w:uiPriority="9" w:qFormat="1"/>
+    <w:lsdException w:name="heading 3" w:uiPriority="9" w:qFormat="1"/>
+    <w:lsdException w:name="heading 4" w:uiPriority="9" w:qFormat="1"/>
+    <w:lsdException w:name="heading 5" w:uiPriority="9" w:qFormat="1"/>
+    <w:lsdException w:name="heading 6" w:uiPriority="9" w:qFormat="1"/>
+    <w:lsdException w:name="heading 7" w:uiPriority="9" w:qFormat="1"/>
+    <w:lsdException w:name="heading 8" w:uiPriority="9" w:qFormat="1"/>
+    <w:lsdException w:name="heading 9" w:uiPriority="9" w:qFormat="1"/>
+    <w:lsdException w:name="toc 1" w:uiPriority="39"/>
+    <w:lsdException w:name="toc 2" w:uiPriority="39"/>
+    <w:lsdException w:name="toc 3" w:uiPriority="39"/>
+    <w:lsdException w:name="toc 4" w:uiPriority="39"/>
+    <w:lsdException w:name="toc 5" w:uiPriority="39"/>
+    <w:lsdException w:name="toc 6" w:uiPriority="39"/>
+    <w:lsdException w:name="toc 7" w:uiPriority="39"/>
+    <w:lsdException w:name="toc 8" w:uiPriority="39"/>
+    <w:lsdException w:name="toc 9" w:uiPriority="39"/>
+    <w:lsdException w:name="annotation text" w:uiPriority="0"/>
+    <w:lsdException w:name="header" w:uiPriority="0"/>
+    <w:lsdException w:name="footer" w:uiPriority="0"/>
+    <w:lsdException w:name="caption" w:uiPriority="35" w:qFormat="1"/>
+    <w:lsdException w:name="footnote reference" w:uiPriority="0"/>
+    <w:lsdException w:name="annotation reference" w:uiPriority="0"/>
+    <w:lsdException w:name="line number" w:uiPriority="0"/>
+    <w:lsdException w:name="page number" w:uiPriority="0"/>
+    <w:lsdException w:name="endnote reference" w:uiPriority="0"/>
+    <w:lsdException w:name="endnote text" w:uiPriority="0"/>
+    <w:lsdException w:name="Title" w:semiHidden="0" w:uiPriority="10" w:unhideWhenUsed="0" w:qFormat="1"/>
+    <w:lsdException w:name="Default Paragraph Font" w:uiPriority="1"/>
+    <w:lsdException w:name="Subtitle" w:semiHidden="0" w:uiPriority="11" w:unhideWhenUsed="0" w:qFormat="1"/>
+    <w:lsdException w:name="Hyperlink" w:uiPriority="0"/>
+    <w:lsdException w:name="FollowedHyperlink" w:uiPriority="0"/>
+    <w:lsdException w:name="Strong" w:semiHidden="0" w:uiPriority="22" w:unhideWhenUsed="0" w:qFormat="1"/>
+    <w:lsdException w:name="Emphasis" w:semiHidden="0" w:uiPriority="20" w:unhideWhenUsed="0" w:qFormat="1"/>
+    <w:lsdException w:name="HTML Acronym" w:uiPriority="0"/>
+    <w:lsdException w:name="HTML Cite" w:uiPriority="0"/>
+    <w:lsdException w:name="HTML Code" w:uiPriority="0"/>
+    <w:lsdException w:name="HTML Definition" w:uiPriority="0"/>
+    <w:lsdException w:name="HTML Keyboard" w:uiPriority="0"/>
+    <w:lsdException w:name="HTML Preformatted" w:uiPriority="0"/>
+    <w:lsdException w:name="HTML Sample" w:uiPriority="0"/>
+    <w:lsdException w:name="HTML Typewriter" w:uiPriority="0"/>
+    <w:lsdException w:name="HTML Variable" w:uiPriority="0"/>
+    <w:lsdException w:name="Balloon Text" w:uiPriority="0"/>
+    <w:lsdException w:name="Table Grid" w:semiHidden="0" w:uiPriority="59" w:unhideWhenUsed="0"/>
+    <w:lsdException w:name="No Spacing" w:semiHidden="0" w:unhideWhenUsed="0" w:qFormat="1"/>
+    <w:lsdException w:name="Light Shading" w:semiHidden="0" w:unhideWhenUsed="0"/>
+    <w:lsdException w:name="Light List" w:semiHidden="0" w:unhideWhenUsed="0"/>
+    <w:lsdException w:name="Light Grid" w:semiHidden="0" w:unhideWhenUsed="0"/>
+    <w:lsdException w:name="Medium Shading 1" w:semiHidden="0" w:unhideWhenUsed="0"/>
+    <w:lsdException w:name="Medium Shading 2" w:semiHidden="0" w:unhideWhenUsed="0"/>
+    <w:lsdException w:name="Medium List 1" w:semiHidden="0" w:unhideWhenUsed="0"/>
+    <w:lsdException w:name="Medium List 2" w:semiHidden="0" w:unhideWhenUsed="0"/>
+    <w:lsdException w:name="Medium Grid 1" w:semiHidden="0" w:unhideWhenUsed="0"/>
+    <w:lsdException w:name="Medium Grid 2" w:semiHidden="0" w:uiPriority="1" w:unhideWhenUsed="0" w:qFormat="1"/>
+    <w:lsdException w:name="Medium Grid 3" w:semiHidden="0" w:uiPriority="60" w:unhideWhenUsed="0"/>
+    <w:lsdException w:name="Dark List" w:semiHidden="0" w:uiPriority="61" w:unhideWhenUsed="0"/>
+    <w:lsdException w:name="Colorful Shading" w:semiHidden="0" w:uiPriority="62" w:unhideWhenUsed="0"/>
+    <w:lsdException w:name="Colorful List" w:semiHidden="0" w:uiPriority="63" w:unhideWhenUsed="0"/>
+    <w:lsdException w:name="Colorful Grid" w:semiHidden="0" w:uiPriority="64" w:unhideWhenUsed="0"/>
+    <w:lsdException w:name="Light Shading Accent 1" w:semiHidden="0" w:uiPriority="65" w:unhideWhenUsed="0"/>
+    <w:lsdException w:name="Light List Accent 1" w:semiHidden="0" w:uiPriority="66" w:unhideWhenUsed="0"/>
+    <w:lsdException w:name="Light Grid Accent 1" w:semiHidden="0" w:uiPriority="67" w:unhideWhenUsed="0"/>
+    <w:lsdException w:name="Medium Shading 1 Accent 1" w:semiHidden="0" w:uiPriority="68" w:unhideWhenUsed="0"/>
+    <w:lsdException w:name="Medium Shading 2 Accent 1" w:semiHidden="0" w:uiPriority="69" w:unhideWhenUsed="0"/>
+    <w:lsdException w:name="Medium List 1 Accent 1" w:semiHidden="0" w:uiPriority="70" w:unhideWhenUsed="0"/>
+    <w:lsdException w:name="Revision" w:semiHidden="0" w:uiPriority="71" w:unhideWhenUsed="0"/>
+    <w:lsdException w:name="List Paragraph" w:semiHidden="0" w:uiPriority="72" w:unhideWhenUsed="0" w:qFormat="1"/>
+    <w:lsdException w:name="Quote" w:semiHidden="0" w:uiPriority="73" w:unhideWhenUsed="0" w:qFormat="1"/>
+    <w:lsdException w:name="Intense Quote" w:semiHidden="0" w:uiPriority="60" w:unhideWhenUsed="0" w:qFormat="1"/>
+    <w:lsdException w:name="Medium List 2 Accent 1" w:semiHidden="0" w:uiPriority="61" w:unhideWhenUsed="0"/>
+    <w:lsdException w:name="Medium Grid 1 Accent 1" w:semiHidden="0" w:uiPriority="62" w:unhideWhenUsed="0"/>
+    <w:lsdException w:name="Medium Grid 2 Accent 1" w:semiHidden="0" w:uiPriority="63" w:unhideWhenUsed="0"/>
+    <w:lsdException w:name="Medium Grid 3 Accent 1" w:semiHidden="0" w:uiPriority="64" w:unhideWhenUsed="0"/>
+    <w:lsdException w:name="Dark List Accent 1" w:semiHidden="0" w:uiPriority="65" w:unhideWhenUsed="0"/>
+    <w:lsdException w:name="Colorful Shading Accent 1" w:semiHidden="0" w:unhideWhenUsed="0"/>
+    <w:lsdException w:name="Colorful List Accent 1" w:semiHidden="0" w:uiPriority="34" w:unhideWhenUsed="0" w:qFormat="1"/>
+    <w:lsdException w:name="Colorful Grid Accent 1" w:semiHidden="0" w:uiPriority="29" w:unhideWhenUsed="0" w:qFormat="1"/>
+    <w:lsdException w:name="Light Shading Accent 2" w:semiHidden="0" w:uiPriority="30" w:unhideWhenUsed="0" w:qFormat="1"/>
+    <w:lsdException w:name="Light List Accent 2" w:semiHidden="0" w:uiPriority="66" w:unhideWhenUsed="0"/>
+    <w:lsdException w:name="Light Grid Accent 2" w:semiHidden="0" w:uiPriority="67" w:unhideWhenUsed="0"/>
+    <w:lsdException w:name="Medium Shading 1 Accent 2" w:semiHidden="0" w:uiPriority="68" w:unhideWhenUsed="0"/>
+    <w:lsdException w:name="Medium Shading 2 Accent 2" w:semiHidden="0" w:uiPriority="69" w:unhideWhenUsed="0"/>
+    <w:lsdException w:name="Medium List 1 Accent 2" w:semiHidden="0" w:uiPriority="70" w:unhideWhenUsed="0"/>
+    <w:lsdException w:name="Medium List 2 Accent 2" w:semiHidden="0" w:uiPriority="71" w:unhideWhenUsed="0"/>
+    <w:lsdException w:name="Medium Grid 1 Accent 2" w:semiHidden="0" w:uiPriority="72" w:unhideWhenUsed="0"/>
+    <w:lsdException w:name="Medium Grid 2 Accent 2" w:semiHidden="0" w:uiPriority="73" w:unhideWhenUsed="0"/>
+    <w:lsdException w:name="Medium Grid 3 Accent 2" w:semiHidden="0" w:uiPriority="60" w:unhideWhenUsed="0"/>
+    <w:lsdException w:name="Dark List Accent 2" w:semiHidden="0" w:uiPriority="61" w:unhideWhenUsed="0"/>
+    <w:lsdException w:name="Colorful Shading Accent 2" w:semiHidden="0" w:uiPriority="62" w:unhideWhenUsed="0"/>
+    <w:lsdException w:name="Colorful List Accent 2" w:semiHidden="0" w:uiPriority="63" w:unhideWhenUsed="0"/>
+    <w:lsdException w:name="Colorful Grid Accent 2" w:semiHidden="0" w:uiPriority="64" w:unhideWhenUsed="0"/>
+    <w:lsdException w:name="Light Shading Accent 3" w:semiHidden="0" w:uiPriority="65" w:unhideWhenUsed="0"/>
+    <w:lsdException w:name="Light List Accent 3" w:semiHidden="0" w:uiPriority="66" w:unhideWhenUsed="0"/>
+    <w:lsdException w:name="Light Grid Accent 3" w:semiHidden="0" w:uiPriority="67" w:unhideWhenUsed="0"/>
+    <w:lsdException w:name="Medium Shading 1 Accent 3" w:semiHidden="0" w:uiPriority="68" w:unhideWhenUsed="0"/>
+    <w:lsdException w:name="Medium Shading 2 Accent 3" w:semiHidden="0" w:uiPriority="69" w:unhideWhenUsed="0"/>
+    <w:lsdException w:name="Medium List 1 Accent 3" w:semiHidden="0" w:uiPriority="70" w:unhideWhenUsed="0"/>
+    <w:lsdException w:name="Medium List 2 Accent 3" w:semiHidden="0" w:uiPriority="71" w:unhideWhenUsed="0"/>
+    <w:lsdException w:name="Medium Grid 1 Accent 3" w:semiHidden="0" w:uiPriority="72" w:unhideWhenUsed="0"/>
+    <w:lsdException w:name="Medium Grid 2 Accent 3" w:semiHidden="0" w:uiPriority="73" w:unhideWhenUsed="0"/>
+    <w:lsdException w:name="Medium Grid 3 Accent 3" w:semiHidden="0" w:uiPriority="60" w:unhideWhenUsed="0"/>
+    <w:lsdException w:name="Dark List Accent 3" w:semiHidden="0" w:uiPriority="61" w:unhideWhenUsed="0"/>
+    <w:lsdException w:name="Colorful Shading Accent 3" w:semiHidden="0" w:uiPriority="62" w:unhideWhenUsed="0"/>
+    <w:lsdException w:name="Colorful List Accent 3" w:semiHidden="0" w:uiPriority="63" w:unhideWhenUsed="0"/>
+    <w:lsdException w:name="Colorful Grid Accent 3" w:semiHidden="0" w:uiPriority="64" w:unhideWhenUsed="0"/>
+    <w:lsdException w:name="Light Shading Accent 4" w:semiHidden="0" w:uiPriority="65" w:unhideWhenUsed="0"/>
+    <w:lsdException w:name="Light List Accent 4" w:semiHidden="0" w:uiPriority="66" w:unhideWhenUsed="0"/>
+    <w:lsdException w:name="Light Grid Accent 4" w:semiHidden="0" w:uiPriority="67" w:unhideWhenUsed="0"/>
+    <w:lsdException w:name="Medium Shading 1 Accent 4" w:semiHidden="0" w:uiPriority="68" w:unhideWhenUsed="0"/>
+    <w:lsdException w:name="Medium Shading 2 Accent 4" w:semiHidden="0" w:uiPriority="69" w:unhideWhenUsed="0"/>
+    <w:lsdException w:name="Medium List 1 Accent 4" w:semiHidden="0" w:uiPriority="70" w:unhideWhenUsed="0"/>
+    <w:lsdException w:name="Medium List 2 Accent 4" w:semiHidden="0" w:uiPriority="71" w:unhideWhenUsed="0"/>
+    <w:lsdException w:name="Medium Grid 1 Accent 4" w:semiHidden="0" w:uiPriority="72" w:unhideWhenUsed="0"/>
+    <w:lsdException w:name="Medium Grid 2 Accent 4" w:semiHidden="0" w:uiPriority="73" w:unhideWhenUsed="0"/>
+    <w:lsdException w:name="Medium Grid 3 Accent 4" w:semiHidden="0" w:uiPriority="60" w:unhideWhenUsed="0"/>
+    <w:lsdException w:name="Dark List Accent 4" w:semiHidden="0" w:uiPriority="61" w:unhideWhenUsed="0"/>
+    <w:lsdException w:name="Colorful Shading Accent 4" w:semiHidden="0" w:uiPriority="62" w:unhideWhenUsed="0"/>
+    <w:lsdException w:name="Colorful List Accent 4" w:semiHidden="0" w:uiPriority="63" w:unhideWhenUsed="0"/>
+    <w:lsdException w:name="Colorful Grid Accent 4" w:semiHidden="0" w:uiPriority="64" w:unhideWhenUsed="0"/>
+    <w:lsdException w:name="Light Shading Accent 5" w:semiHidden="0" w:uiPriority="65" w:unhideWhenUsed="0"/>
+    <w:lsdException w:name="Light List Accent 5" w:semiHidden="0" w:uiPriority="66" w:unhideWhenUsed="0"/>
+    <w:lsdException w:name="Light Grid Accent 5" w:semiHidden="0" w:uiPriority="67" w:unhideWhenUsed="0"/>
+    <w:lsdException w:name="Medium Shading 1 Accent 5" w:semiHidden="0" w:uiPriority="68" w:unhideWhenUsed="0"/>
+    <w:lsdException w:name="Medium Shading 2 Accent 5" w:semiHidden="0" w:uiPriority="69" w:unhideWhenUsed="0"/>
+    <w:lsdException w:name="Medium List 1 Accent 5" w:semiHidden="0" w:uiPriority="70" w:unhideWhenUsed="0"/>
+    <w:lsdException w:name="Medium List 2 Accent 5" w:semiHidden="0" w:uiPriority="71" w:unhideWhenUsed="0"/>
+    <w:lsdException w:name="Medium Grid 1 Accent 5" w:semiHidden="0" w:uiPriority="72" w:unhideWhenUsed="0"/>
+    <w:lsdException w:name="Medium Grid 2 Accent 5" w:semiHidden="0" w:uiPriority="73" w:unhideWhenUsed="0"/>
+    <w:lsdException w:name="Medium Grid 3 Accent 5" w:semiHidden="0" w:uiPriority="60" w:unhideWhenUsed="0"/>
+    <w:lsdException w:name="Dark List Accent 5" w:semiHidden="0" w:uiPriority="61" w:unhideWhenUsed="0"/>
+    <w:lsdException w:name="Colorful Shading Accent 5" w:semiHidden="0" w:uiPriority="62" w:unhideWhenUsed="0"/>
+    <w:lsdException w:name="Colorful List Accent 5" w:semiHidden="0" w:uiPriority="63" w:unhideWhenUsed="0"/>
+    <w:lsdException w:name="Colorful Grid Accent 5" w:semiHidden="0" w:uiPriority="64" w:unhideWhenUsed="0"/>
+    <w:lsdException w:name="Light Shading Accent 6" w:semiHidden="0" w:uiPriority="65" w:unhideWhenUsed="0"/>
+    <w:lsdException w:name="Light List Accent 6" w:semiHidden="0" w:uiPriority="66" w:unhideWhenUsed="0"/>
+    <w:lsdException w:name="Light Grid Accent 6" w:semiHidden="0" w:uiPriority="67" w:unhideWhenUsed="0"/>
+    <w:lsdException w:name="Medium Shading 1 Accent 6" w:semiHidden="0" w:uiPriority="68" w:unhideWhenUsed="0"/>
+    <w:lsdException w:name="Medium Shading 2 Accent 6" w:semiHidden="0" w:uiPriority="69" w:unhideWhenUsed="0"/>
+    <w:lsdException w:name="Medium List 1 Accent 6" w:semiHidden="0" w:uiPriority="70" w:unhideWhenUsed="0"/>
+    <w:lsdException w:name="Medium List 2 Accent 6" w:semiHidden="0" w:uiPriority="71" w:unhideWhenUsed="0"/>
+    <w:lsdException w:name="Medium Grid 1 Accent 6" w:semiHidden="0" w:uiPriority="72" w:unhideWhenUsed="0"/>
+    <w:lsdException w:name="Medium Grid 2 Accent 6" w:semiHidden="0" w:uiPriority="73" w:unhideWhenUsed="0"/>
+    <w:lsdException w:name="Medium Grid 3 Accent 6" w:semiHidden="0" w:uiPriority="60" w:unhideWhenUsed="0"/>
+    <w:lsdException w:name="Dark List Accent 6" w:semiHidden="0" w:uiPriority="61" w:unhideWhenUsed="0"/>
+    <w:lsdException w:name="Colorful Shading Accent 6" w:semiHidden="0" w:uiPriority="62" w:unhideWhenUsed="0"/>
+    <w:lsdException w:name="Colorful List Accent 6" w:semiHidden="0" w:uiPriority="63" w:unhideWhenUsed="0"/>
+    <w:lsdException w:name="Colorful Grid Accent 6" w:semiHidden="0" w:uiPriority="64" w:unhideWhenUsed="0"/>
+    <w:lsdException w:name="Subtle Emphasis" w:semiHidden="0" w:uiPriority="65" w:unhideWhenUsed="0" w:qFormat="1"/>
+    <w:lsdException w:name="Intense Emphasis" w:semiHidden="0" w:uiPriority="66" w:unhideWhenUsed="0" w:qFormat="1"/>
+    <w:lsdException w:name="Subtle Reference" w:semiHidden="0" w:uiPriority="67" w:unhideWhenUsed="0" w:qFormat="1"/>
+    <w:lsdException w:name="Intense Reference" w:semiHidden="0" w:uiPriority="68" w:unhideWhenUsed="0" w:qFormat="1"/>
+    <w:lsdException w:name="Book Title" w:semiHidden="0" w:uiPriority="69" w:unhideWhenUsed="0" w:qFormat="1"/>
+    <w:lsdException w:name="Bibliography" w:semiHidden="0" w:uiPriority="70" w:unhideWhenUsed="0"/>
+    <w:lsdException w:name="TOC Heading" w:uiPriority="71" w:qFormat="1"/>
+  </w:latentStyles>
+  <w:style w:type="paragraph" w:default="1" w:styleId="Normal">
+    <w:name w:val="Normal"/>
+    <w:qFormat/>
+    <w:rsid w:val="009A7F20"/>
+  </w:style>
+  <w:style w:type="character" w:default="1" w:styleId="DefaultParagraphFont">
+    <w:name w:val="Default Paragraph Font"/>
+    <w:uiPriority w:val="1"/>
+    <w:semiHidden/>
+    <w:unhideWhenUsed/>
+  </w:style>
+  <w:style w:type="table" w:default="1" w:styleId="TableNormal">
+    <w:name w:val="Normal Table"/>
+    <w:uiPriority w:val="99"/>
+    <w:semiHidden/>
+    <w:unhideWhenUsed/>
+    <w:tblPr>
+      <w:tblInd w:w="0" w:type="dxa"/>
+      <w:tblCellMar>
+        <w:top w:w="0" w:type="dxa"/>
+        <w:left w:w="108" w:type="dxa"/>
+        <w:bottom w:w="0" w:type="dxa"/>
+        <w:right w:w="108" w:type="dxa"/>
+      </w:tblCellMar>
+    </w:tblPr>
+  </w:style>
+  <w:style w:type="numbering" w:default="1" w:styleId="NoList">
+    <w:name w:val="No List"/>
+    <w:uiPriority w:val="99"/>
+    <w:semiHidden/>
+    <w:unhideWhenUsed/>
+  </w:style>
+  <w:style w:type="paragraph" w:customStyle="1" w:styleId="BaseText">
+    <w:name w:val="Base_Text"/>
+    <w:rsid w:val="009A3899"/>
+    <w:pPr>
+      <w:spacing w:before="120"/>
+    </w:pPr>
+    <w:rPr>
+      <w:rFonts w:eastAsia="Times New Roman"/>
+      <w:sz w:val="24"/>
+      <w:szCs w:val="24"/>
+    </w:rPr>
+  </w:style>
+  <w:style w:type="paragraph" w:customStyle="1" w:styleId="1stparatext">
+    <w:name w:val="1st para text"/>
+    <w:basedOn w:val="BaseText"/>
+    <w:rsid w:val="009A3899"/>
+  </w:style>
+  <w:style w:type="paragraph" w:customStyle="1" w:styleId="BaseHeading">
+    <w:name w:val="Base_Heading"/>
+    <w:rsid w:val="009A3899"/>
+    <w:pPr>
+      <w:keepNext/>
+      <w:spacing w:before="240"/>
+      <w:outlineLvl w:val="0"/>
+    </w:pPr>
+    <w:rPr>
+      <w:rFonts w:eastAsia="Times New Roman"/>
+      <w:kern w:val="28"/>
+      <w:sz w:val="28"/>
+      <w:szCs w:val="28"/>
+    </w:rPr>
+  </w:style>
+  <w:style w:type="paragraph" w:customStyle="1" w:styleId="AbstractHead">
+    <w:name w:val="Abstract Head"/>
+    <w:basedOn w:val="BaseHeading"/>
+    <w:rsid w:val="009A3899"/>
+  </w:style>
+  <w:style w:type="paragraph" w:customStyle="1" w:styleId="AbstractSummary">
+    <w:name w:val="Abstract/Summary"/>
+    <w:basedOn w:val="BaseText"/>
+    <w:rsid w:val="009A3899"/>
+  </w:style>
+  <w:style w:type="paragraph" w:customStyle="1" w:styleId="Referencesandnotes">
+    <w:name w:val="References and notes"/>
+    <w:basedOn w:val="BaseText"/>
+    <w:rsid w:val="009A3899"/>
+    <w:pPr>
+      <w:ind w:left="720" w:hanging="720"/>
+    </w:pPr>
+  </w:style>
+  <w:style w:type="paragraph" w:customStyle="1" w:styleId="Acknowledgement">
+    <w:name w:val="Acknowledgement"/>
+    <w:basedOn w:val="Referencesandnotes"/>
+    <w:rsid w:val="009A3899"/>
+  </w:style>
+  <w:style w:type="paragraph" w:customStyle="1" w:styleId="Subhead">
+    <w:name w:val="Subhead"/>
+    <w:basedOn w:val="BaseHeading"/>
+    <w:rsid w:val="009A3899"/>
+    <w:rPr>
+      <w:b/>
+      <w:bCs/>
+      <w:sz w:val="24"/>
+      <w:szCs w:val="24"/>
+    </w:rPr>
+  </w:style>
+  <w:style w:type="paragraph" w:customStyle="1" w:styleId="AppendixHead">
+    <w:name w:val="AppendixHead"/>
+    <w:basedOn w:val="Subhead"/>
+    <w:rsid w:val="009A3899"/>
+  </w:style>
+  <w:style w:type="paragraph" w:customStyle="1" w:styleId="AppendixSubhead">
+    <w:name w:val="AppendixSubhead"/>
+    <w:basedOn w:val="Subhead"/>
+    <w:rsid w:val="009A3899"/>
+  </w:style>
+  <w:style w:type="paragraph" w:customStyle="1" w:styleId="Articletype">
+    <w:name w:val="Article type"/>
+    <w:basedOn w:val="BaseText"/>
+    <w:rsid w:val="009A3899"/>
+  </w:style>
+  <w:style w:type="character" w:customStyle="1" w:styleId="aubase">
+    <w:name w:val="au_base"/>
+    <w:rsid w:val="009A3899"/>
+    <w:rPr>
+      <w:sz w:val="24"/>
+    </w:rPr>
+  </w:style>
+  <w:style w:type="character" w:customStyle="1" w:styleId="aucollab">
+    <w:name w:val="au_collab"/>
+    <w:basedOn w:val="aubase"/>
+    <w:rsid w:val="009A3899"/>
+    <w:rPr>
+      <w:sz w:val="24"/>
+      <w:bdr w:val="none" w:sz="0" w:space="0" w:color="auto"/>
+      <w:shd w:val="clear" w:color="auto" w:fill="C0C0C0"/>
+    </w:rPr>
+  </w:style>
+  <w:style w:type="character" w:customStyle="1" w:styleId="audeg">
+    <w:name w:val="au_deg"/>
+    <w:basedOn w:val="DefaultParagraphFont"/>
+    <w:rsid w:val="009A3899"/>
+    <w:rPr>
+      <w:sz w:val="24"/>
+      <w:bdr w:val="none" w:sz="0" w:space="0" w:color="auto"/>
+      <w:shd w:val="clear" w:color="auto" w:fill="FFFF00"/>
+    </w:rPr>
+  </w:style>
+  <w:style w:type="character" w:customStyle="1" w:styleId="aufname">
+    <w:name w:val="au_fname"/>
+    <w:basedOn w:val="aubase"/>
+    <w:rsid w:val="009A3899"/>
+    <w:rPr>
+      <w:sz w:val="24"/>
+      <w:bdr w:val="none" w:sz="0" w:space="0" w:color="auto"/>
+      <w:shd w:val="clear" w:color="auto" w:fill="00FFFF"/>
+    </w:rPr>
+  </w:style>
+  <w:style w:type="character" w:customStyle="1" w:styleId="aurole">
+    <w:name w:val="au_role"/>
+    <w:basedOn w:val="aubase"/>
+    <w:rsid w:val="009A3899"/>
+    <w:rPr>
+      <w:sz w:val="24"/>
+      <w:bdr w:val="none" w:sz="0" w:space="0" w:color="auto"/>
+      <w:shd w:val="clear" w:color="auto" w:fill="808000"/>
+    </w:rPr>
+  </w:style>
+  <w:style w:type="character" w:customStyle="1" w:styleId="ausuffix">
+    <w:name w:val="au_suffix"/>
+    <w:basedOn w:val="aubase"/>
+    <w:rsid w:val="009A3899"/>
+    <w:rPr>
+      <w:sz w:val="24"/>
+      <w:bdr w:val="none" w:sz="0" w:space="0" w:color="auto"/>
+      <w:shd w:val="clear" w:color="auto" w:fill="FF00FF"/>
+    </w:rPr>
+  </w:style>
+  <w:style w:type="character" w:customStyle="1" w:styleId="ausurname">
+    <w:name w:val="au_surname"/>
+    <w:basedOn w:val="aubase"/>
+    <w:rsid w:val="009A3899"/>
+    <w:rPr>
+      <w:sz w:val="24"/>
+      <w:bdr w:val="none" w:sz="0" w:space="0" w:color="auto"/>
+      <w:shd w:val="clear" w:color="auto" w:fill="00FF00"/>
+    </w:rPr>
+  </w:style>
+  <w:style w:type="paragraph" w:customStyle="1" w:styleId="AuthorAttribute">
+    <w:name w:val="Author Attribute"/>
+    <w:basedOn w:val="BaseText"/>
+    <w:rsid w:val="009A3899"/>
+    <w:pPr>
+      <w:spacing w:before="480"/>
+    </w:pPr>
+  </w:style>
+  <w:style w:type="paragraph" w:customStyle="1" w:styleId="Footnote">
+    <w:name w:val="Footnote"/>
+    <w:basedOn w:val="BaseText"/>
+    <w:rsid w:val="009A3899"/>
+  </w:style>
+  <w:style w:type="paragraph" w:customStyle="1" w:styleId="AuthorFootnote">
+    <w:name w:val="AuthorFootnote"/>
+    <w:basedOn w:val="Footnote"/>
+    <w:rsid w:val="009A3899"/>
+    <w:pPr>
+      <w:autoSpaceDE w:val="0"/>
+      <w:autoSpaceDN w:val="0"/>
+      <w:adjustRightInd w:val="0"/>
+    </w:pPr>
+    <w:rPr>
+      <w:lang w:bidi="he-IL"/>
+    </w:rPr>
+  </w:style>
+  <w:style w:type="paragraph" w:customStyle="1" w:styleId="Authors">
+    <w:name w:val="Authors"/>
+    <w:basedOn w:val="BaseText"/>
+    <w:rsid w:val="009A3899"/>
+    <w:pPr>
+      <w:spacing w:after="360"/>
+      <w:jc w:val="center"/>
+    </w:pPr>
+  </w:style>
+  <w:style w:type="paragraph" w:styleId="BalloonText">
+    <w:name w:val="Balloon Text"/>
+    <w:basedOn w:val="Normal"/>
+    <w:link w:val="BalloonTextChar"/>
+    <w:semiHidden/>
+    <w:rsid w:val="009A3899"/>
+    <w:rPr>
+      <w:rFonts w:ascii="Lucida Grande" w:eastAsia="Times New Roman" w:hAnsi="Lucida Grande"/>
+      <w:sz w:val="18"/>
+      <w:szCs w:val="18"/>
+    </w:rPr>
+  </w:style>
+  <w:style w:type="character" w:customStyle="1" w:styleId="BalloonTextChar">
+    <w:name w:val="Balloon Text Char"/>
+    <w:basedOn w:val="DefaultParagraphFont"/>
+    <w:link w:val="BalloonText"/>
+    <w:semiHidden/>
+    <w:rsid w:val="009A3899"/>
+    <w:rPr>
+      <w:rFonts w:ascii="Lucida Grande" w:eastAsia="Times New Roman" w:hAnsi="Lucida Grande"/>
+      <w:sz w:val="18"/>
+      <w:szCs w:val="18"/>
+    </w:rPr>
+  </w:style>
+  <w:style w:type="character" w:customStyle="1" w:styleId="bibarticle">
+    <w:name w:val="bib_article"/>
+    <w:basedOn w:val="DefaultParagraphFont"/>
+    <w:rsid w:val="009A3899"/>
+    <w:rPr>
+      <w:sz w:val="24"/>
+      <w:bdr w:val="none" w:sz="0" w:space="0" w:color="auto"/>
+      <w:shd w:val="clear" w:color="auto" w:fill="00FFFF"/>
+    </w:rPr>
+  </w:style>
+  <w:style w:type="character" w:customStyle="1" w:styleId="bibbase">
+    <w:name w:val="bib_base"/>
+    <w:rsid w:val="009A3899"/>
+    <w:rPr>
+      <w:sz w:val="24"/>
+    </w:rPr>
+  </w:style>
+  <w:style w:type="character" w:customStyle="1" w:styleId="bibcomment">
+    <w:name w:val="bib_comment"/>
+    <w:basedOn w:val="bibbase"/>
+    <w:rsid w:val="009A3899"/>
+    <w:rPr>
+      <w:sz w:val="24"/>
+    </w:rPr>
+  </w:style>
+  <w:style w:type="character" w:customStyle="1" w:styleId="bibdeg">
+    <w:name w:val="bib_deg"/>
+    <w:basedOn w:val="bibbase"/>
+    <w:rsid w:val="009A3899"/>
+    <w:rPr>
+      <w:sz w:val="24"/>
+    </w:rPr>
+  </w:style>
+  <w:style w:type="character" w:customStyle="1" w:styleId="bibdoi">
+    <w:name w:val="bib_doi"/>
+    <w:basedOn w:val="bibbase"/>
+    <w:rsid w:val="009A3899"/>
+    <w:rPr>
+      <w:sz w:val="24"/>
+      <w:bdr w:val="none" w:sz="0" w:space="0" w:color="auto"/>
+      <w:shd w:val="clear" w:color="auto" w:fill="00FF00"/>
+    </w:rPr>
+  </w:style>
+  <w:style w:type="character" w:customStyle="1" w:styleId="bibetal">
+    <w:name w:val="bib_etal"/>
+    <w:basedOn w:val="bibbase"/>
+    <w:rsid w:val="009A3899"/>
+    <w:rPr>
+      <w:sz w:val="24"/>
+      <w:bdr w:val="none" w:sz="0" w:space="0" w:color="auto"/>
+      <w:shd w:val="clear" w:color="auto" w:fill="008080"/>
+    </w:rPr>
+  </w:style>
+  <w:style w:type="character" w:customStyle="1" w:styleId="bibfname">
+    <w:name w:val="bib_fname"/>
+    <w:basedOn w:val="bibbase"/>
+    <w:rsid w:val="009A3899"/>
+    <w:rPr>
+      <w:sz w:val="24"/>
+      <w:bdr w:val="none" w:sz="0" w:space="0" w:color="auto"/>
+      <w:shd w:val="clear" w:color="auto" w:fill="FFFF00"/>
+    </w:rPr>
+  </w:style>
+  <w:style w:type="character" w:customStyle="1" w:styleId="bibfpage">
+    <w:name w:val="bib_fpage"/>
+    <w:basedOn w:val="bibbase"/>
+    <w:rsid w:val="009A3899"/>
+    <w:rPr>
+      <w:sz w:val="24"/>
+      <w:bdr w:val="none" w:sz="0" w:space="0" w:color="auto"/>
+      <w:shd w:val="clear" w:color="auto" w:fill="808080"/>
+    </w:rPr>
+  </w:style>
+  <w:style w:type="character" w:customStyle="1" w:styleId="bibissue">
+    <w:name w:val="bib_issue"/>
+    <w:basedOn w:val="bibbase"/>
+    <w:rsid w:val="009A3899"/>
+    <w:rPr>
+      <w:sz w:val="24"/>
+      <w:bdr w:val="none" w:sz="0" w:space="0" w:color="auto"/>
+      <w:shd w:val="clear" w:color="auto" w:fill="FFFF00"/>
+    </w:rPr>
+  </w:style>
+  <w:style w:type="character" w:customStyle="1" w:styleId="bibjournal">
+    <w:name w:val="bib_journal"/>
+    <w:basedOn w:val="bibbase"/>
+    <w:rsid w:val="009A3899"/>
+    <w:rPr>
+      <w:sz w:val="24"/>
+      <w:bdr w:val="none" w:sz="0" w:space="0" w:color="auto"/>
+      <w:shd w:val="clear" w:color="auto" w:fill="808000"/>
+    </w:rPr>
+  </w:style>
+  <w:style w:type="character" w:customStyle="1" w:styleId="biblpage">
+    <w:name w:val="bib_lpage"/>
+    <w:basedOn w:val="bibbase"/>
+    <w:rsid w:val="009A3899"/>
+    <w:rPr>
+      <w:sz w:val="24"/>
+      <w:bdr w:val="none" w:sz="0" w:space="0" w:color="auto"/>
+      <w:shd w:val="clear" w:color="auto" w:fill="808080"/>
+    </w:rPr>
+  </w:style>
+  <w:style w:type="character" w:customStyle="1" w:styleId="bibmedline">
+    <w:name w:val="bib_medline"/>
+    <w:basedOn w:val="bibbase"/>
+    <w:rsid w:val="009A3899"/>
+    <w:rPr>
+      <w:sz w:val="24"/>
+    </w:rPr>
+  </w:style>
+  <w:style w:type="character" w:customStyle="1" w:styleId="bibnumber">
+    <w:name w:val="bib_number"/>
+    <w:basedOn w:val="bibbase"/>
+    <w:rsid w:val="009A3899"/>
+    <w:rPr>
+      <w:sz w:val="24"/>
+    </w:rPr>
+  </w:style>
+  <w:style w:type="character" w:customStyle="1" w:styleId="biborganization">
+    <w:name w:val="bib_organization"/>
+    <w:basedOn w:val="bibbase"/>
+    <w:rsid w:val="009A3899"/>
+    <w:rPr>
+      <w:sz w:val="24"/>
+      <w:bdr w:val="none" w:sz="0" w:space="0" w:color="auto"/>
+      <w:shd w:val="clear" w:color="auto" w:fill="808000"/>
+    </w:rPr>
+  </w:style>
+  <w:style w:type="character" w:customStyle="1" w:styleId="bibsuffix">
+    <w:name w:val="bib_suffix"/>
+    <w:basedOn w:val="bibbase"/>
+    <w:rsid w:val="009A3899"/>
+    <w:rPr>
+      <w:sz w:val="24"/>
+    </w:rPr>
+  </w:style>
+  <w:style w:type="character" w:customStyle="1" w:styleId="bibsuppl">
+    <w:name w:val="bib_suppl"/>
+    <w:basedOn w:val="bibbase"/>
+    <w:rsid w:val="009A3899"/>
+    <w:rPr>
+      <w:sz w:val="24"/>
+      <w:bdr w:val="none" w:sz="0" w:space="0" w:color="auto"/>
+      <w:shd w:val="clear" w:color="auto" w:fill="FFFF00"/>
+    </w:rPr>
+  </w:style>
+  <w:style w:type="character" w:customStyle="1" w:styleId="bibsurname">
+    <w:name w:val="bib_surname"/>
+    <w:basedOn w:val="bibbase"/>
+    <w:rsid w:val="009A3899"/>
+    <w:rPr>
+      <w:sz w:val="24"/>
+      <w:bdr w:val="none" w:sz="0" w:space="0" w:color="auto"/>
+      <w:shd w:val="clear" w:color="auto" w:fill="FFFF00"/>
+    </w:rPr>
+  </w:style>
+  <w:style w:type="character" w:customStyle="1" w:styleId="bibunpubl">
+    <w:name w:val="bib_unpubl"/>
+    <w:basedOn w:val="bibbase"/>
+    <w:rsid w:val="009A3899"/>
+    <w:rPr>
+      <w:sz w:val="24"/>
+    </w:rPr>
+  </w:style>
+  <w:style w:type="character" w:customStyle="1" w:styleId="biburl">
+    <w:name w:val="bib_url"/>
+    <w:basedOn w:val="bibbase"/>
+    <w:rsid w:val="009A3899"/>
+    <w:rPr>
+      <w:sz w:val="24"/>
+      <w:bdr w:val="none" w:sz="0" w:space="0" w:color="auto"/>
+      <w:shd w:val="clear" w:color="auto" w:fill="00FF00"/>
+    </w:rPr>
+  </w:style>
+  <w:style w:type="character" w:customStyle="1" w:styleId="bibvolume">
+    <w:name w:val="bib_volume"/>
+    <w:basedOn w:val="bibbase"/>
+    <w:rsid w:val="009A3899"/>
+    <w:rPr>
+      <w:sz w:val="24"/>
+      <w:bdr w:val="none" w:sz="0" w:space="0" w:color="auto"/>
+      <w:shd w:val="clear" w:color="auto" w:fill="00FF00"/>
+    </w:rPr>
+  </w:style>
+  <w:style w:type="character" w:customStyle="1" w:styleId="bibyear">
+    <w:name w:val="bib_year"/>
+    <w:basedOn w:val="bibbase"/>
+    <w:rsid w:val="009A3899"/>
+    <w:rPr>
+      <w:sz w:val="24"/>
+      <w:bdr w:val="none" w:sz="0" w:space="0" w:color="auto"/>
+      <w:shd w:val="clear" w:color="auto" w:fill="FF00FF"/>
+    </w:rPr>
+  </w:style>
+  <w:style w:type="paragraph" w:customStyle="1" w:styleId="BookorMeetingInformation">
+    <w:name w:val="Book or Meeting Information"/>
+    <w:basedOn w:val="BaseText"/>
+    <w:rsid w:val="009A3899"/>
+  </w:style>
+  <w:style w:type="paragraph" w:customStyle="1" w:styleId="BookInformation">
+    <w:name w:val="BookInformation"/>
+    <w:basedOn w:val="BaseText"/>
+    <w:rsid w:val="009A3899"/>
+  </w:style>
+  <w:style w:type="paragraph" w:customStyle="1" w:styleId="Level2Head">
+    <w:name w:val="Level 2 Head"/>
+    <w:basedOn w:val="BaseHeading"/>
+    <w:rsid w:val="009A3899"/>
+    <w:pPr>
+      <w:outlineLvl w:val="1"/>
+    </w:pPr>
+    <w:rPr>
+      <w:i/>
+      <w:iCs/>
+      <w:sz w:val="24"/>
+      <w:szCs w:val="24"/>
+    </w:rPr>
+  </w:style>
+  <w:style w:type="paragraph" w:customStyle="1" w:styleId="BoxLevel2Head">
+    <w:name w:val="BoxLevel 2 Head"/>
+    <w:basedOn w:val="Level2Head"/>
+    <w:rsid w:val="009A3899"/>
+    <w:pPr>
+      <w:shd w:val="clear" w:color="auto" w:fill="E6E6E6"/>
+    </w:pPr>
+  </w:style>
+  <w:style w:type="paragraph" w:customStyle="1" w:styleId="BoxListUnnumbered">
+    <w:name w:val="BoxListUnnumbered"/>
+    <w:basedOn w:val="BaseText"/>
+    <w:rsid w:val="009A3899"/>
+    <w:pPr>
+      <w:shd w:val="clear" w:color="auto" w:fill="E6E6E6"/>
+      <w:ind w:left="1080" w:hanging="360"/>
+    </w:pPr>
+  </w:style>
+  <w:style w:type="paragraph" w:customStyle="1" w:styleId="BoxList">
+    <w:name w:val="BoxList"/>
+    <w:basedOn w:val="BoxListUnnumbered"/>
+    <w:rsid w:val="009A3899"/>
+  </w:style>
+  <w:style w:type="paragraph" w:customStyle="1" w:styleId="BoxSubhead">
+    <w:name w:val="BoxSubhead"/>
+    <w:basedOn w:val="Subhead"/>
+    <w:rsid w:val="009A3899"/>
+    <w:pPr>
+      <w:shd w:val="clear" w:color="auto" w:fill="E6E6E6"/>
+    </w:pPr>
+  </w:style>
+  <w:style w:type="paragraph" w:customStyle="1" w:styleId="Paragraph">
+    <w:name w:val="Paragraph"/>
+    <w:basedOn w:val="BaseText"/>
+    <w:rsid w:val="009A3899"/>
+    <w:pPr>
+      <w:ind w:firstLine="720"/>
+    </w:pPr>
+  </w:style>
+  <w:style w:type="paragraph" w:customStyle="1" w:styleId="BoxText">
+    <w:name w:val="BoxText"/>
+    <w:basedOn w:val="Paragraph"/>
+    <w:rsid w:val="009A3899"/>
+    <w:pPr>
+      <w:shd w:val="clear" w:color="auto" w:fill="E6E6E6"/>
+    </w:pPr>
+  </w:style>
+  <w:style w:type="paragraph" w:customStyle="1" w:styleId="BoxTitle">
+    <w:name w:val="BoxTitle"/>
+    <w:basedOn w:val="BaseHeading"/>
+    <w:rsid w:val="009A3899"/>
+    <w:pPr>
+      <w:shd w:val="clear" w:color="auto" w:fill="E6E6E6"/>
+    </w:pPr>
+    <w:rPr>
+      <w:b/>
+      <w:sz w:val="24"/>
+      <w:szCs w:val="24"/>
+    </w:rPr>
+  </w:style>
+  <w:style w:type="paragraph" w:customStyle="1" w:styleId="BulletedText">
+    <w:name w:val="Bulleted Text"/>
+    <w:basedOn w:val="BaseText"/>
+    <w:rsid w:val="009A3899"/>
+    <w:pPr>
+      <w:ind w:left="720" w:hanging="720"/>
+    </w:pPr>
+  </w:style>
+  <w:style w:type="paragraph" w:customStyle="1" w:styleId="career-magazine">
+    <w:name w:val="career-magazine"/>
+    <w:basedOn w:val="BaseText"/>
+    <w:rsid w:val="009A3899"/>
+    <w:pPr>
+      <w:jc w:val="right"/>
+    </w:pPr>
+    <w:rPr>
+      <w:color w:val="FF0000"/>
+    </w:rPr>
+  </w:style>
+  <w:style w:type="paragraph" w:customStyle="1" w:styleId="career-stage">
+    <w:name w:val="career-stage"/>
+    <w:basedOn w:val="BaseText"/>
+    <w:rsid w:val="009A3899"/>
+    <w:pPr>
+      <w:jc w:val="right"/>
+    </w:pPr>
+    <w:rPr>
+      <w:color w:val="339966"/>
+    </w:rPr>
+  </w:style>
+  <w:style w:type="character" w:customStyle="1" w:styleId="citebase">
+    <w:name w:val="cite_base"/>
+    <w:rsid w:val="009A3899"/>
+    <w:rPr>
+      <w:sz w:val="24"/>
+    </w:rPr>
+  </w:style>
+  <w:style w:type="character" w:customStyle="1" w:styleId="citebib">
+    <w:name w:val="cite_bib"/>
+    <w:basedOn w:val="DefaultParagraphFont"/>
+    <w:rsid w:val="009A3899"/>
+    <w:rPr>
+      <w:sz w:val="24"/>
+      <w:bdr w:val="none" w:sz="0" w:space="0" w:color="auto"/>
+      <w:shd w:val="clear" w:color="auto" w:fill="00FFFF"/>
+    </w:rPr>
+  </w:style>
+  <w:style w:type="character" w:customStyle="1" w:styleId="citebox">
+    <w:name w:val="cite_box"/>
+    <w:basedOn w:val="citebase"/>
+    <w:rsid w:val="009A3899"/>
+    <w:rPr>
+      <w:sz w:val="24"/>
+    </w:rPr>
+  </w:style>
+  <w:style w:type="character" w:customStyle="1" w:styleId="citeen">
+    <w:name w:val="cite_en"/>
+    <w:basedOn w:val="citebase"/>
+    <w:rsid w:val="009A3899"/>
+    <w:rPr>
+      <w:sz w:val="24"/>
+      <w:shd w:val="clear" w:color="auto" w:fill="FFFF00"/>
+      <w:vertAlign w:val="superscript"/>
+    </w:rPr>
+  </w:style>
+  <w:style w:type="character" w:customStyle="1" w:styleId="citeeq">
+    <w:name w:val="cite_eq"/>
+    <w:basedOn w:val="citebase"/>
+    <w:rsid w:val="009A3899"/>
+    <w:rPr>
+      <w:sz w:val="24"/>
+      <w:bdr w:val="none" w:sz="0" w:space="0" w:color="auto"/>
+      <w:shd w:val="clear" w:color="auto" w:fill="FF99CC"/>
+    </w:rPr>
+  </w:style>
+  <w:style w:type="character" w:customStyle="1" w:styleId="citefig">
+    <w:name w:val="cite_fig"/>
+    <w:basedOn w:val="citebase"/>
+    <w:rsid w:val="009A3899"/>
+    <w:rPr>
+      <w:color w:val="000000"/>
+      <w:sz w:val="24"/>
+      <w:bdr w:val="none" w:sz="0" w:space="0" w:color="auto"/>
+      <w:shd w:val="clear" w:color="auto" w:fill="00FF00"/>
+    </w:rPr>
+  </w:style>
+  <w:style w:type="character" w:customStyle="1" w:styleId="citefn">
+    <w:name w:val="cite_fn"/>
+    <w:basedOn w:val="citebase"/>
+    <w:rsid w:val="009A3899"/>
+    <w:rPr>
+      <w:sz w:val="24"/>
+      <w:bdr w:val="none" w:sz="0" w:space="0" w:color="auto"/>
+      <w:shd w:val="clear" w:color="auto" w:fill="FF0000"/>
+    </w:rPr>
+  </w:style>
+  <w:style w:type="character" w:customStyle="1" w:styleId="citetbl">
+    <w:name w:val="cite_tbl"/>
+    <w:basedOn w:val="citebase"/>
+    <w:rsid w:val="009A3899"/>
+    <w:rPr>
+      <w:color w:val="000000"/>
+      <w:sz w:val="24"/>
+      <w:bdr w:val="none" w:sz="0" w:space="0" w:color="auto"/>
+      <w:shd w:val="clear" w:color="auto" w:fill="FF00FF"/>
+    </w:rPr>
+  </w:style>
+  <w:style w:type="character" w:styleId="CommentReference">
+    <w:name w:val="annotation reference"/>
+    <w:basedOn w:val="DefaultParagraphFont"/>
+    <w:rsid w:val="009A3899"/>
+    <w:rPr>
+      <w:sz w:val="18"/>
+      <w:szCs w:val="18"/>
+    </w:rPr>
+  </w:style>
+  <w:style w:type="paragraph" w:styleId="CommentText">
+    <w:name w:val="annotation text"/>
+    <w:basedOn w:val="Normal"/>
+    <w:link w:val="CommentTextChar"/>
+    <w:semiHidden/>
+    <w:rsid w:val="009A3899"/>
+    <w:rPr>
+      <w:rFonts w:eastAsia="Times New Roman"/>
+    </w:rPr>
+  </w:style>
+  <w:style w:type="character" w:customStyle="1" w:styleId="CommentTextChar">
+    <w:name w:val="Comment Text Char"/>
+    <w:basedOn w:val="DefaultParagraphFont"/>
+    <w:link w:val="CommentText"/>
+    <w:semiHidden/>
+    <w:rsid w:val="009A3899"/>
+    <w:rPr>
+      <w:rFonts w:ascii="Times New Roman" w:eastAsia="Times New Roman" w:hAnsi="Times New Roman"/>
+      <w:sz w:val="20"/>
+      <w:szCs w:val="20"/>
+    </w:rPr>
+  </w:style>
+  <w:style w:type="paragraph" w:styleId="CommentSubject">
+    <w:name w:val="annotation subject"/>
+    <w:basedOn w:val="CommentText"/>
+    <w:next w:val="CommentText"/>
+    <w:link w:val="CommentSubjectChar"/>
+    <w:uiPriority w:val="99"/>
+    <w:semiHidden/>
+    <w:unhideWhenUsed/>
+    <w:rsid w:val="009A3899"/>
+    <w:rPr>
+      <w:b/>
+      <w:bCs/>
+    </w:rPr>
+  </w:style>
+  <w:style w:type="character" w:customStyle="1" w:styleId="CommentSubjectChar">
+    <w:name w:val="Comment Subject Char"/>
+    <w:basedOn w:val="CommentTextChar"/>
+    <w:link w:val="CommentSubject"/>
+    <w:uiPriority w:val="99"/>
+    <w:semiHidden/>
+    <w:rsid w:val="009A3899"/>
+    <w:rPr>
+      <w:rFonts w:ascii="Times New Roman" w:eastAsia="Times New Roman" w:hAnsi="Times New Roman"/>
+      <w:b/>
+      <w:bCs/>
+      <w:sz w:val="20"/>
+      <w:szCs w:val="20"/>
+    </w:rPr>
+  </w:style>
+  <w:style w:type="paragraph" w:customStyle="1" w:styleId="ContinuedParagraph">
+    <w:name w:val="ContinuedParagraph"/>
+    <w:basedOn w:val="Paragraph"/>
+    <w:rsid w:val="009A3899"/>
+    <w:pPr>
+      <w:ind w:firstLine="0"/>
+    </w:pPr>
+  </w:style>
+  <w:style w:type="character" w:customStyle="1" w:styleId="ContractNumber">
+    <w:name w:val="Contract Number"/>
+    <w:basedOn w:val="DefaultParagraphFont"/>
+    <w:rsid w:val="009A3899"/>
+    <w:rPr>
+      <w:sz w:val="24"/>
+      <w:szCs w:val="24"/>
+      <w:bdr w:val="none" w:sz="0" w:space="0" w:color="auto"/>
+      <w:shd w:val="clear" w:color="auto" w:fill="CCFFCC"/>
+    </w:rPr>
+  </w:style>
+  <w:style w:type="character" w:customStyle="1" w:styleId="ContractSponsor">
+    <w:name w:val="Contract Sponsor"/>
+    <w:basedOn w:val="DefaultParagraphFont"/>
+    <w:rsid w:val="009A3899"/>
+    <w:rPr>
+      <w:sz w:val="24"/>
+      <w:szCs w:val="24"/>
+      <w:bdr w:val="none" w:sz="0" w:space="0" w:color="auto"/>
+      <w:shd w:val="clear" w:color="auto" w:fill="FFCC99"/>
+    </w:rPr>
+  </w:style>
+  <w:style w:type="paragraph" w:customStyle="1" w:styleId="Correspondence">
+    <w:name w:val="Correspondence"/>
+    <w:basedOn w:val="BaseText"/>
+    <w:rsid w:val="009A3899"/>
+    <w:pPr>
+      <w:spacing w:before="0" w:after="240"/>
+    </w:pPr>
+  </w:style>
+  <w:style w:type="paragraph" w:customStyle="1" w:styleId="DateAccepted">
+    <w:name w:val="Date Accepted"/>
+    <w:basedOn w:val="BaseText"/>
+    <w:rsid w:val="009A3899"/>
+    <w:pPr>
+      <w:spacing w:before="360"/>
+    </w:pPr>
+  </w:style>
+  <w:style w:type="paragraph" w:customStyle="1" w:styleId="Deck">
+    <w:name w:val="Deck"/>
+    <w:basedOn w:val="BaseHeading"/>
+    <w:rsid w:val="009A3899"/>
+    <w:pPr>
+      <w:outlineLvl w:val="1"/>
+    </w:pPr>
+  </w:style>
+  <w:style w:type="paragraph" w:customStyle="1" w:styleId="DefTerm">
+    <w:name w:val="DefTerm"/>
+    <w:basedOn w:val="BaseText"/>
+    <w:rsid w:val="009A3899"/>
+    <w:pPr>
+      <w:ind w:left="720"/>
+    </w:pPr>
+  </w:style>
+  <w:style w:type="paragraph" w:customStyle="1" w:styleId="Definition">
+    <w:name w:val="Definition"/>
+    <w:basedOn w:val="DefTerm"/>
+    <w:rsid w:val="009A3899"/>
+    <w:pPr>
+      <w:ind w:left="1080" w:hanging="360"/>
+    </w:pPr>
+  </w:style>
+  <w:style w:type="paragraph" w:customStyle="1" w:styleId="DefListTitle">
+    <w:name w:val="DefListTitle"/>
+    <w:basedOn w:val="BaseHeading"/>
+    <w:rsid w:val="009A3899"/>
+  </w:style>
+  <w:style w:type="paragraph" w:customStyle="1" w:styleId="discipline">
+    <w:name w:val="discipline"/>
+    <w:basedOn w:val="BaseText"/>
+    <w:rsid w:val="009A3899"/>
+    <w:pPr>
+      <w:jc w:val="right"/>
+    </w:pPr>
+    <w:rPr>
+      <w:color w:val="993366"/>
+    </w:rPr>
+  </w:style>
+  <w:style w:type="paragraph" w:customStyle="1" w:styleId="Editors">
+    <w:name w:val="Editors"/>
+    <w:basedOn w:val="Authors"/>
+    <w:rsid w:val="009A3899"/>
+  </w:style>
+  <w:style w:type="character" w:styleId="Emphasis">
+    <w:name w:val="Emphasis"/>
+    <w:basedOn w:val="DefaultParagraphFont"/>
+    <w:uiPriority w:val="20"/>
+    <w:qFormat/>
+    <w:rsid w:val="009A3899"/>
+    <w:rPr>
+      <w:i/>
+      <w:iCs/>
+    </w:rPr>
+  </w:style>
+  <w:style w:type="character" w:styleId="EndnoteReference">
+    <w:name w:val="endnote reference"/>
+    <w:basedOn w:val="DefaultParagraphFont"/>
+    <w:semiHidden/>
+    <w:rsid w:val="009A3899"/>
+    <w:rPr>
+      <w:vertAlign w:val="superscript"/>
+    </w:rPr>
+  </w:style>
+  <w:style w:type="paragraph" w:styleId="EndnoteText">
+    <w:name w:val="endnote text"/>
+    <w:basedOn w:val="Normal"/>
+    <w:link w:val="EndnoteTextChar"/>
+    <w:semiHidden/>
+    <w:rsid w:val="009A3899"/>
+    <w:rPr>
+      <w:rFonts w:ascii="Cambria" w:eastAsia="Cambria" w:hAnsi="Cambria"/>
+    </w:rPr>
+  </w:style>
+  <w:style w:type="character" w:customStyle="1" w:styleId="EndnoteTextChar">
+    <w:name w:val="Endnote Text Char"/>
+    <w:basedOn w:val="DefaultParagraphFont"/>
+    <w:link w:val="EndnoteText"/>
+    <w:semiHidden/>
+    <w:rsid w:val="009A3899"/>
+    <w:rPr>
+      <w:rFonts w:ascii="Cambria" w:eastAsia="Cambria" w:hAnsi="Cambria"/>
+      <w:sz w:val="20"/>
+      <w:szCs w:val="20"/>
+    </w:rPr>
+  </w:style>
+  <w:style w:type="character" w:customStyle="1" w:styleId="eqno">
+    <w:name w:val="eq_no"/>
+    <w:basedOn w:val="citebase"/>
+    <w:rsid w:val="009A3899"/>
+    <w:rPr>
+      <w:sz w:val="24"/>
+    </w:rPr>
+  </w:style>
+  <w:style w:type="paragraph" w:customStyle="1" w:styleId="Equation">
+    <w:name w:val="Equation"/>
+    <w:basedOn w:val="BaseText"/>
+    <w:rsid w:val="009A3899"/>
+    <w:pPr>
+      <w:jc w:val="center"/>
+    </w:pPr>
+  </w:style>
+  <w:style w:type="paragraph" w:customStyle="1" w:styleId="FieldCodes">
+    <w:name w:val="FieldCodes"/>
+    <w:basedOn w:val="BaseText"/>
+    <w:rsid w:val="009A3899"/>
+  </w:style>
+  <w:style w:type="paragraph" w:customStyle="1" w:styleId="Legend">
+    <w:name w:val="Legend"/>
+    <w:basedOn w:val="BaseHeading"/>
+    <w:rsid w:val="009A3899"/>
+    <w:rPr>
+      <w:sz w:val="24"/>
+      <w:szCs w:val="24"/>
+    </w:rPr>
+  </w:style>
+  <w:style w:type="paragraph" w:customStyle="1" w:styleId="FigureCopyright">
+    <w:name w:val="FigureCopyright"/>
+    <w:basedOn w:val="Legend"/>
+    <w:rsid w:val="009A3899"/>
+    <w:pPr>
+      <w:autoSpaceDE w:val="0"/>
+      <w:autoSpaceDN w:val="0"/>
+      <w:adjustRightInd w:val="0"/>
+      <w:spacing w:before="80"/>
+    </w:pPr>
+    <w:rPr>
+      <w:lang w:bidi="he-IL"/>
+    </w:rPr>
+  </w:style>
+  <w:style w:type="paragraph" w:customStyle="1" w:styleId="FigureCredit">
+    <w:name w:val="FigureCredit"/>
+    <w:basedOn w:val="FigureCopyright"/>
+    <w:rsid w:val="009A3899"/>
+  </w:style>
+  <w:style w:type="character" w:styleId="FollowedHyperlink">
+    <w:name w:val="FollowedHyperlink"/>
+    <w:basedOn w:val="DefaultParagraphFont"/>
+    <w:rsid w:val="009A3899"/>
+    <w:rPr>
+      <w:color w:val="800080"/>
+      <w:u w:val="single"/>
+    </w:rPr>
+  </w:style>
+  <w:style w:type="paragraph" w:styleId="Footer">
+    <w:name w:val="footer"/>
+    <w:basedOn w:val="Normal"/>
+    <w:link w:val="FooterChar"/>
+    <w:rsid w:val="009A3899"/>
+    <w:pPr>
+      <w:tabs>
+        <w:tab w:val="center" w:pos="4320"/>
+        <w:tab w:val="right" w:pos="8640"/>
+      </w:tabs>
+    </w:pPr>
+    <w:rPr>
+      <w:rFonts w:eastAsia="Times New Roman"/>
+    </w:rPr>
+  </w:style>
+  <w:style w:type="character" w:customStyle="1" w:styleId="FooterChar">
+    <w:name w:val="Footer Char"/>
+    <w:basedOn w:val="DefaultParagraphFont"/>
+    <w:link w:val="Footer"/>
+    <w:rsid w:val="009A3899"/>
+    <w:rPr>
+      <w:rFonts w:ascii="Times New Roman" w:eastAsia="Times New Roman" w:hAnsi="Times New Roman"/>
+      <w:sz w:val="20"/>
+      <w:szCs w:val="20"/>
+    </w:rPr>
+  </w:style>
+  <w:style w:type="character" w:styleId="FootnoteReference">
+    <w:name w:val="footnote reference"/>
+    <w:basedOn w:val="DefaultParagraphFont"/>
+    <w:semiHidden/>
+    <w:rsid w:val="009A3899"/>
+    <w:rPr>
+      <w:vertAlign w:val="superscript"/>
+    </w:rPr>
+  </w:style>
+  <w:style w:type="paragraph" w:customStyle="1" w:styleId="Gloss">
+    <w:name w:val="Gloss"/>
+    <w:basedOn w:val="AbstractSummary"/>
+    <w:rsid w:val="009A3899"/>
+  </w:style>
+  <w:style w:type="paragraph" w:customStyle="1" w:styleId="Glossary">
+    <w:name w:val="Glossary"/>
+    <w:basedOn w:val="BaseText"/>
+    <w:rsid w:val="009A3899"/>
+  </w:style>
+  <w:style w:type="paragraph" w:customStyle="1" w:styleId="GlossHead">
+    <w:name w:val="GlossHead"/>
+    <w:basedOn w:val="AbstractHead"/>
+    <w:rsid w:val="009A3899"/>
+  </w:style>
+  <w:style w:type="paragraph" w:customStyle="1" w:styleId="GraphicAltText">
+    <w:name w:val="GraphicAltText"/>
+    <w:basedOn w:val="Legend"/>
+    <w:rsid w:val="009A3899"/>
+    <w:pPr>
+      <w:autoSpaceDE w:val="0"/>
+      <w:autoSpaceDN w:val="0"/>
+      <w:adjustRightInd w:val="0"/>
+    </w:pPr>
+  </w:style>
+  <w:style w:type="paragraph" w:customStyle="1" w:styleId="GraphicCredit">
+    <w:name w:val="GraphicCredit"/>
+    <w:basedOn w:val="FigureCredit"/>
+    <w:rsid w:val="009A3899"/>
+  </w:style>
+  <w:style w:type="paragraph" w:customStyle="1" w:styleId="Head">
+    <w:name w:val="Head"/>
+    <w:basedOn w:val="BaseHeading"/>
+    <w:rsid w:val="009A3899"/>
+    <w:pPr>
+      <w:spacing w:before="120" w:after="120"/>
+      <w:jc w:val="center"/>
+    </w:pPr>
+    <w:rPr>
+      <w:b/>
+      <w:bCs/>
+    </w:rPr>
+  </w:style>
+  <w:style w:type="paragraph" w:styleId="Header">
+    <w:name w:val="header"/>
+    <w:basedOn w:val="Normal"/>
+    <w:link w:val="HeaderChar"/>
+    <w:rsid w:val="009A3899"/>
+    <w:pPr>
+      <w:tabs>
+        <w:tab w:val="center" w:pos="4320"/>
+        <w:tab w:val="right" w:pos="8640"/>
+      </w:tabs>
+    </w:pPr>
+    <w:rPr>
+      <w:rFonts w:eastAsia="Times New Roman"/>
+    </w:rPr>
+  </w:style>
+  <w:style w:type="character" w:customStyle="1" w:styleId="HeaderChar">
+    <w:name w:val="Header Char"/>
+    <w:basedOn w:val="DefaultParagraphFont"/>
+    <w:link w:val="Header"/>
+    <w:rsid w:val="009A3899"/>
+    <w:rPr>
+      <w:rFonts w:ascii="Times New Roman" w:eastAsia="Times New Roman" w:hAnsi="Times New Roman"/>
+      <w:sz w:val="20"/>
+      <w:szCs w:val="20"/>
+    </w:rPr>
+  </w:style>
+  <w:style w:type="character" w:styleId="HTMLAcronym">
+    <w:name w:val="HTML Acronym"/>
+    <w:basedOn w:val="DefaultParagraphFont"/>
+    <w:rsid w:val="009A3899"/>
+  </w:style>
+  <w:style w:type="character" w:styleId="HTMLCite">
+    <w:name w:val="HTML Cite"/>
+    <w:basedOn w:val="DefaultParagraphFont"/>
+    <w:rsid w:val="009A3899"/>
+    <w:rPr>
+      <w:i/>
+      <w:iCs/>
+    </w:rPr>
+  </w:style>
+  <w:style w:type="character" w:styleId="HTMLCode">
+    <w:name w:val="HTML Code"/>
+    <w:basedOn w:val="DefaultParagraphFont"/>
+    <w:rsid w:val="009A3899"/>
+    <w:rPr>
+      <w:rFonts w:ascii="Courier New" w:hAnsi="Courier New" w:cs="Courier New"/>
+      <w:sz w:val="20"/>
+      <w:szCs w:val="20"/>
+    </w:rPr>
+  </w:style>
+  <w:style w:type="character" w:styleId="HTMLDefinition">
+    <w:name w:val="HTML Definition"/>
+    <w:basedOn w:val="DefaultParagraphFont"/>
+    <w:rsid w:val="009A3899"/>
+    <w:rPr>
+      <w:i/>
+      <w:iCs/>
+    </w:rPr>
+  </w:style>
+  <w:style w:type="character" w:styleId="HTMLKeyboard">
+    <w:name w:val="HTML Keyboard"/>
+    <w:basedOn w:val="DefaultParagraphFont"/>
+    <w:rsid w:val="009A3899"/>
+    <w:rPr>
+      <w:rFonts w:ascii="Courier New" w:hAnsi="Courier New" w:cs="Courier New"/>
+      <w:sz w:val="20"/>
+      <w:szCs w:val="20"/>
+    </w:rPr>
+  </w:style>
+  <w:style w:type="paragraph" w:styleId="HTMLPreformatted">
+    <w:name w:val="HTML Preformatted"/>
+    <w:basedOn w:val="Normal"/>
+    <w:link w:val="HTMLPreformattedChar"/>
+    <w:rsid w:val="009A3899"/>
+    <w:rPr>
+      <w:rFonts w:ascii="Consolas" w:eastAsia="Times New Roman" w:hAnsi="Consolas"/>
+    </w:rPr>
+  </w:style>
+  <w:style w:type="character" w:customStyle="1" w:styleId="HTMLPreformattedChar">
+    <w:name w:val="HTML Preformatted Char"/>
+    <w:basedOn w:val="DefaultParagraphFont"/>
+    <w:link w:val="HTMLPreformatted"/>
+    <w:rsid w:val="009A3899"/>
+    <w:rPr>
+      <w:rFonts w:ascii="Consolas" w:eastAsia="Times New Roman" w:hAnsi="Consolas"/>
+      <w:sz w:val="20"/>
+      <w:szCs w:val="20"/>
+    </w:rPr>
+  </w:style>
+  <w:style w:type="character" w:styleId="HTMLSample">
+    <w:name w:val="HTML Sample"/>
+    <w:basedOn w:val="DefaultParagraphFont"/>
+    <w:rsid w:val="009A3899"/>
+    <w:rPr>
+      <w:rFonts w:ascii="Courier New" w:hAnsi="Courier New" w:cs="Courier New"/>
+    </w:rPr>
+  </w:style>
+  <w:style w:type="character" w:styleId="HTMLTypewriter">
+    <w:name w:val="HTML Typewriter"/>
+    <w:basedOn w:val="DefaultParagraphFont"/>
+    <w:rsid w:val="009A3899"/>
+    <w:rPr>
+      <w:rFonts w:ascii="Courier New" w:hAnsi="Courier New" w:cs="Courier New"/>
+      <w:sz w:val="20"/>
+      <w:szCs w:val="20"/>
+    </w:rPr>
+  </w:style>
+  <w:style w:type="character" w:styleId="HTMLVariable">
+    <w:name w:val="HTML Variable"/>
+    <w:basedOn w:val="DefaultParagraphFont"/>
+    <w:rsid w:val="009A3899"/>
+    <w:rPr>
+      <w:i/>
+      <w:iCs/>
+    </w:rPr>
+  </w:style>
+  <w:style w:type="character" w:styleId="Hyperlink">
+    <w:name w:val="Hyperlink"/>
+    <w:basedOn w:val="DefaultParagraphFont"/>
+    <w:rsid w:val="009A3899"/>
+    <w:rPr>
+      <w:color w:val="0000FF"/>
+      <w:u w:val="single"/>
+    </w:rPr>
+  </w:style>
+  <w:style w:type="paragraph" w:customStyle="1" w:styleId="InstructionsText">
+    <w:name w:val="Instructions Text"/>
+    <w:basedOn w:val="BaseText"/>
+    <w:rsid w:val="009A3899"/>
+  </w:style>
+  <w:style w:type="paragraph" w:customStyle="1" w:styleId="Overline">
+    <w:name w:val="Overline"/>
+    <w:basedOn w:val="BaseText"/>
+    <w:rsid w:val="009A3899"/>
+  </w:style>
+  <w:style w:type="paragraph" w:customStyle="1" w:styleId="IssueName">
+    <w:name w:val="IssueName"/>
+    <w:basedOn w:val="Overline"/>
+    <w:rsid w:val="009A3899"/>
+  </w:style>
+  <w:style w:type="paragraph" w:customStyle="1" w:styleId="Keywords">
+    <w:name w:val="Keywords"/>
+    <w:basedOn w:val="BaseText"/>
+    <w:rsid w:val="009A3899"/>
+  </w:style>
+  <w:style w:type="paragraph" w:customStyle="1" w:styleId="Level3Head">
+    <w:name w:val="Level 3 Head"/>
+    <w:basedOn w:val="BaseHeading"/>
+    <w:rsid w:val="009A3899"/>
+    <w:pPr>
+      <w:outlineLvl w:val="2"/>
+    </w:pPr>
+    <w:rPr>
+      <w:sz w:val="24"/>
+      <w:szCs w:val="24"/>
+      <w:u w:val="single"/>
+    </w:rPr>
+  </w:style>
+  <w:style w:type="paragraph" w:customStyle="1" w:styleId="Level4Head">
+    <w:name w:val="Level 4 Head"/>
+    <w:basedOn w:val="BaseHeading"/>
+    <w:rsid w:val="009A3899"/>
+    <w:pPr>
+      <w:ind w:left="346"/>
+    </w:pPr>
+    <w:rPr>
+      <w:sz w:val="24"/>
+      <w:szCs w:val="24"/>
+    </w:rPr>
+  </w:style>
+  <w:style w:type="character" w:styleId="LineNumber">
+    <w:name w:val="line number"/>
+    <w:basedOn w:val="DefaultParagraphFont"/>
+    <w:rsid w:val="009A3899"/>
+  </w:style>
+  <w:style w:type="paragraph" w:customStyle="1" w:styleId="Literaryquote">
+    <w:name w:val="Literary quote"/>
+    <w:basedOn w:val="BaseText"/>
+    <w:rsid w:val="009A3899"/>
+    <w:pPr>
+      <w:ind w:left="1440" w:right="1440"/>
+    </w:pPr>
+  </w:style>
+  <w:style w:type="paragraph" w:customStyle="1" w:styleId="MaterialsText">
+    <w:name w:val="Materials Text"/>
+    <w:basedOn w:val="BaseText"/>
+    <w:rsid w:val="009A3899"/>
+  </w:style>
+  <w:style w:type="paragraph" w:customStyle="1" w:styleId="NoteInProof">
+    <w:name w:val="NoteInProof"/>
+    <w:basedOn w:val="BaseText"/>
+    <w:rsid w:val="009A3899"/>
+  </w:style>
+  <w:style w:type="paragraph" w:customStyle="1" w:styleId="Notes">
+    <w:name w:val="Notes"/>
+    <w:basedOn w:val="BaseText"/>
+    <w:rsid w:val="009A3899"/>
+    <w:rPr>
+      <w:i/>
+    </w:rPr>
+  </w:style>
+  <w:style w:type="paragraph" w:customStyle="1" w:styleId="Notes-Helvetica">
+    <w:name w:val="Notes-Helvetica"/>
+    <w:basedOn w:val="BaseText"/>
+    <w:rsid w:val="009A3899"/>
+    <w:rPr>
+      <w:i/>
+    </w:rPr>
+  </w:style>
+  <w:style w:type="paragraph" w:customStyle="1" w:styleId="NumberedInstructions">
+    <w:name w:val="Numbered Instructions"/>
+    <w:basedOn w:val="BaseText"/>
+    <w:rsid w:val="009A3899"/>
+  </w:style>
+  <w:style w:type="paragraph" w:customStyle="1" w:styleId="OutlineLevel1">
+    <w:name w:val="OutlineLevel1"/>
+    <w:basedOn w:val="BaseHeading"/>
+    <w:rsid w:val="009A3899"/>
+    <w:rPr>
+      <w:b/>
+      <w:bCs/>
+    </w:rPr>
+  </w:style>
+  <w:style w:type="paragraph" w:customStyle="1" w:styleId="OutlineLevel2">
+    <w:name w:val="OutlineLevel2"/>
+    <w:basedOn w:val="BaseHeading"/>
+    <w:rsid w:val="009A3899"/>
+    <w:pPr>
+      <w:ind w:left="360"/>
+      <w:outlineLvl w:val="1"/>
+    </w:pPr>
+    <w:rPr>
+      <w:b/>
+      <w:bCs/>
+      <w:sz w:val="24"/>
+      <w:szCs w:val="24"/>
+    </w:rPr>
+  </w:style>
+  <w:style w:type="paragraph" w:customStyle="1" w:styleId="OutlineLevel3">
+    <w:name w:val="OutlineLevel3"/>
+    <w:basedOn w:val="BaseHeading"/>
+    <w:rsid w:val="009A3899"/>
+    <w:pPr>
+      <w:ind w:left="720"/>
+      <w:outlineLvl w:val="2"/>
+    </w:pPr>
+    <w:rPr>
+      <w:b/>
+      <w:bCs/>
+      <w:sz w:val="24"/>
+      <w:szCs w:val="24"/>
+    </w:rPr>
+  </w:style>
+  <w:style w:type="character" w:styleId="PageNumber">
+    <w:name w:val="page number"/>
+    <w:basedOn w:val="DefaultParagraphFont"/>
+    <w:rsid w:val="009A3899"/>
+  </w:style>
+  <w:style w:type="paragraph" w:customStyle="1" w:styleId="Preformat">
+    <w:name w:val="Preformat"/>
+    <w:basedOn w:val="BaseText"/>
+    <w:rsid w:val="009A3899"/>
+    <w:pPr>
+      <w:tabs>
+        <w:tab w:val="left" w:pos="360"/>
+        <w:tab w:val="left" w:pos="720"/>
+        <w:tab w:val="left" w:pos="1080"/>
+        <w:tab w:val="left" w:pos="1440"/>
+        <w:tab w:val="left" w:pos="1800"/>
+        <w:tab w:val="left" w:pos="2160"/>
+        <w:tab w:val="left" w:pos="2520"/>
+        <w:tab w:val="left" w:pos="2880"/>
+      </w:tabs>
+    </w:pPr>
+    <w:rPr>
+      <w:rFonts w:ascii="Courier New" w:hAnsi="Courier New" w:cs="Courier New"/>
+    </w:rPr>
+  </w:style>
+  <w:style w:type="paragraph" w:customStyle="1" w:styleId="ProductAuthors">
+    <w:name w:val="ProductAuthors"/>
+    <w:basedOn w:val="BaseText"/>
+    <w:rsid w:val="009A3899"/>
+  </w:style>
+  <w:style w:type="paragraph" w:customStyle="1" w:styleId="ProductInformation">
+    <w:name w:val="ProductInformation"/>
+    <w:basedOn w:val="BaseText"/>
+    <w:rsid w:val="009A3899"/>
+  </w:style>
+  <w:style w:type="paragraph" w:customStyle="1" w:styleId="ProductTitle">
+    <w:name w:val="ProductTitle"/>
+    <w:basedOn w:val="BaseText"/>
+    <w:rsid w:val="009A3899"/>
+    <w:rPr>
+      <w:b/>
+      <w:bCs/>
+    </w:rPr>
+  </w:style>
+  <w:style w:type="paragraph" w:customStyle="1" w:styleId="PublishedOnline">
+    <w:name w:val="Published Online"/>
+    <w:basedOn w:val="DateAccepted"/>
+    <w:rsid w:val="009A3899"/>
+  </w:style>
+  <w:style w:type="paragraph" w:customStyle="1" w:styleId="RecipeMaterials">
+    <w:name w:val="Recipe Materials"/>
+    <w:basedOn w:val="BaseText"/>
+    <w:rsid w:val="009A3899"/>
+  </w:style>
+  <w:style w:type="paragraph" w:customStyle="1" w:styleId="Refhead">
+    <w:name w:val="Ref head"/>
+    <w:basedOn w:val="BaseHeading"/>
+    <w:rsid w:val="009A3899"/>
+    <w:pPr>
+      <w:spacing w:before="120" w:after="120"/>
+    </w:pPr>
+    <w:rPr>
+      <w:b/>
+      <w:bCs/>
+      <w:sz w:val="24"/>
+      <w:szCs w:val="24"/>
+    </w:rPr>
+  </w:style>
+  <w:style w:type="paragraph" w:customStyle="1" w:styleId="ReferenceNote">
+    <w:name w:val="Reference Note"/>
+    <w:basedOn w:val="Referencesandnotes"/>
+    <w:rsid w:val="009A3899"/>
+  </w:style>
+  <w:style w:type="paragraph" w:customStyle="1" w:styleId="ReferencesandnotesLong">
+    <w:name w:val="References and notes Long"/>
+    <w:basedOn w:val="BaseText"/>
+    <w:rsid w:val="009A3899"/>
+    <w:pPr>
+      <w:ind w:left="720" w:hanging="720"/>
+    </w:pPr>
+  </w:style>
+  <w:style w:type="paragraph" w:customStyle="1" w:styleId="region">
+    <w:name w:val="region"/>
+    <w:basedOn w:val="BaseText"/>
+    <w:rsid w:val="009A3899"/>
+    <w:pPr>
+      <w:jc w:val="right"/>
+    </w:pPr>
+    <w:rPr>
+      <w:color w:val="0000FF"/>
+    </w:rPr>
+  </w:style>
+  <w:style w:type="paragraph" w:customStyle="1" w:styleId="RelatedArticle">
+    <w:name w:val="RelatedArticle"/>
+    <w:basedOn w:val="Referencesandnotes"/>
+    <w:rsid w:val="009A3899"/>
+  </w:style>
+  <w:style w:type="paragraph" w:customStyle="1" w:styleId="RunHead">
+    <w:name w:val="RunHead"/>
+    <w:basedOn w:val="BaseText"/>
+    <w:rsid w:val="009A3899"/>
+  </w:style>
+  <w:style w:type="paragraph" w:customStyle="1" w:styleId="SOMContent">
+    <w:name w:val="SOMContent"/>
+    <w:basedOn w:val="1stparatext"/>
+    <w:rsid w:val="009A3899"/>
+  </w:style>
+  <w:style w:type="paragraph" w:customStyle="1" w:styleId="SOMHead">
+    <w:name w:val="SOMHead"/>
+    <w:basedOn w:val="BaseHeading"/>
+    <w:rsid w:val="009A3899"/>
+    <w:rPr>
+      <w:b/>
+      <w:sz w:val="24"/>
+      <w:szCs w:val="24"/>
+    </w:rPr>
+  </w:style>
+  <w:style w:type="paragraph" w:customStyle="1" w:styleId="Speaker">
+    <w:name w:val="Speaker"/>
+    <w:basedOn w:val="Paragraph"/>
+    <w:rsid w:val="009A3899"/>
+    <w:pPr>
+      <w:autoSpaceDE w:val="0"/>
+      <w:autoSpaceDN w:val="0"/>
+      <w:adjustRightInd w:val="0"/>
+    </w:pPr>
+    <w:rPr>
+      <w:b/>
+      <w:lang w:bidi="he-IL"/>
+    </w:rPr>
+  </w:style>
+  <w:style w:type="paragraph" w:customStyle="1" w:styleId="Speech">
+    <w:name w:val="Speech"/>
+    <w:basedOn w:val="Paragraph"/>
+    <w:rsid w:val="009A3899"/>
+    <w:pPr>
+      <w:autoSpaceDE w:val="0"/>
+      <w:autoSpaceDN w:val="0"/>
+      <w:adjustRightInd w:val="0"/>
+    </w:pPr>
+    <w:rPr>
+      <w:lang w:bidi="he-IL"/>
+    </w:rPr>
+  </w:style>
+  <w:style w:type="character" w:styleId="Strong">
+    <w:name w:val="Strong"/>
+    <w:basedOn w:val="DefaultParagraphFont"/>
+    <w:uiPriority w:val="22"/>
+    <w:qFormat/>
+    <w:rsid w:val="009A3899"/>
+    <w:rPr>
+      <w:b/>
+      <w:bCs/>
+    </w:rPr>
+  </w:style>
+  <w:style w:type="paragraph" w:customStyle="1" w:styleId="SX-Abstract">
+    <w:name w:val="SX-Abstract"/>
+    <w:basedOn w:val="Normal"/>
+    <w:qFormat/>
+    <w:rsid w:val="009A3899"/>
+    <w:pPr>
+      <w:widowControl w:val="0"/>
+      <w:spacing w:before="120" w:after="240" w:line="210" w:lineRule="exact"/>
+      <w:ind w:left="700" w:right="700"/>
+      <w:jc w:val="both"/>
+    </w:pPr>
+    <w:rPr>
+      <w:rFonts w:ascii="BlissRegular" w:eastAsia="Times New Roman" w:hAnsi="BlissRegular"/>
+      <w:b/>
+    </w:rPr>
+  </w:style>
+  <w:style w:type="paragraph" w:customStyle="1" w:styleId="SX-Affiliation">
+    <w:name w:val="SX-Affiliation"/>
+    <w:basedOn w:val="Normal"/>
+    <w:next w:val="Normal"/>
+    <w:qFormat/>
+    <w:rsid w:val="009A3899"/>
+    <w:pPr>
+      <w:spacing w:after="160" w:line="190" w:lineRule="exact"/>
+    </w:pPr>
+    <w:rPr>
+      <w:rFonts w:ascii="BlissRegular" w:eastAsia="Times New Roman" w:hAnsi="BlissRegular"/>
+      <w:sz w:val="16"/>
+    </w:rPr>
+  </w:style>
+  <w:style w:type="paragraph" w:customStyle="1" w:styleId="SX-Articlehead">
+    <w:name w:val="SX-Article head"/>
+    <w:basedOn w:val="Normal"/>
+    <w:qFormat/>
+    <w:rsid w:val="009A3899"/>
+    <w:pPr>
+      <w:spacing w:before="210" w:line="210" w:lineRule="exact"/>
+      <w:ind w:firstLine="288"/>
+      <w:jc w:val="both"/>
+    </w:pPr>
+    <w:rPr>
+      <w:rFonts w:eastAsia="Times New Roman"/>
+      <w:b/>
+      <w:sz w:val="18"/>
+    </w:rPr>
+  </w:style>
+  <w:style w:type="paragraph" w:customStyle="1" w:styleId="SX-Authornames">
+    <w:name w:val="SX-Author names"/>
+    <w:basedOn w:val="Normal"/>
+    <w:rsid w:val="009A3899"/>
+    <w:pPr>
+      <w:spacing w:after="120" w:line="210" w:lineRule="exact"/>
+    </w:pPr>
+    <w:rPr>
+      <w:rFonts w:ascii="BlissMedium" w:eastAsia="Times New Roman" w:hAnsi="BlissMedium"/>
+    </w:rPr>
+  </w:style>
+  <w:style w:type="paragraph" w:customStyle="1" w:styleId="SX-Bodytext">
+    <w:name w:val="SX-Body text"/>
+    <w:basedOn w:val="Normal"/>
+    <w:next w:val="Normal"/>
+    <w:rsid w:val="009A3899"/>
+    <w:pPr>
+      <w:spacing w:line="210" w:lineRule="exact"/>
+      <w:ind w:firstLine="288"/>
+      <w:jc w:val="both"/>
+    </w:pPr>
+    <w:rPr>
+      <w:rFonts w:eastAsia="Times New Roman"/>
+      <w:sz w:val="18"/>
+    </w:rPr>
+  </w:style>
+  <w:style w:type="paragraph" w:customStyle="1" w:styleId="SX-Bodytextflush">
+    <w:name w:val="SX-Body text flush"/>
+    <w:basedOn w:val="SX-Bodytext"/>
+    <w:next w:val="SX-Bodytext"/>
+    <w:rsid w:val="009A3899"/>
+    <w:pPr>
+      <w:ind w:firstLine="0"/>
+    </w:pPr>
+  </w:style>
+  <w:style w:type="paragraph" w:customStyle="1" w:styleId="SX-Correspondence">
+    <w:name w:val="SX-Correspondence"/>
+    <w:basedOn w:val="SX-Affiliation"/>
+    <w:qFormat/>
+    <w:rsid w:val="009A3899"/>
+    <w:pPr>
+      <w:spacing w:after="80"/>
+    </w:pPr>
+  </w:style>
+  <w:style w:type="paragraph" w:customStyle="1" w:styleId="SX-Date">
+    <w:name w:val="SX-Date"/>
+    <w:basedOn w:val="Normal"/>
+    <w:qFormat/>
+    <w:rsid w:val="009A3899"/>
+    <w:pPr>
+      <w:spacing w:before="180" w:line="190" w:lineRule="exact"/>
+      <w:ind w:left="245" w:hanging="245"/>
+      <w:jc w:val="both"/>
+    </w:pPr>
+    <w:rPr>
+      <w:rFonts w:eastAsia="Times New Roman"/>
+      <w:sz w:val="16"/>
+    </w:rPr>
+  </w:style>
+  <w:style w:type="paragraph" w:customStyle="1" w:styleId="SX-Equation">
+    <w:name w:val="SX-Equation"/>
+    <w:basedOn w:val="SX-Bodytextflush"/>
+    <w:next w:val="SX-Bodytext"/>
+    <w:rsid w:val="009A3899"/>
+    <w:pPr>
+      <w:autoSpaceDE w:val="0"/>
+      <w:autoSpaceDN w:val="0"/>
+      <w:adjustRightInd w:val="0"/>
+      <w:spacing w:line="240" w:lineRule="auto"/>
+      <w:jc w:val="center"/>
+    </w:pPr>
+  </w:style>
+  <w:style w:type="paragraph" w:customStyle="1" w:styleId="SX-Legend">
+    <w:name w:val="SX-Legend"/>
+    <w:basedOn w:val="SX-Authornames"/>
+    <w:rsid w:val="009A3899"/>
+    <w:pPr>
+      <w:jc w:val="both"/>
+    </w:pPr>
+    <w:rPr>
+      <w:sz w:val="18"/>
+    </w:rPr>
+  </w:style>
+  <w:style w:type="paragraph" w:customStyle="1" w:styleId="SX-References">
+    <w:name w:val="SX-References"/>
+    <w:basedOn w:val="Normal"/>
+    <w:rsid w:val="009A3899"/>
+    <w:pPr>
+      <w:spacing w:line="190" w:lineRule="exact"/>
+      <w:ind w:left="245" w:hanging="245"/>
+      <w:jc w:val="both"/>
+    </w:pPr>
+    <w:rPr>
+      <w:rFonts w:eastAsia="Times New Roman"/>
+      <w:sz w:val="16"/>
+    </w:rPr>
+  </w:style>
+  <w:style w:type="paragraph" w:customStyle="1" w:styleId="SX-RefHead">
+    <w:name w:val="SX-RefHead"/>
+    <w:basedOn w:val="Normal"/>
+    <w:rsid w:val="009A3899"/>
+    <w:pPr>
+      <w:spacing w:before="200" w:line="190" w:lineRule="exact"/>
+    </w:pPr>
+    <w:rPr>
+      <w:rFonts w:eastAsia="Times New Roman"/>
+      <w:b/>
+      <w:sz w:val="16"/>
+    </w:rPr>
+  </w:style>
+  <w:style w:type="character" w:customStyle="1" w:styleId="SX-reflink">
+    <w:name w:val="SX-reflink"/>
+    <w:basedOn w:val="DefaultParagraphFont"/>
+    <w:uiPriority w:val="1"/>
+    <w:qFormat/>
+    <w:rsid w:val="009A3899"/>
+    <w:rPr>
+      <w:color w:val="0000FF"/>
+      <w:sz w:val="16"/>
+      <w:u w:val="words"/>
+      <w:bdr w:val="none" w:sz="0" w:space="0" w:color="auto"/>
+      <w:shd w:val="clear" w:color="auto" w:fill="FFFFFF"/>
+    </w:rPr>
+  </w:style>
+  <w:style w:type="paragraph" w:customStyle="1" w:styleId="SX-SOMHead">
+    <w:name w:val="SX-SOMHead"/>
+    <w:basedOn w:val="SX-RefHead"/>
+    <w:rsid w:val="009A3899"/>
+  </w:style>
+  <w:style w:type="paragraph" w:customStyle="1" w:styleId="SX-Tablehead">
+    <w:name w:val="SX-Tablehead"/>
+    <w:basedOn w:val="Normal"/>
+    <w:qFormat/>
+    <w:rsid w:val="009A3899"/>
+    <w:rPr>
+      <w:rFonts w:eastAsia="Times New Roman"/>
+      <w:szCs w:val="24"/>
+    </w:rPr>
+  </w:style>
+  <w:style w:type="paragraph" w:customStyle="1" w:styleId="SX-Tablelegend">
+    <w:name w:val="SX-Tablelegend"/>
+    <w:basedOn w:val="Normal"/>
+    <w:qFormat/>
+    <w:rsid w:val="009A3899"/>
+    <w:pPr>
+      <w:spacing w:line="190" w:lineRule="exact"/>
+      <w:ind w:left="245" w:hanging="245"/>
+      <w:jc w:val="both"/>
+    </w:pPr>
+    <w:rPr>
+      <w:rFonts w:eastAsia="Times New Roman"/>
+      <w:sz w:val="16"/>
+    </w:rPr>
+  </w:style>
+  <w:style w:type="paragraph" w:customStyle="1" w:styleId="SX-Tabletext">
+    <w:name w:val="SX-Tabletext"/>
+    <w:basedOn w:val="Normal"/>
+    <w:qFormat/>
+    <w:rsid w:val="009A3899"/>
+    <w:pPr>
+      <w:spacing w:line="210" w:lineRule="exact"/>
+      <w:jc w:val="center"/>
+    </w:pPr>
+    <w:rPr>
+      <w:rFonts w:eastAsia="Times New Roman"/>
+      <w:sz w:val="18"/>
+    </w:rPr>
+  </w:style>
+  <w:style w:type="paragraph" w:customStyle="1" w:styleId="SX-Tabletitle">
+    <w:name w:val="SX-Tabletitle"/>
+    <w:basedOn w:val="Normal"/>
+    <w:qFormat/>
+    <w:rsid w:val="009A3899"/>
+    <w:pPr>
+      <w:spacing w:after="120" w:line="210" w:lineRule="exact"/>
+      <w:jc w:val="both"/>
+    </w:pPr>
+    <w:rPr>
+      <w:rFonts w:ascii="BlissMedium" w:eastAsia="Times New Roman" w:hAnsi="BlissMedium"/>
+      <w:sz w:val="18"/>
+    </w:rPr>
+  </w:style>
+  <w:style w:type="paragraph" w:customStyle="1" w:styleId="SX-Title">
+    <w:name w:val="SX-Title"/>
+    <w:basedOn w:val="Normal"/>
+    <w:rsid w:val="009A3899"/>
+    <w:pPr>
+      <w:spacing w:after="240" w:line="500" w:lineRule="exact"/>
+    </w:pPr>
+    <w:rPr>
+      <w:rFonts w:ascii="BlissBold" w:eastAsia="Times New Roman" w:hAnsi="BlissBold"/>
+      <w:b/>
+      <w:sz w:val="44"/>
+    </w:rPr>
+  </w:style>
+  <w:style w:type="paragraph" w:customStyle="1" w:styleId="Tablecolumnhead">
+    <w:name w:val="Table column head"/>
+    <w:basedOn w:val="BaseText"/>
+    <w:rsid w:val="009A3899"/>
+    <w:pPr>
+      <w:spacing w:before="0"/>
+    </w:pPr>
+  </w:style>
+  <w:style w:type="paragraph" w:customStyle="1" w:styleId="Tabletext">
+    <w:name w:val="Table text"/>
+    <w:basedOn w:val="BaseText"/>
+    <w:rsid w:val="009A3899"/>
+    <w:pPr>
+      <w:spacing w:before="0"/>
+    </w:pPr>
+  </w:style>
+  <w:style w:type="paragraph" w:customStyle="1" w:styleId="TableLegend">
+    <w:name w:val="TableLegend"/>
+    <w:basedOn w:val="BaseText"/>
+    <w:rsid w:val="009A3899"/>
+    <w:pPr>
+      <w:spacing w:before="0"/>
+    </w:pPr>
+  </w:style>
+  <w:style w:type="paragraph" w:customStyle="1" w:styleId="TableTitle">
+    <w:name w:val="TableTitle"/>
+    <w:basedOn w:val="BaseHeading"/>
+    <w:rsid w:val="009A3899"/>
+  </w:style>
+  <w:style w:type="paragraph" w:customStyle="1" w:styleId="Teaser">
+    <w:name w:val="Teaser"/>
+    <w:basedOn w:val="BaseText"/>
+    <w:rsid w:val="009A3899"/>
+  </w:style>
+  <w:style w:type="paragraph" w:customStyle="1" w:styleId="TWIS">
+    <w:name w:val="TWIS"/>
+    <w:basedOn w:val="AbstractSummary"/>
+    <w:rsid w:val="009A3899"/>
+    <w:pPr>
+      <w:autoSpaceDE w:val="0"/>
+      <w:autoSpaceDN w:val="0"/>
+      <w:adjustRightInd w:val="0"/>
+    </w:pPr>
+  </w:style>
+  <w:style w:type="paragraph" w:customStyle="1" w:styleId="TWISorEC">
+    <w:name w:val="TWIS or EC"/>
+    <w:basedOn w:val="Normal"/>
+    <w:rsid w:val="009A3899"/>
+    <w:pPr>
+      <w:spacing w:line="210" w:lineRule="exact"/>
+    </w:pPr>
+    <w:rPr>
+      <w:rFonts w:ascii="BlissRegular" w:eastAsia="Times New Roman" w:hAnsi="BlissRegular"/>
+      <w:sz w:val="19"/>
+    </w:rPr>
+  </w:style>
+  <w:style w:type="paragraph" w:customStyle="1" w:styleId="work-sector">
+    <w:name w:val="work-sector"/>
+    <w:basedOn w:val="BaseText"/>
+    <w:rsid w:val="009A3899"/>
+    <w:pPr>
+      <w:jc w:val="right"/>
+    </w:pPr>
+    <w:rPr>
+      <w:color w:val="003300"/>
+    </w:rPr>
+  </w:style>
+  <w:style w:type="paragraph" w:customStyle="1" w:styleId="DOI">
+    <w:name w:val="DOI"/>
+    <w:basedOn w:val="DateAccepted"/>
+    <w:qFormat/>
+    <w:rsid w:val="009A7F20"/>
+  </w:style>
+  <w:style w:type="paragraph" w:customStyle="1" w:styleId="Default">
+    <w:name w:val="Default"/>
+    <w:rsid w:val="002F1567"/>
+    <w:pPr>
+      <w:autoSpaceDE w:val="0"/>
+      <w:autoSpaceDN w:val="0"/>
+      <w:adjustRightInd w:val="0"/>
+    </w:pPr>
+    <w:rPr>
+      <w:rFonts w:ascii="MillerDaily" w:hAnsi="MillerDaily" w:cs="MillerDaily"/>
+      <w:color w:val="000000"/>
+      <w:sz w:val="24"/>
+      <w:szCs w:val="24"/>
+      <w:lang w:bidi="he-IL"/>
+    </w:rPr>
+  </w:style>
+</w:styles>
+</file>
+
+<file path=word/stylesWithEffects.xml><?xml version="1.0" encoding="utf-8"?>
+<w:styles xmlns:wpc="http://schemas.microsoft.com/office/word/2010/wordprocessingCanvas" xmlns:mc="http://schemas.openxmlformats.org/markup-compatibility/2006" xmlns:o="urn:schemas-microsoft-com:office:office" xmlns:r="http://schemas.openxmlformats.org/officeDocument/2006/relationships" xmlns:m="http://schemas.openxmlformats.org/officeDocument/2006/math" xmlns:v="urn:schemas-microsoft-com:vml" xmlns:wp14="http://schemas.microsoft.com/office/word/2010/wordprocessingDrawing" xmlns:wp="http://schemas.openxmlformats.org/drawingml/2006/wordprocessingDrawing" xmlns:w10="urn:schemas-microsoft-com:office:word" xmlns:w="http://schemas.openxmlformats.org/wordprocessingml/2006/main" xmlns:w14="http://schemas.microsoft.com/office/word/2010/wordml" xmlns:wpg="http://schemas.microsoft.com/office/word/2010/wordprocessingGroup" xmlns:wpi="http://schemas.microsoft.com/office/word/2010/wordprocessingInk" xmlns:wne="http://schemas.microsoft.com/office/word/2006/wordml" xmlns:wps="http://schemas.microsoft.com/office/word/2010/wordprocessingShape" mc:Ignorable="w14 wp14">
+  <w:docDefaults>
+    <w:rPrDefault>
+      <w:rPr>
+        <w:rFonts w:ascii="Times New Roman" w:eastAsia="Calibri" w:hAnsi="Times New Roman" w:cs="Times New Roman"/>
+        <w:lang w:val="en-US" w:eastAsia="en-US" w:bidi="ar-SA"/>
+      </w:rPr>
+    </w:rPrDefault>
+    <w:pPrDefault/>
+  </w:docDefaults>
+  <w:latentStyles w:defLockedState="0" w:defUIPriority="99" w:defSemiHidden="1" w:defUnhideWhenUsed="1" w:defQFormat="0" w:count="267">
+    <w:lsdException w:name="Normal" w:semiHidden="0" w:uiPriority="0" w:unhideWhenUsed="0" w:qFormat="1"/>
+    <w:lsdException w:name="heading 1" w:semiHidden="0" w:uiPriority="9" w:unhideWhenUsed="0" w:qFormat="1"/>
+    <w:lsdException w:name="heading 2" w:uiPriority="9" w:qFormat="1"/>
+    <w:lsdException w:name="heading 3" w:uiPriority="9" w:qFormat="1"/>
+    <w:lsdException w:name="heading 4" w:uiPriority="9" w:qFormat="1"/>
+    <w:lsdException w:name="heading 5" w:uiPriority="9" w:qFormat="1"/>
+    <w:lsdException w:name="heading 6" w:uiPriority="9" w:qFormat="1"/>
+    <w:lsdException w:name="heading 7" w:uiPriority="9" w:qFormat="1"/>
+    <w:lsdException w:name="heading 8" w:uiPriority="9" w:qFormat="1"/>
+    <w:lsdException w:name="heading 9" w:uiPriority="9" w:qFormat="1"/>
+    <w:lsdException w:name="toc 1" w:uiPriority="39"/>
+    <w:lsdException w:name="toc 2" w:uiPriority="39"/>
+    <w:lsdException w:name="toc 3" w:uiPriority="39"/>
+    <w:lsdException w:name="toc 4" w:uiPriority="39"/>
+    <w:lsdException w:name="toc 5" w:uiPriority="39"/>
+    <w:lsdException w:name="toc 6" w:uiPriority="39"/>
+    <w:lsdException w:name="toc 7" w:uiPriority="39"/>
+    <w:lsdException w:name="toc 8" w:uiPriority="39"/>
+    <w:lsdException w:name="toc 9" w:uiPriority="39"/>
+    <w:lsdException w:name="annotation text" w:uiPriority="0"/>
+    <w:lsdException w:name="header" w:uiPriority="0"/>
+    <w:lsdException w:name="footer" w:uiPriority="0"/>
+    <w:lsdException w:name="caption" w:uiPriority="35" w:qFormat="1"/>
+    <w:lsdException w:name="footnote reference" w:uiPriority="0"/>
+    <w:lsdException w:name="annotation reference" w:uiPriority="0"/>
+    <w:lsdException w:name="line number" w:uiPriority="0"/>
+    <w:lsdException w:name="page number" w:uiPriority="0"/>
+    <w:lsdException w:name="endnote reference" w:uiPriority="0"/>
+    <w:lsdException w:name="endnote text" w:uiPriority="0"/>
+    <w:lsdException w:name="Title" w:semiHidden="0" w:uiPriority="10" w:unhideWhenUsed="0" w:qFormat="1"/>
+    <w:lsdException w:name="Default Paragraph Font" w:uiPriority="1"/>
+    <w:lsdException w:name="Subtitle" w:semiHidden="0" w:uiPriority="11" w:unhideWhenUsed="0" w:qFormat="1"/>
+    <w:lsdException w:name="Hyperlink" w:uiPriority="0"/>
+    <w:lsdException w:name="FollowedHyperlink" w:uiPriority="0"/>
+    <w:lsdException w:name="Strong" w:semiHidden="0" w:uiPriority="22" w:unhideWhenUsed="0" w:qFormat="1"/>
+    <w:lsdException w:name="Emphasis" w:semiHidden="0" w:uiPriority="20" w:unhideWhenUsed="0" w:qFormat="1"/>
+    <w:lsdException w:name="HTML Acronym" w:uiPriority="0"/>
+    <w:lsdException w:name="HTML Cite" w:uiPriority="0"/>
+    <w:lsdException w:name="HTML Code" w:uiPriority="0"/>
+    <w:lsdException w:name="HTML Definition" w:uiPriority="0"/>
+    <w:lsdException w:name="HTML Keyboard" w:uiPriority="0"/>
+    <w:lsdException w:name="HTML Preformatted" w:uiPriority="0"/>
+    <w:lsdException w:name="HTML Sample" w:uiPriority="0"/>
+    <w:lsdException w:name="HTML Typewriter" w:uiPriority="0"/>
+    <w:lsdException w:name="HTML Variable" w:uiPriority="0"/>
+    <w:lsdException w:name="Balloon Text" w:uiPriority="0"/>
+    <w:lsdException w:name="Table Grid" w:semiHidden="0" w:uiPriority="59" w:unhideWhenUsed="0"/>
+    <w:lsdException w:name="No Spacing" w:semiHidden="0" w:unhideWhenUsed="0" w:qFormat="1"/>
+    <w:lsdException w:name="Light Shading" w:semiHidden="0" w:unhideWhenUsed="0"/>
+    <w:lsdException w:name="Light List" w:semiHidden="0" w:unhideWhenUsed="0"/>
+    <w:lsdException w:name="Light Grid" w:semiHidden="0" w:unhideWhenUsed="0"/>
+    <w:lsdException w:name="Medium Shading 1" w:semiHidden="0" w:unhideWhenUsed="0"/>
+    <w:lsdException w:name="Medium Shading 2" w:semiHidden="0" w:unhideWhenUsed="0"/>
+    <w:lsdException w:name="Medium List 1" w:semiHidden="0" w:unhideWhenUsed="0"/>
+    <w:lsdException w:name="Medium List 2" w:semiHidden="0" w:unhideWhenUsed="0"/>
+    <w:lsdException w:name="Medium Grid 1" w:semiHidden="0" w:unhideWhenUsed="0"/>
+    <w:lsdException w:name="Medium Grid 2" w:semiHidden="0" w:uiPriority="1" w:unhideWhenUsed="0" w:qFormat="1"/>
+    <w:lsdException w:name="Medium Grid 3" w:semiHidden="0" w:uiPriority="60" w:unhideWhenUsed="0"/>
+    <w:lsdException w:name="Dark List" w:semiHidden="0" w:uiPriority="61" w:unhideWhenUsed="0"/>
+    <w:lsdException w:name="Colorful Shading" w:semiHidden="0" w:uiPriority="62" w:unhideWhenUsed="0"/>
+    <w:lsdException w:name="Colorful List" w:semiHidden="0" w:uiPriority="63" w:unhideWhenUsed="0"/>
+    <w:lsdException w:name="Colorful Grid" w:semiHidden="0" w:uiPriority="64" w:unhideWhenUsed="0"/>
+    <w:lsdException w:name="Light Shading Accent 1" w:semiHidden="0" w:uiPriority="65" w:unhideWhenUsed="0"/>
+    <w:lsdException w:name="Light List Accent 1" w:semiHidden="0" w:uiPriority="66" w:unhideWhenUsed="0"/>
+    <w:lsdException w:name="Light Grid Accent 1" w:semiHidden="0" w:uiPriority="67" w:unhideWhenUsed="0"/>
+    <w:lsdException w:name="Medium Shading 1 Accent 1" w:semiHidden="0" w:uiPriority="68" w:unhideWhenUsed="0"/>
+    <w:lsdException w:name="Medium Shading 2 Accent 1" w:semiHidden="0" w:uiPriority="69" w:unhideWhenUsed="0"/>
+    <w:lsdException w:name="Medium List 1 Accent 1" w:semiHidden="0" w:uiPriority="70" w:unhideWhenUsed="0"/>
+    <w:lsdException w:name="Revision" w:semiHidden="0" w:uiPriority="71" w:unhideWhenUsed="0"/>
+    <w:lsdException w:name="List Paragraph" w:semiHidden="0" w:uiPriority="72" w:unhideWhenUsed="0" w:qFormat="1"/>
+    <w:lsdException w:name="Quote" w:semiHidden="0" w:uiPriority="73" w:unhideWhenUsed="0" w:qFormat="1"/>
+    <w:lsdException w:name="Intense Quote" w:semiHidden="0" w:uiPriority="60" w:unhideWhenUsed="0" w:qFormat="1"/>
+    <w:lsdException w:name="Medium List 2 Accent 1" w:semiHidden="0" w:uiPriority="61" w:unhideWhenUsed="0"/>
+    <w:lsdException w:name="Medium Grid 1 Accent 1" w:semiHidden="0" w:uiPriority="62" w:unhideWhenUsed="0"/>
+    <w:lsdException w:name="Medium Grid 2 Accent 1" w:semiHidden="0" w:uiPriority="63" w:unhideWhenUsed="0"/>
+    <w:lsdException w:name="Medium Grid 3 Accent 1" w:semiHidden="0" w:uiPriority="64" w:unhideWhenUsed="0"/>
+    <w:lsdException w:name="Dark List Accent 1" w:semiHidden="0" w:uiPriority="65" w:unhideWhenUsed="0"/>
+    <w:lsdException w:name="Colorful Shading Accent 1" w:semiHidden="0" w:unhideWhenUsed="0"/>
+    <w:lsdException w:name="Colorful List Accent 1" w:semiHidden="0" w:uiPriority="34" w:unhideWhenUsed="0" w:qFormat="1"/>
+    <w:lsdException w:name="Colorful Grid Accent 1" w:semiHidden="0" w:uiPriority="29" w:unhideWhenUsed="0" w:qFormat="1"/>
+    <w:lsdException w:name="Light Shading Accent 2" w:semiHidden="0" w:uiPriority="30" w:unhideWhenUsed="0" w:qFormat="1"/>
+    <w:lsdException w:name="Light List Accent 2" w:semiHidden="0" w:uiPriority="66" w:unhideWhenUsed="0"/>
+    <w:lsdException w:name="Light Grid Accent 2" w:semiHidden="0" w:uiPriority="67" w:unhideWhenUsed="0"/>
+    <w:lsdException w:name="Medium Shading 1 Accent 2" w:semiHidden="0" w:uiPriority="68" w:unhideWhenUsed="0"/>
+    <w:lsdException w:name="Medium Shading 2 Accent 2" w:semiHidden="0" w:uiPriority="69" w:unhideWhenUsed="0"/>
+    <w:lsdException w:name="Medium List 1 Accent 2" w:semiHidden="0" w:uiPriority="70" w:unhideWhenUsed="0"/>
+    <w:lsdException w:name="Medium List 2 Accent 2" w:semiHidden="0" w:uiPriority="71" w:unhideWhenUsed="0"/>
+    <w:lsdException w:name="Medium Grid 1 Accent 2" w:semiHidden="0" w:uiPriority="72" w:unhideWhenUsed="0"/>
+    <w:lsdException w:name="Medium Grid 2 Accent 2" w:semiHidden="0" w:uiPriority="73" w:unhideWhenUsed="0"/>
+    <w:lsdException w:name="Medium Grid 3 Accent 2" w:semiHidden="0" w:uiPriority="60" w:unhideWhenUsed="0"/>
+    <w:lsdException w:name="Dark List Accent 2" w:semiHidden="0" w:uiPriority="61" w:unhideWhenUsed="0"/>
+    <w:lsdException w:name="Colorful Shading Accent 2" w:semiHidden="0" w:uiPriority="62" w:unhideWhenUsed="0"/>
+    <w:lsdException w:name="Colorful List Accent 2" w:semiHidden="0" w:uiPriority="63" w:unhideWhenUsed="0"/>
+    <w:lsdException w:name="Colorful Grid Accent 2" w:semiHidden="0" w:uiPriority="64" w:unhideWhenUsed="0"/>
+    <w:lsdException w:name="Light Shading Accent 3" w:semiHidden="0" w:uiPriority="65" w:unhideWhenUsed="0"/>
+    <w:lsdException w:name="Light List Accent 3" w:semiHidden="0" w:uiPriority="66" w:unhideWhenUsed="0"/>
+    <w:lsdException w:name="Light Grid Accent 3" w:semiHidden="0" w:uiPriority="67" w:unhideWhenUsed="0"/>
+    <w:lsdException w:name="Medium Shading 1 Accent 3" w:semiHidden="0" w:uiPriority="68" w:unhideWhenUsed="0"/>
+    <w:lsdException w:name="Medium Shading 2 Accent 3" w:semiHidden="0" w:uiPriority="69" w:unhideWhenUsed="0"/>
+    <w:lsdException w:name="Medium List 1 Accent 3" w:semiHidden="0" w:uiPriority="70" w:unhideWhenUsed="0"/>
+    <w:lsdException w:name="Medium List 2 Accent 3" w:semiHidden="0" w:uiPriority="71" w:unhideWhenUsed="0"/>
+    <w:lsdException w:name="Medium Grid 1 Accent 3" w:semiHidden="0" w:uiPriority="72" w:unhideWhenUsed="0"/>
+    <w:lsdException w:name="Medium Grid 2 Accent 3" w:semiHidden="0" w:uiPriority="73" w:unhideWhenUsed="0"/>
+    <w:lsdException w:name="Medium Grid 3 Accent 3" w:semiHidden="0" w:uiPriority="60" w:unhideWhenUsed="0"/>
+    <w:lsdException w:name="Dark List Accent 3" w:semiHidden="0" w:uiPriority="61" w:unhideWhenUsed="0"/>
+    <w:lsdException w:name="Colorful Shading Accent 3" w:semiHidden="0" w:uiPriority="62" w:unhideWhenUsed="0"/>
+    <w:lsdException w:name="Colorful List Accent 3" w:semiHidden="0" w:uiPriority="63" w:unhideWhenUsed="0"/>
+    <w:lsdException w:name="Colorful Grid Accent 3" w:semiHidden="0" w:uiPriority="64" w:unhideWhenUsed="0"/>
+    <w:lsdException w:name="Light Shading Accent 4" w:semiHidden="0" w:uiPriority="65" w:unhideWhenUsed="0"/>
+    <w:lsdException w:name="Light List Accent 4" w:semiHidden="0" w:uiPriority="66" w:unhideWhenUsed="0"/>
+    <w:lsdException w:name="Light Grid Accent 4" w:semiHidden="0" w:uiPriority="67" w:unhideWhenUsed="0"/>
+    <w:lsdException w:name="Medium Shading 1 Accent 4" w:semiHidden="0" w:uiPriority="68" w:unhideWhenUsed="0"/>
+    <w:lsdException w:name="Medium Shading 2 Accent 4" w:semiHidden="0" w:uiPriority="69" w:unhideWhenUsed="0"/>
+    <w:lsdException w:name="Medium List 1 Accent 4" w:semiHidden="0" w:uiPriority="70" w:unhideWhenUsed="0"/>
+    <w:lsdException w:name="Medium List 2 Accent 4" w:semiHidden="0" w:uiPriority="71" w:unhideWhenUsed="0"/>
+    <w:lsdException w:name="Medium Grid 1 Accent 4" w:semiHidden="0" w:uiPriority="72" w:unhideWhenUsed="0"/>
+    <w:lsdException w:name="Medium Grid 2 Accent 4" w:semiHidden="0" w:uiPriority="73" w:unhideWhenUsed="0"/>
+    <w:lsdException w:name="Medium Grid 3 Accent 4" w:semiHidden="0" w:uiPriority="60" w:unhideWhenUsed="0"/>
+    <w:lsdException w:name="Dark List Accent 4" w:semiHidden="0" w:uiPriority="61" w:unhideWhenUsed="0"/>
+    <w:lsdException w:name="Colorful Shading Accent 4" w:semiHidden="0" w:uiPriority="62" w:unhideWhenUsed="0"/>
+    <w:lsdException w:name="Colorful List Accent 4" w:semiHidden="0" w:uiPriority="63" w:unhideWhenUsed="0"/>
+    <w:lsdException w:name="Colorful Grid Accent 4" w:semiHidden="0" w:uiPriority="64" w:unhideWhenUsed="0"/>
+    <w:lsdException w:name="Light Shading Accent 5" w:semiHidden="0" w:uiPriority="65" w:unhideWhenUsed="0"/>
+    <w:lsdException w:name="Light List Accent 5" w:semiHidden="0" w:uiPriority="66" w:unhideWhenUsed="0"/>
+    <w:lsdException w:name="Light Grid Accent 5" w:semiHidden="0" w:uiPriority="67" w:unhideWhenUsed="0"/>
+    <w:lsdException w:name="Medium Shading 1 Accent 5" w:semiHidden="0" w:uiPriority="68" w:unhideWhenUsed="0"/>
+    <w:lsdException w:name="Medium Shading 2 Accent 5" w:semiHidden="0" w:uiPriority="69" w:unhideWhenUsed="0"/>
+    <w:lsdException w:name="Medium List 1 Accent 5" w:semiHidden="0" w:uiPriority="70" w:unhideWhenUsed="0"/>
+    <w:lsdException w:name="Medium List 2 Accent 5" w:semiHidden="0" w:uiPriority="71" w:unhideWhenUsed="0"/>
+    <w:lsdException w:name="Medium Grid 1 Accent 5" w:semiHidden="0" w:uiPriority="72" w:unhideWhenUsed="0"/>
+    <w:lsdException w:name="Medium Grid 2 Accent 5" w:semiHidden="0" w:uiPriority="73" w:unhideWhenUsed="0"/>
+    <w:lsdException w:name="Medium Grid 3 Accent 5" w:semiHidden="0" w:uiPriority="60" w:unhideWhenUsed="0"/>
+    <w:lsdException w:name="Dark List Accent 5" w:semiHidden="0" w:uiPriority="61" w:unhideWhenUsed="0"/>
+    <w:lsdException w:name="Colorful Shading Accent 5" w:semiHidden="0" w:uiPriority="62" w:unhideWhenUsed="0"/>
+    <w:lsdException w:name="Colorful List Accent 5" w:semiHidden="0" w:uiPriority="63" w:unhideWhenUsed="0"/>
+    <w:lsdException w:name="Colorful Grid Accent 5" w:semiHidden="0" w:uiPriority="64" w:unhideWhenUsed="0"/>
+    <w:lsdException w:name="Light Shading Accent 6" w:semiHidden="0" w:uiPriority="65" w:unhideWhenUsed="0"/>
+    <w:lsdException w:name="Light List Accent 6" w:semiHidden="0" w:uiPriority="66" w:unhideWhenUsed="0"/>
+    <w:lsdException w:name="Light Grid Accent 6" w:semiHidden="0" w:uiPriority="67" w:unhideWhenUsed="0"/>
+    <w:lsdException w:name="Medium Shading 1 Accent 6" w:semiHidden="0" w:uiPriority="68" w:unhideWhenUsed="0"/>
+    <w:lsdException w:name="Medium Shading 2 Accent 6" w:semiHidden="0" w:uiPriority="69" w:unhideWhenUsed="0"/>
+    <w:lsdException w:name="Medium List 1 Accent 6" w:semiHidden="0" w:uiPriority="70" w:unhideWhenUsed="0"/>
+    <w:lsdException w:name="Medium List 2 Accent 6" w:semiHidden="0" w:uiPriority="71" w:unhideWhenUsed="0"/>
+    <w:lsdException w:name="Medium Grid 1 Accent 6" w:semiHidden="0" w:uiPriority="72" w:unhideWhenUsed="0"/>
+    <w:lsdException w:name="Medium Grid 2 Accent 6" w:semiHidden="0" w:uiPriority="73" w:unhideWhenUsed="0"/>
+    <w:lsdException w:name="Medium Grid 3 Accent 6" w:semiHidden="0" w:uiPriority="60" w:unhideWhenUsed="0"/>
+    <w:lsdException w:name="Dark List Accent 6" w:semiHidden="0" w:uiPriority="61" w:unhideWhenUsed="0"/>
+    <w:lsdException w:name="Colorful Shading Accent 6" w:semiHidden="0" w:uiPriority="62" w:unhideWhenUsed="0"/>
+    <w:lsdException w:name="Colorful List Accent 6" w:semiHidden="0" w:uiPriority="63" w:unhideWhenUsed="0"/>
+    <w:lsdException w:name="Colorful Grid Accent 6" w:semiHidden="0" w:uiPriority="64" w:unhideWhenUsed="0"/>
+    <w:lsdException w:name="Subtle Emphasis" w:semiHidden="0" w:uiPriority="65" w:unhideWhenUsed="0" w:qFormat="1"/>
+    <w:lsdException w:name="Intense Emphasis" w:semiHidden="0" w:uiPriority="66" w:unhideWhenUsed="0" w:qFormat="1"/>
+    <w:lsdException w:name="Subtle Reference" w:semiHidden="0" w:uiPriority="67" w:unhideWhenUsed="0" w:qFormat="1"/>
+    <w:lsdException w:name="Intense Reference" w:semiHidden="0" w:uiPriority="68" w:unhideWhenUsed="0" w:qFormat="1"/>
+    <w:lsdException w:name="Book Title" w:semiHidden="0" w:uiPriority="69" w:unhideWhenUsed="0" w:qFormat="1"/>
+    <w:lsdException w:name="Bibliography" w:semiHidden="0" w:uiPriority="70" w:unhideWhenUsed="0"/>
+    <w:lsdException w:name="TOC Heading" w:uiPriority="71" w:qFormat="1"/>
   </w:latentStyles>
   <w:style w:type="paragraph" w:default="1" w:styleId="Normal">
     <w:name w:val="Normal"/>

</xml_diff>